<commit_message>
updated with uwp 104 advice
</commit_message>
<xml_diff>
--- a/files/Abhay Sawhney Resume.docx
+++ b/files/Abhay Sawhney Resume.docx
@@ -1,6 +1,6 @@
 
 <file path=word/document.xml><?xml version="1.0" encoding="utf-8"?>
-<w:document xmlns:wpc="http://schemas.microsoft.com/office/word/2010/wordprocessingCanvas" xmlns:cx="http://schemas.microsoft.com/office/drawing/2014/chartex" xmlns:cx1="http://schemas.microsoft.com/office/drawing/2015/9/8/chartex" xmlns:mc="http://schemas.openxmlformats.org/markup-compatibility/2006" xmlns:o="urn:schemas-microsoft-com:office:office" xmlns:r="http://schemas.openxmlformats.org/officeDocument/2006/relationships" xmlns:m="http://schemas.openxmlformats.org/officeDocument/2006/math" xmlns:v="urn:schemas-microsoft-com:vml" xmlns:wp14="http://schemas.microsoft.com/office/word/2010/wordprocessingDrawing" xmlns:wp="http://schemas.openxmlformats.org/drawingml/2006/wordprocessingDrawing" xmlns:w10="urn:schemas-microsoft-com:office:word" xmlns:w="http://schemas.openxmlformats.org/wordprocessingml/2006/main" xmlns:w14="http://schemas.microsoft.com/office/word/2010/wordml" xmlns:w15="http://schemas.microsoft.com/office/word/2012/wordml" xmlns:w16se="http://schemas.microsoft.com/office/word/2015/wordml/symex" xmlns:wpg="http://schemas.microsoft.com/office/word/2010/wordprocessingGroup" xmlns:wpi="http://schemas.microsoft.com/office/word/2010/wordprocessingInk" xmlns:wne="http://schemas.microsoft.com/office/word/2006/wordml" xmlns:wps="http://schemas.microsoft.com/office/word/2010/wordprocessingShape" mc:Ignorable="w14 w15 w16se wp14">
+<w:document xmlns:wpc="http://schemas.microsoft.com/office/word/2010/wordprocessingCanvas" xmlns:cx="http://schemas.microsoft.com/office/drawing/2014/chartex" xmlns:cx1="http://schemas.microsoft.com/office/drawing/2015/9/8/chartex" xmlns:cx2="http://schemas.microsoft.com/office/drawing/2015/10/21/chartex" xmlns:cx3="http://schemas.microsoft.com/office/drawing/2016/5/9/chartex" xmlns:cx4="http://schemas.microsoft.com/office/drawing/2016/5/10/chartex" xmlns:cx5="http://schemas.microsoft.com/office/drawing/2016/5/11/chartex" xmlns:cx6="http://schemas.microsoft.com/office/drawing/2016/5/12/chartex" xmlns:cx7="http://schemas.microsoft.com/office/drawing/2016/5/13/chartex" xmlns:cx8="http://schemas.microsoft.com/office/drawing/2016/5/14/chartex" xmlns:mc="http://schemas.openxmlformats.org/markup-compatibility/2006" xmlns:aink="http://schemas.microsoft.com/office/drawing/2016/ink" xmlns:am3d="http://schemas.microsoft.com/office/drawing/2017/model3d" xmlns:o="urn:schemas-microsoft-com:office:office" xmlns:r="http://schemas.openxmlformats.org/officeDocument/2006/relationships" xmlns:m="http://schemas.openxmlformats.org/officeDocument/2006/math" xmlns:v="urn:schemas-microsoft-com:vml" xmlns:wp14="http://schemas.microsoft.com/office/word/2010/wordprocessingDrawing" xmlns:wp="http://schemas.openxmlformats.org/drawingml/2006/wordprocessingDrawing" xmlns:w10="urn:schemas-microsoft-com:office:word" xmlns:w="http://schemas.openxmlformats.org/wordprocessingml/2006/main" xmlns:w14="http://schemas.microsoft.com/office/word/2010/wordml" xmlns:w15="http://schemas.microsoft.com/office/word/2012/wordml" xmlns:w16cid="http://schemas.microsoft.com/office/word/2016/wordml/cid" xmlns:w16se="http://schemas.microsoft.com/office/word/2015/wordml/symex" xmlns:wpg="http://schemas.microsoft.com/office/word/2010/wordprocessingGroup" xmlns:wpi="http://schemas.microsoft.com/office/word/2010/wordprocessingInk" xmlns:wne="http://schemas.microsoft.com/office/word/2006/wordml" xmlns:wps="http://schemas.microsoft.com/office/word/2010/wordprocessingShape" mc:Ignorable="w14 w15 w16se w16cid wp14">
   <w:body>
     <w:tbl>
       <w:tblPr>
@@ -197,7 +197,7 @@
                     </wp:anchor>
                   </w:drawing>
                 </mc:Choice>
-                <mc:Fallback xmlns:a14="http://schemas.microsoft.com/office/drawing/2010/main" xmlns:pic="http://schemas.openxmlformats.org/drawingml/2006/picture" xmlns:a="http://schemas.openxmlformats.org/drawingml/2006/main" xmlns:w16cid="http://schemas.microsoft.com/office/word/2016/wordml/cid" xmlns:am3d="http://schemas.microsoft.com/office/drawing/2017/model3d" xmlns:aink="http://schemas.microsoft.com/office/drawing/2016/ink" xmlns:cx8="http://schemas.microsoft.com/office/drawing/2016/5/14/chartex" xmlns:cx7="http://schemas.microsoft.com/office/drawing/2016/5/13/chartex" xmlns:cx6="http://schemas.microsoft.com/office/drawing/2016/5/12/chartex" xmlns:cx5="http://schemas.microsoft.com/office/drawing/2016/5/11/chartex" xmlns:cx4="http://schemas.microsoft.com/office/drawing/2016/5/10/chartex" xmlns:cx3="http://schemas.microsoft.com/office/drawing/2016/5/9/chartex" xmlns:cx2="http://schemas.microsoft.com/office/drawing/2015/10/21/chartex">
+                <mc:Fallback xmlns:a="http://schemas.openxmlformats.org/drawingml/2006/main" xmlns:pic="http://schemas.openxmlformats.org/drawingml/2006/picture" xmlns:a14="http://schemas.microsoft.com/office/drawing/2010/main">
                   <w:pict>
                     <v:group id="Group 1" style="position:absolute;margin-left:0;margin-top:-38.15pt;width:524.9pt;height:142.55pt;z-index:-251657216;mso-width-percent:858;mso-height-percent:180;mso-position-horizontal:left;mso-position-vertical-relative:page;mso-width-percent:858;mso-height-percent:180" alt="Title: Header graphics" coordsize="66659,18103" o:spid="_x0000_s1026" w14:anchorId="3057214F" o:gfxdata="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">
                       <v:rect id="Red rectangle" style="position:absolute;left:11334;top:4191;width:55325;height:10058;visibility:visible;mso-wrap-style:square;v-text-anchor:middle" o:spid="_x0000_s1027" fillcolor="#4f81bd [3204]" stroked="f" strokeweight="1pt" o:gfxdata="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"/>
@@ -270,6 +270,65 @@
                 <w:sz w:val="19"/>
                 <w:szCs w:val="19"/>
               </w:rPr>
+              <w:t>Seeking</w:t>
+            </w:r>
+            <w:r>
+              <w:rPr>
+                <w:rFonts w:asciiTheme="minorHAnsi" w:eastAsiaTheme="minorHAnsi" w:hAnsiTheme="minorHAnsi" w:cstheme="minorBidi"/>
+                <w:iCs w:val="0"/>
+                <w:caps w:val="0"/>
+                <w:color w:val="404040" w:themeColor="text1" w:themeTint="BF"/>
+                <w:sz w:val="19"/>
+                <w:szCs w:val="19"/>
+              </w:rPr>
+              <w:t xml:space="preserve"> role in fintech where I can use my experience in tech and business to assist </w:t>
+            </w:r>
+            <w:r>
+              <w:rPr>
+                <w:rFonts w:asciiTheme="minorHAnsi" w:eastAsiaTheme="minorHAnsi" w:hAnsiTheme="minorHAnsi" w:cstheme="minorBidi"/>
+                <w:iCs w:val="0"/>
+                <w:caps w:val="0"/>
+                <w:color w:val="404040" w:themeColor="text1" w:themeTint="BF"/>
+                <w:sz w:val="19"/>
+                <w:szCs w:val="19"/>
+              </w:rPr>
+              <w:t>the team grow financial products</w:t>
+            </w:r>
+          </w:p>
+          <w:p>
+            <w:pPr>
+              <w:pStyle w:val="Heading4"/>
+              <w:rPr>
+                <w:rFonts w:asciiTheme="minorHAnsi" w:eastAsiaTheme="minorHAnsi" w:hAnsiTheme="minorHAnsi" w:cstheme="minorBidi"/>
+                <w:iCs w:val="0"/>
+                <w:caps w:val="0"/>
+                <w:color w:val="404040" w:themeColor="text1" w:themeTint="BF"/>
+                <w:sz w:val="19"/>
+                <w:szCs w:val="19"/>
+              </w:rPr>
+            </w:pPr>
+          </w:p>
+          <w:p>
+            <w:pPr>
+              <w:pStyle w:val="Heading4"/>
+              <w:rPr>
+                <w:rFonts w:asciiTheme="minorHAnsi" w:eastAsiaTheme="minorHAnsi" w:hAnsiTheme="minorHAnsi" w:cstheme="minorBidi"/>
+                <w:iCs w:val="0"/>
+                <w:caps w:val="0"/>
+                <w:color w:val="404040" w:themeColor="text1" w:themeTint="BF"/>
+                <w:sz w:val="19"/>
+                <w:szCs w:val="19"/>
+              </w:rPr>
+            </w:pPr>
+            <w:r>
+              <w:rPr>
+                <w:rFonts w:asciiTheme="minorHAnsi" w:eastAsiaTheme="minorHAnsi" w:hAnsiTheme="minorHAnsi" w:cstheme="minorBidi"/>
+                <w:iCs w:val="0"/>
+                <w:caps w:val="0"/>
+                <w:color w:val="404040" w:themeColor="text1" w:themeTint="BF"/>
+                <w:sz w:val="19"/>
+                <w:szCs w:val="19"/>
+              </w:rPr>
               <w:t xml:space="preserve">Proven track record of </w:t>
             </w:r>
             <w:r>
@@ -281,7 +340,7 @@
                 <w:sz w:val="19"/>
                 <w:szCs w:val="19"/>
               </w:rPr>
-              <w:t xml:space="preserve">conceptualizing, designing, executing creative technology solutions to real-world business problems </w:t>
+              <w:t>creating</w:t>
             </w:r>
             <w:r>
               <w:rPr>
@@ -292,7 +351,7 @@
                 <w:sz w:val="19"/>
                 <w:szCs w:val="19"/>
               </w:rPr>
-              <w:t>in two leading companies and one groundbreaking startup</w:t>
+              <w:t xml:space="preserve"> technology solutions </w:t>
             </w:r>
             <w:r>
               <w:rPr>
@@ -303,7 +362,18 @@
                 <w:sz w:val="19"/>
                 <w:szCs w:val="19"/>
               </w:rPr>
-              <w:t>.</w:t>
+              <w:t>for</w:t>
+            </w:r>
+            <w:r>
+              <w:rPr>
+                <w:rFonts w:asciiTheme="minorHAnsi" w:eastAsiaTheme="minorHAnsi" w:hAnsiTheme="minorHAnsi" w:cstheme="minorBidi"/>
+                <w:iCs w:val="0"/>
+                <w:caps w:val="0"/>
+                <w:color w:val="404040" w:themeColor="text1" w:themeTint="BF"/>
+                <w:sz w:val="19"/>
+                <w:szCs w:val="19"/>
+              </w:rPr>
+              <w:t xml:space="preserve"> real-world business problems</w:t>
             </w:r>
           </w:p>
           <w:p>
@@ -386,7 +456,7 @@
               <w:rPr>
                 <w:sz w:val="20"/>
               </w:rPr>
-              <w:t xml:space="preserve"> fully work authorized.</w:t>
+              <w:t xml:space="preserve"> fully work authorized</w:t>
             </w:r>
           </w:p>
           <w:p>
@@ -429,23 +499,38 @@
                 <w:color w:val="404040" w:themeColor="text1" w:themeTint="BF"/>
                 <w:sz w:val="20"/>
               </w:rPr>
-              <w:t xml:space="preserve">Neural Nets, </w:t>
+              <w:t>C++, Python, Java, R</w:t>
             </w:r>
-            <w:proofErr w:type="spellStart"/>
+          </w:p>
+          <w:p>
+            <w:pPr>
+              <w:rPr>
+                <w:color w:val="404040" w:themeColor="text1" w:themeTint="BF"/>
+                <w:sz w:val="20"/>
+              </w:rPr>
+            </w:pPr>
+          </w:p>
+          <w:p>
+            <w:pPr>
+              <w:rPr>
+                <w:color w:val="404040" w:themeColor="text1" w:themeTint="BF"/>
+                <w:sz w:val="20"/>
+              </w:rPr>
+            </w:pPr>
             <w:r>
               <w:rPr>
                 <w:color w:val="404040" w:themeColor="text1" w:themeTint="BF"/>
                 <w:sz w:val="20"/>
               </w:rPr>
-              <w:t>TensorFlow</w:t>
+              <w:t xml:space="preserve">Neural Nets, </w:t>
             </w:r>
-            <w:proofErr w:type="spellEnd"/>
+            <w:proofErr w:type="gramStart"/>
             <w:r>
               <w:rPr>
                 <w:color w:val="404040" w:themeColor="text1" w:themeTint="BF"/>
                 <w:sz w:val="20"/>
               </w:rPr>
-              <w:t xml:space="preserve">,  </w:t>
+              <w:t xml:space="preserve">TensorFlow,  </w:t>
             </w:r>
             <w:proofErr w:type="spellStart"/>
             <w:r>
@@ -456,6 +541,7 @@
               <w:t>Keras</w:t>
             </w:r>
             <w:proofErr w:type="spellEnd"/>
+            <w:proofErr w:type="gramEnd"/>
             <w:r>
               <w:rPr>
                 <w:color w:val="404040" w:themeColor="text1" w:themeTint="BF"/>
@@ -504,29 +590,6 @@
                 <w:sz w:val="20"/>
               </w:rPr>
               <w:t>Algorithm Design</w:t>
-            </w:r>
-          </w:p>
-          <w:p>
-            <w:pPr>
-              <w:rPr>
-                <w:color w:val="404040" w:themeColor="text1" w:themeTint="BF"/>
-                <w:sz w:val="20"/>
-              </w:rPr>
-            </w:pPr>
-          </w:p>
-          <w:p>
-            <w:pPr>
-              <w:rPr>
-                <w:color w:val="404040" w:themeColor="text1" w:themeTint="BF"/>
-                <w:sz w:val="20"/>
-              </w:rPr>
-            </w:pPr>
-            <w:r>
-              <w:rPr>
-                <w:color w:val="404040" w:themeColor="text1" w:themeTint="BF"/>
-                <w:sz w:val="20"/>
-              </w:rPr>
-              <w:t>C++, Python, Java, R</w:t>
             </w:r>
           </w:p>
           <w:p>
@@ -675,6 +738,9 @@
               <w:pStyle w:val="Heading3"/>
               <w:spacing w:before="0" w:after="0"/>
             </w:pPr>
+            <w:r>
+              <w:t xml:space="preserve">proFessional </w:t>
+            </w:r>
             <w:sdt>
               <w:sdtPr>
                 <w:alias w:val="Experience:"/>
@@ -953,7 +1019,29 @@
                 <w:sz w:val="19"/>
                 <w:szCs w:val="19"/>
               </w:rPr>
-              <w:t>Learned about credit, risk, and ML techniques, used Excel and pandas</w:t>
+              <w:t>Learned about cr</w:t>
+            </w:r>
+            <w:r>
+              <w:rPr>
+                <w:rFonts w:asciiTheme="minorHAnsi" w:eastAsiaTheme="minorHAnsi" w:hAnsiTheme="minorHAnsi" w:cstheme="minorBidi"/>
+                <w:iCs w:val="0"/>
+                <w:caps w:val="0"/>
+                <w:color w:val="404040" w:themeColor="text1" w:themeTint="BF"/>
+                <w:sz w:val="19"/>
+                <w:szCs w:val="19"/>
+              </w:rPr>
+              <w:t>edit, risk, and ML techniques. U</w:t>
+            </w:r>
+            <w:r>
+              <w:rPr>
+                <w:rFonts w:asciiTheme="minorHAnsi" w:eastAsiaTheme="minorHAnsi" w:hAnsiTheme="minorHAnsi" w:cstheme="minorBidi"/>
+                <w:iCs w:val="0"/>
+                <w:caps w:val="0"/>
+                <w:color w:val="404040" w:themeColor="text1" w:themeTint="BF"/>
+                <w:sz w:val="19"/>
+                <w:szCs w:val="19"/>
+              </w:rPr>
+              <w:t>sed Excel and pandas</w:t>
             </w:r>
           </w:p>
           <w:p>
@@ -1259,7 +1347,20 @@
                 <w:sz w:val="19"/>
                 <w:szCs w:val="19"/>
               </w:rPr>
-              <w:t xml:space="preserve">Automated employee data collection </w:t>
+              <w:t>Automated employee data colle</w:t>
+            </w:r>
+            <w:bookmarkStart w:id="0" w:name="_GoBack"/>
+            <w:bookmarkEnd w:id="0"/>
+            <w:r>
+              <w:rPr>
+                <w:rFonts w:asciiTheme="minorHAnsi" w:eastAsiaTheme="minorHAnsi" w:hAnsiTheme="minorHAnsi" w:cstheme="minorBidi"/>
+                <w:iCs w:val="0"/>
+                <w:caps w:val="0"/>
+                <w:color w:val="404040" w:themeColor="text1" w:themeTint="BF"/>
+                <w:sz w:val="19"/>
+                <w:szCs w:val="19"/>
+              </w:rPr>
+              <w:t xml:space="preserve">ction </w:t>
             </w:r>
             <w:r>
               <w:rPr>
@@ -1441,28 +1542,22 @@
               <w:spacing w:before="0" w:line="240" w:lineRule="auto"/>
             </w:pPr>
             <w:r>
-              <w:t>uc davis</w:t>
+              <w:t>u</w:t>
             </w:r>
             <w:r>
-              <w:t xml:space="preserve"> • </w:t>
+              <w:t xml:space="preserve">niversity of </w:t>
             </w:r>
             <w:r>
-              <w:t>B</w:t>
+              <w:t>c</w:t>
             </w:r>
             <w:r>
-              <w:t>.</w:t>
+              <w:t>alifornia,</w:t>
             </w:r>
             <w:r>
-              <w:t>S</w:t>
+              <w:t xml:space="preserve"> davis</w:t>
             </w:r>
             <w:r>
-              <w:t>.</w:t>
-            </w:r>
-            <w:r>
-              <w:t xml:space="preserve"> • </w:t>
-            </w:r>
-            <w:r>
-              <w:t>computer science &amp; tech management</w:t>
+              <w:t xml:space="preserve"> </w:t>
             </w:r>
           </w:p>
           <w:p>
@@ -1471,13 +1566,19 @@
               <w:spacing w:before="0"/>
             </w:pPr>
             <w:r>
-              <w:t>Junior</w:t>
+              <w:t>B.S. in Computer Science &amp; Tech M</w:t>
             </w:r>
             <w:r>
-              <w:t xml:space="preserve"> •</w:t>
+              <w:t>anagement</w:t>
             </w:r>
             <w:r>
-              <w:t xml:space="preserve"> Graduating Dec 2019</w:t>
+              <w:t xml:space="preserve"> </w:t>
+            </w:r>
+            <w:r>
+              <w:t>•</w:t>
+            </w:r>
+            <w:r>
+              <w:t xml:space="preserve"> Dec 2019</w:t>
             </w:r>
           </w:p>
           <w:p>
@@ -1537,7 +1638,14 @@
                 <w:color w:val="404040" w:themeColor="text1" w:themeTint="BF"/>
                 <w:sz w:val="20"/>
               </w:rPr>
-              <w:t>Theater Club, Swim Club and Surf Club</w:t>
+              <w:t>Water Polo</w:t>
+            </w:r>
+            <w:r>
+              <w:rPr>
+                <w:color w:val="404040" w:themeColor="text1" w:themeTint="BF"/>
+                <w:sz w:val="20"/>
+              </w:rPr>
+              <w:t xml:space="preserve"> Club and Surf Club</w:t>
             </w:r>
           </w:p>
           <w:p>
@@ -1611,8 +1719,6 @@
               </w:rPr>
               <w:t>Events Chair of</w:t>
             </w:r>
-            <w:bookmarkStart w:id="0" w:name="_GoBack"/>
-            <w:bookmarkEnd w:id="0"/>
             <w:r>
               <w:rPr>
                 <w:color w:val="404040" w:themeColor="text1" w:themeTint="BF"/>
@@ -1639,21 +1745,7 @@
                 <w:color w:val="404040" w:themeColor="text1" w:themeTint="BF"/>
                 <w:sz w:val="20"/>
               </w:rPr>
-              <w:t xml:space="preserve">  </w:t>
-            </w:r>
-            <w:r>
-              <w:rPr>
-                <w:color w:val="404040" w:themeColor="text1" w:themeTint="BF"/>
-                <w:sz w:val="20"/>
-              </w:rPr>
-              <w:t>Byte (Tutor) at</w:t>
-            </w:r>
-            <w:r>
-              <w:rPr>
-                <w:color w:val="404040" w:themeColor="text1" w:themeTint="BF"/>
-                <w:sz w:val="20"/>
-              </w:rPr>
-              <w:t xml:space="preserve"> CS club</w:t>
+              <w:t xml:space="preserve">  Byte (Tutor) at CS club</w:t>
             </w:r>
           </w:p>
           <w:p>
@@ -1744,23 +1836,7 @@
                 <w:color w:val="404040" w:themeColor="text1" w:themeTint="BF"/>
                 <w:sz w:val="20"/>
               </w:rPr>
-              <w:t xml:space="preserve">to develop model that parallels </w:t>
-            </w:r>
-            <w:proofErr w:type="spellStart"/>
-            <w:r>
-              <w:rPr>
-                <w:color w:val="404040" w:themeColor="text1" w:themeTint="BF"/>
-                <w:sz w:val="20"/>
-              </w:rPr>
-              <w:t>Zestimate</w:t>
-            </w:r>
-            <w:proofErr w:type="spellEnd"/>
-            <w:r>
-              <w:rPr>
-                <w:color w:val="404040" w:themeColor="text1" w:themeTint="BF"/>
-                <w:sz w:val="20"/>
-              </w:rPr>
-              <w:t xml:space="preserve"> (home value</w:t>
+              <w:t>to develop model that parallels Zestimate (home value</w:t>
             </w:r>
             <w:r>
               <w:rPr>
@@ -1862,7 +1938,7 @@
 </file>
 
 <file path=word/endnotes.xml><?xml version="1.0" encoding="utf-8"?>
-<w:endnotes xmlns:wpc="http://schemas.microsoft.com/office/word/2010/wordprocessingCanvas" xmlns:cx="http://schemas.microsoft.com/office/drawing/2014/chartex" xmlns:cx1="http://schemas.microsoft.com/office/drawing/2015/9/8/chartex" xmlns:mc="http://schemas.openxmlformats.org/markup-compatibility/2006" xmlns:o="urn:schemas-microsoft-com:office:office" xmlns:r="http://schemas.openxmlformats.org/officeDocument/2006/relationships" xmlns:m="http://schemas.openxmlformats.org/officeDocument/2006/math" xmlns:v="urn:schemas-microsoft-com:vml" xmlns:wp14="http://schemas.microsoft.com/office/word/2010/wordprocessingDrawing" xmlns:wp="http://schemas.openxmlformats.org/drawingml/2006/wordprocessingDrawing" xmlns:w10="urn:schemas-microsoft-com:office:word" xmlns:w="http://schemas.openxmlformats.org/wordprocessingml/2006/main" xmlns:w14="http://schemas.microsoft.com/office/word/2010/wordml" xmlns:w15="http://schemas.microsoft.com/office/word/2012/wordml" xmlns:w16se="http://schemas.microsoft.com/office/word/2015/wordml/symex" xmlns:wpg="http://schemas.microsoft.com/office/word/2010/wordprocessingGroup" xmlns:wpi="http://schemas.microsoft.com/office/word/2010/wordprocessingInk" xmlns:wne="http://schemas.microsoft.com/office/word/2006/wordml" xmlns:wps="http://schemas.microsoft.com/office/word/2010/wordprocessingShape" mc:Ignorable="w14 w15 w16se wp14">
+<w:endnotes xmlns:wpc="http://schemas.microsoft.com/office/word/2010/wordprocessingCanvas" xmlns:cx="http://schemas.microsoft.com/office/drawing/2014/chartex" xmlns:cx1="http://schemas.microsoft.com/office/drawing/2015/9/8/chartex" xmlns:cx2="http://schemas.microsoft.com/office/drawing/2015/10/21/chartex" xmlns:cx3="http://schemas.microsoft.com/office/drawing/2016/5/9/chartex" xmlns:cx4="http://schemas.microsoft.com/office/drawing/2016/5/10/chartex" xmlns:cx5="http://schemas.microsoft.com/office/drawing/2016/5/11/chartex" xmlns:cx6="http://schemas.microsoft.com/office/drawing/2016/5/12/chartex" xmlns:cx7="http://schemas.microsoft.com/office/drawing/2016/5/13/chartex" xmlns:cx8="http://schemas.microsoft.com/office/drawing/2016/5/14/chartex" xmlns:mc="http://schemas.openxmlformats.org/markup-compatibility/2006" xmlns:aink="http://schemas.microsoft.com/office/drawing/2016/ink" xmlns:am3d="http://schemas.microsoft.com/office/drawing/2017/model3d" xmlns:o="urn:schemas-microsoft-com:office:office" xmlns:r="http://schemas.openxmlformats.org/officeDocument/2006/relationships" xmlns:m="http://schemas.openxmlformats.org/officeDocument/2006/math" xmlns:v="urn:schemas-microsoft-com:vml" xmlns:wp14="http://schemas.microsoft.com/office/word/2010/wordprocessingDrawing" xmlns:wp="http://schemas.openxmlformats.org/drawingml/2006/wordprocessingDrawing" xmlns:w10="urn:schemas-microsoft-com:office:word" xmlns:w="http://schemas.openxmlformats.org/wordprocessingml/2006/main" xmlns:w14="http://schemas.microsoft.com/office/word/2010/wordml" xmlns:w15="http://schemas.microsoft.com/office/word/2012/wordml" xmlns:w16cid="http://schemas.microsoft.com/office/word/2016/wordml/cid" xmlns:w16se="http://schemas.microsoft.com/office/word/2015/wordml/symex" xmlns:wpg="http://schemas.microsoft.com/office/word/2010/wordprocessingGroup" xmlns:wpi="http://schemas.microsoft.com/office/word/2010/wordprocessingInk" xmlns:wne="http://schemas.microsoft.com/office/word/2006/wordml" xmlns:wps="http://schemas.microsoft.com/office/word/2010/wordprocessingShape" mc:Ignorable="w14 w15 w16se w16cid wp14">
   <w:endnote w:type="separator" w:id="-1">
     <w:p>
       <w:pPr>
@@ -1887,7 +1963,7 @@
 </file>
 
 <file path=word/footer1.xml><?xml version="1.0" encoding="utf-8"?>
-<w:ftr xmlns:wpc="http://schemas.microsoft.com/office/word/2010/wordprocessingCanvas" xmlns:cx="http://schemas.microsoft.com/office/drawing/2014/chartex" xmlns:cx1="http://schemas.microsoft.com/office/drawing/2015/9/8/chartex" xmlns:mc="http://schemas.openxmlformats.org/markup-compatibility/2006" xmlns:o="urn:schemas-microsoft-com:office:office" xmlns:r="http://schemas.openxmlformats.org/officeDocument/2006/relationships" xmlns:m="http://schemas.openxmlformats.org/officeDocument/2006/math" xmlns:v="urn:schemas-microsoft-com:vml" xmlns:wp14="http://schemas.microsoft.com/office/word/2010/wordprocessingDrawing" xmlns:wp="http://schemas.openxmlformats.org/drawingml/2006/wordprocessingDrawing" xmlns:w10="urn:schemas-microsoft-com:office:word" xmlns:w="http://schemas.openxmlformats.org/wordprocessingml/2006/main" xmlns:w14="http://schemas.microsoft.com/office/word/2010/wordml" xmlns:w15="http://schemas.microsoft.com/office/word/2012/wordml" xmlns:w16se="http://schemas.microsoft.com/office/word/2015/wordml/symex" xmlns:wpg="http://schemas.microsoft.com/office/word/2010/wordprocessingGroup" xmlns:wpi="http://schemas.microsoft.com/office/word/2010/wordprocessingInk" xmlns:wne="http://schemas.microsoft.com/office/word/2006/wordml" xmlns:wps="http://schemas.microsoft.com/office/word/2010/wordprocessingShape" mc:Ignorable="w14 w15 w16se wp14">
+<w:ftr xmlns:wpc="http://schemas.microsoft.com/office/word/2010/wordprocessingCanvas" xmlns:cx="http://schemas.microsoft.com/office/drawing/2014/chartex" xmlns:cx1="http://schemas.microsoft.com/office/drawing/2015/9/8/chartex" xmlns:cx2="http://schemas.microsoft.com/office/drawing/2015/10/21/chartex" xmlns:cx3="http://schemas.microsoft.com/office/drawing/2016/5/9/chartex" xmlns:cx4="http://schemas.microsoft.com/office/drawing/2016/5/10/chartex" xmlns:cx5="http://schemas.microsoft.com/office/drawing/2016/5/11/chartex" xmlns:cx6="http://schemas.microsoft.com/office/drawing/2016/5/12/chartex" xmlns:cx7="http://schemas.microsoft.com/office/drawing/2016/5/13/chartex" xmlns:cx8="http://schemas.microsoft.com/office/drawing/2016/5/14/chartex" xmlns:mc="http://schemas.openxmlformats.org/markup-compatibility/2006" xmlns:aink="http://schemas.microsoft.com/office/drawing/2016/ink" xmlns:am3d="http://schemas.microsoft.com/office/drawing/2017/model3d" xmlns:o="urn:schemas-microsoft-com:office:office" xmlns:r="http://schemas.openxmlformats.org/officeDocument/2006/relationships" xmlns:m="http://schemas.openxmlformats.org/officeDocument/2006/math" xmlns:v="urn:schemas-microsoft-com:vml" xmlns:wp14="http://schemas.microsoft.com/office/word/2010/wordprocessingDrawing" xmlns:wp="http://schemas.openxmlformats.org/drawingml/2006/wordprocessingDrawing" xmlns:w10="urn:schemas-microsoft-com:office:word" xmlns:w="http://schemas.openxmlformats.org/wordprocessingml/2006/main" xmlns:w14="http://schemas.microsoft.com/office/word/2010/wordml" xmlns:w15="http://schemas.microsoft.com/office/word/2012/wordml" xmlns:w16cid="http://schemas.microsoft.com/office/word/2016/wordml/cid" xmlns:w16se="http://schemas.microsoft.com/office/word/2015/wordml/symex" xmlns:wpg="http://schemas.microsoft.com/office/word/2010/wordprocessingGroup" xmlns:wpi="http://schemas.microsoft.com/office/word/2010/wordprocessingInk" xmlns:wne="http://schemas.microsoft.com/office/word/2006/wordml" xmlns:wps="http://schemas.microsoft.com/office/word/2010/wordprocessingShape" mc:Ignorable="w14 w15 w16se w16cid wp14">
   <w:p>
     <w:pPr>
       <w:pStyle w:val="Footer"/>
@@ -1897,7 +1973,7 @@
 </file>
 
 <file path=word/footer2.xml><?xml version="1.0" encoding="utf-8"?>
-<w:ftr xmlns:wpc="http://schemas.microsoft.com/office/word/2010/wordprocessingCanvas" xmlns:cx="http://schemas.microsoft.com/office/drawing/2014/chartex" xmlns:cx1="http://schemas.microsoft.com/office/drawing/2015/9/8/chartex" xmlns:mc="http://schemas.openxmlformats.org/markup-compatibility/2006" xmlns:o="urn:schemas-microsoft-com:office:office" xmlns:r="http://schemas.openxmlformats.org/officeDocument/2006/relationships" xmlns:m="http://schemas.openxmlformats.org/officeDocument/2006/math" xmlns:v="urn:schemas-microsoft-com:vml" xmlns:wp14="http://schemas.microsoft.com/office/word/2010/wordprocessingDrawing" xmlns:wp="http://schemas.openxmlformats.org/drawingml/2006/wordprocessingDrawing" xmlns:w10="urn:schemas-microsoft-com:office:word" xmlns:w="http://schemas.openxmlformats.org/wordprocessingml/2006/main" xmlns:w14="http://schemas.microsoft.com/office/word/2010/wordml" xmlns:w15="http://schemas.microsoft.com/office/word/2012/wordml" xmlns:w16se="http://schemas.microsoft.com/office/word/2015/wordml/symex" xmlns:wpg="http://schemas.microsoft.com/office/word/2010/wordprocessingGroup" xmlns:wpi="http://schemas.microsoft.com/office/word/2010/wordprocessingInk" xmlns:wne="http://schemas.microsoft.com/office/word/2006/wordml" xmlns:wps="http://schemas.microsoft.com/office/word/2010/wordprocessingShape" mc:Ignorable="w14 w15 w16se wp14">
+<w:ftr xmlns:wpc="http://schemas.microsoft.com/office/word/2010/wordprocessingCanvas" xmlns:cx="http://schemas.microsoft.com/office/drawing/2014/chartex" xmlns:cx1="http://schemas.microsoft.com/office/drawing/2015/9/8/chartex" xmlns:cx2="http://schemas.microsoft.com/office/drawing/2015/10/21/chartex" xmlns:cx3="http://schemas.microsoft.com/office/drawing/2016/5/9/chartex" xmlns:cx4="http://schemas.microsoft.com/office/drawing/2016/5/10/chartex" xmlns:cx5="http://schemas.microsoft.com/office/drawing/2016/5/11/chartex" xmlns:cx6="http://schemas.microsoft.com/office/drawing/2016/5/12/chartex" xmlns:cx7="http://schemas.microsoft.com/office/drawing/2016/5/13/chartex" xmlns:cx8="http://schemas.microsoft.com/office/drawing/2016/5/14/chartex" xmlns:mc="http://schemas.openxmlformats.org/markup-compatibility/2006" xmlns:aink="http://schemas.microsoft.com/office/drawing/2016/ink" xmlns:am3d="http://schemas.microsoft.com/office/drawing/2017/model3d" xmlns:o="urn:schemas-microsoft-com:office:office" xmlns:r="http://schemas.openxmlformats.org/officeDocument/2006/relationships" xmlns:m="http://schemas.openxmlformats.org/officeDocument/2006/math" xmlns:v="urn:schemas-microsoft-com:vml" xmlns:wp14="http://schemas.microsoft.com/office/word/2010/wordprocessingDrawing" xmlns:wp="http://schemas.openxmlformats.org/drawingml/2006/wordprocessingDrawing" xmlns:w10="urn:schemas-microsoft-com:office:word" xmlns:w="http://schemas.openxmlformats.org/wordprocessingml/2006/main" xmlns:w14="http://schemas.microsoft.com/office/word/2010/wordml" xmlns:w15="http://schemas.microsoft.com/office/word/2012/wordml" xmlns:w16cid="http://schemas.microsoft.com/office/word/2016/wordml/cid" xmlns:w16se="http://schemas.microsoft.com/office/word/2015/wordml/symex" xmlns:wpg="http://schemas.microsoft.com/office/word/2010/wordprocessingGroup" xmlns:wpi="http://schemas.microsoft.com/office/word/2010/wordprocessingInk" xmlns:wne="http://schemas.microsoft.com/office/word/2006/wordml" xmlns:wps="http://schemas.microsoft.com/office/word/2010/wordprocessingShape" mc:Ignorable="w14 w15 w16se w16cid wp14">
   <w:tbl>
     <w:tblPr>
       <w:tblW w:w="5000" w:type="pct"/>
@@ -2430,7 +2506,7 @@
                   </wp:inline>
                 </w:drawing>
               </mc:Choice>
-              <mc:Fallback xmlns:a="http://schemas.openxmlformats.org/drawingml/2006/main" xmlns:w16cid="http://schemas.microsoft.com/office/word/2016/wordml/cid" xmlns:am3d="http://schemas.microsoft.com/office/drawing/2017/model3d" xmlns:aink="http://schemas.microsoft.com/office/drawing/2016/ink" xmlns:cx8="http://schemas.microsoft.com/office/drawing/2016/5/14/chartex" xmlns:cx7="http://schemas.microsoft.com/office/drawing/2016/5/13/chartex" xmlns:cx6="http://schemas.microsoft.com/office/drawing/2016/5/12/chartex" xmlns:cx5="http://schemas.microsoft.com/office/drawing/2016/5/11/chartex" xmlns:cx4="http://schemas.microsoft.com/office/drawing/2016/5/10/chartex" xmlns:cx3="http://schemas.microsoft.com/office/drawing/2016/5/9/chartex" xmlns:cx2="http://schemas.microsoft.com/office/drawing/2015/10/21/chartex">
+              <mc:Fallback xmlns:a="http://schemas.openxmlformats.org/drawingml/2006/main">
                 <w:pict>
                   <v:group id="Group 102" style="width:25.9pt;height:25.9pt;mso-position-horizontal-relative:char;mso-position-vertical-relative:line" alt="Title: Email icon" coordsize="7345,7345" o:spid="_x0000_s1026" w14:anchorId="42EC8841" o:gfxdata="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">
                     <o:lock v:ext="edit" aspectratio="t"/>
@@ -3889,7 +3965,7 @@
                   </wp:inline>
                 </w:drawing>
               </mc:Choice>
-              <mc:Fallback xmlns:a="http://schemas.openxmlformats.org/drawingml/2006/main" xmlns:w16cid="http://schemas.microsoft.com/office/word/2016/wordml/cid" xmlns:am3d="http://schemas.microsoft.com/office/drawing/2017/model3d" xmlns:aink="http://schemas.microsoft.com/office/drawing/2016/ink" xmlns:cx8="http://schemas.microsoft.com/office/drawing/2016/5/14/chartex" xmlns:cx7="http://schemas.microsoft.com/office/drawing/2016/5/13/chartex" xmlns:cx6="http://schemas.microsoft.com/office/drawing/2016/5/12/chartex" xmlns:cx5="http://schemas.microsoft.com/office/drawing/2016/5/11/chartex" xmlns:cx4="http://schemas.microsoft.com/office/drawing/2016/5/10/chartex" xmlns:cx3="http://schemas.microsoft.com/office/drawing/2016/5/9/chartex" xmlns:cx2="http://schemas.microsoft.com/office/drawing/2015/10/21/chartex">
+              <mc:Fallback xmlns:a="http://schemas.openxmlformats.org/drawingml/2006/main">
                 <w:pict>
                   <v:group id="Group 4" style="width:25.9pt;height:25.9pt;mso-position-horizontal-relative:char;mso-position-vertical-relative:line" alt="Title: Twitter icon" coordsize="430,430" o:spid="_x0000_s1026" w14:anchorId="0791AD1A" o:gfxdata="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">
                     <o:lock v:ext="edit" aspectratio="t"/>
@@ -5180,7 +5256,7 @@
                   </wp:inline>
                 </w:drawing>
               </mc:Choice>
-              <mc:Fallback xmlns:a="http://schemas.openxmlformats.org/drawingml/2006/main" xmlns:w16cid="http://schemas.microsoft.com/office/word/2016/wordml/cid" xmlns:am3d="http://schemas.microsoft.com/office/drawing/2017/model3d" xmlns:aink="http://schemas.microsoft.com/office/drawing/2016/ink" xmlns:cx8="http://schemas.microsoft.com/office/drawing/2016/5/14/chartex" xmlns:cx7="http://schemas.microsoft.com/office/drawing/2016/5/13/chartex" xmlns:cx6="http://schemas.microsoft.com/office/drawing/2016/5/12/chartex" xmlns:cx5="http://schemas.microsoft.com/office/drawing/2016/5/11/chartex" xmlns:cx4="http://schemas.microsoft.com/office/drawing/2016/5/10/chartex" xmlns:cx3="http://schemas.microsoft.com/office/drawing/2016/5/9/chartex" xmlns:cx2="http://schemas.microsoft.com/office/drawing/2015/10/21/chartex">
+              <mc:Fallback xmlns:a="http://schemas.openxmlformats.org/drawingml/2006/main">
                 <w:pict>
                   <v:group id="Group 10" style="width:25.9pt;height:25.9pt;mso-position-horizontal-relative:char;mso-position-vertical-relative:line" alt="Title: Telephone icon" coordsize="431,431" o:spid="_x0000_s1026" w14:anchorId="2ECA1ADE" o:gfxdata="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">
                     <o:lock v:ext="edit" aspectratio="t"/>
@@ -6558,7 +6634,7 @@
                   </wp:inline>
                 </w:drawing>
               </mc:Choice>
-              <mc:Fallback xmlns:a="http://schemas.openxmlformats.org/drawingml/2006/main" xmlns:w16cid="http://schemas.microsoft.com/office/word/2016/wordml/cid" xmlns:am3d="http://schemas.microsoft.com/office/drawing/2017/model3d" xmlns:aink="http://schemas.microsoft.com/office/drawing/2016/ink" xmlns:cx8="http://schemas.microsoft.com/office/drawing/2016/5/14/chartex" xmlns:cx7="http://schemas.microsoft.com/office/drawing/2016/5/13/chartex" xmlns:cx6="http://schemas.microsoft.com/office/drawing/2016/5/12/chartex" xmlns:cx5="http://schemas.microsoft.com/office/drawing/2016/5/11/chartex" xmlns:cx4="http://schemas.microsoft.com/office/drawing/2016/5/10/chartex" xmlns:cx3="http://schemas.microsoft.com/office/drawing/2016/5/9/chartex" xmlns:cx2="http://schemas.microsoft.com/office/drawing/2015/10/21/chartex">
+              <mc:Fallback xmlns:a="http://schemas.openxmlformats.org/drawingml/2006/main">
                 <w:pict>
                   <v:group id="Group 16" style="width:25.9pt;height:25.9pt;mso-position-horizontal-relative:char;mso-position-vertical-relative:line" alt="Title: LinkedIn icon" coordsize="431,431" o:spid="_x0000_s1026" w14:anchorId="1CDA3BC2" o:gfxdata="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">
                     <o:lock v:ext="edit" aspectratio="t"/>
@@ -6769,7 +6845,7 @@
 </file>
 
 <file path=word/footer3.xml><?xml version="1.0" encoding="utf-8"?>
-<w:ftr xmlns:wpc="http://schemas.microsoft.com/office/word/2010/wordprocessingCanvas" xmlns:cx="http://schemas.microsoft.com/office/drawing/2014/chartex" xmlns:cx1="http://schemas.microsoft.com/office/drawing/2015/9/8/chartex" xmlns:mc="http://schemas.openxmlformats.org/markup-compatibility/2006" xmlns:o="urn:schemas-microsoft-com:office:office" xmlns:r="http://schemas.openxmlformats.org/officeDocument/2006/relationships" xmlns:m="http://schemas.openxmlformats.org/officeDocument/2006/math" xmlns:v="urn:schemas-microsoft-com:vml" xmlns:wp14="http://schemas.microsoft.com/office/word/2010/wordprocessingDrawing" xmlns:wp="http://schemas.openxmlformats.org/drawingml/2006/wordprocessingDrawing" xmlns:w10="urn:schemas-microsoft-com:office:word" xmlns:w="http://schemas.openxmlformats.org/wordprocessingml/2006/main" xmlns:w14="http://schemas.microsoft.com/office/word/2010/wordml" xmlns:w15="http://schemas.microsoft.com/office/word/2012/wordml" xmlns:w16se="http://schemas.microsoft.com/office/word/2015/wordml/symex" xmlns:wpg="http://schemas.microsoft.com/office/word/2010/wordprocessingGroup" xmlns:wpi="http://schemas.microsoft.com/office/word/2010/wordprocessingInk" xmlns:wne="http://schemas.microsoft.com/office/word/2006/wordml" xmlns:wps="http://schemas.microsoft.com/office/word/2010/wordprocessingShape" mc:Ignorable="w14 w15 w16se wp14">
+<w:ftr xmlns:wpc="http://schemas.microsoft.com/office/word/2010/wordprocessingCanvas" xmlns:cx="http://schemas.microsoft.com/office/drawing/2014/chartex" xmlns:cx1="http://schemas.microsoft.com/office/drawing/2015/9/8/chartex" xmlns:cx2="http://schemas.microsoft.com/office/drawing/2015/10/21/chartex" xmlns:cx3="http://schemas.microsoft.com/office/drawing/2016/5/9/chartex" xmlns:cx4="http://schemas.microsoft.com/office/drawing/2016/5/10/chartex" xmlns:cx5="http://schemas.microsoft.com/office/drawing/2016/5/11/chartex" xmlns:cx6="http://schemas.microsoft.com/office/drawing/2016/5/12/chartex" xmlns:cx7="http://schemas.microsoft.com/office/drawing/2016/5/13/chartex" xmlns:cx8="http://schemas.microsoft.com/office/drawing/2016/5/14/chartex" xmlns:mc="http://schemas.openxmlformats.org/markup-compatibility/2006" xmlns:aink="http://schemas.microsoft.com/office/drawing/2016/ink" xmlns:am3d="http://schemas.microsoft.com/office/drawing/2017/model3d" xmlns:o="urn:schemas-microsoft-com:office:office" xmlns:r="http://schemas.openxmlformats.org/officeDocument/2006/relationships" xmlns:m="http://schemas.openxmlformats.org/officeDocument/2006/math" xmlns:v="urn:schemas-microsoft-com:vml" xmlns:wp14="http://schemas.microsoft.com/office/word/2010/wordprocessingDrawing" xmlns:wp="http://schemas.openxmlformats.org/drawingml/2006/wordprocessingDrawing" xmlns:w10="urn:schemas-microsoft-com:office:word" xmlns:w="http://schemas.openxmlformats.org/wordprocessingml/2006/main" xmlns:w14="http://schemas.microsoft.com/office/word/2010/wordml" xmlns:w15="http://schemas.microsoft.com/office/word/2012/wordml" xmlns:w16cid="http://schemas.microsoft.com/office/word/2016/wordml/cid" xmlns:w16se="http://schemas.microsoft.com/office/word/2015/wordml/symex" xmlns:wpg="http://schemas.microsoft.com/office/word/2010/wordprocessingGroup" xmlns:wpi="http://schemas.microsoft.com/office/word/2010/wordprocessingInk" xmlns:wne="http://schemas.microsoft.com/office/word/2006/wordml" xmlns:wps="http://schemas.microsoft.com/office/word/2010/wordprocessingShape" mc:Ignorable="w14 w15 w16se w16cid wp14">
   <w:tbl>
     <w:tblPr>
       <w:tblW w:w="5737" w:type="pct"/>
@@ -7305,7 +7381,7 @@
                   </wp:inline>
                 </w:drawing>
               </mc:Choice>
-              <mc:Fallback xmlns:a="http://schemas.openxmlformats.org/drawingml/2006/main" xmlns:w16cid="http://schemas.microsoft.com/office/word/2016/wordml/cid" xmlns:am3d="http://schemas.microsoft.com/office/drawing/2017/model3d" xmlns:aink="http://schemas.microsoft.com/office/drawing/2016/ink" xmlns:cx8="http://schemas.microsoft.com/office/drawing/2016/5/14/chartex" xmlns:cx7="http://schemas.microsoft.com/office/drawing/2016/5/13/chartex" xmlns:cx6="http://schemas.microsoft.com/office/drawing/2016/5/12/chartex" xmlns:cx5="http://schemas.microsoft.com/office/drawing/2016/5/11/chartex" xmlns:cx4="http://schemas.microsoft.com/office/drawing/2016/5/10/chartex" xmlns:cx3="http://schemas.microsoft.com/office/drawing/2016/5/9/chartex" xmlns:cx2="http://schemas.microsoft.com/office/drawing/2015/10/21/chartex">
+              <mc:Fallback xmlns:a="http://schemas.openxmlformats.org/drawingml/2006/main">
                 <w:pict>
                   <v:group id="Group 102" style="width:25.9pt;height:25.9pt;mso-position-horizontal-relative:char;mso-position-vertical-relative:line" alt="Title: Email icon" coordsize="7345,7345" o:spid="_x0000_s1026" w14:anchorId="47383081" o:gfxdata="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">
                     <o:lock v:ext="edit" aspectratio="t"/>
@@ -8620,7 +8696,7 @@
                   </wp:inline>
                 </w:drawing>
               </mc:Choice>
-              <mc:Fallback xmlns:a="http://schemas.openxmlformats.org/drawingml/2006/main" xmlns:w16cid="http://schemas.microsoft.com/office/word/2016/wordml/cid" xmlns:am3d="http://schemas.microsoft.com/office/drawing/2017/model3d" xmlns:aink="http://schemas.microsoft.com/office/drawing/2016/ink" xmlns:cx8="http://schemas.microsoft.com/office/drawing/2016/5/14/chartex" xmlns:cx7="http://schemas.microsoft.com/office/drawing/2016/5/13/chartex" xmlns:cx6="http://schemas.microsoft.com/office/drawing/2016/5/12/chartex" xmlns:cx5="http://schemas.microsoft.com/office/drawing/2016/5/11/chartex" xmlns:cx4="http://schemas.microsoft.com/office/drawing/2016/5/10/chartex" xmlns:cx3="http://schemas.microsoft.com/office/drawing/2016/5/9/chartex" xmlns:cx2="http://schemas.microsoft.com/office/drawing/2015/10/21/chartex">
+              <mc:Fallback xmlns:a="http://schemas.openxmlformats.org/drawingml/2006/main">
                 <w:pict>
                   <v:group id="Group 10" style="width:25.9pt;height:25.9pt;mso-position-horizontal-relative:char;mso-position-vertical-relative:line" alt="Title: Telephone icon" coordsize="431,431" o:spid="_x0000_s1026" w14:anchorId="6401D5FC" o:gfxdata="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">
                     <o:lock v:ext="edit" aspectratio="t"/>
@@ -9998,7 +10074,7 @@
                   </wp:inline>
                 </w:drawing>
               </mc:Choice>
-              <mc:Fallback xmlns:a="http://schemas.openxmlformats.org/drawingml/2006/main" xmlns:w16cid="http://schemas.microsoft.com/office/word/2016/wordml/cid" xmlns:am3d="http://schemas.microsoft.com/office/drawing/2017/model3d" xmlns:aink="http://schemas.microsoft.com/office/drawing/2016/ink" xmlns:cx8="http://schemas.microsoft.com/office/drawing/2016/5/14/chartex" xmlns:cx7="http://schemas.microsoft.com/office/drawing/2016/5/13/chartex" xmlns:cx6="http://schemas.microsoft.com/office/drawing/2016/5/12/chartex" xmlns:cx5="http://schemas.microsoft.com/office/drawing/2016/5/11/chartex" xmlns:cx4="http://schemas.microsoft.com/office/drawing/2016/5/10/chartex" xmlns:cx3="http://schemas.microsoft.com/office/drawing/2016/5/9/chartex" xmlns:cx2="http://schemas.microsoft.com/office/drawing/2015/10/21/chartex">
+              <mc:Fallback xmlns:a="http://schemas.openxmlformats.org/drawingml/2006/main">
                 <w:pict>
                   <v:group id="Group 16" style="width:25.9pt;height:25.9pt;mso-position-horizontal-relative:char;mso-position-vertical-relative:line" alt="Title: LinkedIn icon" coordsize="431,431" o:spid="_x0000_s1026" w14:anchorId="20733D8D" o:gfxdata="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">
                     <o:lock v:ext="edit" aspectratio="t"/>
@@ -10113,7 +10189,7 @@
 </file>
 
 <file path=word/footnotes.xml><?xml version="1.0" encoding="utf-8"?>
-<w:footnotes xmlns:wpc="http://schemas.microsoft.com/office/word/2010/wordprocessingCanvas" xmlns:cx="http://schemas.microsoft.com/office/drawing/2014/chartex" xmlns:cx1="http://schemas.microsoft.com/office/drawing/2015/9/8/chartex" xmlns:mc="http://schemas.openxmlformats.org/markup-compatibility/2006" xmlns:o="urn:schemas-microsoft-com:office:office" xmlns:r="http://schemas.openxmlformats.org/officeDocument/2006/relationships" xmlns:m="http://schemas.openxmlformats.org/officeDocument/2006/math" xmlns:v="urn:schemas-microsoft-com:vml" xmlns:wp14="http://schemas.microsoft.com/office/word/2010/wordprocessingDrawing" xmlns:wp="http://schemas.openxmlformats.org/drawingml/2006/wordprocessingDrawing" xmlns:w10="urn:schemas-microsoft-com:office:word" xmlns:w="http://schemas.openxmlformats.org/wordprocessingml/2006/main" xmlns:w14="http://schemas.microsoft.com/office/word/2010/wordml" xmlns:w15="http://schemas.microsoft.com/office/word/2012/wordml" xmlns:w16se="http://schemas.microsoft.com/office/word/2015/wordml/symex" xmlns:wpg="http://schemas.microsoft.com/office/word/2010/wordprocessingGroup" xmlns:wpi="http://schemas.microsoft.com/office/word/2010/wordprocessingInk" xmlns:wne="http://schemas.microsoft.com/office/word/2006/wordml" xmlns:wps="http://schemas.microsoft.com/office/word/2010/wordprocessingShape" mc:Ignorable="w14 w15 w16se wp14">
+<w:footnotes xmlns:wpc="http://schemas.microsoft.com/office/word/2010/wordprocessingCanvas" xmlns:cx="http://schemas.microsoft.com/office/drawing/2014/chartex" xmlns:cx1="http://schemas.microsoft.com/office/drawing/2015/9/8/chartex" xmlns:cx2="http://schemas.microsoft.com/office/drawing/2015/10/21/chartex" xmlns:cx3="http://schemas.microsoft.com/office/drawing/2016/5/9/chartex" xmlns:cx4="http://schemas.microsoft.com/office/drawing/2016/5/10/chartex" xmlns:cx5="http://schemas.microsoft.com/office/drawing/2016/5/11/chartex" xmlns:cx6="http://schemas.microsoft.com/office/drawing/2016/5/12/chartex" xmlns:cx7="http://schemas.microsoft.com/office/drawing/2016/5/13/chartex" xmlns:cx8="http://schemas.microsoft.com/office/drawing/2016/5/14/chartex" xmlns:mc="http://schemas.openxmlformats.org/markup-compatibility/2006" xmlns:aink="http://schemas.microsoft.com/office/drawing/2016/ink" xmlns:am3d="http://schemas.microsoft.com/office/drawing/2017/model3d" xmlns:o="urn:schemas-microsoft-com:office:office" xmlns:r="http://schemas.openxmlformats.org/officeDocument/2006/relationships" xmlns:m="http://schemas.openxmlformats.org/officeDocument/2006/math" xmlns:v="urn:schemas-microsoft-com:vml" xmlns:wp14="http://schemas.microsoft.com/office/word/2010/wordprocessingDrawing" xmlns:wp="http://schemas.openxmlformats.org/drawingml/2006/wordprocessingDrawing" xmlns:w10="urn:schemas-microsoft-com:office:word" xmlns:w="http://schemas.openxmlformats.org/wordprocessingml/2006/main" xmlns:w14="http://schemas.microsoft.com/office/word/2010/wordml" xmlns:w15="http://schemas.microsoft.com/office/word/2012/wordml" xmlns:w16cid="http://schemas.microsoft.com/office/word/2016/wordml/cid" xmlns:w16se="http://schemas.microsoft.com/office/word/2015/wordml/symex" xmlns:wpg="http://schemas.microsoft.com/office/word/2010/wordprocessingGroup" xmlns:wpi="http://schemas.microsoft.com/office/word/2010/wordprocessingInk" xmlns:wne="http://schemas.microsoft.com/office/word/2006/wordml" xmlns:wps="http://schemas.microsoft.com/office/word/2010/wordprocessingShape" mc:Ignorable="w14 w15 w16se w16cid wp14">
   <w:footnote w:type="separator" w:id="-1">
     <w:p>
       <w:pPr>
@@ -10138,7 +10214,7 @@
 </file>
 
 <file path=word/header1.xml><?xml version="1.0" encoding="utf-8"?>
-<w:hdr xmlns:wpc="http://schemas.microsoft.com/office/word/2010/wordprocessingCanvas" xmlns:cx="http://schemas.microsoft.com/office/drawing/2014/chartex" xmlns:cx1="http://schemas.microsoft.com/office/drawing/2015/9/8/chartex" xmlns:mc="http://schemas.openxmlformats.org/markup-compatibility/2006" xmlns:o="urn:schemas-microsoft-com:office:office" xmlns:r="http://schemas.openxmlformats.org/officeDocument/2006/relationships" xmlns:m="http://schemas.openxmlformats.org/officeDocument/2006/math" xmlns:v="urn:schemas-microsoft-com:vml" xmlns:wp14="http://schemas.microsoft.com/office/word/2010/wordprocessingDrawing" xmlns:wp="http://schemas.openxmlformats.org/drawingml/2006/wordprocessingDrawing" xmlns:w10="urn:schemas-microsoft-com:office:word" xmlns:w="http://schemas.openxmlformats.org/wordprocessingml/2006/main" xmlns:w14="http://schemas.microsoft.com/office/word/2010/wordml" xmlns:w15="http://schemas.microsoft.com/office/word/2012/wordml" xmlns:w16se="http://schemas.microsoft.com/office/word/2015/wordml/symex" xmlns:wpg="http://schemas.microsoft.com/office/word/2010/wordprocessingGroup" xmlns:wpi="http://schemas.microsoft.com/office/word/2010/wordprocessingInk" xmlns:wne="http://schemas.microsoft.com/office/word/2006/wordml" xmlns:wps="http://schemas.microsoft.com/office/word/2010/wordprocessingShape" mc:Ignorable="w14 w15 w16se wp14">
+<w:hdr xmlns:wpc="http://schemas.microsoft.com/office/word/2010/wordprocessingCanvas" xmlns:cx="http://schemas.microsoft.com/office/drawing/2014/chartex" xmlns:cx1="http://schemas.microsoft.com/office/drawing/2015/9/8/chartex" xmlns:cx2="http://schemas.microsoft.com/office/drawing/2015/10/21/chartex" xmlns:cx3="http://schemas.microsoft.com/office/drawing/2016/5/9/chartex" xmlns:cx4="http://schemas.microsoft.com/office/drawing/2016/5/10/chartex" xmlns:cx5="http://schemas.microsoft.com/office/drawing/2016/5/11/chartex" xmlns:cx6="http://schemas.microsoft.com/office/drawing/2016/5/12/chartex" xmlns:cx7="http://schemas.microsoft.com/office/drawing/2016/5/13/chartex" xmlns:cx8="http://schemas.microsoft.com/office/drawing/2016/5/14/chartex" xmlns:mc="http://schemas.openxmlformats.org/markup-compatibility/2006" xmlns:aink="http://schemas.microsoft.com/office/drawing/2016/ink" xmlns:am3d="http://schemas.microsoft.com/office/drawing/2017/model3d" xmlns:o="urn:schemas-microsoft-com:office:office" xmlns:r="http://schemas.openxmlformats.org/officeDocument/2006/relationships" xmlns:m="http://schemas.openxmlformats.org/officeDocument/2006/math" xmlns:v="urn:schemas-microsoft-com:vml" xmlns:wp14="http://schemas.microsoft.com/office/word/2010/wordprocessingDrawing" xmlns:wp="http://schemas.openxmlformats.org/drawingml/2006/wordprocessingDrawing" xmlns:w10="urn:schemas-microsoft-com:office:word" xmlns:w="http://schemas.openxmlformats.org/wordprocessingml/2006/main" xmlns:w14="http://schemas.microsoft.com/office/word/2010/wordml" xmlns:w15="http://schemas.microsoft.com/office/word/2012/wordml" xmlns:w16cid="http://schemas.microsoft.com/office/word/2016/wordml/cid" xmlns:w16se="http://schemas.microsoft.com/office/word/2015/wordml/symex" xmlns:wpg="http://schemas.microsoft.com/office/word/2010/wordprocessingGroup" xmlns:wpi="http://schemas.microsoft.com/office/word/2010/wordprocessingInk" xmlns:wne="http://schemas.microsoft.com/office/word/2006/wordml" xmlns:wps="http://schemas.microsoft.com/office/word/2010/wordprocessingShape" mc:Ignorable="w14 w15 w16se w16cid wp14">
   <w:p>
     <w:pPr>
       <w:pStyle w:val="Header"/>
@@ -10148,7 +10224,7 @@
 </file>
 
 <file path=word/header2.xml><?xml version="1.0" encoding="utf-8"?>
-<w:hdr xmlns:wpc="http://schemas.microsoft.com/office/word/2010/wordprocessingCanvas" xmlns:cx="http://schemas.microsoft.com/office/drawing/2014/chartex" xmlns:cx1="http://schemas.microsoft.com/office/drawing/2015/9/8/chartex" xmlns:mc="http://schemas.openxmlformats.org/markup-compatibility/2006" xmlns:o="urn:schemas-microsoft-com:office:office" xmlns:r="http://schemas.openxmlformats.org/officeDocument/2006/relationships" xmlns:m="http://schemas.openxmlformats.org/officeDocument/2006/math" xmlns:v="urn:schemas-microsoft-com:vml" xmlns:wp14="http://schemas.microsoft.com/office/word/2010/wordprocessingDrawing" xmlns:wp="http://schemas.openxmlformats.org/drawingml/2006/wordprocessingDrawing" xmlns:w10="urn:schemas-microsoft-com:office:word" xmlns:w="http://schemas.openxmlformats.org/wordprocessingml/2006/main" xmlns:w14="http://schemas.microsoft.com/office/word/2010/wordml" xmlns:w15="http://schemas.microsoft.com/office/word/2012/wordml" xmlns:w16se="http://schemas.microsoft.com/office/word/2015/wordml/symex" xmlns:wpg="http://schemas.microsoft.com/office/word/2010/wordprocessingGroup" xmlns:wpi="http://schemas.microsoft.com/office/word/2010/wordprocessingInk" xmlns:wne="http://schemas.microsoft.com/office/word/2006/wordml" xmlns:wps="http://schemas.microsoft.com/office/word/2010/wordprocessingShape" mc:Ignorable="w14 w15 w16se wp14">
+<w:hdr xmlns:wpc="http://schemas.microsoft.com/office/word/2010/wordprocessingCanvas" xmlns:cx="http://schemas.microsoft.com/office/drawing/2014/chartex" xmlns:cx1="http://schemas.microsoft.com/office/drawing/2015/9/8/chartex" xmlns:cx2="http://schemas.microsoft.com/office/drawing/2015/10/21/chartex" xmlns:cx3="http://schemas.microsoft.com/office/drawing/2016/5/9/chartex" xmlns:cx4="http://schemas.microsoft.com/office/drawing/2016/5/10/chartex" xmlns:cx5="http://schemas.microsoft.com/office/drawing/2016/5/11/chartex" xmlns:cx6="http://schemas.microsoft.com/office/drawing/2016/5/12/chartex" xmlns:cx7="http://schemas.microsoft.com/office/drawing/2016/5/13/chartex" xmlns:cx8="http://schemas.microsoft.com/office/drawing/2016/5/14/chartex" xmlns:mc="http://schemas.openxmlformats.org/markup-compatibility/2006" xmlns:aink="http://schemas.microsoft.com/office/drawing/2016/ink" xmlns:am3d="http://schemas.microsoft.com/office/drawing/2017/model3d" xmlns:o="urn:schemas-microsoft-com:office:office" xmlns:r="http://schemas.openxmlformats.org/officeDocument/2006/relationships" xmlns:m="http://schemas.openxmlformats.org/officeDocument/2006/math" xmlns:v="urn:schemas-microsoft-com:vml" xmlns:wp14="http://schemas.microsoft.com/office/word/2010/wordprocessingDrawing" xmlns:wp="http://schemas.openxmlformats.org/drawingml/2006/wordprocessingDrawing" xmlns:w10="urn:schemas-microsoft-com:office:word" xmlns:w="http://schemas.openxmlformats.org/wordprocessingml/2006/main" xmlns:w14="http://schemas.microsoft.com/office/word/2010/wordml" xmlns:w15="http://schemas.microsoft.com/office/word/2012/wordml" xmlns:w16cid="http://schemas.microsoft.com/office/word/2016/wordml/cid" xmlns:w16se="http://schemas.microsoft.com/office/word/2015/wordml/symex" xmlns:wpg="http://schemas.microsoft.com/office/word/2010/wordprocessingGroup" xmlns:wpi="http://schemas.microsoft.com/office/word/2010/wordprocessingInk" xmlns:wne="http://schemas.microsoft.com/office/word/2006/wordml" xmlns:wps="http://schemas.microsoft.com/office/word/2010/wordprocessingShape" mc:Ignorable="w14 w15 w16se w16cid wp14">
   <w:tbl>
     <w:tblPr>
       <w:tblW w:w="5000" w:type="pct"/>
@@ -10299,7 +10375,7 @@
 </file>
 
 <file path=word/header3.xml><?xml version="1.0" encoding="utf-8"?>
-<w:hdr xmlns:wpc="http://schemas.microsoft.com/office/word/2010/wordprocessingCanvas" xmlns:cx="http://schemas.microsoft.com/office/drawing/2014/chartex" xmlns:cx1="http://schemas.microsoft.com/office/drawing/2015/9/8/chartex" xmlns:mc="http://schemas.openxmlformats.org/markup-compatibility/2006" xmlns:o="urn:schemas-microsoft-com:office:office" xmlns:r="http://schemas.openxmlformats.org/officeDocument/2006/relationships" xmlns:m="http://schemas.openxmlformats.org/officeDocument/2006/math" xmlns:v="urn:schemas-microsoft-com:vml" xmlns:wp14="http://schemas.microsoft.com/office/word/2010/wordprocessingDrawing" xmlns:wp="http://schemas.openxmlformats.org/drawingml/2006/wordprocessingDrawing" xmlns:w10="urn:schemas-microsoft-com:office:word" xmlns:w="http://schemas.openxmlformats.org/wordprocessingml/2006/main" xmlns:w14="http://schemas.microsoft.com/office/word/2010/wordml" xmlns:w15="http://schemas.microsoft.com/office/word/2012/wordml" xmlns:w16se="http://schemas.microsoft.com/office/word/2015/wordml/symex" xmlns:wpg="http://schemas.microsoft.com/office/word/2010/wordprocessingGroup" xmlns:wpi="http://schemas.microsoft.com/office/word/2010/wordprocessingInk" xmlns:wne="http://schemas.microsoft.com/office/word/2006/wordml" xmlns:wps="http://schemas.microsoft.com/office/word/2010/wordprocessingShape" mc:Ignorable="w14 w15 w16se wp14">
+<w:hdr xmlns:wpc="http://schemas.microsoft.com/office/word/2010/wordprocessingCanvas" xmlns:cx="http://schemas.microsoft.com/office/drawing/2014/chartex" xmlns:cx1="http://schemas.microsoft.com/office/drawing/2015/9/8/chartex" xmlns:cx2="http://schemas.microsoft.com/office/drawing/2015/10/21/chartex" xmlns:cx3="http://schemas.microsoft.com/office/drawing/2016/5/9/chartex" xmlns:cx4="http://schemas.microsoft.com/office/drawing/2016/5/10/chartex" xmlns:cx5="http://schemas.microsoft.com/office/drawing/2016/5/11/chartex" xmlns:cx6="http://schemas.microsoft.com/office/drawing/2016/5/12/chartex" xmlns:cx7="http://schemas.microsoft.com/office/drawing/2016/5/13/chartex" xmlns:cx8="http://schemas.microsoft.com/office/drawing/2016/5/14/chartex" xmlns:mc="http://schemas.openxmlformats.org/markup-compatibility/2006" xmlns:aink="http://schemas.microsoft.com/office/drawing/2016/ink" xmlns:am3d="http://schemas.microsoft.com/office/drawing/2017/model3d" xmlns:o="urn:schemas-microsoft-com:office:office" xmlns:r="http://schemas.openxmlformats.org/officeDocument/2006/relationships" xmlns:m="http://schemas.openxmlformats.org/officeDocument/2006/math" xmlns:v="urn:schemas-microsoft-com:vml" xmlns:wp14="http://schemas.microsoft.com/office/word/2010/wordprocessingDrawing" xmlns:wp="http://schemas.openxmlformats.org/drawingml/2006/wordprocessingDrawing" xmlns:w10="urn:schemas-microsoft-com:office:word" xmlns:w="http://schemas.openxmlformats.org/wordprocessingml/2006/main" xmlns:w14="http://schemas.microsoft.com/office/word/2010/wordml" xmlns:w15="http://schemas.microsoft.com/office/word/2012/wordml" xmlns:w16cid="http://schemas.microsoft.com/office/word/2016/wordml/cid" xmlns:w16se="http://schemas.microsoft.com/office/word/2015/wordml/symex" xmlns:wpg="http://schemas.microsoft.com/office/word/2010/wordprocessingGroup" xmlns:wpi="http://schemas.microsoft.com/office/word/2010/wordprocessingInk" xmlns:wne="http://schemas.microsoft.com/office/word/2006/wordml" xmlns:wps="http://schemas.microsoft.com/office/word/2010/wordprocessingShape" mc:Ignorable="w14 w15 w16se w16cid wp14">
   <w:p>
     <w:pPr>
       <w:pStyle w:val="Header"/>
@@ -10309,7 +10385,7 @@
 </file>
 
 <file path=word/numbering.xml><?xml version="1.0" encoding="utf-8"?>
-<w:numbering xmlns:wpc="http://schemas.microsoft.com/office/word/2010/wordprocessingCanvas" xmlns:cx="http://schemas.microsoft.com/office/drawing/2014/chartex" xmlns:cx1="http://schemas.microsoft.com/office/drawing/2015/9/8/chartex" xmlns:mc="http://schemas.openxmlformats.org/markup-compatibility/2006" xmlns:o="urn:schemas-microsoft-com:office:office" xmlns:r="http://schemas.openxmlformats.org/officeDocument/2006/relationships" xmlns:m="http://schemas.openxmlformats.org/officeDocument/2006/math" xmlns:v="urn:schemas-microsoft-com:vml" xmlns:wp14="http://schemas.microsoft.com/office/word/2010/wordprocessingDrawing" xmlns:wp="http://schemas.openxmlformats.org/drawingml/2006/wordprocessingDrawing" xmlns:w10="urn:schemas-microsoft-com:office:word" xmlns:w="http://schemas.openxmlformats.org/wordprocessingml/2006/main" xmlns:w14="http://schemas.microsoft.com/office/word/2010/wordml" xmlns:w15="http://schemas.microsoft.com/office/word/2012/wordml" xmlns:w16se="http://schemas.microsoft.com/office/word/2015/wordml/symex" xmlns:wpg="http://schemas.microsoft.com/office/word/2010/wordprocessingGroup" xmlns:wpi="http://schemas.microsoft.com/office/word/2010/wordprocessingInk" xmlns:wne="http://schemas.microsoft.com/office/word/2006/wordml" xmlns:wps="http://schemas.microsoft.com/office/word/2010/wordprocessingShape" mc:Ignorable="w14 w15 w16se wp14">
+<w:numbering xmlns:wpc="http://schemas.microsoft.com/office/word/2010/wordprocessingCanvas" xmlns:cx="http://schemas.microsoft.com/office/drawing/2014/chartex" xmlns:cx1="http://schemas.microsoft.com/office/drawing/2015/9/8/chartex" xmlns:cx2="http://schemas.microsoft.com/office/drawing/2015/10/21/chartex" xmlns:cx3="http://schemas.microsoft.com/office/drawing/2016/5/9/chartex" xmlns:cx4="http://schemas.microsoft.com/office/drawing/2016/5/10/chartex" xmlns:cx5="http://schemas.microsoft.com/office/drawing/2016/5/11/chartex" xmlns:cx6="http://schemas.microsoft.com/office/drawing/2016/5/12/chartex" xmlns:cx7="http://schemas.microsoft.com/office/drawing/2016/5/13/chartex" xmlns:cx8="http://schemas.microsoft.com/office/drawing/2016/5/14/chartex" xmlns:mc="http://schemas.openxmlformats.org/markup-compatibility/2006" xmlns:aink="http://schemas.microsoft.com/office/drawing/2016/ink" xmlns:am3d="http://schemas.microsoft.com/office/drawing/2017/model3d" xmlns:o="urn:schemas-microsoft-com:office:office" xmlns:r="http://schemas.openxmlformats.org/officeDocument/2006/relationships" xmlns:m="http://schemas.openxmlformats.org/officeDocument/2006/math" xmlns:v="urn:schemas-microsoft-com:vml" xmlns:wp14="http://schemas.microsoft.com/office/word/2010/wordprocessingDrawing" xmlns:wp="http://schemas.openxmlformats.org/drawingml/2006/wordprocessingDrawing" xmlns:w10="urn:schemas-microsoft-com:office:word" xmlns:w="http://schemas.openxmlformats.org/wordprocessingml/2006/main" xmlns:w14="http://schemas.microsoft.com/office/word/2010/wordml" xmlns:w15="http://schemas.microsoft.com/office/word/2012/wordml" xmlns:w16cid="http://schemas.microsoft.com/office/word/2016/wordml/cid" xmlns:w16se="http://schemas.microsoft.com/office/word/2015/wordml/symex" xmlns:wpg="http://schemas.microsoft.com/office/word/2010/wordprocessingGroup" xmlns:wpi="http://schemas.microsoft.com/office/word/2010/wordprocessingInk" xmlns:wne="http://schemas.microsoft.com/office/word/2006/wordml" xmlns:wps="http://schemas.microsoft.com/office/word/2010/wordprocessingShape" mc:Ignorable="w14 w15 w16se w16cid wp14">
   <w:abstractNum w:abstractNumId="0" w15:restartNumberingAfterBreak="0">
     <w:nsid w:val="FFFFFF7C"/>
     <w:multiLevelType w:val="singleLevel"/>
@@ -10923,7 +10999,7 @@
 </file>
 
 <file path=word/styles.xml><?xml version="1.0" encoding="utf-8"?>
-<w:styles xmlns:mc="http://schemas.openxmlformats.org/markup-compatibility/2006" xmlns:r="http://schemas.openxmlformats.org/officeDocument/2006/relationships" xmlns:w="http://schemas.openxmlformats.org/wordprocessingml/2006/main" xmlns:w14="http://schemas.microsoft.com/office/word/2010/wordml" xmlns:w15="http://schemas.microsoft.com/office/word/2012/wordml" xmlns:w16se="http://schemas.microsoft.com/office/word/2015/wordml/symex" mc:Ignorable="w14 w15 w16se">
+<w:styles xmlns:mc="http://schemas.openxmlformats.org/markup-compatibility/2006" xmlns:r="http://schemas.openxmlformats.org/officeDocument/2006/relationships" xmlns:w="http://schemas.openxmlformats.org/wordprocessingml/2006/main" xmlns:w14="http://schemas.microsoft.com/office/word/2010/wordml" xmlns:w15="http://schemas.microsoft.com/office/word/2012/wordml" xmlns:w16cid="http://schemas.microsoft.com/office/word/2016/wordml/cid" xmlns:w16se="http://schemas.microsoft.com/office/word/2015/wordml/symex" mc:Ignorable="w14 w15 w16se w16cid">
   <w:docDefaults>
     <w:rPrDefault>
       <w:rPr>
@@ -10939,7 +11015,7 @@
       </w:pPr>
     </w:pPrDefault>
   </w:docDefaults>
-  <w:latentStyles w:defLockedState="0" w:defUIPriority="99" w:defSemiHidden="0" w:defUnhideWhenUsed="0" w:defQFormat="0" w:count="371">
+  <w:latentStyles w:defLockedState="0" w:defUIPriority="99" w:defSemiHidden="0" w:defUnhideWhenUsed="0" w:defQFormat="0" w:count="375">
     <w:lsdException w:name="Normal" w:uiPriority="0" w:qFormat="1"/>
     <w:lsdException w:name="heading 1" w:uiPriority="9" w:qFormat="1"/>
     <w:lsdException w:name="heading 2" w:semiHidden="1" w:uiPriority="9" w:unhideWhenUsed="1" w:qFormat="1"/>
@@ -11045,7 +11121,6 @@
     <w:lsdException w:name="HTML Sample" w:semiHidden="1" w:unhideWhenUsed="1"/>
     <w:lsdException w:name="HTML Typewriter" w:semiHidden="1" w:unhideWhenUsed="1"/>
     <w:lsdException w:name="HTML Variable" w:semiHidden="1" w:unhideWhenUsed="1"/>
-    <w:lsdException w:name="Normal Table" w:semiHidden="1" w:unhideWhenUsed="1"/>
     <w:lsdException w:name="annotation subject" w:semiHidden="1" w:unhideWhenUsed="1"/>
     <w:lsdException w:name="No List" w:semiHidden="1" w:unhideWhenUsed="1"/>
     <w:lsdException w:name="Outline List 1" w:semiHidden="1" w:unhideWhenUsed="1"/>
@@ -11089,10 +11164,8 @@
     <w:lsdException w:name="Table Elegant" w:semiHidden="1" w:unhideWhenUsed="1"/>
     <w:lsdException w:name="Table Professional" w:semiHidden="1" w:unhideWhenUsed="1"/>
     <w:lsdException w:name="Table Subtle 1" w:semiHidden="1" w:unhideWhenUsed="1"/>
-    <w:lsdException w:name="Table Subtle 2" w:semiHidden="1" w:unhideWhenUsed="1"/>
     <w:lsdException w:name="Table Web 1" w:semiHidden="1" w:unhideWhenUsed="1"/>
     <w:lsdException w:name="Table Web 2" w:semiHidden="1" w:unhideWhenUsed="1"/>
-    <w:lsdException w:name="Table Web 3" w:semiHidden="1" w:unhideWhenUsed="1"/>
     <w:lsdException w:name="Balloon Text" w:semiHidden="1" w:unhideWhenUsed="1"/>
     <w:lsdException w:name="Table Grid" w:uiPriority="39"/>
     <w:lsdException w:name="Table Theme" w:semiHidden="1" w:unhideWhenUsed="1"/>
@@ -11311,6 +11384,10 @@
     <w:lsdException w:name="List Table 5 Dark Accent 6" w:uiPriority="50"/>
     <w:lsdException w:name="List Table 6 Colorful Accent 6" w:uiPriority="51"/>
     <w:lsdException w:name="List Table 7 Colorful Accent 6" w:uiPriority="52"/>
+    <w:lsdException w:name="Mention" w:semiHidden="1" w:unhideWhenUsed="1"/>
+    <w:lsdException w:name="Smart Hyperlink" w:semiHidden="1" w:unhideWhenUsed="1"/>
+    <w:lsdException w:name="Hashtag" w:semiHidden="1" w:unhideWhenUsed="1"/>
+    <w:lsdException w:name="Unresolved Mention" w:semiHidden="1" w:unhideWhenUsed="1"/>
   </w:latentStyles>
   <w:style w:type="paragraph" w:default="1" w:styleId="Normal">
     <w:name w:val="Normal"/>
@@ -36238,7 +36315,7 @@
 </file>
 
 <file path=word/glossary/document.xml><?xml version="1.0" encoding="utf-8"?>
-<w:glossaryDocument xmlns:wpc="http://schemas.microsoft.com/office/word/2010/wordprocessingCanvas" xmlns:cx="http://schemas.microsoft.com/office/drawing/2014/chartex" xmlns:cx1="http://schemas.microsoft.com/office/drawing/2015/9/8/chartex" xmlns:mc="http://schemas.openxmlformats.org/markup-compatibility/2006" xmlns:o="urn:schemas-microsoft-com:office:office" xmlns:r="http://schemas.openxmlformats.org/officeDocument/2006/relationships" xmlns:m="http://schemas.openxmlformats.org/officeDocument/2006/math" xmlns:v="urn:schemas-microsoft-com:vml" xmlns:wp14="http://schemas.microsoft.com/office/word/2010/wordprocessingDrawing" xmlns:wp="http://schemas.openxmlformats.org/drawingml/2006/wordprocessingDrawing" xmlns:w10="urn:schemas-microsoft-com:office:word" xmlns:w="http://schemas.openxmlformats.org/wordprocessingml/2006/main" xmlns:w14="http://schemas.microsoft.com/office/word/2010/wordml" xmlns:w15="http://schemas.microsoft.com/office/word/2012/wordml" xmlns:w16se="http://schemas.microsoft.com/office/word/2015/wordml/symex" xmlns:wpg="http://schemas.microsoft.com/office/word/2010/wordprocessingGroup" xmlns:wpi="http://schemas.microsoft.com/office/word/2010/wordprocessingInk" xmlns:wne="http://schemas.microsoft.com/office/word/2006/wordml" xmlns:wps="http://schemas.microsoft.com/office/word/2010/wordprocessingShape" mc:Ignorable="w14 w15 w16se wp14">
+<w:glossaryDocument xmlns:wpc="http://schemas.microsoft.com/office/word/2010/wordprocessingCanvas" xmlns:cx="http://schemas.microsoft.com/office/drawing/2014/chartex" xmlns:cx1="http://schemas.microsoft.com/office/drawing/2015/9/8/chartex" xmlns:cx2="http://schemas.microsoft.com/office/drawing/2015/10/21/chartex" xmlns:cx3="http://schemas.microsoft.com/office/drawing/2016/5/9/chartex" xmlns:cx4="http://schemas.microsoft.com/office/drawing/2016/5/10/chartex" xmlns:cx5="http://schemas.microsoft.com/office/drawing/2016/5/11/chartex" xmlns:cx6="http://schemas.microsoft.com/office/drawing/2016/5/12/chartex" xmlns:cx7="http://schemas.microsoft.com/office/drawing/2016/5/13/chartex" xmlns:cx8="http://schemas.microsoft.com/office/drawing/2016/5/14/chartex" xmlns:mc="http://schemas.openxmlformats.org/markup-compatibility/2006" xmlns:aink="http://schemas.microsoft.com/office/drawing/2016/ink" xmlns:am3d="http://schemas.microsoft.com/office/drawing/2017/model3d" xmlns:o="urn:schemas-microsoft-com:office:office" xmlns:r="http://schemas.openxmlformats.org/officeDocument/2006/relationships" xmlns:m="http://schemas.openxmlformats.org/officeDocument/2006/math" xmlns:v="urn:schemas-microsoft-com:vml" xmlns:wp14="http://schemas.microsoft.com/office/word/2010/wordprocessingDrawing" xmlns:wp="http://schemas.openxmlformats.org/drawingml/2006/wordprocessingDrawing" xmlns:w10="urn:schemas-microsoft-com:office:word" xmlns:w="http://schemas.openxmlformats.org/wordprocessingml/2006/main" xmlns:w14="http://schemas.microsoft.com/office/word/2010/wordml" xmlns:w15="http://schemas.microsoft.com/office/word/2012/wordml" xmlns:w16cid="http://schemas.microsoft.com/office/word/2016/wordml/cid" xmlns:w16se="http://schemas.microsoft.com/office/word/2015/wordml/symex" xmlns:wpg="http://schemas.microsoft.com/office/word/2010/wordprocessingGroup" xmlns:wpi="http://schemas.microsoft.com/office/word/2010/wordprocessingInk" xmlns:wne="http://schemas.microsoft.com/office/word/2006/wordml" xmlns:wps="http://schemas.microsoft.com/office/word/2010/wordprocessingShape" mc:Ignorable="w14 w15 w16se w16cid wp14">
   <w:docParts>
     <w:docPart>
       <w:docPartPr>
@@ -36505,11 +36582,11 @@
 </file>
 
 <file path=word/glossary/fontTable.xml><?xml version="1.0" encoding="utf-8"?>
-<w:fonts xmlns:mc="http://schemas.openxmlformats.org/markup-compatibility/2006" xmlns:r="http://schemas.openxmlformats.org/officeDocument/2006/relationships" xmlns:w="http://schemas.openxmlformats.org/wordprocessingml/2006/main" xmlns:w14="http://schemas.microsoft.com/office/word/2010/wordml" xmlns:w15="http://schemas.microsoft.com/office/word/2012/wordml" xmlns:w16se="http://schemas.microsoft.com/office/word/2015/wordml/symex" mc:Ignorable="w14 w15 w16se">
+<w:fonts xmlns:mc="http://schemas.openxmlformats.org/markup-compatibility/2006" xmlns:r="http://schemas.openxmlformats.org/officeDocument/2006/relationships" xmlns:w="http://schemas.openxmlformats.org/wordprocessingml/2006/main" xmlns:w14="http://schemas.microsoft.com/office/word/2010/wordml" xmlns:w15="http://schemas.microsoft.com/office/word/2012/wordml" xmlns:w16cid="http://schemas.microsoft.com/office/word/2016/wordml/cid" xmlns:w16se="http://schemas.microsoft.com/office/word/2015/wordml/symex" mc:Ignorable="w14 w15 w16se w16cid">
   <w:font w:name="Symbol">
     <w:panose1 w:val="05050102010706020507"/>
     <w:charset w:val="02"/>
-    <w:family w:val="roman"/>
+    <w:family w:val="decorative"/>
     <w:pitch w:val="variable"/>
     <w:sig w:usb0="00000000" w:usb1="10000000" w:usb2="00000000" w:usb3="00000000" w:csb0="80000000" w:csb1="00000000"/>
   </w:font>
@@ -36530,7 +36607,7 @@
   <w:font w:name="Wingdings">
     <w:panose1 w:val="05000000000000000000"/>
     <w:charset w:val="02"/>
-    <w:family w:val="auto"/>
+    <w:family w:val="decorative"/>
     <w:pitch w:val="variable"/>
     <w:sig w:usb0="00000000" w:usb1="10000000" w:usb2="00000000" w:usb3="00000000" w:csb0="80000000" w:csb1="00000000"/>
   </w:font>
@@ -36550,7 +36627,7 @@
     <w:sig w:usb0="00000287" w:usb1="00000000" w:usb2="00000000" w:usb3="00000000" w:csb0="0000009F" w:csb1="00000000"/>
   </w:font>
   <w:font w:name="Segoe UI">
-    <w:panose1 w:val="020B0502040204020203"/>
+    <w:panose1 w:val="020B0604020202020204"/>
     <w:charset w:val="00"/>
     <w:family w:val="swiss"/>
     <w:pitch w:val="variable"/>
@@ -36581,7 +36658,7 @@
 </file>
 
 <file path=word/glossary/settings.xml><?xml version="1.0" encoding="utf-8"?>
-<w:settings xmlns:mc="http://schemas.openxmlformats.org/markup-compatibility/2006" xmlns:o="urn:schemas-microsoft-com:office:office" xmlns:r="http://schemas.openxmlformats.org/officeDocument/2006/relationships" xmlns:m="http://schemas.openxmlformats.org/officeDocument/2006/math" xmlns:v="urn:schemas-microsoft-com:vml" xmlns:w10="urn:schemas-microsoft-com:office:word" xmlns:w="http://schemas.openxmlformats.org/wordprocessingml/2006/main" xmlns:w14="http://schemas.microsoft.com/office/word/2010/wordml" xmlns:w15="http://schemas.microsoft.com/office/word/2012/wordml" xmlns:w16se="http://schemas.microsoft.com/office/word/2015/wordml/symex" xmlns:sl="http://schemas.openxmlformats.org/schemaLibrary/2006/main" mc:Ignorable="w14 w15 w16se">
+<w:settings xmlns:mc="http://schemas.openxmlformats.org/markup-compatibility/2006" xmlns:o="urn:schemas-microsoft-com:office:office" xmlns:r="http://schemas.openxmlformats.org/officeDocument/2006/relationships" xmlns:m="http://schemas.openxmlformats.org/officeDocument/2006/math" xmlns:v="urn:schemas-microsoft-com:vml" xmlns:w10="urn:schemas-microsoft-com:office:word" xmlns:w="http://schemas.openxmlformats.org/wordprocessingml/2006/main" xmlns:w14="http://schemas.microsoft.com/office/word/2010/wordml" xmlns:w15="http://schemas.microsoft.com/office/word/2012/wordml" xmlns:w16cid="http://schemas.microsoft.com/office/word/2016/wordml/cid" xmlns:w16se="http://schemas.microsoft.com/office/word/2015/wordml/symex" xmlns:sl="http://schemas.openxmlformats.org/schemaLibrary/2006/main" mc:Ignorable="w14 w15 w16se w16cid">
   <w:view w:val="normal"/>
   <w:defaultTabStop w:val="720"/>
   <w:characterSpacingControl w:val="doNotCompress"/>
@@ -36592,6 +36669,7 @@
     <w:compatSetting w:name="enableOpenTypeFeatures" w:uri="http://schemas.microsoft.com/office/word" w:val="1"/>
     <w:compatSetting w:name="doNotFlipMirrorIndents" w:uri="http://schemas.microsoft.com/office/word" w:val="1"/>
     <w:compatSetting w:name="differentiateMultirowTableHeaders" w:uri="http://schemas.microsoft.com/office/word" w:val="1"/>
+    <w:compatSetting w:name="useWord2013TrackBottomHyphenation" w:uri="http://schemas.microsoft.com/office/word" w:val="1"/>
   </w:compat>
   <w:rsids>
     <w:rsidRoot w:val="00C05474"/>
@@ -36620,6 +36698,7 @@
     <w:rsid w:val="00EC362A"/>
     <w:rsid w:val="00ED0F24"/>
     <w:rsid w:val="00EF0886"/>
+    <w:rsid w:val="00F8351F"/>
   </w:rsids>
   <m:mathPr>
     <m:mathFont m:val="Cambria Math"/>
@@ -36643,7 +36722,7 @@
 </file>
 
 <file path=word/glossary/styles.xml><?xml version="1.0" encoding="utf-8"?>
-<w:styles xmlns:mc="http://schemas.openxmlformats.org/markup-compatibility/2006" xmlns:r="http://schemas.openxmlformats.org/officeDocument/2006/relationships" xmlns:w="http://schemas.openxmlformats.org/wordprocessingml/2006/main" xmlns:w14="http://schemas.microsoft.com/office/word/2010/wordml" xmlns:w15="http://schemas.microsoft.com/office/word/2012/wordml" xmlns:w16se="http://schemas.microsoft.com/office/word/2015/wordml/symex" mc:Ignorable="w14 w15 w16se">
+<w:styles xmlns:mc="http://schemas.openxmlformats.org/markup-compatibility/2006" xmlns:r="http://schemas.openxmlformats.org/officeDocument/2006/relationships" xmlns:w="http://schemas.openxmlformats.org/wordprocessingml/2006/main" xmlns:w14="http://schemas.microsoft.com/office/word/2010/wordml" xmlns:w15="http://schemas.microsoft.com/office/word/2012/wordml" xmlns:w16cid="http://schemas.microsoft.com/office/word/2016/wordml/cid" xmlns:w16se="http://schemas.microsoft.com/office/word/2015/wordml/symex" mc:Ignorable="w14 w15 w16se w16cid">
   <w:docDefaults>
     <w:rPrDefault>
       <w:rPr>
@@ -36659,7 +36738,7 @@
       </w:pPr>
     </w:pPrDefault>
   </w:docDefaults>
-  <w:latentStyles w:defLockedState="0" w:defUIPriority="99" w:defSemiHidden="0" w:defUnhideWhenUsed="0" w:defQFormat="0" w:count="371">
+  <w:latentStyles w:defLockedState="0" w:defUIPriority="99" w:defSemiHidden="0" w:defUnhideWhenUsed="0" w:defQFormat="0" w:count="375">
     <w:lsdException w:name="Normal" w:uiPriority="0" w:qFormat="1"/>
     <w:lsdException w:name="heading 1" w:uiPriority="9" w:qFormat="1"/>
     <w:lsdException w:name="heading 2" w:semiHidden="1" w:uiPriority="9" w:unhideWhenUsed="1" w:qFormat="1"/>
@@ -36765,7 +36844,6 @@
     <w:lsdException w:name="HTML Sample" w:semiHidden="1" w:unhideWhenUsed="1"/>
     <w:lsdException w:name="HTML Typewriter" w:semiHidden="1" w:unhideWhenUsed="1"/>
     <w:lsdException w:name="HTML Variable" w:semiHidden="1" w:unhideWhenUsed="1"/>
-    <w:lsdException w:name="Normal Table" w:semiHidden="1" w:unhideWhenUsed="1"/>
     <w:lsdException w:name="annotation subject" w:semiHidden="1" w:unhideWhenUsed="1"/>
     <w:lsdException w:name="No List" w:semiHidden="1" w:unhideWhenUsed="1"/>
     <w:lsdException w:name="Outline List 1" w:semiHidden="1" w:unhideWhenUsed="1"/>
@@ -36809,10 +36887,8 @@
     <w:lsdException w:name="Table Elegant" w:semiHidden="1" w:unhideWhenUsed="1"/>
     <w:lsdException w:name="Table Professional" w:semiHidden="1" w:unhideWhenUsed="1"/>
     <w:lsdException w:name="Table Subtle 1" w:semiHidden="1" w:unhideWhenUsed="1"/>
-    <w:lsdException w:name="Table Subtle 2" w:semiHidden="1" w:unhideWhenUsed="1"/>
     <w:lsdException w:name="Table Web 1" w:semiHidden="1" w:unhideWhenUsed="1"/>
     <w:lsdException w:name="Table Web 2" w:semiHidden="1" w:unhideWhenUsed="1"/>
-    <w:lsdException w:name="Table Web 3" w:semiHidden="1" w:unhideWhenUsed="1"/>
     <w:lsdException w:name="Balloon Text" w:semiHidden="1" w:unhideWhenUsed="1"/>
     <w:lsdException w:name="Table Grid" w:uiPriority="39"/>
     <w:lsdException w:name="Table Theme" w:semiHidden="1" w:unhideWhenUsed="1"/>
@@ -37031,6 +37107,10 @@
     <w:lsdException w:name="List Table 5 Dark Accent 6" w:uiPriority="50"/>
     <w:lsdException w:name="List Table 6 Colorful Accent 6" w:uiPriority="51"/>
     <w:lsdException w:name="List Table 7 Colorful Accent 6" w:uiPriority="52"/>
+    <w:lsdException w:name="Mention" w:semiHidden="1" w:unhideWhenUsed="1"/>
+    <w:lsdException w:name="Smart Hyperlink" w:semiHidden="1" w:unhideWhenUsed="1"/>
+    <w:lsdException w:name="Hashtag" w:semiHidden="1" w:unhideWhenUsed="1"/>
+    <w:lsdException w:name="Unresolved Mention" w:semiHidden="1" w:unhideWhenUsed="1"/>
   </w:latentStyles>
   <w:style w:type="paragraph" w:default="1" w:styleId="Normal">
     <w:name w:val="Normal"/>
@@ -37213,7 +37293,7 @@
 </file>
 
 <file path=word/glossary/webSettings.xml><?xml version="1.0" encoding="utf-8"?>
-<w:webSettings xmlns:mc="http://schemas.openxmlformats.org/markup-compatibility/2006" xmlns:r="http://schemas.openxmlformats.org/officeDocument/2006/relationships" xmlns:w="http://schemas.openxmlformats.org/wordprocessingml/2006/main" xmlns:w14="http://schemas.microsoft.com/office/word/2010/wordml" xmlns:w15="http://schemas.microsoft.com/office/word/2012/wordml" xmlns:w16se="http://schemas.microsoft.com/office/word/2015/wordml/symex" mc:Ignorable="w14 w15 w16se">
+<w:webSettings xmlns:mc="http://schemas.openxmlformats.org/markup-compatibility/2006" xmlns:r="http://schemas.openxmlformats.org/officeDocument/2006/relationships" xmlns:w="http://schemas.openxmlformats.org/wordprocessingml/2006/main" xmlns:w14="http://schemas.microsoft.com/office/word/2010/wordml" xmlns:w15="http://schemas.microsoft.com/office/word/2012/wordml" xmlns:w16cid="http://schemas.microsoft.com/office/word/2016/wordml/cid" xmlns:w16se="http://schemas.microsoft.com/office/word/2015/wordml/symex" mc:Ignorable="w14 w15 w16se w16cid">
   <w:optimizeForBrowser/>
   <w:allowPNG/>
 </w:webSettings>

</xml_diff>

<commit_message>
added leanopsys to experience
</commit_message>
<xml_diff>
--- a/files/Abhay Sawhney Resume.docx
+++ b/files/Abhay Sawhney Resume.docx
@@ -148,15 +148,20 @@
             <w:pPr>
               <w:pStyle w:val="ContactInfoEmphasis"/>
               <w:contextualSpacing w:val="0"/>
+              <w:jc w:val="left"/>
               <w:rPr>
                 <w:b w:val="0"/>
                 <w:i/>
+                <w:sz w:val="21"/>
+                <w:szCs w:val="21"/>
               </w:rPr>
             </w:pPr>
             <w:r>
               <w:rPr>
                 <w:b w:val="0"/>
                 <w:color w:val="595959" w:themeColor="text1" w:themeTint="A6"/>
+                <w:sz w:val="21"/>
+                <w:szCs w:val="21"/>
               </w:rPr>
               <w:t>Seeking role in fintech where I can use my experience in tech and business to help the team grow financial products</w:t>
             </w:r>
@@ -165,6 +170,8 @@
                 <w:b w:val="0"/>
                 <w:i/>
                 <w:color w:val="595959" w:themeColor="text1" w:themeTint="A6"/>
+                <w:sz w:val="21"/>
+                <w:szCs w:val="21"/>
               </w:rPr>
               <w:t>. US permanent resident, fully work authorized.</w:t>
             </w:r>
@@ -594,14 +601,7 @@
                 <w:sz w:val="20"/>
                 <w:szCs w:val="20"/>
               </w:rPr>
-              <w:t>Leveraged</w:t>
-            </w:r>
-            <w:r>
-              <w:rPr>
-                <w:sz w:val="20"/>
-                <w:szCs w:val="20"/>
-              </w:rPr>
-              <w:t xml:space="preserve"> HTML, CSS, and jQuery to create website to kaizen record keeping</w:t>
+              <w:t>Leveraged HTML, CSS, and jQuery to create website to kaizen record keeping</w:t>
             </w:r>
           </w:p>
           <w:p>
@@ -617,6 +617,118 @@
                 <w:szCs w:val="20"/>
               </w:rPr>
               <w:t>Created PHP-based automation to streamline data management between departments, reducing manual data entry by over 50%</w:t>
+            </w:r>
+          </w:p>
+          <w:p>
+            <w:pPr>
+              <w:keepNext/>
+              <w:keepLines/>
+              <w:spacing w:line="259" w:lineRule="auto"/>
+              <w:outlineLvl w:val="4"/>
+              <w:rPr>
+                <w:rFonts w:ascii="Franklin Gothic Demi" w:eastAsia="Times New Roman" w:hAnsi="Franklin Gothic Demi" w:cs="Times New Roman"/>
+                <w:color w:val="365F91"/>
+              </w:rPr>
+            </w:pPr>
+            <w:r>
+              <w:rPr>
+                <w:rFonts w:ascii="Franklin Gothic Demi" w:eastAsia="Times New Roman" w:hAnsi="Franklin Gothic Demi" w:cs="Times New Roman"/>
+                <w:color w:val="365F91"/>
+              </w:rPr>
+              <w:t xml:space="preserve">June 2015 – </w:t>
+            </w:r>
+            <w:r>
+              <w:rPr>
+                <w:rFonts w:ascii="Franklin Gothic Demi" w:eastAsia="Times New Roman" w:hAnsi="Franklin Gothic Demi" w:cs="Times New Roman"/>
+                <w:color w:val="365F91"/>
+              </w:rPr>
+              <w:t>Sept</w:t>
+            </w:r>
+            <w:r>
+              <w:rPr>
+                <w:rFonts w:ascii="Franklin Gothic Demi" w:eastAsia="Times New Roman" w:hAnsi="Franklin Gothic Demi" w:cs="Times New Roman"/>
+                <w:color w:val="365F91"/>
+              </w:rPr>
+              <w:t xml:space="preserve"> 2015</w:t>
+            </w:r>
+            <w:r>
+              <w:rPr>
+                <w:rFonts w:ascii="Franklin Gothic Demi" w:eastAsia="Times New Roman" w:hAnsi="Franklin Gothic Demi" w:cs="Times New Roman"/>
+                <w:color w:val="365F91"/>
+              </w:rPr>
+              <w:t>• New Delhi</w:t>
+            </w:r>
+          </w:p>
+          <w:p>
+            <w:pPr>
+              <w:pStyle w:val="Heading2"/>
+              <w:spacing w:after="0"/>
+              <w:contextualSpacing w:val="0"/>
+              <w:outlineLvl w:val="1"/>
+            </w:pPr>
+            <w:r>
+              <w:t>web development intern</w:t>
+            </w:r>
+            <w:r>
+              <w:t xml:space="preserve">, </w:t>
+            </w:r>
+            <w:r>
+              <w:rPr>
+                <w:b w:val="0"/>
+                <w:smallCaps/>
+                <w:color w:val="595959" w:themeColor="text1" w:themeTint="A6"/>
+              </w:rPr>
+              <w:t>Leanopsys BUSINESS CONSULTANTS</w:t>
+            </w:r>
+          </w:p>
+          <w:p>
+            <w:pPr>
+              <w:numPr>
+                <w:ilvl w:val="0"/>
+                <w:numId w:val="14"/>
+              </w:numPr>
+              <w:rPr>
+                <w:sz w:val="20"/>
+                <w:szCs w:val="20"/>
+              </w:rPr>
+            </w:pPr>
+            <w:r>
+              <w:rPr>
+                <w:sz w:val="20"/>
+                <w:szCs w:val="20"/>
+              </w:rPr>
+              <w:t>Redesigned company website and rewrote rhetorical content</w:t>
+            </w:r>
+          </w:p>
+          <w:p>
+            <w:pPr>
+              <w:numPr>
+                <w:ilvl w:val="0"/>
+                <w:numId w:val="14"/>
+              </w:numPr>
+            </w:pPr>
+            <w:r>
+              <w:rPr>
+                <w:sz w:val="20"/>
+                <w:szCs w:val="20"/>
+              </w:rPr>
+              <w:t>Increased website traffic by 50% b</w:t>
+            </w:r>
+            <w:bookmarkStart w:id="0" w:name="_GoBack"/>
+            <w:bookmarkEnd w:id="0"/>
+            <w:r>
+              <w:rPr>
+                <w:sz w:val="20"/>
+                <w:szCs w:val="20"/>
+              </w:rPr>
+              <w:t>y streamlining customer journey</w:t>
+            </w:r>
+            <w:r>
+              <w:rPr>
+                <w:sz w:val="20"/>
+                <w:szCs w:val="20"/>
+              </w:rPr>
+              <w:t xml:space="preserve"> </w:t>
             </w:r>
           </w:p>
         </w:tc>
@@ -789,11 +901,23 @@
                 <w:ilvl w:val="0"/>
                 <w:numId w:val="15"/>
               </w:numPr>
+              <w:rPr>
+                <w:sz w:val="20"/>
+                <w:szCs w:val="20"/>
+              </w:rPr>
             </w:pPr>
             <w:r>
+              <w:rPr>
+                <w:sz w:val="20"/>
+                <w:szCs w:val="20"/>
+              </w:rPr>
               <w:t xml:space="preserve">6-person team to </w:t>
             </w:r>
             <w:r>
+              <w:rPr>
+                <w:sz w:val="20"/>
+                <w:szCs w:val="20"/>
+              </w:rPr>
               <w:t>pitch marketing plan for Forever 21</w:t>
             </w:r>
           </w:p>
@@ -804,10 +928,16 @@
                 <w:ilvl w:val="0"/>
                 <w:numId w:val="15"/>
               </w:numPr>
+              <w:rPr>
+                <w:sz w:val="20"/>
+                <w:szCs w:val="20"/>
+              </w:rPr>
             </w:pPr>
-            <w:bookmarkStart w:id="0" w:name="_GoBack"/>
-            <w:bookmarkEnd w:id="0"/>
             <w:r>
+              <w:rPr>
+                <w:sz w:val="20"/>
+                <w:szCs w:val="20"/>
+              </w:rPr>
               <w:t xml:space="preserve">6-person team to pitch business improvement plan for Airbnb </w:t>
             </w:r>
           </w:p>
@@ -820,14 +950,26 @@
               </w:numPr>
             </w:pPr>
             <w:r>
+              <w:rPr>
+                <w:sz w:val="20"/>
+                <w:szCs w:val="20"/>
+              </w:rPr>
               <w:t xml:space="preserve">8-person team to develop model that parallels </w:t>
             </w:r>
             <w:proofErr w:type="spellStart"/>
             <w:r>
+              <w:rPr>
+                <w:sz w:val="20"/>
+                <w:szCs w:val="20"/>
+              </w:rPr>
               <w:t>Zestimate</w:t>
             </w:r>
             <w:proofErr w:type="spellEnd"/>
             <w:r>
+              <w:rPr>
+                <w:sz w:val="20"/>
+                <w:szCs w:val="20"/>
+              </w:rPr>
               <w:t xml:space="preserve"> (home value)</w:t>
             </w:r>
           </w:p>
@@ -884,15 +1026,50 @@
           <w:p>
             <w:pPr>
               <w:pStyle w:val="ListBullet"/>
+              <w:numPr>
+                <w:ilvl w:val="0"/>
+                <w:numId w:val="0"/>
+              </w:numPr>
             </w:pPr>
             <w:r>
+              <w:rPr>
+                <w:rFonts w:eastAsiaTheme="majorEastAsia" w:cstheme="majorBidi"/>
+                <w:b/>
+                <w:caps/>
+                <w:color w:val="1D824C" w:themeColor="accent1"/>
+              </w:rPr>
+              <w:t>LANGUAGES</w:t>
+            </w:r>
+            <w:r>
+              <w:t xml:space="preserve">: </w:t>
+            </w:r>
+            <w:r>
               <w:t>C++, Python, Java, R</w:t>
+            </w:r>
+            <w:r>
+              <w:t>, HTML+CSS</w:t>
             </w:r>
           </w:p>
           <w:p>
             <w:pPr>
               <w:pStyle w:val="ListBullet"/>
+              <w:numPr>
+                <w:ilvl w:val="0"/>
+                <w:numId w:val="0"/>
+              </w:numPr>
             </w:pPr>
+            <w:r>
+              <w:rPr>
+                <w:rFonts w:eastAsiaTheme="majorEastAsia" w:cstheme="majorBidi"/>
+                <w:b/>
+                <w:caps/>
+                <w:color w:val="1D824C" w:themeColor="accent1"/>
+              </w:rPr>
+              <w:t>TECH SKILLS</w:t>
+            </w:r>
+            <w:r>
+              <w:t xml:space="preserve">: </w:t>
+            </w:r>
             <w:r>
               <w:t xml:space="preserve">Neural Nets, </w:t>
             </w:r>
@@ -910,19 +1087,38 @@
             </w:r>
             <w:proofErr w:type="spellEnd"/>
             <w:r>
-              <w:t>, GBM Models, OOP, Hadoop, JIRA, Statistics, Algorithm Design</w:t>
+              <w:t>, GBM Models, OOP, Hadoop, JIRA, Statistics</w:t>
             </w:r>
           </w:p>
           <w:p>
             <w:pPr>
               <w:pStyle w:val="ListBullet"/>
+              <w:numPr>
+                <w:ilvl w:val="0"/>
+                <w:numId w:val="0"/>
+              </w:numPr>
               <w:contextualSpacing w:val="0"/>
             </w:pPr>
+            <w:r>
+              <w:rPr>
+                <w:rFonts w:eastAsiaTheme="majorEastAsia" w:cstheme="majorBidi"/>
+                <w:b/>
+                <w:caps/>
+                <w:color w:val="1D824C" w:themeColor="accent1"/>
+              </w:rPr>
+              <w:t>OTHER SKILLS</w:t>
+            </w:r>
+            <w:r>
+              <w:t xml:space="preserve">: </w:t>
+            </w:r>
             <w:r>
               <w:t xml:space="preserve">Excel, Financial Analysis, Systems Thinking, Lean, Public Speaking, Strategy, </w:t>
             </w:r>
             <w:r>
               <w:t>Accounting, Teambuilding</w:t>
+            </w:r>
+            <w:r>
+              <w:t>, Event Organization</w:t>
             </w:r>
           </w:p>
         </w:tc>
@@ -1146,7 +1342,7 @@
         </mc:Choice>
         <mc:Fallback>
           <w:pict>
-            <v:line w14:anchorId="098201C1" id="Straight Connector 5" o:spid="_x0000_s1026" alt="Header dividing line" style="position:absolute;z-index:-251657216;visibility:visible;mso-wrap-style:square;mso-width-percent:1000;mso-top-percent:173;mso-wrap-distance-left:9pt;mso-wrap-distance-top:0;mso-wrap-distance-right:9pt;mso-wrap-distance-bottom:0;mso-position-horizontal:center;mso-position-horizontal-relative:page;mso-position-vertical-relative:page;mso-width-percent:1000;mso-top-percent:173;mso-width-relative:page" from="0,0" to="612pt,0" o:gfxdata="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" strokecolor="#5a5a5a [2109]" strokeweight=".5pt">
+            <v:line w14:anchorId="7C28D1A4" id="Straight Connector 5" o:spid="_x0000_s1026" alt="Header dividing line" style="position:absolute;z-index:-251657216;visibility:visible;mso-wrap-style:square;mso-width-percent:1000;mso-top-percent:173;mso-wrap-distance-left:9pt;mso-wrap-distance-top:0;mso-wrap-distance-right:9pt;mso-wrap-distance-bottom:0;mso-position-horizontal:center;mso-position-horizontal-relative:page;mso-position-vertical-relative:page;mso-width-percent:1000;mso-top-percent:173;mso-width-relative:page" from="0,0" to="612pt,0" o:gfxdata="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" strokecolor="#5a5a5a [2109]" strokeweight=".5pt">
               <v:stroke joinstyle="miter"/>
               <w10:wrap anchorx="page" anchory="page"/>
             </v:line>
@@ -26881,7 +27077,7 @@
   <w:rsids>
     <w:rsidRoot w:val="0005492B"/>
     <w:rsid w:val="0005492B"/>
-    <w:rsid w:val="0018386B"/>
+    <w:rsid w:val="00717DDF"/>
   </w:rsids>
   <m:mathPr>
     <m:mathFont m:val="Cambria Math"/>

</xml_diff>

<commit_message>
resume fixed with UWP 104 advice
</commit_message>
<xml_diff>
--- a/files/Abhay Sawhney Resume.docx
+++ b/files/Abhay Sawhney Resume.docx
@@ -712,16 +712,7 @@
                 <w:sz w:val="20"/>
                 <w:szCs w:val="20"/>
               </w:rPr>
-              <w:t>Increased website traffic by 50% b</w:t>
-            </w:r>
-            <w:bookmarkStart w:id="0" w:name="_GoBack"/>
-            <w:bookmarkEnd w:id="0"/>
-            <w:r>
-              <w:rPr>
-                <w:sz w:val="20"/>
-                <w:szCs w:val="20"/>
-              </w:rPr>
-              <w:t>y streamlining customer journey</w:t>
+              <w:t>Increased website traffic by 50% by streamlining customer journey</w:t>
             </w:r>
             <w:r>
               <w:rPr>
@@ -911,7 +902,14 @@
                 <w:sz w:val="20"/>
                 <w:szCs w:val="20"/>
               </w:rPr>
-              <w:t xml:space="preserve">6-person team to </w:t>
+              <w:t>7</w:t>
+            </w:r>
+            <w:r>
+              <w:rPr>
+                <w:sz w:val="20"/>
+                <w:szCs w:val="20"/>
+              </w:rPr>
+              <w:t xml:space="preserve">-person team to </w:t>
             </w:r>
             <w:r>
               <w:rPr>
@@ -938,7 +936,23 @@
                 <w:sz w:val="20"/>
                 <w:szCs w:val="20"/>
               </w:rPr>
-              <w:t xml:space="preserve">6-person team to pitch business improvement plan for Airbnb </w:t>
+              <w:t>6-person team to pitch busin</w:t>
+            </w:r>
+            <w:r>
+              <w:rPr>
+                <w:sz w:val="20"/>
+                <w:szCs w:val="20"/>
+              </w:rPr>
+              <w:t>ess improvem</w:t>
+            </w:r>
+            <w:bookmarkStart w:id="0" w:name="_GoBack"/>
+            <w:bookmarkEnd w:id="0"/>
+            <w:r>
+              <w:rPr>
+                <w:sz w:val="20"/>
+                <w:szCs w:val="20"/>
+              </w:rPr>
+              <w:t>ent plan for Airbnb</w:t>
             </w:r>
           </w:p>
           <w:p>
@@ -954,7 +968,35 @@
                 <w:sz w:val="20"/>
                 <w:szCs w:val="20"/>
               </w:rPr>
-              <w:t xml:space="preserve">8-person team to develop model that parallels </w:t>
+              <w:t>8-pe</w:t>
+            </w:r>
+            <w:r>
+              <w:rPr>
+                <w:sz w:val="20"/>
+                <w:szCs w:val="20"/>
+              </w:rPr>
+              <w:t xml:space="preserve">rson team to develop </w:t>
+            </w:r>
+            <w:r>
+              <w:rPr>
+                <w:sz w:val="20"/>
+                <w:szCs w:val="20"/>
+              </w:rPr>
+              <w:t xml:space="preserve">ML </w:t>
+            </w:r>
+            <w:r>
+              <w:rPr>
+                <w:sz w:val="20"/>
+                <w:szCs w:val="20"/>
+              </w:rPr>
+              <w:t xml:space="preserve">model to predict </w:t>
+            </w:r>
+            <w:r>
+              <w:rPr>
+                <w:sz w:val="20"/>
+                <w:szCs w:val="20"/>
+              </w:rPr>
+              <w:t xml:space="preserve">error in </w:t>
             </w:r>
             <w:proofErr w:type="spellStart"/>
             <w:r>
@@ -970,7 +1012,28 @@
                 <w:sz w:val="20"/>
                 <w:szCs w:val="20"/>
               </w:rPr>
-              <w:t xml:space="preserve"> (home value)</w:t>
+              <w:t xml:space="preserve"> </w:t>
+            </w:r>
+            <w:r>
+              <w:rPr>
+                <w:sz w:val="20"/>
+                <w:szCs w:val="20"/>
+              </w:rPr>
+              <w:t>(</w:t>
+            </w:r>
+            <w:r>
+              <w:rPr>
+                <w:sz w:val="20"/>
+                <w:szCs w:val="20"/>
+              </w:rPr>
+              <w:t>Zillow valuation</w:t>
+            </w:r>
+            <w:r>
+              <w:rPr>
+                <w:sz w:val="20"/>
+                <w:szCs w:val="20"/>
+              </w:rPr>
+              <w:t>)</w:t>
             </w:r>
           </w:p>
         </w:tc>
@@ -1124,35 +1187,11 @@
         </w:tc>
       </w:tr>
     </w:tbl>
-    <w:sdt>
-      <w:sdtPr>
-        <w:alias w:val="Activities:"/>
-        <w:tag w:val="Activities:"/>
-        <w:id w:val="1223332893"/>
-        <w:placeholder>
-          <w:docPart w:val="B968083C8BC04D88B50770733C55A760"/>
-        </w:placeholder>
-        <w:temporary/>
-        <w:showingPlcHdr/>
-        <w15:appearance w15:val="hidden"/>
-      </w:sdtPr>
-      <w:sdtEndPr/>
-      <w:sdtContent>
-        <w:p>
-          <w:pPr>
-            <w:pStyle w:val="Heading1"/>
-            <w:spacing w:before="0" w:after="0" w:line="276" w:lineRule="auto"/>
-          </w:pPr>
-          <w:r>
-            <w:t>Activities</w:t>
-          </w:r>
-        </w:p>
-      </w:sdtContent>
-    </w:sdt>
     <w:p>
-      <w:r>
-        <w:t>Potatoes</w:t>
-      </w:r>
+      <w:pPr>
+        <w:pStyle w:val="Heading1"/>
+        <w:spacing w:before="0" w:after="0" w:line="276" w:lineRule="auto"/>
+      </w:pPr>
     </w:p>
     <w:sectPr>
       <w:footerReference w:type="default" r:id="rId9"/>
@@ -2742,6 +2781,7 @@
   <w:style w:type="character" w:default="1" w:styleId="DefaultParagraphFont">
     <w:name w:val="Default Paragraph Font"/>
     <w:uiPriority w:val="1"/>
+    <w:semiHidden/>
     <w:unhideWhenUsed/>
   </w:style>
   <w:style w:type="table" w:default="1" w:styleId="TableNormal">
@@ -26928,32 +26968,6 @@
     </w:docPart>
     <w:docPart>
       <w:docPartPr>
-        <w:name w:val="B968083C8BC04D88B50770733C55A760"/>
-        <w:category>
-          <w:name w:val="General"/>
-          <w:gallery w:val="placeholder"/>
-        </w:category>
-        <w:types>
-          <w:type w:val="bbPlcHdr"/>
-        </w:types>
-        <w:behaviors>
-          <w:behavior w:val="content"/>
-        </w:behaviors>
-        <w:guid w:val="{27079946-5F48-4773-A7E8-4639ED42F545}"/>
-      </w:docPartPr>
-      <w:docPartBody>
-        <w:p>
-          <w:pPr>
-            <w:pStyle w:val="B968083C8BC04D88B50770733C55A760"/>
-          </w:pPr>
-          <w:r>
-            <w:t>Activities</w:t>
-          </w:r>
-        </w:p>
-      </w:docPartBody>
-    </w:docPart>
-    <w:docPart>
-      <w:docPartPr>
         <w:name w:val="E2AE59DE5281426D9DCF025FF856D674"/>
         <w:category>
           <w:name w:val="General"/>
@@ -27077,7 +27091,9 @@
   <w:rsids>
     <w:rsidRoot w:val="0005492B"/>
     <w:rsid w:val="0005492B"/>
+    <w:rsid w:val="005E6FB2"/>
     <w:rsid w:val="00717DDF"/>
+    <w:rsid w:val="00FE144A"/>
   </w:rsids>
   <m:mathPr>
     <m:mathFont m:val="Cambria Math"/>

</xml_diff>

<commit_message>
added courses to resume
</commit_message>
<xml_diff>
--- a/files/Abhay Sawhney Resume.docx
+++ b/files/Abhay Sawhney Resume.docx
@@ -609,7 +609,13 @@
               <w:rPr>
                 <w:sz w:val="24"/>
               </w:rPr>
-              <w:t>web development intern</w:t>
+              <w:t>FUll Stack</w:t>
+            </w:r>
+            <w:r>
+              <w:rPr>
+                <w:sz w:val="24"/>
+              </w:rPr>
+              <w:t xml:space="preserve"> development intern</w:t>
             </w:r>
             <w:r>
               <w:rPr>
@@ -656,7 +662,21 @@
                 <w:sz w:val="20"/>
                 <w:szCs w:val="20"/>
               </w:rPr>
-              <w:t>Leveraged HTML, CSS, and jQuery to create website to kaizen record keeping</w:t>
+              <w:t>Leveraged HTML, CSS,</w:t>
+            </w:r>
+            <w:r>
+              <w:rPr>
+                <w:sz w:val="20"/>
+                <w:szCs w:val="20"/>
+              </w:rPr>
+              <w:t xml:space="preserve"> MySQL</w:t>
+            </w:r>
+            <w:r>
+              <w:rPr>
+                <w:sz w:val="20"/>
+                <w:szCs w:val="20"/>
+              </w:rPr>
+              <w:t xml:space="preserve"> and jQuery to create website to kaizen record keeping</w:t>
             </w:r>
           </w:p>
           <w:p>
@@ -748,16 +768,7 @@
                 <w:color w:val="595959" w:themeColor="text1" w:themeTint="A6"/>
                 <w:sz w:val="24"/>
               </w:rPr>
-              <w:t xml:space="preserve">Leanopsys </w:t>
-            </w:r>
-            <w:r>
-              <w:rPr>
-                <w:b w:val="0"/>
-                <w:smallCaps/>
-                <w:color w:val="595959" w:themeColor="text1" w:themeTint="A6"/>
-                <w:sz w:val="24"/>
-              </w:rPr>
-              <w:t>BUSINESS CONSULTANTS</w:t>
+              <w:t>Leanopsys BUSINESS CONSULTANTS</w:t>
             </w:r>
           </w:p>
           <w:p>
@@ -795,7 +806,23 @@
                 <w:sz w:val="20"/>
                 <w:szCs w:val="20"/>
               </w:rPr>
-              <w:t>Increased website traffic by 50% by streamlining customer journey</w:t>
+              <w:t>Increased website traffic by 6</w:t>
+            </w:r>
+            <w:r>
+              <w:rPr>
+                <w:sz w:val="20"/>
+                <w:szCs w:val="20"/>
+              </w:rPr>
+              <w:t>0% by stream</w:t>
+            </w:r>
+            <w:bookmarkStart w:id="0" w:name="_GoBack"/>
+            <w:bookmarkEnd w:id="0"/>
+            <w:r>
+              <w:rPr>
+                <w:sz w:val="20"/>
+                <w:szCs w:val="20"/>
+              </w:rPr>
+              <w:t>lining customer journey</w:t>
             </w:r>
           </w:p>
         </w:tc>
@@ -906,14 +933,7 @@
                 <w:color w:val="595959" w:themeColor="text1" w:themeTint="A6"/>
                 <w:sz w:val="24"/>
               </w:rPr>
-              <w:t>•</w:t>
-            </w:r>
-            <w:r>
-              <w:rPr>
-                <w:color w:val="595959" w:themeColor="text1" w:themeTint="A6"/>
-                <w:sz w:val="24"/>
-              </w:rPr>
-              <w:t xml:space="preserve"> </w:t>
+              <w:t xml:space="preserve">• </w:t>
             </w:r>
             <w:r>
               <w:rPr>
@@ -935,6 +955,20 @@
             </w:pPr>
             <w:r>
               <w:t>Active member of AI Society, Water Polo Club and Surf Club</w:t>
+            </w:r>
+          </w:p>
+          <w:p>
+            <w:pPr>
+              <w:contextualSpacing w:val="0"/>
+            </w:pPr>
+            <w:r>
+              <w:t xml:space="preserve">A’s in </w:t>
+            </w:r>
+            <w:r>
+              <w:rPr>
+                <w:i/>
+              </w:rPr>
+              <w:t>Artificial Intelligence, Technology Management, Accounting, Programming Languages</w:t>
             </w:r>
           </w:p>
           <w:p>
@@ -1073,42 +1107,26 @@
               </w:rPr>
               <w:t xml:space="preserve">error in </w:t>
             </w:r>
-            <w:proofErr w:type="spellStart"/>
             <w:r>
               <w:rPr>
                 <w:sz w:val="20"/>
                 <w:szCs w:val="20"/>
               </w:rPr>
-              <w:t>Zestimate</w:t>
-            </w:r>
-            <w:proofErr w:type="spellEnd"/>
-            <w:r>
-              <w:rPr>
-                <w:sz w:val="20"/>
-                <w:szCs w:val="20"/>
-              </w:rPr>
-              <w:t xml:space="preserve"> </w:t>
+              <w:t xml:space="preserve">Zillow </w:t>
             </w:r>
             <w:r>
               <w:rPr>
                 <w:sz w:val="20"/>
                 <w:szCs w:val="20"/>
               </w:rPr>
-              <w:t>(</w:t>
+              <w:t xml:space="preserve">home </w:t>
             </w:r>
             <w:r>
               <w:rPr>
                 <w:sz w:val="20"/>
                 <w:szCs w:val="20"/>
               </w:rPr>
-              <w:t>Zillow valuation</w:t>
-            </w:r>
-            <w:r>
-              <w:rPr>
-                <w:sz w:val="20"/>
-                <w:szCs w:val="20"/>
-              </w:rPr>
-              <w:t>)</w:t>
+              <w:t>valuation</w:t>
             </w:r>
           </w:p>
         </w:tc>
@@ -1283,9 +1301,10 @@
       <w:pPr>
         <w:pStyle w:val="Heading1"/>
         <w:spacing w:before="0" w:after="0" w:line="276" w:lineRule="auto"/>
+        <w:rPr>
+          <w:sz w:val="2"/>
+        </w:rPr>
       </w:pPr>
-      <w:bookmarkStart w:id="0" w:name="_GoBack"/>
-      <w:bookmarkEnd w:id="0"/>
     </w:p>
     <w:sectPr>
       <w:footerReference w:type="default" r:id="rId10"/>
@@ -27152,6 +27171,7 @@
     <w:rsid w:val="00717DDF"/>
     <w:rsid w:val="00871DC8"/>
     <w:rsid w:val="009274C8"/>
+    <w:rsid w:val="00CA71F1"/>
     <w:rsid w:val="00FE144A"/>
   </w:rsids>
   <m:mathPr>

</xml_diff>

<commit_message>
Fixed layout based on UWP
</commit_message>
<xml_diff>
--- a/files/Abhay Sawhney Resume.docx
+++ b/files/Abhay Sawhney Resume.docx
@@ -1,6 +1,6 @@
 
 <file path=word/document.xml><?xml version="1.0" encoding="utf-8"?>
-<w:document xmlns:wpc="http://schemas.microsoft.com/office/word/2010/wordprocessingCanvas" xmlns:cx="http://schemas.microsoft.com/office/drawing/2014/chartex" xmlns:cx1="http://schemas.microsoft.com/office/drawing/2015/9/8/chartex" xmlns:mc="http://schemas.openxmlformats.org/markup-compatibility/2006" xmlns:o="urn:schemas-microsoft-com:office:office" xmlns:r="http://schemas.openxmlformats.org/officeDocument/2006/relationships" xmlns:m="http://schemas.openxmlformats.org/officeDocument/2006/math" xmlns:v="urn:schemas-microsoft-com:vml" xmlns:wp14="http://schemas.microsoft.com/office/word/2010/wordprocessingDrawing" xmlns:wp="http://schemas.openxmlformats.org/drawingml/2006/wordprocessingDrawing" xmlns:w10="urn:schemas-microsoft-com:office:word" xmlns:w="http://schemas.openxmlformats.org/wordprocessingml/2006/main" xmlns:w14="http://schemas.microsoft.com/office/word/2010/wordml" xmlns:w15="http://schemas.microsoft.com/office/word/2012/wordml" xmlns:w16se="http://schemas.microsoft.com/office/word/2015/wordml/symex" xmlns:wpg="http://schemas.microsoft.com/office/word/2010/wordprocessingGroup" xmlns:wpi="http://schemas.microsoft.com/office/word/2010/wordprocessingInk" xmlns:wne="http://schemas.microsoft.com/office/word/2006/wordml" xmlns:wps="http://schemas.microsoft.com/office/word/2010/wordprocessingShape" mc:Ignorable="w14 w15 w16se wp14">
+<w:document xmlns:wpc="http://schemas.microsoft.com/office/word/2010/wordprocessingCanvas" xmlns:cx="http://schemas.microsoft.com/office/drawing/2014/chartex" xmlns:cx1="http://schemas.microsoft.com/office/drawing/2015/9/8/chartex" xmlns:cx2="http://schemas.microsoft.com/office/drawing/2015/10/21/chartex" xmlns:cx3="http://schemas.microsoft.com/office/drawing/2016/5/9/chartex" xmlns:cx4="http://schemas.microsoft.com/office/drawing/2016/5/10/chartex" xmlns:cx5="http://schemas.microsoft.com/office/drawing/2016/5/11/chartex" xmlns:cx6="http://schemas.microsoft.com/office/drawing/2016/5/12/chartex" xmlns:cx7="http://schemas.microsoft.com/office/drawing/2016/5/13/chartex" xmlns:cx8="http://schemas.microsoft.com/office/drawing/2016/5/14/chartex" xmlns:mc="http://schemas.openxmlformats.org/markup-compatibility/2006" xmlns:aink="http://schemas.microsoft.com/office/drawing/2016/ink" xmlns:am3d="http://schemas.microsoft.com/office/drawing/2017/model3d" xmlns:o="urn:schemas-microsoft-com:office:office" xmlns:r="http://schemas.openxmlformats.org/officeDocument/2006/relationships" xmlns:m="http://schemas.openxmlformats.org/officeDocument/2006/math" xmlns:v="urn:schemas-microsoft-com:vml" xmlns:wp14="http://schemas.microsoft.com/office/word/2010/wordprocessingDrawing" xmlns:wp="http://schemas.openxmlformats.org/drawingml/2006/wordprocessingDrawing" xmlns:w10="urn:schemas-microsoft-com:office:word" xmlns:w="http://schemas.openxmlformats.org/wordprocessingml/2006/main" xmlns:w14="http://schemas.microsoft.com/office/word/2010/wordml" xmlns:w15="http://schemas.microsoft.com/office/word/2012/wordml" xmlns:w16cid="http://schemas.microsoft.com/office/word/2016/wordml/cid" xmlns:w16se="http://schemas.microsoft.com/office/word/2015/wordml/symex" xmlns:wpg="http://schemas.microsoft.com/office/word/2010/wordprocessingGroup" xmlns:wpi="http://schemas.microsoft.com/office/word/2010/wordprocessingInk" xmlns:wne="http://schemas.microsoft.com/office/word/2006/wordml" xmlns:wps="http://schemas.microsoft.com/office/word/2010/wordprocessingShape" mc:Ignorable="w14 w15 w16se w16cid wp14">
   <w:body>
     <w:tbl>
       <w:tblPr>
@@ -61,6 +61,12 @@
               <w:pStyle w:val="ContactInfo"/>
               <w:contextualSpacing w:val="0"/>
             </w:pPr>
+            <w:r>
+              <w:rPr>
+                <w:b/>
+              </w:rPr>
+              <w:t xml:space="preserve">Email: </w:t>
+            </w:r>
             <w:hyperlink r:id="rId7" w:history="1">
               <w:r>
                 <w:rPr>
@@ -69,6 +75,13 @@
                 <w:t>amsawhney@ucdavis.edu</w:t>
               </w:r>
             </w:hyperlink>
+            <w:r>
+              <w:rPr>
+                <w:rStyle w:val="Hyperlink"/>
+                <w:u w:val="none"/>
+              </w:rPr>
+              <w:t xml:space="preserve"> </w:t>
+            </w:r>
             <w:sdt>
               <w:sdtPr>
                 <w:alias w:val="Divider dot:"/>
@@ -81,18 +94,52 @@
                 <w:showingPlcHdr/>
                 <w15:appearance w15:val="hidden"/>
               </w:sdtPr>
-              <w:sdtEndPr/>
+              <w:sdtEndPr>
+                <w:rPr>
+                  <w:b/>
+                </w:rPr>
+              </w:sdtEndPr>
               <w:sdtContent>
                 <w:r>
+                  <w:rPr>
+                    <w:b/>
+                  </w:rPr>
                   <w:t>·</w:t>
                 </w:r>
               </w:sdtContent>
             </w:sdt>
             <w:r>
+              <w:rPr>
+                <w:b/>
+              </w:rPr>
               <w:t xml:space="preserve"> </w:t>
             </w:r>
             <w:r>
-              <w:t>530-761-3475</w:t>
+              <w:rPr>
+                <w:b/>
+              </w:rPr>
+              <w:t xml:space="preserve">Portfolio: </w:t>
+            </w:r>
+            <w:r>
+              <w:fldChar w:fldCharType="begin"/>
+            </w:r>
+            <w:r>
+              <w:instrText xml:space="preserve"> HYPERLINK "https://abhaysawhney.github.io/" </w:instrText>
+            </w:r>
+            <w:r>
+              <w:fldChar w:fldCharType="separate"/>
+            </w:r>
+            <w:r>
+              <w:rPr>
+                <w:rStyle w:val="Hyperlink"/>
+              </w:rPr>
+              <w:t>abhaysawhney.github.io</w:t>
+            </w:r>
+            <w:r>
+              <w:rPr>
+                <w:rStyle w:val="Hyperlink"/>
+              </w:rPr>
+              <w:fldChar w:fldCharType="end"/>
             </w:r>
           </w:p>
           <w:p>
@@ -100,16 +147,44 @@
               <w:pStyle w:val="ContactInfoEmphasis"/>
               <w:spacing w:line="360" w:lineRule="auto"/>
               <w:contextualSpacing w:val="0"/>
+              <w:rPr>
+                <w:b w:val="0"/>
+              </w:rPr>
             </w:pPr>
+            <w:r>
+              <w:rPr>
+                <w:color w:val="595959" w:themeColor="text1" w:themeTint="A6"/>
+              </w:rPr>
+              <w:t>LinkedIn:</w:t>
+            </w:r>
+            <w:r>
+              <w:rPr>
+                <w:b w:val="0"/>
+              </w:rPr>
+              <w:t xml:space="preserve"> </w:t>
+            </w:r>
             <w:hyperlink r:id="rId8" w:history="1">
               <w:r>
                 <w:rPr>
                   <w:rStyle w:val="Hyperlink"/>
+                  <w:b w:val="0"/>
                 </w:rPr>
-                <w:t>https://www.linkedin.com/in/abhaymanusawhney/</w:t>
+                <w:t>linkedin.com/in/</w:t>
               </w:r>
+              <w:proofErr w:type="spellStart"/>
+              <w:r>
+                <w:rPr>
+                  <w:rStyle w:val="Hyperlink"/>
+                  <w:b w:val="0"/>
+                </w:rPr>
+                <w:t>abhaymanusawhney</w:t>
+              </w:r>
+              <w:proofErr w:type="spellEnd"/>
             </w:hyperlink>
             <w:r>
+              <w:rPr>
+                <w:b w:val="0"/>
+              </w:rPr>
               <w:t xml:space="preserve"> </w:t>
             </w:r>
             <w:sdt>
@@ -124,24 +199,39 @@
                 <w:showingPlcHdr/>
                 <w15:appearance w15:val="hidden"/>
               </w:sdtPr>
-              <w:sdtEndPr/>
+              <w:sdtEndPr>
+                <w:rPr>
+                  <w:b w:val="0"/>
+                </w:rPr>
+              </w:sdtEndPr>
               <w:sdtContent>
                 <w:r>
+                  <w:rPr>
+                    <w:color w:val="595959" w:themeColor="text1" w:themeTint="A6"/>
+                  </w:rPr>
                   <w:t>·</w:t>
                 </w:r>
               </w:sdtContent>
             </w:sdt>
             <w:r>
+              <w:rPr>
+                <w:color w:val="595959" w:themeColor="text1" w:themeTint="A6"/>
+              </w:rPr>
+              <w:t xml:space="preserve"> Phone:</w:t>
+            </w:r>
+            <w:r>
+              <w:rPr>
+                <w:color w:val="595959" w:themeColor="text1" w:themeTint="A6"/>
+              </w:rPr>
               <w:t xml:space="preserve"> </w:t>
             </w:r>
-            <w:hyperlink r:id="rId9" w:history="1">
-              <w:r>
-                <w:rPr>
-                  <w:rStyle w:val="Hyperlink"/>
-                </w:rPr>
-                <w:t>https://abhaysawhney.github.io/</w:t>
-              </w:r>
-            </w:hyperlink>
+            <w:r>
+              <w:rPr>
+                <w:b w:val="0"/>
+                <w:color w:val="595959" w:themeColor="text1" w:themeTint="A6"/>
+              </w:rPr>
+              <w:t>530-761-3475</w:t>
+            </w:r>
           </w:p>
           <w:p>
             <w:pPr>
@@ -191,6 +281,212 @@
                 <w:szCs w:val="20"/>
               </w:rPr>
               <w:t>. US permanent resident, fully work authorized.</w:t>
+            </w:r>
+          </w:p>
+        </w:tc>
+      </w:tr>
+    </w:tbl>
+    <w:sdt>
+      <w:sdtPr>
+        <w:rPr>
+          <w:sz w:val="24"/>
+        </w:rPr>
+        <w:alias w:val="Skills:"/>
+        <w:tag w:val="Skills:"/>
+        <w:id w:val="-1392877668"/>
+        <w:placeholder>
+          <w:docPart w:val="7150F45BAB4AF24DBB65C9DCB0A08BE1"/>
+        </w:placeholder>
+        <w:temporary/>
+        <w:showingPlcHdr/>
+        <w15:appearance w15:val="hidden"/>
+      </w:sdtPr>
+      <w:sdtContent>
+        <w:p>
+          <w:pPr>
+            <w:pStyle w:val="Heading1"/>
+            <w:spacing w:before="0" w:after="0" w:line="276" w:lineRule="auto"/>
+            <w:rPr>
+              <w:sz w:val="24"/>
+            </w:rPr>
+          </w:pPr>
+          <w:r>
+            <w:rPr>
+              <w:sz w:val="24"/>
+            </w:rPr>
+            <w:t>Skills</w:t>
+          </w:r>
+        </w:p>
+      </w:sdtContent>
+    </w:sdt>
+    <w:tbl>
+      <w:tblPr>
+        <w:tblStyle w:val="TableGrid"/>
+        <w:tblW w:w="5063" w:type="pct"/>
+        <w:tblCellMar>
+          <w:left w:w="0" w:type="dxa"/>
+          <w:right w:w="0" w:type="dxa"/>
+        </w:tblCellMar>
+        <w:tblLook w:val="04A0" w:firstRow="1" w:lastRow="0" w:firstColumn="1" w:lastColumn="0" w:noHBand="0" w:noVBand="1"/>
+        <w:tblDescription w:val="Skills layout table"/>
+      </w:tblPr>
+      <w:tblGrid>
+        <w:gridCol w:w="9478"/>
+      </w:tblGrid>
+      <w:tr>
+        <w:trPr>
+          <w:trHeight w:val="884"/>
+        </w:trPr>
+        <w:tc>
+          <w:tcPr>
+            <w:tcW w:w="9478" w:type="dxa"/>
+          </w:tcPr>
+          <w:p>
+            <w:pPr>
+              <w:pStyle w:val="ListBullet"/>
+              <w:numPr>
+                <w:ilvl w:val="0"/>
+                <w:numId w:val="0"/>
+              </w:numPr>
+              <w:spacing w:after="60"/>
+              <w:contextualSpacing w:val="0"/>
+            </w:pPr>
+            <w:r>
+              <w:rPr>
+                <w:rFonts w:eastAsiaTheme="majorEastAsia" w:cstheme="majorBidi"/>
+                <w:b/>
+                <w:caps/>
+                <w:color w:val="1D824C" w:themeColor="accent1"/>
+              </w:rPr>
+              <w:t>Programming</w:t>
+            </w:r>
+            <w:r>
+              <w:t xml:space="preserve">: </w:t>
+            </w:r>
+            <w:r>
+              <w:t>C++, Python, Java, R</w:t>
+            </w:r>
+            <w:r>
+              <w:t>, MATLAB, MySQL</w:t>
+            </w:r>
+            <w:r>
+              <w:t xml:space="preserve">, TensorFlow, </w:t>
+            </w:r>
+            <w:proofErr w:type="spellStart"/>
+            <w:r>
+              <w:t>Keras</w:t>
+            </w:r>
+            <w:proofErr w:type="spellEnd"/>
+          </w:p>
+          <w:p>
+            <w:pPr>
+              <w:pStyle w:val="ListBullet"/>
+              <w:numPr>
+                <w:ilvl w:val="0"/>
+                <w:numId w:val="0"/>
+              </w:numPr>
+              <w:spacing w:after="60"/>
+              <w:contextualSpacing w:val="0"/>
+            </w:pPr>
+            <w:r>
+              <w:rPr>
+                <w:rFonts w:eastAsiaTheme="majorEastAsia" w:cstheme="majorBidi"/>
+                <w:b/>
+                <w:caps/>
+                <w:color w:val="1D824C" w:themeColor="accent1"/>
+              </w:rPr>
+              <w:t>TECH</w:t>
+            </w:r>
+            <w:r>
+              <w:rPr>
+                <w:rFonts w:eastAsiaTheme="majorEastAsia" w:cstheme="majorBidi"/>
+                <w:b/>
+                <w:caps/>
+                <w:color w:val="1D824C" w:themeColor="accent1"/>
+              </w:rPr>
+              <w:t>nology</w:t>
+            </w:r>
+            <w:r>
+              <w:t xml:space="preserve">: </w:t>
+            </w:r>
+            <w:r>
+              <w:t>Neural Net</w:t>
+            </w:r>
+            <w:r>
+              <w:t>work</w:t>
+            </w:r>
+            <w:r>
+              <w:t>s,</w:t>
+            </w:r>
+            <w:r>
+              <w:t xml:space="preserve"> Machine Learning, GBM Models, OOP, Hadoop, JIRA</w:t>
+            </w:r>
+          </w:p>
+          <w:p>
+            <w:pPr>
+              <w:pStyle w:val="ListBullet"/>
+              <w:numPr>
+                <w:ilvl w:val="0"/>
+                <w:numId w:val="0"/>
+              </w:numPr>
+              <w:spacing w:after="60"/>
+              <w:contextualSpacing w:val="0"/>
+            </w:pPr>
+            <w:r>
+              <w:rPr>
+                <w:rFonts w:eastAsiaTheme="majorEastAsia" w:cstheme="majorBidi"/>
+                <w:b/>
+                <w:caps/>
+                <w:color w:val="1D824C" w:themeColor="accent1"/>
+              </w:rPr>
+              <w:t>Business</w:t>
+            </w:r>
+            <w:r>
+              <w:t xml:space="preserve">: </w:t>
+            </w:r>
+            <w:r>
+              <w:t xml:space="preserve">Systems Thinking, Lean, Public Speaking, Strategy, </w:t>
+            </w:r>
+            <w:r>
+              <w:t>Teambuilding, Event Organization</w:t>
+            </w:r>
+          </w:p>
+          <w:p>
+            <w:pPr>
+              <w:pStyle w:val="ListBullet"/>
+              <w:numPr>
+                <w:ilvl w:val="0"/>
+                <w:numId w:val="0"/>
+              </w:numPr>
+              <w:spacing w:after="60"/>
+              <w:contextualSpacing w:val="0"/>
+            </w:pPr>
+            <w:r>
+              <w:rPr>
+                <w:rFonts w:eastAsiaTheme="majorEastAsia" w:cstheme="majorBidi"/>
+                <w:b/>
+                <w:caps/>
+                <w:color w:val="1D824C" w:themeColor="accent1"/>
+              </w:rPr>
+              <w:t>Finance</w:t>
+            </w:r>
+            <w:r>
+              <w:t>:</w:t>
+            </w:r>
+            <w:r>
+              <w:t xml:space="preserve"> Financial Analysis,</w:t>
+            </w:r>
+            <w:r>
+              <w:t xml:space="preserve"> Accounting, Portfolio Theory, </w:t>
+            </w:r>
+            <w:r>
+              <w:t>Statistics</w:t>
+            </w:r>
+            <w:r>
+              <w:t xml:space="preserve">, Microsoft </w:t>
+            </w:r>
+            <w:r>
+              <w:t>Excel</w:t>
             </w:r>
           </w:p>
         </w:tc>
@@ -936,22 +1232,24 @@
             </w:r>
           </w:p>
           <w:p>
-            <w:r>
-              <w:t xml:space="preserve">Residential Computing Advisor (campus job) • 3.5 GPA  </w:t>
-            </w:r>
-          </w:p>
-          <w:p>
             <w:pPr>
               <w:contextualSpacing w:val="0"/>
+              <w:rPr>
+                <w:i/>
+              </w:rPr>
             </w:pPr>
             <w:r>
-              <w:t>Active member of AI Society, Water Polo Club and Surf Club</w:t>
+              <w:t>3.5 GPA</w:t>
             </w:r>
-          </w:p>
-          <w:p>
-            <w:pPr>
-              <w:contextualSpacing w:val="0"/>
-            </w:pPr>
+            <w:r>
+              <w:t xml:space="preserve"> </w:t>
+            </w:r>
+            <w:r>
+              <w:t>•</w:t>
+            </w:r>
+            <w:r>
+              <w:t xml:space="preserve"> </w:t>
+            </w:r>
             <w:r>
               <w:t xml:space="preserve">A’s in </w:t>
             </w:r>
@@ -959,7 +1257,30 @@
               <w:rPr>
                 <w:i/>
               </w:rPr>
-              <w:t>Artificial Intelligence, Technology Management, Accounting, Programming Languages</w:t>
+              <w:t>Artificial Intel</w:t>
+            </w:r>
+            <w:r>
+              <w:rPr>
+                <w:i/>
+              </w:rPr>
+              <w:t>ligence, Technology Management</w:t>
+            </w:r>
+            <w:r>
+              <w:rPr>
+                <w:i/>
+              </w:rPr>
+              <w:t>, Programming Languages</w:t>
+            </w:r>
+          </w:p>
+          <w:p>
+            <w:r>
+              <w:t xml:space="preserve">Residential Computing Advisor (campus job) • </w:t>
+            </w:r>
+            <w:r>
+              <w:t>CS Department Tutor</w:t>
+            </w:r>
+            <w:r>
+              <w:t xml:space="preserve"> </w:t>
             </w:r>
           </w:p>
           <w:p>
@@ -981,7 +1302,30 @@
           </w:p>
           <w:p>
             <w:r>
-              <w:t>CS Department Tutor  •  Events Chair of CS club •  Byte (Tutor) at CS club</w:t>
+              <w:t xml:space="preserve">Events Chair of CS club • </w:t>
+            </w:r>
+            <w:r>
+              <w:t>Byte (</w:t>
+            </w:r>
+            <w:r>
+              <w:t>Mentor</w:t>
+            </w:r>
+            <w:r>
+              <w:t>) at CS club</w:t>
+            </w:r>
+            <w:r>
+              <w:t xml:space="preserve"> </w:t>
+            </w:r>
+            <w:r>
+              <w:t xml:space="preserve"> </w:t>
+            </w:r>
+          </w:p>
+          <w:p>
+            <w:r>
+              <w:t>Active m</w:t>
+            </w:r>
+            <w:r>
+              <w:t>ember of AI Society, Water Polo Club and Surf Club</w:t>
             </w:r>
           </w:p>
           <w:p>
@@ -1018,41 +1362,7 @@
                 <w:sz w:val="20"/>
                 <w:szCs w:val="20"/>
               </w:rPr>
-              <w:t xml:space="preserve">-person team to </w:t>
-            </w:r>
-            <w:r>
-              <w:rPr>
-                <w:sz w:val="20"/>
-                <w:szCs w:val="20"/>
-              </w:rPr>
-              <w:t>pitch marketing plan for Forever 21</w:t>
-            </w:r>
-          </w:p>
-          <w:p>
-            <w:pPr>
-              <w:pStyle w:val="ListParagraph"/>
-              <w:numPr>
-                <w:ilvl w:val="0"/>
-                <w:numId w:val="15"/>
-              </w:numPr>
-              <w:rPr>
-                <w:sz w:val="20"/>
-                <w:szCs w:val="20"/>
-              </w:rPr>
-            </w:pPr>
-            <w:r>
-              <w:rPr>
-                <w:sz w:val="20"/>
-                <w:szCs w:val="20"/>
-              </w:rPr>
-              <w:t>6-person team to pitch busin</w:t>
-            </w:r>
-            <w:r>
-              <w:rPr>
-                <w:sz w:val="20"/>
-                <w:szCs w:val="20"/>
-              </w:rPr>
-              <w:t>ess improvement plan for Airbnb</w:t>
+              <w:t>-person team to pitch marketing plan for Forever 21</w:t>
             </w:r>
           </w:p>
           <w:p>
@@ -1068,287 +1378,26 @@
                 <w:sz w:val="20"/>
                 <w:szCs w:val="20"/>
               </w:rPr>
-              <w:t>8-pe</w:t>
+              <w:t>6-person team to pitch business improvement plan for Airbnb</w:t>
             </w:r>
+          </w:p>
+          <w:p>
+            <w:pPr>
+              <w:pStyle w:val="ListParagraph"/>
+              <w:numPr>
+                <w:ilvl w:val="0"/>
+                <w:numId w:val="15"/>
+              </w:numPr>
+            </w:pPr>
             <w:r>
               <w:rPr>
                 <w:sz w:val="20"/>
                 <w:szCs w:val="20"/>
               </w:rPr>
-              <w:t xml:space="preserve">rson team to develop </w:t>
-            </w:r>
-            <w:r>
-              <w:rPr>
-                <w:sz w:val="20"/>
-                <w:szCs w:val="20"/>
-              </w:rPr>
-              <w:t xml:space="preserve">ML </w:t>
-            </w:r>
-            <w:r>
-              <w:rPr>
-                <w:sz w:val="20"/>
-                <w:szCs w:val="20"/>
-              </w:rPr>
-              <w:t xml:space="preserve">model to predict </w:t>
-            </w:r>
-            <w:r>
-              <w:rPr>
-                <w:sz w:val="20"/>
-                <w:szCs w:val="20"/>
-              </w:rPr>
-              <w:t xml:space="preserve">error in </w:t>
-            </w:r>
-            <w:r>
-              <w:rPr>
-                <w:sz w:val="20"/>
-                <w:szCs w:val="20"/>
-              </w:rPr>
-              <w:t xml:space="preserve">Zillow </w:t>
-            </w:r>
-            <w:r>
-              <w:rPr>
-                <w:sz w:val="20"/>
-                <w:szCs w:val="20"/>
-              </w:rPr>
-              <w:t xml:space="preserve">home </w:t>
-            </w:r>
-            <w:r>
-              <w:rPr>
-                <w:sz w:val="20"/>
-                <w:szCs w:val="20"/>
-              </w:rPr>
-              <w:t>valuation</w:t>
-            </w:r>
-          </w:p>
-        </w:tc>
-      </w:tr>
-    </w:tbl>
-    <w:sdt>
-      <w:sdtPr>
-        <w:rPr>
-          <w:sz w:val="24"/>
-        </w:rPr>
-        <w:alias w:val="Skills:"/>
-        <w:tag w:val="Skills:"/>
-        <w:id w:val="-1392877668"/>
-        <w:placeholder>
-          <w:docPart w:val="CBEB75B83D7B43DAA35EC6EB1B887437"/>
-        </w:placeholder>
-        <w:temporary/>
-        <w:showingPlcHdr/>
-        <w15:appearance w15:val="hidden"/>
-      </w:sdtPr>
-      <w:sdtEndPr/>
-      <w:sdtContent>
-        <w:p>
-          <w:pPr>
-            <w:pStyle w:val="Heading1"/>
-            <w:spacing w:before="0" w:after="0" w:line="276" w:lineRule="auto"/>
-            <w:rPr>
-              <w:sz w:val="24"/>
-            </w:rPr>
-          </w:pPr>
-          <w:r>
-            <w:rPr>
-              <w:sz w:val="24"/>
-            </w:rPr>
-            <w:t>Skills</w:t>
-          </w:r>
-        </w:p>
-      </w:sdtContent>
-    </w:sdt>
-    <w:tbl>
-      <w:tblPr>
-        <w:tblStyle w:val="TableGrid"/>
-        <w:tblW w:w="5063" w:type="pct"/>
-        <w:tblCellMar>
-          <w:left w:w="0" w:type="dxa"/>
-          <w:right w:w="0" w:type="dxa"/>
-        </w:tblCellMar>
-        <w:tblLook w:val="04A0" w:firstRow="1" w:lastRow="0" w:firstColumn="1" w:lastColumn="0" w:noHBand="0" w:noVBand="1"/>
-        <w:tblDescription w:val="Skills layout table"/>
-      </w:tblPr>
-      <w:tblGrid>
-        <w:gridCol w:w="9478"/>
-      </w:tblGrid>
-      <w:tr>
-        <w:trPr>
-          <w:trHeight w:val="884"/>
-        </w:trPr>
-        <w:tc>
-          <w:tcPr>
-            <w:tcW w:w="9478" w:type="dxa"/>
-          </w:tcPr>
-          <w:p>
-            <w:pPr>
-              <w:pStyle w:val="ListBullet"/>
-              <w:numPr>
-                <w:ilvl w:val="0"/>
-                <w:numId w:val="0"/>
-              </w:numPr>
-              <w:spacing w:after="60"/>
-              <w:contextualSpacing w:val="0"/>
-            </w:pPr>
-            <w:r>
-              <w:rPr>
-                <w:rFonts w:eastAsiaTheme="majorEastAsia" w:cstheme="majorBidi"/>
-                <w:b/>
-                <w:caps/>
-                <w:color w:val="1D824C" w:themeColor="accent1"/>
-              </w:rPr>
-              <w:t>Programming</w:t>
-            </w:r>
-            <w:r>
-              <w:t xml:space="preserve">: </w:t>
-            </w:r>
-            <w:r>
-              <w:t>C++, Python, Java, R</w:t>
-            </w:r>
-            <w:r>
-              <w:t xml:space="preserve">, </w:t>
-            </w:r>
-            <w:r>
-              <w:t>MATLAB, MySQL</w:t>
-            </w:r>
-            <w:r>
-              <w:t xml:space="preserve">, TensorFlow, </w:t>
-            </w:r>
-            <w:proofErr w:type="spellStart"/>
-            <w:r>
-              <w:t>Keras</w:t>
-            </w:r>
-            <w:proofErr w:type="spellEnd"/>
-          </w:p>
-          <w:p>
-            <w:pPr>
-              <w:pStyle w:val="ListBullet"/>
-              <w:numPr>
-                <w:ilvl w:val="0"/>
-                <w:numId w:val="0"/>
-              </w:numPr>
-              <w:spacing w:after="60"/>
-              <w:contextualSpacing w:val="0"/>
-            </w:pPr>
-            <w:r>
-              <w:rPr>
-                <w:rFonts w:eastAsiaTheme="majorEastAsia" w:cstheme="majorBidi"/>
-                <w:b/>
-                <w:caps/>
-                <w:color w:val="1D824C" w:themeColor="accent1"/>
-              </w:rPr>
-              <w:t>TECH</w:t>
-            </w:r>
-            <w:r>
-              <w:rPr>
-                <w:rFonts w:eastAsiaTheme="majorEastAsia" w:cstheme="majorBidi"/>
-                <w:b/>
-                <w:caps/>
-                <w:color w:val="1D824C" w:themeColor="accent1"/>
-              </w:rPr>
-              <w:t>nology</w:t>
-            </w:r>
-            <w:r>
-              <w:t xml:space="preserve">: </w:t>
-            </w:r>
-            <w:r>
-              <w:t>Neural Net</w:t>
-            </w:r>
-            <w:r>
-              <w:t>work</w:t>
-            </w:r>
-            <w:r>
-              <w:t>s,</w:t>
-            </w:r>
-            <w:r>
-              <w:t xml:space="preserve"> </w:t>
-            </w:r>
-            <w:r>
-              <w:t>Machine Learning,</w:t>
+              <w:t>8-person team to develop ML model to predict error in Zillow home valuation</w:t>
             </w:r>
             <w:bookmarkStart w:id="0" w:name="_GoBack"/>
             <w:bookmarkEnd w:id="0"/>
-            <w:r>
-              <w:t xml:space="preserve"> </w:t>
-            </w:r>
-            <w:r>
-              <w:t>GBM Models, OOP, Hadoop, JIRA</w:t>
-            </w:r>
-          </w:p>
-          <w:p>
-            <w:pPr>
-              <w:pStyle w:val="ListBullet"/>
-              <w:numPr>
-                <w:ilvl w:val="0"/>
-                <w:numId w:val="0"/>
-              </w:numPr>
-              <w:spacing w:after="60"/>
-              <w:contextualSpacing w:val="0"/>
-            </w:pPr>
-            <w:r>
-              <w:rPr>
-                <w:rFonts w:eastAsiaTheme="majorEastAsia" w:cstheme="majorBidi"/>
-                <w:b/>
-                <w:caps/>
-                <w:color w:val="1D824C" w:themeColor="accent1"/>
-              </w:rPr>
-              <w:t>Business</w:t>
-            </w:r>
-            <w:r>
-              <w:t xml:space="preserve">: </w:t>
-            </w:r>
-            <w:r>
-              <w:t xml:space="preserve">Systems Thinking, Lean, Public Speaking, Strategy, </w:t>
-            </w:r>
-            <w:r>
-              <w:t>Teambuilding</w:t>
-            </w:r>
-            <w:r>
-              <w:t>, Event Organization</w:t>
-            </w:r>
-          </w:p>
-          <w:p>
-            <w:pPr>
-              <w:pStyle w:val="ListBullet"/>
-              <w:numPr>
-                <w:ilvl w:val="0"/>
-                <w:numId w:val="0"/>
-              </w:numPr>
-              <w:spacing w:after="60"/>
-              <w:contextualSpacing w:val="0"/>
-            </w:pPr>
-            <w:r>
-              <w:rPr>
-                <w:rFonts w:eastAsiaTheme="majorEastAsia" w:cstheme="majorBidi"/>
-                <w:b/>
-                <w:caps/>
-                <w:color w:val="1D824C" w:themeColor="accent1"/>
-              </w:rPr>
-              <w:t>Finance</w:t>
-            </w:r>
-            <w:r>
-              <w:t>:</w:t>
-            </w:r>
-            <w:r>
-              <w:t xml:space="preserve"> Financial Analysis,</w:t>
-            </w:r>
-            <w:r>
-              <w:t xml:space="preserve"> </w:t>
-            </w:r>
-            <w:r>
-              <w:t>Accounting,</w:t>
-            </w:r>
-            <w:r>
-              <w:t xml:space="preserve"> Portfolio Theory, </w:t>
-            </w:r>
-            <w:r>
-              <w:t>Statistics</w:t>
-            </w:r>
-            <w:r>
-              <w:t xml:space="preserve">, Microsoft </w:t>
-            </w:r>
-            <w:r>
-              <w:t>Excel</w:t>
-            </w:r>
           </w:p>
         </w:tc>
       </w:tr>
@@ -1363,8 +1412,8 @@
       </w:pPr>
     </w:p>
     <w:sectPr>
-      <w:footerReference w:type="default" r:id="rId10"/>
-      <w:headerReference w:type="first" r:id="rId11"/>
+      <w:footerReference w:type="default" r:id="rId9"/>
+      <w:headerReference w:type="first" r:id="rId10"/>
       <w:pgSz w:w="12240" w:h="15840" w:code="1"/>
       <w:pgMar w:top="950" w:right="1440" w:bottom="1080" w:left="1440" w:header="576" w:footer="720" w:gutter="0"/>
       <w:cols w:space="720"/>
@@ -1376,7 +1425,7 @@
 </file>
 
 <file path=word/endnotes.xml><?xml version="1.0" encoding="utf-8"?>
-<w:endnotes xmlns:wpc="http://schemas.microsoft.com/office/word/2010/wordprocessingCanvas" xmlns:cx="http://schemas.microsoft.com/office/drawing/2014/chartex" xmlns:cx1="http://schemas.microsoft.com/office/drawing/2015/9/8/chartex" xmlns:mc="http://schemas.openxmlformats.org/markup-compatibility/2006" xmlns:o="urn:schemas-microsoft-com:office:office" xmlns:r="http://schemas.openxmlformats.org/officeDocument/2006/relationships" xmlns:m="http://schemas.openxmlformats.org/officeDocument/2006/math" xmlns:v="urn:schemas-microsoft-com:vml" xmlns:wp14="http://schemas.microsoft.com/office/word/2010/wordprocessingDrawing" xmlns:wp="http://schemas.openxmlformats.org/drawingml/2006/wordprocessingDrawing" xmlns:w10="urn:schemas-microsoft-com:office:word" xmlns:w="http://schemas.openxmlformats.org/wordprocessingml/2006/main" xmlns:w14="http://schemas.microsoft.com/office/word/2010/wordml" xmlns:w15="http://schemas.microsoft.com/office/word/2012/wordml" xmlns:w16se="http://schemas.microsoft.com/office/word/2015/wordml/symex" xmlns:wpg="http://schemas.microsoft.com/office/word/2010/wordprocessingGroup" xmlns:wpi="http://schemas.microsoft.com/office/word/2010/wordprocessingInk" xmlns:wne="http://schemas.microsoft.com/office/word/2006/wordml" xmlns:wps="http://schemas.microsoft.com/office/word/2010/wordprocessingShape" mc:Ignorable="w14 w15 w16se wp14">
+<w:endnotes xmlns:wpc="http://schemas.microsoft.com/office/word/2010/wordprocessingCanvas" xmlns:cx="http://schemas.microsoft.com/office/drawing/2014/chartex" xmlns:cx1="http://schemas.microsoft.com/office/drawing/2015/9/8/chartex" xmlns:cx2="http://schemas.microsoft.com/office/drawing/2015/10/21/chartex" xmlns:cx3="http://schemas.microsoft.com/office/drawing/2016/5/9/chartex" xmlns:cx4="http://schemas.microsoft.com/office/drawing/2016/5/10/chartex" xmlns:cx5="http://schemas.microsoft.com/office/drawing/2016/5/11/chartex" xmlns:cx6="http://schemas.microsoft.com/office/drawing/2016/5/12/chartex" xmlns:cx7="http://schemas.microsoft.com/office/drawing/2016/5/13/chartex" xmlns:cx8="http://schemas.microsoft.com/office/drawing/2016/5/14/chartex" xmlns:mc="http://schemas.openxmlformats.org/markup-compatibility/2006" xmlns:aink="http://schemas.microsoft.com/office/drawing/2016/ink" xmlns:am3d="http://schemas.microsoft.com/office/drawing/2017/model3d" xmlns:o="urn:schemas-microsoft-com:office:office" xmlns:r="http://schemas.openxmlformats.org/officeDocument/2006/relationships" xmlns:m="http://schemas.openxmlformats.org/officeDocument/2006/math" xmlns:v="urn:schemas-microsoft-com:vml" xmlns:wp14="http://schemas.microsoft.com/office/word/2010/wordprocessingDrawing" xmlns:wp="http://schemas.openxmlformats.org/drawingml/2006/wordprocessingDrawing" xmlns:w10="urn:schemas-microsoft-com:office:word" xmlns:w="http://schemas.openxmlformats.org/wordprocessingml/2006/main" xmlns:w14="http://schemas.microsoft.com/office/word/2010/wordml" xmlns:w15="http://schemas.microsoft.com/office/word/2012/wordml" xmlns:w16cid="http://schemas.microsoft.com/office/word/2016/wordml/cid" xmlns:w16se="http://schemas.microsoft.com/office/word/2015/wordml/symex" xmlns:wpg="http://schemas.microsoft.com/office/word/2010/wordprocessingGroup" xmlns:wpi="http://schemas.microsoft.com/office/word/2010/wordprocessingInk" xmlns:wne="http://schemas.microsoft.com/office/word/2006/wordml" xmlns:wps="http://schemas.microsoft.com/office/word/2010/wordprocessingShape" mc:Ignorable="w14 w15 w16se w16cid wp14">
   <w:endnote w:type="separator" w:id="-1">
     <w:p>
       <w:r>
@@ -1399,7 +1448,7 @@
 </file>
 
 <file path=word/footer1.xml><?xml version="1.0" encoding="utf-8"?>
-<w:ftr xmlns:wpc="http://schemas.microsoft.com/office/word/2010/wordprocessingCanvas" xmlns:cx="http://schemas.microsoft.com/office/drawing/2014/chartex" xmlns:cx1="http://schemas.microsoft.com/office/drawing/2015/9/8/chartex" xmlns:mc="http://schemas.openxmlformats.org/markup-compatibility/2006" xmlns:o="urn:schemas-microsoft-com:office:office" xmlns:r="http://schemas.openxmlformats.org/officeDocument/2006/relationships" xmlns:m="http://schemas.openxmlformats.org/officeDocument/2006/math" xmlns:v="urn:schemas-microsoft-com:vml" xmlns:wp14="http://schemas.microsoft.com/office/word/2010/wordprocessingDrawing" xmlns:wp="http://schemas.openxmlformats.org/drawingml/2006/wordprocessingDrawing" xmlns:w10="urn:schemas-microsoft-com:office:word" xmlns:w="http://schemas.openxmlformats.org/wordprocessingml/2006/main" xmlns:w14="http://schemas.microsoft.com/office/word/2010/wordml" xmlns:w15="http://schemas.microsoft.com/office/word/2012/wordml" xmlns:w16se="http://schemas.microsoft.com/office/word/2015/wordml/symex" xmlns:wpg="http://schemas.microsoft.com/office/word/2010/wordprocessingGroup" xmlns:wpi="http://schemas.microsoft.com/office/word/2010/wordprocessingInk" xmlns:wne="http://schemas.microsoft.com/office/word/2006/wordml" xmlns:wps="http://schemas.microsoft.com/office/word/2010/wordprocessingShape" mc:Ignorable="w14 w15 w16se wp14">
+<w:ftr xmlns:wpc="http://schemas.microsoft.com/office/word/2010/wordprocessingCanvas" xmlns:cx="http://schemas.microsoft.com/office/drawing/2014/chartex" xmlns:cx1="http://schemas.microsoft.com/office/drawing/2015/9/8/chartex" xmlns:cx2="http://schemas.microsoft.com/office/drawing/2015/10/21/chartex" xmlns:cx3="http://schemas.microsoft.com/office/drawing/2016/5/9/chartex" xmlns:cx4="http://schemas.microsoft.com/office/drawing/2016/5/10/chartex" xmlns:cx5="http://schemas.microsoft.com/office/drawing/2016/5/11/chartex" xmlns:cx6="http://schemas.microsoft.com/office/drawing/2016/5/12/chartex" xmlns:cx7="http://schemas.microsoft.com/office/drawing/2016/5/13/chartex" xmlns:cx8="http://schemas.microsoft.com/office/drawing/2016/5/14/chartex" xmlns:mc="http://schemas.openxmlformats.org/markup-compatibility/2006" xmlns:aink="http://schemas.microsoft.com/office/drawing/2016/ink" xmlns:am3d="http://schemas.microsoft.com/office/drawing/2017/model3d" xmlns:o="urn:schemas-microsoft-com:office:office" xmlns:r="http://schemas.openxmlformats.org/officeDocument/2006/relationships" xmlns:m="http://schemas.openxmlformats.org/officeDocument/2006/math" xmlns:v="urn:schemas-microsoft-com:vml" xmlns:wp14="http://schemas.microsoft.com/office/word/2010/wordprocessingDrawing" xmlns:wp="http://schemas.openxmlformats.org/drawingml/2006/wordprocessingDrawing" xmlns:w10="urn:schemas-microsoft-com:office:word" xmlns:w="http://schemas.openxmlformats.org/wordprocessingml/2006/main" xmlns:w14="http://schemas.microsoft.com/office/word/2010/wordml" xmlns:w15="http://schemas.microsoft.com/office/word/2012/wordml" xmlns:w16cid="http://schemas.microsoft.com/office/word/2016/wordml/cid" xmlns:w16se="http://schemas.microsoft.com/office/word/2015/wordml/symex" xmlns:wpg="http://schemas.microsoft.com/office/word/2010/wordprocessingGroup" xmlns:wpi="http://schemas.microsoft.com/office/word/2010/wordprocessingInk" xmlns:wne="http://schemas.microsoft.com/office/word/2006/wordml" xmlns:wps="http://schemas.microsoft.com/office/word/2010/wordprocessingShape" mc:Ignorable="w14 w15 w16se w16cid wp14">
   <w:sdt>
     <w:sdtPr>
       <w:id w:val="813606279"/>
@@ -1446,7 +1495,7 @@
 </file>
 
 <file path=word/footnotes.xml><?xml version="1.0" encoding="utf-8"?>
-<w:footnotes xmlns:wpc="http://schemas.microsoft.com/office/word/2010/wordprocessingCanvas" xmlns:cx="http://schemas.microsoft.com/office/drawing/2014/chartex" xmlns:cx1="http://schemas.microsoft.com/office/drawing/2015/9/8/chartex" xmlns:mc="http://schemas.openxmlformats.org/markup-compatibility/2006" xmlns:o="urn:schemas-microsoft-com:office:office" xmlns:r="http://schemas.openxmlformats.org/officeDocument/2006/relationships" xmlns:m="http://schemas.openxmlformats.org/officeDocument/2006/math" xmlns:v="urn:schemas-microsoft-com:vml" xmlns:wp14="http://schemas.microsoft.com/office/word/2010/wordprocessingDrawing" xmlns:wp="http://schemas.openxmlformats.org/drawingml/2006/wordprocessingDrawing" xmlns:w10="urn:schemas-microsoft-com:office:word" xmlns:w="http://schemas.openxmlformats.org/wordprocessingml/2006/main" xmlns:w14="http://schemas.microsoft.com/office/word/2010/wordml" xmlns:w15="http://schemas.microsoft.com/office/word/2012/wordml" xmlns:w16se="http://schemas.microsoft.com/office/word/2015/wordml/symex" xmlns:wpg="http://schemas.microsoft.com/office/word/2010/wordprocessingGroup" xmlns:wpi="http://schemas.microsoft.com/office/word/2010/wordprocessingInk" xmlns:wne="http://schemas.microsoft.com/office/word/2006/wordml" xmlns:wps="http://schemas.microsoft.com/office/word/2010/wordprocessingShape" mc:Ignorable="w14 w15 w16se wp14">
+<w:footnotes xmlns:wpc="http://schemas.microsoft.com/office/word/2010/wordprocessingCanvas" xmlns:cx="http://schemas.microsoft.com/office/drawing/2014/chartex" xmlns:cx1="http://schemas.microsoft.com/office/drawing/2015/9/8/chartex" xmlns:cx2="http://schemas.microsoft.com/office/drawing/2015/10/21/chartex" xmlns:cx3="http://schemas.microsoft.com/office/drawing/2016/5/9/chartex" xmlns:cx4="http://schemas.microsoft.com/office/drawing/2016/5/10/chartex" xmlns:cx5="http://schemas.microsoft.com/office/drawing/2016/5/11/chartex" xmlns:cx6="http://schemas.microsoft.com/office/drawing/2016/5/12/chartex" xmlns:cx7="http://schemas.microsoft.com/office/drawing/2016/5/13/chartex" xmlns:cx8="http://schemas.microsoft.com/office/drawing/2016/5/14/chartex" xmlns:mc="http://schemas.openxmlformats.org/markup-compatibility/2006" xmlns:aink="http://schemas.microsoft.com/office/drawing/2016/ink" xmlns:am3d="http://schemas.microsoft.com/office/drawing/2017/model3d" xmlns:o="urn:schemas-microsoft-com:office:office" xmlns:r="http://schemas.openxmlformats.org/officeDocument/2006/relationships" xmlns:m="http://schemas.openxmlformats.org/officeDocument/2006/math" xmlns:v="urn:schemas-microsoft-com:vml" xmlns:wp14="http://schemas.microsoft.com/office/word/2010/wordprocessingDrawing" xmlns:wp="http://schemas.openxmlformats.org/drawingml/2006/wordprocessingDrawing" xmlns:w10="urn:schemas-microsoft-com:office:word" xmlns:w="http://schemas.openxmlformats.org/wordprocessingml/2006/main" xmlns:w14="http://schemas.microsoft.com/office/word/2010/wordml" xmlns:w15="http://schemas.microsoft.com/office/word/2012/wordml" xmlns:w16cid="http://schemas.microsoft.com/office/word/2016/wordml/cid" xmlns:w16se="http://schemas.microsoft.com/office/word/2015/wordml/symex" xmlns:wpg="http://schemas.microsoft.com/office/word/2010/wordprocessingGroup" xmlns:wpi="http://schemas.microsoft.com/office/word/2010/wordprocessingInk" xmlns:wne="http://schemas.microsoft.com/office/word/2006/wordml" xmlns:wps="http://schemas.microsoft.com/office/word/2010/wordprocessingShape" mc:Ignorable="w14 w15 w16se w16cid wp14">
   <w:footnote w:type="separator" w:id="-1">
     <w:p>
       <w:r>
@@ -1469,7 +1518,7 @@
 </file>
 
 <file path=word/header1.xml><?xml version="1.0" encoding="utf-8"?>
-<w:hdr xmlns:wpc="http://schemas.microsoft.com/office/word/2010/wordprocessingCanvas" xmlns:cx="http://schemas.microsoft.com/office/drawing/2014/chartex" xmlns:cx1="http://schemas.microsoft.com/office/drawing/2015/9/8/chartex" xmlns:mc="http://schemas.openxmlformats.org/markup-compatibility/2006" xmlns:o="urn:schemas-microsoft-com:office:office" xmlns:r="http://schemas.openxmlformats.org/officeDocument/2006/relationships" xmlns:m="http://schemas.openxmlformats.org/officeDocument/2006/math" xmlns:v="urn:schemas-microsoft-com:vml" xmlns:wp14="http://schemas.microsoft.com/office/word/2010/wordprocessingDrawing" xmlns:wp="http://schemas.openxmlformats.org/drawingml/2006/wordprocessingDrawing" xmlns:w10="urn:schemas-microsoft-com:office:word" xmlns:w="http://schemas.openxmlformats.org/wordprocessingml/2006/main" xmlns:w14="http://schemas.microsoft.com/office/word/2010/wordml" xmlns:w15="http://schemas.microsoft.com/office/word/2012/wordml" xmlns:w16se="http://schemas.microsoft.com/office/word/2015/wordml/symex" xmlns:wpg="http://schemas.microsoft.com/office/word/2010/wordprocessingGroup" xmlns:wpi="http://schemas.microsoft.com/office/word/2010/wordprocessingInk" xmlns:wne="http://schemas.microsoft.com/office/word/2006/wordml" xmlns:wps="http://schemas.microsoft.com/office/word/2010/wordprocessingShape" mc:Ignorable="w14 w15 w16se wp14">
+<w:hdr xmlns:wpc="http://schemas.microsoft.com/office/word/2010/wordprocessingCanvas" xmlns:cx="http://schemas.microsoft.com/office/drawing/2014/chartex" xmlns:cx1="http://schemas.microsoft.com/office/drawing/2015/9/8/chartex" xmlns:cx2="http://schemas.microsoft.com/office/drawing/2015/10/21/chartex" xmlns:cx3="http://schemas.microsoft.com/office/drawing/2016/5/9/chartex" xmlns:cx4="http://schemas.microsoft.com/office/drawing/2016/5/10/chartex" xmlns:cx5="http://schemas.microsoft.com/office/drawing/2016/5/11/chartex" xmlns:cx6="http://schemas.microsoft.com/office/drawing/2016/5/12/chartex" xmlns:cx7="http://schemas.microsoft.com/office/drawing/2016/5/13/chartex" xmlns:cx8="http://schemas.microsoft.com/office/drawing/2016/5/14/chartex" xmlns:mc="http://schemas.openxmlformats.org/markup-compatibility/2006" xmlns:aink="http://schemas.microsoft.com/office/drawing/2016/ink" xmlns:am3d="http://schemas.microsoft.com/office/drawing/2017/model3d" xmlns:o="urn:schemas-microsoft-com:office:office" xmlns:r="http://schemas.openxmlformats.org/officeDocument/2006/relationships" xmlns:m="http://schemas.openxmlformats.org/officeDocument/2006/math" xmlns:v="urn:schemas-microsoft-com:vml" xmlns:wp14="http://schemas.microsoft.com/office/word/2010/wordprocessingDrawing" xmlns:wp="http://schemas.openxmlformats.org/drawingml/2006/wordprocessingDrawing" xmlns:w10="urn:schemas-microsoft-com:office:word" xmlns:w="http://schemas.openxmlformats.org/wordprocessingml/2006/main" xmlns:w14="http://schemas.microsoft.com/office/word/2010/wordml" xmlns:w15="http://schemas.microsoft.com/office/word/2012/wordml" xmlns:w16cid="http://schemas.microsoft.com/office/word/2016/wordml/cid" xmlns:w16se="http://schemas.microsoft.com/office/word/2015/wordml/symex" xmlns:wpg="http://schemas.microsoft.com/office/word/2010/wordprocessingGroup" xmlns:wpi="http://schemas.microsoft.com/office/word/2010/wordprocessingInk" xmlns:wne="http://schemas.microsoft.com/office/word/2006/wordml" xmlns:wps="http://schemas.microsoft.com/office/word/2010/wordprocessingShape" mc:Ignorable="w14 w15 w16se w16cid wp14">
   <w:p>
     <w:pPr>
       <w:pStyle w:val="Header"/>
@@ -1563,7 +1612,7 @@
 </file>
 
 <file path=word/numbering.xml><?xml version="1.0" encoding="utf-8"?>
-<w:numbering xmlns:wpc="http://schemas.microsoft.com/office/word/2010/wordprocessingCanvas" xmlns:cx="http://schemas.microsoft.com/office/drawing/2014/chartex" xmlns:cx1="http://schemas.microsoft.com/office/drawing/2015/9/8/chartex" xmlns:mc="http://schemas.openxmlformats.org/markup-compatibility/2006" xmlns:o="urn:schemas-microsoft-com:office:office" xmlns:r="http://schemas.openxmlformats.org/officeDocument/2006/relationships" xmlns:m="http://schemas.openxmlformats.org/officeDocument/2006/math" xmlns:v="urn:schemas-microsoft-com:vml" xmlns:wp14="http://schemas.microsoft.com/office/word/2010/wordprocessingDrawing" xmlns:wp="http://schemas.openxmlformats.org/drawingml/2006/wordprocessingDrawing" xmlns:w10="urn:schemas-microsoft-com:office:word" xmlns:w="http://schemas.openxmlformats.org/wordprocessingml/2006/main" xmlns:w14="http://schemas.microsoft.com/office/word/2010/wordml" xmlns:w15="http://schemas.microsoft.com/office/word/2012/wordml" xmlns:w16se="http://schemas.microsoft.com/office/word/2015/wordml/symex" xmlns:wpg="http://schemas.microsoft.com/office/word/2010/wordprocessingGroup" xmlns:wpi="http://schemas.microsoft.com/office/word/2010/wordprocessingInk" xmlns:wne="http://schemas.microsoft.com/office/word/2006/wordml" xmlns:wps="http://schemas.microsoft.com/office/word/2010/wordprocessingShape" mc:Ignorable="w14 w15 w16se wp14">
+<w:numbering xmlns:wpc="http://schemas.microsoft.com/office/word/2010/wordprocessingCanvas" xmlns:cx="http://schemas.microsoft.com/office/drawing/2014/chartex" xmlns:cx1="http://schemas.microsoft.com/office/drawing/2015/9/8/chartex" xmlns:cx2="http://schemas.microsoft.com/office/drawing/2015/10/21/chartex" xmlns:cx3="http://schemas.microsoft.com/office/drawing/2016/5/9/chartex" xmlns:cx4="http://schemas.microsoft.com/office/drawing/2016/5/10/chartex" xmlns:cx5="http://schemas.microsoft.com/office/drawing/2016/5/11/chartex" xmlns:cx6="http://schemas.microsoft.com/office/drawing/2016/5/12/chartex" xmlns:cx7="http://schemas.microsoft.com/office/drawing/2016/5/13/chartex" xmlns:cx8="http://schemas.microsoft.com/office/drawing/2016/5/14/chartex" xmlns:mc="http://schemas.openxmlformats.org/markup-compatibility/2006" xmlns:aink="http://schemas.microsoft.com/office/drawing/2016/ink" xmlns:am3d="http://schemas.microsoft.com/office/drawing/2017/model3d" xmlns:o="urn:schemas-microsoft-com:office:office" xmlns:r="http://schemas.openxmlformats.org/officeDocument/2006/relationships" xmlns:m="http://schemas.openxmlformats.org/officeDocument/2006/math" xmlns:v="urn:schemas-microsoft-com:vml" xmlns:wp14="http://schemas.microsoft.com/office/word/2010/wordprocessingDrawing" xmlns:wp="http://schemas.openxmlformats.org/drawingml/2006/wordprocessingDrawing" xmlns:w10="urn:schemas-microsoft-com:office:word" xmlns:w="http://schemas.openxmlformats.org/wordprocessingml/2006/main" xmlns:w14="http://schemas.microsoft.com/office/word/2010/wordml" xmlns:w15="http://schemas.microsoft.com/office/word/2012/wordml" xmlns:w16cid="http://schemas.microsoft.com/office/word/2016/wordml/cid" xmlns:w16se="http://schemas.microsoft.com/office/word/2015/wordml/symex" xmlns:wpg="http://schemas.microsoft.com/office/word/2010/wordprocessingGroup" xmlns:wpi="http://schemas.microsoft.com/office/word/2010/wordprocessingInk" xmlns:wne="http://schemas.microsoft.com/office/word/2006/wordml" xmlns:wps="http://schemas.microsoft.com/office/word/2010/wordprocessingShape" mc:Ignorable="w14 w15 w16se w16cid wp14">
   <w:abstractNum w:abstractNumId="0" w15:restartNumberingAfterBreak="0">
     <w:nsid w:val="FFFFFF7C"/>
     <w:multiLevelType w:val="singleLevel"/>
@@ -2359,7 +2408,7 @@
 </file>
 
 <file path=word/styles.xml><?xml version="1.0" encoding="utf-8"?>
-<w:styles xmlns:mc="http://schemas.openxmlformats.org/markup-compatibility/2006" xmlns:r="http://schemas.openxmlformats.org/officeDocument/2006/relationships" xmlns:w="http://schemas.openxmlformats.org/wordprocessingml/2006/main" xmlns:w14="http://schemas.microsoft.com/office/word/2010/wordml" xmlns:w15="http://schemas.microsoft.com/office/word/2012/wordml" xmlns:w16se="http://schemas.microsoft.com/office/word/2015/wordml/symex" mc:Ignorable="w14 w15 w16se">
+<w:styles xmlns:mc="http://schemas.openxmlformats.org/markup-compatibility/2006" xmlns:r="http://schemas.openxmlformats.org/officeDocument/2006/relationships" xmlns:w="http://schemas.openxmlformats.org/wordprocessingml/2006/main" xmlns:w14="http://schemas.microsoft.com/office/word/2010/wordml" xmlns:w15="http://schemas.microsoft.com/office/word/2012/wordml" xmlns:w16cid="http://schemas.microsoft.com/office/word/2016/wordml/cid" xmlns:w16se="http://schemas.microsoft.com/office/word/2015/wordml/symex" mc:Ignorable="w14 w15 w16se w16cid">
   <w:docDefaults>
     <w:rPrDefault>
       <w:rPr>
@@ -2372,7 +2421,7 @@
     </w:rPrDefault>
     <w:pPrDefault/>
   </w:docDefaults>
-  <w:latentStyles w:defLockedState="0" w:defUIPriority="99" w:defSemiHidden="0" w:defUnhideWhenUsed="0" w:defQFormat="0" w:count="371">
+  <w:latentStyles w:defLockedState="0" w:defUIPriority="99" w:defSemiHidden="0" w:defUnhideWhenUsed="0" w:defQFormat="0" w:count="375">
     <w:lsdException w:name="Normal" w:uiPriority="0" w:qFormat="1"/>
     <w:lsdException w:name="heading 1" w:uiPriority="9" w:qFormat="1"/>
     <w:lsdException w:name="heading 2" w:semiHidden="1" w:uiPriority="9" w:unhideWhenUsed="1" w:qFormat="1"/>
@@ -2478,7 +2527,6 @@
     <w:lsdException w:name="HTML Sample" w:semiHidden="1" w:unhideWhenUsed="1"/>
     <w:lsdException w:name="HTML Typewriter" w:semiHidden="1" w:unhideWhenUsed="1"/>
     <w:lsdException w:name="HTML Variable" w:semiHidden="1" w:unhideWhenUsed="1"/>
-    <w:lsdException w:name="Normal Table" w:semiHidden="1" w:unhideWhenUsed="1"/>
     <w:lsdException w:name="annotation subject" w:semiHidden="1" w:unhideWhenUsed="1"/>
     <w:lsdException w:name="No List" w:semiHidden="1" w:unhideWhenUsed="1"/>
     <w:lsdException w:name="Outline List 1" w:semiHidden="1" w:unhideWhenUsed="1"/>
@@ -2522,10 +2570,8 @@
     <w:lsdException w:name="Table Elegant" w:semiHidden="1" w:unhideWhenUsed="1"/>
     <w:lsdException w:name="Table Professional" w:semiHidden="1" w:unhideWhenUsed="1"/>
     <w:lsdException w:name="Table Subtle 1" w:semiHidden="1" w:unhideWhenUsed="1"/>
-    <w:lsdException w:name="Table Subtle 2" w:semiHidden="1" w:unhideWhenUsed="1"/>
     <w:lsdException w:name="Table Web 1" w:semiHidden="1" w:unhideWhenUsed="1"/>
     <w:lsdException w:name="Table Web 2" w:semiHidden="1" w:unhideWhenUsed="1"/>
-    <w:lsdException w:name="Table Web 3" w:semiHidden="1" w:unhideWhenUsed="1"/>
     <w:lsdException w:name="Balloon Text" w:semiHidden="1" w:unhideWhenUsed="1"/>
     <w:lsdException w:name="Table Grid" w:uiPriority="39"/>
     <w:lsdException w:name="Table Theme" w:semiHidden="1" w:unhideWhenUsed="1"/>
@@ -2744,6 +2790,10 @@
     <w:lsdException w:name="List Table 5 Dark Accent 6" w:uiPriority="50"/>
     <w:lsdException w:name="List Table 6 Colorful Accent 6" w:uiPriority="51"/>
     <w:lsdException w:name="List Table 7 Colorful Accent 6" w:uiPriority="52"/>
+    <w:lsdException w:name="Mention" w:semiHidden="1" w:unhideWhenUsed="1"/>
+    <w:lsdException w:name="Smart Hyperlink" w:semiHidden="1" w:unhideWhenUsed="1"/>
+    <w:lsdException w:name="Hashtag" w:semiHidden="1" w:unhideWhenUsed="1"/>
+    <w:lsdException w:name="Unresolved Mention" w:semiHidden="1" w:unhideWhenUsed="1"/>
   </w:latentStyles>
   <w:style w:type="paragraph" w:default="1" w:styleId="Normal">
     <w:name w:val="Normal"/>
@@ -2950,6 +3000,7 @@
   <w:style w:type="character" w:default="1" w:styleId="DefaultParagraphFont">
     <w:name w:val="Default Paragraph Font"/>
     <w:uiPriority w:val="1"/>
+    <w:semiHidden/>
     <w:unhideWhenUsed/>
   </w:style>
   <w:style w:type="table" w:default="1" w:styleId="TableNormal">
@@ -27002,7 +27053,7 @@
 </file>
 
 <file path=word/glossary/document.xml><?xml version="1.0" encoding="utf-8"?>
-<w:glossaryDocument xmlns:wpc="http://schemas.microsoft.com/office/word/2010/wordprocessingCanvas" xmlns:cx="http://schemas.microsoft.com/office/drawing/2014/chartex" xmlns:cx1="http://schemas.microsoft.com/office/drawing/2015/9/8/chartex" xmlns:mc="http://schemas.openxmlformats.org/markup-compatibility/2006" xmlns:o="urn:schemas-microsoft-com:office:office" xmlns:r="http://schemas.openxmlformats.org/officeDocument/2006/relationships" xmlns:m="http://schemas.openxmlformats.org/officeDocument/2006/math" xmlns:v="urn:schemas-microsoft-com:vml" xmlns:wp14="http://schemas.microsoft.com/office/word/2010/wordprocessingDrawing" xmlns:wp="http://schemas.openxmlformats.org/drawingml/2006/wordprocessingDrawing" xmlns:w10="urn:schemas-microsoft-com:office:word" xmlns:w="http://schemas.openxmlformats.org/wordprocessingml/2006/main" xmlns:w14="http://schemas.microsoft.com/office/word/2010/wordml" xmlns:w15="http://schemas.microsoft.com/office/word/2012/wordml" xmlns:w16se="http://schemas.microsoft.com/office/word/2015/wordml/symex" xmlns:wpg="http://schemas.microsoft.com/office/word/2010/wordprocessingGroup" xmlns:wpi="http://schemas.microsoft.com/office/word/2010/wordprocessingInk" xmlns:wne="http://schemas.microsoft.com/office/word/2006/wordml" xmlns:wps="http://schemas.microsoft.com/office/word/2010/wordprocessingShape" mc:Ignorable="w14 w15 w16se wp14">
+<w:glossaryDocument xmlns:wpc="http://schemas.microsoft.com/office/word/2010/wordprocessingCanvas" xmlns:cx="http://schemas.microsoft.com/office/drawing/2014/chartex" xmlns:cx1="http://schemas.microsoft.com/office/drawing/2015/9/8/chartex" xmlns:cx2="http://schemas.microsoft.com/office/drawing/2015/10/21/chartex" xmlns:cx3="http://schemas.microsoft.com/office/drawing/2016/5/9/chartex" xmlns:cx4="http://schemas.microsoft.com/office/drawing/2016/5/10/chartex" xmlns:cx5="http://schemas.microsoft.com/office/drawing/2016/5/11/chartex" xmlns:cx6="http://schemas.microsoft.com/office/drawing/2016/5/12/chartex" xmlns:cx7="http://schemas.microsoft.com/office/drawing/2016/5/13/chartex" xmlns:cx8="http://schemas.microsoft.com/office/drawing/2016/5/14/chartex" xmlns:mc="http://schemas.openxmlformats.org/markup-compatibility/2006" xmlns:aink="http://schemas.microsoft.com/office/drawing/2016/ink" xmlns:am3d="http://schemas.microsoft.com/office/drawing/2017/model3d" xmlns:o="urn:schemas-microsoft-com:office:office" xmlns:r="http://schemas.openxmlformats.org/officeDocument/2006/relationships" xmlns:m="http://schemas.openxmlformats.org/officeDocument/2006/math" xmlns:v="urn:schemas-microsoft-com:vml" xmlns:wp14="http://schemas.microsoft.com/office/word/2010/wordprocessingDrawing" xmlns:wp="http://schemas.openxmlformats.org/drawingml/2006/wordprocessingDrawing" xmlns:w10="urn:schemas-microsoft-com:office:word" xmlns:w="http://schemas.openxmlformats.org/wordprocessingml/2006/main" xmlns:w14="http://schemas.microsoft.com/office/word/2010/wordml" xmlns:w15="http://schemas.microsoft.com/office/word/2012/wordml" xmlns:w16cid="http://schemas.microsoft.com/office/word/2016/wordml/cid" xmlns:w16se="http://schemas.microsoft.com/office/word/2015/wordml/symex" xmlns:wpg="http://schemas.microsoft.com/office/word/2010/wordprocessingGroup" xmlns:wpi="http://schemas.microsoft.com/office/word/2010/wordprocessingInk" xmlns:wne="http://schemas.microsoft.com/office/word/2006/wordml" xmlns:wps="http://schemas.microsoft.com/office/word/2010/wordprocessingShape" mc:Ignorable="w14 w15 w16se w16cid wp14">
   <w:docParts>
     <w:docPart>
       <w:docPartPr>
@@ -27110,7 +27161,7 @@
     </w:docPart>
     <w:docPart>
       <w:docPartPr>
-        <w:name w:val="CBEB75B83D7B43DAA35EC6EB1B887437"/>
+        <w:name w:val="7150F45BAB4AF24DBB65C9DCB0A08BE1"/>
         <w:category>
           <w:name w:val="General"/>
           <w:gallery w:val="placeholder"/>
@@ -27121,12 +27172,12 @@
         <w:behaviors>
           <w:behavior w:val="content"/>
         </w:behaviors>
-        <w:guid w:val="{56EB7BD2-B626-4670-AD53-7B6C8E1A3E3C}"/>
+        <w:guid w:val="{18061F67-942E-2547-8766-A2197319988E}"/>
       </w:docPartPr>
       <w:docPartBody>
         <w:p>
           <w:pPr>
-            <w:pStyle w:val="CBEB75B83D7B43DAA35EC6EB1B887437"/>
+            <w:pStyle w:val="7150F45BAB4AF24DBB65C9DCB0A08BE1"/>
           </w:pPr>
           <w:r>
             <w:t>Skills</w:t>
@@ -27139,11 +27190,11 @@
 </file>
 
 <file path=word/glossary/fontTable.xml><?xml version="1.0" encoding="utf-8"?>
-<w:fonts xmlns:mc="http://schemas.openxmlformats.org/markup-compatibility/2006" xmlns:r="http://schemas.openxmlformats.org/officeDocument/2006/relationships" xmlns:w="http://schemas.openxmlformats.org/wordprocessingml/2006/main" xmlns:w14="http://schemas.microsoft.com/office/word/2010/wordml" xmlns:w15="http://schemas.microsoft.com/office/word/2012/wordml" xmlns:w16se="http://schemas.microsoft.com/office/word/2015/wordml/symex" mc:Ignorable="w14 w15 w16se">
+<w:fonts xmlns:mc="http://schemas.openxmlformats.org/markup-compatibility/2006" xmlns:r="http://schemas.openxmlformats.org/officeDocument/2006/relationships" xmlns:w="http://schemas.openxmlformats.org/wordprocessingml/2006/main" xmlns:w14="http://schemas.microsoft.com/office/word/2010/wordml" xmlns:w15="http://schemas.microsoft.com/office/word/2012/wordml" xmlns:w16cid="http://schemas.microsoft.com/office/word/2016/wordml/cid" xmlns:w16se="http://schemas.microsoft.com/office/word/2015/wordml/symex" mc:Ignorable="w14 w15 w16se w16cid">
   <w:font w:name="Symbol">
     <w:panose1 w:val="05050102010706020507"/>
     <w:charset w:val="02"/>
-    <w:family w:val="roman"/>
+    <w:family w:val="decorative"/>
     <w:pitch w:val="variable"/>
     <w:sig w:usb0="00000000" w:usb1="10000000" w:usb2="00000000" w:usb3="00000000" w:csb0="80000000" w:csb1="00000000"/>
   </w:font>
@@ -27152,19 +27203,19 @@
     <w:charset w:val="00"/>
     <w:family w:val="roman"/>
     <w:pitch w:val="variable"/>
-    <w:sig w:usb0="E0002EFF" w:usb1="C000785B" w:usb2="00000009" w:usb3="00000000" w:csb0="000001FF" w:csb1="00000000"/>
+    <w:sig w:usb0="E0002AEF" w:usb1="C0007841" w:usb2="00000009" w:usb3="00000000" w:csb0="000001FF" w:csb1="00000000"/>
   </w:font>
   <w:font w:name="Courier New">
     <w:panose1 w:val="02070309020205020404"/>
     <w:charset w:val="00"/>
     <w:family w:val="modern"/>
     <w:pitch w:val="fixed"/>
-    <w:sig w:usb0="E0002EFF" w:usb1="C0007843" w:usb2="00000009" w:usb3="00000000" w:csb0="000001FF" w:csb1="00000000"/>
+    <w:sig w:usb0="E0002AFF" w:usb1="C0007843" w:usb2="00000009" w:usb3="00000000" w:csb0="000001FF" w:csb1="00000000"/>
   </w:font>
   <w:font w:name="Wingdings">
     <w:panose1 w:val="05000000000000000000"/>
     <w:charset w:val="02"/>
-    <w:family w:val="auto"/>
+    <w:family w:val="decorative"/>
     <w:pitch w:val="variable"/>
     <w:sig w:usb0="00000000" w:usb1="10000000" w:usb2="00000000" w:usb3="00000000" w:csb0="80000000" w:csb1="00000000"/>
   </w:font>
@@ -27187,10 +27238,10 @@
     <w:charset w:val="00"/>
     <w:family w:val="modern"/>
     <w:pitch w:val="fixed"/>
-    <w:sig w:usb0="E00006FF" w:usb1="0000FCFF" w:usb2="00000001" w:usb3="00000000" w:csb0="0000019F" w:csb1="00000000"/>
+    <w:sig w:usb0="E10006FF" w:usb1="4000FCFF" w:usb2="00000009" w:usb3="00000000" w:csb0="0000019F" w:csb1="00000000"/>
   </w:font>
   <w:font w:name="Segoe UI">
-    <w:panose1 w:val="020B0502040204020203"/>
+    <w:panose1 w:val="020B0604020202020204"/>
     <w:charset w:val="00"/>
     <w:family w:val="swiss"/>
     <w:pitch w:val="variable"/>
@@ -27207,7 +27258,7 @@
 </file>
 
 <file path=word/glossary/settings.xml><?xml version="1.0" encoding="utf-8"?>
-<w:settings xmlns:mc="http://schemas.openxmlformats.org/markup-compatibility/2006" xmlns:o="urn:schemas-microsoft-com:office:office" xmlns:r="http://schemas.openxmlformats.org/officeDocument/2006/relationships" xmlns:m="http://schemas.openxmlformats.org/officeDocument/2006/math" xmlns:v="urn:schemas-microsoft-com:vml" xmlns:w10="urn:schemas-microsoft-com:office:word" xmlns:w="http://schemas.openxmlformats.org/wordprocessingml/2006/main" xmlns:w14="http://schemas.microsoft.com/office/word/2010/wordml" xmlns:w15="http://schemas.microsoft.com/office/word/2012/wordml" xmlns:w16se="http://schemas.microsoft.com/office/word/2015/wordml/symex" xmlns:sl="http://schemas.openxmlformats.org/schemaLibrary/2006/main" mc:Ignorable="w14 w15 w16se">
+<w:settings xmlns:mc="http://schemas.openxmlformats.org/markup-compatibility/2006" xmlns:o="urn:schemas-microsoft-com:office:office" xmlns:r="http://schemas.openxmlformats.org/officeDocument/2006/relationships" xmlns:m="http://schemas.openxmlformats.org/officeDocument/2006/math" xmlns:v="urn:schemas-microsoft-com:vml" xmlns:w10="urn:schemas-microsoft-com:office:word" xmlns:w="http://schemas.openxmlformats.org/wordprocessingml/2006/main" xmlns:w14="http://schemas.microsoft.com/office/word/2010/wordml" xmlns:w15="http://schemas.microsoft.com/office/word/2012/wordml" xmlns:w16cid="http://schemas.microsoft.com/office/word/2016/wordml/cid" xmlns:w16se="http://schemas.microsoft.com/office/word/2015/wordml/symex" xmlns:sl="http://schemas.openxmlformats.org/schemaLibrary/2006/main" mc:Ignorable="w14 w15 w16se w16cid">
   <w:view w:val="normal"/>
   <w:defaultTabStop w:val="720"/>
   <w:characterSpacingControl w:val="doNotCompress"/>
@@ -27218,6 +27269,7 @@
     <w:compatSetting w:name="enableOpenTypeFeatures" w:uri="http://schemas.microsoft.com/office/word" w:val="1"/>
     <w:compatSetting w:name="doNotFlipMirrorIndents" w:uri="http://schemas.microsoft.com/office/word" w:val="1"/>
     <w:compatSetting w:name="differentiateMultirowTableHeaders" w:uri="http://schemas.microsoft.com/office/word" w:val="1"/>
+    <w:compatSetting w:name="useWord2013TrackBottomHyphenation" w:uri="http://schemas.microsoft.com/office/word" w:val="1"/>
   </w:compat>
   <w:rsids>
     <w:rsidRoot w:val="0005492B"/>
@@ -27225,7 +27277,9 @@
     <w:rsid w:val="005E6FB2"/>
     <w:rsid w:val="00717DDF"/>
     <w:rsid w:val="00871DC8"/>
+    <w:rsid w:val="008C7CC1"/>
     <w:rsid w:val="009274C8"/>
+    <w:rsid w:val="009B641D"/>
     <w:rsid w:val="00CA71F1"/>
     <w:rsid w:val="00D7012A"/>
     <w:rsid w:val="00FE144A"/>
@@ -27252,7 +27306,7 @@
 </file>
 
 <file path=word/glossary/styles.xml><?xml version="1.0" encoding="utf-8"?>
-<w:styles xmlns:mc="http://schemas.openxmlformats.org/markup-compatibility/2006" xmlns:r="http://schemas.openxmlformats.org/officeDocument/2006/relationships" xmlns:w="http://schemas.openxmlformats.org/wordprocessingml/2006/main" xmlns:w14="http://schemas.microsoft.com/office/word/2010/wordml" xmlns:w15="http://schemas.microsoft.com/office/word/2012/wordml" xmlns:w16se="http://schemas.microsoft.com/office/word/2015/wordml/symex" mc:Ignorable="w14 w15 w16se">
+<w:styles xmlns:mc="http://schemas.openxmlformats.org/markup-compatibility/2006" xmlns:r="http://schemas.openxmlformats.org/officeDocument/2006/relationships" xmlns:w="http://schemas.openxmlformats.org/wordprocessingml/2006/main" xmlns:w14="http://schemas.microsoft.com/office/word/2010/wordml" xmlns:w15="http://schemas.microsoft.com/office/word/2012/wordml" xmlns:w16cid="http://schemas.microsoft.com/office/word/2016/wordml/cid" xmlns:w16se="http://schemas.microsoft.com/office/word/2015/wordml/symex" mc:Ignorable="w14 w15 w16se w16cid">
   <w:docDefaults>
     <w:rPrDefault>
       <w:rPr>
@@ -27268,7 +27322,7 @@
       </w:pPr>
     </w:pPrDefault>
   </w:docDefaults>
-  <w:latentStyles w:defLockedState="0" w:defUIPriority="99" w:defSemiHidden="0" w:defUnhideWhenUsed="0" w:defQFormat="0" w:count="371">
+  <w:latentStyles w:defLockedState="0" w:defUIPriority="99" w:defSemiHidden="0" w:defUnhideWhenUsed="0" w:defQFormat="0" w:count="375">
     <w:lsdException w:name="Normal" w:uiPriority="0" w:qFormat="1"/>
     <w:lsdException w:name="heading 1" w:uiPriority="9" w:qFormat="1"/>
     <w:lsdException w:name="heading 2" w:semiHidden="1" w:uiPriority="9" w:unhideWhenUsed="1" w:qFormat="1"/>
@@ -27374,7 +27428,6 @@
     <w:lsdException w:name="HTML Sample" w:semiHidden="1" w:unhideWhenUsed="1"/>
     <w:lsdException w:name="HTML Typewriter" w:semiHidden="1" w:unhideWhenUsed="1"/>
     <w:lsdException w:name="HTML Variable" w:semiHidden="1" w:unhideWhenUsed="1"/>
-    <w:lsdException w:name="Normal Table" w:semiHidden="1" w:unhideWhenUsed="1"/>
     <w:lsdException w:name="annotation subject" w:semiHidden="1" w:unhideWhenUsed="1"/>
     <w:lsdException w:name="No List" w:semiHidden="1" w:unhideWhenUsed="1"/>
     <w:lsdException w:name="Outline List 1" w:semiHidden="1" w:unhideWhenUsed="1"/>
@@ -27418,10 +27471,8 @@
     <w:lsdException w:name="Table Elegant" w:semiHidden="1" w:unhideWhenUsed="1"/>
     <w:lsdException w:name="Table Professional" w:semiHidden="1" w:unhideWhenUsed="1"/>
     <w:lsdException w:name="Table Subtle 1" w:semiHidden="1" w:unhideWhenUsed="1"/>
-    <w:lsdException w:name="Table Subtle 2" w:semiHidden="1" w:unhideWhenUsed="1"/>
     <w:lsdException w:name="Table Web 1" w:semiHidden="1" w:unhideWhenUsed="1"/>
     <w:lsdException w:name="Table Web 2" w:semiHidden="1" w:unhideWhenUsed="1"/>
-    <w:lsdException w:name="Table Web 3" w:semiHidden="1" w:unhideWhenUsed="1"/>
     <w:lsdException w:name="Balloon Text" w:semiHidden="1" w:unhideWhenUsed="1"/>
     <w:lsdException w:name="Table Grid" w:uiPriority="39"/>
     <w:lsdException w:name="Table Theme" w:semiHidden="1" w:unhideWhenUsed="1"/>
@@ -27640,6 +27691,10 @@
     <w:lsdException w:name="List Table 5 Dark Accent 6" w:uiPriority="50"/>
     <w:lsdException w:name="List Table 6 Colorful Accent 6" w:uiPriority="51"/>
     <w:lsdException w:name="List Table 7 Colorful Accent 6" w:uiPriority="52"/>
+    <w:lsdException w:name="Mention" w:semiHidden="1" w:unhideWhenUsed="1"/>
+    <w:lsdException w:name="Smart Hyperlink" w:semiHidden="1" w:unhideWhenUsed="1"/>
+    <w:lsdException w:name="Hashtag" w:semiHidden="1" w:unhideWhenUsed="1"/>
+    <w:lsdException w:name="Unresolved Mention" w:semiHidden="1" w:unhideWhenUsed="1"/>
   </w:latentStyles>
   <w:style w:type="paragraph" w:default="1" w:styleId="Normal">
     <w:name w:val="Normal"/>
@@ -27854,11 +27909,22 @@
     <w:name w:val="6E328711C6574A18B63EF9DB83BF19AA"/>
     <w:rsid w:val="0005492B"/>
   </w:style>
+  <w:style w:type="paragraph" w:customStyle="1" w:styleId="7150F45BAB4AF24DBB65C9DCB0A08BE1">
+    <w:name w:val="7150F45BAB4AF24DBB65C9DCB0A08BE1"/>
+    <w:rsid w:val="008C7CC1"/>
+    <w:pPr>
+      <w:spacing w:after="0" w:line="240" w:lineRule="auto"/>
+    </w:pPr>
+    <w:rPr>
+      <w:sz w:val="24"/>
+      <w:szCs w:val="24"/>
+    </w:rPr>
+  </w:style>
 </w:styles>
 </file>
 
 <file path=word/glossary/webSettings.xml><?xml version="1.0" encoding="utf-8"?>
-<w:webSettings xmlns:mc="http://schemas.openxmlformats.org/markup-compatibility/2006" xmlns:r="http://schemas.openxmlformats.org/officeDocument/2006/relationships" xmlns:w="http://schemas.openxmlformats.org/wordprocessingml/2006/main" xmlns:w14="http://schemas.microsoft.com/office/word/2010/wordml" xmlns:w15="http://schemas.microsoft.com/office/word/2012/wordml" xmlns:w16se="http://schemas.microsoft.com/office/word/2015/wordml/symex" mc:Ignorable="w14 w15 w16se">
+<w:webSettings xmlns:mc="http://schemas.openxmlformats.org/markup-compatibility/2006" xmlns:r="http://schemas.openxmlformats.org/officeDocument/2006/relationships" xmlns:w="http://schemas.openxmlformats.org/wordprocessingml/2006/main" xmlns:w14="http://schemas.microsoft.com/office/word/2010/wordml" xmlns:w15="http://schemas.microsoft.com/office/word/2012/wordml" xmlns:w16cid="http://schemas.microsoft.com/office/word/2016/wordml/cid" xmlns:w16se="http://schemas.microsoft.com/office/word/2015/wordml/symex" mc:Ignorable="w14 w15 w16se w16cid">
   <w:optimizeForBrowser/>
   <w:allowPNG/>
 </w:webSettings>

</xml_diff>

<commit_message>
added automation anywhere experience
</commit_message>
<xml_diff>
--- a/files/Abhay Sawhney Resume.docx
+++ b/files/Abhay Sawhney Resume.docx
@@ -1376,15 +1376,25 @@
           </w:p>
           <w:p wp14:textId="77777777">
             <w:r>
+              <w:rPr/>
               <w:t>Active m</w:t>
             </w:r>
             <w:r>
+              <w:rPr/>
               <w:t>ember of AI Society, Water Polo Club and Surf Club</w:t>
             </w:r>
           </w:p>
-          <w:p wp14:textId="77777777">
+          <w:p>
+            <w:pPr>
+              <w:pStyle w:val="Normal"/>
+              <w:bidi w:val="0"/>
+              <w:spacing w:before="0" w:beforeAutospacing="off" w:after="0" w:afterAutospacing="off" w:line="259" w:lineRule="auto"/>
+              <w:ind w:left="0" w:right="0"/>
+              <w:jc w:val="left"/>
+            </w:pPr>
             <w:r>
-              <w:t>Currently meeting clients for startup and organizing Networking Club</w:t>
+              <w:rPr/>
+              <w:t>Led product introduction for SF-based RPA company</w:t>
             </w:r>
           </w:p>
           <w:p wp14:textId="77777777">

</xml_diff>

<commit_message>
add AA experience, WORD ONLY (not yet PDF)
</commit_message>
<xml_diff>
--- a/files/Abhay Sawhney Resume.docx
+++ b/files/Abhay Sawhney Resume.docx
@@ -1,6 +1,6 @@
 
 <file path=word/document.xml><?xml version="1.0" encoding="utf-8"?>
-<w:document xmlns:wpc="http://schemas.microsoft.com/office/word/2010/wordprocessingCanvas" xmlns:cx="http://schemas.microsoft.com/office/drawing/2014/chartex" xmlns:cx1="http://schemas.microsoft.com/office/drawing/2015/9/8/chartex" xmlns:cx2="http://schemas.microsoft.com/office/drawing/2015/10/21/chartex" xmlns:cx3="http://schemas.microsoft.com/office/drawing/2016/5/9/chartex" xmlns:cx4="http://schemas.microsoft.com/office/drawing/2016/5/10/chartex" xmlns:cx5="http://schemas.microsoft.com/office/drawing/2016/5/11/chartex" xmlns:cx6="http://schemas.microsoft.com/office/drawing/2016/5/12/chartex" xmlns:cx7="http://schemas.microsoft.com/office/drawing/2016/5/13/chartex" xmlns:cx8="http://schemas.microsoft.com/office/drawing/2016/5/14/chartex" xmlns:mc="http://schemas.openxmlformats.org/markup-compatibility/2006" xmlns:aink="http://schemas.microsoft.com/office/drawing/2016/ink" xmlns:am3d="http://schemas.microsoft.com/office/drawing/2017/model3d" xmlns:o="urn:schemas-microsoft-com:office:office" xmlns:r="http://schemas.openxmlformats.org/officeDocument/2006/relationships" xmlns:m="http://schemas.openxmlformats.org/officeDocument/2006/math" xmlns:v="urn:schemas-microsoft-com:vml" xmlns:wp14="http://schemas.microsoft.com/office/word/2010/wordprocessingDrawing" xmlns:wp="http://schemas.openxmlformats.org/drawingml/2006/wordprocessingDrawing" xmlns:w10="urn:schemas-microsoft-com:office:word" xmlns:w="http://schemas.openxmlformats.org/wordprocessingml/2006/main" xmlns:w14="http://schemas.microsoft.com/office/word/2010/wordml" xmlns:w15="http://schemas.microsoft.com/office/word/2012/wordml" xmlns:w16cid="http://schemas.microsoft.com/office/word/2016/wordml/cid" xmlns:w16se="http://schemas.microsoft.com/office/word/2015/wordml/symex" xmlns:wpg="http://schemas.microsoft.com/office/word/2010/wordprocessingGroup" xmlns:wpi="http://schemas.microsoft.com/office/word/2010/wordprocessingInk" xmlns:wne="http://schemas.microsoft.com/office/word/2006/wordml" xmlns:wps="http://schemas.microsoft.com/office/word/2010/wordprocessingShape" mc:Ignorable="w14 w15 w16se w16cid wp14">
+<w:document xmlns:wpc="http://schemas.microsoft.com/office/word/2010/wordprocessingCanvas" xmlns:cx="http://schemas.microsoft.com/office/drawing/2014/chartex" xmlns:cx1="http://schemas.microsoft.com/office/drawing/2015/9/8/chartex" xmlns:mc="http://schemas.openxmlformats.org/markup-compatibility/2006" xmlns:o="urn:schemas-microsoft-com:office:office" xmlns:r="http://schemas.openxmlformats.org/officeDocument/2006/relationships" xmlns:m="http://schemas.openxmlformats.org/officeDocument/2006/math" xmlns:v="urn:schemas-microsoft-com:vml" xmlns:wp14="http://schemas.microsoft.com/office/word/2010/wordprocessingDrawing" xmlns:wp="http://schemas.openxmlformats.org/drawingml/2006/wordprocessingDrawing" xmlns:w10="urn:schemas-microsoft-com:office:word" xmlns:w="http://schemas.openxmlformats.org/wordprocessingml/2006/main" xmlns:w14="http://schemas.microsoft.com/office/word/2010/wordml" xmlns:w15="http://schemas.microsoft.com/office/word/2012/wordml" xmlns:w16se="http://schemas.microsoft.com/office/word/2015/wordml/symex" xmlns:wpg="http://schemas.microsoft.com/office/word/2010/wordprocessingGroup" xmlns:wpi="http://schemas.microsoft.com/office/word/2010/wordprocessingInk" xmlns:wne="http://schemas.microsoft.com/office/word/2006/wordml" xmlns:wps="http://schemas.microsoft.com/office/word/2010/wordprocessingShape" mc:Ignorable="w14 w15 w16se wp14">
   <w:body>
     <w:tbl>
       <w:tblPr>
@@ -15,7 +15,7 @@
         <w:tblDescription w:val="Layout table for name, contact info, and objective"/>
       </w:tblPr>
       <w:tblGrid>
-        <w:gridCol w:w="9360"/>
+        <w:gridCol w:w="10224"/>
       </w:tblGrid>
       <w:tr>
         <w:trPr>
@@ -145,17 +145,8 @@
                   <w:rStyle w:val="Hyperlink"/>
                   <w:b w:val="0"/>
                 </w:rPr>
-                <w:t>linkedin.com/in/</w:t>
+                <w:t>linkedin.com/in/abhaymanusawhney</w:t>
               </w:r>
-              <w:proofErr w:type="spellStart"/>
-              <w:r>
-                <w:rPr>
-                  <w:rStyle w:val="Hyperlink"/>
-                  <w:b w:val="0"/>
-                </w:rPr>
-                <w:t>abhaymanusawhney</w:t>
-              </w:r>
-              <w:proofErr w:type="spellEnd"/>
             </w:hyperlink>
             <w:r>
               <w:rPr>
@@ -292,7 +283,7 @@
         <w:tblDescription w:val="Skills layout table"/>
       </w:tblPr>
       <w:tblGrid>
-        <w:gridCol w:w="9478"/>
+        <w:gridCol w:w="10353"/>
       </w:tblGrid>
       <w:tr>
         <w:trPr>
@@ -323,13 +314,8 @@
               <w:t xml:space="preserve">           Programming</w:t>
             </w:r>
             <w:r>
-              <w:t xml:space="preserve">: C++, Python, Java, R, MATLAB, MySQL, TensorFlow, </w:t>
+              <w:t>: C++, Python, Java, R, MATLAB, MySQL, TensorFlow, Keras</w:t>
             </w:r>
-            <w:proofErr w:type="spellStart"/>
-            <w:r>
-              <w:t>Keras</w:t>
-            </w:r>
-            <w:proofErr w:type="spellEnd"/>
           </w:p>
           <w:p>
             <w:pPr>
@@ -456,7 +442,7 @@
         <w:tblDescription w:val="Experience layout table"/>
       </w:tblPr>
       <w:tblGrid>
-        <w:gridCol w:w="9180"/>
+        <w:gridCol w:w="10028"/>
       </w:tblGrid>
       <w:tr>
         <w:trPr>
@@ -466,6 +452,235 @@
           <w:tcPr>
             <w:tcW w:w="9158" w:type="dxa"/>
           </w:tcPr>
+          <w:p>
+            <w:pPr>
+              <w:keepNext/>
+              <w:keepLines/>
+              <w:outlineLvl w:val="4"/>
+              <w:rPr>
+                <w:rFonts w:eastAsia="Times New Roman" w:cstheme="minorHAnsi"/>
+                <w:color w:val="365F91"/>
+              </w:rPr>
+            </w:pPr>
+            <w:r>
+              <w:rPr>
+                <w:rFonts w:eastAsia="Times New Roman" w:cstheme="minorHAnsi"/>
+                <w:color w:val="365F91"/>
+              </w:rPr>
+              <w:t xml:space="preserve">June </w:t>
+            </w:r>
+            <w:r>
+              <w:rPr>
+                <w:rFonts w:eastAsia="Times New Roman" w:cstheme="minorHAnsi"/>
+                <w:color w:val="365F91"/>
+              </w:rPr>
+              <w:t>2019</w:t>
+            </w:r>
+            <w:r>
+              <w:rPr>
+                <w:rFonts w:eastAsia="Times New Roman" w:cstheme="minorHAnsi"/>
+                <w:color w:val="365F91"/>
+              </w:rPr>
+              <w:t xml:space="preserve"> – Sept </w:t>
+            </w:r>
+            <w:r>
+              <w:rPr>
+                <w:rFonts w:eastAsia="Times New Roman" w:cstheme="minorHAnsi"/>
+                <w:color w:val="365F91"/>
+              </w:rPr>
+              <w:t>2019</w:t>
+            </w:r>
+            <w:r>
+              <w:rPr>
+                <w:rFonts w:eastAsia="Times New Roman" w:cstheme="minorHAnsi"/>
+                <w:color w:val="365F91"/>
+              </w:rPr>
+              <w:t xml:space="preserve"> • </w:t>
+            </w:r>
+            <w:r>
+              <w:rPr>
+                <w:rFonts w:eastAsia="Times New Roman" w:cstheme="minorHAnsi"/>
+                <w:color w:val="365F91"/>
+              </w:rPr>
+              <w:t>San Jose</w:t>
+            </w:r>
+          </w:p>
+          <w:p>
+            <w:pPr>
+              <w:pStyle w:val="Heading2"/>
+              <w:spacing w:after="0"/>
+              <w:contextualSpacing w:val="0"/>
+              <w:outlineLvl w:val="1"/>
+              <w:rPr>
+                <w:sz w:val="22"/>
+                <w:szCs w:val="22"/>
+              </w:rPr>
+            </w:pPr>
+            <w:r>
+              <w:rPr>
+                <w:color w:val="002060"/>
+                <w:sz w:val="22"/>
+                <w:szCs w:val="22"/>
+              </w:rPr>
+              <w:t>Program Management</w:t>
+            </w:r>
+            <w:r>
+              <w:rPr>
+                <w:color w:val="002060"/>
+                <w:sz w:val="22"/>
+                <w:szCs w:val="22"/>
+              </w:rPr>
+              <w:t xml:space="preserve"> intern </w:t>
+            </w:r>
+            <w:r>
+              <w:rPr>
+                <w:color w:val="000000" w:themeColor="text1"/>
+                <w:sz w:val="22"/>
+                <w:szCs w:val="22"/>
+              </w:rPr>
+              <w:t>•</w:t>
+            </w:r>
+            <w:r>
+              <w:rPr>
+                <w:sz w:val="22"/>
+                <w:szCs w:val="22"/>
+              </w:rPr>
+              <w:t xml:space="preserve"> </w:t>
+            </w:r>
+            <w:r>
+              <w:rPr>
+                <w:b w:val="0"/>
+                <w:smallCaps/>
+                <w:color w:val="000000" w:themeColor="text1"/>
+                <w:sz w:val="22"/>
+                <w:szCs w:val="22"/>
+              </w:rPr>
+              <w:t>Automation Anywhere</w:t>
+            </w:r>
+          </w:p>
+          <w:p>
+            <w:pPr>
+              <w:numPr>
+                <w:ilvl w:val="0"/>
+                <w:numId w:val="14"/>
+              </w:numPr>
+              <w:contextualSpacing w:val="0"/>
+              <w:rPr>
+                <w:sz w:val="20"/>
+                <w:szCs w:val="20"/>
+              </w:rPr>
+            </w:pPr>
+            <w:r>
+              <w:rPr>
+                <w:sz w:val="20"/>
+                <w:szCs w:val="20"/>
+              </w:rPr>
+              <w:t xml:space="preserve">Drove adoption of AA’s software through </w:t>
+            </w:r>
+            <w:r>
+              <w:rPr>
+                <w:sz w:val="20"/>
+                <w:szCs w:val="20"/>
+              </w:rPr>
+              <w:t xml:space="preserve">a boot camp program to introduce RPA to high </w:t>
+            </w:r>
+            <w:r>
+              <w:rPr>
+                <w:sz w:val="20"/>
+                <w:szCs w:val="20"/>
+              </w:rPr>
+              <w:t>school</w:t>
+            </w:r>
+            <w:r>
+              <w:rPr>
+                <w:sz w:val="20"/>
+                <w:szCs w:val="20"/>
+              </w:rPr>
+              <w:t xml:space="preserve"> students</w:t>
+            </w:r>
+          </w:p>
+          <w:p>
+            <w:pPr>
+              <w:numPr>
+                <w:ilvl w:val="0"/>
+                <w:numId w:val="14"/>
+              </w:numPr>
+              <w:contextualSpacing w:val="0"/>
+              <w:rPr>
+                <w:sz w:val="20"/>
+                <w:szCs w:val="20"/>
+              </w:rPr>
+            </w:pPr>
+            <w:r>
+              <w:rPr>
+                <w:sz w:val="20"/>
+                <w:szCs w:val="20"/>
+              </w:rPr>
+              <w:t xml:space="preserve">Supported </w:t>
+            </w:r>
+            <w:r>
+              <w:rPr>
+                <w:sz w:val="20"/>
+                <w:szCs w:val="20"/>
+              </w:rPr>
+              <w:t xml:space="preserve">partnership with Workday, </w:t>
+            </w:r>
+            <w:r>
+              <w:rPr>
+                <w:sz w:val="20"/>
+                <w:szCs w:val="20"/>
+              </w:rPr>
+              <w:t xml:space="preserve">solidifying a key relationship to </w:t>
+            </w:r>
+            <w:r>
+              <w:rPr>
+                <w:sz w:val="20"/>
+                <w:szCs w:val="20"/>
+              </w:rPr>
+              <w:t>develop</w:t>
+            </w:r>
+            <w:r>
+              <w:rPr>
+                <w:sz w:val="20"/>
+                <w:szCs w:val="20"/>
+              </w:rPr>
+              <w:t xml:space="preserve"> </w:t>
+            </w:r>
+            <w:r>
+              <w:rPr>
+                <w:sz w:val="20"/>
+                <w:szCs w:val="20"/>
+              </w:rPr>
+              <w:t>bots</w:t>
+            </w:r>
+            <w:r>
+              <w:rPr>
+                <w:sz w:val="20"/>
+                <w:szCs w:val="20"/>
+              </w:rPr>
+              <w:t xml:space="preserve"> on AA’s platform</w:t>
+            </w:r>
+          </w:p>
+          <w:p>
+            <w:pPr>
+              <w:numPr>
+                <w:ilvl w:val="0"/>
+                <w:numId w:val="14"/>
+              </w:numPr>
+              <w:contextualSpacing w:val="0"/>
+              <w:rPr>
+                <w:sz w:val="20"/>
+                <w:szCs w:val="20"/>
+              </w:rPr>
+            </w:pPr>
+            <w:r>
+              <w:rPr>
+                <w:sz w:val="20"/>
+                <w:szCs w:val="20"/>
+              </w:rPr>
+              <w:t>Fostered office synergy by organizing team outings and teambuilding events</w:t>
+            </w:r>
+          </w:p>
           <w:p>
             <w:pPr>
               <w:keepNext/>
@@ -553,7 +768,34 @@
                 <w:sz w:val="20"/>
                 <w:szCs w:val="20"/>
               </w:rPr>
-              <w:t>. Built an ML model that cut their credit losses by 30% in specified segment. Delivered the model in under 7 weeks, working in a 4-person team</w:t>
+              <w:t>. Built an ML model that cut their credit losses by 30</w:t>
+            </w:r>
+            <w:r>
+              <w:rPr>
+                <w:sz w:val="20"/>
+                <w:szCs w:val="20"/>
+              </w:rPr>
+              <w:t>%</w:t>
+            </w:r>
+          </w:p>
+          <w:p>
+            <w:pPr>
+              <w:numPr>
+                <w:ilvl w:val="0"/>
+                <w:numId w:val="14"/>
+              </w:numPr>
+              <w:contextualSpacing w:val="0"/>
+              <w:rPr>
+                <w:sz w:val="20"/>
+                <w:szCs w:val="20"/>
+              </w:rPr>
+            </w:pPr>
+            <w:r>
+              <w:rPr>
+                <w:sz w:val="20"/>
+                <w:szCs w:val="20"/>
+              </w:rPr>
+              <w:t>Leveraged concepts from Credit, Risk, and Artificial Intelligence to optimize compliance and performance</w:t>
             </w:r>
           </w:p>
           <w:p>
@@ -594,22 +836,6 @@
                 <w:sz w:val="20"/>
                 <w:szCs w:val="20"/>
               </w:rPr>
-              <w:t xml:space="preserve"> crucial relationship for </w:t>
-            </w:r>
-            <w:proofErr w:type="spellStart"/>
-            <w:r>
-              <w:rPr>
-                <w:sz w:val="20"/>
-                <w:szCs w:val="20"/>
-              </w:rPr>
-              <w:t>Scienaptic</w:t>
-            </w:r>
-            <w:proofErr w:type="spellEnd"/>
-            <w:r>
-              <w:rPr>
-                <w:sz w:val="20"/>
-                <w:szCs w:val="20"/>
-              </w:rPr>
               <w:t xml:space="preserve"> </w:t>
             </w:r>
             <w:r>
@@ -617,78 +843,55 @@
                 <w:sz w:val="20"/>
                 <w:szCs w:val="20"/>
               </w:rPr>
-              <w:t>b</w:t>
-            </w:r>
-            <w:bookmarkStart w:id="0" w:name="_GoBack"/>
-            <w:bookmarkEnd w:id="0"/>
-            <w:r>
-              <w:rPr>
-                <w:sz w:val="20"/>
-                <w:szCs w:val="20"/>
-              </w:rPr>
-              <w:t>y s</w:t>
+              <w:t xml:space="preserve">client </w:t>
             </w:r>
             <w:r>
               <w:rPr>
                 <w:sz w:val="20"/>
                 <w:szCs w:val="20"/>
               </w:rPr>
-              <w:t xml:space="preserve">uccessfully </w:t>
+              <w:t xml:space="preserve">relationship </w:t>
             </w:r>
             <w:r>
               <w:rPr>
                 <w:sz w:val="20"/>
                 <w:szCs w:val="20"/>
               </w:rPr>
-              <w:t>completing</w:t>
+              <w:t>by completing</w:t>
             </w:r>
             <w:r>
               <w:rPr>
                 <w:sz w:val="20"/>
                 <w:szCs w:val="20"/>
               </w:rPr>
-              <w:t xml:space="preserve"> project and corresponding</w:t>
+              <w:t xml:space="preserve"> project and </w:t>
             </w:r>
             <w:r>
               <w:rPr>
                 <w:sz w:val="20"/>
                 <w:szCs w:val="20"/>
               </w:rPr>
-              <w:t xml:space="preserve"> documentation in allotted time</w:t>
-            </w:r>
-          </w:p>
-          <w:p>
-            <w:pPr>
-              <w:numPr>
-                <w:ilvl w:val="0"/>
-                <w:numId w:val="14"/>
-              </w:numPr>
-              <w:contextualSpacing w:val="0"/>
-              <w:rPr>
-                <w:sz w:val="20"/>
-                <w:szCs w:val="20"/>
-              </w:rPr>
-            </w:pPr>
-            <w:r>
-              <w:rPr>
-                <w:sz w:val="20"/>
-                <w:szCs w:val="20"/>
-              </w:rPr>
-              <w:t>Applied concepts from</w:t>
+              <w:t xml:space="preserve">documentation </w:t>
             </w:r>
             <w:r>
               <w:rPr>
                 <w:sz w:val="20"/>
                 <w:szCs w:val="20"/>
               </w:rPr>
-              <w:t xml:space="preserve"> credit, risk, and ML techniques. Used Excel and pandas</w:t>
+              <w:t xml:space="preserve">ahead of </w:t>
+            </w:r>
+            <w:r>
+              <w:rPr>
+                <w:sz w:val="20"/>
+                <w:szCs w:val="20"/>
+              </w:rPr>
+              <w:t>schedule</w:t>
             </w:r>
           </w:p>
           <w:p>
             <w:pPr>
               <w:keepNext/>
               <w:keepLines/>
-              <w:spacing w:before="120"/>
               <w:contextualSpacing w:val="0"/>
               <w:outlineLvl w:val="4"/>
               <w:rPr>
@@ -765,23 +968,14 @@
                 <w:sz w:val="20"/>
                 <w:szCs w:val="20"/>
               </w:rPr>
-              <w:t xml:space="preserve">Designed and executed Proof of Concept for new Hadoop architecture. Delivered </w:t>
+              <w:t>Delivered</w:t>
             </w:r>
-            <w:proofErr w:type="spellStart"/>
             <w:r>
               <w:rPr>
                 <w:sz w:val="20"/>
                 <w:szCs w:val="20"/>
               </w:rPr>
-              <w:t>PoC</w:t>
-            </w:r>
-            <w:proofErr w:type="spellEnd"/>
-            <w:r>
-              <w:rPr>
-                <w:sz w:val="20"/>
-                <w:szCs w:val="20"/>
-              </w:rPr>
-              <w:t xml:space="preserve"> with supporting documentation in 10 weeks</w:t>
+              <w:t xml:space="preserve"> Proof of Concept for new Hadoop architecture with supporting documentation in 10 weeks</w:t>
             </w:r>
           </w:p>
           <w:p>
@@ -819,14 +1013,34 @@
                 <w:sz w:val="20"/>
                 <w:szCs w:val="20"/>
               </w:rPr>
-              <w:t>Automated employee data collection with Java, saving employee time</w:t>
+              <w:t xml:space="preserve">Automated employee data collection with Java, saving </w:t>
+            </w:r>
+            <w:r>
+              <w:rPr>
+                <w:sz w:val="20"/>
+                <w:szCs w:val="20"/>
+              </w:rPr>
+              <w:t xml:space="preserve">2 hours of </w:t>
+            </w:r>
+            <w:r>
+              <w:rPr>
+                <w:sz w:val="20"/>
+                <w:szCs w:val="20"/>
+              </w:rPr>
+              <w:t>employee time</w:t>
+            </w:r>
+            <w:r>
+              <w:rPr>
+                <w:sz w:val="20"/>
+                <w:szCs w:val="20"/>
+              </w:rPr>
+              <w:t xml:space="preserve"> weekly </w:t>
             </w:r>
           </w:p>
           <w:p>
             <w:pPr>
               <w:keepNext/>
               <w:keepLines/>
-              <w:spacing w:before="120"/>
               <w:contextualSpacing w:val="0"/>
               <w:outlineLvl w:val="4"/>
               <w:rPr>
@@ -903,21 +1117,37 @@
                 <w:sz w:val="20"/>
                 <w:szCs w:val="20"/>
               </w:rPr>
-              <w:t>Leveraged HTML, CSS,</w:t>
+              <w:t>Developed</w:t>
             </w:r>
             <w:r>
               <w:rPr>
                 <w:sz w:val="20"/>
                 <w:szCs w:val="20"/>
               </w:rPr>
-              <w:t xml:space="preserve"> MySQL</w:t>
+              <w:t xml:space="preserve"> website to kaizen record keeping</w:t>
             </w:r>
             <w:r>
               <w:rPr>
                 <w:sz w:val="20"/>
                 <w:szCs w:val="20"/>
               </w:rPr>
-              <w:t xml:space="preserve"> and jQuery to create website to kaizen record keeping</w:t>
+              <w:t xml:space="preserve"> using </w:t>
+            </w:r>
+            <w:bookmarkStart w:id="0" w:name="_GoBack"/>
+            <w:bookmarkEnd w:id="0"/>
+            <w:r>
+              <w:rPr>
+                <w:sz w:val="20"/>
+                <w:szCs w:val="20"/>
+              </w:rPr>
+              <w:t>HTML, CSS,</w:t>
+            </w:r>
+            <w:r>
+              <w:rPr>
+                <w:sz w:val="20"/>
+                <w:szCs w:val="20"/>
+              </w:rPr>
+              <w:t xml:space="preserve"> MySQL and jQuery</w:t>
             </w:r>
           </w:p>
           <w:p>
@@ -936,12 +1166,18 @@
                 <w:sz w:val="20"/>
                 <w:szCs w:val="20"/>
               </w:rPr>
-              <w:t>Created PHP-based automation to streamline data management between departments, reducing manual data entry by over 50%</w:t>
+              <w:t>Automated</w:t>
+            </w:r>
+            <w:r>
+              <w:rPr>
+                <w:sz w:val="20"/>
+                <w:szCs w:val="20"/>
+              </w:rPr>
+              <w:t xml:space="preserve"> data management between departments, reducing manual data entry by over 50%</w:t>
             </w:r>
           </w:p>
           <w:p>
             <w:pPr>
-              <w:spacing w:before="120"/>
               <w:contextualSpacing w:val="0"/>
               <w:rPr>
                 <w:rFonts w:cstheme="minorHAnsi"/>
@@ -1098,7 +1334,7 @@
         <w:tblDescription w:val="Education layout table"/>
       </w:tblPr>
       <w:tblGrid>
-        <w:gridCol w:w="9409"/>
+        <w:gridCol w:w="10277"/>
       </w:tblGrid>
       <w:tr>
         <w:tc>
@@ -1192,7 +1428,7 @@
                 <w:sz w:val="20"/>
                 <w:szCs w:val="20"/>
               </w:rPr>
-              <w:t>,</w:t>
+              <w:t>.</w:t>
             </w:r>
             <w:r>
               <w:rPr>
@@ -1215,7 +1451,7 @@
               <w:pStyle w:val="ListParagraph"/>
               <w:numPr>
                 <w:ilvl w:val="0"/>
-                <w:numId w:val="17"/>
+                <w:numId w:val="16"/>
               </w:numPr>
               <w:rPr>
                 <w:sz w:val="20"/>
@@ -1227,7 +1463,35 @@
                 <w:sz w:val="20"/>
                 <w:szCs w:val="20"/>
               </w:rPr>
-              <w:t xml:space="preserve">Residential Computing Advisor (campus job) • CS Department Tutor </w:t>
+              <w:t>Residential Computing Advisor (campus job)</w:t>
+            </w:r>
+            <w:r>
+              <w:rPr>
+                <w:sz w:val="20"/>
+                <w:szCs w:val="20"/>
+              </w:rPr>
+              <w:t xml:space="preserve">. Member of </w:t>
+            </w:r>
+            <w:r>
+              <w:rPr>
+                <w:sz w:val="20"/>
+                <w:szCs w:val="20"/>
+              </w:rPr>
+              <w:t>AI Society, Water Polo Club</w:t>
+            </w:r>
+            <w:r>
+              <w:rPr>
+                <w:sz w:val="20"/>
+                <w:szCs w:val="20"/>
+              </w:rPr>
+              <w:t>,</w:t>
+            </w:r>
+            <w:r>
+              <w:rPr>
+                <w:sz w:val="20"/>
+                <w:szCs w:val="20"/>
+              </w:rPr>
+              <w:t xml:space="preserve"> and Surf Club</w:t>
             </w:r>
           </w:p>
           <w:p>
@@ -1312,25 +1576,12 @@
               </w:rPr>
               <w:t xml:space="preserve"> members</w:t>
             </w:r>
-          </w:p>
-          <w:p>
-            <w:pPr>
-              <w:pStyle w:val="ListParagraph"/>
-              <w:numPr>
-                <w:ilvl w:val="0"/>
-                <w:numId w:val="16"/>
-              </w:numPr>
-              <w:rPr>
-                <w:sz w:val="20"/>
-                <w:szCs w:val="20"/>
-              </w:rPr>
-            </w:pPr>
             <w:r>
               <w:rPr>
                 <w:sz w:val="20"/>
                 <w:szCs w:val="20"/>
               </w:rPr>
-              <w:t>Active member of AI Society, Water Polo Club and Surf Club</w:t>
+              <w:t>. Tutor in CS Department</w:t>
             </w:r>
           </w:p>
           <w:p>
@@ -1467,6 +1718,13 @@
               </w:rPr>
               <w:t>98% in Computer Science</w:t>
             </w:r>
+            <w:r>
+              <w:rPr>
+                <w:sz w:val="20"/>
+                <w:szCs w:val="20"/>
+              </w:rPr>
+              <w:t>. Captain of swim team, member of soccer team</w:t>
+            </w:r>
           </w:p>
           <w:p>
             <w:pPr>
@@ -1506,6 +1764,52 @@
               <w:t xml:space="preserve"> (7000 candidates)</w:t>
             </w:r>
           </w:p>
+          <w:p>
+            <w:pPr>
+              <w:pStyle w:val="ListParagraph"/>
+              <w:numPr>
+                <w:ilvl w:val="0"/>
+                <w:numId w:val="18"/>
+              </w:numPr>
+              <w:rPr>
+                <w:i/>
+                <w:iCs/>
+              </w:rPr>
+            </w:pPr>
+            <w:r>
+              <w:rPr>
+                <w:rFonts w:ascii="Calibri" w:eastAsia="Calibri" w:hAnsi="Calibri" w:cs="Calibri"/>
+                <w:sz w:val="20"/>
+                <w:szCs w:val="20"/>
+              </w:rPr>
+              <w:t xml:space="preserve">Awarded 5-year fellowship under the </w:t>
+            </w:r>
+            <w:r>
+              <w:rPr>
+                <w:rFonts w:ascii="Calibri" w:eastAsia="Calibri" w:hAnsi="Calibri" w:cs="Calibri"/>
+                <w:i/>
+                <w:sz w:val="20"/>
+                <w:szCs w:val="20"/>
+              </w:rPr>
+              <w:t>National Program of Fellowship in Basic Sciences</w:t>
+            </w:r>
+            <w:r>
+              <w:rPr>
+                <w:rFonts w:ascii="Calibri" w:eastAsia="Calibri" w:hAnsi="Calibri" w:cs="Calibri"/>
+                <w:sz w:val="20"/>
+                <w:szCs w:val="20"/>
+              </w:rPr>
+              <w:t xml:space="preserve"> </w:t>
+            </w:r>
+            <w:r>
+              <w:rPr>
+                <w:rFonts w:ascii="Calibri" w:eastAsia="Calibri" w:hAnsi="Calibri" w:cs="Calibri"/>
+                <w:sz w:val="20"/>
+                <w:szCs w:val="20"/>
+              </w:rPr>
+              <w:t>(KVPY)</w:t>
+            </w:r>
+          </w:p>
         </w:tc>
       </w:tr>
     </w:tbl>
@@ -1524,7 +1828,7 @@
       <w:headerReference w:type="first" r:id="rId12"/>
       <w:footerReference w:type="first" r:id="rId13"/>
       <w:pgSz w:w="12240" w:h="15840" w:code="1"/>
-      <w:pgMar w:top="950" w:right="1440" w:bottom="720" w:left="1440" w:header="576" w:footer="720" w:gutter="0"/>
+      <w:pgMar w:top="950" w:right="1008" w:bottom="720" w:left="1008" w:header="576" w:footer="720" w:gutter="0"/>
       <w:cols w:space="720"/>
       <w:titlePg/>
       <w:docGrid w:linePitch="360"/>
@@ -1534,7 +1838,7 @@
 </file>
 
 <file path=word/endnotes.xml><?xml version="1.0" encoding="utf-8"?>
-<w:endnotes xmlns:wpc="http://schemas.microsoft.com/office/word/2010/wordprocessingCanvas" xmlns:cx="http://schemas.microsoft.com/office/drawing/2014/chartex" xmlns:cx1="http://schemas.microsoft.com/office/drawing/2015/9/8/chartex" xmlns:cx2="http://schemas.microsoft.com/office/drawing/2015/10/21/chartex" xmlns:cx3="http://schemas.microsoft.com/office/drawing/2016/5/9/chartex" xmlns:cx4="http://schemas.microsoft.com/office/drawing/2016/5/10/chartex" xmlns:cx5="http://schemas.microsoft.com/office/drawing/2016/5/11/chartex" xmlns:cx6="http://schemas.microsoft.com/office/drawing/2016/5/12/chartex" xmlns:cx7="http://schemas.microsoft.com/office/drawing/2016/5/13/chartex" xmlns:cx8="http://schemas.microsoft.com/office/drawing/2016/5/14/chartex" xmlns:mc="http://schemas.openxmlformats.org/markup-compatibility/2006" xmlns:aink="http://schemas.microsoft.com/office/drawing/2016/ink" xmlns:am3d="http://schemas.microsoft.com/office/drawing/2017/model3d" xmlns:o="urn:schemas-microsoft-com:office:office" xmlns:r="http://schemas.openxmlformats.org/officeDocument/2006/relationships" xmlns:m="http://schemas.openxmlformats.org/officeDocument/2006/math" xmlns:v="urn:schemas-microsoft-com:vml" xmlns:wp14="http://schemas.microsoft.com/office/word/2010/wordprocessingDrawing" xmlns:wp="http://schemas.openxmlformats.org/drawingml/2006/wordprocessingDrawing" xmlns:w10="urn:schemas-microsoft-com:office:word" xmlns:w="http://schemas.openxmlformats.org/wordprocessingml/2006/main" xmlns:w14="http://schemas.microsoft.com/office/word/2010/wordml" xmlns:w15="http://schemas.microsoft.com/office/word/2012/wordml" xmlns:w16cid="http://schemas.microsoft.com/office/word/2016/wordml/cid" xmlns:w16se="http://schemas.microsoft.com/office/word/2015/wordml/symex" xmlns:wpg="http://schemas.microsoft.com/office/word/2010/wordprocessingGroup" xmlns:wpi="http://schemas.microsoft.com/office/word/2010/wordprocessingInk" xmlns:wne="http://schemas.microsoft.com/office/word/2006/wordml" xmlns:wps="http://schemas.microsoft.com/office/word/2010/wordprocessingShape" mc:Ignorable="w14 w15 w16se w16cid wp14">
+<w:endnotes xmlns:wpc="http://schemas.microsoft.com/office/word/2010/wordprocessingCanvas" xmlns:cx="http://schemas.microsoft.com/office/drawing/2014/chartex" xmlns:cx1="http://schemas.microsoft.com/office/drawing/2015/9/8/chartex" xmlns:mc="http://schemas.openxmlformats.org/markup-compatibility/2006" xmlns:o="urn:schemas-microsoft-com:office:office" xmlns:r="http://schemas.openxmlformats.org/officeDocument/2006/relationships" xmlns:m="http://schemas.openxmlformats.org/officeDocument/2006/math" xmlns:v="urn:schemas-microsoft-com:vml" xmlns:wp14="http://schemas.microsoft.com/office/word/2010/wordprocessingDrawing" xmlns:wp="http://schemas.openxmlformats.org/drawingml/2006/wordprocessingDrawing" xmlns:w10="urn:schemas-microsoft-com:office:word" xmlns:w="http://schemas.openxmlformats.org/wordprocessingml/2006/main" xmlns:w14="http://schemas.microsoft.com/office/word/2010/wordml" xmlns:w15="http://schemas.microsoft.com/office/word/2012/wordml" xmlns:w16se="http://schemas.microsoft.com/office/word/2015/wordml/symex" xmlns:wpg="http://schemas.microsoft.com/office/word/2010/wordprocessingGroup" xmlns:wpi="http://schemas.microsoft.com/office/word/2010/wordprocessingInk" xmlns:wne="http://schemas.microsoft.com/office/word/2006/wordml" xmlns:wps="http://schemas.microsoft.com/office/word/2010/wordprocessingShape" mc:Ignorable="w14 w15 w16se wp14">
   <w:endnote w:type="separator" w:id="-1">
     <w:p>
       <w:r>
@@ -1557,10 +1861,10 @@
 </file>
 
 <file path=word/footer1.xml><?xml version="1.0" encoding="utf-8"?>
-<w:ftr xmlns:wpc="http://schemas.microsoft.com/office/word/2010/wordprocessingCanvas" xmlns:cx="http://schemas.microsoft.com/office/drawing/2014/chartex" xmlns:cx1="http://schemas.microsoft.com/office/drawing/2015/9/8/chartex" xmlns:cx2="http://schemas.microsoft.com/office/drawing/2015/10/21/chartex" xmlns:cx3="http://schemas.microsoft.com/office/drawing/2016/5/9/chartex" xmlns:cx4="http://schemas.microsoft.com/office/drawing/2016/5/10/chartex" xmlns:cx5="http://schemas.microsoft.com/office/drawing/2016/5/11/chartex" xmlns:cx6="http://schemas.microsoft.com/office/drawing/2016/5/12/chartex" xmlns:cx7="http://schemas.microsoft.com/office/drawing/2016/5/13/chartex" xmlns:cx8="http://schemas.microsoft.com/office/drawing/2016/5/14/chartex" xmlns:mc="http://schemas.openxmlformats.org/markup-compatibility/2006" xmlns:aink="http://schemas.microsoft.com/office/drawing/2016/ink" xmlns:am3d="http://schemas.microsoft.com/office/drawing/2017/model3d" xmlns:o="urn:schemas-microsoft-com:office:office" xmlns:r="http://schemas.openxmlformats.org/officeDocument/2006/relationships" xmlns:m="http://schemas.openxmlformats.org/officeDocument/2006/math" xmlns:v="urn:schemas-microsoft-com:vml" xmlns:wp14="http://schemas.microsoft.com/office/word/2010/wordprocessingDrawing" xmlns:wp="http://schemas.openxmlformats.org/drawingml/2006/wordprocessingDrawing" xmlns:w10="urn:schemas-microsoft-com:office:word" xmlns:w="http://schemas.openxmlformats.org/wordprocessingml/2006/main" xmlns:w14="http://schemas.microsoft.com/office/word/2010/wordml" xmlns:w15="http://schemas.microsoft.com/office/word/2012/wordml" xmlns:w16cid="http://schemas.microsoft.com/office/word/2016/wordml/cid" xmlns:w16se="http://schemas.microsoft.com/office/word/2015/wordml/symex" xmlns:wpg="http://schemas.microsoft.com/office/word/2010/wordprocessingGroup" xmlns:wpi="http://schemas.microsoft.com/office/word/2010/wordprocessingInk" xmlns:wne="http://schemas.microsoft.com/office/word/2006/wordml" xmlns:wps="http://schemas.microsoft.com/office/word/2010/wordprocessingShape" mc:Ignorable="w14 w15 w16se w16cid wp14">
+<w:ftr xmlns:wpc="http://schemas.microsoft.com/office/word/2010/wordprocessingCanvas" xmlns:cx="http://schemas.microsoft.com/office/drawing/2014/chartex" xmlns:cx1="http://schemas.microsoft.com/office/drawing/2015/9/8/chartex" xmlns:mc="http://schemas.openxmlformats.org/markup-compatibility/2006" xmlns:o="urn:schemas-microsoft-com:office:office" xmlns:r="http://schemas.openxmlformats.org/officeDocument/2006/relationships" xmlns:m="http://schemas.openxmlformats.org/officeDocument/2006/math" xmlns:v="urn:schemas-microsoft-com:vml" xmlns:wp14="http://schemas.microsoft.com/office/word/2010/wordprocessingDrawing" xmlns:wp="http://schemas.openxmlformats.org/drawingml/2006/wordprocessingDrawing" xmlns:w10="urn:schemas-microsoft-com:office:word" xmlns:w="http://schemas.openxmlformats.org/wordprocessingml/2006/main" xmlns:w14="http://schemas.microsoft.com/office/word/2010/wordml" xmlns:w15="http://schemas.microsoft.com/office/word/2012/wordml" xmlns:w16se="http://schemas.microsoft.com/office/word/2015/wordml/symex" xmlns:wpg="http://schemas.microsoft.com/office/word/2010/wordprocessingGroup" xmlns:wpi="http://schemas.microsoft.com/office/word/2010/wordprocessingInk" xmlns:wne="http://schemas.microsoft.com/office/word/2006/wordml" xmlns:wps="http://schemas.microsoft.com/office/word/2010/wordprocessingShape" mc:Ignorable="w14 w15 w16se wp14">
   <w:sdt>
     <w:sdtPr>
-      <w:id w:val="813606279"/>
+      <w:id w:val="-354045513"/>
       <w:docPartObj>
         <w:docPartGallery w:val="Page Numbers (Bottom of Page)"/>
         <w:docPartUnique/>
@@ -1604,7 +1908,7 @@
 </file>
 
 <file path=word/footer2.xml><?xml version="1.0" encoding="utf-8"?>
-<w:ftr xmlns:wpc="http://schemas.microsoft.com/office/word/2010/wordprocessingCanvas" xmlns:cx="http://schemas.microsoft.com/office/drawing/2014/chartex" xmlns:cx1="http://schemas.microsoft.com/office/drawing/2015/9/8/chartex" xmlns:cx2="http://schemas.microsoft.com/office/drawing/2015/10/21/chartex" xmlns:cx3="http://schemas.microsoft.com/office/drawing/2016/5/9/chartex" xmlns:cx4="http://schemas.microsoft.com/office/drawing/2016/5/10/chartex" xmlns:cx5="http://schemas.microsoft.com/office/drawing/2016/5/11/chartex" xmlns:cx6="http://schemas.microsoft.com/office/drawing/2016/5/12/chartex" xmlns:cx7="http://schemas.microsoft.com/office/drawing/2016/5/13/chartex" xmlns:cx8="http://schemas.microsoft.com/office/drawing/2016/5/14/chartex" xmlns:mc="http://schemas.openxmlformats.org/markup-compatibility/2006" xmlns:aink="http://schemas.microsoft.com/office/drawing/2016/ink" xmlns:am3d="http://schemas.microsoft.com/office/drawing/2017/model3d" xmlns:o="urn:schemas-microsoft-com:office:office" xmlns:r="http://schemas.openxmlformats.org/officeDocument/2006/relationships" xmlns:m="http://schemas.openxmlformats.org/officeDocument/2006/math" xmlns:v="urn:schemas-microsoft-com:vml" xmlns:wp14="http://schemas.microsoft.com/office/word/2010/wordprocessingDrawing" xmlns:wp="http://schemas.openxmlformats.org/drawingml/2006/wordprocessingDrawing" xmlns:w10="urn:schemas-microsoft-com:office:word" xmlns:w="http://schemas.openxmlformats.org/wordprocessingml/2006/main" xmlns:w14="http://schemas.microsoft.com/office/word/2010/wordml" xmlns:w15="http://schemas.microsoft.com/office/word/2012/wordml" xmlns:w16cid="http://schemas.microsoft.com/office/word/2016/wordml/cid" xmlns:w16se="http://schemas.microsoft.com/office/word/2015/wordml/symex" xmlns:wpg="http://schemas.microsoft.com/office/word/2010/wordprocessingGroup" xmlns:wpi="http://schemas.microsoft.com/office/word/2010/wordprocessingInk" xmlns:wne="http://schemas.microsoft.com/office/word/2006/wordml" xmlns:wps="http://schemas.microsoft.com/office/word/2010/wordprocessingShape" mc:Ignorable="w14 w15 w16se w16cid wp14">
+<w:ftr xmlns:wpc="http://schemas.microsoft.com/office/word/2010/wordprocessingCanvas" xmlns:cx="http://schemas.microsoft.com/office/drawing/2014/chartex" xmlns:cx1="http://schemas.microsoft.com/office/drawing/2015/9/8/chartex" xmlns:mc="http://schemas.openxmlformats.org/markup-compatibility/2006" xmlns:o="urn:schemas-microsoft-com:office:office" xmlns:r="http://schemas.openxmlformats.org/officeDocument/2006/relationships" xmlns:m="http://schemas.openxmlformats.org/officeDocument/2006/math" xmlns:v="urn:schemas-microsoft-com:vml" xmlns:wp14="http://schemas.microsoft.com/office/word/2010/wordprocessingDrawing" xmlns:wp="http://schemas.openxmlformats.org/drawingml/2006/wordprocessingDrawing" xmlns:w10="urn:schemas-microsoft-com:office:word" xmlns:w="http://schemas.openxmlformats.org/wordprocessingml/2006/main" xmlns:w14="http://schemas.microsoft.com/office/word/2010/wordml" xmlns:w15="http://schemas.microsoft.com/office/word/2012/wordml" xmlns:w16se="http://schemas.microsoft.com/office/word/2015/wordml/symex" xmlns:wpg="http://schemas.microsoft.com/office/word/2010/wordprocessingGroup" xmlns:wpi="http://schemas.microsoft.com/office/word/2010/wordprocessingInk" xmlns:wne="http://schemas.microsoft.com/office/word/2006/wordml" xmlns:wps="http://schemas.microsoft.com/office/word/2010/wordprocessingShape" mc:Ignorable="w14 w15 w16se wp14">
   <w:tbl>
     <w:tblPr>
       <w:tblW w:w="0" w:type="auto"/>
@@ -1662,7 +1966,7 @@
 </file>
 
 <file path=word/footnotes.xml><?xml version="1.0" encoding="utf-8"?>
-<w:footnotes xmlns:wpc="http://schemas.microsoft.com/office/word/2010/wordprocessingCanvas" xmlns:cx="http://schemas.microsoft.com/office/drawing/2014/chartex" xmlns:cx1="http://schemas.microsoft.com/office/drawing/2015/9/8/chartex" xmlns:cx2="http://schemas.microsoft.com/office/drawing/2015/10/21/chartex" xmlns:cx3="http://schemas.microsoft.com/office/drawing/2016/5/9/chartex" xmlns:cx4="http://schemas.microsoft.com/office/drawing/2016/5/10/chartex" xmlns:cx5="http://schemas.microsoft.com/office/drawing/2016/5/11/chartex" xmlns:cx6="http://schemas.microsoft.com/office/drawing/2016/5/12/chartex" xmlns:cx7="http://schemas.microsoft.com/office/drawing/2016/5/13/chartex" xmlns:cx8="http://schemas.microsoft.com/office/drawing/2016/5/14/chartex" xmlns:mc="http://schemas.openxmlformats.org/markup-compatibility/2006" xmlns:aink="http://schemas.microsoft.com/office/drawing/2016/ink" xmlns:am3d="http://schemas.microsoft.com/office/drawing/2017/model3d" xmlns:o="urn:schemas-microsoft-com:office:office" xmlns:r="http://schemas.openxmlformats.org/officeDocument/2006/relationships" xmlns:m="http://schemas.openxmlformats.org/officeDocument/2006/math" xmlns:v="urn:schemas-microsoft-com:vml" xmlns:wp14="http://schemas.microsoft.com/office/word/2010/wordprocessingDrawing" xmlns:wp="http://schemas.openxmlformats.org/drawingml/2006/wordprocessingDrawing" xmlns:w10="urn:schemas-microsoft-com:office:word" xmlns:w="http://schemas.openxmlformats.org/wordprocessingml/2006/main" xmlns:w14="http://schemas.microsoft.com/office/word/2010/wordml" xmlns:w15="http://schemas.microsoft.com/office/word/2012/wordml" xmlns:w16cid="http://schemas.microsoft.com/office/word/2016/wordml/cid" xmlns:w16se="http://schemas.microsoft.com/office/word/2015/wordml/symex" xmlns:wpg="http://schemas.microsoft.com/office/word/2010/wordprocessingGroup" xmlns:wpi="http://schemas.microsoft.com/office/word/2010/wordprocessingInk" xmlns:wne="http://schemas.microsoft.com/office/word/2006/wordml" xmlns:wps="http://schemas.microsoft.com/office/word/2010/wordprocessingShape" mc:Ignorable="w14 w15 w16se w16cid wp14">
+<w:footnotes xmlns:wpc="http://schemas.microsoft.com/office/word/2010/wordprocessingCanvas" xmlns:cx="http://schemas.microsoft.com/office/drawing/2014/chartex" xmlns:cx1="http://schemas.microsoft.com/office/drawing/2015/9/8/chartex" xmlns:mc="http://schemas.openxmlformats.org/markup-compatibility/2006" xmlns:o="urn:schemas-microsoft-com:office:office" xmlns:r="http://schemas.openxmlformats.org/officeDocument/2006/relationships" xmlns:m="http://schemas.openxmlformats.org/officeDocument/2006/math" xmlns:v="urn:schemas-microsoft-com:vml" xmlns:wp14="http://schemas.microsoft.com/office/word/2010/wordprocessingDrawing" xmlns:wp="http://schemas.openxmlformats.org/drawingml/2006/wordprocessingDrawing" xmlns:w10="urn:schemas-microsoft-com:office:word" xmlns:w="http://schemas.openxmlformats.org/wordprocessingml/2006/main" xmlns:w14="http://schemas.microsoft.com/office/word/2010/wordml" xmlns:w15="http://schemas.microsoft.com/office/word/2012/wordml" xmlns:w16se="http://schemas.microsoft.com/office/word/2015/wordml/symex" xmlns:wpg="http://schemas.microsoft.com/office/word/2010/wordprocessingGroup" xmlns:wpi="http://schemas.microsoft.com/office/word/2010/wordprocessingInk" xmlns:wne="http://schemas.microsoft.com/office/word/2006/wordml" xmlns:wps="http://schemas.microsoft.com/office/word/2010/wordprocessingShape" mc:Ignorable="w14 w15 w16se wp14">
   <w:footnote w:type="separator" w:id="-1">
     <w:p>
       <w:r>
@@ -1685,7 +1989,7 @@
 </file>
 
 <file path=word/header1.xml><?xml version="1.0" encoding="utf-8"?>
-<w:hdr xmlns:wpc="http://schemas.microsoft.com/office/word/2010/wordprocessingCanvas" xmlns:cx="http://schemas.microsoft.com/office/drawing/2014/chartex" xmlns:cx1="http://schemas.microsoft.com/office/drawing/2015/9/8/chartex" xmlns:cx2="http://schemas.microsoft.com/office/drawing/2015/10/21/chartex" xmlns:cx3="http://schemas.microsoft.com/office/drawing/2016/5/9/chartex" xmlns:cx4="http://schemas.microsoft.com/office/drawing/2016/5/10/chartex" xmlns:cx5="http://schemas.microsoft.com/office/drawing/2016/5/11/chartex" xmlns:cx6="http://schemas.microsoft.com/office/drawing/2016/5/12/chartex" xmlns:cx7="http://schemas.microsoft.com/office/drawing/2016/5/13/chartex" xmlns:cx8="http://schemas.microsoft.com/office/drawing/2016/5/14/chartex" xmlns:mc="http://schemas.openxmlformats.org/markup-compatibility/2006" xmlns:aink="http://schemas.microsoft.com/office/drawing/2016/ink" xmlns:am3d="http://schemas.microsoft.com/office/drawing/2017/model3d" xmlns:o="urn:schemas-microsoft-com:office:office" xmlns:r="http://schemas.openxmlformats.org/officeDocument/2006/relationships" xmlns:m="http://schemas.openxmlformats.org/officeDocument/2006/math" xmlns:v="urn:schemas-microsoft-com:vml" xmlns:wp14="http://schemas.microsoft.com/office/word/2010/wordprocessingDrawing" xmlns:wp="http://schemas.openxmlformats.org/drawingml/2006/wordprocessingDrawing" xmlns:w10="urn:schemas-microsoft-com:office:word" xmlns:w="http://schemas.openxmlformats.org/wordprocessingml/2006/main" xmlns:w14="http://schemas.microsoft.com/office/word/2010/wordml" xmlns:w15="http://schemas.microsoft.com/office/word/2012/wordml" xmlns:w16cid="http://schemas.microsoft.com/office/word/2016/wordml/cid" xmlns:w16se="http://schemas.microsoft.com/office/word/2015/wordml/symex" xmlns:wpg="http://schemas.microsoft.com/office/word/2010/wordprocessingGroup" xmlns:wpi="http://schemas.microsoft.com/office/word/2010/wordprocessingInk" xmlns:wne="http://schemas.microsoft.com/office/word/2006/wordml" xmlns:wps="http://schemas.microsoft.com/office/word/2010/wordprocessingShape" mc:Ignorable="w14 w15 w16se w16cid wp14">
+<w:hdr xmlns:wpc="http://schemas.microsoft.com/office/word/2010/wordprocessingCanvas" xmlns:cx="http://schemas.microsoft.com/office/drawing/2014/chartex" xmlns:cx1="http://schemas.microsoft.com/office/drawing/2015/9/8/chartex" xmlns:mc="http://schemas.openxmlformats.org/markup-compatibility/2006" xmlns:o="urn:schemas-microsoft-com:office:office" xmlns:r="http://schemas.openxmlformats.org/officeDocument/2006/relationships" xmlns:m="http://schemas.openxmlformats.org/officeDocument/2006/math" xmlns:v="urn:schemas-microsoft-com:vml" xmlns:wp14="http://schemas.microsoft.com/office/word/2010/wordprocessingDrawing" xmlns:wp="http://schemas.openxmlformats.org/drawingml/2006/wordprocessingDrawing" xmlns:w10="urn:schemas-microsoft-com:office:word" xmlns:w="http://schemas.openxmlformats.org/wordprocessingml/2006/main" xmlns:w14="http://schemas.microsoft.com/office/word/2010/wordml" xmlns:w15="http://schemas.microsoft.com/office/word/2012/wordml" xmlns:w16se="http://schemas.microsoft.com/office/word/2015/wordml/symex" xmlns:wpg="http://schemas.microsoft.com/office/word/2010/wordprocessingGroup" xmlns:wpi="http://schemas.microsoft.com/office/word/2010/wordprocessingInk" xmlns:wne="http://schemas.microsoft.com/office/word/2006/wordml" xmlns:wps="http://schemas.microsoft.com/office/word/2010/wordprocessingShape" mc:Ignorable="w14 w15 w16se wp14">
   <w:tbl>
     <w:tblPr>
       <w:tblW w:w="0" w:type="auto"/>
@@ -1743,7 +2047,7 @@
 </file>
 
 <file path=word/header2.xml><?xml version="1.0" encoding="utf-8"?>
-<w:hdr xmlns:wpc="http://schemas.microsoft.com/office/word/2010/wordprocessingCanvas" xmlns:cx="http://schemas.microsoft.com/office/drawing/2014/chartex" xmlns:cx1="http://schemas.microsoft.com/office/drawing/2015/9/8/chartex" xmlns:cx2="http://schemas.microsoft.com/office/drawing/2015/10/21/chartex" xmlns:cx3="http://schemas.microsoft.com/office/drawing/2016/5/9/chartex" xmlns:cx4="http://schemas.microsoft.com/office/drawing/2016/5/10/chartex" xmlns:cx5="http://schemas.microsoft.com/office/drawing/2016/5/11/chartex" xmlns:cx6="http://schemas.microsoft.com/office/drawing/2016/5/12/chartex" xmlns:cx7="http://schemas.microsoft.com/office/drawing/2016/5/13/chartex" xmlns:cx8="http://schemas.microsoft.com/office/drawing/2016/5/14/chartex" xmlns:mc="http://schemas.openxmlformats.org/markup-compatibility/2006" xmlns:aink="http://schemas.microsoft.com/office/drawing/2016/ink" xmlns:am3d="http://schemas.microsoft.com/office/drawing/2017/model3d" xmlns:o="urn:schemas-microsoft-com:office:office" xmlns:r="http://schemas.openxmlformats.org/officeDocument/2006/relationships" xmlns:m="http://schemas.openxmlformats.org/officeDocument/2006/math" xmlns:v="urn:schemas-microsoft-com:vml" xmlns:wp14="http://schemas.microsoft.com/office/word/2010/wordprocessingDrawing" xmlns:wp="http://schemas.openxmlformats.org/drawingml/2006/wordprocessingDrawing" xmlns:w10="urn:schemas-microsoft-com:office:word" xmlns:w="http://schemas.openxmlformats.org/wordprocessingml/2006/main" xmlns:w14="http://schemas.microsoft.com/office/word/2010/wordml" xmlns:w15="http://schemas.microsoft.com/office/word/2012/wordml" xmlns:w16cid="http://schemas.microsoft.com/office/word/2016/wordml/cid" xmlns:w16se="http://schemas.microsoft.com/office/word/2015/wordml/symex" xmlns:wpg="http://schemas.microsoft.com/office/word/2010/wordprocessingGroup" xmlns:wpi="http://schemas.microsoft.com/office/word/2010/wordprocessingInk" xmlns:wne="http://schemas.microsoft.com/office/word/2006/wordml" xmlns:wps="http://schemas.microsoft.com/office/word/2010/wordprocessingShape" mc:Ignorable="w14 w15 w16se w16cid wp14">
+<w:hdr xmlns:wpc="http://schemas.microsoft.com/office/word/2010/wordprocessingCanvas" xmlns:cx="http://schemas.microsoft.com/office/drawing/2014/chartex" xmlns:cx1="http://schemas.microsoft.com/office/drawing/2015/9/8/chartex" xmlns:mc="http://schemas.openxmlformats.org/markup-compatibility/2006" xmlns:o="urn:schemas-microsoft-com:office:office" xmlns:r="http://schemas.openxmlformats.org/officeDocument/2006/relationships" xmlns:m="http://schemas.openxmlformats.org/officeDocument/2006/math" xmlns:v="urn:schemas-microsoft-com:vml" xmlns:wp14="http://schemas.microsoft.com/office/word/2010/wordprocessingDrawing" xmlns:wp="http://schemas.openxmlformats.org/drawingml/2006/wordprocessingDrawing" xmlns:w10="urn:schemas-microsoft-com:office:word" xmlns:w="http://schemas.openxmlformats.org/wordprocessingml/2006/main" xmlns:w14="http://schemas.microsoft.com/office/word/2010/wordml" xmlns:w15="http://schemas.microsoft.com/office/word/2012/wordml" xmlns:w16se="http://schemas.microsoft.com/office/word/2015/wordml/symex" xmlns:wpg="http://schemas.microsoft.com/office/word/2010/wordprocessingGroup" xmlns:wpi="http://schemas.microsoft.com/office/word/2010/wordprocessingInk" xmlns:wne="http://schemas.microsoft.com/office/word/2006/wordml" xmlns:wps="http://schemas.microsoft.com/office/word/2010/wordprocessingShape" mc:Ignorable="w14 w15 w16se wp14">
   <w:p>
     <w:pPr>
       <w:pStyle w:val="Header"/>
@@ -1822,7 +2126,7 @@
             </wp:anchor>
           </w:drawing>
         </mc:Choice>
-        <mc:Fallback xmlns:wp14="http://schemas.microsoft.com/office/word/2010/wordml" xmlns:a="http://schemas.openxmlformats.org/drawingml/2006/main">
+        <mc:Fallback xmlns:a="http://schemas.openxmlformats.org/drawingml/2006/main" xmlns:wp14="http://schemas.microsoft.com/office/word/2010/wordml" xmlns:w16cid="http://schemas.microsoft.com/office/word/2016/wordml/cid" xmlns:am3d="http://schemas.microsoft.com/office/drawing/2017/model3d" xmlns:aink="http://schemas.microsoft.com/office/drawing/2016/ink" xmlns:cx8="http://schemas.microsoft.com/office/drawing/2016/5/14/chartex" xmlns:cx7="http://schemas.microsoft.com/office/drawing/2016/5/13/chartex" xmlns:cx6="http://schemas.microsoft.com/office/drawing/2016/5/12/chartex" xmlns:cx5="http://schemas.microsoft.com/office/drawing/2016/5/11/chartex" xmlns:cx4="http://schemas.microsoft.com/office/drawing/2016/5/10/chartex" xmlns:cx3="http://schemas.microsoft.com/office/drawing/2016/5/9/chartex" xmlns:cx2="http://schemas.microsoft.com/office/drawing/2015/10/21/chartex">
           <w:pict w14:anchorId="032BE556">
             <v:line id="Straight Connector 5" style="position:absolute;z-index:-251657216;visibility:visible;mso-wrap-style:square;mso-width-percent:1000;mso-top-percent:173;mso-wrap-distance-left:9pt;mso-wrap-distance-top:0;mso-wrap-distance-right:9pt;mso-wrap-distance-bottom:0;mso-position-horizontal:center;mso-position-horizontal-relative:page;mso-position-vertical-relative:page;mso-width-percent:1000;mso-top-percent:173;mso-width-relative:page" alt="Header dividing line" o:spid="_x0000_s1026" strokecolor="#5a5a5a [2109]" strokeweight=".5pt" from="0,0" to="612pt,0" w14:anchorId="7C28D1A4" o:gfxdata="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">
               <v:stroke joinstyle="miter"/>
@@ -1837,7 +2141,7 @@
 </file>
 
 <file path=word/numbering.xml><?xml version="1.0" encoding="utf-8"?>
-<w:numbering xmlns:wpc="http://schemas.microsoft.com/office/word/2010/wordprocessingCanvas" xmlns:cx="http://schemas.microsoft.com/office/drawing/2014/chartex" xmlns:cx1="http://schemas.microsoft.com/office/drawing/2015/9/8/chartex" xmlns:cx2="http://schemas.microsoft.com/office/drawing/2015/10/21/chartex" xmlns:cx3="http://schemas.microsoft.com/office/drawing/2016/5/9/chartex" xmlns:cx4="http://schemas.microsoft.com/office/drawing/2016/5/10/chartex" xmlns:cx5="http://schemas.microsoft.com/office/drawing/2016/5/11/chartex" xmlns:cx6="http://schemas.microsoft.com/office/drawing/2016/5/12/chartex" xmlns:cx7="http://schemas.microsoft.com/office/drawing/2016/5/13/chartex" xmlns:cx8="http://schemas.microsoft.com/office/drawing/2016/5/14/chartex" xmlns:mc="http://schemas.openxmlformats.org/markup-compatibility/2006" xmlns:aink="http://schemas.microsoft.com/office/drawing/2016/ink" xmlns:am3d="http://schemas.microsoft.com/office/drawing/2017/model3d" xmlns:o="urn:schemas-microsoft-com:office:office" xmlns:r="http://schemas.openxmlformats.org/officeDocument/2006/relationships" xmlns:m="http://schemas.openxmlformats.org/officeDocument/2006/math" xmlns:v="urn:schemas-microsoft-com:vml" xmlns:wp14="http://schemas.microsoft.com/office/word/2010/wordprocessingDrawing" xmlns:wp="http://schemas.openxmlformats.org/drawingml/2006/wordprocessingDrawing" xmlns:w10="urn:schemas-microsoft-com:office:word" xmlns:w="http://schemas.openxmlformats.org/wordprocessingml/2006/main" xmlns:w14="http://schemas.microsoft.com/office/word/2010/wordml" xmlns:w15="http://schemas.microsoft.com/office/word/2012/wordml" xmlns:w16cid="http://schemas.microsoft.com/office/word/2016/wordml/cid" xmlns:w16se="http://schemas.microsoft.com/office/word/2015/wordml/symex" xmlns:wpg="http://schemas.microsoft.com/office/word/2010/wordprocessingGroup" xmlns:wpi="http://schemas.microsoft.com/office/word/2010/wordprocessingInk" xmlns:wne="http://schemas.microsoft.com/office/word/2006/wordml" xmlns:wps="http://schemas.microsoft.com/office/word/2010/wordprocessingShape" mc:Ignorable="w14 w15 w16se w16cid wp14">
+<w:numbering xmlns:wpc="http://schemas.microsoft.com/office/word/2010/wordprocessingCanvas" xmlns:cx="http://schemas.microsoft.com/office/drawing/2014/chartex" xmlns:cx1="http://schemas.microsoft.com/office/drawing/2015/9/8/chartex" xmlns:mc="http://schemas.openxmlformats.org/markup-compatibility/2006" xmlns:o="urn:schemas-microsoft-com:office:office" xmlns:r="http://schemas.openxmlformats.org/officeDocument/2006/relationships" xmlns:m="http://schemas.openxmlformats.org/officeDocument/2006/math" xmlns:v="urn:schemas-microsoft-com:vml" xmlns:wp14="http://schemas.microsoft.com/office/word/2010/wordprocessingDrawing" xmlns:wp="http://schemas.openxmlformats.org/drawingml/2006/wordprocessingDrawing" xmlns:w10="urn:schemas-microsoft-com:office:word" xmlns:w="http://schemas.openxmlformats.org/wordprocessingml/2006/main" xmlns:w14="http://schemas.microsoft.com/office/word/2010/wordml" xmlns:w15="http://schemas.microsoft.com/office/word/2012/wordml" xmlns:w16se="http://schemas.microsoft.com/office/word/2015/wordml/symex" xmlns:wpg="http://schemas.microsoft.com/office/word/2010/wordprocessingGroup" xmlns:wpi="http://schemas.microsoft.com/office/word/2010/wordprocessingInk" xmlns:wne="http://schemas.microsoft.com/office/word/2006/wordml" xmlns:wps="http://schemas.microsoft.com/office/word/2010/wordprocessingShape" mc:Ignorable="w14 w15 w16se wp14">
   <w:abstractNum w:abstractNumId="0" w15:restartNumberingAfterBreak="0">
     <w:nsid w:val="FFFFFF7C"/>
     <w:multiLevelType w:val="singleLevel"/>
@@ -2981,7 +3285,7 @@
 </file>
 
 <file path=word/styles.xml><?xml version="1.0" encoding="utf-8"?>
-<w:styles xmlns:mc="http://schemas.openxmlformats.org/markup-compatibility/2006" xmlns:r="http://schemas.openxmlformats.org/officeDocument/2006/relationships" xmlns:w="http://schemas.openxmlformats.org/wordprocessingml/2006/main" xmlns:w14="http://schemas.microsoft.com/office/word/2010/wordml" xmlns:w15="http://schemas.microsoft.com/office/word/2012/wordml" xmlns:w16cid="http://schemas.microsoft.com/office/word/2016/wordml/cid" xmlns:w16se="http://schemas.microsoft.com/office/word/2015/wordml/symex" mc:Ignorable="w14 w15 w16se w16cid">
+<w:styles xmlns:mc="http://schemas.openxmlformats.org/markup-compatibility/2006" xmlns:r="http://schemas.openxmlformats.org/officeDocument/2006/relationships" xmlns:w="http://schemas.openxmlformats.org/wordprocessingml/2006/main" xmlns:w14="http://schemas.microsoft.com/office/word/2010/wordml" xmlns:w15="http://schemas.microsoft.com/office/word/2012/wordml" xmlns:w16se="http://schemas.microsoft.com/office/word/2015/wordml/symex" mc:Ignorable="w14 w15 w16se">
   <w:docDefaults>
     <w:rPrDefault>
       <w:rPr>
@@ -2994,7 +3298,7 @@
     </w:rPrDefault>
     <w:pPrDefault/>
   </w:docDefaults>
-  <w:latentStyles w:defLockedState="0" w:defUIPriority="99" w:defSemiHidden="0" w:defUnhideWhenUsed="0" w:defQFormat="0" w:count="375">
+  <w:latentStyles w:defLockedState="0" w:defUIPriority="99" w:defSemiHidden="0" w:defUnhideWhenUsed="0" w:defQFormat="0" w:count="371">
     <w:lsdException w:name="Normal" w:uiPriority="0" w:qFormat="1"/>
     <w:lsdException w:name="heading 1" w:uiPriority="9" w:qFormat="1"/>
     <w:lsdException w:name="heading 2" w:semiHidden="1" w:uiPriority="9" w:unhideWhenUsed="1" w:qFormat="1"/>
@@ -3366,10 +3670,6 @@
     <w:lsdException w:name="List Table 5 Dark Accent 6" w:uiPriority="50"/>
     <w:lsdException w:name="List Table 6 Colorful Accent 6" w:uiPriority="51"/>
     <w:lsdException w:name="List Table 7 Colorful Accent 6" w:uiPriority="52"/>
-    <w:lsdException w:name="Mention" w:semiHidden="1" w:unhideWhenUsed="1"/>
-    <w:lsdException w:name="Smart Hyperlink" w:semiHidden="1" w:unhideWhenUsed="1"/>
-    <w:lsdException w:name="Hashtag" w:semiHidden="1" w:unhideWhenUsed="1"/>
-    <w:lsdException w:name="Unresolved Mention" w:semiHidden="1" w:unhideWhenUsed="1"/>
   </w:latentStyles>
   <w:style w:type="paragraph" w:default="1" w:styleId="Normal">
     <w:name w:val="Normal"/>
@@ -27629,7 +27929,7 @@
 </file>
 
 <file path=word/glossary/document.xml><?xml version="1.0" encoding="utf-8"?>
-<w:glossaryDocument xmlns:wpc="http://schemas.microsoft.com/office/word/2010/wordprocessingCanvas" xmlns:cx="http://schemas.microsoft.com/office/drawing/2014/chartex" xmlns:cx1="http://schemas.microsoft.com/office/drawing/2015/9/8/chartex" xmlns:cx2="http://schemas.microsoft.com/office/drawing/2015/10/21/chartex" xmlns:cx3="http://schemas.microsoft.com/office/drawing/2016/5/9/chartex" xmlns:cx4="http://schemas.microsoft.com/office/drawing/2016/5/10/chartex" xmlns:cx5="http://schemas.microsoft.com/office/drawing/2016/5/11/chartex" xmlns:cx6="http://schemas.microsoft.com/office/drawing/2016/5/12/chartex" xmlns:cx7="http://schemas.microsoft.com/office/drawing/2016/5/13/chartex" xmlns:cx8="http://schemas.microsoft.com/office/drawing/2016/5/14/chartex" xmlns:mc="http://schemas.openxmlformats.org/markup-compatibility/2006" xmlns:aink="http://schemas.microsoft.com/office/drawing/2016/ink" xmlns:am3d="http://schemas.microsoft.com/office/drawing/2017/model3d" xmlns:o="urn:schemas-microsoft-com:office:office" xmlns:r="http://schemas.openxmlformats.org/officeDocument/2006/relationships" xmlns:m="http://schemas.openxmlformats.org/officeDocument/2006/math" xmlns:v="urn:schemas-microsoft-com:vml" xmlns:wp14="http://schemas.microsoft.com/office/word/2010/wordprocessingDrawing" xmlns:wp="http://schemas.openxmlformats.org/drawingml/2006/wordprocessingDrawing" xmlns:w10="urn:schemas-microsoft-com:office:word" xmlns:w="http://schemas.openxmlformats.org/wordprocessingml/2006/main" xmlns:w14="http://schemas.microsoft.com/office/word/2010/wordml" xmlns:w15="http://schemas.microsoft.com/office/word/2012/wordml" xmlns:w16cid="http://schemas.microsoft.com/office/word/2016/wordml/cid" xmlns:w16se="http://schemas.microsoft.com/office/word/2015/wordml/symex" xmlns:wpg="http://schemas.microsoft.com/office/word/2010/wordprocessingGroup" xmlns:wpi="http://schemas.microsoft.com/office/word/2010/wordprocessingInk" xmlns:wne="http://schemas.microsoft.com/office/word/2006/wordml" xmlns:wps="http://schemas.microsoft.com/office/word/2010/wordprocessingShape" mc:Ignorable="w14 w15 w16se w16cid wp14">
+<w:glossaryDocument xmlns:wpc="http://schemas.microsoft.com/office/word/2010/wordprocessingCanvas" xmlns:cx="http://schemas.microsoft.com/office/drawing/2014/chartex" xmlns:cx1="http://schemas.microsoft.com/office/drawing/2015/9/8/chartex" xmlns:mc="http://schemas.openxmlformats.org/markup-compatibility/2006" xmlns:o="urn:schemas-microsoft-com:office:office" xmlns:r="http://schemas.openxmlformats.org/officeDocument/2006/relationships" xmlns:m="http://schemas.openxmlformats.org/officeDocument/2006/math" xmlns:v="urn:schemas-microsoft-com:vml" xmlns:wp14="http://schemas.microsoft.com/office/word/2010/wordprocessingDrawing" xmlns:wp="http://schemas.openxmlformats.org/drawingml/2006/wordprocessingDrawing" xmlns:w10="urn:schemas-microsoft-com:office:word" xmlns:w="http://schemas.openxmlformats.org/wordprocessingml/2006/main" xmlns:w14="http://schemas.microsoft.com/office/word/2010/wordml" xmlns:w15="http://schemas.microsoft.com/office/word/2012/wordml" xmlns:w16se="http://schemas.microsoft.com/office/word/2015/wordml/symex" xmlns:wpg="http://schemas.microsoft.com/office/word/2010/wordprocessingGroup" xmlns:wpi="http://schemas.microsoft.com/office/word/2010/wordprocessingInk" xmlns:wne="http://schemas.microsoft.com/office/word/2006/wordml" xmlns:wps="http://schemas.microsoft.com/office/word/2010/wordprocessingShape" mc:Ignorable="w14 w15 w16se wp14">
   <w:docParts>
     <w:docPart>
       <w:docPartPr>
@@ -27766,11 +28066,11 @@
 </file>
 
 <file path=word/glossary/fontTable.xml><?xml version="1.0" encoding="utf-8"?>
-<w:fonts xmlns:mc="http://schemas.openxmlformats.org/markup-compatibility/2006" xmlns:r="http://schemas.openxmlformats.org/officeDocument/2006/relationships" xmlns:w="http://schemas.openxmlformats.org/wordprocessingml/2006/main" xmlns:w14="http://schemas.microsoft.com/office/word/2010/wordml" xmlns:w15="http://schemas.microsoft.com/office/word/2012/wordml" xmlns:w16cid="http://schemas.microsoft.com/office/word/2016/wordml/cid" xmlns:w16se="http://schemas.microsoft.com/office/word/2015/wordml/symex" mc:Ignorable="w14 w15 w16se w16cid">
+<w:fonts xmlns:mc="http://schemas.openxmlformats.org/markup-compatibility/2006" xmlns:r="http://schemas.openxmlformats.org/officeDocument/2006/relationships" xmlns:w="http://schemas.openxmlformats.org/wordprocessingml/2006/main" xmlns:w14="http://schemas.microsoft.com/office/word/2010/wordml" xmlns:w15="http://schemas.microsoft.com/office/word/2012/wordml" xmlns:w16se="http://schemas.microsoft.com/office/word/2015/wordml/symex" mc:Ignorable="w14 w15 w16se">
   <w:font w:name="Symbol">
     <w:panose1 w:val="05050102010706020507"/>
     <w:charset w:val="02"/>
-    <w:family w:val="decorative"/>
+    <w:family w:val="roman"/>
     <w:pitch w:val="variable"/>
     <w:sig w:usb0="00000000" w:usb1="10000000" w:usb2="00000000" w:usb3="00000000" w:csb0="80000000" w:csb1="00000000"/>
   </w:font>
@@ -27779,19 +28079,19 @@
     <w:charset w:val="00"/>
     <w:family w:val="roman"/>
     <w:pitch w:val="variable"/>
-    <w:sig w:usb0="E0002AEF" w:usb1="C0007841" w:usb2="00000009" w:usb3="00000000" w:csb0="000001FF" w:csb1="00000000"/>
+    <w:sig w:usb0="E0002AFF" w:usb1="C0007843" w:usb2="00000009" w:usb3="00000000" w:csb0="000001FF" w:csb1="00000000"/>
   </w:font>
   <w:font w:name="Courier New">
     <w:panose1 w:val="02070309020205020404"/>
     <w:charset w:val="00"/>
     <w:family w:val="modern"/>
     <w:pitch w:val="fixed"/>
-    <w:sig w:usb0="E0002AFF" w:usb1="C0007843" w:usb2="00000009" w:usb3="00000000" w:csb0="000001FF" w:csb1="00000000"/>
+    <w:sig w:usb0="E0002EFF" w:usb1="C0007843" w:usb2="00000009" w:usb3="00000000" w:csb0="000001FF" w:csb1="00000000"/>
   </w:font>
   <w:font w:name="Wingdings">
     <w:panose1 w:val="05000000000000000000"/>
     <w:charset w:val="02"/>
-    <w:family w:val="decorative"/>
+    <w:family w:val="auto"/>
     <w:pitch w:val="variable"/>
     <w:sig w:usb0="00000000" w:usb1="10000000" w:usb2="00000000" w:usb3="00000000" w:csb0="80000000" w:csb1="00000000"/>
   </w:font>
@@ -27800,7 +28100,7 @@
     <w:charset w:val="00"/>
     <w:family w:val="swiss"/>
     <w:pitch w:val="variable"/>
-    <w:sig w:usb0="E10002FF" w:usb1="4000ACFF" w:usb2="00000009" w:usb3="00000000" w:csb0="0000019F" w:csb1="00000000"/>
+    <w:sig w:usb0="E0002AFF" w:usb1="4000ACFF" w:usb2="00000001" w:usb3="00000000" w:csb0="000001FF" w:csb1="00000000"/>
   </w:font>
   <w:font w:name="Georgia">
     <w:panose1 w:val="02040502050405020303"/>
@@ -27814,10 +28114,10 @@
     <w:charset w:val="00"/>
     <w:family w:val="modern"/>
     <w:pitch w:val="fixed"/>
-    <w:sig w:usb0="E10006FF" w:usb1="4000FCFF" w:usb2="00000009" w:usb3="00000000" w:csb0="0000019F" w:csb1="00000000"/>
+    <w:sig w:usb0="E00006FF" w:usb1="0000FCFF" w:usb2="00000001" w:usb3="00000000" w:csb0="0000019F" w:csb1="00000000"/>
   </w:font>
   <w:font w:name="Segoe UI">
-    <w:panose1 w:val="020B0604020202020204"/>
+    <w:panose1 w:val="020B0502040204020203"/>
     <w:charset w:val="00"/>
     <w:family w:val="swiss"/>
     <w:pitch w:val="variable"/>
@@ -27828,13 +28128,13 @@
     <w:charset w:val="00"/>
     <w:family w:val="swiss"/>
     <w:pitch w:val="variable"/>
-    <w:sig w:usb0="E0002AFF" w:usb1="C000247B" w:usb2="00000009" w:usb3="00000000" w:csb0="000001FF" w:csb1="00000000"/>
+    <w:sig w:usb0="A0002AEF" w:usb1="4000207B" w:usb2="00000000" w:usb3="00000000" w:csb0="000001FF" w:csb1="00000000"/>
   </w:font>
 </w:fonts>
 </file>
 
 <file path=word/glossary/settings.xml><?xml version="1.0" encoding="utf-8"?>
-<w:settings xmlns:mc="http://schemas.openxmlformats.org/markup-compatibility/2006" xmlns:o="urn:schemas-microsoft-com:office:office" xmlns:r="http://schemas.openxmlformats.org/officeDocument/2006/relationships" xmlns:m="http://schemas.openxmlformats.org/officeDocument/2006/math" xmlns:v="urn:schemas-microsoft-com:vml" xmlns:w10="urn:schemas-microsoft-com:office:word" xmlns:w="http://schemas.openxmlformats.org/wordprocessingml/2006/main" xmlns:w14="http://schemas.microsoft.com/office/word/2010/wordml" xmlns:w15="http://schemas.microsoft.com/office/word/2012/wordml" xmlns:w16cid="http://schemas.microsoft.com/office/word/2016/wordml/cid" xmlns:w16se="http://schemas.microsoft.com/office/word/2015/wordml/symex" xmlns:sl="http://schemas.openxmlformats.org/schemaLibrary/2006/main" mc:Ignorable="w14 w15 w16se w16cid">
+<w:settings xmlns:mc="http://schemas.openxmlformats.org/markup-compatibility/2006" xmlns:o="urn:schemas-microsoft-com:office:office" xmlns:r="http://schemas.openxmlformats.org/officeDocument/2006/relationships" xmlns:m="http://schemas.openxmlformats.org/officeDocument/2006/math" xmlns:v="urn:schemas-microsoft-com:vml" xmlns:w10="urn:schemas-microsoft-com:office:word" xmlns:w="http://schemas.openxmlformats.org/wordprocessingml/2006/main" xmlns:w14="http://schemas.microsoft.com/office/word/2010/wordml" xmlns:w15="http://schemas.microsoft.com/office/word/2012/wordml" xmlns:w16se="http://schemas.microsoft.com/office/word/2015/wordml/symex" xmlns:sl="http://schemas.openxmlformats.org/schemaLibrary/2006/main" mc:Ignorable="w14 w15 w16se">
   <w:view w:val="normal"/>
   <w:defaultTabStop w:val="720"/>
   <w:characterSpacingControl w:val="doNotCompress"/>
@@ -27845,11 +28145,11 @@
     <w:compatSetting w:name="enableOpenTypeFeatures" w:uri="http://schemas.microsoft.com/office/word" w:val="1"/>
     <w:compatSetting w:name="doNotFlipMirrorIndents" w:uri="http://schemas.microsoft.com/office/word" w:val="1"/>
     <w:compatSetting w:name="differentiateMultirowTableHeaders" w:uri="http://schemas.microsoft.com/office/word" w:val="1"/>
-    <w:compatSetting w:name="useWord2013TrackBottomHyphenation" w:uri="http://schemas.microsoft.com/office/word" w:val="1"/>
   </w:compat>
   <w:rsids>
     <w:rsidRoot w:val="0005492B"/>
     <w:rsid w:val="0005492B"/>
+    <w:rsid w:val="00326D27"/>
     <w:rsid w:val="005E6FB2"/>
     <w:rsid w:val="00717DDF"/>
     <w:rsid w:val="007F5C47"/>
@@ -27884,7 +28184,7 @@
 </file>
 
 <file path=word/glossary/styles.xml><?xml version="1.0" encoding="utf-8"?>
-<w:styles xmlns:mc="http://schemas.openxmlformats.org/markup-compatibility/2006" xmlns:r="http://schemas.openxmlformats.org/officeDocument/2006/relationships" xmlns:w="http://schemas.openxmlformats.org/wordprocessingml/2006/main" xmlns:w14="http://schemas.microsoft.com/office/word/2010/wordml" xmlns:w15="http://schemas.microsoft.com/office/word/2012/wordml" xmlns:w16cid="http://schemas.microsoft.com/office/word/2016/wordml/cid" xmlns:w16se="http://schemas.microsoft.com/office/word/2015/wordml/symex" mc:Ignorable="w14 w15 w16se w16cid">
+<w:styles xmlns:mc="http://schemas.openxmlformats.org/markup-compatibility/2006" xmlns:r="http://schemas.openxmlformats.org/officeDocument/2006/relationships" xmlns:w="http://schemas.openxmlformats.org/wordprocessingml/2006/main" xmlns:w14="http://schemas.microsoft.com/office/word/2010/wordml" xmlns:w15="http://schemas.microsoft.com/office/word/2012/wordml" xmlns:w16se="http://schemas.microsoft.com/office/word/2015/wordml/symex" mc:Ignorable="w14 w15 w16se">
   <w:docDefaults>
     <w:rPrDefault>
       <w:rPr>
@@ -27900,7 +28200,7 @@
       </w:pPr>
     </w:pPrDefault>
   </w:docDefaults>
-  <w:latentStyles w:defLockedState="0" w:defUIPriority="99" w:defSemiHidden="0" w:defUnhideWhenUsed="0" w:defQFormat="0" w:count="375">
+  <w:latentStyles w:defLockedState="0" w:defUIPriority="99" w:defSemiHidden="0" w:defUnhideWhenUsed="0" w:defQFormat="0" w:count="371">
     <w:lsdException w:name="Normal" w:uiPriority="0" w:qFormat="1"/>
     <w:lsdException w:name="heading 1" w:uiPriority="9" w:qFormat="1"/>
     <w:lsdException w:name="heading 2" w:semiHidden="1" w:uiPriority="9" w:unhideWhenUsed="1" w:qFormat="1"/>
@@ -28272,10 +28572,6 @@
     <w:lsdException w:name="List Table 5 Dark Accent 6" w:uiPriority="50"/>
     <w:lsdException w:name="List Table 6 Colorful Accent 6" w:uiPriority="51"/>
     <w:lsdException w:name="List Table 7 Colorful Accent 6" w:uiPriority="52"/>
-    <w:lsdException w:name="Mention" w:semiHidden="1" w:unhideWhenUsed="1"/>
-    <w:lsdException w:name="Smart Hyperlink" w:semiHidden="1" w:unhideWhenUsed="1"/>
-    <w:lsdException w:name="Hashtag" w:semiHidden="1" w:unhideWhenUsed="1"/>
-    <w:lsdException w:name="Unresolved Mention" w:semiHidden="1" w:unhideWhenUsed="1"/>
   </w:latentStyles>
   <w:style w:type="paragraph" w:default="1" w:styleId="Normal">
     <w:name w:val="Normal"/>
@@ -28505,7 +28801,7 @@
 </file>
 
 <file path=word/glossary/webSettings.xml><?xml version="1.0" encoding="utf-8"?>
-<w:webSettings xmlns:mc="http://schemas.openxmlformats.org/markup-compatibility/2006" xmlns:r="http://schemas.openxmlformats.org/officeDocument/2006/relationships" xmlns:w="http://schemas.openxmlformats.org/wordprocessingml/2006/main" xmlns:w14="http://schemas.microsoft.com/office/word/2010/wordml" xmlns:w15="http://schemas.microsoft.com/office/word/2012/wordml" xmlns:w16cid="http://schemas.microsoft.com/office/word/2016/wordml/cid" xmlns:w16se="http://schemas.microsoft.com/office/word/2015/wordml/symex" mc:Ignorable="w14 w15 w16se w16cid">
+<w:webSettings xmlns:mc="http://schemas.openxmlformats.org/markup-compatibility/2006" xmlns:r="http://schemas.openxmlformats.org/officeDocument/2006/relationships" xmlns:w="http://schemas.openxmlformats.org/wordprocessingml/2006/main" xmlns:w14="http://schemas.microsoft.com/office/word/2010/wordml" xmlns:w15="http://schemas.microsoft.com/office/word/2012/wordml" xmlns:w16se="http://schemas.microsoft.com/office/word/2015/wordml/symex" mc:Ignorable="w14 w15 w16se">
   <w:optimizeForBrowser/>
   <w:allowPNG/>
 </w:webSettings>

</xml_diff>

<commit_message>
add ongoing AA experience
</commit_message>
<xml_diff>
--- a/files/Abhay Sawhney Resume.docx
+++ b/files/Abhay Sawhney Resume.docx
@@ -522,7 +522,7 @@
                 <w:sz w:val="22"/>
                 <w:szCs w:val="22"/>
               </w:rPr>
-              <w:t>Program Management</w:t>
+              <w:t>Product Marketing</w:t>
             </w:r>
             <w:r>
               <w:rPr>
@@ -575,28 +575,14 @@
                 <w:sz w:val="20"/>
                 <w:szCs w:val="20"/>
               </w:rPr>
-              <w:t xml:space="preserve">Drove adoption of AA’s software through </w:t>
+              <w:t>Coordinating worldwide RPA meetups to boost AA’s reach in 32 cities</w:t>
             </w:r>
             <w:r>
               <w:rPr>
                 <w:sz w:val="20"/>
                 <w:szCs w:val="20"/>
               </w:rPr>
-              <w:t xml:space="preserve">a boot camp program to introduce RPA to high </w:t>
-            </w:r>
-            <w:r>
-              <w:rPr>
-                <w:sz w:val="20"/>
-                <w:szCs w:val="20"/>
-              </w:rPr>
-              <w:t>school</w:t>
-            </w:r>
-            <w:r>
-              <w:rPr>
-                <w:sz w:val="20"/>
-                <w:szCs w:val="20"/>
-              </w:rPr>
-              <w:t xml:space="preserve"> students</w:t>
+              <w:t>. Marketing strategy for each region</w:t>
             </w:r>
           </w:p>
           <w:p>
@@ -616,49 +602,21 @@
                 <w:sz w:val="20"/>
                 <w:szCs w:val="20"/>
               </w:rPr>
-              <w:t xml:space="preserve">Supported </w:t>
+              <w:t>Driving</w:t>
             </w:r>
             <w:r>
               <w:rPr>
                 <w:sz w:val="20"/>
                 <w:szCs w:val="20"/>
               </w:rPr>
-              <w:t xml:space="preserve">partnership with Workday, </w:t>
+              <w:t xml:space="preserve"> ad</w:t>
             </w:r>
             <w:r>
               <w:rPr>
                 <w:sz w:val="20"/>
                 <w:szCs w:val="20"/>
               </w:rPr>
-              <w:t xml:space="preserve">solidifying a key relationship to </w:t>
-            </w:r>
-            <w:r>
-              <w:rPr>
-                <w:sz w:val="20"/>
-                <w:szCs w:val="20"/>
-              </w:rPr>
-              <w:t>develop</w:t>
-            </w:r>
-            <w:r>
-              <w:rPr>
-                <w:sz w:val="20"/>
-                <w:szCs w:val="20"/>
-              </w:rPr>
-              <w:t xml:space="preserve"> </w:t>
-            </w:r>
-            <w:r>
-              <w:rPr>
-                <w:sz w:val="20"/>
-                <w:szCs w:val="20"/>
-              </w:rPr>
-              <w:t>bots</w:t>
-            </w:r>
-            <w:r>
-              <w:rPr>
-                <w:sz w:val="20"/>
-                <w:szCs w:val="20"/>
-              </w:rPr>
-              <w:t xml:space="preserve"> on AA’s platform</w:t>
+              <w:t>option of AA’s software in the 15-25 age segment through a high school RPA boot camp</w:t>
             </w:r>
           </w:p>
           <w:p>
@@ -678,7 +636,16 @@
                 <w:sz w:val="20"/>
                 <w:szCs w:val="20"/>
               </w:rPr>
-              <w:t>Fostered office synergy by organizing team outings and teambuilding events</w:t>
+              <w:t>Identifying key pain points of developers to introd</w:t>
+            </w:r>
+            <w:bookmarkStart w:id="0" w:name="_GoBack"/>
+            <w:bookmarkEnd w:id="0"/>
+            <w:r>
+              <w:rPr>
+                <w:sz w:val="20"/>
+                <w:szCs w:val="20"/>
+              </w:rPr>
+              <w:t>uce a new developer portal on the website</w:t>
             </w:r>
           </w:p>
           <w:p>
@@ -871,14 +838,7 @@
                 <w:sz w:val="20"/>
                 <w:szCs w:val="20"/>
               </w:rPr>
-              <w:t xml:space="preserve">documentation </w:t>
-            </w:r>
-            <w:r>
-              <w:rPr>
-                <w:sz w:val="20"/>
-                <w:szCs w:val="20"/>
-              </w:rPr>
-              <w:t xml:space="preserve">ahead of </w:t>
+              <w:t xml:space="preserve">documentation ahead of </w:t>
             </w:r>
             <w:r>
               <w:rPr>
@@ -1133,8 +1093,6 @@
               </w:rPr>
               <w:t xml:space="preserve"> using </w:t>
             </w:r>
-            <w:bookmarkStart w:id="0" w:name="_GoBack"/>
-            <w:bookmarkEnd w:id="0"/>
             <w:r>
               <w:rPr>
                 <w:sz w:val="20"/>
@@ -2126,7 +2084,7 @@
             </wp:anchor>
           </w:drawing>
         </mc:Choice>
-        <mc:Fallback xmlns:a="http://schemas.openxmlformats.org/drawingml/2006/main" xmlns:wp14="http://schemas.microsoft.com/office/word/2010/wordml" xmlns:w16cid="http://schemas.microsoft.com/office/word/2016/wordml/cid" xmlns:am3d="http://schemas.microsoft.com/office/drawing/2017/model3d" xmlns:aink="http://schemas.microsoft.com/office/drawing/2016/ink" xmlns:cx8="http://schemas.microsoft.com/office/drawing/2016/5/14/chartex" xmlns:cx7="http://schemas.microsoft.com/office/drawing/2016/5/13/chartex" xmlns:cx6="http://schemas.microsoft.com/office/drawing/2016/5/12/chartex" xmlns:cx5="http://schemas.microsoft.com/office/drawing/2016/5/11/chartex" xmlns:cx4="http://schemas.microsoft.com/office/drawing/2016/5/10/chartex" xmlns:cx3="http://schemas.microsoft.com/office/drawing/2016/5/9/chartex" xmlns:cx2="http://schemas.microsoft.com/office/drawing/2015/10/21/chartex">
+        <mc:Fallback xmlns:cx2="http://schemas.microsoft.com/office/drawing/2015/10/21/chartex" xmlns:cx3="http://schemas.microsoft.com/office/drawing/2016/5/9/chartex" xmlns:cx4="http://schemas.microsoft.com/office/drawing/2016/5/10/chartex" xmlns:cx5="http://schemas.microsoft.com/office/drawing/2016/5/11/chartex" xmlns:cx6="http://schemas.microsoft.com/office/drawing/2016/5/12/chartex" xmlns:cx7="http://schemas.microsoft.com/office/drawing/2016/5/13/chartex" xmlns:cx8="http://schemas.microsoft.com/office/drawing/2016/5/14/chartex" xmlns:aink="http://schemas.microsoft.com/office/drawing/2016/ink" xmlns:am3d="http://schemas.microsoft.com/office/drawing/2017/model3d" xmlns:w16cid="http://schemas.microsoft.com/office/word/2016/wordml/cid" xmlns:wp14="http://schemas.microsoft.com/office/word/2010/wordml" xmlns:a="http://schemas.openxmlformats.org/drawingml/2006/main">
           <w:pict w14:anchorId="032BE556">
             <v:line id="Straight Connector 5" style="position:absolute;z-index:-251657216;visibility:visible;mso-wrap-style:square;mso-width-percent:1000;mso-top-percent:173;mso-wrap-distance-left:9pt;mso-wrap-distance-top:0;mso-wrap-distance-right:9pt;mso-wrap-distance-bottom:0;mso-position-horizontal:center;mso-position-horizontal-relative:page;mso-position-vertical-relative:page;mso-width-percent:1000;mso-top-percent:173;mso-width-relative:page" alt="Header dividing line" o:spid="_x0000_s1026" strokecolor="#5a5a5a [2109]" strokeweight=".5pt" from="0,0" to="612pt,0" w14:anchorId="7C28D1A4" o:gfxdata="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">
               <v:stroke joinstyle="miter"/>
@@ -28079,7 +28037,7 @@
     <w:charset w:val="00"/>
     <w:family w:val="roman"/>
     <w:pitch w:val="variable"/>
-    <w:sig w:usb0="E0002AFF" w:usb1="C0007843" w:usb2="00000009" w:usb3="00000000" w:csb0="000001FF" w:csb1="00000000"/>
+    <w:sig w:usb0="E0002EFF" w:usb1="C000785B" w:usb2="00000009" w:usb3="00000000" w:csb0="000001FF" w:csb1="00000000"/>
   </w:font>
   <w:font w:name="Courier New">
     <w:panose1 w:val="02070309020205020404"/>
@@ -28100,7 +28058,7 @@
     <w:charset w:val="00"/>
     <w:family w:val="swiss"/>
     <w:pitch w:val="variable"/>
-    <w:sig w:usb0="E0002AFF" w:usb1="4000ACFF" w:usb2="00000001" w:usb3="00000000" w:csb0="000001FF" w:csb1="00000000"/>
+    <w:sig w:usb0="E0002EFF" w:usb1="C000247B" w:usb2="00000009" w:usb3="00000000" w:csb0="000001FF" w:csb1="00000000"/>
   </w:font>
   <w:font w:name="Georgia">
     <w:panose1 w:val="02040502050405020303"/>
@@ -28128,7 +28086,7 @@
     <w:charset w:val="00"/>
     <w:family w:val="swiss"/>
     <w:pitch w:val="variable"/>
-    <w:sig w:usb0="A0002AEF" w:usb1="4000207B" w:usb2="00000000" w:usb3="00000000" w:csb0="000001FF" w:csb1="00000000"/>
+    <w:sig w:usb0="E0002AFF" w:usb1="C000247B" w:usb2="00000009" w:usb3="00000000" w:csb0="000001FF" w:csb1="00000000"/>
   </w:font>
 </w:fonts>
 </file>
@@ -28157,6 +28115,7 @@
     <w:rsid w:val="008C7CC1"/>
     <w:rsid w:val="009274C8"/>
     <w:rsid w:val="009B641D"/>
+    <w:rsid w:val="00A636EC"/>
     <w:rsid w:val="00CA71F1"/>
     <w:rsid w:val="00D7012A"/>
     <w:rsid w:val="00FE144A"/>

</xml_diff>

<commit_message>
AAi experience (change tagline from fintech?)
</commit_message>
<xml_diff>
--- a/files/Abhay Sawhney Resume.docx
+++ b/files/Abhay Sawhney Resume.docx
@@ -208,6 +208,7 @@
                 <w:b w:val="0"/>
                 <w:i/>
                 <w:iCs/>
+                <w:color w:val="595959" w:themeColor="text1" w:themeTint="A6"/>
                 <w:sz w:val="20"/>
                 <w:szCs w:val="20"/>
               </w:rPr>
@@ -230,7 +231,33 @@
                 <w:sz w:val="20"/>
                 <w:szCs w:val="20"/>
               </w:rPr>
-              <w:t>. US permanent resident, fully work authorized.</w:t>
+              <w:t>.</w:t>
+            </w:r>
+          </w:p>
+          <w:p>
+            <w:pPr>
+              <w:pStyle w:val="ContactInfoEmphasis"/>
+              <w:contextualSpacing w:val="0"/>
+              <w:rPr>
+                <w:b w:val="0"/>
+                <w:i/>
+                <w:iCs/>
+                <w:sz w:val="20"/>
+                <w:szCs w:val="20"/>
+              </w:rPr>
+            </w:pPr>
+            <w:bookmarkStart w:id="0" w:name="_GoBack"/>
+            <w:bookmarkEnd w:id="0"/>
+            <w:r>
+              <w:rPr>
+                <w:b w:val="0"/>
+                <w:i/>
+                <w:iCs/>
+                <w:color w:val="595959" w:themeColor="text1" w:themeTint="A6"/>
+                <w:sz w:val="20"/>
+                <w:szCs w:val="20"/>
+              </w:rPr>
+              <w:t xml:space="preserve"> US permanent resident, fully work authorized.</w:t>
             </w:r>
           </w:p>
         </w:tc>
@@ -575,14 +602,84 @@
                 <w:sz w:val="20"/>
                 <w:szCs w:val="20"/>
               </w:rPr>
-              <w:t>Coordinating worldwide RPA meetups to boost AA’s reach in 32 cities</w:t>
+              <w:t>Scaled AA</w:t>
             </w:r>
             <w:r>
               <w:rPr>
                 <w:sz w:val="20"/>
                 <w:szCs w:val="20"/>
               </w:rPr>
-              <w:t>. Marketing strategy for each region</w:t>
+              <w:t>I</w:t>
+            </w:r>
+            <w:r>
+              <w:rPr>
+                <w:sz w:val="20"/>
+                <w:szCs w:val="20"/>
+              </w:rPr>
+              <w:t>’s developer ecosystem organically</w:t>
+            </w:r>
+            <w:r>
+              <w:rPr>
+                <w:sz w:val="20"/>
+                <w:szCs w:val="20"/>
+              </w:rPr>
+              <w:t>. Led the team that grew it from 3</w:t>
+            </w:r>
+            <w:r>
+              <w:rPr>
+                <w:sz w:val="20"/>
+                <w:szCs w:val="20"/>
+              </w:rPr>
+              <w:t>00</w:t>
+            </w:r>
+            <w:r>
+              <w:rPr>
+                <w:sz w:val="20"/>
+                <w:szCs w:val="20"/>
+              </w:rPr>
+              <w:t xml:space="preserve"> </w:t>
+            </w:r>
+            <w:r>
+              <w:rPr>
+                <w:sz w:val="20"/>
+                <w:szCs w:val="20"/>
+              </w:rPr>
+              <w:t>dev</w:t>
+            </w:r>
+            <w:r>
+              <w:rPr>
+                <w:sz w:val="20"/>
+                <w:szCs w:val="20"/>
+              </w:rPr>
+              <w:t>eloper</w:t>
+            </w:r>
+            <w:r>
+              <w:rPr>
+                <w:sz w:val="20"/>
+                <w:szCs w:val="20"/>
+              </w:rPr>
+              <w:t>s</w:t>
+            </w:r>
+            <w:r>
+              <w:rPr>
+                <w:sz w:val="20"/>
+                <w:szCs w:val="20"/>
+              </w:rPr>
+              <w:t xml:space="preserve"> to </w:t>
+            </w:r>
+            <w:r>
+              <w:rPr>
+                <w:sz w:val="20"/>
+                <w:szCs w:val="20"/>
+              </w:rPr>
+              <w:t xml:space="preserve">over </w:t>
+            </w:r>
+            <w:r>
+              <w:rPr>
+                <w:sz w:val="20"/>
+                <w:szCs w:val="20"/>
+              </w:rPr>
+              <w:t xml:space="preserve">2500 </w:t>
             </w:r>
           </w:p>
           <w:p>
@@ -602,21 +699,49 @@
                 <w:sz w:val="20"/>
                 <w:szCs w:val="20"/>
               </w:rPr>
-              <w:t>Driving</w:t>
+              <w:t>Launched</w:t>
             </w:r>
             <w:r>
               <w:rPr>
                 <w:sz w:val="20"/>
                 <w:szCs w:val="20"/>
               </w:rPr>
-              <w:t xml:space="preserve"> ad</w:t>
+              <w:t xml:space="preserve"> worldwide RPA meetups to boost AA</w:t>
             </w:r>
             <w:r>
               <w:rPr>
                 <w:sz w:val="20"/>
                 <w:szCs w:val="20"/>
               </w:rPr>
-              <w:t>option of AA’s software in the 15-25 age segment through a high school RPA boot camp</w:t>
+              <w:t>I</w:t>
+            </w:r>
+            <w:r>
+              <w:rPr>
+                <w:sz w:val="20"/>
+                <w:szCs w:val="20"/>
+              </w:rPr>
+              <w:t>’s reach in 32 cities</w:t>
+            </w:r>
+            <w:r>
+              <w:rPr>
+                <w:sz w:val="20"/>
+                <w:szCs w:val="20"/>
+              </w:rPr>
+              <w:t xml:space="preserve"> - a</w:t>
+            </w:r>
+            <w:r>
+              <w:rPr>
+                <w:sz w:val="20"/>
+                <w:szCs w:val="20"/>
+              </w:rPr>
+              <w:t>dapted</w:t>
+            </w:r>
+            <w:r>
+              <w:rPr>
+                <w:sz w:val="20"/>
+                <w:szCs w:val="20"/>
+              </w:rPr>
+              <w:t xml:space="preserve"> strategy for each region</w:t>
             </w:r>
           </w:p>
           <w:p>
@@ -636,16 +761,104 @@
                 <w:sz w:val="20"/>
                 <w:szCs w:val="20"/>
               </w:rPr>
-              <w:t>Identifying key pain points of developers to introd</w:t>
+              <w:t>Identified key pain p</w:t>
             </w:r>
-            <w:bookmarkStart w:id="0" w:name="_GoBack"/>
-            <w:bookmarkEnd w:id="0"/>
             <w:r>
               <w:rPr>
                 <w:sz w:val="20"/>
                 <w:szCs w:val="20"/>
               </w:rPr>
-              <w:t>uce a new developer portal on the website</w:t>
+              <w:t xml:space="preserve">oints of developers to introduce official </w:t>
+            </w:r>
+            <w:r>
+              <w:rPr>
+                <w:sz w:val="20"/>
+                <w:szCs w:val="20"/>
+              </w:rPr>
+              <w:t xml:space="preserve">developer portal on the </w:t>
+            </w:r>
+            <w:r>
+              <w:rPr>
+                <w:sz w:val="20"/>
+                <w:szCs w:val="20"/>
+              </w:rPr>
+              <w:t xml:space="preserve">AAI </w:t>
+            </w:r>
+            <w:r>
+              <w:rPr>
+                <w:sz w:val="20"/>
+                <w:szCs w:val="20"/>
+              </w:rPr>
+              <w:t>website</w:t>
+            </w:r>
+          </w:p>
+          <w:p>
+            <w:pPr>
+              <w:numPr>
+                <w:ilvl w:val="0"/>
+                <w:numId w:val="14"/>
+              </w:numPr>
+              <w:contextualSpacing w:val="0"/>
+              <w:rPr>
+                <w:sz w:val="20"/>
+                <w:szCs w:val="20"/>
+              </w:rPr>
+            </w:pPr>
+            <w:r>
+              <w:rPr>
+                <w:sz w:val="20"/>
+                <w:szCs w:val="20"/>
+              </w:rPr>
+              <w:t>Pitched vira</w:t>
+            </w:r>
+            <w:r>
+              <w:rPr>
+                <w:sz w:val="20"/>
+                <w:szCs w:val="20"/>
+              </w:rPr>
+              <w:t>l marketing campaign to C-suite -</w:t>
+            </w:r>
+            <w:r>
+              <w:rPr>
+                <w:sz w:val="20"/>
+                <w:szCs w:val="20"/>
+              </w:rPr>
+              <w:t xml:space="preserve"> </w:t>
+            </w:r>
+            <w:r>
+              <w:rPr>
+                <w:sz w:val="20"/>
+                <w:szCs w:val="20"/>
+              </w:rPr>
+              <w:t>2</w:t>
+            </w:r>
+            <w:r>
+              <w:rPr>
+                <w:sz w:val="20"/>
+                <w:szCs w:val="20"/>
+              </w:rPr>
+              <w:t xml:space="preserve"> of the</w:t>
+            </w:r>
+            <w:r>
+              <w:rPr>
+                <w:sz w:val="20"/>
+                <w:szCs w:val="20"/>
+              </w:rPr>
+              <w:t xml:space="preserve"> initiatives were </w:t>
+            </w:r>
+            <w:r>
+              <w:rPr>
+                <w:sz w:val="20"/>
+                <w:szCs w:val="20"/>
+              </w:rPr>
+              <w:t>funded</w:t>
+            </w:r>
+            <w:r>
+              <w:rPr>
+                <w:sz w:val="20"/>
+                <w:szCs w:val="20"/>
+              </w:rPr>
+              <w:t xml:space="preserve"> for implementation</w:t>
             </w:r>
           </w:p>
           <w:p>
@@ -936,25 +1149,6 @@
                 <w:szCs w:val="20"/>
               </w:rPr>
               <w:t xml:space="preserve"> Proof of Concept for new Hadoop architecture with supporting documentation in 10 weeks</w:t>
-            </w:r>
-          </w:p>
-          <w:p>
-            <w:pPr>
-              <w:numPr>
-                <w:ilvl w:val="0"/>
-                <w:numId w:val="14"/>
-              </w:numPr>
-              <w:rPr>
-                <w:sz w:val="20"/>
-                <w:szCs w:val="20"/>
-              </w:rPr>
-            </w:pPr>
-            <w:r>
-              <w:rPr>
-                <w:sz w:val="20"/>
-                <w:szCs w:val="20"/>
-              </w:rPr>
-              <w:t>Located and fixed security vulnerabilities in Data Lake within first 3 weeks</w:t>
             </w:r>
           </w:p>
           <w:p>
@@ -1321,7 +1515,57 @@
                 <w:sz w:val="24"/>
                 <w:szCs w:val="24"/>
               </w:rPr>
-              <w:t xml:space="preserve">UNIVERSITY OF CALIFORNIA, DAVIS </w:t>
+              <w:t>University</w:t>
+            </w:r>
+            <w:r>
+              <w:rPr>
+                <w:rFonts w:eastAsia="Times New Roman" w:cstheme="minorHAnsi"/>
+                <w:caps w:val="0"/>
+                <w:color w:val="365F91"/>
+                <w:sz w:val="24"/>
+                <w:szCs w:val="24"/>
+              </w:rPr>
+              <w:t xml:space="preserve"> </w:t>
+            </w:r>
+            <w:r>
+              <w:rPr>
+                <w:rFonts w:eastAsia="Times New Roman" w:cstheme="minorHAnsi"/>
+                <w:caps w:val="0"/>
+                <w:color w:val="365F91"/>
+                <w:sz w:val="24"/>
+                <w:szCs w:val="24"/>
+              </w:rPr>
+              <w:t>of California</w:t>
+            </w:r>
+            <w:r>
+              <w:rPr>
+                <w:rFonts w:eastAsia="Times New Roman" w:cstheme="minorHAnsi"/>
+                <w:caps w:val="0"/>
+                <w:color w:val="365F91"/>
+                <w:sz w:val="24"/>
+                <w:szCs w:val="24"/>
+              </w:rPr>
+              <w:t xml:space="preserve">, </w:t>
+            </w:r>
+            <w:r>
+              <w:rPr>
+                <w:rFonts w:eastAsia="Times New Roman" w:cstheme="minorHAnsi"/>
+                <w:caps w:val="0"/>
+                <w:color w:val="365F91"/>
+                <w:sz w:val="24"/>
+                <w:szCs w:val="24"/>
+              </w:rPr>
+              <w:t>Davis</w:t>
+            </w:r>
+            <w:r>
+              <w:rPr>
+                <w:rFonts w:eastAsia="Times New Roman" w:cstheme="minorHAnsi"/>
+                <w:caps w:val="0"/>
+                <w:color w:val="365F91"/>
+                <w:sz w:val="24"/>
+                <w:szCs w:val="24"/>
+              </w:rPr>
+              <w:t xml:space="preserve"> </w:t>
             </w:r>
           </w:p>
           <w:p>
@@ -1604,7 +1848,7 @@
                 <w:sz w:val="24"/>
                 <w:szCs w:val="24"/>
               </w:rPr>
-              <w:t>SHIKSHANTAR SCHOOL, GURUGRAM</w:t>
+              <w:t>Shikshantar School, New Delhi</w:t>
             </w:r>
           </w:p>
           <w:p>
@@ -2084,7 +2328,7 @@
             </wp:anchor>
           </w:drawing>
         </mc:Choice>
-        <mc:Fallback xmlns:cx2="http://schemas.microsoft.com/office/drawing/2015/10/21/chartex" xmlns:cx3="http://schemas.microsoft.com/office/drawing/2016/5/9/chartex" xmlns:cx4="http://schemas.microsoft.com/office/drawing/2016/5/10/chartex" xmlns:cx5="http://schemas.microsoft.com/office/drawing/2016/5/11/chartex" xmlns:cx6="http://schemas.microsoft.com/office/drawing/2016/5/12/chartex" xmlns:cx7="http://schemas.microsoft.com/office/drawing/2016/5/13/chartex" xmlns:cx8="http://schemas.microsoft.com/office/drawing/2016/5/14/chartex" xmlns:aink="http://schemas.microsoft.com/office/drawing/2016/ink" xmlns:am3d="http://schemas.microsoft.com/office/drawing/2017/model3d" xmlns:w16cid="http://schemas.microsoft.com/office/word/2016/wordml/cid" xmlns:wp14="http://schemas.microsoft.com/office/word/2010/wordml" xmlns:a="http://schemas.openxmlformats.org/drawingml/2006/main">
+        <mc:Fallback xmlns:a="http://schemas.openxmlformats.org/drawingml/2006/main" xmlns:wp14="http://schemas.microsoft.com/office/word/2010/wordml" xmlns:w16cid="http://schemas.microsoft.com/office/word/2016/wordml/cid" xmlns:am3d="http://schemas.microsoft.com/office/drawing/2017/model3d" xmlns:aink="http://schemas.microsoft.com/office/drawing/2016/ink" xmlns:cx8="http://schemas.microsoft.com/office/drawing/2016/5/14/chartex" xmlns:cx7="http://schemas.microsoft.com/office/drawing/2016/5/13/chartex" xmlns:cx6="http://schemas.microsoft.com/office/drawing/2016/5/12/chartex" xmlns:cx5="http://schemas.microsoft.com/office/drawing/2016/5/11/chartex" xmlns:cx4="http://schemas.microsoft.com/office/drawing/2016/5/10/chartex" xmlns:cx3="http://schemas.microsoft.com/office/drawing/2016/5/9/chartex" xmlns:cx2="http://schemas.microsoft.com/office/drawing/2015/10/21/chartex">
           <w:pict w14:anchorId="032BE556">
             <v:line id="Straight Connector 5" style="position:absolute;z-index:-251657216;visibility:visible;mso-wrap-style:square;mso-width-percent:1000;mso-top-percent:173;mso-wrap-distance-left:9pt;mso-wrap-distance-top:0;mso-wrap-distance-right:9pt;mso-wrap-distance-bottom:0;mso-position-horizontal:center;mso-position-horizontal-relative:page;mso-position-vertical-relative:page;mso-width-percent:1000;mso-top-percent:173;mso-width-relative:page" alt="Header dividing line" o:spid="_x0000_s1026" strokecolor="#5a5a5a [2109]" strokeweight=".5pt" from="0,0" to="612pt,0" w14:anchorId="7C28D1A4" o:gfxdata="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">
               <v:stroke joinstyle="miter"/>
@@ -28058,7 +28302,7 @@
     <w:charset w:val="00"/>
     <w:family w:val="swiss"/>
     <w:pitch w:val="variable"/>
-    <w:sig w:usb0="E0002EFF" w:usb1="C000247B" w:usb2="00000009" w:usb3="00000000" w:csb0="000001FF" w:csb1="00000000"/>
+    <w:sig w:usb0="E0002AFF" w:usb1="C000247B" w:usb2="00000009" w:usb3="00000000" w:csb0="000001FF" w:csb1="00000000"/>
   </w:font>
   <w:font w:name="Georgia">
     <w:panose1 w:val="02040502050405020303"/>
@@ -28107,6 +28351,7 @@
   <w:rsids>
     <w:rsidRoot w:val="0005492B"/>
     <w:rsid w:val="0005492B"/>
+    <w:rsid w:val="002E1190"/>
     <w:rsid w:val="00326D27"/>
     <w:rsid w:val="005E6FB2"/>
     <w:rsid w:val="00717DDF"/>

</xml_diff>

<commit_message>
Changed tagline to product management
</commit_message>
<xml_diff>
--- a/files/Abhay Sawhney Resume.docx
+++ b/files/Abhay Sawhney Resume.docx
@@ -1,6 +1,6 @@
 
 <file path=word/document.xml><?xml version="1.0" encoding="utf-8"?>
-<w:document xmlns:wpc="http://schemas.microsoft.com/office/word/2010/wordprocessingCanvas" xmlns:cx="http://schemas.microsoft.com/office/drawing/2014/chartex" xmlns:cx1="http://schemas.microsoft.com/office/drawing/2015/9/8/chartex" xmlns:mc="http://schemas.openxmlformats.org/markup-compatibility/2006" xmlns:o="urn:schemas-microsoft-com:office:office" xmlns:r="http://schemas.openxmlformats.org/officeDocument/2006/relationships" xmlns:m="http://schemas.openxmlformats.org/officeDocument/2006/math" xmlns:v="urn:schemas-microsoft-com:vml" xmlns:wp14="http://schemas.microsoft.com/office/word/2010/wordprocessingDrawing" xmlns:wp="http://schemas.openxmlformats.org/drawingml/2006/wordprocessingDrawing" xmlns:w10="urn:schemas-microsoft-com:office:word" xmlns:w="http://schemas.openxmlformats.org/wordprocessingml/2006/main" xmlns:w14="http://schemas.microsoft.com/office/word/2010/wordml" xmlns:w15="http://schemas.microsoft.com/office/word/2012/wordml" xmlns:w16se="http://schemas.microsoft.com/office/word/2015/wordml/symex" xmlns:wpg="http://schemas.microsoft.com/office/word/2010/wordprocessingGroup" xmlns:wpi="http://schemas.microsoft.com/office/word/2010/wordprocessingInk" xmlns:wne="http://schemas.microsoft.com/office/word/2006/wordml" xmlns:wps="http://schemas.microsoft.com/office/word/2010/wordprocessingShape" mc:Ignorable="w14 w15 w16se wp14">
+<w:document xmlns:wpc="http://schemas.microsoft.com/office/word/2010/wordprocessingCanvas" xmlns:cx="http://schemas.microsoft.com/office/drawing/2014/chartex" xmlns:cx1="http://schemas.microsoft.com/office/drawing/2015/9/8/chartex" xmlns:cx2="http://schemas.microsoft.com/office/drawing/2015/10/21/chartex" xmlns:cx3="http://schemas.microsoft.com/office/drawing/2016/5/9/chartex" xmlns:cx4="http://schemas.microsoft.com/office/drawing/2016/5/10/chartex" xmlns:cx5="http://schemas.microsoft.com/office/drawing/2016/5/11/chartex" xmlns:cx6="http://schemas.microsoft.com/office/drawing/2016/5/12/chartex" xmlns:cx7="http://schemas.microsoft.com/office/drawing/2016/5/13/chartex" xmlns:cx8="http://schemas.microsoft.com/office/drawing/2016/5/14/chartex" xmlns:mc="http://schemas.openxmlformats.org/markup-compatibility/2006" xmlns:aink="http://schemas.microsoft.com/office/drawing/2016/ink" xmlns:am3d="http://schemas.microsoft.com/office/drawing/2017/model3d" xmlns:o="urn:schemas-microsoft-com:office:office" xmlns:r="http://schemas.openxmlformats.org/officeDocument/2006/relationships" xmlns:m="http://schemas.openxmlformats.org/officeDocument/2006/math" xmlns:v="urn:schemas-microsoft-com:vml" xmlns:wp14="http://schemas.microsoft.com/office/word/2010/wordprocessingDrawing" xmlns:wp="http://schemas.openxmlformats.org/drawingml/2006/wordprocessingDrawing" xmlns:w10="urn:schemas-microsoft-com:office:word" xmlns:w="http://schemas.openxmlformats.org/wordprocessingml/2006/main" xmlns:w14="http://schemas.microsoft.com/office/word/2010/wordml" xmlns:w15="http://schemas.microsoft.com/office/word/2012/wordml" xmlns:w16cid="http://schemas.microsoft.com/office/word/2016/wordml/cid" xmlns:w16se="http://schemas.microsoft.com/office/word/2015/wordml/symex" xmlns:wpg="http://schemas.microsoft.com/office/word/2010/wordprocessingGroup" xmlns:wpi="http://schemas.microsoft.com/office/word/2010/wordprocessingInk" xmlns:wne="http://schemas.microsoft.com/office/word/2006/wordml" xmlns:wps="http://schemas.microsoft.com/office/word/2010/wordprocessingShape" mc:Ignorable="w14 w15 w16se w16cid wp14">
   <w:body>
     <w:tbl>
       <w:tblPr>
@@ -208,7 +208,6 @@
                 <w:b w:val="0"/>
                 <w:i/>
                 <w:iCs/>
-                <w:color w:val="595959" w:themeColor="text1" w:themeTint="A6"/>
                 <w:sz w:val="20"/>
                 <w:szCs w:val="20"/>
               </w:rPr>
@@ -220,7 +219,61 @@
                 <w:sz w:val="20"/>
                 <w:szCs w:val="20"/>
               </w:rPr>
-              <w:t>Seeking role in fintech where I can use my experience in tech and business to help the team grow financial products</w:t>
+              <w:t xml:space="preserve">Seeking role in </w:t>
+            </w:r>
+            <w:r>
+              <w:rPr>
+                <w:b w:val="0"/>
+                <w:color w:val="595959" w:themeColor="text1" w:themeTint="A6"/>
+                <w:sz w:val="20"/>
+                <w:szCs w:val="20"/>
+              </w:rPr>
+              <w:t>product management</w:t>
+            </w:r>
+            <w:r>
+              <w:rPr>
+                <w:b w:val="0"/>
+                <w:color w:val="595959" w:themeColor="text1" w:themeTint="A6"/>
+                <w:sz w:val="20"/>
+                <w:szCs w:val="20"/>
+              </w:rPr>
+              <w:t xml:space="preserve"> where I can use my experience in tech</w:t>
+            </w:r>
+            <w:r>
+              <w:rPr>
+                <w:b w:val="0"/>
+                <w:color w:val="595959" w:themeColor="text1" w:themeTint="A6"/>
+                <w:sz w:val="20"/>
+                <w:szCs w:val="20"/>
+              </w:rPr>
+              <w:t>, business, and marketing</w:t>
+            </w:r>
+            <w:r>
+              <w:rPr>
+                <w:b w:val="0"/>
+                <w:color w:val="595959" w:themeColor="text1" w:themeTint="A6"/>
+                <w:sz w:val="20"/>
+                <w:szCs w:val="20"/>
+              </w:rPr>
+              <w:t xml:space="preserve"> to help the team </w:t>
+            </w:r>
+            <w:r>
+              <w:rPr>
+                <w:b w:val="0"/>
+                <w:color w:val="595959" w:themeColor="text1" w:themeTint="A6"/>
+                <w:sz w:val="20"/>
+                <w:szCs w:val="20"/>
+              </w:rPr>
+              <w:t xml:space="preserve">design and scale </w:t>
+            </w:r>
+            <w:r>
+              <w:rPr>
+                <w:b w:val="0"/>
+                <w:color w:val="595959" w:themeColor="text1" w:themeTint="A6"/>
+                <w:sz w:val="20"/>
+                <w:szCs w:val="20"/>
+              </w:rPr>
+              <w:t>products</w:t>
             </w:r>
             <w:r>
               <w:rPr>
@@ -231,33 +284,7 @@
                 <w:sz w:val="20"/>
                 <w:szCs w:val="20"/>
               </w:rPr>
-              <w:t>.</w:t>
-            </w:r>
-          </w:p>
-          <w:p>
-            <w:pPr>
-              <w:pStyle w:val="ContactInfoEmphasis"/>
-              <w:contextualSpacing w:val="0"/>
-              <w:rPr>
-                <w:b w:val="0"/>
-                <w:i/>
-                <w:iCs/>
-                <w:sz w:val="20"/>
-                <w:szCs w:val="20"/>
-              </w:rPr>
-            </w:pPr>
-            <w:bookmarkStart w:id="0" w:name="_GoBack"/>
-            <w:bookmarkEnd w:id="0"/>
-            <w:r>
-              <w:rPr>
-                <w:b w:val="0"/>
-                <w:i/>
-                <w:iCs/>
-                <w:color w:val="595959" w:themeColor="text1" w:themeTint="A6"/>
-                <w:sz w:val="20"/>
-                <w:szCs w:val="20"/>
-              </w:rPr>
-              <w:t xml:space="preserve"> US permanent resident, fully work authorized.</w:t>
+              <w:t>. US permanent resident, fully work authorized.</w:t>
             </w:r>
           </w:p>
         </w:tc>
@@ -389,7 +416,19 @@
               <w:t xml:space="preserve">           Business</w:t>
             </w:r>
             <w:r>
-              <w:t>: Systems Thinking, Lean, Public Speaking, Strategy, Teambuilding, Event Organization</w:t>
+              <w:t xml:space="preserve">: </w:t>
+            </w:r>
+            <w:r>
+              <w:t xml:space="preserve">Marketing, </w:t>
+            </w:r>
+            <w:r>
+              <w:t xml:space="preserve">Systems Thinking, Lean, Public Speaking, </w:t>
+            </w:r>
+            <w:r>
+              <w:t xml:space="preserve">Teambuilding, </w:t>
+            </w:r>
+            <w:r>
+              <w:t>Strategy, Event Organization</w:t>
             </w:r>
           </w:p>
           <w:p>
@@ -637,28 +676,7 @@
                 <w:sz w:val="20"/>
                 <w:szCs w:val="20"/>
               </w:rPr>
-              <w:t xml:space="preserve"> </w:t>
-            </w:r>
-            <w:r>
-              <w:rPr>
-                <w:sz w:val="20"/>
-                <w:szCs w:val="20"/>
-              </w:rPr>
-              <w:t>dev</w:t>
-            </w:r>
-            <w:r>
-              <w:rPr>
-                <w:sz w:val="20"/>
-                <w:szCs w:val="20"/>
-              </w:rPr>
-              <w:t>eloper</w:t>
-            </w:r>
-            <w:r>
-              <w:rPr>
-                <w:sz w:val="20"/>
-                <w:szCs w:val="20"/>
-              </w:rPr>
-              <w:t>s</w:t>
+              <w:t xml:space="preserve"> developers</w:t>
             </w:r>
             <w:r>
               <w:rPr>
@@ -816,7 +834,14 @@
                 <w:sz w:val="20"/>
                 <w:szCs w:val="20"/>
               </w:rPr>
-              <w:t>l marketing campaign to C-suite -</w:t>
+              <w:t>l marketing campaign to C-suite</w:t>
+            </w:r>
+            <w:r>
+              <w:rPr>
+                <w:sz w:val="20"/>
+                <w:szCs w:val="20"/>
+              </w:rPr>
+              <w:t>:</w:t>
             </w:r>
             <w:r>
               <w:rPr>
@@ -975,7 +1000,16 @@
                 <w:sz w:val="20"/>
                 <w:szCs w:val="20"/>
               </w:rPr>
-              <w:t>Leveraged concepts from Credit, Risk, and Artificial Intelligence to optimize compliance and performance</w:t>
+              <w:t>Leveraged concepts from Credit, Risk, and Artificial Intelligence to optimize com</w:t>
+            </w:r>
+            <w:bookmarkStart w:id="0" w:name="_GoBack"/>
+            <w:bookmarkEnd w:id="0"/>
+            <w:r>
+              <w:rPr>
+                <w:sz w:val="20"/>
+                <w:szCs w:val="20"/>
+              </w:rPr>
+              <w:t>pliance and performance</w:t>
             </w:r>
           </w:p>
           <w:p>
@@ -1840,6 +1874,7 @@
                 <w:szCs w:val="24"/>
               </w:rPr>
             </w:pPr>
+            <w:proofErr w:type="spellStart"/>
             <w:r>
               <w:rPr>
                 <w:rFonts w:eastAsia="Times New Roman" w:cstheme="minorBidi"/>
@@ -1848,7 +1883,18 @@
                 <w:sz w:val="24"/>
                 <w:szCs w:val="24"/>
               </w:rPr>
-              <w:t>Shikshantar School, New Delhi</w:t>
+              <w:t>Shikshantar</w:t>
+            </w:r>
+            <w:proofErr w:type="spellEnd"/>
+            <w:r>
+              <w:rPr>
+                <w:rFonts w:eastAsia="Times New Roman" w:cstheme="minorBidi"/>
+                <w:caps w:val="0"/>
+                <w:color w:val="365F91"/>
+                <w:sz w:val="24"/>
+                <w:szCs w:val="24"/>
+              </w:rPr>
+              <w:t xml:space="preserve"> School, New Delhi</w:t>
             </w:r>
           </w:p>
           <w:p>
@@ -2040,7 +2086,7 @@
 </file>
 
 <file path=word/endnotes.xml><?xml version="1.0" encoding="utf-8"?>
-<w:endnotes xmlns:wpc="http://schemas.microsoft.com/office/word/2010/wordprocessingCanvas" xmlns:cx="http://schemas.microsoft.com/office/drawing/2014/chartex" xmlns:cx1="http://schemas.microsoft.com/office/drawing/2015/9/8/chartex" xmlns:mc="http://schemas.openxmlformats.org/markup-compatibility/2006" xmlns:o="urn:schemas-microsoft-com:office:office" xmlns:r="http://schemas.openxmlformats.org/officeDocument/2006/relationships" xmlns:m="http://schemas.openxmlformats.org/officeDocument/2006/math" xmlns:v="urn:schemas-microsoft-com:vml" xmlns:wp14="http://schemas.microsoft.com/office/word/2010/wordprocessingDrawing" xmlns:wp="http://schemas.openxmlformats.org/drawingml/2006/wordprocessingDrawing" xmlns:w10="urn:schemas-microsoft-com:office:word" xmlns:w="http://schemas.openxmlformats.org/wordprocessingml/2006/main" xmlns:w14="http://schemas.microsoft.com/office/word/2010/wordml" xmlns:w15="http://schemas.microsoft.com/office/word/2012/wordml" xmlns:w16se="http://schemas.microsoft.com/office/word/2015/wordml/symex" xmlns:wpg="http://schemas.microsoft.com/office/word/2010/wordprocessingGroup" xmlns:wpi="http://schemas.microsoft.com/office/word/2010/wordprocessingInk" xmlns:wne="http://schemas.microsoft.com/office/word/2006/wordml" xmlns:wps="http://schemas.microsoft.com/office/word/2010/wordprocessingShape" mc:Ignorable="w14 w15 w16se wp14">
+<w:endnotes xmlns:wpc="http://schemas.microsoft.com/office/word/2010/wordprocessingCanvas" xmlns:cx="http://schemas.microsoft.com/office/drawing/2014/chartex" xmlns:cx1="http://schemas.microsoft.com/office/drawing/2015/9/8/chartex" xmlns:cx2="http://schemas.microsoft.com/office/drawing/2015/10/21/chartex" xmlns:cx3="http://schemas.microsoft.com/office/drawing/2016/5/9/chartex" xmlns:cx4="http://schemas.microsoft.com/office/drawing/2016/5/10/chartex" xmlns:cx5="http://schemas.microsoft.com/office/drawing/2016/5/11/chartex" xmlns:cx6="http://schemas.microsoft.com/office/drawing/2016/5/12/chartex" xmlns:cx7="http://schemas.microsoft.com/office/drawing/2016/5/13/chartex" xmlns:cx8="http://schemas.microsoft.com/office/drawing/2016/5/14/chartex" xmlns:mc="http://schemas.openxmlformats.org/markup-compatibility/2006" xmlns:aink="http://schemas.microsoft.com/office/drawing/2016/ink" xmlns:am3d="http://schemas.microsoft.com/office/drawing/2017/model3d" xmlns:o="urn:schemas-microsoft-com:office:office" xmlns:r="http://schemas.openxmlformats.org/officeDocument/2006/relationships" xmlns:m="http://schemas.openxmlformats.org/officeDocument/2006/math" xmlns:v="urn:schemas-microsoft-com:vml" xmlns:wp14="http://schemas.microsoft.com/office/word/2010/wordprocessingDrawing" xmlns:wp="http://schemas.openxmlformats.org/drawingml/2006/wordprocessingDrawing" xmlns:w10="urn:schemas-microsoft-com:office:word" xmlns:w="http://schemas.openxmlformats.org/wordprocessingml/2006/main" xmlns:w14="http://schemas.microsoft.com/office/word/2010/wordml" xmlns:w15="http://schemas.microsoft.com/office/word/2012/wordml" xmlns:w16cid="http://schemas.microsoft.com/office/word/2016/wordml/cid" xmlns:w16se="http://schemas.microsoft.com/office/word/2015/wordml/symex" xmlns:wpg="http://schemas.microsoft.com/office/word/2010/wordprocessingGroup" xmlns:wpi="http://schemas.microsoft.com/office/word/2010/wordprocessingInk" xmlns:wne="http://schemas.microsoft.com/office/word/2006/wordml" xmlns:wps="http://schemas.microsoft.com/office/word/2010/wordprocessingShape" mc:Ignorable="w14 w15 w16se w16cid wp14">
   <w:endnote w:type="separator" w:id="-1">
     <w:p>
       <w:r>
@@ -2063,7 +2109,7 @@
 </file>
 
 <file path=word/footer1.xml><?xml version="1.0" encoding="utf-8"?>
-<w:ftr xmlns:wpc="http://schemas.microsoft.com/office/word/2010/wordprocessingCanvas" xmlns:cx="http://schemas.microsoft.com/office/drawing/2014/chartex" xmlns:cx1="http://schemas.microsoft.com/office/drawing/2015/9/8/chartex" xmlns:mc="http://schemas.openxmlformats.org/markup-compatibility/2006" xmlns:o="urn:schemas-microsoft-com:office:office" xmlns:r="http://schemas.openxmlformats.org/officeDocument/2006/relationships" xmlns:m="http://schemas.openxmlformats.org/officeDocument/2006/math" xmlns:v="urn:schemas-microsoft-com:vml" xmlns:wp14="http://schemas.microsoft.com/office/word/2010/wordprocessingDrawing" xmlns:wp="http://schemas.openxmlformats.org/drawingml/2006/wordprocessingDrawing" xmlns:w10="urn:schemas-microsoft-com:office:word" xmlns:w="http://schemas.openxmlformats.org/wordprocessingml/2006/main" xmlns:w14="http://schemas.microsoft.com/office/word/2010/wordml" xmlns:w15="http://schemas.microsoft.com/office/word/2012/wordml" xmlns:w16se="http://schemas.microsoft.com/office/word/2015/wordml/symex" xmlns:wpg="http://schemas.microsoft.com/office/word/2010/wordprocessingGroup" xmlns:wpi="http://schemas.microsoft.com/office/word/2010/wordprocessingInk" xmlns:wne="http://schemas.microsoft.com/office/word/2006/wordml" xmlns:wps="http://schemas.microsoft.com/office/word/2010/wordprocessingShape" mc:Ignorable="w14 w15 w16se wp14">
+<w:ftr xmlns:wpc="http://schemas.microsoft.com/office/word/2010/wordprocessingCanvas" xmlns:cx="http://schemas.microsoft.com/office/drawing/2014/chartex" xmlns:cx1="http://schemas.microsoft.com/office/drawing/2015/9/8/chartex" xmlns:cx2="http://schemas.microsoft.com/office/drawing/2015/10/21/chartex" xmlns:cx3="http://schemas.microsoft.com/office/drawing/2016/5/9/chartex" xmlns:cx4="http://schemas.microsoft.com/office/drawing/2016/5/10/chartex" xmlns:cx5="http://schemas.microsoft.com/office/drawing/2016/5/11/chartex" xmlns:cx6="http://schemas.microsoft.com/office/drawing/2016/5/12/chartex" xmlns:cx7="http://schemas.microsoft.com/office/drawing/2016/5/13/chartex" xmlns:cx8="http://schemas.microsoft.com/office/drawing/2016/5/14/chartex" xmlns:mc="http://schemas.openxmlformats.org/markup-compatibility/2006" xmlns:aink="http://schemas.microsoft.com/office/drawing/2016/ink" xmlns:am3d="http://schemas.microsoft.com/office/drawing/2017/model3d" xmlns:o="urn:schemas-microsoft-com:office:office" xmlns:r="http://schemas.openxmlformats.org/officeDocument/2006/relationships" xmlns:m="http://schemas.openxmlformats.org/officeDocument/2006/math" xmlns:v="urn:schemas-microsoft-com:vml" xmlns:wp14="http://schemas.microsoft.com/office/word/2010/wordprocessingDrawing" xmlns:wp="http://schemas.openxmlformats.org/drawingml/2006/wordprocessingDrawing" xmlns:w10="urn:schemas-microsoft-com:office:word" xmlns:w="http://schemas.openxmlformats.org/wordprocessingml/2006/main" xmlns:w14="http://schemas.microsoft.com/office/word/2010/wordml" xmlns:w15="http://schemas.microsoft.com/office/word/2012/wordml" xmlns:w16cid="http://schemas.microsoft.com/office/word/2016/wordml/cid" xmlns:w16se="http://schemas.microsoft.com/office/word/2015/wordml/symex" xmlns:wpg="http://schemas.microsoft.com/office/word/2010/wordprocessingGroup" xmlns:wpi="http://schemas.microsoft.com/office/word/2010/wordprocessingInk" xmlns:wne="http://schemas.microsoft.com/office/word/2006/wordml" xmlns:wps="http://schemas.microsoft.com/office/word/2010/wordprocessingShape" mc:Ignorable="w14 w15 w16se w16cid wp14">
   <w:sdt>
     <w:sdtPr>
       <w:id w:val="-354045513"/>
@@ -2110,7 +2156,7 @@
 </file>
 
 <file path=word/footer2.xml><?xml version="1.0" encoding="utf-8"?>
-<w:ftr xmlns:wpc="http://schemas.microsoft.com/office/word/2010/wordprocessingCanvas" xmlns:cx="http://schemas.microsoft.com/office/drawing/2014/chartex" xmlns:cx1="http://schemas.microsoft.com/office/drawing/2015/9/8/chartex" xmlns:mc="http://schemas.openxmlformats.org/markup-compatibility/2006" xmlns:o="urn:schemas-microsoft-com:office:office" xmlns:r="http://schemas.openxmlformats.org/officeDocument/2006/relationships" xmlns:m="http://schemas.openxmlformats.org/officeDocument/2006/math" xmlns:v="urn:schemas-microsoft-com:vml" xmlns:wp14="http://schemas.microsoft.com/office/word/2010/wordprocessingDrawing" xmlns:wp="http://schemas.openxmlformats.org/drawingml/2006/wordprocessingDrawing" xmlns:w10="urn:schemas-microsoft-com:office:word" xmlns:w="http://schemas.openxmlformats.org/wordprocessingml/2006/main" xmlns:w14="http://schemas.microsoft.com/office/word/2010/wordml" xmlns:w15="http://schemas.microsoft.com/office/word/2012/wordml" xmlns:w16se="http://schemas.microsoft.com/office/word/2015/wordml/symex" xmlns:wpg="http://schemas.microsoft.com/office/word/2010/wordprocessingGroup" xmlns:wpi="http://schemas.microsoft.com/office/word/2010/wordprocessingInk" xmlns:wne="http://schemas.microsoft.com/office/word/2006/wordml" xmlns:wps="http://schemas.microsoft.com/office/word/2010/wordprocessingShape" mc:Ignorable="w14 w15 w16se wp14">
+<w:ftr xmlns:wpc="http://schemas.microsoft.com/office/word/2010/wordprocessingCanvas" xmlns:cx="http://schemas.microsoft.com/office/drawing/2014/chartex" xmlns:cx1="http://schemas.microsoft.com/office/drawing/2015/9/8/chartex" xmlns:cx2="http://schemas.microsoft.com/office/drawing/2015/10/21/chartex" xmlns:cx3="http://schemas.microsoft.com/office/drawing/2016/5/9/chartex" xmlns:cx4="http://schemas.microsoft.com/office/drawing/2016/5/10/chartex" xmlns:cx5="http://schemas.microsoft.com/office/drawing/2016/5/11/chartex" xmlns:cx6="http://schemas.microsoft.com/office/drawing/2016/5/12/chartex" xmlns:cx7="http://schemas.microsoft.com/office/drawing/2016/5/13/chartex" xmlns:cx8="http://schemas.microsoft.com/office/drawing/2016/5/14/chartex" xmlns:mc="http://schemas.openxmlformats.org/markup-compatibility/2006" xmlns:aink="http://schemas.microsoft.com/office/drawing/2016/ink" xmlns:am3d="http://schemas.microsoft.com/office/drawing/2017/model3d" xmlns:o="urn:schemas-microsoft-com:office:office" xmlns:r="http://schemas.openxmlformats.org/officeDocument/2006/relationships" xmlns:m="http://schemas.openxmlformats.org/officeDocument/2006/math" xmlns:v="urn:schemas-microsoft-com:vml" xmlns:wp14="http://schemas.microsoft.com/office/word/2010/wordprocessingDrawing" xmlns:wp="http://schemas.openxmlformats.org/drawingml/2006/wordprocessingDrawing" xmlns:w10="urn:schemas-microsoft-com:office:word" xmlns:w="http://schemas.openxmlformats.org/wordprocessingml/2006/main" xmlns:w14="http://schemas.microsoft.com/office/word/2010/wordml" xmlns:w15="http://schemas.microsoft.com/office/word/2012/wordml" xmlns:w16cid="http://schemas.microsoft.com/office/word/2016/wordml/cid" xmlns:w16se="http://schemas.microsoft.com/office/word/2015/wordml/symex" xmlns:wpg="http://schemas.microsoft.com/office/word/2010/wordprocessingGroup" xmlns:wpi="http://schemas.microsoft.com/office/word/2010/wordprocessingInk" xmlns:wne="http://schemas.microsoft.com/office/word/2006/wordml" xmlns:wps="http://schemas.microsoft.com/office/word/2010/wordprocessingShape" mc:Ignorable="w14 w15 w16se w16cid wp14">
   <w:tbl>
     <w:tblPr>
       <w:tblW w:w="0" w:type="auto"/>
@@ -2168,7 +2214,7 @@
 </file>
 
 <file path=word/footnotes.xml><?xml version="1.0" encoding="utf-8"?>
-<w:footnotes xmlns:wpc="http://schemas.microsoft.com/office/word/2010/wordprocessingCanvas" xmlns:cx="http://schemas.microsoft.com/office/drawing/2014/chartex" xmlns:cx1="http://schemas.microsoft.com/office/drawing/2015/9/8/chartex" xmlns:mc="http://schemas.openxmlformats.org/markup-compatibility/2006" xmlns:o="urn:schemas-microsoft-com:office:office" xmlns:r="http://schemas.openxmlformats.org/officeDocument/2006/relationships" xmlns:m="http://schemas.openxmlformats.org/officeDocument/2006/math" xmlns:v="urn:schemas-microsoft-com:vml" xmlns:wp14="http://schemas.microsoft.com/office/word/2010/wordprocessingDrawing" xmlns:wp="http://schemas.openxmlformats.org/drawingml/2006/wordprocessingDrawing" xmlns:w10="urn:schemas-microsoft-com:office:word" xmlns:w="http://schemas.openxmlformats.org/wordprocessingml/2006/main" xmlns:w14="http://schemas.microsoft.com/office/word/2010/wordml" xmlns:w15="http://schemas.microsoft.com/office/word/2012/wordml" xmlns:w16se="http://schemas.microsoft.com/office/word/2015/wordml/symex" xmlns:wpg="http://schemas.microsoft.com/office/word/2010/wordprocessingGroup" xmlns:wpi="http://schemas.microsoft.com/office/word/2010/wordprocessingInk" xmlns:wne="http://schemas.microsoft.com/office/word/2006/wordml" xmlns:wps="http://schemas.microsoft.com/office/word/2010/wordprocessingShape" mc:Ignorable="w14 w15 w16se wp14">
+<w:footnotes xmlns:wpc="http://schemas.microsoft.com/office/word/2010/wordprocessingCanvas" xmlns:cx="http://schemas.microsoft.com/office/drawing/2014/chartex" xmlns:cx1="http://schemas.microsoft.com/office/drawing/2015/9/8/chartex" xmlns:cx2="http://schemas.microsoft.com/office/drawing/2015/10/21/chartex" xmlns:cx3="http://schemas.microsoft.com/office/drawing/2016/5/9/chartex" xmlns:cx4="http://schemas.microsoft.com/office/drawing/2016/5/10/chartex" xmlns:cx5="http://schemas.microsoft.com/office/drawing/2016/5/11/chartex" xmlns:cx6="http://schemas.microsoft.com/office/drawing/2016/5/12/chartex" xmlns:cx7="http://schemas.microsoft.com/office/drawing/2016/5/13/chartex" xmlns:cx8="http://schemas.microsoft.com/office/drawing/2016/5/14/chartex" xmlns:mc="http://schemas.openxmlformats.org/markup-compatibility/2006" xmlns:aink="http://schemas.microsoft.com/office/drawing/2016/ink" xmlns:am3d="http://schemas.microsoft.com/office/drawing/2017/model3d" xmlns:o="urn:schemas-microsoft-com:office:office" xmlns:r="http://schemas.openxmlformats.org/officeDocument/2006/relationships" xmlns:m="http://schemas.openxmlformats.org/officeDocument/2006/math" xmlns:v="urn:schemas-microsoft-com:vml" xmlns:wp14="http://schemas.microsoft.com/office/word/2010/wordprocessingDrawing" xmlns:wp="http://schemas.openxmlformats.org/drawingml/2006/wordprocessingDrawing" xmlns:w10="urn:schemas-microsoft-com:office:word" xmlns:w="http://schemas.openxmlformats.org/wordprocessingml/2006/main" xmlns:w14="http://schemas.microsoft.com/office/word/2010/wordml" xmlns:w15="http://schemas.microsoft.com/office/word/2012/wordml" xmlns:w16cid="http://schemas.microsoft.com/office/word/2016/wordml/cid" xmlns:w16se="http://schemas.microsoft.com/office/word/2015/wordml/symex" xmlns:wpg="http://schemas.microsoft.com/office/word/2010/wordprocessingGroup" xmlns:wpi="http://schemas.microsoft.com/office/word/2010/wordprocessingInk" xmlns:wne="http://schemas.microsoft.com/office/word/2006/wordml" xmlns:wps="http://schemas.microsoft.com/office/word/2010/wordprocessingShape" mc:Ignorable="w14 w15 w16se w16cid wp14">
   <w:footnote w:type="separator" w:id="-1">
     <w:p>
       <w:r>
@@ -2191,7 +2237,7 @@
 </file>
 
 <file path=word/header1.xml><?xml version="1.0" encoding="utf-8"?>
-<w:hdr xmlns:wpc="http://schemas.microsoft.com/office/word/2010/wordprocessingCanvas" xmlns:cx="http://schemas.microsoft.com/office/drawing/2014/chartex" xmlns:cx1="http://schemas.microsoft.com/office/drawing/2015/9/8/chartex" xmlns:mc="http://schemas.openxmlformats.org/markup-compatibility/2006" xmlns:o="urn:schemas-microsoft-com:office:office" xmlns:r="http://schemas.openxmlformats.org/officeDocument/2006/relationships" xmlns:m="http://schemas.openxmlformats.org/officeDocument/2006/math" xmlns:v="urn:schemas-microsoft-com:vml" xmlns:wp14="http://schemas.microsoft.com/office/word/2010/wordprocessingDrawing" xmlns:wp="http://schemas.openxmlformats.org/drawingml/2006/wordprocessingDrawing" xmlns:w10="urn:schemas-microsoft-com:office:word" xmlns:w="http://schemas.openxmlformats.org/wordprocessingml/2006/main" xmlns:w14="http://schemas.microsoft.com/office/word/2010/wordml" xmlns:w15="http://schemas.microsoft.com/office/word/2012/wordml" xmlns:w16se="http://schemas.microsoft.com/office/word/2015/wordml/symex" xmlns:wpg="http://schemas.microsoft.com/office/word/2010/wordprocessingGroup" xmlns:wpi="http://schemas.microsoft.com/office/word/2010/wordprocessingInk" xmlns:wne="http://schemas.microsoft.com/office/word/2006/wordml" xmlns:wps="http://schemas.microsoft.com/office/word/2010/wordprocessingShape" mc:Ignorable="w14 w15 w16se wp14">
+<w:hdr xmlns:wpc="http://schemas.microsoft.com/office/word/2010/wordprocessingCanvas" xmlns:cx="http://schemas.microsoft.com/office/drawing/2014/chartex" xmlns:cx1="http://schemas.microsoft.com/office/drawing/2015/9/8/chartex" xmlns:cx2="http://schemas.microsoft.com/office/drawing/2015/10/21/chartex" xmlns:cx3="http://schemas.microsoft.com/office/drawing/2016/5/9/chartex" xmlns:cx4="http://schemas.microsoft.com/office/drawing/2016/5/10/chartex" xmlns:cx5="http://schemas.microsoft.com/office/drawing/2016/5/11/chartex" xmlns:cx6="http://schemas.microsoft.com/office/drawing/2016/5/12/chartex" xmlns:cx7="http://schemas.microsoft.com/office/drawing/2016/5/13/chartex" xmlns:cx8="http://schemas.microsoft.com/office/drawing/2016/5/14/chartex" xmlns:mc="http://schemas.openxmlformats.org/markup-compatibility/2006" xmlns:aink="http://schemas.microsoft.com/office/drawing/2016/ink" xmlns:am3d="http://schemas.microsoft.com/office/drawing/2017/model3d" xmlns:o="urn:schemas-microsoft-com:office:office" xmlns:r="http://schemas.openxmlformats.org/officeDocument/2006/relationships" xmlns:m="http://schemas.openxmlformats.org/officeDocument/2006/math" xmlns:v="urn:schemas-microsoft-com:vml" xmlns:wp14="http://schemas.microsoft.com/office/word/2010/wordprocessingDrawing" xmlns:wp="http://schemas.openxmlformats.org/drawingml/2006/wordprocessingDrawing" xmlns:w10="urn:schemas-microsoft-com:office:word" xmlns:w="http://schemas.openxmlformats.org/wordprocessingml/2006/main" xmlns:w14="http://schemas.microsoft.com/office/word/2010/wordml" xmlns:w15="http://schemas.microsoft.com/office/word/2012/wordml" xmlns:w16cid="http://schemas.microsoft.com/office/word/2016/wordml/cid" xmlns:w16se="http://schemas.microsoft.com/office/word/2015/wordml/symex" xmlns:wpg="http://schemas.microsoft.com/office/word/2010/wordprocessingGroup" xmlns:wpi="http://schemas.microsoft.com/office/word/2010/wordprocessingInk" xmlns:wne="http://schemas.microsoft.com/office/word/2006/wordml" xmlns:wps="http://schemas.microsoft.com/office/word/2010/wordprocessingShape" mc:Ignorable="w14 w15 w16se w16cid wp14">
   <w:tbl>
     <w:tblPr>
       <w:tblW w:w="0" w:type="auto"/>
@@ -2249,7 +2295,7 @@
 </file>
 
 <file path=word/header2.xml><?xml version="1.0" encoding="utf-8"?>
-<w:hdr xmlns:wpc="http://schemas.microsoft.com/office/word/2010/wordprocessingCanvas" xmlns:cx="http://schemas.microsoft.com/office/drawing/2014/chartex" xmlns:cx1="http://schemas.microsoft.com/office/drawing/2015/9/8/chartex" xmlns:mc="http://schemas.openxmlformats.org/markup-compatibility/2006" xmlns:o="urn:schemas-microsoft-com:office:office" xmlns:r="http://schemas.openxmlformats.org/officeDocument/2006/relationships" xmlns:m="http://schemas.openxmlformats.org/officeDocument/2006/math" xmlns:v="urn:schemas-microsoft-com:vml" xmlns:wp14="http://schemas.microsoft.com/office/word/2010/wordprocessingDrawing" xmlns:wp="http://schemas.openxmlformats.org/drawingml/2006/wordprocessingDrawing" xmlns:w10="urn:schemas-microsoft-com:office:word" xmlns:w="http://schemas.openxmlformats.org/wordprocessingml/2006/main" xmlns:w14="http://schemas.microsoft.com/office/word/2010/wordml" xmlns:w15="http://schemas.microsoft.com/office/word/2012/wordml" xmlns:w16se="http://schemas.microsoft.com/office/word/2015/wordml/symex" xmlns:wpg="http://schemas.microsoft.com/office/word/2010/wordprocessingGroup" xmlns:wpi="http://schemas.microsoft.com/office/word/2010/wordprocessingInk" xmlns:wne="http://schemas.microsoft.com/office/word/2006/wordml" xmlns:wps="http://schemas.microsoft.com/office/word/2010/wordprocessingShape" mc:Ignorable="w14 w15 w16se wp14">
+<w:hdr xmlns:wpc="http://schemas.microsoft.com/office/word/2010/wordprocessingCanvas" xmlns:cx="http://schemas.microsoft.com/office/drawing/2014/chartex" xmlns:cx1="http://schemas.microsoft.com/office/drawing/2015/9/8/chartex" xmlns:cx2="http://schemas.microsoft.com/office/drawing/2015/10/21/chartex" xmlns:cx3="http://schemas.microsoft.com/office/drawing/2016/5/9/chartex" xmlns:cx4="http://schemas.microsoft.com/office/drawing/2016/5/10/chartex" xmlns:cx5="http://schemas.microsoft.com/office/drawing/2016/5/11/chartex" xmlns:cx6="http://schemas.microsoft.com/office/drawing/2016/5/12/chartex" xmlns:cx7="http://schemas.microsoft.com/office/drawing/2016/5/13/chartex" xmlns:cx8="http://schemas.microsoft.com/office/drawing/2016/5/14/chartex" xmlns:mc="http://schemas.openxmlformats.org/markup-compatibility/2006" xmlns:aink="http://schemas.microsoft.com/office/drawing/2016/ink" xmlns:am3d="http://schemas.microsoft.com/office/drawing/2017/model3d" xmlns:o="urn:schemas-microsoft-com:office:office" xmlns:r="http://schemas.openxmlformats.org/officeDocument/2006/relationships" xmlns:m="http://schemas.openxmlformats.org/officeDocument/2006/math" xmlns:v="urn:schemas-microsoft-com:vml" xmlns:wp14="http://schemas.microsoft.com/office/word/2010/wordprocessingDrawing" xmlns:wp="http://schemas.openxmlformats.org/drawingml/2006/wordprocessingDrawing" xmlns:w10="urn:schemas-microsoft-com:office:word" xmlns:w="http://schemas.openxmlformats.org/wordprocessingml/2006/main" xmlns:w14="http://schemas.microsoft.com/office/word/2010/wordml" xmlns:w15="http://schemas.microsoft.com/office/word/2012/wordml" xmlns:w16cid="http://schemas.microsoft.com/office/word/2016/wordml/cid" xmlns:w16se="http://schemas.microsoft.com/office/word/2015/wordml/symex" xmlns:wpg="http://schemas.microsoft.com/office/word/2010/wordprocessingGroup" xmlns:wpi="http://schemas.microsoft.com/office/word/2010/wordprocessingInk" xmlns:wne="http://schemas.microsoft.com/office/word/2006/wordml" xmlns:wps="http://schemas.microsoft.com/office/word/2010/wordprocessingShape" mc:Ignorable="w14 w15 w16se w16cid wp14">
   <w:p>
     <w:pPr>
       <w:pStyle w:val="Header"/>
@@ -2328,7 +2374,7 @@
             </wp:anchor>
           </w:drawing>
         </mc:Choice>
-        <mc:Fallback xmlns:a="http://schemas.openxmlformats.org/drawingml/2006/main" xmlns:wp14="http://schemas.microsoft.com/office/word/2010/wordml" xmlns:w16cid="http://schemas.microsoft.com/office/word/2016/wordml/cid" xmlns:am3d="http://schemas.microsoft.com/office/drawing/2017/model3d" xmlns:aink="http://schemas.microsoft.com/office/drawing/2016/ink" xmlns:cx8="http://schemas.microsoft.com/office/drawing/2016/5/14/chartex" xmlns:cx7="http://schemas.microsoft.com/office/drawing/2016/5/13/chartex" xmlns:cx6="http://schemas.microsoft.com/office/drawing/2016/5/12/chartex" xmlns:cx5="http://schemas.microsoft.com/office/drawing/2016/5/11/chartex" xmlns:cx4="http://schemas.microsoft.com/office/drawing/2016/5/10/chartex" xmlns:cx3="http://schemas.microsoft.com/office/drawing/2016/5/9/chartex" xmlns:cx2="http://schemas.microsoft.com/office/drawing/2015/10/21/chartex">
+        <mc:Fallback xmlns:wp14="http://schemas.microsoft.com/office/word/2010/wordml" xmlns:a="http://schemas.openxmlformats.org/drawingml/2006/main">
           <w:pict w14:anchorId="032BE556">
             <v:line id="Straight Connector 5" style="position:absolute;z-index:-251657216;visibility:visible;mso-wrap-style:square;mso-width-percent:1000;mso-top-percent:173;mso-wrap-distance-left:9pt;mso-wrap-distance-top:0;mso-wrap-distance-right:9pt;mso-wrap-distance-bottom:0;mso-position-horizontal:center;mso-position-horizontal-relative:page;mso-position-vertical-relative:page;mso-width-percent:1000;mso-top-percent:173;mso-width-relative:page" alt="Header dividing line" o:spid="_x0000_s1026" strokecolor="#5a5a5a [2109]" strokeweight=".5pt" from="0,0" to="612pt,0" w14:anchorId="7C28D1A4" o:gfxdata="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">
               <v:stroke joinstyle="miter"/>
@@ -2343,7 +2389,7 @@
 </file>
 
 <file path=word/numbering.xml><?xml version="1.0" encoding="utf-8"?>
-<w:numbering xmlns:wpc="http://schemas.microsoft.com/office/word/2010/wordprocessingCanvas" xmlns:cx="http://schemas.microsoft.com/office/drawing/2014/chartex" xmlns:cx1="http://schemas.microsoft.com/office/drawing/2015/9/8/chartex" xmlns:mc="http://schemas.openxmlformats.org/markup-compatibility/2006" xmlns:o="urn:schemas-microsoft-com:office:office" xmlns:r="http://schemas.openxmlformats.org/officeDocument/2006/relationships" xmlns:m="http://schemas.openxmlformats.org/officeDocument/2006/math" xmlns:v="urn:schemas-microsoft-com:vml" xmlns:wp14="http://schemas.microsoft.com/office/word/2010/wordprocessingDrawing" xmlns:wp="http://schemas.openxmlformats.org/drawingml/2006/wordprocessingDrawing" xmlns:w10="urn:schemas-microsoft-com:office:word" xmlns:w="http://schemas.openxmlformats.org/wordprocessingml/2006/main" xmlns:w14="http://schemas.microsoft.com/office/word/2010/wordml" xmlns:w15="http://schemas.microsoft.com/office/word/2012/wordml" xmlns:w16se="http://schemas.microsoft.com/office/word/2015/wordml/symex" xmlns:wpg="http://schemas.microsoft.com/office/word/2010/wordprocessingGroup" xmlns:wpi="http://schemas.microsoft.com/office/word/2010/wordprocessingInk" xmlns:wne="http://schemas.microsoft.com/office/word/2006/wordml" xmlns:wps="http://schemas.microsoft.com/office/word/2010/wordprocessingShape" mc:Ignorable="w14 w15 w16se wp14">
+<w:numbering xmlns:wpc="http://schemas.microsoft.com/office/word/2010/wordprocessingCanvas" xmlns:cx="http://schemas.microsoft.com/office/drawing/2014/chartex" xmlns:cx1="http://schemas.microsoft.com/office/drawing/2015/9/8/chartex" xmlns:cx2="http://schemas.microsoft.com/office/drawing/2015/10/21/chartex" xmlns:cx3="http://schemas.microsoft.com/office/drawing/2016/5/9/chartex" xmlns:cx4="http://schemas.microsoft.com/office/drawing/2016/5/10/chartex" xmlns:cx5="http://schemas.microsoft.com/office/drawing/2016/5/11/chartex" xmlns:cx6="http://schemas.microsoft.com/office/drawing/2016/5/12/chartex" xmlns:cx7="http://schemas.microsoft.com/office/drawing/2016/5/13/chartex" xmlns:cx8="http://schemas.microsoft.com/office/drawing/2016/5/14/chartex" xmlns:mc="http://schemas.openxmlformats.org/markup-compatibility/2006" xmlns:aink="http://schemas.microsoft.com/office/drawing/2016/ink" xmlns:am3d="http://schemas.microsoft.com/office/drawing/2017/model3d" xmlns:o="urn:schemas-microsoft-com:office:office" xmlns:r="http://schemas.openxmlformats.org/officeDocument/2006/relationships" xmlns:m="http://schemas.openxmlformats.org/officeDocument/2006/math" xmlns:v="urn:schemas-microsoft-com:vml" xmlns:wp14="http://schemas.microsoft.com/office/word/2010/wordprocessingDrawing" xmlns:wp="http://schemas.openxmlformats.org/drawingml/2006/wordprocessingDrawing" xmlns:w10="urn:schemas-microsoft-com:office:word" xmlns:w="http://schemas.openxmlformats.org/wordprocessingml/2006/main" xmlns:w14="http://schemas.microsoft.com/office/word/2010/wordml" xmlns:w15="http://schemas.microsoft.com/office/word/2012/wordml" xmlns:w16cid="http://schemas.microsoft.com/office/word/2016/wordml/cid" xmlns:w16se="http://schemas.microsoft.com/office/word/2015/wordml/symex" xmlns:wpg="http://schemas.microsoft.com/office/word/2010/wordprocessingGroup" xmlns:wpi="http://schemas.microsoft.com/office/word/2010/wordprocessingInk" xmlns:wne="http://schemas.microsoft.com/office/word/2006/wordml" xmlns:wps="http://schemas.microsoft.com/office/word/2010/wordprocessingShape" mc:Ignorable="w14 w15 w16se w16cid wp14">
   <w:abstractNum w:abstractNumId="0" w15:restartNumberingAfterBreak="0">
     <w:nsid w:val="FFFFFF7C"/>
     <w:multiLevelType w:val="singleLevel"/>
@@ -3487,7 +3533,7 @@
 </file>
 
 <file path=word/styles.xml><?xml version="1.0" encoding="utf-8"?>
-<w:styles xmlns:mc="http://schemas.openxmlformats.org/markup-compatibility/2006" xmlns:r="http://schemas.openxmlformats.org/officeDocument/2006/relationships" xmlns:w="http://schemas.openxmlformats.org/wordprocessingml/2006/main" xmlns:w14="http://schemas.microsoft.com/office/word/2010/wordml" xmlns:w15="http://schemas.microsoft.com/office/word/2012/wordml" xmlns:w16se="http://schemas.microsoft.com/office/word/2015/wordml/symex" mc:Ignorable="w14 w15 w16se">
+<w:styles xmlns:mc="http://schemas.openxmlformats.org/markup-compatibility/2006" xmlns:r="http://schemas.openxmlformats.org/officeDocument/2006/relationships" xmlns:w="http://schemas.openxmlformats.org/wordprocessingml/2006/main" xmlns:w14="http://schemas.microsoft.com/office/word/2010/wordml" xmlns:w15="http://schemas.microsoft.com/office/word/2012/wordml" xmlns:w16cid="http://schemas.microsoft.com/office/word/2016/wordml/cid" xmlns:w16se="http://schemas.microsoft.com/office/word/2015/wordml/symex" mc:Ignorable="w14 w15 w16se w16cid">
   <w:docDefaults>
     <w:rPrDefault>
       <w:rPr>
@@ -3500,7 +3546,7 @@
     </w:rPrDefault>
     <w:pPrDefault/>
   </w:docDefaults>
-  <w:latentStyles w:defLockedState="0" w:defUIPriority="99" w:defSemiHidden="0" w:defUnhideWhenUsed="0" w:defQFormat="0" w:count="371">
+  <w:latentStyles w:defLockedState="0" w:defUIPriority="99" w:defSemiHidden="0" w:defUnhideWhenUsed="0" w:defQFormat="0" w:count="375">
     <w:lsdException w:name="Normal" w:uiPriority="0" w:qFormat="1"/>
     <w:lsdException w:name="heading 1" w:uiPriority="9" w:qFormat="1"/>
     <w:lsdException w:name="heading 2" w:semiHidden="1" w:uiPriority="9" w:unhideWhenUsed="1" w:qFormat="1"/>
@@ -3606,7 +3652,6 @@
     <w:lsdException w:name="HTML Sample" w:semiHidden="1" w:unhideWhenUsed="1"/>
     <w:lsdException w:name="HTML Typewriter" w:semiHidden="1" w:unhideWhenUsed="1"/>
     <w:lsdException w:name="HTML Variable" w:semiHidden="1" w:unhideWhenUsed="1"/>
-    <w:lsdException w:name="Normal Table" w:semiHidden="1" w:unhideWhenUsed="1"/>
     <w:lsdException w:name="annotation subject" w:semiHidden="1" w:unhideWhenUsed="1"/>
     <w:lsdException w:name="No List" w:semiHidden="1" w:unhideWhenUsed="1"/>
     <w:lsdException w:name="Outline List 1" w:semiHidden="1" w:unhideWhenUsed="1"/>
@@ -3650,10 +3695,8 @@
     <w:lsdException w:name="Table Elegant" w:semiHidden="1" w:unhideWhenUsed="1"/>
     <w:lsdException w:name="Table Professional" w:semiHidden="1" w:unhideWhenUsed="1"/>
     <w:lsdException w:name="Table Subtle 1" w:semiHidden="1" w:unhideWhenUsed="1"/>
-    <w:lsdException w:name="Table Subtle 2" w:semiHidden="1" w:unhideWhenUsed="1"/>
     <w:lsdException w:name="Table Web 1" w:semiHidden="1" w:unhideWhenUsed="1"/>
     <w:lsdException w:name="Table Web 2" w:semiHidden="1" w:unhideWhenUsed="1"/>
-    <w:lsdException w:name="Table Web 3" w:semiHidden="1" w:unhideWhenUsed="1"/>
     <w:lsdException w:name="Balloon Text" w:semiHidden="1" w:unhideWhenUsed="1"/>
     <w:lsdException w:name="Table Grid" w:uiPriority="39"/>
     <w:lsdException w:name="Table Theme" w:semiHidden="1" w:unhideWhenUsed="1"/>
@@ -3872,6 +3915,10 @@
     <w:lsdException w:name="List Table 5 Dark Accent 6" w:uiPriority="50"/>
     <w:lsdException w:name="List Table 6 Colorful Accent 6" w:uiPriority="51"/>
     <w:lsdException w:name="List Table 7 Colorful Accent 6" w:uiPriority="52"/>
+    <w:lsdException w:name="Mention" w:semiHidden="1" w:unhideWhenUsed="1"/>
+    <w:lsdException w:name="Smart Hyperlink" w:semiHidden="1" w:unhideWhenUsed="1"/>
+    <w:lsdException w:name="Hashtag" w:semiHidden="1" w:unhideWhenUsed="1"/>
+    <w:lsdException w:name="Unresolved Mention" w:semiHidden="1" w:unhideWhenUsed="1"/>
   </w:latentStyles>
   <w:style w:type="paragraph" w:default="1" w:styleId="Normal">
     <w:name w:val="Normal"/>
@@ -28131,7 +28178,7 @@
 </file>
 
 <file path=word/glossary/document.xml><?xml version="1.0" encoding="utf-8"?>
-<w:glossaryDocument xmlns:wpc="http://schemas.microsoft.com/office/word/2010/wordprocessingCanvas" xmlns:cx="http://schemas.microsoft.com/office/drawing/2014/chartex" xmlns:cx1="http://schemas.microsoft.com/office/drawing/2015/9/8/chartex" xmlns:mc="http://schemas.openxmlformats.org/markup-compatibility/2006" xmlns:o="urn:schemas-microsoft-com:office:office" xmlns:r="http://schemas.openxmlformats.org/officeDocument/2006/relationships" xmlns:m="http://schemas.openxmlformats.org/officeDocument/2006/math" xmlns:v="urn:schemas-microsoft-com:vml" xmlns:wp14="http://schemas.microsoft.com/office/word/2010/wordprocessingDrawing" xmlns:wp="http://schemas.openxmlformats.org/drawingml/2006/wordprocessingDrawing" xmlns:w10="urn:schemas-microsoft-com:office:word" xmlns:w="http://schemas.openxmlformats.org/wordprocessingml/2006/main" xmlns:w14="http://schemas.microsoft.com/office/word/2010/wordml" xmlns:w15="http://schemas.microsoft.com/office/word/2012/wordml" xmlns:w16se="http://schemas.microsoft.com/office/word/2015/wordml/symex" xmlns:wpg="http://schemas.microsoft.com/office/word/2010/wordprocessingGroup" xmlns:wpi="http://schemas.microsoft.com/office/word/2010/wordprocessingInk" xmlns:wne="http://schemas.microsoft.com/office/word/2006/wordml" xmlns:wps="http://schemas.microsoft.com/office/word/2010/wordprocessingShape" mc:Ignorable="w14 w15 w16se wp14">
+<w:glossaryDocument xmlns:wpc="http://schemas.microsoft.com/office/word/2010/wordprocessingCanvas" xmlns:cx="http://schemas.microsoft.com/office/drawing/2014/chartex" xmlns:cx1="http://schemas.microsoft.com/office/drawing/2015/9/8/chartex" xmlns:cx2="http://schemas.microsoft.com/office/drawing/2015/10/21/chartex" xmlns:cx3="http://schemas.microsoft.com/office/drawing/2016/5/9/chartex" xmlns:cx4="http://schemas.microsoft.com/office/drawing/2016/5/10/chartex" xmlns:cx5="http://schemas.microsoft.com/office/drawing/2016/5/11/chartex" xmlns:cx6="http://schemas.microsoft.com/office/drawing/2016/5/12/chartex" xmlns:cx7="http://schemas.microsoft.com/office/drawing/2016/5/13/chartex" xmlns:cx8="http://schemas.microsoft.com/office/drawing/2016/5/14/chartex" xmlns:mc="http://schemas.openxmlformats.org/markup-compatibility/2006" xmlns:aink="http://schemas.microsoft.com/office/drawing/2016/ink" xmlns:am3d="http://schemas.microsoft.com/office/drawing/2017/model3d" xmlns:o="urn:schemas-microsoft-com:office:office" xmlns:r="http://schemas.openxmlformats.org/officeDocument/2006/relationships" xmlns:m="http://schemas.openxmlformats.org/officeDocument/2006/math" xmlns:v="urn:schemas-microsoft-com:vml" xmlns:wp14="http://schemas.microsoft.com/office/word/2010/wordprocessingDrawing" xmlns:wp="http://schemas.openxmlformats.org/drawingml/2006/wordprocessingDrawing" xmlns:w10="urn:schemas-microsoft-com:office:word" xmlns:w="http://schemas.openxmlformats.org/wordprocessingml/2006/main" xmlns:w14="http://schemas.microsoft.com/office/word/2010/wordml" xmlns:w15="http://schemas.microsoft.com/office/word/2012/wordml" xmlns:w16cid="http://schemas.microsoft.com/office/word/2016/wordml/cid" xmlns:w16se="http://schemas.microsoft.com/office/word/2015/wordml/symex" xmlns:wpg="http://schemas.microsoft.com/office/word/2010/wordprocessingGroup" xmlns:wpi="http://schemas.microsoft.com/office/word/2010/wordprocessingInk" xmlns:wne="http://schemas.microsoft.com/office/word/2006/wordml" xmlns:wps="http://schemas.microsoft.com/office/word/2010/wordprocessingShape" mc:Ignorable="w14 w15 w16se w16cid wp14">
   <w:docParts>
     <w:docPart>
       <w:docPartPr>
@@ -28268,7 +28315,7 @@
 </file>
 
 <file path=word/glossary/fontTable.xml><?xml version="1.0" encoding="utf-8"?>
-<w:fonts xmlns:mc="http://schemas.openxmlformats.org/markup-compatibility/2006" xmlns:r="http://schemas.openxmlformats.org/officeDocument/2006/relationships" xmlns:w="http://schemas.openxmlformats.org/wordprocessingml/2006/main" xmlns:w14="http://schemas.microsoft.com/office/word/2010/wordml" xmlns:w15="http://schemas.microsoft.com/office/word/2012/wordml" xmlns:w16se="http://schemas.microsoft.com/office/word/2015/wordml/symex" mc:Ignorable="w14 w15 w16se">
+<w:fonts xmlns:mc="http://schemas.openxmlformats.org/markup-compatibility/2006" xmlns:r="http://schemas.openxmlformats.org/officeDocument/2006/relationships" xmlns:w="http://schemas.openxmlformats.org/wordprocessingml/2006/main" xmlns:w14="http://schemas.microsoft.com/office/word/2010/wordml" xmlns:w15="http://schemas.microsoft.com/office/word/2012/wordml" xmlns:w16cid="http://schemas.microsoft.com/office/word/2016/wordml/cid" xmlns:w16se="http://schemas.microsoft.com/office/word/2015/wordml/symex" mc:Ignorable="w14 w15 w16se w16cid">
   <w:font w:name="Symbol">
     <w:panose1 w:val="05050102010706020507"/>
     <w:charset w:val="02"/>
@@ -28302,7 +28349,7 @@
     <w:charset w:val="00"/>
     <w:family w:val="swiss"/>
     <w:pitch w:val="variable"/>
-    <w:sig w:usb0="E0002AFF" w:usb1="C000247B" w:usb2="00000009" w:usb3="00000000" w:csb0="000001FF" w:csb1="00000000"/>
+    <w:sig w:usb0="E0002EFF" w:usb1="C000247B" w:usb2="00000009" w:usb3="00000000" w:csb0="000001FF" w:csb1="00000000"/>
   </w:font>
   <w:font w:name="Georgia">
     <w:panose1 w:val="02040502050405020303"/>
@@ -28336,7 +28383,7 @@
 </file>
 
 <file path=word/glossary/settings.xml><?xml version="1.0" encoding="utf-8"?>
-<w:settings xmlns:mc="http://schemas.openxmlformats.org/markup-compatibility/2006" xmlns:o="urn:schemas-microsoft-com:office:office" xmlns:r="http://schemas.openxmlformats.org/officeDocument/2006/relationships" xmlns:m="http://schemas.openxmlformats.org/officeDocument/2006/math" xmlns:v="urn:schemas-microsoft-com:vml" xmlns:w10="urn:schemas-microsoft-com:office:word" xmlns:w="http://schemas.openxmlformats.org/wordprocessingml/2006/main" xmlns:w14="http://schemas.microsoft.com/office/word/2010/wordml" xmlns:w15="http://schemas.microsoft.com/office/word/2012/wordml" xmlns:w16se="http://schemas.microsoft.com/office/word/2015/wordml/symex" xmlns:sl="http://schemas.openxmlformats.org/schemaLibrary/2006/main" mc:Ignorable="w14 w15 w16se">
+<w:settings xmlns:mc="http://schemas.openxmlformats.org/markup-compatibility/2006" xmlns:o="urn:schemas-microsoft-com:office:office" xmlns:r="http://schemas.openxmlformats.org/officeDocument/2006/relationships" xmlns:m="http://schemas.openxmlformats.org/officeDocument/2006/math" xmlns:v="urn:schemas-microsoft-com:vml" xmlns:w10="urn:schemas-microsoft-com:office:word" xmlns:w="http://schemas.openxmlformats.org/wordprocessingml/2006/main" xmlns:w14="http://schemas.microsoft.com/office/word/2010/wordml" xmlns:w15="http://schemas.microsoft.com/office/word/2012/wordml" xmlns:w16cid="http://schemas.microsoft.com/office/word/2016/wordml/cid" xmlns:w16se="http://schemas.microsoft.com/office/word/2015/wordml/symex" xmlns:sl="http://schemas.openxmlformats.org/schemaLibrary/2006/main" mc:Ignorable="w14 w15 w16se w16cid">
   <w:view w:val="normal"/>
   <w:defaultTabStop w:val="720"/>
   <w:characterSpacingControl w:val="doNotCompress"/>
@@ -28347,6 +28394,7 @@
     <w:compatSetting w:name="enableOpenTypeFeatures" w:uri="http://schemas.microsoft.com/office/word" w:val="1"/>
     <w:compatSetting w:name="doNotFlipMirrorIndents" w:uri="http://schemas.microsoft.com/office/word" w:val="1"/>
     <w:compatSetting w:name="differentiateMultirowTableHeaders" w:uri="http://schemas.microsoft.com/office/word" w:val="1"/>
+    <w:compatSetting w:name="useWord2013TrackBottomHyphenation" w:uri="http://schemas.microsoft.com/office/word" w:val="1"/>
   </w:compat>
   <w:rsids>
     <w:rsidRoot w:val="0005492B"/>
@@ -28363,6 +28411,7 @@
     <w:rsid w:val="00A636EC"/>
     <w:rsid w:val="00CA71F1"/>
     <w:rsid w:val="00D7012A"/>
+    <w:rsid w:val="00EA10F2"/>
     <w:rsid w:val="00FE144A"/>
     <w:rsid w:val="00FF2B10"/>
   </w:rsids>
@@ -28388,7 +28437,7 @@
 </file>
 
 <file path=word/glossary/styles.xml><?xml version="1.0" encoding="utf-8"?>
-<w:styles xmlns:mc="http://schemas.openxmlformats.org/markup-compatibility/2006" xmlns:r="http://schemas.openxmlformats.org/officeDocument/2006/relationships" xmlns:w="http://schemas.openxmlformats.org/wordprocessingml/2006/main" xmlns:w14="http://schemas.microsoft.com/office/word/2010/wordml" xmlns:w15="http://schemas.microsoft.com/office/word/2012/wordml" xmlns:w16se="http://schemas.microsoft.com/office/word/2015/wordml/symex" mc:Ignorable="w14 w15 w16se">
+<w:styles xmlns:mc="http://schemas.openxmlformats.org/markup-compatibility/2006" xmlns:r="http://schemas.openxmlformats.org/officeDocument/2006/relationships" xmlns:w="http://schemas.openxmlformats.org/wordprocessingml/2006/main" xmlns:w14="http://schemas.microsoft.com/office/word/2010/wordml" xmlns:w15="http://schemas.microsoft.com/office/word/2012/wordml" xmlns:w16cid="http://schemas.microsoft.com/office/word/2016/wordml/cid" xmlns:w16se="http://schemas.microsoft.com/office/word/2015/wordml/symex" mc:Ignorable="w14 w15 w16se w16cid">
   <w:docDefaults>
     <w:rPrDefault>
       <w:rPr>
@@ -28404,7 +28453,7 @@
       </w:pPr>
     </w:pPrDefault>
   </w:docDefaults>
-  <w:latentStyles w:defLockedState="0" w:defUIPriority="99" w:defSemiHidden="0" w:defUnhideWhenUsed="0" w:defQFormat="0" w:count="371">
+  <w:latentStyles w:defLockedState="0" w:defUIPriority="99" w:defSemiHidden="0" w:defUnhideWhenUsed="0" w:defQFormat="0" w:count="375">
     <w:lsdException w:name="Normal" w:uiPriority="0" w:qFormat="1"/>
     <w:lsdException w:name="heading 1" w:uiPriority="9" w:qFormat="1"/>
     <w:lsdException w:name="heading 2" w:semiHidden="1" w:uiPriority="9" w:unhideWhenUsed="1" w:qFormat="1"/>
@@ -28510,7 +28559,6 @@
     <w:lsdException w:name="HTML Sample" w:semiHidden="1" w:unhideWhenUsed="1"/>
     <w:lsdException w:name="HTML Typewriter" w:semiHidden="1" w:unhideWhenUsed="1"/>
     <w:lsdException w:name="HTML Variable" w:semiHidden="1" w:unhideWhenUsed="1"/>
-    <w:lsdException w:name="Normal Table" w:semiHidden="1" w:unhideWhenUsed="1"/>
     <w:lsdException w:name="annotation subject" w:semiHidden="1" w:unhideWhenUsed="1"/>
     <w:lsdException w:name="No List" w:semiHidden="1" w:unhideWhenUsed="1"/>
     <w:lsdException w:name="Outline List 1" w:semiHidden="1" w:unhideWhenUsed="1"/>
@@ -28554,10 +28602,8 @@
     <w:lsdException w:name="Table Elegant" w:semiHidden="1" w:unhideWhenUsed="1"/>
     <w:lsdException w:name="Table Professional" w:semiHidden="1" w:unhideWhenUsed="1"/>
     <w:lsdException w:name="Table Subtle 1" w:semiHidden="1" w:unhideWhenUsed="1"/>
-    <w:lsdException w:name="Table Subtle 2" w:semiHidden="1" w:unhideWhenUsed="1"/>
     <w:lsdException w:name="Table Web 1" w:semiHidden="1" w:unhideWhenUsed="1"/>
     <w:lsdException w:name="Table Web 2" w:semiHidden="1" w:unhideWhenUsed="1"/>
-    <w:lsdException w:name="Table Web 3" w:semiHidden="1" w:unhideWhenUsed="1"/>
     <w:lsdException w:name="Balloon Text" w:semiHidden="1" w:unhideWhenUsed="1"/>
     <w:lsdException w:name="Table Grid" w:uiPriority="39"/>
     <w:lsdException w:name="Table Theme" w:semiHidden="1" w:unhideWhenUsed="1"/>
@@ -28776,6 +28822,10 @@
     <w:lsdException w:name="List Table 5 Dark Accent 6" w:uiPriority="50"/>
     <w:lsdException w:name="List Table 6 Colorful Accent 6" w:uiPriority="51"/>
     <w:lsdException w:name="List Table 7 Colorful Accent 6" w:uiPriority="52"/>
+    <w:lsdException w:name="Mention" w:semiHidden="1" w:unhideWhenUsed="1"/>
+    <w:lsdException w:name="Smart Hyperlink" w:semiHidden="1" w:unhideWhenUsed="1"/>
+    <w:lsdException w:name="Hashtag" w:semiHidden="1" w:unhideWhenUsed="1"/>
+    <w:lsdException w:name="Unresolved Mention" w:semiHidden="1" w:unhideWhenUsed="1"/>
   </w:latentStyles>
   <w:style w:type="paragraph" w:default="1" w:styleId="Normal">
     <w:name w:val="Normal"/>
@@ -29005,7 +29055,7 @@
 </file>
 
 <file path=word/glossary/webSettings.xml><?xml version="1.0" encoding="utf-8"?>
-<w:webSettings xmlns:mc="http://schemas.openxmlformats.org/markup-compatibility/2006" xmlns:r="http://schemas.openxmlformats.org/officeDocument/2006/relationships" xmlns:w="http://schemas.openxmlformats.org/wordprocessingml/2006/main" xmlns:w14="http://schemas.microsoft.com/office/word/2010/wordml" xmlns:w15="http://schemas.microsoft.com/office/word/2012/wordml" xmlns:w16se="http://schemas.microsoft.com/office/word/2015/wordml/symex" mc:Ignorable="w14 w15 w16se">
+<w:webSettings xmlns:mc="http://schemas.openxmlformats.org/markup-compatibility/2006" xmlns:r="http://schemas.openxmlformats.org/officeDocument/2006/relationships" xmlns:w="http://schemas.openxmlformats.org/wordprocessingml/2006/main" xmlns:w14="http://schemas.microsoft.com/office/word/2010/wordml" xmlns:w15="http://schemas.microsoft.com/office/word/2012/wordml" xmlns:w16cid="http://schemas.microsoft.com/office/word/2016/wordml/cid" xmlns:w16se="http://schemas.microsoft.com/office/word/2015/wordml/symex" mc:Ignorable="w14 w15 w16se w16cid">
   <w:optimizeForBrowser/>
   <w:allowPNG/>
 </w:webSettings>

</xml_diff>

<commit_message>
Added program management and AA extension
</commit_message>
<xml_diff>
--- a/files/Abhay Sawhney Resume.docx
+++ b/files/Abhay Sawhney Resume.docx
@@ -228,7 +228,25 @@
                 <w:sz w:val="20"/>
                 <w:szCs w:val="20"/>
               </w:rPr>
-              <w:t>product management</w:t>
+              <w:t>product</w:t>
+            </w:r>
+            <w:r>
+              <w:rPr>
+                <w:b w:val="0"/>
+                <w:color w:val="595959" w:themeColor="text1" w:themeTint="A6"/>
+                <w:sz w:val="20"/>
+                <w:szCs w:val="20"/>
+              </w:rPr>
+              <w:t>/program</w:t>
+            </w:r>
+            <w:r>
+              <w:rPr>
+                <w:b w:val="0"/>
+                <w:color w:val="595959" w:themeColor="text1" w:themeTint="A6"/>
+                <w:sz w:val="20"/>
+                <w:szCs w:val="20"/>
+              </w:rPr>
+              <w:t xml:space="preserve"> management</w:t>
             </w:r>
             <w:r>
               <w:rPr>
@@ -274,6 +292,15 @@
                 <w:szCs w:val="20"/>
               </w:rPr>
               <w:t>products</w:t>
+            </w:r>
+            <w:r>
+              <w:rPr>
+                <w:b w:val="0"/>
+                <w:color w:val="595959" w:themeColor="text1" w:themeTint="A6"/>
+                <w:sz w:val="20"/>
+                <w:szCs w:val="20"/>
+              </w:rPr>
+              <w:t xml:space="preserve"> and initiatives</w:t>
             </w:r>
             <w:r>
               <w:rPr>
@@ -547,21 +574,21 @@
                 <w:rFonts w:eastAsia="Times New Roman" w:cstheme="minorHAnsi"/>
                 <w:color w:val="365F91"/>
               </w:rPr>
-              <w:t xml:space="preserve"> – Sept </w:t>
+              <w:t xml:space="preserve"> – </w:t>
             </w:r>
             <w:r>
               <w:rPr>
                 <w:rFonts w:eastAsia="Times New Roman" w:cstheme="minorHAnsi"/>
                 <w:color w:val="365F91"/>
               </w:rPr>
-              <w:t>2019</w:t>
+              <w:t xml:space="preserve">Present (Extended) </w:t>
             </w:r>
             <w:r>
               <w:rPr>
                 <w:rFonts w:eastAsia="Times New Roman" w:cstheme="minorHAnsi"/>
                 <w:color w:val="365F91"/>
               </w:rPr>
-              <w:t xml:space="preserve"> • </w:t>
+              <w:t xml:space="preserve">• </w:t>
             </w:r>
             <w:r>
               <w:rPr>
@@ -724,7 +751,16 @@
                 <w:sz w:val="20"/>
                 <w:szCs w:val="20"/>
               </w:rPr>
-              <w:t xml:space="preserve"> worldwide RPA meetups to boost AA</w:t>
+              <w:t xml:space="preserve"> worldwide RPA meetups to</w:t>
+            </w:r>
+            <w:bookmarkStart w:id="0" w:name="_GoBack"/>
+            <w:bookmarkEnd w:id="0"/>
+            <w:r>
+              <w:rPr>
+                <w:sz w:val="20"/>
+                <w:szCs w:val="20"/>
+              </w:rPr>
+              <w:t xml:space="preserve"> boost AA</w:t>
             </w:r>
             <w:r>
               <w:rPr>
@@ -1000,16 +1036,7 @@
                 <w:sz w:val="20"/>
                 <w:szCs w:val="20"/>
               </w:rPr>
-              <w:t>Leveraged concepts from Credit, Risk, and Artificial Intelligence to optimize com</w:t>
-            </w:r>
-            <w:bookmarkStart w:id="0" w:name="_GoBack"/>
-            <w:bookmarkEnd w:id="0"/>
-            <w:r>
-              <w:rPr>
-                <w:sz w:val="20"/>
-                <w:szCs w:val="20"/>
-              </w:rPr>
-              <w:t>pliance and performance</w:t>
+              <w:t>Leveraged concepts from Credit, Risk, and Artificial Intelligence to optimize compliance and performance</w:t>
             </w:r>
           </w:p>
           <w:p>
@@ -1874,7 +1901,6 @@
                 <w:szCs w:val="24"/>
               </w:rPr>
             </w:pPr>
-            <w:proofErr w:type="spellStart"/>
             <w:r>
               <w:rPr>
                 <w:rFonts w:eastAsia="Times New Roman" w:cstheme="minorBidi"/>
@@ -1883,18 +1909,7 @@
                 <w:sz w:val="24"/>
                 <w:szCs w:val="24"/>
               </w:rPr>
-              <w:t>Shikshantar</w:t>
-            </w:r>
-            <w:proofErr w:type="spellEnd"/>
-            <w:r>
-              <w:rPr>
-                <w:rFonts w:eastAsia="Times New Roman" w:cstheme="minorBidi"/>
-                <w:caps w:val="0"/>
-                <w:color w:val="365F91"/>
-                <w:sz w:val="24"/>
-                <w:szCs w:val="24"/>
-              </w:rPr>
-              <w:t xml:space="preserve"> School, New Delhi</w:t>
+              <w:t>Shikshantar School, New Delhi</w:t>
             </w:r>
           </w:p>
           <w:p>
@@ -2374,7 +2389,7 @@
             </wp:anchor>
           </w:drawing>
         </mc:Choice>
-        <mc:Fallback xmlns:wp14="http://schemas.microsoft.com/office/word/2010/wordml" xmlns:a="http://schemas.openxmlformats.org/drawingml/2006/main">
+        <mc:Fallback xmlns:a="http://schemas.openxmlformats.org/drawingml/2006/main" xmlns:wp14="http://schemas.microsoft.com/office/word/2010/wordml">
           <w:pict w14:anchorId="032BE556">
             <v:line id="Straight Connector 5" style="position:absolute;z-index:-251657216;visibility:visible;mso-wrap-style:square;mso-width-percent:1000;mso-top-percent:173;mso-wrap-distance-left:9pt;mso-wrap-distance-top:0;mso-wrap-distance-right:9pt;mso-wrap-distance-bottom:0;mso-position-horizontal:center;mso-position-horizontal-relative:page;mso-position-vertical-relative:page;mso-width-percent:1000;mso-top-percent:173;mso-width-relative:page" alt="Header dividing line" o:spid="_x0000_s1026" strokecolor="#5a5a5a [2109]" strokeweight=".5pt" from="0,0" to="612pt,0" w14:anchorId="7C28D1A4" o:gfxdata="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">
               <v:stroke joinstyle="miter"/>
@@ -3652,6 +3667,7 @@
     <w:lsdException w:name="HTML Sample" w:semiHidden="1" w:unhideWhenUsed="1"/>
     <w:lsdException w:name="HTML Typewriter" w:semiHidden="1" w:unhideWhenUsed="1"/>
     <w:lsdException w:name="HTML Variable" w:semiHidden="1" w:unhideWhenUsed="1"/>
+    <w:lsdException w:name="Normal Table" w:semiHidden="1" w:unhideWhenUsed="1"/>
     <w:lsdException w:name="annotation subject" w:semiHidden="1" w:unhideWhenUsed="1"/>
     <w:lsdException w:name="No List" w:semiHidden="1" w:unhideWhenUsed="1"/>
     <w:lsdException w:name="Outline List 1" w:semiHidden="1" w:unhideWhenUsed="1"/>
@@ -3695,8 +3711,10 @@
     <w:lsdException w:name="Table Elegant" w:semiHidden="1" w:unhideWhenUsed="1"/>
     <w:lsdException w:name="Table Professional" w:semiHidden="1" w:unhideWhenUsed="1"/>
     <w:lsdException w:name="Table Subtle 1" w:semiHidden="1" w:unhideWhenUsed="1"/>
+    <w:lsdException w:name="Table Subtle 2" w:semiHidden="1" w:unhideWhenUsed="1"/>
     <w:lsdException w:name="Table Web 1" w:semiHidden="1" w:unhideWhenUsed="1"/>
     <w:lsdException w:name="Table Web 2" w:semiHidden="1" w:unhideWhenUsed="1"/>
+    <w:lsdException w:name="Table Web 3" w:semiHidden="1" w:unhideWhenUsed="1"/>
     <w:lsdException w:name="Balloon Text" w:semiHidden="1" w:unhideWhenUsed="1"/>
     <w:lsdException w:name="Table Grid" w:uiPriority="39"/>
     <w:lsdException w:name="Table Theme" w:semiHidden="1" w:unhideWhenUsed="1"/>
@@ -28412,6 +28430,7 @@
     <w:rsid w:val="00CA71F1"/>
     <w:rsid w:val="00D7012A"/>
     <w:rsid w:val="00EA10F2"/>
+    <w:rsid w:val="00EB6EEE"/>
     <w:rsid w:val="00FE144A"/>
     <w:rsid w:val="00FF2B10"/>
   </w:rsids>
@@ -28559,6 +28578,7 @@
     <w:lsdException w:name="HTML Sample" w:semiHidden="1" w:unhideWhenUsed="1"/>
     <w:lsdException w:name="HTML Typewriter" w:semiHidden="1" w:unhideWhenUsed="1"/>
     <w:lsdException w:name="HTML Variable" w:semiHidden="1" w:unhideWhenUsed="1"/>
+    <w:lsdException w:name="Normal Table" w:semiHidden="1" w:unhideWhenUsed="1"/>
     <w:lsdException w:name="annotation subject" w:semiHidden="1" w:unhideWhenUsed="1"/>
     <w:lsdException w:name="No List" w:semiHidden="1" w:unhideWhenUsed="1"/>
     <w:lsdException w:name="Outline List 1" w:semiHidden="1" w:unhideWhenUsed="1"/>
@@ -28602,8 +28622,10 @@
     <w:lsdException w:name="Table Elegant" w:semiHidden="1" w:unhideWhenUsed="1"/>
     <w:lsdException w:name="Table Professional" w:semiHidden="1" w:unhideWhenUsed="1"/>
     <w:lsdException w:name="Table Subtle 1" w:semiHidden="1" w:unhideWhenUsed="1"/>
+    <w:lsdException w:name="Table Subtle 2" w:semiHidden="1" w:unhideWhenUsed="1"/>
     <w:lsdException w:name="Table Web 1" w:semiHidden="1" w:unhideWhenUsed="1"/>
     <w:lsdException w:name="Table Web 2" w:semiHidden="1" w:unhideWhenUsed="1"/>
+    <w:lsdException w:name="Table Web 3" w:semiHidden="1" w:unhideWhenUsed="1"/>
     <w:lsdException w:name="Balloon Text" w:semiHidden="1" w:unhideWhenUsed="1"/>
     <w:lsdException w:name="Table Grid" w:uiPriority="39"/>
     <w:lsdException w:name="Table Theme" w:semiHidden="1" w:unhideWhenUsed="1"/>

</xml_diff>

<commit_message>
updated goals for summer at asset mgt firm
</commit_message>
<xml_diff>
--- a/files/Abhay Sawhney Resume.docx
+++ b/files/Abhay Sawhney Resume.docx
@@ -1,6 +1,6 @@
 
 <file path=word/document.xml><?xml version="1.0" encoding="utf-8"?>
-<w:document xmlns:wpc="http://schemas.microsoft.com/office/word/2010/wordprocessingCanvas" xmlns:cx="http://schemas.microsoft.com/office/drawing/2014/chartex" xmlns:cx1="http://schemas.microsoft.com/office/drawing/2015/9/8/chartex" xmlns:cx2="http://schemas.microsoft.com/office/drawing/2015/10/21/chartex" xmlns:cx3="http://schemas.microsoft.com/office/drawing/2016/5/9/chartex" xmlns:cx4="http://schemas.microsoft.com/office/drawing/2016/5/10/chartex" xmlns:cx5="http://schemas.microsoft.com/office/drawing/2016/5/11/chartex" xmlns:cx6="http://schemas.microsoft.com/office/drawing/2016/5/12/chartex" xmlns:cx7="http://schemas.microsoft.com/office/drawing/2016/5/13/chartex" xmlns:cx8="http://schemas.microsoft.com/office/drawing/2016/5/14/chartex" xmlns:mc="http://schemas.openxmlformats.org/markup-compatibility/2006" xmlns:aink="http://schemas.microsoft.com/office/drawing/2016/ink" xmlns:am3d="http://schemas.microsoft.com/office/drawing/2017/model3d" xmlns:o="urn:schemas-microsoft-com:office:office" xmlns:r="http://schemas.openxmlformats.org/officeDocument/2006/relationships" xmlns:m="http://schemas.openxmlformats.org/officeDocument/2006/math" xmlns:v="urn:schemas-microsoft-com:vml" xmlns:wp14="http://schemas.microsoft.com/office/word/2010/wordprocessingDrawing" xmlns:wp="http://schemas.openxmlformats.org/drawingml/2006/wordprocessingDrawing" xmlns:w10="urn:schemas-microsoft-com:office:word" xmlns:w="http://schemas.openxmlformats.org/wordprocessingml/2006/main" xmlns:w14="http://schemas.microsoft.com/office/word/2010/wordml" xmlns:w15="http://schemas.microsoft.com/office/word/2012/wordml" xmlns:w16cid="http://schemas.microsoft.com/office/word/2016/wordml/cid" xmlns:w16se="http://schemas.microsoft.com/office/word/2015/wordml/symex" xmlns:wpg="http://schemas.microsoft.com/office/word/2010/wordprocessingGroup" xmlns:wpi="http://schemas.microsoft.com/office/word/2010/wordprocessingInk" xmlns:wne="http://schemas.microsoft.com/office/word/2006/wordml" xmlns:wps="http://schemas.microsoft.com/office/word/2010/wordprocessingShape" mc:Ignorable="w14 w15 w16se w16cid wp14">
+<w:document xmlns:wpc="http://schemas.microsoft.com/office/word/2010/wordprocessingCanvas" xmlns:cx="http://schemas.microsoft.com/office/drawing/2014/chartex" xmlns:cx1="http://schemas.microsoft.com/office/drawing/2015/9/8/chartex" xmlns:mc="http://schemas.openxmlformats.org/markup-compatibility/2006" xmlns:o="urn:schemas-microsoft-com:office:office" xmlns:r="http://schemas.openxmlformats.org/officeDocument/2006/relationships" xmlns:m="http://schemas.openxmlformats.org/officeDocument/2006/math" xmlns:v="urn:schemas-microsoft-com:vml" xmlns:wp14="http://schemas.microsoft.com/office/word/2010/wordprocessingDrawing" xmlns:wp="http://schemas.openxmlformats.org/drawingml/2006/wordprocessingDrawing" xmlns:w10="urn:schemas-microsoft-com:office:word" xmlns:w="http://schemas.openxmlformats.org/wordprocessingml/2006/main" xmlns:w14="http://schemas.microsoft.com/office/word/2010/wordml" xmlns:w15="http://schemas.microsoft.com/office/word/2012/wordml" xmlns:w16se="http://schemas.microsoft.com/office/word/2015/wordml/symex" xmlns:wpg="http://schemas.microsoft.com/office/word/2010/wordprocessingGroup" xmlns:wpi="http://schemas.microsoft.com/office/word/2010/wordprocessingInk" xmlns:wne="http://schemas.microsoft.com/office/word/2006/wordml" xmlns:wps="http://schemas.microsoft.com/office/word/2010/wordprocessingShape" mc:Ignorable="w14 w15 w16se wp14">
   <w:body>
     <w:tbl>
       <w:tblPr>
@@ -219,7 +219,7 @@
                 <w:sz w:val="20"/>
                 <w:szCs w:val="20"/>
               </w:rPr>
-              <w:t xml:space="preserve">Seeking role in </w:t>
+              <w:t xml:space="preserve">Seeking role </w:t>
             </w:r>
             <w:r>
               <w:rPr>
@@ -228,7 +228,7 @@
                 <w:sz w:val="20"/>
                 <w:szCs w:val="20"/>
               </w:rPr>
-              <w:t>product</w:t>
+              <w:t>in asset management</w:t>
             </w:r>
             <w:r>
               <w:rPr>
@@ -237,17 +237,10 @@
                 <w:sz w:val="20"/>
                 <w:szCs w:val="20"/>
               </w:rPr>
-              <w:t>/program</w:t>
+              <w:t xml:space="preserve"> firm</w:t>
             </w:r>
-            <w:r>
-              <w:rPr>
-                <w:b w:val="0"/>
-                <w:color w:val="595959" w:themeColor="text1" w:themeTint="A6"/>
-                <w:sz w:val="20"/>
-                <w:szCs w:val="20"/>
-              </w:rPr>
-              <w:t xml:space="preserve"> management</w:t>
-            </w:r>
+            <w:bookmarkStart w:id="0" w:name="_GoBack"/>
+            <w:bookmarkEnd w:id="0"/>
             <w:r>
               <w:rPr>
                 <w:b w:val="0"/>
@@ -282,25 +275,7 @@
                 <w:sz w:val="20"/>
                 <w:szCs w:val="20"/>
               </w:rPr>
-              <w:t xml:space="preserve">design and scale </w:t>
-            </w:r>
-            <w:r>
-              <w:rPr>
-                <w:b w:val="0"/>
-                <w:color w:val="595959" w:themeColor="text1" w:themeTint="A6"/>
-                <w:sz w:val="20"/>
-                <w:szCs w:val="20"/>
-              </w:rPr>
-              <w:t>products</w:t>
-            </w:r>
-            <w:r>
-              <w:rPr>
-                <w:b w:val="0"/>
-                <w:color w:val="595959" w:themeColor="text1" w:themeTint="A6"/>
-                <w:sz w:val="20"/>
-                <w:szCs w:val="20"/>
-              </w:rPr>
-              <w:t xml:space="preserve"> and initiatives</w:t>
+              <w:t>conduct analysis, build models, and drive profitable investments</w:t>
             </w:r>
             <w:r>
               <w:rPr>
@@ -581,7 +556,14 @@
                 <w:rFonts w:eastAsia="Times New Roman" w:cstheme="minorHAnsi"/>
                 <w:color w:val="365F91"/>
               </w:rPr>
-              <w:t xml:space="preserve">Present (Extended) </w:t>
+              <w:t>March 2020</w:t>
+            </w:r>
+            <w:r>
+              <w:rPr>
+                <w:rFonts w:eastAsia="Times New Roman" w:cstheme="minorHAnsi"/>
+                <w:color w:val="365F91"/>
+              </w:rPr>
+              <w:t xml:space="preserve"> </w:t>
             </w:r>
             <w:r>
               <w:rPr>
@@ -751,16 +733,7 @@
                 <w:sz w:val="20"/>
                 <w:szCs w:val="20"/>
               </w:rPr>
-              <w:t xml:space="preserve"> worldwide RPA meetups to</w:t>
-            </w:r>
-            <w:bookmarkStart w:id="0" w:name="_GoBack"/>
-            <w:bookmarkEnd w:id="0"/>
-            <w:r>
-              <w:rPr>
-                <w:sz w:val="20"/>
-                <w:szCs w:val="20"/>
-              </w:rPr>
-              <w:t xml:space="preserve"> boost AA</w:t>
+              <w:t xml:space="preserve"> worldwide RPA meetups to boost AA</w:t>
             </w:r>
             <w:r>
               <w:rPr>
@@ -2101,7 +2074,7 @@
 </file>
 
 <file path=word/endnotes.xml><?xml version="1.0" encoding="utf-8"?>
-<w:endnotes xmlns:wpc="http://schemas.microsoft.com/office/word/2010/wordprocessingCanvas" xmlns:cx="http://schemas.microsoft.com/office/drawing/2014/chartex" xmlns:cx1="http://schemas.microsoft.com/office/drawing/2015/9/8/chartex" xmlns:cx2="http://schemas.microsoft.com/office/drawing/2015/10/21/chartex" xmlns:cx3="http://schemas.microsoft.com/office/drawing/2016/5/9/chartex" xmlns:cx4="http://schemas.microsoft.com/office/drawing/2016/5/10/chartex" xmlns:cx5="http://schemas.microsoft.com/office/drawing/2016/5/11/chartex" xmlns:cx6="http://schemas.microsoft.com/office/drawing/2016/5/12/chartex" xmlns:cx7="http://schemas.microsoft.com/office/drawing/2016/5/13/chartex" xmlns:cx8="http://schemas.microsoft.com/office/drawing/2016/5/14/chartex" xmlns:mc="http://schemas.openxmlformats.org/markup-compatibility/2006" xmlns:aink="http://schemas.microsoft.com/office/drawing/2016/ink" xmlns:am3d="http://schemas.microsoft.com/office/drawing/2017/model3d" xmlns:o="urn:schemas-microsoft-com:office:office" xmlns:r="http://schemas.openxmlformats.org/officeDocument/2006/relationships" xmlns:m="http://schemas.openxmlformats.org/officeDocument/2006/math" xmlns:v="urn:schemas-microsoft-com:vml" xmlns:wp14="http://schemas.microsoft.com/office/word/2010/wordprocessingDrawing" xmlns:wp="http://schemas.openxmlformats.org/drawingml/2006/wordprocessingDrawing" xmlns:w10="urn:schemas-microsoft-com:office:word" xmlns:w="http://schemas.openxmlformats.org/wordprocessingml/2006/main" xmlns:w14="http://schemas.microsoft.com/office/word/2010/wordml" xmlns:w15="http://schemas.microsoft.com/office/word/2012/wordml" xmlns:w16cid="http://schemas.microsoft.com/office/word/2016/wordml/cid" xmlns:w16se="http://schemas.microsoft.com/office/word/2015/wordml/symex" xmlns:wpg="http://schemas.microsoft.com/office/word/2010/wordprocessingGroup" xmlns:wpi="http://schemas.microsoft.com/office/word/2010/wordprocessingInk" xmlns:wne="http://schemas.microsoft.com/office/word/2006/wordml" xmlns:wps="http://schemas.microsoft.com/office/word/2010/wordprocessingShape" mc:Ignorable="w14 w15 w16se w16cid wp14">
+<w:endnotes xmlns:wpc="http://schemas.microsoft.com/office/word/2010/wordprocessingCanvas" xmlns:cx="http://schemas.microsoft.com/office/drawing/2014/chartex" xmlns:cx1="http://schemas.microsoft.com/office/drawing/2015/9/8/chartex" xmlns:mc="http://schemas.openxmlformats.org/markup-compatibility/2006" xmlns:o="urn:schemas-microsoft-com:office:office" xmlns:r="http://schemas.openxmlformats.org/officeDocument/2006/relationships" xmlns:m="http://schemas.openxmlformats.org/officeDocument/2006/math" xmlns:v="urn:schemas-microsoft-com:vml" xmlns:wp14="http://schemas.microsoft.com/office/word/2010/wordprocessingDrawing" xmlns:wp="http://schemas.openxmlformats.org/drawingml/2006/wordprocessingDrawing" xmlns:w10="urn:schemas-microsoft-com:office:word" xmlns:w="http://schemas.openxmlformats.org/wordprocessingml/2006/main" xmlns:w14="http://schemas.microsoft.com/office/word/2010/wordml" xmlns:w15="http://schemas.microsoft.com/office/word/2012/wordml" xmlns:w16se="http://schemas.microsoft.com/office/word/2015/wordml/symex" xmlns:wpg="http://schemas.microsoft.com/office/word/2010/wordprocessingGroup" xmlns:wpi="http://schemas.microsoft.com/office/word/2010/wordprocessingInk" xmlns:wne="http://schemas.microsoft.com/office/word/2006/wordml" xmlns:wps="http://schemas.microsoft.com/office/word/2010/wordprocessingShape" mc:Ignorable="w14 w15 w16se wp14">
   <w:endnote w:type="separator" w:id="-1">
     <w:p>
       <w:r>
@@ -2124,7 +2097,7 @@
 </file>
 
 <file path=word/footer1.xml><?xml version="1.0" encoding="utf-8"?>
-<w:ftr xmlns:wpc="http://schemas.microsoft.com/office/word/2010/wordprocessingCanvas" xmlns:cx="http://schemas.microsoft.com/office/drawing/2014/chartex" xmlns:cx1="http://schemas.microsoft.com/office/drawing/2015/9/8/chartex" xmlns:cx2="http://schemas.microsoft.com/office/drawing/2015/10/21/chartex" xmlns:cx3="http://schemas.microsoft.com/office/drawing/2016/5/9/chartex" xmlns:cx4="http://schemas.microsoft.com/office/drawing/2016/5/10/chartex" xmlns:cx5="http://schemas.microsoft.com/office/drawing/2016/5/11/chartex" xmlns:cx6="http://schemas.microsoft.com/office/drawing/2016/5/12/chartex" xmlns:cx7="http://schemas.microsoft.com/office/drawing/2016/5/13/chartex" xmlns:cx8="http://schemas.microsoft.com/office/drawing/2016/5/14/chartex" xmlns:mc="http://schemas.openxmlformats.org/markup-compatibility/2006" xmlns:aink="http://schemas.microsoft.com/office/drawing/2016/ink" xmlns:am3d="http://schemas.microsoft.com/office/drawing/2017/model3d" xmlns:o="urn:schemas-microsoft-com:office:office" xmlns:r="http://schemas.openxmlformats.org/officeDocument/2006/relationships" xmlns:m="http://schemas.openxmlformats.org/officeDocument/2006/math" xmlns:v="urn:schemas-microsoft-com:vml" xmlns:wp14="http://schemas.microsoft.com/office/word/2010/wordprocessingDrawing" xmlns:wp="http://schemas.openxmlformats.org/drawingml/2006/wordprocessingDrawing" xmlns:w10="urn:schemas-microsoft-com:office:word" xmlns:w="http://schemas.openxmlformats.org/wordprocessingml/2006/main" xmlns:w14="http://schemas.microsoft.com/office/word/2010/wordml" xmlns:w15="http://schemas.microsoft.com/office/word/2012/wordml" xmlns:w16cid="http://schemas.microsoft.com/office/word/2016/wordml/cid" xmlns:w16se="http://schemas.microsoft.com/office/word/2015/wordml/symex" xmlns:wpg="http://schemas.microsoft.com/office/word/2010/wordprocessingGroup" xmlns:wpi="http://schemas.microsoft.com/office/word/2010/wordprocessingInk" xmlns:wne="http://schemas.microsoft.com/office/word/2006/wordml" xmlns:wps="http://schemas.microsoft.com/office/word/2010/wordprocessingShape" mc:Ignorable="w14 w15 w16se w16cid wp14">
+<w:ftr xmlns:wpc="http://schemas.microsoft.com/office/word/2010/wordprocessingCanvas" xmlns:cx="http://schemas.microsoft.com/office/drawing/2014/chartex" xmlns:cx1="http://schemas.microsoft.com/office/drawing/2015/9/8/chartex" xmlns:mc="http://schemas.openxmlformats.org/markup-compatibility/2006" xmlns:o="urn:schemas-microsoft-com:office:office" xmlns:r="http://schemas.openxmlformats.org/officeDocument/2006/relationships" xmlns:m="http://schemas.openxmlformats.org/officeDocument/2006/math" xmlns:v="urn:schemas-microsoft-com:vml" xmlns:wp14="http://schemas.microsoft.com/office/word/2010/wordprocessingDrawing" xmlns:wp="http://schemas.openxmlformats.org/drawingml/2006/wordprocessingDrawing" xmlns:w10="urn:schemas-microsoft-com:office:word" xmlns:w="http://schemas.openxmlformats.org/wordprocessingml/2006/main" xmlns:w14="http://schemas.microsoft.com/office/word/2010/wordml" xmlns:w15="http://schemas.microsoft.com/office/word/2012/wordml" xmlns:w16se="http://schemas.microsoft.com/office/word/2015/wordml/symex" xmlns:wpg="http://schemas.microsoft.com/office/word/2010/wordprocessingGroup" xmlns:wpi="http://schemas.microsoft.com/office/word/2010/wordprocessingInk" xmlns:wne="http://schemas.microsoft.com/office/word/2006/wordml" xmlns:wps="http://schemas.microsoft.com/office/word/2010/wordprocessingShape" mc:Ignorable="w14 w15 w16se wp14">
   <w:sdt>
     <w:sdtPr>
       <w:id w:val="-354045513"/>
@@ -2171,7 +2144,7 @@
 </file>
 
 <file path=word/footer2.xml><?xml version="1.0" encoding="utf-8"?>
-<w:ftr xmlns:wpc="http://schemas.microsoft.com/office/word/2010/wordprocessingCanvas" xmlns:cx="http://schemas.microsoft.com/office/drawing/2014/chartex" xmlns:cx1="http://schemas.microsoft.com/office/drawing/2015/9/8/chartex" xmlns:cx2="http://schemas.microsoft.com/office/drawing/2015/10/21/chartex" xmlns:cx3="http://schemas.microsoft.com/office/drawing/2016/5/9/chartex" xmlns:cx4="http://schemas.microsoft.com/office/drawing/2016/5/10/chartex" xmlns:cx5="http://schemas.microsoft.com/office/drawing/2016/5/11/chartex" xmlns:cx6="http://schemas.microsoft.com/office/drawing/2016/5/12/chartex" xmlns:cx7="http://schemas.microsoft.com/office/drawing/2016/5/13/chartex" xmlns:cx8="http://schemas.microsoft.com/office/drawing/2016/5/14/chartex" xmlns:mc="http://schemas.openxmlformats.org/markup-compatibility/2006" xmlns:aink="http://schemas.microsoft.com/office/drawing/2016/ink" xmlns:am3d="http://schemas.microsoft.com/office/drawing/2017/model3d" xmlns:o="urn:schemas-microsoft-com:office:office" xmlns:r="http://schemas.openxmlformats.org/officeDocument/2006/relationships" xmlns:m="http://schemas.openxmlformats.org/officeDocument/2006/math" xmlns:v="urn:schemas-microsoft-com:vml" xmlns:wp14="http://schemas.microsoft.com/office/word/2010/wordprocessingDrawing" xmlns:wp="http://schemas.openxmlformats.org/drawingml/2006/wordprocessingDrawing" xmlns:w10="urn:schemas-microsoft-com:office:word" xmlns:w="http://schemas.openxmlformats.org/wordprocessingml/2006/main" xmlns:w14="http://schemas.microsoft.com/office/word/2010/wordml" xmlns:w15="http://schemas.microsoft.com/office/word/2012/wordml" xmlns:w16cid="http://schemas.microsoft.com/office/word/2016/wordml/cid" xmlns:w16se="http://schemas.microsoft.com/office/word/2015/wordml/symex" xmlns:wpg="http://schemas.microsoft.com/office/word/2010/wordprocessingGroup" xmlns:wpi="http://schemas.microsoft.com/office/word/2010/wordprocessingInk" xmlns:wne="http://schemas.microsoft.com/office/word/2006/wordml" xmlns:wps="http://schemas.microsoft.com/office/word/2010/wordprocessingShape" mc:Ignorable="w14 w15 w16se w16cid wp14">
+<w:ftr xmlns:wpc="http://schemas.microsoft.com/office/word/2010/wordprocessingCanvas" xmlns:cx="http://schemas.microsoft.com/office/drawing/2014/chartex" xmlns:cx1="http://schemas.microsoft.com/office/drawing/2015/9/8/chartex" xmlns:mc="http://schemas.openxmlformats.org/markup-compatibility/2006" xmlns:o="urn:schemas-microsoft-com:office:office" xmlns:r="http://schemas.openxmlformats.org/officeDocument/2006/relationships" xmlns:m="http://schemas.openxmlformats.org/officeDocument/2006/math" xmlns:v="urn:schemas-microsoft-com:vml" xmlns:wp14="http://schemas.microsoft.com/office/word/2010/wordprocessingDrawing" xmlns:wp="http://schemas.openxmlformats.org/drawingml/2006/wordprocessingDrawing" xmlns:w10="urn:schemas-microsoft-com:office:word" xmlns:w="http://schemas.openxmlformats.org/wordprocessingml/2006/main" xmlns:w14="http://schemas.microsoft.com/office/word/2010/wordml" xmlns:w15="http://schemas.microsoft.com/office/word/2012/wordml" xmlns:w16se="http://schemas.microsoft.com/office/word/2015/wordml/symex" xmlns:wpg="http://schemas.microsoft.com/office/word/2010/wordprocessingGroup" xmlns:wpi="http://schemas.microsoft.com/office/word/2010/wordprocessingInk" xmlns:wne="http://schemas.microsoft.com/office/word/2006/wordml" xmlns:wps="http://schemas.microsoft.com/office/word/2010/wordprocessingShape" mc:Ignorable="w14 w15 w16se wp14">
   <w:tbl>
     <w:tblPr>
       <w:tblW w:w="0" w:type="auto"/>
@@ -2229,7 +2202,7 @@
 </file>
 
 <file path=word/footnotes.xml><?xml version="1.0" encoding="utf-8"?>
-<w:footnotes xmlns:wpc="http://schemas.microsoft.com/office/word/2010/wordprocessingCanvas" xmlns:cx="http://schemas.microsoft.com/office/drawing/2014/chartex" xmlns:cx1="http://schemas.microsoft.com/office/drawing/2015/9/8/chartex" xmlns:cx2="http://schemas.microsoft.com/office/drawing/2015/10/21/chartex" xmlns:cx3="http://schemas.microsoft.com/office/drawing/2016/5/9/chartex" xmlns:cx4="http://schemas.microsoft.com/office/drawing/2016/5/10/chartex" xmlns:cx5="http://schemas.microsoft.com/office/drawing/2016/5/11/chartex" xmlns:cx6="http://schemas.microsoft.com/office/drawing/2016/5/12/chartex" xmlns:cx7="http://schemas.microsoft.com/office/drawing/2016/5/13/chartex" xmlns:cx8="http://schemas.microsoft.com/office/drawing/2016/5/14/chartex" xmlns:mc="http://schemas.openxmlformats.org/markup-compatibility/2006" xmlns:aink="http://schemas.microsoft.com/office/drawing/2016/ink" xmlns:am3d="http://schemas.microsoft.com/office/drawing/2017/model3d" xmlns:o="urn:schemas-microsoft-com:office:office" xmlns:r="http://schemas.openxmlformats.org/officeDocument/2006/relationships" xmlns:m="http://schemas.openxmlformats.org/officeDocument/2006/math" xmlns:v="urn:schemas-microsoft-com:vml" xmlns:wp14="http://schemas.microsoft.com/office/word/2010/wordprocessingDrawing" xmlns:wp="http://schemas.openxmlformats.org/drawingml/2006/wordprocessingDrawing" xmlns:w10="urn:schemas-microsoft-com:office:word" xmlns:w="http://schemas.openxmlformats.org/wordprocessingml/2006/main" xmlns:w14="http://schemas.microsoft.com/office/word/2010/wordml" xmlns:w15="http://schemas.microsoft.com/office/word/2012/wordml" xmlns:w16cid="http://schemas.microsoft.com/office/word/2016/wordml/cid" xmlns:w16se="http://schemas.microsoft.com/office/word/2015/wordml/symex" xmlns:wpg="http://schemas.microsoft.com/office/word/2010/wordprocessingGroup" xmlns:wpi="http://schemas.microsoft.com/office/word/2010/wordprocessingInk" xmlns:wne="http://schemas.microsoft.com/office/word/2006/wordml" xmlns:wps="http://schemas.microsoft.com/office/word/2010/wordprocessingShape" mc:Ignorable="w14 w15 w16se w16cid wp14">
+<w:footnotes xmlns:wpc="http://schemas.microsoft.com/office/word/2010/wordprocessingCanvas" xmlns:cx="http://schemas.microsoft.com/office/drawing/2014/chartex" xmlns:cx1="http://schemas.microsoft.com/office/drawing/2015/9/8/chartex" xmlns:mc="http://schemas.openxmlformats.org/markup-compatibility/2006" xmlns:o="urn:schemas-microsoft-com:office:office" xmlns:r="http://schemas.openxmlformats.org/officeDocument/2006/relationships" xmlns:m="http://schemas.openxmlformats.org/officeDocument/2006/math" xmlns:v="urn:schemas-microsoft-com:vml" xmlns:wp14="http://schemas.microsoft.com/office/word/2010/wordprocessingDrawing" xmlns:wp="http://schemas.openxmlformats.org/drawingml/2006/wordprocessingDrawing" xmlns:w10="urn:schemas-microsoft-com:office:word" xmlns:w="http://schemas.openxmlformats.org/wordprocessingml/2006/main" xmlns:w14="http://schemas.microsoft.com/office/word/2010/wordml" xmlns:w15="http://schemas.microsoft.com/office/word/2012/wordml" xmlns:w16se="http://schemas.microsoft.com/office/word/2015/wordml/symex" xmlns:wpg="http://schemas.microsoft.com/office/word/2010/wordprocessingGroup" xmlns:wpi="http://schemas.microsoft.com/office/word/2010/wordprocessingInk" xmlns:wne="http://schemas.microsoft.com/office/word/2006/wordml" xmlns:wps="http://schemas.microsoft.com/office/word/2010/wordprocessingShape" mc:Ignorable="w14 w15 w16se wp14">
   <w:footnote w:type="separator" w:id="-1">
     <w:p>
       <w:r>
@@ -2252,7 +2225,7 @@
 </file>
 
 <file path=word/header1.xml><?xml version="1.0" encoding="utf-8"?>
-<w:hdr xmlns:wpc="http://schemas.microsoft.com/office/word/2010/wordprocessingCanvas" xmlns:cx="http://schemas.microsoft.com/office/drawing/2014/chartex" xmlns:cx1="http://schemas.microsoft.com/office/drawing/2015/9/8/chartex" xmlns:cx2="http://schemas.microsoft.com/office/drawing/2015/10/21/chartex" xmlns:cx3="http://schemas.microsoft.com/office/drawing/2016/5/9/chartex" xmlns:cx4="http://schemas.microsoft.com/office/drawing/2016/5/10/chartex" xmlns:cx5="http://schemas.microsoft.com/office/drawing/2016/5/11/chartex" xmlns:cx6="http://schemas.microsoft.com/office/drawing/2016/5/12/chartex" xmlns:cx7="http://schemas.microsoft.com/office/drawing/2016/5/13/chartex" xmlns:cx8="http://schemas.microsoft.com/office/drawing/2016/5/14/chartex" xmlns:mc="http://schemas.openxmlformats.org/markup-compatibility/2006" xmlns:aink="http://schemas.microsoft.com/office/drawing/2016/ink" xmlns:am3d="http://schemas.microsoft.com/office/drawing/2017/model3d" xmlns:o="urn:schemas-microsoft-com:office:office" xmlns:r="http://schemas.openxmlformats.org/officeDocument/2006/relationships" xmlns:m="http://schemas.openxmlformats.org/officeDocument/2006/math" xmlns:v="urn:schemas-microsoft-com:vml" xmlns:wp14="http://schemas.microsoft.com/office/word/2010/wordprocessingDrawing" xmlns:wp="http://schemas.openxmlformats.org/drawingml/2006/wordprocessingDrawing" xmlns:w10="urn:schemas-microsoft-com:office:word" xmlns:w="http://schemas.openxmlformats.org/wordprocessingml/2006/main" xmlns:w14="http://schemas.microsoft.com/office/word/2010/wordml" xmlns:w15="http://schemas.microsoft.com/office/word/2012/wordml" xmlns:w16cid="http://schemas.microsoft.com/office/word/2016/wordml/cid" xmlns:w16se="http://schemas.microsoft.com/office/word/2015/wordml/symex" xmlns:wpg="http://schemas.microsoft.com/office/word/2010/wordprocessingGroup" xmlns:wpi="http://schemas.microsoft.com/office/word/2010/wordprocessingInk" xmlns:wne="http://schemas.microsoft.com/office/word/2006/wordml" xmlns:wps="http://schemas.microsoft.com/office/word/2010/wordprocessingShape" mc:Ignorable="w14 w15 w16se w16cid wp14">
+<w:hdr xmlns:wpc="http://schemas.microsoft.com/office/word/2010/wordprocessingCanvas" xmlns:cx="http://schemas.microsoft.com/office/drawing/2014/chartex" xmlns:cx1="http://schemas.microsoft.com/office/drawing/2015/9/8/chartex" xmlns:mc="http://schemas.openxmlformats.org/markup-compatibility/2006" xmlns:o="urn:schemas-microsoft-com:office:office" xmlns:r="http://schemas.openxmlformats.org/officeDocument/2006/relationships" xmlns:m="http://schemas.openxmlformats.org/officeDocument/2006/math" xmlns:v="urn:schemas-microsoft-com:vml" xmlns:wp14="http://schemas.microsoft.com/office/word/2010/wordprocessingDrawing" xmlns:wp="http://schemas.openxmlformats.org/drawingml/2006/wordprocessingDrawing" xmlns:w10="urn:schemas-microsoft-com:office:word" xmlns:w="http://schemas.openxmlformats.org/wordprocessingml/2006/main" xmlns:w14="http://schemas.microsoft.com/office/word/2010/wordml" xmlns:w15="http://schemas.microsoft.com/office/word/2012/wordml" xmlns:w16se="http://schemas.microsoft.com/office/word/2015/wordml/symex" xmlns:wpg="http://schemas.microsoft.com/office/word/2010/wordprocessingGroup" xmlns:wpi="http://schemas.microsoft.com/office/word/2010/wordprocessingInk" xmlns:wne="http://schemas.microsoft.com/office/word/2006/wordml" xmlns:wps="http://schemas.microsoft.com/office/word/2010/wordprocessingShape" mc:Ignorable="w14 w15 w16se wp14">
   <w:tbl>
     <w:tblPr>
       <w:tblW w:w="0" w:type="auto"/>
@@ -2310,7 +2283,7 @@
 </file>
 
 <file path=word/header2.xml><?xml version="1.0" encoding="utf-8"?>
-<w:hdr xmlns:wpc="http://schemas.microsoft.com/office/word/2010/wordprocessingCanvas" xmlns:cx="http://schemas.microsoft.com/office/drawing/2014/chartex" xmlns:cx1="http://schemas.microsoft.com/office/drawing/2015/9/8/chartex" xmlns:cx2="http://schemas.microsoft.com/office/drawing/2015/10/21/chartex" xmlns:cx3="http://schemas.microsoft.com/office/drawing/2016/5/9/chartex" xmlns:cx4="http://schemas.microsoft.com/office/drawing/2016/5/10/chartex" xmlns:cx5="http://schemas.microsoft.com/office/drawing/2016/5/11/chartex" xmlns:cx6="http://schemas.microsoft.com/office/drawing/2016/5/12/chartex" xmlns:cx7="http://schemas.microsoft.com/office/drawing/2016/5/13/chartex" xmlns:cx8="http://schemas.microsoft.com/office/drawing/2016/5/14/chartex" xmlns:mc="http://schemas.openxmlformats.org/markup-compatibility/2006" xmlns:aink="http://schemas.microsoft.com/office/drawing/2016/ink" xmlns:am3d="http://schemas.microsoft.com/office/drawing/2017/model3d" xmlns:o="urn:schemas-microsoft-com:office:office" xmlns:r="http://schemas.openxmlformats.org/officeDocument/2006/relationships" xmlns:m="http://schemas.openxmlformats.org/officeDocument/2006/math" xmlns:v="urn:schemas-microsoft-com:vml" xmlns:wp14="http://schemas.microsoft.com/office/word/2010/wordprocessingDrawing" xmlns:wp="http://schemas.openxmlformats.org/drawingml/2006/wordprocessingDrawing" xmlns:w10="urn:schemas-microsoft-com:office:word" xmlns:w="http://schemas.openxmlformats.org/wordprocessingml/2006/main" xmlns:w14="http://schemas.microsoft.com/office/word/2010/wordml" xmlns:w15="http://schemas.microsoft.com/office/word/2012/wordml" xmlns:w16cid="http://schemas.microsoft.com/office/word/2016/wordml/cid" xmlns:w16se="http://schemas.microsoft.com/office/word/2015/wordml/symex" xmlns:wpg="http://schemas.microsoft.com/office/word/2010/wordprocessingGroup" xmlns:wpi="http://schemas.microsoft.com/office/word/2010/wordprocessingInk" xmlns:wne="http://schemas.microsoft.com/office/word/2006/wordml" xmlns:wps="http://schemas.microsoft.com/office/word/2010/wordprocessingShape" mc:Ignorable="w14 w15 w16se w16cid wp14">
+<w:hdr xmlns:wpc="http://schemas.microsoft.com/office/word/2010/wordprocessingCanvas" xmlns:cx="http://schemas.microsoft.com/office/drawing/2014/chartex" xmlns:cx1="http://schemas.microsoft.com/office/drawing/2015/9/8/chartex" xmlns:mc="http://schemas.openxmlformats.org/markup-compatibility/2006" xmlns:o="urn:schemas-microsoft-com:office:office" xmlns:r="http://schemas.openxmlformats.org/officeDocument/2006/relationships" xmlns:m="http://schemas.openxmlformats.org/officeDocument/2006/math" xmlns:v="urn:schemas-microsoft-com:vml" xmlns:wp14="http://schemas.microsoft.com/office/word/2010/wordprocessingDrawing" xmlns:wp="http://schemas.openxmlformats.org/drawingml/2006/wordprocessingDrawing" xmlns:w10="urn:schemas-microsoft-com:office:word" xmlns:w="http://schemas.openxmlformats.org/wordprocessingml/2006/main" xmlns:w14="http://schemas.microsoft.com/office/word/2010/wordml" xmlns:w15="http://schemas.microsoft.com/office/word/2012/wordml" xmlns:w16se="http://schemas.microsoft.com/office/word/2015/wordml/symex" xmlns:wpg="http://schemas.microsoft.com/office/word/2010/wordprocessingGroup" xmlns:wpi="http://schemas.microsoft.com/office/word/2010/wordprocessingInk" xmlns:wne="http://schemas.microsoft.com/office/word/2006/wordml" xmlns:wps="http://schemas.microsoft.com/office/word/2010/wordprocessingShape" mc:Ignorable="w14 w15 w16se wp14">
   <w:p>
     <w:pPr>
       <w:pStyle w:val="Header"/>
@@ -2389,7 +2362,7 @@
             </wp:anchor>
           </w:drawing>
         </mc:Choice>
-        <mc:Fallback xmlns:a="http://schemas.openxmlformats.org/drawingml/2006/main" xmlns:wp14="http://schemas.microsoft.com/office/word/2010/wordml">
+        <mc:Fallback xmlns:wp14="http://schemas.microsoft.com/office/word/2010/wordml" xmlns:a="http://schemas.openxmlformats.org/drawingml/2006/main" xmlns:w16cid="http://schemas.microsoft.com/office/word/2016/wordml/cid" xmlns:am3d="http://schemas.microsoft.com/office/drawing/2017/model3d" xmlns:aink="http://schemas.microsoft.com/office/drawing/2016/ink" xmlns:cx8="http://schemas.microsoft.com/office/drawing/2016/5/14/chartex" xmlns:cx7="http://schemas.microsoft.com/office/drawing/2016/5/13/chartex" xmlns:cx6="http://schemas.microsoft.com/office/drawing/2016/5/12/chartex" xmlns:cx5="http://schemas.microsoft.com/office/drawing/2016/5/11/chartex" xmlns:cx4="http://schemas.microsoft.com/office/drawing/2016/5/10/chartex" xmlns:cx3="http://schemas.microsoft.com/office/drawing/2016/5/9/chartex" xmlns:cx2="http://schemas.microsoft.com/office/drawing/2015/10/21/chartex">
           <w:pict w14:anchorId="032BE556">
             <v:line id="Straight Connector 5" style="position:absolute;z-index:-251657216;visibility:visible;mso-wrap-style:square;mso-width-percent:1000;mso-top-percent:173;mso-wrap-distance-left:9pt;mso-wrap-distance-top:0;mso-wrap-distance-right:9pt;mso-wrap-distance-bottom:0;mso-position-horizontal:center;mso-position-horizontal-relative:page;mso-position-vertical-relative:page;mso-width-percent:1000;mso-top-percent:173;mso-width-relative:page" alt="Header dividing line" o:spid="_x0000_s1026" strokecolor="#5a5a5a [2109]" strokeweight=".5pt" from="0,0" to="612pt,0" w14:anchorId="7C28D1A4" o:gfxdata="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">
               <v:stroke joinstyle="miter"/>
@@ -2404,7 +2377,7 @@
 </file>
 
 <file path=word/numbering.xml><?xml version="1.0" encoding="utf-8"?>
-<w:numbering xmlns:wpc="http://schemas.microsoft.com/office/word/2010/wordprocessingCanvas" xmlns:cx="http://schemas.microsoft.com/office/drawing/2014/chartex" xmlns:cx1="http://schemas.microsoft.com/office/drawing/2015/9/8/chartex" xmlns:cx2="http://schemas.microsoft.com/office/drawing/2015/10/21/chartex" xmlns:cx3="http://schemas.microsoft.com/office/drawing/2016/5/9/chartex" xmlns:cx4="http://schemas.microsoft.com/office/drawing/2016/5/10/chartex" xmlns:cx5="http://schemas.microsoft.com/office/drawing/2016/5/11/chartex" xmlns:cx6="http://schemas.microsoft.com/office/drawing/2016/5/12/chartex" xmlns:cx7="http://schemas.microsoft.com/office/drawing/2016/5/13/chartex" xmlns:cx8="http://schemas.microsoft.com/office/drawing/2016/5/14/chartex" xmlns:mc="http://schemas.openxmlformats.org/markup-compatibility/2006" xmlns:aink="http://schemas.microsoft.com/office/drawing/2016/ink" xmlns:am3d="http://schemas.microsoft.com/office/drawing/2017/model3d" xmlns:o="urn:schemas-microsoft-com:office:office" xmlns:r="http://schemas.openxmlformats.org/officeDocument/2006/relationships" xmlns:m="http://schemas.openxmlformats.org/officeDocument/2006/math" xmlns:v="urn:schemas-microsoft-com:vml" xmlns:wp14="http://schemas.microsoft.com/office/word/2010/wordprocessingDrawing" xmlns:wp="http://schemas.openxmlformats.org/drawingml/2006/wordprocessingDrawing" xmlns:w10="urn:schemas-microsoft-com:office:word" xmlns:w="http://schemas.openxmlformats.org/wordprocessingml/2006/main" xmlns:w14="http://schemas.microsoft.com/office/word/2010/wordml" xmlns:w15="http://schemas.microsoft.com/office/word/2012/wordml" xmlns:w16cid="http://schemas.microsoft.com/office/word/2016/wordml/cid" xmlns:w16se="http://schemas.microsoft.com/office/word/2015/wordml/symex" xmlns:wpg="http://schemas.microsoft.com/office/word/2010/wordprocessingGroup" xmlns:wpi="http://schemas.microsoft.com/office/word/2010/wordprocessingInk" xmlns:wne="http://schemas.microsoft.com/office/word/2006/wordml" xmlns:wps="http://schemas.microsoft.com/office/word/2010/wordprocessingShape" mc:Ignorable="w14 w15 w16se w16cid wp14">
+<w:numbering xmlns:wpc="http://schemas.microsoft.com/office/word/2010/wordprocessingCanvas" xmlns:cx="http://schemas.microsoft.com/office/drawing/2014/chartex" xmlns:cx1="http://schemas.microsoft.com/office/drawing/2015/9/8/chartex" xmlns:mc="http://schemas.openxmlformats.org/markup-compatibility/2006" xmlns:o="urn:schemas-microsoft-com:office:office" xmlns:r="http://schemas.openxmlformats.org/officeDocument/2006/relationships" xmlns:m="http://schemas.openxmlformats.org/officeDocument/2006/math" xmlns:v="urn:schemas-microsoft-com:vml" xmlns:wp14="http://schemas.microsoft.com/office/word/2010/wordprocessingDrawing" xmlns:wp="http://schemas.openxmlformats.org/drawingml/2006/wordprocessingDrawing" xmlns:w10="urn:schemas-microsoft-com:office:word" xmlns:w="http://schemas.openxmlformats.org/wordprocessingml/2006/main" xmlns:w14="http://schemas.microsoft.com/office/word/2010/wordml" xmlns:w15="http://schemas.microsoft.com/office/word/2012/wordml" xmlns:w16se="http://schemas.microsoft.com/office/word/2015/wordml/symex" xmlns:wpg="http://schemas.microsoft.com/office/word/2010/wordprocessingGroup" xmlns:wpi="http://schemas.microsoft.com/office/word/2010/wordprocessingInk" xmlns:wne="http://schemas.microsoft.com/office/word/2006/wordml" xmlns:wps="http://schemas.microsoft.com/office/word/2010/wordprocessingShape" mc:Ignorable="w14 w15 w16se wp14">
   <w:abstractNum w:abstractNumId="0" w15:restartNumberingAfterBreak="0">
     <w:nsid w:val="FFFFFF7C"/>
     <w:multiLevelType w:val="singleLevel"/>
@@ -3548,7 +3521,7 @@
 </file>
 
 <file path=word/styles.xml><?xml version="1.0" encoding="utf-8"?>
-<w:styles xmlns:mc="http://schemas.openxmlformats.org/markup-compatibility/2006" xmlns:r="http://schemas.openxmlformats.org/officeDocument/2006/relationships" xmlns:w="http://schemas.openxmlformats.org/wordprocessingml/2006/main" xmlns:w14="http://schemas.microsoft.com/office/word/2010/wordml" xmlns:w15="http://schemas.microsoft.com/office/word/2012/wordml" xmlns:w16cid="http://schemas.microsoft.com/office/word/2016/wordml/cid" xmlns:w16se="http://schemas.microsoft.com/office/word/2015/wordml/symex" mc:Ignorable="w14 w15 w16se w16cid">
+<w:styles xmlns:mc="http://schemas.openxmlformats.org/markup-compatibility/2006" xmlns:r="http://schemas.openxmlformats.org/officeDocument/2006/relationships" xmlns:w="http://schemas.openxmlformats.org/wordprocessingml/2006/main" xmlns:w14="http://schemas.microsoft.com/office/word/2010/wordml" xmlns:w15="http://schemas.microsoft.com/office/word/2012/wordml" xmlns:w16se="http://schemas.microsoft.com/office/word/2015/wordml/symex" mc:Ignorable="w14 w15 w16se">
   <w:docDefaults>
     <w:rPrDefault>
       <w:rPr>
@@ -3561,7 +3534,7 @@
     </w:rPrDefault>
     <w:pPrDefault/>
   </w:docDefaults>
-  <w:latentStyles w:defLockedState="0" w:defUIPriority="99" w:defSemiHidden="0" w:defUnhideWhenUsed="0" w:defQFormat="0" w:count="375">
+  <w:latentStyles w:defLockedState="0" w:defUIPriority="99" w:defSemiHidden="0" w:defUnhideWhenUsed="0" w:defQFormat="0" w:count="371">
     <w:lsdException w:name="Normal" w:uiPriority="0" w:qFormat="1"/>
     <w:lsdException w:name="heading 1" w:uiPriority="9" w:qFormat="1"/>
     <w:lsdException w:name="heading 2" w:semiHidden="1" w:uiPriority="9" w:unhideWhenUsed="1" w:qFormat="1"/>
@@ -3933,10 +3906,6 @@
     <w:lsdException w:name="List Table 5 Dark Accent 6" w:uiPriority="50"/>
     <w:lsdException w:name="List Table 6 Colorful Accent 6" w:uiPriority="51"/>
     <w:lsdException w:name="List Table 7 Colorful Accent 6" w:uiPriority="52"/>
-    <w:lsdException w:name="Mention" w:semiHidden="1" w:unhideWhenUsed="1"/>
-    <w:lsdException w:name="Smart Hyperlink" w:semiHidden="1" w:unhideWhenUsed="1"/>
-    <w:lsdException w:name="Hashtag" w:semiHidden="1" w:unhideWhenUsed="1"/>
-    <w:lsdException w:name="Unresolved Mention" w:semiHidden="1" w:unhideWhenUsed="1"/>
   </w:latentStyles>
   <w:style w:type="paragraph" w:default="1" w:styleId="Normal">
     <w:name w:val="Normal"/>
@@ -28196,7 +28165,7 @@
 </file>
 
 <file path=word/glossary/document.xml><?xml version="1.0" encoding="utf-8"?>
-<w:glossaryDocument xmlns:wpc="http://schemas.microsoft.com/office/word/2010/wordprocessingCanvas" xmlns:cx="http://schemas.microsoft.com/office/drawing/2014/chartex" xmlns:cx1="http://schemas.microsoft.com/office/drawing/2015/9/8/chartex" xmlns:cx2="http://schemas.microsoft.com/office/drawing/2015/10/21/chartex" xmlns:cx3="http://schemas.microsoft.com/office/drawing/2016/5/9/chartex" xmlns:cx4="http://schemas.microsoft.com/office/drawing/2016/5/10/chartex" xmlns:cx5="http://schemas.microsoft.com/office/drawing/2016/5/11/chartex" xmlns:cx6="http://schemas.microsoft.com/office/drawing/2016/5/12/chartex" xmlns:cx7="http://schemas.microsoft.com/office/drawing/2016/5/13/chartex" xmlns:cx8="http://schemas.microsoft.com/office/drawing/2016/5/14/chartex" xmlns:mc="http://schemas.openxmlformats.org/markup-compatibility/2006" xmlns:aink="http://schemas.microsoft.com/office/drawing/2016/ink" xmlns:am3d="http://schemas.microsoft.com/office/drawing/2017/model3d" xmlns:o="urn:schemas-microsoft-com:office:office" xmlns:r="http://schemas.openxmlformats.org/officeDocument/2006/relationships" xmlns:m="http://schemas.openxmlformats.org/officeDocument/2006/math" xmlns:v="urn:schemas-microsoft-com:vml" xmlns:wp14="http://schemas.microsoft.com/office/word/2010/wordprocessingDrawing" xmlns:wp="http://schemas.openxmlformats.org/drawingml/2006/wordprocessingDrawing" xmlns:w10="urn:schemas-microsoft-com:office:word" xmlns:w="http://schemas.openxmlformats.org/wordprocessingml/2006/main" xmlns:w14="http://schemas.microsoft.com/office/word/2010/wordml" xmlns:w15="http://schemas.microsoft.com/office/word/2012/wordml" xmlns:w16cid="http://schemas.microsoft.com/office/word/2016/wordml/cid" xmlns:w16se="http://schemas.microsoft.com/office/word/2015/wordml/symex" xmlns:wpg="http://schemas.microsoft.com/office/word/2010/wordprocessingGroup" xmlns:wpi="http://schemas.microsoft.com/office/word/2010/wordprocessingInk" xmlns:wne="http://schemas.microsoft.com/office/word/2006/wordml" xmlns:wps="http://schemas.microsoft.com/office/word/2010/wordprocessingShape" mc:Ignorable="w14 w15 w16se w16cid wp14">
+<w:glossaryDocument xmlns:wpc="http://schemas.microsoft.com/office/word/2010/wordprocessingCanvas" xmlns:cx="http://schemas.microsoft.com/office/drawing/2014/chartex" xmlns:cx1="http://schemas.microsoft.com/office/drawing/2015/9/8/chartex" xmlns:mc="http://schemas.openxmlformats.org/markup-compatibility/2006" xmlns:o="urn:schemas-microsoft-com:office:office" xmlns:r="http://schemas.openxmlformats.org/officeDocument/2006/relationships" xmlns:m="http://schemas.openxmlformats.org/officeDocument/2006/math" xmlns:v="urn:schemas-microsoft-com:vml" xmlns:wp14="http://schemas.microsoft.com/office/word/2010/wordprocessingDrawing" xmlns:wp="http://schemas.openxmlformats.org/drawingml/2006/wordprocessingDrawing" xmlns:w10="urn:schemas-microsoft-com:office:word" xmlns:w="http://schemas.openxmlformats.org/wordprocessingml/2006/main" xmlns:w14="http://schemas.microsoft.com/office/word/2010/wordml" xmlns:w15="http://schemas.microsoft.com/office/word/2012/wordml" xmlns:w16se="http://schemas.microsoft.com/office/word/2015/wordml/symex" xmlns:wpg="http://schemas.microsoft.com/office/word/2010/wordprocessingGroup" xmlns:wpi="http://schemas.microsoft.com/office/word/2010/wordprocessingInk" xmlns:wne="http://schemas.microsoft.com/office/word/2006/wordml" xmlns:wps="http://schemas.microsoft.com/office/word/2010/wordprocessingShape" mc:Ignorable="w14 w15 w16se wp14">
   <w:docParts>
     <w:docPart>
       <w:docPartPr>
@@ -28333,7 +28302,7 @@
 </file>
 
 <file path=word/glossary/fontTable.xml><?xml version="1.0" encoding="utf-8"?>
-<w:fonts xmlns:mc="http://schemas.openxmlformats.org/markup-compatibility/2006" xmlns:r="http://schemas.openxmlformats.org/officeDocument/2006/relationships" xmlns:w="http://schemas.openxmlformats.org/wordprocessingml/2006/main" xmlns:w14="http://schemas.microsoft.com/office/word/2010/wordml" xmlns:w15="http://schemas.microsoft.com/office/word/2012/wordml" xmlns:w16cid="http://schemas.microsoft.com/office/word/2016/wordml/cid" xmlns:w16se="http://schemas.microsoft.com/office/word/2015/wordml/symex" mc:Ignorable="w14 w15 w16se w16cid">
+<w:fonts xmlns:mc="http://schemas.openxmlformats.org/markup-compatibility/2006" xmlns:r="http://schemas.openxmlformats.org/officeDocument/2006/relationships" xmlns:w="http://schemas.openxmlformats.org/wordprocessingml/2006/main" xmlns:w14="http://schemas.microsoft.com/office/word/2010/wordml" xmlns:w15="http://schemas.microsoft.com/office/word/2012/wordml" xmlns:w16se="http://schemas.microsoft.com/office/word/2015/wordml/symex" mc:Ignorable="w14 w15 w16se">
   <w:font w:name="Symbol">
     <w:panose1 w:val="05050102010706020507"/>
     <w:charset w:val="02"/>
@@ -28367,7 +28336,7 @@
     <w:charset w:val="00"/>
     <w:family w:val="swiss"/>
     <w:pitch w:val="variable"/>
-    <w:sig w:usb0="E0002EFF" w:usb1="C000247B" w:usb2="00000009" w:usb3="00000000" w:csb0="000001FF" w:csb1="00000000"/>
+    <w:sig w:usb0="E0002AFF" w:usb1="C000247B" w:usb2="00000009" w:usb3="00000000" w:csb0="000001FF" w:csb1="00000000"/>
   </w:font>
   <w:font w:name="Georgia">
     <w:panose1 w:val="02040502050405020303"/>
@@ -28401,7 +28370,7 @@
 </file>
 
 <file path=word/glossary/settings.xml><?xml version="1.0" encoding="utf-8"?>
-<w:settings xmlns:mc="http://schemas.openxmlformats.org/markup-compatibility/2006" xmlns:o="urn:schemas-microsoft-com:office:office" xmlns:r="http://schemas.openxmlformats.org/officeDocument/2006/relationships" xmlns:m="http://schemas.openxmlformats.org/officeDocument/2006/math" xmlns:v="urn:schemas-microsoft-com:vml" xmlns:w10="urn:schemas-microsoft-com:office:word" xmlns:w="http://schemas.openxmlformats.org/wordprocessingml/2006/main" xmlns:w14="http://schemas.microsoft.com/office/word/2010/wordml" xmlns:w15="http://schemas.microsoft.com/office/word/2012/wordml" xmlns:w16cid="http://schemas.microsoft.com/office/word/2016/wordml/cid" xmlns:w16se="http://schemas.microsoft.com/office/word/2015/wordml/symex" xmlns:sl="http://schemas.openxmlformats.org/schemaLibrary/2006/main" mc:Ignorable="w14 w15 w16se w16cid">
+<w:settings xmlns:mc="http://schemas.openxmlformats.org/markup-compatibility/2006" xmlns:o="urn:schemas-microsoft-com:office:office" xmlns:r="http://schemas.openxmlformats.org/officeDocument/2006/relationships" xmlns:m="http://schemas.openxmlformats.org/officeDocument/2006/math" xmlns:v="urn:schemas-microsoft-com:vml" xmlns:w10="urn:schemas-microsoft-com:office:word" xmlns:w="http://schemas.openxmlformats.org/wordprocessingml/2006/main" xmlns:w14="http://schemas.microsoft.com/office/word/2010/wordml" xmlns:w15="http://schemas.microsoft.com/office/word/2012/wordml" xmlns:w16se="http://schemas.microsoft.com/office/word/2015/wordml/symex" xmlns:sl="http://schemas.openxmlformats.org/schemaLibrary/2006/main" mc:Ignorable="w14 w15 w16se">
   <w:view w:val="normal"/>
   <w:defaultTabStop w:val="720"/>
   <w:characterSpacingControl w:val="doNotCompress"/>
@@ -28412,11 +28381,11 @@
     <w:compatSetting w:name="enableOpenTypeFeatures" w:uri="http://schemas.microsoft.com/office/word" w:val="1"/>
     <w:compatSetting w:name="doNotFlipMirrorIndents" w:uri="http://schemas.microsoft.com/office/word" w:val="1"/>
     <w:compatSetting w:name="differentiateMultirowTableHeaders" w:uri="http://schemas.microsoft.com/office/word" w:val="1"/>
-    <w:compatSetting w:name="useWord2013TrackBottomHyphenation" w:uri="http://schemas.microsoft.com/office/word" w:val="1"/>
   </w:compat>
   <w:rsids>
     <w:rsidRoot w:val="0005492B"/>
     <w:rsid w:val="0005492B"/>
+    <w:rsid w:val="000E4CFB"/>
     <w:rsid w:val="002E1190"/>
     <w:rsid w:val="00326D27"/>
     <w:rsid w:val="005E6FB2"/>
@@ -28456,7 +28425,7 @@
 </file>
 
 <file path=word/glossary/styles.xml><?xml version="1.0" encoding="utf-8"?>
-<w:styles xmlns:mc="http://schemas.openxmlformats.org/markup-compatibility/2006" xmlns:r="http://schemas.openxmlformats.org/officeDocument/2006/relationships" xmlns:w="http://schemas.openxmlformats.org/wordprocessingml/2006/main" xmlns:w14="http://schemas.microsoft.com/office/word/2010/wordml" xmlns:w15="http://schemas.microsoft.com/office/word/2012/wordml" xmlns:w16cid="http://schemas.microsoft.com/office/word/2016/wordml/cid" xmlns:w16se="http://schemas.microsoft.com/office/word/2015/wordml/symex" mc:Ignorable="w14 w15 w16se w16cid">
+<w:styles xmlns:mc="http://schemas.openxmlformats.org/markup-compatibility/2006" xmlns:r="http://schemas.openxmlformats.org/officeDocument/2006/relationships" xmlns:w="http://schemas.openxmlformats.org/wordprocessingml/2006/main" xmlns:w14="http://schemas.microsoft.com/office/word/2010/wordml" xmlns:w15="http://schemas.microsoft.com/office/word/2012/wordml" xmlns:w16se="http://schemas.microsoft.com/office/word/2015/wordml/symex" mc:Ignorable="w14 w15 w16se">
   <w:docDefaults>
     <w:rPrDefault>
       <w:rPr>
@@ -28472,7 +28441,7 @@
       </w:pPr>
     </w:pPrDefault>
   </w:docDefaults>
-  <w:latentStyles w:defLockedState="0" w:defUIPriority="99" w:defSemiHidden="0" w:defUnhideWhenUsed="0" w:defQFormat="0" w:count="375">
+  <w:latentStyles w:defLockedState="0" w:defUIPriority="99" w:defSemiHidden="0" w:defUnhideWhenUsed="0" w:defQFormat="0" w:count="371">
     <w:lsdException w:name="Normal" w:uiPriority="0" w:qFormat="1"/>
     <w:lsdException w:name="heading 1" w:uiPriority="9" w:qFormat="1"/>
     <w:lsdException w:name="heading 2" w:semiHidden="1" w:uiPriority="9" w:unhideWhenUsed="1" w:qFormat="1"/>
@@ -28844,10 +28813,6 @@
     <w:lsdException w:name="List Table 5 Dark Accent 6" w:uiPriority="50"/>
     <w:lsdException w:name="List Table 6 Colorful Accent 6" w:uiPriority="51"/>
     <w:lsdException w:name="List Table 7 Colorful Accent 6" w:uiPriority="52"/>
-    <w:lsdException w:name="Mention" w:semiHidden="1" w:unhideWhenUsed="1"/>
-    <w:lsdException w:name="Smart Hyperlink" w:semiHidden="1" w:unhideWhenUsed="1"/>
-    <w:lsdException w:name="Hashtag" w:semiHidden="1" w:unhideWhenUsed="1"/>
-    <w:lsdException w:name="Unresolved Mention" w:semiHidden="1" w:unhideWhenUsed="1"/>
   </w:latentStyles>
   <w:style w:type="paragraph" w:default="1" w:styleId="Normal">
     <w:name w:val="Normal"/>
@@ -29077,7 +29042,7 @@
 </file>
 
 <file path=word/glossary/webSettings.xml><?xml version="1.0" encoding="utf-8"?>
-<w:webSettings xmlns:mc="http://schemas.openxmlformats.org/markup-compatibility/2006" xmlns:r="http://schemas.openxmlformats.org/officeDocument/2006/relationships" xmlns:w="http://schemas.openxmlformats.org/wordprocessingml/2006/main" xmlns:w14="http://schemas.microsoft.com/office/word/2010/wordml" xmlns:w15="http://schemas.microsoft.com/office/word/2012/wordml" xmlns:w16cid="http://schemas.microsoft.com/office/word/2016/wordml/cid" xmlns:w16se="http://schemas.microsoft.com/office/word/2015/wordml/symex" mc:Ignorable="w14 w15 w16se w16cid">
+<w:webSettings xmlns:mc="http://schemas.openxmlformats.org/markup-compatibility/2006" xmlns:r="http://schemas.openxmlformats.org/officeDocument/2006/relationships" xmlns:w="http://schemas.openxmlformats.org/wordprocessingml/2006/main" xmlns:w14="http://schemas.microsoft.com/office/word/2010/wordml" xmlns:w15="http://schemas.microsoft.com/office/word/2012/wordml" xmlns:w16se="http://schemas.microsoft.com/office/word/2015/wordml/symex" mc:Ignorable="w14 w15 w16se">
   <w:optimizeForBrowser/>
   <w:allowPNG/>
 </w:webSettings>

</xml_diff>

<commit_message>
updated headline/skills for Microsoft PM
</commit_message>
<xml_diff>
--- a/files/Abhay Sawhney Resume.docx
+++ b/files/Abhay Sawhney Resume.docx
@@ -1,6 +1,6 @@
 
 <file path=word/document.xml><?xml version="1.0" encoding="utf-8"?>
-<w:document xmlns:wpc="http://schemas.microsoft.com/office/word/2010/wordprocessingCanvas" xmlns:cx="http://schemas.microsoft.com/office/drawing/2014/chartex" xmlns:cx1="http://schemas.microsoft.com/office/drawing/2015/9/8/chartex" xmlns:mc="http://schemas.openxmlformats.org/markup-compatibility/2006" xmlns:o="urn:schemas-microsoft-com:office:office" xmlns:r="http://schemas.openxmlformats.org/officeDocument/2006/relationships" xmlns:m="http://schemas.openxmlformats.org/officeDocument/2006/math" xmlns:v="urn:schemas-microsoft-com:vml" xmlns:wp14="http://schemas.microsoft.com/office/word/2010/wordprocessingDrawing" xmlns:wp="http://schemas.openxmlformats.org/drawingml/2006/wordprocessingDrawing" xmlns:w10="urn:schemas-microsoft-com:office:word" xmlns:w="http://schemas.openxmlformats.org/wordprocessingml/2006/main" xmlns:w14="http://schemas.microsoft.com/office/word/2010/wordml" xmlns:w15="http://schemas.microsoft.com/office/word/2012/wordml" xmlns:w16se="http://schemas.microsoft.com/office/word/2015/wordml/symex" xmlns:wpg="http://schemas.microsoft.com/office/word/2010/wordprocessingGroup" xmlns:wpi="http://schemas.microsoft.com/office/word/2010/wordprocessingInk" xmlns:wne="http://schemas.microsoft.com/office/word/2006/wordml" xmlns:wps="http://schemas.microsoft.com/office/word/2010/wordprocessingShape" mc:Ignorable="w14 w15 w16se wp14">
+<w:document xmlns:wpc="http://schemas.microsoft.com/office/word/2010/wordprocessingCanvas" xmlns:cx="http://schemas.microsoft.com/office/drawing/2014/chartex" xmlns:cx1="http://schemas.microsoft.com/office/drawing/2015/9/8/chartex" xmlns:cx2="http://schemas.microsoft.com/office/drawing/2015/10/21/chartex" xmlns:cx3="http://schemas.microsoft.com/office/drawing/2016/5/9/chartex" xmlns:cx4="http://schemas.microsoft.com/office/drawing/2016/5/10/chartex" xmlns:cx5="http://schemas.microsoft.com/office/drawing/2016/5/11/chartex" xmlns:cx6="http://schemas.microsoft.com/office/drawing/2016/5/12/chartex" xmlns:cx7="http://schemas.microsoft.com/office/drawing/2016/5/13/chartex" xmlns:cx8="http://schemas.microsoft.com/office/drawing/2016/5/14/chartex" xmlns:mc="http://schemas.openxmlformats.org/markup-compatibility/2006" xmlns:aink="http://schemas.microsoft.com/office/drawing/2016/ink" xmlns:am3d="http://schemas.microsoft.com/office/drawing/2017/model3d" xmlns:o="urn:schemas-microsoft-com:office:office" xmlns:r="http://schemas.openxmlformats.org/officeDocument/2006/relationships" xmlns:m="http://schemas.openxmlformats.org/officeDocument/2006/math" xmlns:v="urn:schemas-microsoft-com:vml" xmlns:wp14="http://schemas.microsoft.com/office/word/2010/wordprocessingDrawing" xmlns:wp="http://schemas.openxmlformats.org/drawingml/2006/wordprocessingDrawing" xmlns:w10="urn:schemas-microsoft-com:office:word" xmlns:w="http://schemas.openxmlformats.org/wordprocessingml/2006/main" xmlns:w14="http://schemas.microsoft.com/office/word/2010/wordml" xmlns:w15="http://schemas.microsoft.com/office/word/2012/wordml" xmlns:w16cid="http://schemas.microsoft.com/office/word/2016/wordml/cid" xmlns:w16se="http://schemas.microsoft.com/office/word/2015/wordml/symex" xmlns:wpg="http://schemas.microsoft.com/office/word/2010/wordprocessingGroup" xmlns:wpi="http://schemas.microsoft.com/office/word/2010/wordprocessingInk" xmlns:wne="http://schemas.microsoft.com/office/word/2006/wordml" xmlns:wps="http://schemas.microsoft.com/office/word/2010/wordprocessingShape" mc:Ignorable="w14 w15 w16se w16cid wp14">
   <w:body>
     <w:tbl>
       <w:tblPr>
@@ -219,7 +219,7 @@
                 <w:sz w:val="20"/>
                 <w:szCs w:val="20"/>
               </w:rPr>
-              <w:t xml:space="preserve">Seeking role </w:t>
+              <w:t xml:space="preserve">Seeking </w:t>
             </w:r>
             <w:r>
               <w:rPr>
@@ -228,7 +228,7 @@
                 <w:sz w:val="20"/>
                 <w:szCs w:val="20"/>
               </w:rPr>
-              <w:t>in asset management</w:t>
+              <w:t xml:space="preserve">PM </w:t>
             </w:r>
             <w:r>
               <w:rPr>
@@ -237,18 +237,7 @@
                 <w:sz w:val="20"/>
                 <w:szCs w:val="20"/>
               </w:rPr>
-              <w:t xml:space="preserve"> firm</w:t>
-            </w:r>
-            <w:bookmarkStart w:id="0" w:name="_GoBack"/>
-            <w:bookmarkEnd w:id="0"/>
-            <w:r>
-              <w:rPr>
-                <w:b w:val="0"/>
-                <w:color w:val="595959" w:themeColor="text1" w:themeTint="A6"/>
-                <w:sz w:val="20"/>
-                <w:szCs w:val="20"/>
-              </w:rPr>
-              <w:t xml:space="preserve"> where I can use my experience in tech</w:t>
+              <w:t>role where I can use my experience in tech</w:t>
             </w:r>
             <w:r>
               <w:rPr>
@@ -275,7 +264,7 @@
                 <w:sz w:val="20"/>
                 <w:szCs w:val="20"/>
               </w:rPr>
-              <w:t>conduct analysis, build models, and drive profitable investments</w:t>
+              <w:t>design and scale products, features, and initiatives</w:t>
             </w:r>
             <w:r>
               <w:rPr>
@@ -418,19 +407,22 @@
               <w:t xml:space="preserve">           Business</w:t>
             </w:r>
             <w:r>
-              <w:t xml:space="preserve">: </w:t>
+              <w:t>:</w:t>
             </w:r>
             <w:r>
-              <w:t xml:space="preserve">Marketing, </w:t>
+              <w:t xml:space="preserve"> </w:t>
             </w:r>
             <w:r>
-              <w:t xml:space="preserve">Systems Thinking, Lean, Public Speaking, </w:t>
+              <w:t xml:space="preserve">Systems Thinking, Lean, </w:t>
             </w:r>
             <w:r>
               <w:t xml:space="preserve">Teambuilding, </w:t>
             </w:r>
             <w:r>
-              <w:t>Strategy, Event Organization</w:t>
+              <w:t xml:space="preserve">Statistics and Analysis, </w:t>
+            </w:r>
+            <w:r>
+              <w:t>Accounting, Microsoft Excel</w:t>
             </w:r>
           </w:p>
           <w:p>
@@ -451,10 +443,31 @@
                 <w:caps/>
                 <w:color w:val="002060"/>
               </w:rPr>
-              <w:t xml:space="preserve">           Finance</w:t>
+              <w:t xml:space="preserve">           </w:t>
             </w:r>
             <w:r>
-              <w:t>: Financial Analysis, Accounting, Portfolio Theory, Statistics, Microsoft Excel</w:t>
+              <w:rPr>
+                <w:rFonts w:eastAsiaTheme="majorEastAsia" w:cstheme="majorBidi"/>
+                <w:b/>
+                <w:bCs/>
+                <w:caps/>
+                <w:color w:val="002060"/>
+              </w:rPr>
+              <w:t>Marketing</w:t>
+            </w:r>
+            <w:r>
+              <w:t>:</w:t>
+            </w:r>
+            <w:r>
+              <w:t xml:space="preserve"> Customer/Developer Relations, Promotion</w:t>
+            </w:r>
+            <w:r>
+              <w:t xml:space="preserve"> Strategy, Public Speaki</w:t>
+            </w:r>
+            <w:bookmarkStart w:id="0" w:name="_GoBack"/>
+            <w:bookmarkEnd w:id="0"/>
+            <w:r>
+              <w:t>ng, Event Organization</w:t>
             </w:r>
           </w:p>
         </w:tc>
@@ -2074,7 +2087,7 @@
 </file>
 
 <file path=word/endnotes.xml><?xml version="1.0" encoding="utf-8"?>
-<w:endnotes xmlns:wpc="http://schemas.microsoft.com/office/word/2010/wordprocessingCanvas" xmlns:cx="http://schemas.microsoft.com/office/drawing/2014/chartex" xmlns:cx1="http://schemas.microsoft.com/office/drawing/2015/9/8/chartex" xmlns:mc="http://schemas.openxmlformats.org/markup-compatibility/2006" xmlns:o="urn:schemas-microsoft-com:office:office" xmlns:r="http://schemas.openxmlformats.org/officeDocument/2006/relationships" xmlns:m="http://schemas.openxmlformats.org/officeDocument/2006/math" xmlns:v="urn:schemas-microsoft-com:vml" xmlns:wp14="http://schemas.microsoft.com/office/word/2010/wordprocessingDrawing" xmlns:wp="http://schemas.openxmlformats.org/drawingml/2006/wordprocessingDrawing" xmlns:w10="urn:schemas-microsoft-com:office:word" xmlns:w="http://schemas.openxmlformats.org/wordprocessingml/2006/main" xmlns:w14="http://schemas.microsoft.com/office/word/2010/wordml" xmlns:w15="http://schemas.microsoft.com/office/word/2012/wordml" xmlns:w16se="http://schemas.microsoft.com/office/word/2015/wordml/symex" xmlns:wpg="http://schemas.microsoft.com/office/word/2010/wordprocessingGroup" xmlns:wpi="http://schemas.microsoft.com/office/word/2010/wordprocessingInk" xmlns:wne="http://schemas.microsoft.com/office/word/2006/wordml" xmlns:wps="http://schemas.microsoft.com/office/word/2010/wordprocessingShape" mc:Ignorable="w14 w15 w16se wp14">
+<w:endnotes xmlns:wpc="http://schemas.microsoft.com/office/word/2010/wordprocessingCanvas" xmlns:cx="http://schemas.microsoft.com/office/drawing/2014/chartex" xmlns:cx1="http://schemas.microsoft.com/office/drawing/2015/9/8/chartex" xmlns:cx2="http://schemas.microsoft.com/office/drawing/2015/10/21/chartex" xmlns:cx3="http://schemas.microsoft.com/office/drawing/2016/5/9/chartex" xmlns:cx4="http://schemas.microsoft.com/office/drawing/2016/5/10/chartex" xmlns:cx5="http://schemas.microsoft.com/office/drawing/2016/5/11/chartex" xmlns:cx6="http://schemas.microsoft.com/office/drawing/2016/5/12/chartex" xmlns:cx7="http://schemas.microsoft.com/office/drawing/2016/5/13/chartex" xmlns:cx8="http://schemas.microsoft.com/office/drawing/2016/5/14/chartex" xmlns:mc="http://schemas.openxmlformats.org/markup-compatibility/2006" xmlns:aink="http://schemas.microsoft.com/office/drawing/2016/ink" xmlns:am3d="http://schemas.microsoft.com/office/drawing/2017/model3d" xmlns:o="urn:schemas-microsoft-com:office:office" xmlns:r="http://schemas.openxmlformats.org/officeDocument/2006/relationships" xmlns:m="http://schemas.openxmlformats.org/officeDocument/2006/math" xmlns:v="urn:schemas-microsoft-com:vml" xmlns:wp14="http://schemas.microsoft.com/office/word/2010/wordprocessingDrawing" xmlns:wp="http://schemas.openxmlformats.org/drawingml/2006/wordprocessingDrawing" xmlns:w10="urn:schemas-microsoft-com:office:word" xmlns:w="http://schemas.openxmlformats.org/wordprocessingml/2006/main" xmlns:w14="http://schemas.microsoft.com/office/word/2010/wordml" xmlns:w15="http://schemas.microsoft.com/office/word/2012/wordml" xmlns:w16cid="http://schemas.microsoft.com/office/word/2016/wordml/cid" xmlns:w16se="http://schemas.microsoft.com/office/word/2015/wordml/symex" xmlns:wpg="http://schemas.microsoft.com/office/word/2010/wordprocessingGroup" xmlns:wpi="http://schemas.microsoft.com/office/word/2010/wordprocessingInk" xmlns:wne="http://schemas.microsoft.com/office/word/2006/wordml" xmlns:wps="http://schemas.microsoft.com/office/word/2010/wordprocessingShape" mc:Ignorable="w14 w15 w16se w16cid wp14">
   <w:endnote w:type="separator" w:id="-1">
     <w:p>
       <w:r>
@@ -2097,7 +2110,7 @@
 </file>
 
 <file path=word/footer1.xml><?xml version="1.0" encoding="utf-8"?>
-<w:ftr xmlns:wpc="http://schemas.microsoft.com/office/word/2010/wordprocessingCanvas" xmlns:cx="http://schemas.microsoft.com/office/drawing/2014/chartex" xmlns:cx1="http://schemas.microsoft.com/office/drawing/2015/9/8/chartex" xmlns:mc="http://schemas.openxmlformats.org/markup-compatibility/2006" xmlns:o="urn:schemas-microsoft-com:office:office" xmlns:r="http://schemas.openxmlformats.org/officeDocument/2006/relationships" xmlns:m="http://schemas.openxmlformats.org/officeDocument/2006/math" xmlns:v="urn:schemas-microsoft-com:vml" xmlns:wp14="http://schemas.microsoft.com/office/word/2010/wordprocessingDrawing" xmlns:wp="http://schemas.openxmlformats.org/drawingml/2006/wordprocessingDrawing" xmlns:w10="urn:schemas-microsoft-com:office:word" xmlns:w="http://schemas.openxmlformats.org/wordprocessingml/2006/main" xmlns:w14="http://schemas.microsoft.com/office/word/2010/wordml" xmlns:w15="http://schemas.microsoft.com/office/word/2012/wordml" xmlns:w16se="http://schemas.microsoft.com/office/word/2015/wordml/symex" xmlns:wpg="http://schemas.microsoft.com/office/word/2010/wordprocessingGroup" xmlns:wpi="http://schemas.microsoft.com/office/word/2010/wordprocessingInk" xmlns:wne="http://schemas.microsoft.com/office/word/2006/wordml" xmlns:wps="http://schemas.microsoft.com/office/word/2010/wordprocessingShape" mc:Ignorable="w14 w15 w16se wp14">
+<w:ftr xmlns:wpc="http://schemas.microsoft.com/office/word/2010/wordprocessingCanvas" xmlns:cx="http://schemas.microsoft.com/office/drawing/2014/chartex" xmlns:cx1="http://schemas.microsoft.com/office/drawing/2015/9/8/chartex" xmlns:cx2="http://schemas.microsoft.com/office/drawing/2015/10/21/chartex" xmlns:cx3="http://schemas.microsoft.com/office/drawing/2016/5/9/chartex" xmlns:cx4="http://schemas.microsoft.com/office/drawing/2016/5/10/chartex" xmlns:cx5="http://schemas.microsoft.com/office/drawing/2016/5/11/chartex" xmlns:cx6="http://schemas.microsoft.com/office/drawing/2016/5/12/chartex" xmlns:cx7="http://schemas.microsoft.com/office/drawing/2016/5/13/chartex" xmlns:cx8="http://schemas.microsoft.com/office/drawing/2016/5/14/chartex" xmlns:mc="http://schemas.openxmlformats.org/markup-compatibility/2006" xmlns:aink="http://schemas.microsoft.com/office/drawing/2016/ink" xmlns:am3d="http://schemas.microsoft.com/office/drawing/2017/model3d" xmlns:o="urn:schemas-microsoft-com:office:office" xmlns:r="http://schemas.openxmlformats.org/officeDocument/2006/relationships" xmlns:m="http://schemas.openxmlformats.org/officeDocument/2006/math" xmlns:v="urn:schemas-microsoft-com:vml" xmlns:wp14="http://schemas.microsoft.com/office/word/2010/wordprocessingDrawing" xmlns:wp="http://schemas.openxmlformats.org/drawingml/2006/wordprocessingDrawing" xmlns:w10="urn:schemas-microsoft-com:office:word" xmlns:w="http://schemas.openxmlformats.org/wordprocessingml/2006/main" xmlns:w14="http://schemas.microsoft.com/office/word/2010/wordml" xmlns:w15="http://schemas.microsoft.com/office/word/2012/wordml" xmlns:w16cid="http://schemas.microsoft.com/office/word/2016/wordml/cid" xmlns:w16se="http://schemas.microsoft.com/office/word/2015/wordml/symex" xmlns:wpg="http://schemas.microsoft.com/office/word/2010/wordprocessingGroup" xmlns:wpi="http://schemas.microsoft.com/office/word/2010/wordprocessingInk" xmlns:wne="http://schemas.microsoft.com/office/word/2006/wordml" xmlns:wps="http://schemas.microsoft.com/office/word/2010/wordprocessingShape" mc:Ignorable="w14 w15 w16se w16cid wp14">
   <w:sdt>
     <w:sdtPr>
       <w:id w:val="-354045513"/>
@@ -2144,7 +2157,7 @@
 </file>
 
 <file path=word/footer2.xml><?xml version="1.0" encoding="utf-8"?>
-<w:ftr xmlns:wpc="http://schemas.microsoft.com/office/word/2010/wordprocessingCanvas" xmlns:cx="http://schemas.microsoft.com/office/drawing/2014/chartex" xmlns:cx1="http://schemas.microsoft.com/office/drawing/2015/9/8/chartex" xmlns:mc="http://schemas.openxmlformats.org/markup-compatibility/2006" xmlns:o="urn:schemas-microsoft-com:office:office" xmlns:r="http://schemas.openxmlformats.org/officeDocument/2006/relationships" xmlns:m="http://schemas.openxmlformats.org/officeDocument/2006/math" xmlns:v="urn:schemas-microsoft-com:vml" xmlns:wp14="http://schemas.microsoft.com/office/word/2010/wordprocessingDrawing" xmlns:wp="http://schemas.openxmlformats.org/drawingml/2006/wordprocessingDrawing" xmlns:w10="urn:schemas-microsoft-com:office:word" xmlns:w="http://schemas.openxmlformats.org/wordprocessingml/2006/main" xmlns:w14="http://schemas.microsoft.com/office/word/2010/wordml" xmlns:w15="http://schemas.microsoft.com/office/word/2012/wordml" xmlns:w16se="http://schemas.microsoft.com/office/word/2015/wordml/symex" xmlns:wpg="http://schemas.microsoft.com/office/word/2010/wordprocessingGroup" xmlns:wpi="http://schemas.microsoft.com/office/word/2010/wordprocessingInk" xmlns:wne="http://schemas.microsoft.com/office/word/2006/wordml" xmlns:wps="http://schemas.microsoft.com/office/word/2010/wordprocessingShape" mc:Ignorable="w14 w15 w16se wp14">
+<w:ftr xmlns:wpc="http://schemas.microsoft.com/office/word/2010/wordprocessingCanvas" xmlns:cx="http://schemas.microsoft.com/office/drawing/2014/chartex" xmlns:cx1="http://schemas.microsoft.com/office/drawing/2015/9/8/chartex" xmlns:cx2="http://schemas.microsoft.com/office/drawing/2015/10/21/chartex" xmlns:cx3="http://schemas.microsoft.com/office/drawing/2016/5/9/chartex" xmlns:cx4="http://schemas.microsoft.com/office/drawing/2016/5/10/chartex" xmlns:cx5="http://schemas.microsoft.com/office/drawing/2016/5/11/chartex" xmlns:cx6="http://schemas.microsoft.com/office/drawing/2016/5/12/chartex" xmlns:cx7="http://schemas.microsoft.com/office/drawing/2016/5/13/chartex" xmlns:cx8="http://schemas.microsoft.com/office/drawing/2016/5/14/chartex" xmlns:mc="http://schemas.openxmlformats.org/markup-compatibility/2006" xmlns:aink="http://schemas.microsoft.com/office/drawing/2016/ink" xmlns:am3d="http://schemas.microsoft.com/office/drawing/2017/model3d" xmlns:o="urn:schemas-microsoft-com:office:office" xmlns:r="http://schemas.openxmlformats.org/officeDocument/2006/relationships" xmlns:m="http://schemas.openxmlformats.org/officeDocument/2006/math" xmlns:v="urn:schemas-microsoft-com:vml" xmlns:wp14="http://schemas.microsoft.com/office/word/2010/wordprocessingDrawing" xmlns:wp="http://schemas.openxmlformats.org/drawingml/2006/wordprocessingDrawing" xmlns:w10="urn:schemas-microsoft-com:office:word" xmlns:w="http://schemas.openxmlformats.org/wordprocessingml/2006/main" xmlns:w14="http://schemas.microsoft.com/office/word/2010/wordml" xmlns:w15="http://schemas.microsoft.com/office/word/2012/wordml" xmlns:w16cid="http://schemas.microsoft.com/office/word/2016/wordml/cid" xmlns:w16se="http://schemas.microsoft.com/office/word/2015/wordml/symex" xmlns:wpg="http://schemas.microsoft.com/office/word/2010/wordprocessingGroup" xmlns:wpi="http://schemas.microsoft.com/office/word/2010/wordprocessingInk" xmlns:wne="http://schemas.microsoft.com/office/word/2006/wordml" xmlns:wps="http://schemas.microsoft.com/office/word/2010/wordprocessingShape" mc:Ignorable="w14 w15 w16se w16cid wp14">
   <w:tbl>
     <w:tblPr>
       <w:tblW w:w="0" w:type="auto"/>
@@ -2202,7 +2215,7 @@
 </file>
 
 <file path=word/footnotes.xml><?xml version="1.0" encoding="utf-8"?>
-<w:footnotes xmlns:wpc="http://schemas.microsoft.com/office/word/2010/wordprocessingCanvas" xmlns:cx="http://schemas.microsoft.com/office/drawing/2014/chartex" xmlns:cx1="http://schemas.microsoft.com/office/drawing/2015/9/8/chartex" xmlns:mc="http://schemas.openxmlformats.org/markup-compatibility/2006" xmlns:o="urn:schemas-microsoft-com:office:office" xmlns:r="http://schemas.openxmlformats.org/officeDocument/2006/relationships" xmlns:m="http://schemas.openxmlformats.org/officeDocument/2006/math" xmlns:v="urn:schemas-microsoft-com:vml" xmlns:wp14="http://schemas.microsoft.com/office/word/2010/wordprocessingDrawing" xmlns:wp="http://schemas.openxmlformats.org/drawingml/2006/wordprocessingDrawing" xmlns:w10="urn:schemas-microsoft-com:office:word" xmlns:w="http://schemas.openxmlformats.org/wordprocessingml/2006/main" xmlns:w14="http://schemas.microsoft.com/office/word/2010/wordml" xmlns:w15="http://schemas.microsoft.com/office/word/2012/wordml" xmlns:w16se="http://schemas.microsoft.com/office/word/2015/wordml/symex" xmlns:wpg="http://schemas.microsoft.com/office/word/2010/wordprocessingGroup" xmlns:wpi="http://schemas.microsoft.com/office/word/2010/wordprocessingInk" xmlns:wne="http://schemas.microsoft.com/office/word/2006/wordml" xmlns:wps="http://schemas.microsoft.com/office/word/2010/wordprocessingShape" mc:Ignorable="w14 w15 w16se wp14">
+<w:footnotes xmlns:wpc="http://schemas.microsoft.com/office/word/2010/wordprocessingCanvas" xmlns:cx="http://schemas.microsoft.com/office/drawing/2014/chartex" xmlns:cx1="http://schemas.microsoft.com/office/drawing/2015/9/8/chartex" xmlns:cx2="http://schemas.microsoft.com/office/drawing/2015/10/21/chartex" xmlns:cx3="http://schemas.microsoft.com/office/drawing/2016/5/9/chartex" xmlns:cx4="http://schemas.microsoft.com/office/drawing/2016/5/10/chartex" xmlns:cx5="http://schemas.microsoft.com/office/drawing/2016/5/11/chartex" xmlns:cx6="http://schemas.microsoft.com/office/drawing/2016/5/12/chartex" xmlns:cx7="http://schemas.microsoft.com/office/drawing/2016/5/13/chartex" xmlns:cx8="http://schemas.microsoft.com/office/drawing/2016/5/14/chartex" xmlns:mc="http://schemas.openxmlformats.org/markup-compatibility/2006" xmlns:aink="http://schemas.microsoft.com/office/drawing/2016/ink" xmlns:am3d="http://schemas.microsoft.com/office/drawing/2017/model3d" xmlns:o="urn:schemas-microsoft-com:office:office" xmlns:r="http://schemas.openxmlformats.org/officeDocument/2006/relationships" xmlns:m="http://schemas.openxmlformats.org/officeDocument/2006/math" xmlns:v="urn:schemas-microsoft-com:vml" xmlns:wp14="http://schemas.microsoft.com/office/word/2010/wordprocessingDrawing" xmlns:wp="http://schemas.openxmlformats.org/drawingml/2006/wordprocessingDrawing" xmlns:w10="urn:schemas-microsoft-com:office:word" xmlns:w="http://schemas.openxmlformats.org/wordprocessingml/2006/main" xmlns:w14="http://schemas.microsoft.com/office/word/2010/wordml" xmlns:w15="http://schemas.microsoft.com/office/word/2012/wordml" xmlns:w16cid="http://schemas.microsoft.com/office/word/2016/wordml/cid" xmlns:w16se="http://schemas.microsoft.com/office/word/2015/wordml/symex" xmlns:wpg="http://schemas.microsoft.com/office/word/2010/wordprocessingGroup" xmlns:wpi="http://schemas.microsoft.com/office/word/2010/wordprocessingInk" xmlns:wne="http://schemas.microsoft.com/office/word/2006/wordml" xmlns:wps="http://schemas.microsoft.com/office/word/2010/wordprocessingShape" mc:Ignorable="w14 w15 w16se w16cid wp14">
   <w:footnote w:type="separator" w:id="-1">
     <w:p>
       <w:r>
@@ -2225,7 +2238,7 @@
 </file>
 
 <file path=word/header1.xml><?xml version="1.0" encoding="utf-8"?>
-<w:hdr xmlns:wpc="http://schemas.microsoft.com/office/word/2010/wordprocessingCanvas" xmlns:cx="http://schemas.microsoft.com/office/drawing/2014/chartex" xmlns:cx1="http://schemas.microsoft.com/office/drawing/2015/9/8/chartex" xmlns:mc="http://schemas.openxmlformats.org/markup-compatibility/2006" xmlns:o="urn:schemas-microsoft-com:office:office" xmlns:r="http://schemas.openxmlformats.org/officeDocument/2006/relationships" xmlns:m="http://schemas.openxmlformats.org/officeDocument/2006/math" xmlns:v="urn:schemas-microsoft-com:vml" xmlns:wp14="http://schemas.microsoft.com/office/word/2010/wordprocessingDrawing" xmlns:wp="http://schemas.openxmlformats.org/drawingml/2006/wordprocessingDrawing" xmlns:w10="urn:schemas-microsoft-com:office:word" xmlns:w="http://schemas.openxmlformats.org/wordprocessingml/2006/main" xmlns:w14="http://schemas.microsoft.com/office/word/2010/wordml" xmlns:w15="http://schemas.microsoft.com/office/word/2012/wordml" xmlns:w16se="http://schemas.microsoft.com/office/word/2015/wordml/symex" xmlns:wpg="http://schemas.microsoft.com/office/word/2010/wordprocessingGroup" xmlns:wpi="http://schemas.microsoft.com/office/word/2010/wordprocessingInk" xmlns:wne="http://schemas.microsoft.com/office/word/2006/wordml" xmlns:wps="http://schemas.microsoft.com/office/word/2010/wordprocessingShape" mc:Ignorable="w14 w15 w16se wp14">
+<w:hdr xmlns:wpc="http://schemas.microsoft.com/office/word/2010/wordprocessingCanvas" xmlns:cx="http://schemas.microsoft.com/office/drawing/2014/chartex" xmlns:cx1="http://schemas.microsoft.com/office/drawing/2015/9/8/chartex" xmlns:cx2="http://schemas.microsoft.com/office/drawing/2015/10/21/chartex" xmlns:cx3="http://schemas.microsoft.com/office/drawing/2016/5/9/chartex" xmlns:cx4="http://schemas.microsoft.com/office/drawing/2016/5/10/chartex" xmlns:cx5="http://schemas.microsoft.com/office/drawing/2016/5/11/chartex" xmlns:cx6="http://schemas.microsoft.com/office/drawing/2016/5/12/chartex" xmlns:cx7="http://schemas.microsoft.com/office/drawing/2016/5/13/chartex" xmlns:cx8="http://schemas.microsoft.com/office/drawing/2016/5/14/chartex" xmlns:mc="http://schemas.openxmlformats.org/markup-compatibility/2006" xmlns:aink="http://schemas.microsoft.com/office/drawing/2016/ink" xmlns:am3d="http://schemas.microsoft.com/office/drawing/2017/model3d" xmlns:o="urn:schemas-microsoft-com:office:office" xmlns:r="http://schemas.openxmlformats.org/officeDocument/2006/relationships" xmlns:m="http://schemas.openxmlformats.org/officeDocument/2006/math" xmlns:v="urn:schemas-microsoft-com:vml" xmlns:wp14="http://schemas.microsoft.com/office/word/2010/wordprocessingDrawing" xmlns:wp="http://schemas.openxmlformats.org/drawingml/2006/wordprocessingDrawing" xmlns:w10="urn:schemas-microsoft-com:office:word" xmlns:w="http://schemas.openxmlformats.org/wordprocessingml/2006/main" xmlns:w14="http://schemas.microsoft.com/office/word/2010/wordml" xmlns:w15="http://schemas.microsoft.com/office/word/2012/wordml" xmlns:w16cid="http://schemas.microsoft.com/office/word/2016/wordml/cid" xmlns:w16se="http://schemas.microsoft.com/office/word/2015/wordml/symex" xmlns:wpg="http://schemas.microsoft.com/office/word/2010/wordprocessingGroup" xmlns:wpi="http://schemas.microsoft.com/office/word/2010/wordprocessingInk" xmlns:wne="http://schemas.microsoft.com/office/word/2006/wordml" xmlns:wps="http://schemas.microsoft.com/office/word/2010/wordprocessingShape" mc:Ignorable="w14 w15 w16se w16cid wp14">
   <w:tbl>
     <w:tblPr>
       <w:tblW w:w="0" w:type="auto"/>
@@ -2283,7 +2296,7 @@
 </file>
 
 <file path=word/header2.xml><?xml version="1.0" encoding="utf-8"?>
-<w:hdr xmlns:wpc="http://schemas.microsoft.com/office/word/2010/wordprocessingCanvas" xmlns:cx="http://schemas.microsoft.com/office/drawing/2014/chartex" xmlns:cx1="http://schemas.microsoft.com/office/drawing/2015/9/8/chartex" xmlns:mc="http://schemas.openxmlformats.org/markup-compatibility/2006" xmlns:o="urn:schemas-microsoft-com:office:office" xmlns:r="http://schemas.openxmlformats.org/officeDocument/2006/relationships" xmlns:m="http://schemas.openxmlformats.org/officeDocument/2006/math" xmlns:v="urn:schemas-microsoft-com:vml" xmlns:wp14="http://schemas.microsoft.com/office/word/2010/wordprocessingDrawing" xmlns:wp="http://schemas.openxmlformats.org/drawingml/2006/wordprocessingDrawing" xmlns:w10="urn:schemas-microsoft-com:office:word" xmlns:w="http://schemas.openxmlformats.org/wordprocessingml/2006/main" xmlns:w14="http://schemas.microsoft.com/office/word/2010/wordml" xmlns:w15="http://schemas.microsoft.com/office/word/2012/wordml" xmlns:w16se="http://schemas.microsoft.com/office/word/2015/wordml/symex" xmlns:wpg="http://schemas.microsoft.com/office/word/2010/wordprocessingGroup" xmlns:wpi="http://schemas.microsoft.com/office/word/2010/wordprocessingInk" xmlns:wne="http://schemas.microsoft.com/office/word/2006/wordml" xmlns:wps="http://schemas.microsoft.com/office/word/2010/wordprocessingShape" mc:Ignorable="w14 w15 w16se wp14">
+<w:hdr xmlns:wpc="http://schemas.microsoft.com/office/word/2010/wordprocessingCanvas" xmlns:cx="http://schemas.microsoft.com/office/drawing/2014/chartex" xmlns:cx1="http://schemas.microsoft.com/office/drawing/2015/9/8/chartex" xmlns:cx2="http://schemas.microsoft.com/office/drawing/2015/10/21/chartex" xmlns:cx3="http://schemas.microsoft.com/office/drawing/2016/5/9/chartex" xmlns:cx4="http://schemas.microsoft.com/office/drawing/2016/5/10/chartex" xmlns:cx5="http://schemas.microsoft.com/office/drawing/2016/5/11/chartex" xmlns:cx6="http://schemas.microsoft.com/office/drawing/2016/5/12/chartex" xmlns:cx7="http://schemas.microsoft.com/office/drawing/2016/5/13/chartex" xmlns:cx8="http://schemas.microsoft.com/office/drawing/2016/5/14/chartex" xmlns:mc="http://schemas.openxmlformats.org/markup-compatibility/2006" xmlns:aink="http://schemas.microsoft.com/office/drawing/2016/ink" xmlns:am3d="http://schemas.microsoft.com/office/drawing/2017/model3d" xmlns:o="urn:schemas-microsoft-com:office:office" xmlns:r="http://schemas.openxmlformats.org/officeDocument/2006/relationships" xmlns:m="http://schemas.openxmlformats.org/officeDocument/2006/math" xmlns:v="urn:schemas-microsoft-com:vml" xmlns:wp14="http://schemas.microsoft.com/office/word/2010/wordprocessingDrawing" xmlns:wp="http://schemas.openxmlformats.org/drawingml/2006/wordprocessingDrawing" xmlns:w10="urn:schemas-microsoft-com:office:word" xmlns:w="http://schemas.openxmlformats.org/wordprocessingml/2006/main" xmlns:w14="http://schemas.microsoft.com/office/word/2010/wordml" xmlns:w15="http://schemas.microsoft.com/office/word/2012/wordml" xmlns:w16cid="http://schemas.microsoft.com/office/word/2016/wordml/cid" xmlns:w16se="http://schemas.microsoft.com/office/word/2015/wordml/symex" xmlns:wpg="http://schemas.microsoft.com/office/word/2010/wordprocessingGroup" xmlns:wpi="http://schemas.microsoft.com/office/word/2010/wordprocessingInk" xmlns:wne="http://schemas.microsoft.com/office/word/2006/wordml" xmlns:wps="http://schemas.microsoft.com/office/word/2010/wordprocessingShape" mc:Ignorable="w14 w15 w16se w16cid wp14">
   <w:p>
     <w:pPr>
       <w:pStyle w:val="Header"/>
@@ -2362,7 +2375,7 @@
             </wp:anchor>
           </w:drawing>
         </mc:Choice>
-        <mc:Fallback xmlns:wp14="http://schemas.microsoft.com/office/word/2010/wordml" xmlns:a="http://schemas.openxmlformats.org/drawingml/2006/main" xmlns:w16cid="http://schemas.microsoft.com/office/word/2016/wordml/cid" xmlns:am3d="http://schemas.microsoft.com/office/drawing/2017/model3d" xmlns:aink="http://schemas.microsoft.com/office/drawing/2016/ink" xmlns:cx8="http://schemas.microsoft.com/office/drawing/2016/5/14/chartex" xmlns:cx7="http://schemas.microsoft.com/office/drawing/2016/5/13/chartex" xmlns:cx6="http://schemas.microsoft.com/office/drawing/2016/5/12/chartex" xmlns:cx5="http://schemas.microsoft.com/office/drawing/2016/5/11/chartex" xmlns:cx4="http://schemas.microsoft.com/office/drawing/2016/5/10/chartex" xmlns:cx3="http://schemas.microsoft.com/office/drawing/2016/5/9/chartex" xmlns:cx2="http://schemas.microsoft.com/office/drawing/2015/10/21/chartex">
+        <mc:Fallback xmlns:a="http://schemas.openxmlformats.org/drawingml/2006/main" xmlns:wp14="http://schemas.microsoft.com/office/word/2010/wordml">
           <w:pict w14:anchorId="032BE556">
             <v:line id="Straight Connector 5" style="position:absolute;z-index:-251657216;visibility:visible;mso-wrap-style:square;mso-width-percent:1000;mso-top-percent:173;mso-wrap-distance-left:9pt;mso-wrap-distance-top:0;mso-wrap-distance-right:9pt;mso-wrap-distance-bottom:0;mso-position-horizontal:center;mso-position-horizontal-relative:page;mso-position-vertical-relative:page;mso-width-percent:1000;mso-top-percent:173;mso-width-relative:page" alt="Header dividing line" o:spid="_x0000_s1026" strokecolor="#5a5a5a [2109]" strokeweight=".5pt" from="0,0" to="612pt,0" w14:anchorId="7C28D1A4" o:gfxdata="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">
               <v:stroke joinstyle="miter"/>
@@ -2377,7 +2390,7 @@
 </file>
 
 <file path=word/numbering.xml><?xml version="1.0" encoding="utf-8"?>
-<w:numbering xmlns:wpc="http://schemas.microsoft.com/office/word/2010/wordprocessingCanvas" xmlns:cx="http://schemas.microsoft.com/office/drawing/2014/chartex" xmlns:cx1="http://schemas.microsoft.com/office/drawing/2015/9/8/chartex" xmlns:mc="http://schemas.openxmlformats.org/markup-compatibility/2006" xmlns:o="urn:schemas-microsoft-com:office:office" xmlns:r="http://schemas.openxmlformats.org/officeDocument/2006/relationships" xmlns:m="http://schemas.openxmlformats.org/officeDocument/2006/math" xmlns:v="urn:schemas-microsoft-com:vml" xmlns:wp14="http://schemas.microsoft.com/office/word/2010/wordprocessingDrawing" xmlns:wp="http://schemas.openxmlformats.org/drawingml/2006/wordprocessingDrawing" xmlns:w10="urn:schemas-microsoft-com:office:word" xmlns:w="http://schemas.openxmlformats.org/wordprocessingml/2006/main" xmlns:w14="http://schemas.microsoft.com/office/word/2010/wordml" xmlns:w15="http://schemas.microsoft.com/office/word/2012/wordml" xmlns:w16se="http://schemas.microsoft.com/office/word/2015/wordml/symex" xmlns:wpg="http://schemas.microsoft.com/office/word/2010/wordprocessingGroup" xmlns:wpi="http://schemas.microsoft.com/office/word/2010/wordprocessingInk" xmlns:wne="http://schemas.microsoft.com/office/word/2006/wordml" xmlns:wps="http://schemas.microsoft.com/office/word/2010/wordprocessingShape" mc:Ignorable="w14 w15 w16se wp14">
+<w:numbering xmlns:wpc="http://schemas.microsoft.com/office/word/2010/wordprocessingCanvas" xmlns:cx="http://schemas.microsoft.com/office/drawing/2014/chartex" xmlns:cx1="http://schemas.microsoft.com/office/drawing/2015/9/8/chartex" xmlns:cx2="http://schemas.microsoft.com/office/drawing/2015/10/21/chartex" xmlns:cx3="http://schemas.microsoft.com/office/drawing/2016/5/9/chartex" xmlns:cx4="http://schemas.microsoft.com/office/drawing/2016/5/10/chartex" xmlns:cx5="http://schemas.microsoft.com/office/drawing/2016/5/11/chartex" xmlns:cx6="http://schemas.microsoft.com/office/drawing/2016/5/12/chartex" xmlns:cx7="http://schemas.microsoft.com/office/drawing/2016/5/13/chartex" xmlns:cx8="http://schemas.microsoft.com/office/drawing/2016/5/14/chartex" xmlns:mc="http://schemas.openxmlformats.org/markup-compatibility/2006" xmlns:aink="http://schemas.microsoft.com/office/drawing/2016/ink" xmlns:am3d="http://schemas.microsoft.com/office/drawing/2017/model3d" xmlns:o="urn:schemas-microsoft-com:office:office" xmlns:r="http://schemas.openxmlformats.org/officeDocument/2006/relationships" xmlns:m="http://schemas.openxmlformats.org/officeDocument/2006/math" xmlns:v="urn:schemas-microsoft-com:vml" xmlns:wp14="http://schemas.microsoft.com/office/word/2010/wordprocessingDrawing" xmlns:wp="http://schemas.openxmlformats.org/drawingml/2006/wordprocessingDrawing" xmlns:w10="urn:schemas-microsoft-com:office:word" xmlns:w="http://schemas.openxmlformats.org/wordprocessingml/2006/main" xmlns:w14="http://schemas.microsoft.com/office/word/2010/wordml" xmlns:w15="http://schemas.microsoft.com/office/word/2012/wordml" xmlns:w16cid="http://schemas.microsoft.com/office/word/2016/wordml/cid" xmlns:w16se="http://schemas.microsoft.com/office/word/2015/wordml/symex" xmlns:wpg="http://schemas.microsoft.com/office/word/2010/wordprocessingGroup" xmlns:wpi="http://schemas.microsoft.com/office/word/2010/wordprocessingInk" xmlns:wne="http://schemas.microsoft.com/office/word/2006/wordml" xmlns:wps="http://schemas.microsoft.com/office/word/2010/wordprocessingShape" mc:Ignorable="w14 w15 w16se w16cid wp14">
   <w:abstractNum w:abstractNumId="0" w15:restartNumberingAfterBreak="0">
     <w:nsid w:val="FFFFFF7C"/>
     <w:multiLevelType w:val="singleLevel"/>
@@ -3521,7 +3534,7 @@
 </file>
 
 <file path=word/styles.xml><?xml version="1.0" encoding="utf-8"?>
-<w:styles xmlns:mc="http://schemas.openxmlformats.org/markup-compatibility/2006" xmlns:r="http://schemas.openxmlformats.org/officeDocument/2006/relationships" xmlns:w="http://schemas.openxmlformats.org/wordprocessingml/2006/main" xmlns:w14="http://schemas.microsoft.com/office/word/2010/wordml" xmlns:w15="http://schemas.microsoft.com/office/word/2012/wordml" xmlns:w16se="http://schemas.microsoft.com/office/word/2015/wordml/symex" mc:Ignorable="w14 w15 w16se">
+<w:styles xmlns:mc="http://schemas.openxmlformats.org/markup-compatibility/2006" xmlns:r="http://schemas.openxmlformats.org/officeDocument/2006/relationships" xmlns:w="http://schemas.openxmlformats.org/wordprocessingml/2006/main" xmlns:w14="http://schemas.microsoft.com/office/word/2010/wordml" xmlns:w15="http://schemas.microsoft.com/office/word/2012/wordml" xmlns:w16cid="http://schemas.microsoft.com/office/word/2016/wordml/cid" xmlns:w16se="http://schemas.microsoft.com/office/word/2015/wordml/symex" mc:Ignorable="w14 w15 w16se w16cid">
   <w:docDefaults>
     <w:rPrDefault>
       <w:rPr>
@@ -3534,7 +3547,7 @@
     </w:rPrDefault>
     <w:pPrDefault/>
   </w:docDefaults>
-  <w:latentStyles w:defLockedState="0" w:defUIPriority="99" w:defSemiHidden="0" w:defUnhideWhenUsed="0" w:defQFormat="0" w:count="371">
+  <w:latentStyles w:defLockedState="0" w:defUIPriority="99" w:defSemiHidden="0" w:defUnhideWhenUsed="0" w:defQFormat="0" w:count="376">
     <w:lsdException w:name="Normal" w:uiPriority="0" w:qFormat="1"/>
     <w:lsdException w:name="heading 1" w:uiPriority="9" w:qFormat="1"/>
     <w:lsdException w:name="heading 2" w:semiHidden="1" w:uiPriority="9" w:unhideWhenUsed="1" w:qFormat="1"/>
@@ -3640,7 +3653,6 @@
     <w:lsdException w:name="HTML Sample" w:semiHidden="1" w:unhideWhenUsed="1"/>
     <w:lsdException w:name="HTML Typewriter" w:semiHidden="1" w:unhideWhenUsed="1"/>
     <w:lsdException w:name="HTML Variable" w:semiHidden="1" w:unhideWhenUsed="1"/>
-    <w:lsdException w:name="Normal Table" w:semiHidden="1" w:unhideWhenUsed="1"/>
     <w:lsdException w:name="annotation subject" w:semiHidden="1" w:unhideWhenUsed="1"/>
     <w:lsdException w:name="No List" w:semiHidden="1" w:unhideWhenUsed="1"/>
     <w:lsdException w:name="Outline List 1" w:semiHidden="1" w:unhideWhenUsed="1"/>
@@ -3683,11 +3695,8 @@
     <w:lsdException w:name="Table Contemporary" w:semiHidden="1" w:unhideWhenUsed="1"/>
     <w:lsdException w:name="Table Elegant" w:semiHidden="1" w:unhideWhenUsed="1"/>
     <w:lsdException w:name="Table Professional" w:semiHidden="1" w:unhideWhenUsed="1"/>
-    <w:lsdException w:name="Table Subtle 1" w:semiHidden="1" w:unhideWhenUsed="1"/>
     <w:lsdException w:name="Table Subtle 2" w:semiHidden="1" w:unhideWhenUsed="1"/>
     <w:lsdException w:name="Table Web 1" w:semiHidden="1" w:unhideWhenUsed="1"/>
-    <w:lsdException w:name="Table Web 2" w:semiHidden="1" w:unhideWhenUsed="1"/>
-    <w:lsdException w:name="Table Web 3" w:semiHidden="1" w:unhideWhenUsed="1"/>
     <w:lsdException w:name="Balloon Text" w:semiHidden="1" w:unhideWhenUsed="1"/>
     <w:lsdException w:name="Table Grid" w:uiPriority="39"/>
     <w:lsdException w:name="Table Theme" w:semiHidden="1" w:unhideWhenUsed="1"/>
@@ -3906,6 +3915,11 @@
     <w:lsdException w:name="List Table 5 Dark Accent 6" w:uiPriority="50"/>
     <w:lsdException w:name="List Table 6 Colorful Accent 6" w:uiPriority="51"/>
     <w:lsdException w:name="List Table 7 Colorful Accent 6" w:uiPriority="52"/>
+    <w:lsdException w:name="Mention" w:semiHidden="1" w:unhideWhenUsed="1"/>
+    <w:lsdException w:name="Smart Hyperlink" w:semiHidden="1" w:unhideWhenUsed="1"/>
+    <w:lsdException w:name="Hashtag" w:semiHidden="1" w:unhideWhenUsed="1"/>
+    <w:lsdException w:name="Unresolved Mention" w:semiHidden="1" w:unhideWhenUsed="1"/>
+    <w:lsdException w:name="Smart Link" w:semiHidden="1" w:unhideWhenUsed="1"/>
   </w:latentStyles>
   <w:style w:type="paragraph" w:default="1" w:styleId="Normal">
     <w:name w:val="Normal"/>
@@ -28165,7 +28179,7 @@
 </file>
 
 <file path=word/glossary/document.xml><?xml version="1.0" encoding="utf-8"?>
-<w:glossaryDocument xmlns:wpc="http://schemas.microsoft.com/office/word/2010/wordprocessingCanvas" xmlns:cx="http://schemas.microsoft.com/office/drawing/2014/chartex" xmlns:cx1="http://schemas.microsoft.com/office/drawing/2015/9/8/chartex" xmlns:mc="http://schemas.openxmlformats.org/markup-compatibility/2006" xmlns:o="urn:schemas-microsoft-com:office:office" xmlns:r="http://schemas.openxmlformats.org/officeDocument/2006/relationships" xmlns:m="http://schemas.openxmlformats.org/officeDocument/2006/math" xmlns:v="urn:schemas-microsoft-com:vml" xmlns:wp14="http://schemas.microsoft.com/office/word/2010/wordprocessingDrawing" xmlns:wp="http://schemas.openxmlformats.org/drawingml/2006/wordprocessingDrawing" xmlns:w10="urn:schemas-microsoft-com:office:word" xmlns:w="http://schemas.openxmlformats.org/wordprocessingml/2006/main" xmlns:w14="http://schemas.microsoft.com/office/word/2010/wordml" xmlns:w15="http://schemas.microsoft.com/office/word/2012/wordml" xmlns:w16se="http://schemas.microsoft.com/office/word/2015/wordml/symex" xmlns:wpg="http://schemas.microsoft.com/office/word/2010/wordprocessingGroup" xmlns:wpi="http://schemas.microsoft.com/office/word/2010/wordprocessingInk" xmlns:wne="http://schemas.microsoft.com/office/word/2006/wordml" xmlns:wps="http://schemas.microsoft.com/office/word/2010/wordprocessingShape" mc:Ignorable="w14 w15 w16se wp14">
+<w:glossaryDocument xmlns:wpc="http://schemas.microsoft.com/office/word/2010/wordprocessingCanvas" xmlns:cx="http://schemas.microsoft.com/office/drawing/2014/chartex" xmlns:cx1="http://schemas.microsoft.com/office/drawing/2015/9/8/chartex" xmlns:cx2="http://schemas.microsoft.com/office/drawing/2015/10/21/chartex" xmlns:cx3="http://schemas.microsoft.com/office/drawing/2016/5/9/chartex" xmlns:cx4="http://schemas.microsoft.com/office/drawing/2016/5/10/chartex" xmlns:cx5="http://schemas.microsoft.com/office/drawing/2016/5/11/chartex" xmlns:cx6="http://schemas.microsoft.com/office/drawing/2016/5/12/chartex" xmlns:cx7="http://schemas.microsoft.com/office/drawing/2016/5/13/chartex" xmlns:cx8="http://schemas.microsoft.com/office/drawing/2016/5/14/chartex" xmlns:mc="http://schemas.openxmlformats.org/markup-compatibility/2006" xmlns:aink="http://schemas.microsoft.com/office/drawing/2016/ink" xmlns:am3d="http://schemas.microsoft.com/office/drawing/2017/model3d" xmlns:o="urn:schemas-microsoft-com:office:office" xmlns:r="http://schemas.openxmlformats.org/officeDocument/2006/relationships" xmlns:m="http://schemas.openxmlformats.org/officeDocument/2006/math" xmlns:v="urn:schemas-microsoft-com:vml" xmlns:wp14="http://schemas.microsoft.com/office/word/2010/wordprocessingDrawing" xmlns:wp="http://schemas.openxmlformats.org/drawingml/2006/wordprocessingDrawing" xmlns:w10="urn:schemas-microsoft-com:office:word" xmlns:w="http://schemas.openxmlformats.org/wordprocessingml/2006/main" xmlns:w14="http://schemas.microsoft.com/office/word/2010/wordml" xmlns:w15="http://schemas.microsoft.com/office/word/2012/wordml" xmlns:w16cid="http://schemas.microsoft.com/office/word/2016/wordml/cid" xmlns:w16se="http://schemas.microsoft.com/office/word/2015/wordml/symex" xmlns:wpg="http://schemas.microsoft.com/office/word/2010/wordprocessingGroup" xmlns:wpi="http://schemas.microsoft.com/office/word/2010/wordprocessingInk" xmlns:wne="http://schemas.microsoft.com/office/word/2006/wordml" xmlns:wps="http://schemas.microsoft.com/office/word/2010/wordprocessingShape" mc:Ignorable="w14 w15 w16se w16cid wp14">
   <w:docParts>
     <w:docPart>
       <w:docPartPr>
@@ -28302,7 +28316,7 @@
 </file>
 
 <file path=word/glossary/fontTable.xml><?xml version="1.0" encoding="utf-8"?>
-<w:fonts xmlns:mc="http://schemas.openxmlformats.org/markup-compatibility/2006" xmlns:r="http://schemas.openxmlformats.org/officeDocument/2006/relationships" xmlns:w="http://schemas.openxmlformats.org/wordprocessingml/2006/main" xmlns:w14="http://schemas.microsoft.com/office/word/2010/wordml" xmlns:w15="http://schemas.microsoft.com/office/word/2012/wordml" xmlns:w16se="http://schemas.microsoft.com/office/word/2015/wordml/symex" mc:Ignorable="w14 w15 w16se">
+<w:fonts xmlns:mc="http://schemas.openxmlformats.org/markup-compatibility/2006" xmlns:r="http://schemas.openxmlformats.org/officeDocument/2006/relationships" xmlns:w="http://schemas.openxmlformats.org/wordprocessingml/2006/main" xmlns:w14="http://schemas.microsoft.com/office/word/2010/wordml" xmlns:w15="http://schemas.microsoft.com/office/word/2012/wordml" xmlns:w16cid="http://schemas.microsoft.com/office/word/2016/wordml/cid" xmlns:w16se="http://schemas.microsoft.com/office/word/2015/wordml/symex" mc:Ignorable="w14 w15 w16se w16cid">
   <w:font w:name="Symbol">
     <w:panose1 w:val="05050102010706020507"/>
     <w:charset w:val="02"/>
@@ -28336,7 +28350,7 @@
     <w:charset w:val="00"/>
     <w:family w:val="swiss"/>
     <w:pitch w:val="variable"/>
-    <w:sig w:usb0="E0002AFF" w:usb1="C000247B" w:usb2="00000009" w:usb3="00000000" w:csb0="000001FF" w:csb1="00000000"/>
+    <w:sig w:usb0="E4002EFF" w:usb1="C000247B" w:usb2="00000009" w:usb3="00000000" w:csb0="000001FF" w:csb1="00000000"/>
   </w:font>
   <w:font w:name="Georgia">
     <w:panose1 w:val="02040502050405020303"/>
@@ -28364,13 +28378,13 @@
     <w:charset w:val="00"/>
     <w:family w:val="swiss"/>
     <w:pitch w:val="variable"/>
-    <w:sig w:usb0="E0002AFF" w:usb1="C000247B" w:usb2="00000009" w:usb3="00000000" w:csb0="000001FF" w:csb1="00000000"/>
+    <w:sig w:usb0="E4002EFF" w:usb1="C000247B" w:usb2="00000009" w:usb3="00000000" w:csb0="000001FF" w:csb1="00000000"/>
   </w:font>
 </w:fonts>
 </file>
 
 <file path=word/glossary/settings.xml><?xml version="1.0" encoding="utf-8"?>
-<w:settings xmlns:mc="http://schemas.openxmlformats.org/markup-compatibility/2006" xmlns:o="urn:schemas-microsoft-com:office:office" xmlns:r="http://schemas.openxmlformats.org/officeDocument/2006/relationships" xmlns:m="http://schemas.openxmlformats.org/officeDocument/2006/math" xmlns:v="urn:schemas-microsoft-com:vml" xmlns:w10="urn:schemas-microsoft-com:office:word" xmlns:w="http://schemas.openxmlformats.org/wordprocessingml/2006/main" xmlns:w14="http://schemas.microsoft.com/office/word/2010/wordml" xmlns:w15="http://schemas.microsoft.com/office/word/2012/wordml" xmlns:w16se="http://schemas.microsoft.com/office/word/2015/wordml/symex" xmlns:sl="http://schemas.openxmlformats.org/schemaLibrary/2006/main" mc:Ignorable="w14 w15 w16se">
+<w:settings xmlns:mc="http://schemas.openxmlformats.org/markup-compatibility/2006" xmlns:o="urn:schemas-microsoft-com:office:office" xmlns:r="http://schemas.openxmlformats.org/officeDocument/2006/relationships" xmlns:m="http://schemas.openxmlformats.org/officeDocument/2006/math" xmlns:v="urn:schemas-microsoft-com:vml" xmlns:w10="urn:schemas-microsoft-com:office:word" xmlns:w="http://schemas.openxmlformats.org/wordprocessingml/2006/main" xmlns:w14="http://schemas.microsoft.com/office/word/2010/wordml" xmlns:w15="http://schemas.microsoft.com/office/word/2012/wordml" xmlns:w16cid="http://schemas.microsoft.com/office/word/2016/wordml/cid" xmlns:w16se="http://schemas.microsoft.com/office/word/2015/wordml/symex" xmlns:sl="http://schemas.openxmlformats.org/schemaLibrary/2006/main" mc:Ignorable="w14 w15 w16se w16cid">
   <w:view w:val="normal"/>
   <w:defaultTabStop w:val="720"/>
   <w:characterSpacingControl w:val="doNotCompress"/>
@@ -28381,6 +28395,7 @@
     <w:compatSetting w:name="enableOpenTypeFeatures" w:uri="http://schemas.microsoft.com/office/word" w:val="1"/>
     <w:compatSetting w:name="doNotFlipMirrorIndents" w:uri="http://schemas.microsoft.com/office/word" w:val="1"/>
     <w:compatSetting w:name="differentiateMultirowTableHeaders" w:uri="http://schemas.microsoft.com/office/word" w:val="1"/>
+    <w:compatSetting w:name="useWord2013TrackBottomHyphenation" w:uri="http://schemas.microsoft.com/office/word" w:val="1"/>
   </w:compat>
   <w:rsids>
     <w:rsidRoot w:val="0005492B"/>
@@ -28400,6 +28415,7 @@
     <w:rsid w:val="00D7012A"/>
     <w:rsid w:val="00EA10F2"/>
     <w:rsid w:val="00EB6EEE"/>
+    <w:rsid w:val="00F57EB5"/>
     <w:rsid w:val="00FE144A"/>
     <w:rsid w:val="00FF2B10"/>
   </w:rsids>
@@ -28425,7 +28441,7 @@
 </file>
 
 <file path=word/glossary/styles.xml><?xml version="1.0" encoding="utf-8"?>
-<w:styles xmlns:mc="http://schemas.openxmlformats.org/markup-compatibility/2006" xmlns:r="http://schemas.openxmlformats.org/officeDocument/2006/relationships" xmlns:w="http://schemas.openxmlformats.org/wordprocessingml/2006/main" xmlns:w14="http://schemas.microsoft.com/office/word/2010/wordml" xmlns:w15="http://schemas.microsoft.com/office/word/2012/wordml" xmlns:w16se="http://schemas.microsoft.com/office/word/2015/wordml/symex" mc:Ignorable="w14 w15 w16se">
+<w:styles xmlns:mc="http://schemas.openxmlformats.org/markup-compatibility/2006" xmlns:r="http://schemas.openxmlformats.org/officeDocument/2006/relationships" xmlns:w="http://schemas.openxmlformats.org/wordprocessingml/2006/main" xmlns:w14="http://schemas.microsoft.com/office/word/2010/wordml" xmlns:w15="http://schemas.microsoft.com/office/word/2012/wordml" xmlns:w16cid="http://schemas.microsoft.com/office/word/2016/wordml/cid" xmlns:w16se="http://schemas.microsoft.com/office/word/2015/wordml/symex" mc:Ignorable="w14 w15 w16se w16cid">
   <w:docDefaults>
     <w:rPrDefault>
       <w:rPr>
@@ -28441,7 +28457,7 @@
       </w:pPr>
     </w:pPrDefault>
   </w:docDefaults>
-  <w:latentStyles w:defLockedState="0" w:defUIPriority="99" w:defSemiHidden="0" w:defUnhideWhenUsed="0" w:defQFormat="0" w:count="371">
+  <w:latentStyles w:defLockedState="0" w:defUIPriority="99" w:defSemiHidden="0" w:defUnhideWhenUsed="0" w:defQFormat="0" w:count="376">
     <w:lsdException w:name="Normal" w:uiPriority="0" w:qFormat="1"/>
     <w:lsdException w:name="heading 1" w:uiPriority="9" w:qFormat="1"/>
     <w:lsdException w:name="heading 2" w:semiHidden="1" w:uiPriority="9" w:unhideWhenUsed="1" w:qFormat="1"/>
@@ -28547,7 +28563,6 @@
     <w:lsdException w:name="HTML Sample" w:semiHidden="1" w:unhideWhenUsed="1"/>
     <w:lsdException w:name="HTML Typewriter" w:semiHidden="1" w:unhideWhenUsed="1"/>
     <w:lsdException w:name="HTML Variable" w:semiHidden="1" w:unhideWhenUsed="1"/>
-    <w:lsdException w:name="Normal Table" w:semiHidden="1" w:unhideWhenUsed="1"/>
     <w:lsdException w:name="annotation subject" w:semiHidden="1" w:unhideWhenUsed="1"/>
     <w:lsdException w:name="No List" w:semiHidden="1" w:unhideWhenUsed="1"/>
     <w:lsdException w:name="Outline List 1" w:semiHidden="1" w:unhideWhenUsed="1"/>
@@ -28590,11 +28605,8 @@
     <w:lsdException w:name="Table Contemporary" w:semiHidden="1" w:unhideWhenUsed="1"/>
     <w:lsdException w:name="Table Elegant" w:semiHidden="1" w:unhideWhenUsed="1"/>
     <w:lsdException w:name="Table Professional" w:semiHidden="1" w:unhideWhenUsed="1"/>
-    <w:lsdException w:name="Table Subtle 1" w:semiHidden="1" w:unhideWhenUsed="1"/>
     <w:lsdException w:name="Table Subtle 2" w:semiHidden="1" w:unhideWhenUsed="1"/>
     <w:lsdException w:name="Table Web 1" w:semiHidden="1" w:unhideWhenUsed="1"/>
-    <w:lsdException w:name="Table Web 2" w:semiHidden="1" w:unhideWhenUsed="1"/>
-    <w:lsdException w:name="Table Web 3" w:semiHidden="1" w:unhideWhenUsed="1"/>
     <w:lsdException w:name="Balloon Text" w:semiHidden="1" w:unhideWhenUsed="1"/>
     <w:lsdException w:name="Table Grid" w:uiPriority="39"/>
     <w:lsdException w:name="Table Theme" w:semiHidden="1" w:unhideWhenUsed="1"/>
@@ -28813,6 +28825,11 @@
     <w:lsdException w:name="List Table 5 Dark Accent 6" w:uiPriority="50"/>
     <w:lsdException w:name="List Table 6 Colorful Accent 6" w:uiPriority="51"/>
     <w:lsdException w:name="List Table 7 Colorful Accent 6" w:uiPriority="52"/>
+    <w:lsdException w:name="Mention" w:semiHidden="1" w:unhideWhenUsed="1"/>
+    <w:lsdException w:name="Smart Hyperlink" w:semiHidden="1" w:unhideWhenUsed="1"/>
+    <w:lsdException w:name="Hashtag" w:semiHidden="1" w:unhideWhenUsed="1"/>
+    <w:lsdException w:name="Unresolved Mention" w:semiHidden="1" w:unhideWhenUsed="1"/>
+    <w:lsdException w:name="Smart Link" w:semiHidden="1" w:unhideWhenUsed="1"/>
   </w:latentStyles>
   <w:style w:type="paragraph" w:default="1" w:styleId="Normal">
     <w:name w:val="Normal"/>
@@ -29042,7 +29059,7 @@
 </file>
 
 <file path=word/glossary/webSettings.xml><?xml version="1.0" encoding="utf-8"?>
-<w:webSettings xmlns:mc="http://schemas.openxmlformats.org/markup-compatibility/2006" xmlns:r="http://schemas.openxmlformats.org/officeDocument/2006/relationships" xmlns:w="http://schemas.openxmlformats.org/wordprocessingml/2006/main" xmlns:w14="http://schemas.microsoft.com/office/word/2010/wordml" xmlns:w15="http://schemas.microsoft.com/office/word/2012/wordml" xmlns:w16se="http://schemas.microsoft.com/office/word/2015/wordml/symex" mc:Ignorable="w14 w15 w16se">
+<w:webSettings xmlns:mc="http://schemas.openxmlformats.org/markup-compatibility/2006" xmlns:r="http://schemas.openxmlformats.org/officeDocument/2006/relationships" xmlns:w="http://schemas.openxmlformats.org/wordprocessingml/2006/main" xmlns:w14="http://schemas.microsoft.com/office/word/2010/wordml" xmlns:w15="http://schemas.microsoft.com/office/word/2012/wordml" xmlns:w16cid="http://schemas.microsoft.com/office/word/2016/wordml/cid" xmlns:w16se="http://schemas.microsoft.com/office/word/2015/wordml/symex" mc:Ignorable="w14 w15 w16se w16cid">
   <w:optimizeForBrowser/>
   <w:allowPNG/>
 </w:webSettings>

</xml_diff>

<commit_message>
added msft experience (aspirational)
</commit_message>
<xml_diff>
--- a/files/Abhay Sawhney Resume.docx
+++ b/files/Abhay Sawhney Resume.docx
@@ -1,6 +1,6 @@
 
 <file path=word/document.xml><?xml version="1.0" encoding="utf-8"?>
-<w:document xmlns:wpc="http://schemas.microsoft.com/office/word/2010/wordprocessingCanvas" xmlns:cx="http://schemas.microsoft.com/office/drawing/2014/chartex" xmlns:cx1="http://schemas.microsoft.com/office/drawing/2015/9/8/chartex" xmlns:cx2="http://schemas.microsoft.com/office/drawing/2015/10/21/chartex" xmlns:cx3="http://schemas.microsoft.com/office/drawing/2016/5/9/chartex" xmlns:cx4="http://schemas.microsoft.com/office/drawing/2016/5/10/chartex" xmlns:cx5="http://schemas.microsoft.com/office/drawing/2016/5/11/chartex" xmlns:cx6="http://schemas.microsoft.com/office/drawing/2016/5/12/chartex" xmlns:cx7="http://schemas.microsoft.com/office/drawing/2016/5/13/chartex" xmlns:cx8="http://schemas.microsoft.com/office/drawing/2016/5/14/chartex" xmlns:mc="http://schemas.openxmlformats.org/markup-compatibility/2006" xmlns:aink="http://schemas.microsoft.com/office/drawing/2016/ink" xmlns:am3d="http://schemas.microsoft.com/office/drawing/2017/model3d" xmlns:o="urn:schemas-microsoft-com:office:office" xmlns:r="http://schemas.openxmlformats.org/officeDocument/2006/relationships" xmlns:m="http://schemas.openxmlformats.org/officeDocument/2006/math" xmlns:v="urn:schemas-microsoft-com:vml" xmlns:wp14="http://schemas.microsoft.com/office/word/2010/wordprocessingDrawing" xmlns:wp="http://schemas.openxmlformats.org/drawingml/2006/wordprocessingDrawing" xmlns:w10="urn:schemas-microsoft-com:office:word" xmlns:w="http://schemas.openxmlformats.org/wordprocessingml/2006/main" xmlns:w14="http://schemas.microsoft.com/office/word/2010/wordml" xmlns:w15="http://schemas.microsoft.com/office/word/2012/wordml" xmlns:w16cid="http://schemas.microsoft.com/office/word/2016/wordml/cid" xmlns:w16se="http://schemas.microsoft.com/office/word/2015/wordml/symex" xmlns:wpg="http://schemas.microsoft.com/office/word/2010/wordprocessingGroup" xmlns:wpi="http://schemas.microsoft.com/office/word/2010/wordprocessingInk" xmlns:wne="http://schemas.microsoft.com/office/word/2006/wordml" xmlns:wps="http://schemas.microsoft.com/office/word/2010/wordprocessingShape" mc:Ignorable="w14 w15 w16se w16cid wp14">
+<w:document xmlns:wpc="http://schemas.microsoft.com/office/word/2010/wordprocessingCanvas" xmlns:cx="http://schemas.microsoft.com/office/drawing/2014/chartex" xmlns:cx1="http://schemas.microsoft.com/office/drawing/2015/9/8/chartex" xmlns:cx2="http://schemas.microsoft.com/office/drawing/2015/10/21/chartex" xmlns:cx3="http://schemas.microsoft.com/office/drawing/2016/5/9/chartex" xmlns:cx4="http://schemas.microsoft.com/office/drawing/2016/5/10/chartex" xmlns:cx5="http://schemas.microsoft.com/office/drawing/2016/5/11/chartex" xmlns:cx6="http://schemas.microsoft.com/office/drawing/2016/5/12/chartex" xmlns:cx7="http://schemas.microsoft.com/office/drawing/2016/5/13/chartex" xmlns:cx8="http://schemas.microsoft.com/office/drawing/2016/5/14/chartex" xmlns:mc="http://schemas.openxmlformats.org/markup-compatibility/2006" xmlns:aink="http://schemas.microsoft.com/office/drawing/2016/ink" xmlns:am3d="http://schemas.microsoft.com/office/drawing/2017/model3d" xmlns:o="urn:schemas-microsoft-com:office:office" xmlns:r="http://schemas.openxmlformats.org/officeDocument/2006/relationships" xmlns:m="http://schemas.openxmlformats.org/officeDocument/2006/math" xmlns:v="urn:schemas-microsoft-com:vml" xmlns:wp14="http://schemas.microsoft.com/office/word/2010/wordprocessingDrawing" xmlns:wp="http://schemas.openxmlformats.org/drawingml/2006/wordprocessingDrawing" xmlns:w10="urn:schemas-microsoft-com:office:word" xmlns:w="http://schemas.openxmlformats.org/wordprocessingml/2006/main" xmlns:w14="http://schemas.microsoft.com/office/word/2010/wordml" xmlns:w15="http://schemas.microsoft.com/office/word/2012/wordml" xmlns:w16cex="http://schemas.microsoft.com/office/word/2018/wordml/cex" xmlns:w16cid="http://schemas.microsoft.com/office/word/2016/wordml/cid" xmlns:w16="http://schemas.microsoft.com/office/word/2018/wordml" xmlns:w16sdtdh="http://schemas.microsoft.com/office/word/2020/wordml/sdtdatahash" xmlns:w16se="http://schemas.microsoft.com/office/word/2015/wordml/symex" xmlns:wpg="http://schemas.microsoft.com/office/word/2010/wordprocessingGroup" xmlns:wpi="http://schemas.microsoft.com/office/word/2010/wordprocessingInk" xmlns:wne="http://schemas.microsoft.com/office/word/2006/wordml" xmlns:wps="http://schemas.microsoft.com/office/word/2010/wordprocessingShape" mc:Ignorable="w14 w15 w16se w16cid w16 w16cex w16sdtdh wp14">
   <w:body>
     <w:tbl>
       <w:tblPr>
@@ -56,7 +56,7 @@
               </w:rPr>
               <w:t xml:space="preserve">Email: </w:t>
             </w:r>
-            <w:hyperlink r:id="rId7" w:history="1">
+            <w:hyperlink r:id="rId8" w:history="1">
               <w:r>
                 <w:rPr>
                   <w:rStyle w:val="Hyperlink"/>
@@ -109,7 +109,7 @@
               </w:rPr>
               <w:t xml:space="preserve">Portfolio: </w:t>
             </w:r>
-            <w:hyperlink r:id="rId8" w:history="1">
+            <w:hyperlink r:id="rId9" w:history="1">
               <w:r>
                 <w:rPr>
                   <w:rStyle w:val="Hyperlink"/>
@@ -139,7 +139,7 @@
               </w:rPr>
               <w:t xml:space="preserve"> </w:t>
             </w:r>
-            <w:hyperlink r:id="rId9" w:history="1">
+            <w:hyperlink r:id="rId10" w:history="1">
               <w:r>
                 <w:rPr>
                   <w:rStyle w:val="Hyperlink"/>
@@ -356,10 +356,31 @@
                 <w:caps/>
                 <w:color w:val="002060"/>
               </w:rPr>
-              <w:t xml:space="preserve">           Programming</w:t>
+              <w:t xml:space="preserve">           TECHnology</w:t>
             </w:r>
             <w:r>
-              <w:t>: C++, Python, Java, R, MATLAB, MySQL, TensorFlow, Keras</w:t>
+              <w:t xml:space="preserve">: </w:t>
+            </w:r>
+            <w:r>
+              <w:t>Cloud,</w:t>
+            </w:r>
+            <w:r>
+              <w:t xml:space="preserve"> Kubernetes,</w:t>
+            </w:r>
+            <w:r>
+              <w:t xml:space="preserve"> </w:t>
+            </w:r>
+            <w:r>
+              <w:t xml:space="preserve">Machine Learning, </w:t>
+            </w:r>
+            <w:r>
+              <w:t>PowerBI, Figma,</w:t>
+            </w:r>
+            <w:r>
+              <w:t xml:space="preserve"> Photoshop, </w:t>
+            </w:r>
+            <w:r>
+              <w:t>Excel</w:t>
             </w:r>
           </w:p>
           <w:p>
@@ -380,10 +401,13 @@
                 <w:caps/>
                 <w:color w:val="002060"/>
               </w:rPr>
-              <w:t xml:space="preserve">           TECHnology</w:t>
+              <w:t xml:space="preserve">           Programming</w:t>
             </w:r>
             <w:r>
-              <w:t>: Neural Networks, Machine Learning, GBM Models, OOP, Hadoop, JIRA</w:t>
+              <w:t xml:space="preserve">: C++, Python, Java, R, MATLAB, MySQL, </w:t>
+            </w:r>
+            <w:r>
+              <w:t>Kusto Query Language</w:t>
             </w:r>
           </w:p>
           <w:p>
@@ -394,7 +418,6 @@
                 <w:numId w:val="0"/>
               </w:numPr>
               <w:spacing w:after="20"/>
-              <w:contextualSpacing w:val="0"/>
             </w:pPr>
             <w:r>
               <w:rPr>
@@ -413,50 +436,25 @@
               <w:t xml:space="preserve"> </w:t>
             </w:r>
             <w:r>
-              <w:t xml:space="preserve">Systems Thinking, Lean, </w:t>
+              <w:t>Systems Thinking</w:t>
             </w:r>
             <w:r>
-              <w:t xml:space="preserve">Teambuilding, </w:t>
+              <w:t xml:space="preserve">, </w:t>
             </w:r>
             <w:r>
-              <w:t>Statistics and Analysis, Accounting, Microsoft Excel</w:t>
-            </w:r>
-          </w:p>
-          <w:p>
-            <w:pPr>
-              <w:pStyle w:val="ListBullet"/>
-              <w:numPr>
-                <w:ilvl w:val="0"/>
-                <w:numId w:val="0"/>
-              </w:numPr>
-              <w:spacing w:after="20"/>
-              <w:contextualSpacing w:val="0"/>
-            </w:pPr>
-            <w:r>
-              <w:rPr>
-                <w:rFonts w:eastAsiaTheme="majorEastAsia" w:cstheme="majorBidi"/>
-                <w:b/>
-                <w:bCs/>
-                <w:caps/>
-                <w:color w:val="002060"/>
-              </w:rPr>
-              <w:t xml:space="preserve">           </w:t>
+              <w:t>Public Speaking, Event Organization</w:t>
             </w:r>
             <w:r>
-              <w:rPr>
-                <w:rFonts w:eastAsiaTheme="majorEastAsia" w:cstheme="majorBidi"/>
-                <w:b/>
-                <w:bCs/>
-                <w:caps/>
-                <w:color w:val="002060"/>
-              </w:rPr>
-              <w:t>Marketing</w:t>
+              <w:t xml:space="preserve">, Data-driven </w:t>
             </w:r>
             <w:r>
-              <w:t>:</w:t>
+              <w:t>D</w:t>
             </w:r>
             <w:r>
-              <w:t xml:space="preserve"> Customer/Developer Relations, Promotion Strategy, Public Speaking, Event Organization</w:t>
+              <w:t>ecision</w:t>
+            </w:r>
+            <w:r>
+              <w:t>s</w:t>
             </w:r>
           </w:p>
         </w:tc>
@@ -537,14 +535,35 @@
                 <w:rFonts w:eastAsia="Times New Roman" w:cstheme="minorHAnsi"/>
                 <w:color w:val="365F91"/>
               </w:rPr>
-              <w:t xml:space="preserve">June </w:t>
+              <w:t>J</w:t>
             </w:r>
             <w:r>
               <w:rPr>
                 <w:rFonts w:eastAsia="Times New Roman" w:cstheme="minorHAnsi"/>
                 <w:color w:val="365F91"/>
               </w:rPr>
-              <w:t>2019</w:t>
+              <w:t>an</w:t>
+            </w:r>
+            <w:r>
+              <w:rPr>
+                <w:rFonts w:eastAsia="Times New Roman" w:cstheme="minorHAnsi"/>
+                <w:color w:val="365F91"/>
+              </w:rPr>
+              <w:t xml:space="preserve"> </w:t>
+            </w:r>
+            <w:r>
+              <w:rPr>
+                <w:rFonts w:eastAsia="Times New Roman" w:cstheme="minorHAnsi"/>
+                <w:color w:val="365F91"/>
+              </w:rPr>
+              <w:t>20</w:t>
+            </w:r>
+            <w:r>
+              <w:rPr>
+                <w:rFonts w:eastAsia="Times New Roman" w:cstheme="minorHAnsi"/>
+                <w:color w:val="365F91"/>
+              </w:rPr>
+              <w:t>21</w:t>
             </w:r>
             <w:r>
               <w:rPr>
@@ -558,14 +577,7 @@
                 <w:rFonts w:eastAsia="Times New Roman" w:cstheme="minorHAnsi"/>
                 <w:color w:val="365F91"/>
               </w:rPr>
-              <w:t>March 2020</w:t>
-            </w:r>
-            <w:r>
-              <w:rPr>
-                <w:rFonts w:eastAsia="Times New Roman" w:cstheme="minorHAnsi"/>
-                <w:color w:val="365F91"/>
-              </w:rPr>
-              <w:t xml:space="preserve"> </w:t>
+              <w:t xml:space="preserve">Present </w:t>
             </w:r>
             <w:r>
               <w:rPr>
@@ -579,7 +591,14 @@
                 <w:rFonts w:eastAsia="Times New Roman" w:cstheme="minorHAnsi"/>
                 <w:color w:val="365F91"/>
               </w:rPr>
-              <w:t>San Jose</w:t>
+              <w:t>Redmond</w:t>
+            </w:r>
+            <w:r>
+              <w:rPr>
+                <w:rFonts w:eastAsia="Times New Roman" w:cstheme="minorHAnsi"/>
+                <w:color w:val="365F91"/>
+              </w:rPr>
+              <w:t xml:space="preserve"> (HQ)</w:t>
             </w:r>
           </w:p>
           <w:p>
@@ -593,6 +612,182 @@
                 <w:szCs w:val="22"/>
               </w:rPr>
             </w:pPr>
+            <w:r>
+              <w:rPr>
+                <w:color w:val="002060"/>
+                <w:sz w:val="22"/>
+                <w:szCs w:val="22"/>
+              </w:rPr>
+              <w:t>Program Manager</w:t>
+            </w:r>
+            <w:r>
+              <w:rPr>
+                <w:color w:val="002060"/>
+                <w:sz w:val="22"/>
+                <w:szCs w:val="22"/>
+              </w:rPr>
+              <w:t xml:space="preserve"> </w:t>
+            </w:r>
+            <w:r>
+              <w:rPr>
+                <w:color w:val="000000" w:themeColor="text1"/>
+                <w:sz w:val="22"/>
+                <w:szCs w:val="22"/>
+              </w:rPr>
+              <w:t>•</w:t>
+            </w:r>
+            <w:r>
+              <w:rPr>
+                <w:sz w:val="22"/>
+                <w:szCs w:val="22"/>
+              </w:rPr>
+              <w:t xml:space="preserve"> </w:t>
+            </w:r>
+            <w:r>
+              <w:rPr>
+                <w:b w:val="0"/>
+                <w:smallCaps/>
+                <w:color w:val="000000" w:themeColor="text1"/>
+                <w:sz w:val="22"/>
+                <w:szCs w:val="22"/>
+              </w:rPr>
+              <w:t>Microsoft</w:t>
+            </w:r>
+          </w:p>
+          <w:p>
+            <w:pPr>
+              <w:numPr>
+                <w:ilvl w:val="0"/>
+                <w:numId w:val="14"/>
+              </w:numPr>
+              <w:contextualSpacing w:val="0"/>
+              <w:rPr>
+                <w:sz w:val="20"/>
+                <w:szCs w:val="20"/>
+              </w:rPr>
+            </w:pPr>
+            <w:r>
+              <w:rPr>
+                <w:sz w:val="20"/>
+                <w:szCs w:val="20"/>
+              </w:rPr>
+              <w:t>Created customer experiences in Azure Portal that delighted customers, increasing user satisfaction by x%</w:t>
+            </w:r>
+          </w:p>
+          <w:p>
+            <w:pPr>
+              <w:numPr>
+                <w:ilvl w:val="0"/>
+                <w:numId w:val="14"/>
+              </w:numPr>
+              <w:contextualSpacing w:val="0"/>
+              <w:rPr>
+                <w:sz w:val="20"/>
+                <w:szCs w:val="20"/>
+              </w:rPr>
+            </w:pPr>
+            <w:r>
+              <w:rPr>
+                <w:sz w:val="20"/>
+                <w:szCs w:val="20"/>
+              </w:rPr>
+              <w:t>Drove product vision for features that generated $x in revenue</w:t>
+            </w:r>
+          </w:p>
+          <w:p>
+            <w:pPr>
+              <w:numPr>
+                <w:ilvl w:val="0"/>
+                <w:numId w:val="14"/>
+              </w:numPr>
+              <w:contextualSpacing w:val="0"/>
+              <w:rPr>
+                <w:sz w:val="20"/>
+                <w:szCs w:val="20"/>
+              </w:rPr>
+            </w:pPr>
+            <w:r>
+              <w:rPr>
+                <w:sz w:val="20"/>
+                <w:szCs w:val="20"/>
+              </w:rPr>
+              <w:t>Speaker at conferences – ignite, build, etc</w:t>
+            </w:r>
+            <w:r>
+              <w:rPr>
+                <w:sz w:val="20"/>
+                <w:szCs w:val="20"/>
+              </w:rPr>
+              <w:t xml:space="preserve"> customer engagement</w:t>
+            </w:r>
+          </w:p>
+          <w:p>
+            <w:pPr>
+              <w:numPr>
+                <w:ilvl w:val="0"/>
+                <w:numId w:val="14"/>
+              </w:numPr>
+              <w:contextualSpacing w:val="0"/>
+              <w:rPr>
+                <w:sz w:val="20"/>
+                <w:szCs w:val="20"/>
+              </w:rPr>
+            </w:pPr>
+            <w:r>
+              <w:rPr>
+                <w:sz w:val="20"/>
+                <w:szCs w:val="20"/>
+              </w:rPr>
+              <w:t>Led philanthropy initiatives that raised $x in scholarships for underprivileged children</w:t>
+            </w:r>
+          </w:p>
+          <w:p>
+            <w:pPr>
+              <w:pStyle w:val="Heading2"/>
+              <w:spacing w:after="0"/>
+              <w:contextualSpacing w:val="0"/>
+              <w:outlineLvl w:val="1"/>
+              <w:rPr>
+                <w:color w:val="000000" w:themeColor="text1"/>
+                <w:sz w:val="22"/>
+                <w:szCs w:val="22"/>
+              </w:rPr>
+            </w:pPr>
+          </w:p>
+          <w:p>
+            <w:pPr>
+              <w:pStyle w:val="Heading2"/>
+              <w:spacing w:after="0"/>
+              <w:contextualSpacing w:val="0"/>
+              <w:outlineLvl w:val="1"/>
+              <w:rPr>
+                <w:sz w:val="22"/>
+                <w:szCs w:val="22"/>
+              </w:rPr>
+            </w:pPr>
+            <w:r>
+              <w:rPr>
+                <w:color w:val="000000" w:themeColor="text1"/>
+                <w:sz w:val="22"/>
+                <w:szCs w:val="22"/>
+              </w:rPr>
+              <w:t xml:space="preserve">2019-2020 </w:t>
+            </w:r>
+            <w:r>
+              <w:rPr>
+                <w:color w:val="000000" w:themeColor="text1"/>
+                <w:sz w:val="22"/>
+                <w:szCs w:val="22"/>
+              </w:rPr>
+              <w:t>•</w:t>
+            </w:r>
+            <w:r>
+              <w:rPr>
+                <w:sz w:val="22"/>
+                <w:szCs w:val="22"/>
+              </w:rPr>
+              <w:t xml:space="preserve"> </w:t>
+            </w:r>
             <w:r>
               <w:rPr>
                 <w:color w:val="002060"/>
@@ -694,21 +889,14 @@
                 <w:sz w:val="20"/>
                 <w:szCs w:val="20"/>
               </w:rPr>
-              <w:t xml:space="preserve"> to </w:t>
+              <w:t xml:space="preserve"> to 2500</w:t>
             </w:r>
             <w:r>
               <w:rPr>
                 <w:sz w:val="20"/>
                 <w:szCs w:val="20"/>
               </w:rPr>
-              <w:t xml:space="preserve">over </w:t>
-            </w:r>
-            <w:r>
-              <w:rPr>
-                <w:sz w:val="20"/>
-                <w:szCs w:val="20"/>
-              </w:rPr>
-              <w:t xml:space="preserve">2500 </w:t>
+              <w:t>+</w:t>
             </w:r>
           </w:p>
           <w:p>
@@ -719,8 +907,7 @@
               </w:numPr>
               <w:contextualSpacing w:val="0"/>
               <w:rPr>
-                <w:sz w:val="20"/>
-                <w:szCs w:val="20"/>
+                <w:color w:val="000000" w:themeColor="text1"/>
               </w:rPr>
             </w:pPr>
             <w:r>
@@ -756,164 +943,23 @@
                 <w:sz w:val="20"/>
                 <w:szCs w:val="20"/>
               </w:rPr>
-              <w:t xml:space="preserve"> - a</w:t>
+              <w:t xml:space="preserve">, with tailored </w:t>
             </w:r>
             <w:r>
               <w:rPr>
                 <w:sz w:val="20"/>
                 <w:szCs w:val="20"/>
               </w:rPr>
-              <w:t>dapted</w:t>
-            </w:r>
-            <w:r>
-              <w:rPr>
-                <w:sz w:val="20"/>
-                <w:szCs w:val="20"/>
-              </w:rPr>
-              <w:t xml:space="preserve"> strategy for each region</w:t>
+              <w:t>strategy for each region</w:t>
             </w:r>
           </w:p>
           <w:p>
             <w:pPr>
-              <w:numPr>
-                <w:ilvl w:val="0"/>
-                <w:numId w:val="14"/>
-              </w:numPr>
               <w:contextualSpacing w:val="0"/>
               <w:rPr>
-                <w:sz w:val="20"/>
-                <w:szCs w:val="20"/>
+                <w:color w:val="000000" w:themeColor="text1"/>
               </w:rPr>
             </w:pPr>
-            <w:r>
-              <w:rPr>
-                <w:sz w:val="20"/>
-                <w:szCs w:val="20"/>
-              </w:rPr>
-              <w:t>Identified key pain p</w:t>
-            </w:r>
-            <w:r>
-              <w:rPr>
-                <w:sz w:val="20"/>
-                <w:szCs w:val="20"/>
-              </w:rPr>
-              <w:t xml:space="preserve">oints of developers to introduce official </w:t>
-            </w:r>
-            <w:r>
-              <w:rPr>
-                <w:sz w:val="20"/>
-                <w:szCs w:val="20"/>
-              </w:rPr>
-              <w:t xml:space="preserve">developer portal on the </w:t>
-            </w:r>
-            <w:r>
-              <w:rPr>
-                <w:sz w:val="20"/>
-                <w:szCs w:val="20"/>
-              </w:rPr>
-              <w:t xml:space="preserve">AAI </w:t>
-            </w:r>
-            <w:r>
-              <w:rPr>
-                <w:sz w:val="20"/>
-                <w:szCs w:val="20"/>
-              </w:rPr>
-              <w:t>website</w:t>
-            </w:r>
-          </w:p>
-          <w:p>
-            <w:pPr>
-              <w:numPr>
-                <w:ilvl w:val="0"/>
-                <w:numId w:val="14"/>
-              </w:numPr>
-              <w:contextualSpacing w:val="0"/>
-              <w:rPr>
-                <w:sz w:val="20"/>
-                <w:szCs w:val="20"/>
-              </w:rPr>
-            </w:pPr>
-            <w:r>
-              <w:rPr>
-                <w:sz w:val="20"/>
-                <w:szCs w:val="20"/>
-              </w:rPr>
-              <w:t>Pitched vira</w:t>
-            </w:r>
-            <w:r>
-              <w:rPr>
-                <w:sz w:val="20"/>
-                <w:szCs w:val="20"/>
-              </w:rPr>
-              <w:t>l marketing campaign to C-suite</w:t>
-            </w:r>
-            <w:r>
-              <w:rPr>
-                <w:sz w:val="20"/>
-                <w:szCs w:val="20"/>
-              </w:rPr>
-              <w:t>:</w:t>
-            </w:r>
-            <w:r>
-              <w:rPr>
-                <w:sz w:val="20"/>
-                <w:szCs w:val="20"/>
-              </w:rPr>
-              <w:t xml:space="preserve"> </w:t>
-            </w:r>
-            <w:r>
-              <w:rPr>
-                <w:sz w:val="20"/>
-                <w:szCs w:val="20"/>
-              </w:rPr>
-              <w:t>2</w:t>
-            </w:r>
-            <w:r>
-              <w:rPr>
-                <w:sz w:val="20"/>
-                <w:szCs w:val="20"/>
-              </w:rPr>
-              <w:t xml:space="preserve"> of the</w:t>
-            </w:r>
-            <w:r>
-              <w:rPr>
-                <w:sz w:val="20"/>
-                <w:szCs w:val="20"/>
-              </w:rPr>
-              <w:t xml:space="preserve"> initiatives were </w:t>
-            </w:r>
-            <w:r>
-              <w:rPr>
-                <w:sz w:val="20"/>
-                <w:szCs w:val="20"/>
-              </w:rPr>
-              <w:t>funded</w:t>
-            </w:r>
-            <w:r>
-              <w:rPr>
-                <w:sz w:val="20"/>
-                <w:szCs w:val="20"/>
-              </w:rPr>
-              <w:t xml:space="preserve"> for implementation</w:t>
-            </w:r>
-          </w:p>
-          <w:p>
-            <w:pPr>
-              <w:keepNext/>
-              <w:keepLines/>
-              <w:outlineLvl w:val="4"/>
-              <w:rPr>
-                <w:rFonts w:eastAsia="Times New Roman" w:cstheme="minorHAnsi"/>
-                <w:color w:val="365F91"/>
-              </w:rPr>
-            </w:pPr>
-            <w:r>
-              <w:rPr>
-                <w:rFonts w:eastAsia="Times New Roman" w:cstheme="minorHAnsi"/>
-                <w:color w:val="365F91"/>
-              </w:rPr>
-              <w:t>June 2018 – Sept 2018 • New York City</w:t>
-            </w:r>
           </w:p>
           <w:p>
             <w:pPr>
@@ -926,6 +972,29 @@
                 <w:szCs w:val="22"/>
               </w:rPr>
             </w:pPr>
+            <w:r>
+              <w:rPr>
+                <w:color w:val="000000" w:themeColor="text1"/>
+                <w:sz w:val="22"/>
+                <w:szCs w:val="22"/>
+              </w:rPr>
+              <w:t xml:space="preserve">2018 </w:t>
+            </w:r>
+            <w:r>
+              <w:rPr>
+                <w:color w:val="000000" w:themeColor="text1"/>
+                <w:sz w:val="22"/>
+                <w:szCs w:val="22"/>
+              </w:rPr>
+              <w:t>•</w:t>
+            </w:r>
+            <w:r>
+              <w:rPr>
+                <w:sz w:val="22"/>
+                <w:szCs w:val="22"/>
+              </w:rPr>
+              <w:t xml:space="preserve"> </w:t>
+            </w:r>
             <w:r>
               <w:rPr>
                 <w:color w:val="002060"/>
@@ -996,125 +1065,16 @@
           </w:p>
           <w:p>
             <w:pPr>
-              <w:numPr>
-                <w:ilvl w:val="0"/>
-                <w:numId w:val="14"/>
-              </w:numPr>
+              <w:pStyle w:val="Heading2"/>
+              <w:spacing w:after="0"/>
               <w:contextualSpacing w:val="0"/>
+              <w:outlineLvl w:val="1"/>
               <w:rPr>
-                <w:sz w:val="20"/>
-                <w:szCs w:val="20"/>
+                <w:color w:val="000000" w:themeColor="text1"/>
+                <w:sz w:val="22"/>
+                <w:szCs w:val="22"/>
               </w:rPr>
             </w:pPr>
-            <w:r>
-              <w:rPr>
-                <w:sz w:val="20"/>
-                <w:szCs w:val="20"/>
-              </w:rPr>
-              <w:t>Leveraged concepts from Credit, Risk, and Artificial Intelligence to optimize compliance and performance</w:t>
-            </w:r>
-          </w:p>
-          <w:p>
-            <w:pPr>
-              <w:numPr>
-                <w:ilvl w:val="0"/>
-                <w:numId w:val="14"/>
-              </w:numPr>
-              <w:contextualSpacing w:val="0"/>
-              <w:rPr>
-                <w:sz w:val="20"/>
-                <w:szCs w:val="20"/>
-              </w:rPr>
-            </w:pPr>
-            <w:r>
-              <w:rPr>
-                <w:sz w:val="20"/>
-                <w:szCs w:val="20"/>
-              </w:rPr>
-              <w:t>S</w:t>
-            </w:r>
-            <w:r>
-              <w:rPr>
-                <w:sz w:val="20"/>
-                <w:szCs w:val="20"/>
-              </w:rPr>
-              <w:t>trengthen</w:t>
-            </w:r>
-            <w:r>
-              <w:rPr>
-                <w:sz w:val="20"/>
-                <w:szCs w:val="20"/>
-              </w:rPr>
-              <w:t>ed</w:t>
-            </w:r>
-            <w:r>
-              <w:rPr>
-                <w:sz w:val="20"/>
-                <w:szCs w:val="20"/>
-              </w:rPr>
-              <w:t xml:space="preserve"> </w:t>
-            </w:r>
-            <w:r>
-              <w:rPr>
-                <w:sz w:val="20"/>
-                <w:szCs w:val="20"/>
-              </w:rPr>
-              <w:t xml:space="preserve">client </w:t>
-            </w:r>
-            <w:r>
-              <w:rPr>
-                <w:sz w:val="20"/>
-                <w:szCs w:val="20"/>
-              </w:rPr>
-              <w:t xml:space="preserve">relationship </w:t>
-            </w:r>
-            <w:r>
-              <w:rPr>
-                <w:sz w:val="20"/>
-                <w:szCs w:val="20"/>
-              </w:rPr>
-              <w:t>by completing</w:t>
-            </w:r>
-            <w:r>
-              <w:rPr>
-                <w:sz w:val="20"/>
-                <w:szCs w:val="20"/>
-              </w:rPr>
-              <w:t xml:space="preserve"> project and </w:t>
-            </w:r>
-            <w:r>
-              <w:rPr>
-                <w:sz w:val="20"/>
-                <w:szCs w:val="20"/>
-              </w:rPr>
-              <w:t xml:space="preserve">documentation ahead of </w:t>
-            </w:r>
-            <w:r>
-              <w:rPr>
-                <w:sz w:val="20"/>
-                <w:szCs w:val="20"/>
-              </w:rPr>
-              <w:t>schedule</w:t>
-            </w:r>
-          </w:p>
-          <w:p>
-            <w:pPr>
-              <w:keepNext/>
-              <w:keepLines/>
-              <w:contextualSpacing w:val="0"/>
-              <w:outlineLvl w:val="4"/>
-              <w:rPr>
-                <w:rFonts w:eastAsia="Times New Roman" w:cstheme="minorHAnsi"/>
-                <w:color w:val="365F91"/>
-              </w:rPr>
-            </w:pPr>
-            <w:r>
-              <w:rPr>
-                <w:rFonts w:eastAsia="Times New Roman" w:cstheme="minorHAnsi"/>
-                <w:color w:val="365F91"/>
-              </w:rPr>
-              <w:t>June 2017 – Sept 2017• Chicago</w:t>
-            </w:r>
           </w:p>
           <w:p>
             <w:pPr>
@@ -1127,6 +1087,29 @@
                 <w:szCs w:val="22"/>
               </w:rPr>
             </w:pPr>
+            <w:r>
+              <w:rPr>
+                <w:color w:val="000000" w:themeColor="text1"/>
+                <w:sz w:val="22"/>
+                <w:szCs w:val="22"/>
+              </w:rPr>
+              <w:t xml:space="preserve">2017 </w:t>
+            </w:r>
+            <w:r>
+              <w:rPr>
+                <w:color w:val="000000" w:themeColor="text1"/>
+                <w:sz w:val="22"/>
+                <w:szCs w:val="22"/>
+              </w:rPr>
+              <w:t>•</w:t>
+            </w:r>
+            <w:r>
+              <w:rPr>
+                <w:sz w:val="22"/>
+                <w:szCs w:val="22"/>
+              </w:rPr>
+              <w:t xml:space="preserve"> </w:t>
+            </w:r>
             <w:r>
               <w:rPr>
                 <w:color w:val="002060"/>
@@ -1189,62 +1172,16 @@
           </w:p>
           <w:p>
             <w:pPr>
-              <w:numPr>
-                <w:ilvl w:val="0"/>
-                <w:numId w:val="14"/>
-              </w:numPr>
+              <w:pStyle w:val="Heading2"/>
+              <w:spacing w:after="0"/>
+              <w:contextualSpacing w:val="0"/>
+              <w:outlineLvl w:val="1"/>
               <w:rPr>
-                <w:sz w:val="20"/>
-                <w:szCs w:val="20"/>
+                <w:color w:val="000000" w:themeColor="text1"/>
+                <w:sz w:val="22"/>
+                <w:szCs w:val="22"/>
               </w:rPr>
             </w:pPr>
-            <w:r>
-              <w:rPr>
-                <w:sz w:val="20"/>
-                <w:szCs w:val="20"/>
-              </w:rPr>
-              <w:t xml:space="preserve">Automated employee data collection with Java, saving </w:t>
-            </w:r>
-            <w:r>
-              <w:rPr>
-                <w:sz w:val="20"/>
-                <w:szCs w:val="20"/>
-              </w:rPr>
-              <w:t xml:space="preserve">2 hours of </w:t>
-            </w:r>
-            <w:r>
-              <w:rPr>
-                <w:sz w:val="20"/>
-                <w:szCs w:val="20"/>
-              </w:rPr>
-              <w:t>employee time</w:t>
-            </w:r>
-            <w:r>
-              <w:rPr>
-                <w:sz w:val="20"/>
-                <w:szCs w:val="20"/>
-              </w:rPr>
-              <w:t xml:space="preserve"> weekly </w:t>
-            </w:r>
-          </w:p>
-          <w:p>
-            <w:pPr>
-              <w:keepNext/>
-              <w:keepLines/>
-              <w:contextualSpacing w:val="0"/>
-              <w:outlineLvl w:val="4"/>
-              <w:rPr>
-                <w:rFonts w:eastAsia="Times New Roman" w:cstheme="minorHAnsi"/>
-                <w:color w:val="365F91"/>
-              </w:rPr>
-            </w:pPr>
-            <w:r>
-              <w:rPr>
-                <w:rFonts w:eastAsia="Times New Roman" w:cstheme="minorHAnsi"/>
-                <w:color w:val="365F91"/>
-              </w:rPr>
-              <w:t>June 2016 – July 2016• New Delhi</w:t>
-            </w:r>
           </w:p>
           <w:p>
             <w:pPr>
@@ -1257,6 +1194,29 @@
                 <w:szCs w:val="22"/>
               </w:rPr>
             </w:pPr>
+            <w:r>
+              <w:rPr>
+                <w:color w:val="000000" w:themeColor="text1"/>
+                <w:sz w:val="22"/>
+                <w:szCs w:val="22"/>
+              </w:rPr>
+              <w:t xml:space="preserve">2016 </w:t>
+            </w:r>
+            <w:r>
+              <w:rPr>
+                <w:color w:val="000000" w:themeColor="text1"/>
+                <w:sz w:val="22"/>
+                <w:szCs w:val="22"/>
+              </w:rPr>
+              <w:t>•</w:t>
+            </w:r>
+            <w:r>
+              <w:rPr>
+                <w:sz w:val="22"/>
+                <w:szCs w:val="22"/>
+              </w:rPr>
+              <w:t xml:space="preserve"> </w:t>
+            </w:r>
             <w:r>
               <w:rPr>
                 <w:color w:val="002060"/>
@@ -1321,63 +1281,30 @@
                 <w:sz w:val="20"/>
                 <w:szCs w:val="20"/>
               </w:rPr>
-              <w:t xml:space="preserve"> using </w:t>
+              <w:t>,</w:t>
             </w:r>
             <w:r>
               <w:rPr>
                 <w:sz w:val="20"/>
                 <w:szCs w:val="20"/>
               </w:rPr>
-              <w:t>HTML, CSS,</w:t>
-            </w:r>
-            <w:r>
-              <w:rPr>
-                <w:sz w:val="20"/>
-                <w:szCs w:val="20"/>
-              </w:rPr>
-              <w:t xml:space="preserve"> MySQL and jQuery</w:t>
+              <w:t xml:space="preserve"> reducing manual data entry by over 50%</w:t>
             </w:r>
           </w:p>
           <w:p>
             <w:pPr>
-              <w:numPr>
-                <w:ilvl w:val="0"/>
-                <w:numId w:val="14"/>
-              </w:numPr>
+              <w:pStyle w:val="Heading2"/>
+              <w:spacing w:after="0"/>
+              <w:contextualSpacing w:val="0"/>
+              <w:outlineLvl w:val="1"/>
               <w:rPr>
-                <w:sz w:val="20"/>
-                <w:szCs w:val="20"/>
+                <w:b w:val="0"/>
+                <w:bCs/>
+                <w:color w:val="002060"/>
+                <w:sz w:val="22"/>
+                <w:szCs w:val="22"/>
               </w:rPr>
             </w:pPr>
-            <w:r>
-              <w:rPr>
-                <w:sz w:val="20"/>
-                <w:szCs w:val="20"/>
-              </w:rPr>
-              <w:t>Automated</w:t>
-            </w:r>
-            <w:r>
-              <w:rPr>
-                <w:sz w:val="20"/>
-                <w:szCs w:val="20"/>
-              </w:rPr>
-              <w:t xml:space="preserve"> data management between departments, reducing manual data entry by over 50%</w:t>
-            </w:r>
-          </w:p>
-          <w:p>
-            <w:pPr>
-              <w:contextualSpacing w:val="0"/>
-              <w:rPr>
-                <w:rFonts w:cstheme="minorHAnsi"/>
-              </w:rPr>
-            </w:pPr>
-            <w:r>
-              <w:rPr>
-                <w:rFonts w:eastAsia="Times New Roman" w:cstheme="minorHAnsi"/>
-                <w:color w:val="365F91"/>
-              </w:rPr>
-              <w:t>June 2015 – Sept 2015• New Delhi</w:t>
-            </w:r>
           </w:p>
           <w:p>
             <w:pPr>
@@ -1390,6 +1317,29 @@
                 <w:szCs w:val="22"/>
               </w:rPr>
             </w:pPr>
+            <w:r>
+              <w:rPr>
+                <w:color w:val="000000" w:themeColor="text1"/>
+                <w:sz w:val="22"/>
+                <w:szCs w:val="22"/>
+              </w:rPr>
+              <w:t xml:space="preserve">2015 </w:t>
+            </w:r>
+            <w:r>
+              <w:rPr>
+                <w:color w:val="000000" w:themeColor="text1"/>
+                <w:sz w:val="22"/>
+                <w:szCs w:val="22"/>
+              </w:rPr>
+              <w:t>•</w:t>
+            </w:r>
+            <w:r>
+              <w:rPr>
+                <w:sz w:val="22"/>
+                <w:szCs w:val="22"/>
+              </w:rPr>
+              <w:t xml:space="preserve"> </w:t>
+            </w:r>
             <w:r>
               <w:rPr>
                 <w:color w:val="002060"/>
@@ -1423,24 +1373,15 @@
               </w:rPr>
               <w:t>Leanopsys BUSINESS CONSULTANTS</w:t>
             </w:r>
-          </w:p>
-          <w:p>
-            <w:pPr>
-              <w:numPr>
-                <w:ilvl w:val="0"/>
-                <w:numId w:val="14"/>
-              </w:numPr>
-              <w:rPr>
-                <w:sz w:val="20"/>
-                <w:szCs w:val="20"/>
-              </w:rPr>
-            </w:pPr>
             <w:r>
               <w:rPr>
-                <w:sz w:val="20"/>
-                <w:szCs w:val="20"/>
+                <w:b w:val="0"/>
+                <w:smallCaps/>
+                <w:color w:val="000000" w:themeColor="text1"/>
+                <w:sz w:val="22"/>
+                <w:szCs w:val="22"/>
               </w:rPr>
-              <w:t>Redesigned company website and rewrote rhetorical content</w:t>
+              <w:t xml:space="preserve"> </w:t>
             </w:r>
           </w:p>
           <w:p>
@@ -1459,15 +1400,58 @@
                 <w:sz w:val="20"/>
                 <w:szCs w:val="20"/>
               </w:rPr>
-              <w:t>Increased website traffic by 6</w:t>
+              <w:t>Redesigned company website and rewrote content</w:t>
             </w:r>
             <w:r>
               <w:rPr>
                 <w:sz w:val="20"/>
                 <w:szCs w:val="20"/>
               </w:rPr>
-              <w:t>0% by streamlining customer journey</w:t>
+              <w:t>, i</w:t>
             </w:r>
+            <w:r>
+              <w:rPr>
+                <w:sz w:val="20"/>
+                <w:szCs w:val="20"/>
+              </w:rPr>
+              <w:t>ncreas</w:t>
+            </w:r>
+            <w:r>
+              <w:rPr>
+                <w:sz w:val="20"/>
+                <w:szCs w:val="20"/>
+              </w:rPr>
+              <w:t>ing</w:t>
+            </w:r>
+            <w:r>
+              <w:rPr>
+                <w:sz w:val="20"/>
+                <w:szCs w:val="20"/>
+              </w:rPr>
+              <w:t xml:space="preserve"> website traffic by 6</w:t>
+            </w:r>
+            <w:r>
+              <w:rPr>
+                <w:sz w:val="20"/>
+                <w:szCs w:val="20"/>
+              </w:rPr>
+              <w:t>0</w:t>
+            </w:r>
+            <w:r>
+              <w:rPr>
+                <w:sz w:val="20"/>
+                <w:szCs w:val="20"/>
+              </w:rPr>
+              <w:t>%</w:t>
+            </w:r>
+          </w:p>
+          <w:p>
+            <w:pPr>
+              <w:rPr>
+                <w:sz w:val="20"/>
+                <w:szCs w:val="20"/>
+              </w:rPr>
+            </w:pPr>
           </w:p>
         </w:tc>
       </w:tr>
@@ -1639,8 +1623,6 @@
               </w:rPr>
               <w:t>Class of</w:t>
             </w:r>
-            <w:bookmarkStart w:id="0" w:name="_GoBack"/>
-            <w:bookmarkEnd w:id="0"/>
             <w:r>
               <w:rPr>
                 <w:color w:val="000000" w:themeColor="text1"/>
@@ -2079,10 +2061,10 @@
       </w:pPr>
     </w:p>
     <w:sectPr>
-      <w:headerReference w:type="default" r:id="rId10"/>
-      <w:footerReference w:type="default" r:id="rId11"/>
-      <w:headerReference w:type="first" r:id="rId12"/>
-      <w:footerReference w:type="first" r:id="rId13"/>
+      <w:headerReference w:type="default" r:id="rId11"/>
+      <w:footerReference w:type="default" r:id="rId12"/>
+      <w:headerReference w:type="first" r:id="rId13"/>
+      <w:footerReference w:type="first" r:id="rId14"/>
       <w:pgSz w:w="12240" w:h="15840" w:code="1"/>
       <w:pgMar w:top="950" w:right="1008" w:bottom="720" w:left="1008" w:header="576" w:footer="720" w:gutter="0"/>
       <w:cols w:space="720"/>
@@ -2094,7 +2076,7 @@
 </file>
 
 <file path=word/endnotes.xml><?xml version="1.0" encoding="utf-8"?>
-<w:endnotes xmlns:wpc="http://schemas.microsoft.com/office/word/2010/wordprocessingCanvas" xmlns:cx="http://schemas.microsoft.com/office/drawing/2014/chartex" xmlns:cx1="http://schemas.microsoft.com/office/drawing/2015/9/8/chartex" xmlns:cx2="http://schemas.microsoft.com/office/drawing/2015/10/21/chartex" xmlns:cx3="http://schemas.microsoft.com/office/drawing/2016/5/9/chartex" xmlns:cx4="http://schemas.microsoft.com/office/drawing/2016/5/10/chartex" xmlns:cx5="http://schemas.microsoft.com/office/drawing/2016/5/11/chartex" xmlns:cx6="http://schemas.microsoft.com/office/drawing/2016/5/12/chartex" xmlns:cx7="http://schemas.microsoft.com/office/drawing/2016/5/13/chartex" xmlns:cx8="http://schemas.microsoft.com/office/drawing/2016/5/14/chartex" xmlns:mc="http://schemas.openxmlformats.org/markup-compatibility/2006" xmlns:aink="http://schemas.microsoft.com/office/drawing/2016/ink" xmlns:am3d="http://schemas.microsoft.com/office/drawing/2017/model3d" xmlns:o="urn:schemas-microsoft-com:office:office" xmlns:r="http://schemas.openxmlformats.org/officeDocument/2006/relationships" xmlns:m="http://schemas.openxmlformats.org/officeDocument/2006/math" xmlns:v="urn:schemas-microsoft-com:vml" xmlns:wp14="http://schemas.microsoft.com/office/word/2010/wordprocessingDrawing" xmlns:wp="http://schemas.openxmlformats.org/drawingml/2006/wordprocessingDrawing" xmlns:w10="urn:schemas-microsoft-com:office:word" xmlns:w="http://schemas.openxmlformats.org/wordprocessingml/2006/main" xmlns:w14="http://schemas.microsoft.com/office/word/2010/wordml" xmlns:w15="http://schemas.microsoft.com/office/word/2012/wordml" xmlns:w16cid="http://schemas.microsoft.com/office/word/2016/wordml/cid" xmlns:w16se="http://schemas.microsoft.com/office/word/2015/wordml/symex" xmlns:wpg="http://schemas.microsoft.com/office/word/2010/wordprocessingGroup" xmlns:wpi="http://schemas.microsoft.com/office/word/2010/wordprocessingInk" xmlns:wne="http://schemas.microsoft.com/office/word/2006/wordml" xmlns:wps="http://schemas.microsoft.com/office/word/2010/wordprocessingShape" mc:Ignorable="w14 w15 w16se w16cid wp14">
+<w:endnotes xmlns:wpc="http://schemas.microsoft.com/office/word/2010/wordprocessingCanvas" xmlns:cx="http://schemas.microsoft.com/office/drawing/2014/chartex" xmlns:cx1="http://schemas.microsoft.com/office/drawing/2015/9/8/chartex" xmlns:cx2="http://schemas.microsoft.com/office/drawing/2015/10/21/chartex" xmlns:cx3="http://schemas.microsoft.com/office/drawing/2016/5/9/chartex" xmlns:cx4="http://schemas.microsoft.com/office/drawing/2016/5/10/chartex" xmlns:cx5="http://schemas.microsoft.com/office/drawing/2016/5/11/chartex" xmlns:cx6="http://schemas.microsoft.com/office/drawing/2016/5/12/chartex" xmlns:cx7="http://schemas.microsoft.com/office/drawing/2016/5/13/chartex" xmlns:cx8="http://schemas.microsoft.com/office/drawing/2016/5/14/chartex" xmlns:mc="http://schemas.openxmlformats.org/markup-compatibility/2006" xmlns:aink="http://schemas.microsoft.com/office/drawing/2016/ink" xmlns:am3d="http://schemas.microsoft.com/office/drawing/2017/model3d" xmlns:o="urn:schemas-microsoft-com:office:office" xmlns:r="http://schemas.openxmlformats.org/officeDocument/2006/relationships" xmlns:m="http://schemas.openxmlformats.org/officeDocument/2006/math" xmlns:v="urn:schemas-microsoft-com:vml" xmlns:wp14="http://schemas.microsoft.com/office/word/2010/wordprocessingDrawing" xmlns:wp="http://schemas.openxmlformats.org/drawingml/2006/wordprocessingDrawing" xmlns:w10="urn:schemas-microsoft-com:office:word" xmlns:w="http://schemas.openxmlformats.org/wordprocessingml/2006/main" xmlns:w14="http://schemas.microsoft.com/office/word/2010/wordml" xmlns:w15="http://schemas.microsoft.com/office/word/2012/wordml" xmlns:w16cex="http://schemas.microsoft.com/office/word/2018/wordml/cex" xmlns:w16cid="http://schemas.microsoft.com/office/word/2016/wordml/cid" xmlns:w16="http://schemas.microsoft.com/office/word/2018/wordml" xmlns:w16sdtdh="http://schemas.microsoft.com/office/word/2020/wordml/sdtdatahash" xmlns:w16se="http://schemas.microsoft.com/office/word/2015/wordml/symex" xmlns:wpg="http://schemas.microsoft.com/office/word/2010/wordprocessingGroup" xmlns:wpi="http://schemas.microsoft.com/office/word/2010/wordprocessingInk" xmlns:wne="http://schemas.microsoft.com/office/word/2006/wordml" xmlns:wps="http://schemas.microsoft.com/office/word/2010/wordprocessingShape" mc:Ignorable="w14 w15 w16se w16cid w16 w16cex w16sdtdh wp14">
   <w:endnote w:type="separator" w:id="-1">
     <w:p>
       <w:r>
@@ -2117,7 +2099,7 @@
 </file>
 
 <file path=word/footer1.xml><?xml version="1.0" encoding="utf-8"?>
-<w:ftr xmlns:wpc="http://schemas.microsoft.com/office/word/2010/wordprocessingCanvas" xmlns:cx="http://schemas.microsoft.com/office/drawing/2014/chartex" xmlns:cx1="http://schemas.microsoft.com/office/drawing/2015/9/8/chartex" xmlns:cx2="http://schemas.microsoft.com/office/drawing/2015/10/21/chartex" xmlns:cx3="http://schemas.microsoft.com/office/drawing/2016/5/9/chartex" xmlns:cx4="http://schemas.microsoft.com/office/drawing/2016/5/10/chartex" xmlns:cx5="http://schemas.microsoft.com/office/drawing/2016/5/11/chartex" xmlns:cx6="http://schemas.microsoft.com/office/drawing/2016/5/12/chartex" xmlns:cx7="http://schemas.microsoft.com/office/drawing/2016/5/13/chartex" xmlns:cx8="http://schemas.microsoft.com/office/drawing/2016/5/14/chartex" xmlns:mc="http://schemas.openxmlformats.org/markup-compatibility/2006" xmlns:aink="http://schemas.microsoft.com/office/drawing/2016/ink" xmlns:am3d="http://schemas.microsoft.com/office/drawing/2017/model3d" xmlns:o="urn:schemas-microsoft-com:office:office" xmlns:r="http://schemas.openxmlformats.org/officeDocument/2006/relationships" xmlns:m="http://schemas.openxmlformats.org/officeDocument/2006/math" xmlns:v="urn:schemas-microsoft-com:vml" xmlns:wp14="http://schemas.microsoft.com/office/word/2010/wordprocessingDrawing" xmlns:wp="http://schemas.openxmlformats.org/drawingml/2006/wordprocessingDrawing" xmlns:w10="urn:schemas-microsoft-com:office:word" xmlns:w="http://schemas.openxmlformats.org/wordprocessingml/2006/main" xmlns:w14="http://schemas.microsoft.com/office/word/2010/wordml" xmlns:w15="http://schemas.microsoft.com/office/word/2012/wordml" xmlns:w16cid="http://schemas.microsoft.com/office/word/2016/wordml/cid" xmlns:w16se="http://schemas.microsoft.com/office/word/2015/wordml/symex" xmlns:wpg="http://schemas.microsoft.com/office/word/2010/wordprocessingGroup" xmlns:wpi="http://schemas.microsoft.com/office/word/2010/wordprocessingInk" xmlns:wne="http://schemas.microsoft.com/office/word/2006/wordml" xmlns:wps="http://schemas.microsoft.com/office/word/2010/wordprocessingShape" mc:Ignorable="w14 w15 w16se w16cid wp14">
+<w:ftr xmlns:wpc="http://schemas.microsoft.com/office/word/2010/wordprocessingCanvas" xmlns:cx="http://schemas.microsoft.com/office/drawing/2014/chartex" xmlns:cx1="http://schemas.microsoft.com/office/drawing/2015/9/8/chartex" xmlns:cx2="http://schemas.microsoft.com/office/drawing/2015/10/21/chartex" xmlns:cx3="http://schemas.microsoft.com/office/drawing/2016/5/9/chartex" xmlns:cx4="http://schemas.microsoft.com/office/drawing/2016/5/10/chartex" xmlns:cx5="http://schemas.microsoft.com/office/drawing/2016/5/11/chartex" xmlns:cx6="http://schemas.microsoft.com/office/drawing/2016/5/12/chartex" xmlns:cx7="http://schemas.microsoft.com/office/drawing/2016/5/13/chartex" xmlns:cx8="http://schemas.microsoft.com/office/drawing/2016/5/14/chartex" xmlns:mc="http://schemas.openxmlformats.org/markup-compatibility/2006" xmlns:aink="http://schemas.microsoft.com/office/drawing/2016/ink" xmlns:am3d="http://schemas.microsoft.com/office/drawing/2017/model3d" xmlns:o="urn:schemas-microsoft-com:office:office" xmlns:r="http://schemas.openxmlformats.org/officeDocument/2006/relationships" xmlns:m="http://schemas.openxmlformats.org/officeDocument/2006/math" xmlns:v="urn:schemas-microsoft-com:vml" xmlns:wp14="http://schemas.microsoft.com/office/word/2010/wordprocessingDrawing" xmlns:wp="http://schemas.openxmlformats.org/drawingml/2006/wordprocessingDrawing" xmlns:w10="urn:schemas-microsoft-com:office:word" xmlns:w="http://schemas.openxmlformats.org/wordprocessingml/2006/main" xmlns:w14="http://schemas.microsoft.com/office/word/2010/wordml" xmlns:w15="http://schemas.microsoft.com/office/word/2012/wordml" xmlns:w16cex="http://schemas.microsoft.com/office/word/2018/wordml/cex" xmlns:w16cid="http://schemas.microsoft.com/office/word/2016/wordml/cid" xmlns:w16="http://schemas.microsoft.com/office/word/2018/wordml" xmlns:w16sdtdh="http://schemas.microsoft.com/office/word/2020/wordml/sdtdatahash" xmlns:w16se="http://schemas.microsoft.com/office/word/2015/wordml/symex" xmlns:wpg="http://schemas.microsoft.com/office/word/2010/wordprocessingGroup" xmlns:wpi="http://schemas.microsoft.com/office/word/2010/wordprocessingInk" xmlns:wne="http://schemas.microsoft.com/office/word/2006/wordml" xmlns:wps="http://schemas.microsoft.com/office/word/2010/wordprocessingShape" mc:Ignorable="w14 w15 w16se w16cid w16 w16cex w16sdtdh wp14">
   <w:sdt>
     <w:sdtPr>
       <w:id w:val="-354045513"/>
@@ -2164,7 +2146,7 @@
 </file>
 
 <file path=word/footer2.xml><?xml version="1.0" encoding="utf-8"?>
-<w:ftr xmlns:wpc="http://schemas.microsoft.com/office/word/2010/wordprocessingCanvas" xmlns:cx="http://schemas.microsoft.com/office/drawing/2014/chartex" xmlns:cx1="http://schemas.microsoft.com/office/drawing/2015/9/8/chartex" xmlns:cx2="http://schemas.microsoft.com/office/drawing/2015/10/21/chartex" xmlns:cx3="http://schemas.microsoft.com/office/drawing/2016/5/9/chartex" xmlns:cx4="http://schemas.microsoft.com/office/drawing/2016/5/10/chartex" xmlns:cx5="http://schemas.microsoft.com/office/drawing/2016/5/11/chartex" xmlns:cx6="http://schemas.microsoft.com/office/drawing/2016/5/12/chartex" xmlns:cx7="http://schemas.microsoft.com/office/drawing/2016/5/13/chartex" xmlns:cx8="http://schemas.microsoft.com/office/drawing/2016/5/14/chartex" xmlns:mc="http://schemas.openxmlformats.org/markup-compatibility/2006" xmlns:aink="http://schemas.microsoft.com/office/drawing/2016/ink" xmlns:am3d="http://schemas.microsoft.com/office/drawing/2017/model3d" xmlns:o="urn:schemas-microsoft-com:office:office" xmlns:r="http://schemas.openxmlformats.org/officeDocument/2006/relationships" xmlns:m="http://schemas.openxmlformats.org/officeDocument/2006/math" xmlns:v="urn:schemas-microsoft-com:vml" xmlns:wp14="http://schemas.microsoft.com/office/word/2010/wordprocessingDrawing" xmlns:wp="http://schemas.openxmlformats.org/drawingml/2006/wordprocessingDrawing" xmlns:w10="urn:schemas-microsoft-com:office:word" xmlns:w="http://schemas.openxmlformats.org/wordprocessingml/2006/main" xmlns:w14="http://schemas.microsoft.com/office/word/2010/wordml" xmlns:w15="http://schemas.microsoft.com/office/word/2012/wordml" xmlns:w16cid="http://schemas.microsoft.com/office/word/2016/wordml/cid" xmlns:w16se="http://schemas.microsoft.com/office/word/2015/wordml/symex" xmlns:wpg="http://schemas.microsoft.com/office/word/2010/wordprocessingGroup" xmlns:wpi="http://schemas.microsoft.com/office/word/2010/wordprocessingInk" xmlns:wne="http://schemas.microsoft.com/office/word/2006/wordml" xmlns:wps="http://schemas.microsoft.com/office/word/2010/wordprocessingShape" mc:Ignorable="w14 w15 w16se w16cid wp14">
+<w:ftr xmlns:wpc="http://schemas.microsoft.com/office/word/2010/wordprocessingCanvas" xmlns:cx="http://schemas.microsoft.com/office/drawing/2014/chartex" xmlns:cx1="http://schemas.microsoft.com/office/drawing/2015/9/8/chartex" xmlns:cx2="http://schemas.microsoft.com/office/drawing/2015/10/21/chartex" xmlns:cx3="http://schemas.microsoft.com/office/drawing/2016/5/9/chartex" xmlns:cx4="http://schemas.microsoft.com/office/drawing/2016/5/10/chartex" xmlns:cx5="http://schemas.microsoft.com/office/drawing/2016/5/11/chartex" xmlns:cx6="http://schemas.microsoft.com/office/drawing/2016/5/12/chartex" xmlns:cx7="http://schemas.microsoft.com/office/drawing/2016/5/13/chartex" xmlns:cx8="http://schemas.microsoft.com/office/drawing/2016/5/14/chartex" xmlns:mc="http://schemas.openxmlformats.org/markup-compatibility/2006" xmlns:aink="http://schemas.microsoft.com/office/drawing/2016/ink" xmlns:am3d="http://schemas.microsoft.com/office/drawing/2017/model3d" xmlns:o="urn:schemas-microsoft-com:office:office" xmlns:r="http://schemas.openxmlformats.org/officeDocument/2006/relationships" xmlns:m="http://schemas.openxmlformats.org/officeDocument/2006/math" xmlns:v="urn:schemas-microsoft-com:vml" xmlns:wp14="http://schemas.microsoft.com/office/word/2010/wordprocessingDrawing" xmlns:wp="http://schemas.openxmlformats.org/drawingml/2006/wordprocessingDrawing" xmlns:w10="urn:schemas-microsoft-com:office:word" xmlns:w="http://schemas.openxmlformats.org/wordprocessingml/2006/main" xmlns:w14="http://schemas.microsoft.com/office/word/2010/wordml" xmlns:w15="http://schemas.microsoft.com/office/word/2012/wordml" xmlns:w16cex="http://schemas.microsoft.com/office/word/2018/wordml/cex" xmlns:w16cid="http://schemas.microsoft.com/office/word/2016/wordml/cid" xmlns:w16="http://schemas.microsoft.com/office/word/2018/wordml" xmlns:w16sdtdh="http://schemas.microsoft.com/office/word/2020/wordml/sdtdatahash" xmlns:w16se="http://schemas.microsoft.com/office/word/2015/wordml/symex" xmlns:wpg="http://schemas.microsoft.com/office/word/2010/wordprocessingGroup" xmlns:wpi="http://schemas.microsoft.com/office/word/2010/wordprocessingInk" xmlns:wne="http://schemas.microsoft.com/office/word/2006/wordml" xmlns:wps="http://schemas.microsoft.com/office/word/2010/wordprocessingShape" mc:Ignorable="w14 w15 w16se w16cid w16 w16cex w16sdtdh wp14">
   <w:tbl>
     <w:tblPr>
       <w:tblW w:w="0" w:type="auto"/>
@@ -2222,7 +2204,7 @@
 </file>
 
 <file path=word/footnotes.xml><?xml version="1.0" encoding="utf-8"?>
-<w:footnotes xmlns:wpc="http://schemas.microsoft.com/office/word/2010/wordprocessingCanvas" xmlns:cx="http://schemas.microsoft.com/office/drawing/2014/chartex" xmlns:cx1="http://schemas.microsoft.com/office/drawing/2015/9/8/chartex" xmlns:cx2="http://schemas.microsoft.com/office/drawing/2015/10/21/chartex" xmlns:cx3="http://schemas.microsoft.com/office/drawing/2016/5/9/chartex" xmlns:cx4="http://schemas.microsoft.com/office/drawing/2016/5/10/chartex" xmlns:cx5="http://schemas.microsoft.com/office/drawing/2016/5/11/chartex" xmlns:cx6="http://schemas.microsoft.com/office/drawing/2016/5/12/chartex" xmlns:cx7="http://schemas.microsoft.com/office/drawing/2016/5/13/chartex" xmlns:cx8="http://schemas.microsoft.com/office/drawing/2016/5/14/chartex" xmlns:mc="http://schemas.openxmlformats.org/markup-compatibility/2006" xmlns:aink="http://schemas.microsoft.com/office/drawing/2016/ink" xmlns:am3d="http://schemas.microsoft.com/office/drawing/2017/model3d" xmlns:o="urn:schemas-microsoft-com:office:office" xmlns:r="http://schemas.openxmlformats.org/officeDocument/2006/relationships" xmlns:m="http://schemas.openxmlformats.org/officeDocument/2006/math" xmlns:v="urn:schemas-microsoft-com:vml" xmlns:wp14="http://schemas.microsoft.com/office/word/2010/wordprocessingDrawing" xmlns:wp="http://schemas.openxmlformats.org/drawingml/2006/wordprocessingDrawing" xmlns:w10="urn:schemas-microsoft-com:office:word" xmlns:w="http://schemas.openxmlformats.org/wordprocessingml/2006/main" xmlns:w14="http://schemas.microsoft.com/office/word/2010/wordml" xmlns:w15="http://schemas.microsoft.com/office/word/2012/wordml" xmlns:w16cid="http://schemas.microsoft.com/office/word/2016/wordml/cid" xmlns:w16se="http://schemas.microsoft.com/office/word/2015/wordml/symex" xmlns:wpg="http://schemas.microsoft.com/office/word/2010/wordprocessingGroup" xmlns:wpi="http://schemas.microsoft.com/office/word/2010/wordprocessingInk" xmlns:wne="http://schemas.microsoft.com/office/word/2006/wordml" xmlns:wps="http://schemas.microsoft.com/office/word/2010/wordprocessingShape" mc:Ignorable="w14 w15 w16se w16cid wp14">
+<w:footnotes xmlns:wpc="http://schemas.microsoft.com/office/word/2010/wordprocessingCanvas" xmlns:cx="http://schemas.microsoft.com/office/drawing/2014/chartex" xmlns:cx1="http://schemas.microsoft.com/office/drawing/2015/9/8/chartex" xmlns:cx2="http://schemas.microsoft.com/office/drawing/2015/10/21/chartex" xmlns:cx3="http://schemas.microsoft.com/office/drawing/2016/5/9/chartex" xmlns:cx4="http://schemas.microsoft.com/office/drawing/2016/5/10/chartex" xmlns:cx5="http://schemas.microsoft.com/office/drawing/2016/5/11/chartex" xmlns:cx6="http://schemas.microsoft.com/office/drawing/2016/5/12/chartex" xmlns:cx7="http://schemas.microsoft.com/office/drawing/2016/5/13/chartex" xmlns:cx8="http://schemas.microsoft.com/office/drawing/2016/5/14/chartex" xmlns:mc="http://schemas.openxmlformats.org/markup-compatibility/2006" xmlns:aink="http://schemas.microsoft.com/office/drawing/2016/ink" xmlns:am3d="http://schemas.microsoft.com/office/drawing/2017/model3d" xmlns:o="urn:schemas-microsoft-com:office:office" xmlns:r="http://schemas.openxmlformats.org/officeDocument/2006/relationships" xmlns:m="http://schemas.openxmlformats.org/officeDocument/2006/math" xmlns:v="urn:schemas-microsoft-com:vml" xmlns:wp14="http://schemas.microsoft.com/office/word/2010/wordprocessingDrawing" xmlns:wp="http://schemas.openxmlformats.org/drawingml/2006/wordprocessingDrawing" xmlns:w10="urn:schemas-microsoft-com:office:word" xmlns:w="http://schemas.openxmlformats.org/wordprocessingml/2006/main" xmlns:w14="http://schemas.microsoft.com/office/word/2010/wordml" xmlns:w15="http://schemas.microsoft.com/office/word/2012/wordml" xmlns:w16cex="http://schemas.microsoft.com/office/word/2018/wordml/cex" xmlns:w16cid="http://schemas.microsoft.com/office/word/2016/wordml/cid" xmlns:w16="http://schemas.microsoft.com/office/word/2018/wordml" xmlns:w16sdtdh="http://schemas.microsoft.com/office/word/2020/wordml/sdtdatahash" xmlns:w16se="http://schemas.microsoft.com/office/word/2015/wordml/symex" xmlns:wpg="http://schemas.microsoft.com/office/word/2010/wordprocessingGroup" xmlns:wpi="http://schemas.microsoft.com/office/word/2010/wordprocessingInk" xmlns:wne="http://schemas.microsoft.com/office/word/2006/wordml" xmlns:wps="http://schemas.microsoft.com/office/word/2010/wordprocessingShape" mc:Ignorable="w14 w15 w16se w16cid w16 w16cex w16sdtdh wp14">
   <w:footnote w:type="separator" w:id="-1">
     <w:p>
       <w:r>
@@ -2245,7 +2227,7 @@
 </file>
 
 <file path=word/header1.xml><?xml version="1.0" encoding="utf-8"?>
-<w:hdr xmlns:wpc="http://schemas.microsoft.com/office/word/2010/wordprocessingCanvas" xmlns:cx="http://schemas.microsoft.com/office/drawing/2014/chartex" xmlns:cx1="http://schemas.microsoft.com/office/drawing/2015/9/8/chartex" xmlns:cx2="http://schemas.microsoft.com/office/drawing/2015/10/21/chartex" xmlns:cx3="http://schemas.microsoft.com/office/drawing/2016/5/9/chartex" xmlns:cx4="http://schemas.microsoft.com/office/drawing/2016/5/10/chartex" xmlns:cx5="http://schemas.microsoft.com/office/drawing/2016/5/11/chartex" xmlns:cx6="http://schemas.microsoft.com/office/drawing/2016/5/12/chartex" xmlns:cx7="http://schemas.microsoft.com/office/drawing/2016/5/13/chartex" xmlns:cx8="http://schemas.microsoft.com/office/drawing/2016/5/14/chartex" xmlns:mc="http://schemas.openxmlformats.org/markup-compatibility/2006" xmlns:aink="http://schemas.microsoft.com/office/drawing/2016/ink" xmlns:am3d="http://schemas.microsoft.com/office/drawing/2017/model3d" xmlns:o="urn:schemas-microsoft-com:office:office" xmlns:r="http://schemas.openxmlformats.org/officeDocument/2006/relationships" xmlns:m="http://schemas.openxmlformats.org/officeDocument/2006/math" xmlns:v="urn:schemas-microsoft-com:vml" xmlns:wp14="http://schemas.microsoft.com/office/word/2010/wordprocessingDrawing" xmlns:wp="http://schemas.openxmlformats.org/drawingml/2006/wordprocessingDrawing" xmlns:w10="urn:schemas-microsoft-com:office:word" xmlns:w="http://schemas.openxmlformats.org/wordprocessingml/2006/main" xmlns:w14="http://schemas.microsoft.com/office/word/2010/wordml" xmlns:w15="http://schemas.microsoft.com/office/word/2012/wordml" xmlns:w16cid="http://schemas.microsoft.com/office/word/2016/wordml/cid" xmlns:w16se="http://schemas.microsoft.com/office/word/2015/wordml/symex" xmlns:wpg="http://schemas.microsoft.com/office/word/2010/wordprocessingGroup" xmlns:wpi="http://schemas.microsoft.com/office/word/2010/wordprocessingInk" xmlns:wne="http://schemas.microsoft.com/office/word/2006/wordml" xmlns:wps="http://schemas.microsoft.com/office/word/2010/wordprocessingShape" mc:Ignorable="w14 w15 w16se w16cid wp14">
+<w:hdr xmlns:wpc="http://schemas.microsoft.com/office/word/2010/wordprocessingCanvas" xmlns:cx="http://schemas.microsoft.com/office/drawing/2014/chartex" xmlns:cx1="http://schemas.microsoft.com/office/drawing/2015/9/8/chartex" xmlns:cx2="http://schemas.microsoft.com/office/drawing/2015/10/21/chartex" xmlns:cx3="http://schemas.microsoft.com/office/drawing/2016/5/9/chartex" xmlns:cx4="http://schemas.microsoft.com/office/drawing/2016/5/10/chartex" xmlns:cx5="http://schemas.microsoft.com/office/drawing/2016/5/11/chartex" xmlns:cx6="http://schemas.microsoft.com/office/drawing/2016/5/12/chartex" xmlns:cx7="http://schemas.microsoft.com/office/drawing/2016/5/13/chartex" xmlns:cx8="http://schemas.microsoft.com/office/drawing/2016/5/14/chartex" xmlns:mc="http://schemas.openxmlformats.org/markup-compatibility/2006" xmlns:aink="http://schemas.microsoft.com/office/drawing/2016/ink" xmlns:am3d="http://schemas.microsoft.com/office/drawing/2017/model3d" xmlns:o="urn:schemas-microsoft-com:office:office" xmlns:r="http://schemas.openxmlformats.org/officeDocument/2006/relationships" xmlns:m="http://schemas.openxmlformats.org/officeDocument/2006/math" xmlns:v="urn:schemas-microsoft-com:vml" xmlns:wp14="http://schemas.microsoft.com/office/word/2010/wordprocessingDrawing" xmlns:wp="http://schemas.openxmlformats.org/drawingml/2006/wordprocessingDrawing" xmlns:w10="urn:schemas-microsoft-com:office:word" xmlns:w="http://schemas.openxmlformats.org/wordprocessingml/2006/main" xmlns:w14="http://schemas.microsoft.com/office/word/2010/wordml" xmlns:w15="http://schemas.microsoft.com/office/word/2012/wordml" xmlns:w16cex="http://schemas.microsoft.com/office/word/2018/wordml/cex" xmlns:w16cid="http://schemas.microsoft.com/office/word/2016/wordml/cid" xmlns:w16="http://schemas.microsoft.com/office/word/2018/wordml" xmlns:w16sdtdh="http://schemas.microsoft.com/office/word/2020/wordml/sdtdatahash" xmlns:w16se="http://schemas.microsoft.com/office/word/2015/wordml/symex" xmlns:wpg="http://schemas.microsoft.com/office/word/2010/wordprocessingGroup" xmlns:wpi="http://schemas.microsoft.com/office/word/2010/wordprocessingInk" xmlns:wne="http://schemas.microsoft.com/office/word/2006/wordml" xmlns:wps="http://schemas.microsoft.com/office/word/2010/wordprocessingShape" mc:Ignorable="w14 w15 w16se w16cid w16 w16cex w16sdtdh wp14">
   <w:tbl>
     <w:tblPr>
       <w:tblW w:w="0" w:type="auto"/>
@@ -2303,7 +2285,7 @@
 </file>
 
 <file path=word/header2.xml><?xml version="1.0" encoding="utf-8"?>
-<w:hdr xmlns:wpc="http://schemas.microsoft.com/office/word/2010/wordprocessingCanvas" xmlns:cx="http://schemas.microsoft.com/office/drawing/2014/chartex" xmlns:cx1="http://schemas.microsoft.com/office/drawing/2015/9/8/chartex" xmlns:cx2="http://schemas.microsoft.com/office/drawing/2015/10/21/chartex" xmlns:cx3="http://schemas.microsoft.com/office/drawing/2016/5/9/chartex" xmlns:cx4="http://schemas.microsoft.com/office/drawing/2016/5/10/chartex" xmlns:cx5="http://schemas.microsoft.com/office/drawing/2016/5/11/chartex" xmlns:cx6="http://schemas.microsoft.com/office/drawing/2016/5/12/chartex" xmlns:cx7="http://schemas.microsoft.com/office/drawing/2016/5/13/chartex" xmlns:cx8="http://schemas.microsoft.com/office/drawing/2016/5/14/chartex" xmlns:mc="http://schemas.openxmlformats.org/markup-compatibility/2006" xmlns:aink="http://schemas.microsoft.com/office/drawing/2016/ink" xmlns:am3d="http://schemas.microsoft.com/office/drawing/2017/model3d" xmlns:o="urn:schemas-microsoft-com:office:office" xmlns:r="http://schemas.openxmlformats.org/officeDocument/2006/relationships" xmlns:m="http://schemas.openxmlformats.org/officeDocument/2006/math" xmlns:v="urn:schemas-microsoft-com:vml" xmlns:wp14="http://schemas.microsoft.com/office/word/2010/wordprocessingDrawing" xmlns:wp="http://schemas.openxmlformats.org/drawingml/2006/wordprocessingDrawing" xmlns:w10="urn:schemas-microsoft-com:office:word" xmlns:w="http://schemas.openxmlformats.org/wordprocessingml/2006/main" xmlns:w14="http://schemas.microsoft.com/office/word/2010/wordml" xmlns:w15="http://schemas.microsoft.com/office/word/2012/wordml" xmlns:w16cid="http://schemas.microsoft.com/office/word/2016/wordml/cid" xmlns:w16se="http://schemas.microsoft.com/office/word/2015/wordml/symex" xmlns:wpg="http://schemas.microsoft.com/office/word/2010/wordprocessingGroup" xmlns:wpi="http://schemas.microsoft.com/office/word/2010/wordprocessingInk" xmlns:wne="http://schemas.microsoft.com/office/word/2006/wordml" xmlns:wps="http://schemas.microsoft.com/office/word/2010/wordprocessingShape" mc:Ignorable="w14 w15 w16se w16cid wp14">
+<w:hdr xmlns:wpc="http://schemas.microsoft.com/office/word/2010/wordprocessingCanvas" xmlns:cx="http://schemas.microsoft.com/office/drawing/2014/chartex" xmlns:cx1="http://schemas.microsoft.com/office/drawing/2015/9/8/chartex" xmlns:cx2="http://schemas.microsoft.com/office/drawing/2015/10/21/chartex" xmlns:cx3="http://schemas.microsoft.com/office/drawing/2016/5/9/chartex" xmlns:cx4="http://schemas.microsoft.com/office/drawing/2016/5/10/chartex" xmlns:cx5="http://schemas.microsoft.com/office/drawing/2016/5/11/chartex" xmlns:cx6="http://schemas.microsoft.com/office/drawing/2016/5/12/chartex" xmlns:cx7="http://schemas.microsoft.com/office/drawing/2016/5/13/chartex" xmlns:cx8="http://schemas.microsoft.com/office/drawing/2016/5/14/chartex" xmlns:mc="http://schemas.openxmlformats.org/markup-compatibility/2006" xmlns:aink="http://schemas.microsoft.com/office/drawing/2016/ink" xmlns:am3d="http://schemas.microsoft.com/office/drawing/2017/model3d" xmlns:o="urn:schemas-microsoft-com:office:office" xmlns:r="http://schemas.openxmlformats.org/officeDocument/2006/relationships" xmlns:m="http://schemas.openxmlformats.org/officeDocument/2006/math" xmlns:v="urn:schemas-microsoft-com:vml" xmlns:wp14="http://schemas.microsoft.com/office/word/2010/wordprocessingDrawing" xmlns:wp="http://schemas.openxmlformats.org/drawingml/2006/wordprocessingDrawing" xmlns:w10="urn:schemas-microsoft-com:office:word" xmlns:w="http://schemas.openxmlformats.org/wordprocessingml/2006/main" xmlns:w14="http://schemas.microsoft.com/office/word/2010/wordml" xmlns:w15="http://schemas.microsoft.com/office/word/2012/wordml" xmlns:w16cex="http://schemas.microsoft.com/office/word/2018/wordml/cex" xmlns:w16cid="http://schemas.microsoft.com/office/word/2016/wordml/cid" xmlns:w16="http://schemas.microsoft.com/office/word/2018/wordml" xmlns:w16sdtdh="http://schemas.microsoft.com/office/word/2020/wordml/sdtdatahash" xmlns:w16se="http://schemas.microsoft.com/office/word/2015/wordml/symex" xmlns:wpg="http://schemas.microsoft.com/office/word/2010/wordprocessingGroup" xmlns:wpi="http://schemas.microsoft.com/office/word/2010/wordprocessingInk" xmlns:wne="http://schemas.microsoft.com/office/word/2006/wordml" xmlns:wps="http://schemas.microsoft.com/office/word/2010/wordprocessingShape" mc:Ignorable="w14 w15 w16se w16cid w16 w16cex w16sdtdh wp14">
   <w:p>
     <w:pPr>
       <w:pStyle w:val="Header"/>
@@ -2397,7 +2379,7 @@
 </file>
 
 <file path=word/numbering.xml><?xml version="1.0" encoding="utf-8"?>
-<w:numbering xmlns:wpc="http://schemas.microsoft.com/office/word/2010/wordprocessingCanvas" xmlns:cx="http://schemas.microsoft.com/office/drawing/2014/chartex" xmlns:cx1="http://schemas.microsoft.com/office/drawing/2015/9/8/chartex" xmlns:cx2="http://schemas.microsoft.com/office/drawing/2015/10/21/chartex" xmlns:cx3="http://schemas.microsoft.com/office/drawing/2016/5/9/chartex" xmlns:cx4="http://schemas.microsoft.com/office/drawing/2016/5/10/chartex" xmlns:cx5="http://schemas.microsoft.com/office/drawing/2016/5/11/chartex" xmlns:cx6="http://schemas.microsoft.com/office/drawing/2016/5/12/chartex" xmlns:cx7="http://schemas.microsoft.com/office/drawing/2016/5/13/chartex" xmlns:cx8="http://schemas.microsoft.com/office/drawing/2016/5/14/chartex" xmlns:mc="http://schemas.openxmlformats.org/markup-compatibility/2006" xmlns:aink="http://schemas.microsoft.com/office/drawing/2016/ink" xmlns:am3d="http://schemas.microsoft.com/office/drawing/2017/model3d" xmlns:o="urn:schemas-microsoft-com:office:office" xmlns:r="http://schemas.openxmlformats.org/officeDocument/2006/relationships" xmlns:m="http://schemas.openxmlformats.org/officeDocument/2006/math" xmlns:v="urn:schemas-microsoft-com:vml" xmlns:wp14="http://schemas.microsoft.com/office/word/2010/wordprocessingDrawing" xmlns:wp="http://schemas.openxmlformats.org/drawingml/2006/wordprocessingDrawing" xmlns:w10="urn:schemas-microsoft-com:office:word" xmlns:w="http://schemas.openxmlformats.org/wordprocessingml/2006/main" xmlns:w14="http://schemas.microsoft.com/office/word/2010/wordml" xmlns:w15="http://schemas.microsoft.com/office/word/2012/wordml" xmlns:w16cid="http://schemas.microsoft.com/office/word/2016/wordml/cid" xmlns:w16se="http://schemas.microsoft.com/office/word/2015/wordml/symex" xmlns:wpg="http://schemas.microsoft.com/office/word/2010/wordprocessingGroup" xmlns:wpi="http://schemas.microsoft.com/office/word/2010/wordprocessingInk" xmlns:wne="http://schemas.microsoft.com/office/word/2006/wordml" xmlns:wps="http://schemas.microsoft.com/office/word/2010/wordprocessingShape" mc:Ignorable="w14 w15 w16se w16cid wp14">
+<w:numbering xmlns:wpc="http://schemas.microsoft.com/office/word/2010/wordprocessingCanvas" xmlns:cx="http://schemas.microsoft.com/office/drawing/2014/chartex" xmlns:cx1="http://schemas.microsoft.com/office/drawing/2015/9/8/chartex" xmlns:cx2="http://schemas.microsoft.com/office/drawing/2015/10/21/chartex" xmlns:cx3="http://schemas.microsoft.com/office/drawing/2016/5/9/chartex" xmlns:cx4="http://schemas.microsoft.com/office/drawing/2016/5/10/chartex" xmlns:cx5="http://schemas.microsoft.com/office/drawing/2016/5/11/chartex" xmlns:cx6="http://schemas.microsoft.com/office/drawing/2016/5/12/chartex" xmlns:cx7="http://schemas.microsoft.com/office/drawing/2016/5/13/chartex" xmlns:cx8="http://schemas.microsoft.com/office/drawing/2016/5/14/chartex" xmlns:mc="http://schemas.openxmlformats.org/markup-compatibility/2006" xmlns:aink="http://schemas.microsoft.com/office/drawing/2016/ink" xmlns:am3d="http://schemas.microsoft.com/office/drawing/2017/model3d" xmlns:o="urn:schemas-microsoft-com:office:office" xmlns:r="http://schemas.openxmlformats.org/officeDocument/2006/relationships" xmlns:m="http://schemas.openxmlformats.org/officeDocument/2006/math" xmlns:v="urn:schemas-microsoft-com:vml" xmlns:wp14="http://schemas.microsoft.com/office/word/2010/wordprocessingDrawing" xmlns:wp="http://schemas.openxmlformats.org/drawingml/2006/wordprocessingDrawing" xmlns:w10="urn:schemas-microsoft-com:office:word" xmlns:w="http://schemas.openxmlformats.org/wordprocessingml/2006/main" xmlns:w14="http://schemas.microsoft.com/office/word/2010/wordml" xmlns:w15="http://schemas.microsoft.com/office/word/2012/wordml" xmlns:w16cex="http://schemas.microsoft.com/office/word/2018/wordml/cex" xmlns:w16cid="http://schemas.microsoft.com/office/word/2016/wordml/cid" xmlns:w16="http://schemas.microsoft.com/office/word/2018/wordml" xmlns:w16sdtdh="http://schemas.microsoft.com/office/word/2020/wordml/sdtdatahash" xmlns:w16se="http://schemas.microsoft.com/office/word/2015/wordml/symex" xmlns:wpg="http://schemas.microsoft.com/office/word/2010/wordprocessingGroup" xmlns:wpi="http://schemas.microsoft.com/office/word/2010/wordprocessingInk" xmlns:wne="http://schemas.microsoft.com/office/word/2006/wordml" xmlns:wps="http://schemas.microsoft.com/office/word/2010/wordprocessingShape" mc:Ignorable="w14 w15 w16se w16cid w16 w16cex w16sdtdh wp14">
   <w:abstractNum w:abstractNumId="0" w15:restartNumberingAfterBreak="0">
     <w:nsid w:val="FFFFFF7C"/>
     <w:multiLevelType w:val="singleLevel"/>
@@ -3541,7 +3523,7 @@
 </file>
 
 <file path=word/styles.xml><?xml version="1.0" encoding="utf-8"?>
-<w:styles xmlns:mc="http://schemas.openxmlformats.org/markup-compatibility/2006" xmlns:r="http://schemas.openxmlformats.org/officeDocument/2006/relationships" xmlns:w="http://schemas.openxmlformats.org/wordprocessingml/2006/main" xmlns:w14="http://schemas.microsoft.com/office/word/2010/wordml" xmlns:w15="http://schemas.microsoft.com/office/word/2012/wordml" xmlns:w16cid="http://schemas.microsoft.com/office/word/2016/wordml/cid" xmlns:w16se="http://schemas.microsoft.com/office/word/2015/wordml/symex" mc:Ignorable="w14 w15 w16se w16cid">
+<w:styles xmlns:mc="http://schemas.openxmlformats.org/markup-compatibility/2006" xmlns:r="http://schemas.openxmlformats.org/officeDocument/2006/relationships" xmlns:w="http://schemas.openxmlformats.org/wordprocessingml/2006/main" xmlns:w14="http://schemas.microsoft.com/office/word/2010/wordml" xmlns:w15="http://schemas.microsoft.com/office/word/2012/wordml" xmlns:w16cex="http://schemas.microsoft.com/office/word/2018/wordml/cex" xmlns:w16cid="http://schemas.microsoft.com/office/word/2016/wordml/cid" xmlns:w16="http://schemas.microsoft.com/office/word/2018/wordml" xmlns:w16sdtdh="http://schemas.microsoft.com/office/word/2020/wordml/sdtdatahash" xmlns:w16se="http://schemas.microsoft.com/office/word/2015/wordml/symex" mc:Ignorable="w14 w15 w16se w16cid w16 w16cex w16sdtdh">
   <w:docDefaults>
     <w:rPrDefault>
       <w:rPr>
@@ -28190,7 +28172,7 @@
 </file>
 
 <file path=word/glossary/document.xml><?xml version="1.0" encoding="utf-8"?>
-<w:glossaryDocument xmlns:wpc="http://schemas.microsoft.com/office/word/2010/wordprocessingCanvas" xmlns:cx="http://schemas.microsoft.com/office/drawing/2014/chartex" xmlns:cx1="http://schemas.microsoft.com/office/drawing/2015/9/8/chartex" xmlns:cx2="http://schemas.microsoft.com/office/drawing/2015/10/21/chartex" xmlns:cx3="http://schemas.microsoft.com/office/drawing/2016/5/9/chartex" xmlns:cx4="http://schemas.microsoft.com/office/drawing/2016/5/10/chartex" xmlns:cx5="http://schemas.microsoft.com/office/drawing/2016/5/11/chartex" xmlns:cx6="http://schemas.microsoft.com/office/drawing/2016/5/12/chartex" xmlns:cx7="http://schemas.microsoft.com/office/drawing/2016/5/13/chartex" xmlns:cx8="http://schemas.microsoft.com/office/drawing/2016/5/14/chartex" xmlns:mc="http://schemas.openxmlformats.org/markup-compatibility/2006" xmlns:aink="http://schemas.microsoft.com/office/drawing/2016/ink" xmlns:am3d="http://schemas.microsoft.com/office/drawing/2017/model3d" xmlns:o="urn:schemas-microsoft-com:office:office" xmlns:r="http://schemas.openxmlformats.org/officeDocument/2006/relationships" xmlns:m="http://schemas.openxmlformats.org/officeDocument/2006/math" xmlns:v="urn:schemas-microsoft-com:vml" xmlns:wp14="http://schemas.microsoft.com/office/word/2010/wordprocessingDrawing" xmlns:wp="http://schemas.openxmlformats.org/drawingml/2006/wordprocessingDrawing" xmlns:w10="urn:schemas-microsoft-com:office:word" xmlns:w="http://schemas.openxmlformats.org/wordprocessingml/2006/main" xmlns:w14="http://schemas.microsoft.com/office/word/2010/wordml" xmlns:w15="http://schemas.microsoft.com/office/word/2012/wordml" xmlns:w16cid="http://schemas.microsoft.com/office/word/2016/wordml/cid" xmlns:w16se="http://schemas.microsoft.com/office/word/2015/wordml/symex" xmlns:wpg="http://schemas.microsoft.com/office/word/2010/wordprocessingGroup" xmlns:wpi="http://schemas.microsoft.com/office/word/2010/wordprocessingInk" xmlns:wne="http://schemas.microsoft.com/office/word/2006/wordml" xmlns:wps="http://schemas.microsoft.com/office/word/2010/wordprocessingShape" mc:Ignorable="w14 w15 w16se w16cid wp14">
+<w:glossaryDocument xmlns:wpc="http://schemas.microsoft.com/office/word/2010/wordprocessingCanvas" xmlns:cx="http://schemas.microsoft.com/office/drawing/2014/chartex" xmlns:cx1="http://schemas.microsoft.com/office/drawing/2015/9/8/chartex" xmlns:cx2="http://schemas.microsoft.com/office/drawing/2015/10/21/chartex" xmlns:cx3="http://schemas.microsoft.com/office/drawing/2016/5/9/chartex" xmlns:cx4="http://schemas.microsoft.com/office/drawing/2016/5/10/chartex" xmlns:cx5="http://schemas.microsoft.com/office/drawing/2016/5/11/chartex" xmlns:cx6="http://schemas.microsoft.com/office/drawing/2016/5/12/chartex" xmlns:cx7="http://schemas.microsoft.com/office/drawing/2016/5/13/chartex" xmlns:cx8="http://schemas.microsoft.com/office/drawing/2016/5/14/chartex" xmlns:mc="http://schemas.openxmlformats.org/markup-compatibility/2006" xmlns:aink="http://schemas.microsoft.com/office/drawing/2016/ink" xmlns:am3d="http://schemas.microsoft.com/office/drawing/2017/model3d" xmlns:o="urn:schemas-microsoft-com:office:office" xmlns:r="http://schemas.openxmlformats.org/officeDocument/2006/relationships" xmlns:m="http://schemas.openxmlformats.org/officeDocument/2006/math" xmlns:v="urn:schemas-microsoft-com:vml" xmlns:wp14="http://schemas.microsoft.com/office/word/2010/wordprocessingDrawing" xmlns:wp="http://schemas.openxmlformats.org/drawingml/2006/wordprocessingDrawing" xmlns:w10="urn:schemas-microsoft-com:office:word" xmlns:w="http://schemas.openxmlformats.org/wordprocessingml/2006/main" xmlns:w14="http://schemas.microsoft.com/office/word/2010/wordml" xmlns:w15="http://schemas.microsoft.com/office/word/2012/wordml" xmlns:w16cex="http://schemas.microsoft.com/office/word/2018/wordml/cex" xmlns:w16cid="http://schemas.microsoft.com/office/word/2016/wordml/cid" xmlns:w16="http://schemas.microsoft.com/office/word/2018/wordml" xmlns:w16sdtdh="http://schemas.microsoft.com/office/word/2020/wordml/sdtdatahash" xmlns:w16se="http://schemas.microsoft.com/office/word/2015/wordml/symex" xmlns:wpg="http://schemas.microsoft.com/office/word/2010/wordprocessingGroup" xmlns:wpi="http://schemas.microsoft.com/office/word/2010/wordprocessingInk" xmlns:wne="http://schemas.microsoft.com/office/word/2006/wordml" xmlns:wps="http://schemas.microsoft.com/office/word/2010/wordprocessingShape" mc:Ignorable="w14 w15 w16se w16cid w16 w16cex w16sdtdh wp14">
   <w:docParts>
     <w:docPart>
       <w:docPartPr>
@@ -28327,7 +28309,7 @@
 </file>
 
 <file path=word/glossary/fontTable.xml><?xml version="1.0" encoding="utf-8"?>
-<w:fonts xmlns:mc="http://schemas.openxmlformats.org/markup-compatibility/2006" xmlns:r="http://schemas.openxmlformats.org/officeDocument/2006/relationships" xmlns:w="http://schemas.openxmlformats.org/wordprocessingml/2006/main" xmlns:w14="http://schemas.microsoft.com/office/word/2010/wordml" xmlns:w15="http://schemas.microsoft.com/office/word/2012/wordml" xmlns:w16cid="http://schemas.microsoft.com/office/word/2016/wordml/cid" xmlns:w16se="http://schemas.microsoft.com/office/word/2015/wordml/symex" mc:Ignorable="w14 w15 w16se w16cid">
+<w:fonts xmlns:mc="http://schemas.openxmlformats.org/markup-compatibility/2006" xmlns:r="http://schemas.openxmlformats.org/officeDocument/2006/relationships" xmlns:w="http://schemas.openxmlformats.org/wordprocessingml/2006/main" xmlns:w14="http://schemas.microsoft.com/office/word/2010/wordml" xmlns:w15="http://schemas.microsoft.com/office/word/2012/wordml" xmlns:w16cex="http://schemas.microsoft.com/office/word/2018/wordml/cex" xmlns:w16cid="http://schemas.microsoft.com/office/word/2016/wordml/cid" xmlns:w16="http://schemas.microsoft.com/office/word/2018/wordml" xmlns:w16sdtdh="http://schemas.microsoft.com/office/word/2020/wordml/sdtdatahash" xmlns:w16se="http://schemas.microsoft.com/office/word/2015/wordml/symex" mc:Ignorable="w14 w15 w16se w16cid w16 w16cex w16sdtdh">
   <w:font w:name="Symbol">
     <w:panose1 w:val="05050102010706020507"/>
     <w:charset w:val="02"/>
@@ -28395,7 +28377,7 @@
 </file>
 
 <file path=word/glossary/settings.xml><?xml version="1.0" encoding="utf-8"?>
-<w:settings xmlns:mc="http://schemas.openxmlformats.org/markup-compatibility/2006" xmlns:o="urn:schemas-microsoft-com:office:office" xmlns:r="http://schemas.openxmlformats.org/officeDocument/2006/relationships" xmlns:m="http://schemas.openxmlformats.org/officeDocument/2006/math" xmlns:v="urn:schemas-microsoft-com:vml" xmlns:w10="urn:schemas-microsoft-com:office:word" xmlns:w="http://schemas.openxmlformats.org/wordprocessingml/2006/main" xmlns:w14="http://schemas.microsoft.com/office/word/2010/wordml" xmlns:w15="http://schemas.microsoft.com/office/word/2012/wordml" xmlns:w16cid="http://schemas.microsoft.com/office/word/2016/wordml/cid" xmlns:w16se="http://schemas.microsoft.com/office/word/2015/wordml/symex" xmlns:sl="http://schemas.openxmlformats.org/schemaLibrary/2006/main" mc:Ignorable="w14 w15 w16se w16cid">
+<w:settings xmlns:mc="http://schemas.openxmlformats.org/markup-compatibility/2006" xmlns:o="urn:schemas-microsoft-com:office:office" xmlns:r="http://schemas.openxmlformats.org/officeDocument/2006/relationships" xmlns:m="http://schemas.openxmlformats.org/officeDocument/2006/math" xmlns:v="urn:schemas-microsoft-com:vml" xmlns:w10="urn:schemas-microsoft-com:office:word" xmlns:w="http://schemas.openxmlformats.org/wordprocessingml/2006/main" xmlns:w14="http://schemas.microsoft.com/office/word/2010/wordml" xmlns:w15="http://schemas.microsoft.com/office/word/2012/wordml" xmlns:w16cex="http://schemas.microsoft.com/office/word/2018/wordml/cex" xmlns:w16cid="http://schemas.microsoft.com/office/word/2016/wordml/cid" xmlns:w16="http://schemas.microsoft.com/office/word/2018/wordml" xmlns:w16sdtdh="http://schemas.microsoft.com/office/word/2020/wordml/sdtdatahash" xmlns:w16se="http://schemas.microsoft.com/office/word/2015/wordml/symex" xmlns:sl="http://schemas.openxmlformats.org/schemaLibrary/2006/main" mc:Ignorable="w14 w15 w16se w16cid w16 w16cex w16sdtdh">
   <w:view w:val="normal"/>
   <w:defaultTabStop w:val="720"/>
   <w:characterSpacingControl w:val="doNotCompress"/>
@@ -28410,6 +28392,7 @@
   </w:compat>
   <w:rsids>
     <w:rsidRoot w:val="0005492B"/>
+    <w:rsid w:val="0004401C"/>
     <w:rsid w:val="0005492B"/>
     <w:rsid w:val="000E4CFB"/>
     <w:rsid w:val="002E1190"/>
@@ -28426,6 +28409,7 @@
     <w:rsid w:val="00CA71F1"/>
     <w:rsid w:val="00D503AA"/>
     <w:rsid w:val="00D7012A"/>
+    <w:rsid w:val="00E2598C"/>
     <w:rsid w:val="00EA10F2"/>
     <w:rsid w:val="00EB6EEE"/>
     <w:rsid w:val="00F57EB5"/>
@@ -28454,7 +28438,7 @@
 </file>
 
 <file path=word/glossary/styles.xml><?xml version="1.0" encoding="utf-8"?>
-<w:styles xmlns:mc="http://schemas.openxmlformats.org/markup-compatibility/2006" xmlns:r="http://schemas.openxmlformats.org/officeDocument/2006/relationships" xmlns:w="http://schemas.openxmlformats.org/wordprocessingml/2006/main" xmlns:w14="http://schemas.microsoft.com/office/word/2010/wordml" xmlns:w15="http://schemas.microsoft.com/office/word/2012/wordml" xmlns:w16cid="http://schemas.microsoft.com/office/word/2016/wordml/cid" xmlns:w16se="http://schemas.microsoft.com/office/word/2015/wordml/symex" mc:Ignorable="w14 w15 w16se w16cid">
+<w:styles xmlns:mc="http://schemas.openxmlformats.org/markup-compatibility/2006" xmlns:r="http://schemas.openxmlformats.org/officeDocument/2006/relationships" xmlns:w="http://schemas.openxmlformats.org/wordprocessingml/2006/main" xmlns:w14="http://schemas.microsoft.com/office/word/2010/wordml" xmlns:w15="http://schemas.microsoft.com/office/word/2012/wordml" xmlns:w16cex="http://schemas.microsoft.com/office/word/2018/wordml/cex" xmlns:w16cid="http://schemas.microsoft.com/office/word/2016/wordml/cid" xmlns:w16="http://schemas.microsoft.com/office/word/2018/wordml" xmlns:w16sdtdh="http://schemas.microsoft.com/office/word/2020/wordml/sdtdatahash" xmlns:w16se="http://schemas.microsoft.com/office/word/2015/wordml/symex" mc:Ignorable="w14 w15 w16se w16cid w16 w16cex w16sdtdh">
   <w:docDefaults>
     <w:rPrDefault>
       <w:rPr>
@@ -28879,9 +28863,6 @@
     <w:semiHidden/>
     <w:unhideWhenUsed/>
   </w:style>
-  <w:style w:type="paragraph" w:customStyle="1" w:styleId="D51B1D35106548B888BCF9BDA28C2857">
-    <w:name w:val="D51B1D35106548B888BCF9BDA28C2857"/>
-  </w:style>
   <w:style w:type="character" w:styleId="IntenseEmphasis">
     <w:name w:val="Intense Emphasis"/>
     <w:basedOn w:val="DefaultParagraphFont"/>
@@ -28892,47 +28873,14 @@
       <w:color w:val="262626" w:themeColor="text1" w:themeTint="D9"/>
     </w:rPr>
   </w:style>
-  <w:style w:type="paragraph" w:customStyle="1" w:styleId="F6D107116A104D10858F0F9034872A6E">
-    <w:name w:val="F6D107116A104D10858F0F9034872A6E"/>
-  </w:style>
-  <w:style w:type="paragraph" w:customStyle="1" w:styleId="C165A984E83548BBBFC8B68613BB5C55">
-    <w:name w:val="C165A984E83548BBBFC8B68613BB5C55"/>
-  </w:style>
   <w:style w:type="paragraph" w:customStyle="1" w:styleId="2746BF19ADCC4579BF282F9EF297E3A0">
     <w:name w:val="2746BF19ADCC4579BF282F9EF297E3A0"/>
   </w:style>
-  <w:style w:type="paragraph" w:customStyle="1" w:styleId="FDF794A8E6594D87A631A98FDF08614E">
-    <w:name w:val="FDF794A8E6594D87A631A98FDF08614E"/>
-  </w:style>
-  <w:style w:type="paragraph" w:customStyle="1" w:styleId="328418D14E6D44A4ACE99AAF626E4146">
-    <w:name w:val="328418D14E6D44A4ACE99AAF626E4146"/>
-  </w:style>
-  <w:style w:type="paragraph" w:customStyle="1" w:styleId="6FD6131E0D6B4085BBF0C19413B2AEAB">
-    <w:name w:val="6FD6131E0D6B4085BBF0C19413B2AEAB"/>
-  </w:style>
-  <w:style w:type="paragraph" w:customStyle="1" w:styleId="A8F7F3295E83448F8B30FC2F960D1E4C">
-    <w:name w:val="A8F7F3295E83448F8B30FC2F960D1E4C"/>
-  </w:style>
   <w:style w:type="paragraph" w:customStyle="1" w:styleId="630FEB60C59748A8A97AC40416443082">
     <w:name w:val="630FEB60C59748A8A97AC40416443082"/>
   </w:style>
-  <w:style w:type="paragraph" w:customStyle="1" w:styleId="17CDDAF0CDBA426A88481D57F3A08522">
-    <w:name w:val="17CDDAF0CDBA426A88481D57F3A08522"/>
-  </w:style>
-  <w:style w:type="paragraph" w:customStyle="1" w:styleId="097A7C3A1F7A4E5AB962629C68A8DAA0">
-    <w:name w:val="097A7C3A1F7A4E5AB962629C68A8DAA0"/>
-  </w:style>
   <w:style w:type="paragraph" w:customStyle="1" w:styleId="65DF551B30AB4B629598901A36E23025">
     <w:name w:val="65DF551B30AB4B629598901A36E23025"/>
-  </w:style>
-  <w:style w:type="paragraph" w:customStyle="1" w:styleId="0E2061ABC89A44E48FD250EE206ABF43">
-    <w:name w:val="0E2061ABC89A44E48FD250EE206ABF43"/>
-  </w:style>
-  <w:style w:type="paragraph" w:customStyle="1" w:styleId="162D2C4D6C80449B82AC1405AD729E4D">
-    <w:name w:val="162D2C4D6C80449B82AC1405AD729E4D"/>
-  </w:style>
-  <w:style w:type="paragraph" w:customStyle="1" w:styleId="31A3F9D467BD4AABBE1F3FC4EDFDABC8">
-    <w:name w:val="31A3F9D467BD4AABBE1F3FC4EDFDABC8"/>
   </w:style>
   <w:style w:type="character" w:styleId="SubtleReference">
     <w:name w:val="Subtle Reference"/>
@@ -28947,119 +28895,8 @@
       <w:color w:val="595959" w:themeColor="text1" w:themeTint="A6"/>
     </w:rPr>
   </w:style>
-  <w:style w:type="paragraph" w:customStyle="1" w:styleId="F2B812B31A6E475AB4D3F3585A186E9E">
-    <w:name w:val="F2B812B31A6E475AB4D3F3585A186E9E"/>
-  </w:style>
-  <w:style w:type="paragraph" w:customStyle="1" w:styleId="5C90BEC41FD84A5FAF610F5728BAA11D">
-    <w:name w:val="5C90BEC41FD84A5FAF610F5728BAA11D"/>
-  </w:style>
-  <w:style w:type="paragraph" w:customStyle="1" w:styleId="025FC8E7477941539CC4FEA082597505">
-    <w:name w:val="025FC8E7477941539CC4FEA082597505"/>
-  </w:style>
-  <w:style w:type="paragraph" w:customStyle="1" w:styleId="83C0B67B80024E3C91D49DF996F8A87C">
-    <w:name w:val="83C0B67B80024E3C91D49DF996F8A87C"/>
-  </w:style>
-  <w:style w:type="paragraph" w:customStyle="1" w:styleId="8A51922FE1FC42F9AC898F35B21C4F5B">
-    <w:name w:val="8A51922FE1FC42F9AC898F35B21C4F5B"/>
-  </w:style>
-  <w:style w:type="paragraph" w:customStyle="1" w:styleId="382769D41FDD4C34A206135E85827686">
-    <w:name w:val="382769D41FDD4C34A206135E85827686"/>
-  </w:style>
-  <w:style w:type="paragraph" w:customStyle="1" w:styleId="BEBDAC7F236B48678B8680FD1475F523">
-    <w:name w:val="BEBDAC7F236B48678B8680FD1475F523"/>
-  </w:style>
   <w:style w:type="paragraph" w:customStyle="1" w:styleId="93D0713078DE4BB39DE283713D1DFFD5">
     <w:name w:val="93D0713078DE4BB39DE283713D1DFFD5"/>
-  </w:style>
-  <w:style w:type="paragraph" w:customStyle="1" w:styleId="471FA5A9C2DD4B068C7B3C0BB2BC711F">
-    <w:name w:val="471FA5A9C2DD4B068C7B3C0BB2BC711F"/>
-  </w:style>
-  <w:style w:type="paragraph" w:customStyle="1" w:styleId="6CF269531F304EF3AA2D7822CADD812B">
-    <w:name w:val="6CF269531F304EF3AA2D7822CADD812B"/>
-  </w:style>
-  <w:style w:type="paragraph" w:customStyle="1" w:styleId="F9FE12C63D3640EB8E17A5B7DF2DDAD6">
-    <w:name w:val="F9FE12C63D3640EB8E17A5B7DF2DDAD6"/>
-  </w:style>
-  <w:style w:type="paragraph" w:customStyle="1" w:styleId="EB2A0A4284DD4A6F97D415C6432DD316">
-    <w:name w:val="EB2A0A4284DD4A6F97D415C6432DD316"/>
-  </w:style>
-  <w:style w:type="paragraph" w:customStyle="1" w:styleId="815E336F3A43486999670598D6F6B50B">
-    <w:name w:val="815E336F3A43486999670598D6F6B50B"/>
-  </w:style>
-  <w:style w:type="paragraph" w:customStyle="1" w:styleId="3F11BE209BC64F69A5CC791E99379954">
-    <w:name w:val="3F11BE209BC64F69A5CC791E99379954"/>
-  </w:style>
-  <w:style w:type="paragraph" w:customStyle="1" w:styleId="28AC360CFA3642AB89A8D26DFBFEC6BC">
-    <w:name w:val="28AC360CFA3642AB89A8D26DFBFEC6BC"/>
-  </w:style>
-  <w:style w:type="paragraph" w:customStyle="1" w:styleId="CDB2FB28C7FE4492B88FEE59B64247E1">
-    <w:name w:val="CDB2FB28C7FE4492B88FEE59B64247E1"/>
-  </w:style>
-  <w:style w:type="paragraph" w:customStyle="1" w:styleId="7CE3D4151BCE40E79B7E4FF79EB13531">
-    <w:name w:val="7CE3D4151BCE40E79B7E4FF79EB13531"/>
-  </w:style>
-  <w:style w:type="paragraph" w:customStyle="1" w:styleId="0D8933EB338D479DBECD8FB8D621C828">
-    <w:name w:val="0D8933EB338D479DBECD8FB8D621C828"/>
-  </w:style>
-  <w:style w:type="paragraph" w:customStyle="1" w:styleId="CBEB75B83D7B43DAA35EC6EB1B887437">
-    <w:name w:val="CBEB75B83D7B43DAA35EC6EB1B887437"/>
-  </w:style>
-  <w:style w:type="paragraph" w:customStyle="1" w:styleId="8E8EBD782A914F34BCF17A1BEB96D30E">
-    <w:name w:val="8E8EBD782A914F34BCF17A1BEB96D30E"/>
-  </w:style>
-  <w:style w:type="paragraph" w:customStyle="1" w:styleId="FFC3C7078FE94035839205F9E0CCD007">
-    <w:name w:val="FFC3C7078FE94035839205F9E0CCD007"/>
-  </w:style>
-  <w:style w:type="paragraph" w:customStyle="1" w:styleId="BA99752CB0244EF985F36916C1D3BD8C">
-    <w:name w:val="BA99752CB0244EF985F36916C1D3BD8C"/>
-  </w:style>
-  <w:style w:type="paragraph" w:customStyle="1" w:styleId="6F5D9D4CFD2648359BBEE145EC916BDD">
-    <w:name w:val="6F5D9D4CFD2648359BBEE145EC916BDD"/>
-  </w:style>
-  <w:style w:type="paragraph" w:customStyle="1" w:styleId="96240D84D72042E39DBFC4C0A280AD79">
-    <w:name w:val="96240D84D72042E39DBFC4C0A280AD79"/>
-  </w:style>
-  <w:style w:type="paragraph" w:customStyle="1" w:styleId="B968083C8BC04D88B50770733C55A760">
-    <w:name w:val="B968083C8BC04D88B50770733C55A760"/>
-  </w:style>
-  <w:style w:type="paragraph" w:customStyle="1" w:styleId="E7F6FA0EB40441F0B7653A940E4318A7">
-    <w:name w:val="E7F6FA0EB40441F0B7653A940E4318A7"/>
-  </w:style>
-  <w:style w:type="paragraph" w:customStyle="1" w:styleId="5BE5BB9EC2F540D78CCE31FFD3A9C32F">
-    <w:name w:val="5BE5BB9EC2F540D78CCE31FFD3A9C32F"/>
-    <w:rsid w:val="0005492B"/>
-  </w:style>
-  <w:style w:type="paragraph" w:customStyle="1" w:styleId="82C565B86C3E46C58BDE0457A1EBC3F6">
-    <w:name w:val="82C565B86C3E46C58BDE0457A1EBC3F6"/>
-    <w:rsid w:val="0005492B"/>
-  </w:style>
-  <w:style w:type="paragraph" w:customStyle="1" w:styleId="966E3005500C4396B919791CFEEB55DE">
-    <w:name w:val="966E3005500C4396B919791CFEEB55DE"/>
-    <w:rsid w:val="0005492B"/>
-  </w:style>
-  <w:style w:type="paragraph" w:customStyle="1" w:styleId="5E818EEED53F452D972D7A1B29A1A17A">
-    <w:name w:val="5E818EEED53F452D972D7A1B29A1A17A"/>
-    <w:rsid w:val="0005492B"/>
-  </w:style>
-  <w:style w:type="paragraph" w:customStyle="1" w:styleId="2F1D2E98E33744159D745F713A186A72">
-    <w:name w:val="2F1D2E98E33744159D745F713A186A72"/>
-    <w:rsid w:val="0005492B"/>
-  </w:style>
-  <w:style w:type="paragraph" w:customStyle="1" w:styleId="F9E3F08ABEAC4723A161A8DAAE5756F7">
-    <w:name w:val="F9E3F08ABEAC4723A161A8DAAE5756F7"/>
-    <w:rsid w:val="0005492B"/>
-  </w:style>
-  <w:style w:type="paragraph" w:customStyle="1" w:styleId="E2AE59DE5281426D9DCF025FF856D674">
-    <w:name w:val="E2AE59DE5281426D9DCF025FF856D674"/>
-    <w:rsid w:val="0005492B"/>
-  </w:style>
-  <w:style w:type="paragraph" w:customStyle="1" w:styleId="9B7DEDB5A3E94142B3D08219071B9927">
-    <w:name w:val="9B7DEDB5A3E94142B3D08219071B9927"/>
-    <w:rsid w:val="0005492B"/>
-  </w:style>
-  <w:style w:type="paragraph" w:customStyle="1" w:styleId="6E328711C6574A18B63EF9DB83BF19AA">
-    <w:name w:val="6E328711C6574A18B63EF9DB83BF19AA"/>
-    <w:rsid w:val="0005492B"/>
   </w:style>
   <w:style w:type="paragraph" w:customStyle="1" w:styleId="7150F45BAB4AF24DBB65C9DCB0A08BE1">
     <w:name w:val="7150F45BAB4AF24DBB65C9DCB0A08BE1"/>
@@ -29076,7 +28913,7 @@
 </file>
 
 <file path=word/glossary/webSettings.xml><?xml version="1.0" encoding="utf-8"?>
-<w:webSettings xmlns:mc="http://schemas.openxmlformats.org/markup-compatibility/2006" xmlns:r="http://schemas.openxmlformats.org/officeDocument/2006/relationships" xmlns:w="http://schemas.openxmlformats.org/wordprocessingml/2006/main" xmlns:w14="http://schemas.microsoft.com/office/word/2010/wordml" xmlns:w15="http://schemas.microsoft.com/office/word/2012/wordml" xmlns:w16cid="http://schemas.microsoft.com/office/word/2016/wordml/cid" xmlns:w16se="http://schemas.microsoft.com/office/word/2015/wordml/symex" mc:Ignorable="w14 w15 w16se w16cid">
+<w:webSettings xmlns:mc="http://schemas.openxmlformats.org/markup-compatibility/2006" xmlns:r="http://schemas.openxmlformats.org/officeDocument/2006/relationships" xmlns:w="http://schemas.openxmlformats.org/wordprocessingml/2006/main" xmlns:w14="http://schemas.microsoft.com/office/word/2010/wordml" xmlns:w15="http://schemas.microsoft.com/office/word/2012/wordml" xmlns:w16cex="http://schemas.microsoft.com/office/word/2018/wordml/cex" xmlns:w16cid="http://schemas.microsoft.com/office/word/2016/wordml/cid" xmlns:w16="http://schemas.microsoft.com/office/word/2018/wordml" xmlns:w16sdtdh="http://schemas.microsoft.com/office/word/2020/wordml/sdtdatahash" xmlns:w16se="http://schemas.microsoft.com/office/word/2015/wordml/symex" mc:Ignorable="w14 w15 w16se w16cid w16 w16cex w16sdtdh">
   <w:optimizeForBrowser/>
   <w:allowPNG/>
 </w:webSettings>
@@ -29281,4 +29118,16 @@
     </a:ext>
   </a:extLst>
 </a:theme>
+</file>
+
+<file path=customXml/item1.xml><?xml version="1.0" encoding="utf-8"?>
+<b:Sources xmlns:b="http://schemas.openxmlformats.org/officeDocument/2006/bibliography" xmlns="http://schemas.openxmlformats.org/officeDocument/2006/bibliography" SelectedStyle="\APASixthEditionOfficeOnline.xsl" StyleName="APA" Version="6"/>
+</file>
+
+<file path=customXml/itemProps1.xml><?xml version="1.0" encoding="utf-8"?>
+<ds:datastoreItem xmlns:ds="http://schemas.openxmlformats.org/officeDocument/2006/customXml" ds:itemID="{54BBA843-66BF-4B9B-A909-E33D79167180}">
+  <ds:schemaRefs>
+    <ds:schemaRef ds:uri="http://schemas.openxmlformats.org/officeDocument/2006/bibliography"/>
+  </ds:schemaRefs>
+</ds:datastoreItem>
 </file>
</xml_diff>

<commit_message>
updated resume with 2024 msft experience
</commit_message>
<xml_diff>
--- a/files/Abhay Sawhney Resume.docx
+++ b/files/Abhay Sawhney Resume.docx
@@ -1,6 +1,6 @@
 
 <file path=word/document.xml><?xml version="1.0" encoding="utf-8"?>
-<w:document xmlns:wpc="http://schemas.microsoft.com/office/word/2010/wordprocessingCanvas" xmlns:cx="http://schemas.microsoft.com/office/drawing/2014/chartex" xmlns:cx1="http://schemas.microsoft.com/office/drawing/2015/9/8/chartex" xmlns:cx2="http://schemas.microsoft.com/office/drawing/2015/10/21/chartex" xmlns:cx3="http://schemas.microsoft.com/office/drawing/2016/5/9/chartex" xmlns:cx4="http://schemas.microsoft.com/office/drawing/2016/5/10/chartex" xmlns:cx5="http://schemas.microsoft.com/office/drawing/2016/5/11/chartex" xmlns:cx6="http://schemas.microsoft.com/office/drawing/2016/5/12/chartex" xmlns:cx7="http://schemas.microsoft.com/office/drawing/2016/5/13/chartex" xmlns:cx8="http://schemas.microsoft.com/office/drawing/2016/5/14/chartex" xmlns:mc="http://schemas.openxmlformats.org/markup-compatibility/2006" xmlns:aink="http://schemas.microsoft.com/office/drawing/2016/ink" xmlns:am3d="http://schemas.microsoft.com/office/drawing/2017/model3d" xmlns:o="urn:schemas-microsoft-com:office:office" xmlns:r="http://schemas.openxmlformats.org/officeDocument/2006/relationships" xmlns:m="http://schemas.openxmlformats.org/officeDocument/2006/math" xmlns:v="urn:schemas-microsoft-com:vml" xmlns:wp14="http://schemas.microsoft.com/office/word/2010/wordprocessingDrawing" xmlns:wp="http://schemas.openxmlformats.org/drawingml/2006/wordprocessingDrawing" xmlns:w10="urn:schemas-microsoft-com:office:word" xmlns:w="http://schemas.openxmlformats.org/wordprocessingml/2006/main" xmlns:w14="http://schemas.microsoft.com/office/word/2010/wordml" xmlns:w15="http://schemas.microsoft.com/office/word/2012/wordml" xmlns:w16cex="http://schemas.microsoft.com/office/word/2018/wordml/cex" xmlns:w16cid="http://schemas.microsoft.com/office/word/2016/wordml/cid" xmlns:w16="http://schemas.microsoft.com/office/word/2018/wordml" xmlns:w16sdtdh="http://schemas.microsoft.com/office/word/2020/wordml/sdtdatahash" xmlns:w16se="http://schemas.microsoft.com/office/word/2015/wordml/symex" xmlns:wpg="http://schemas.microsoft.com/office/word/2010/wordprocessingGroup" xmlns:wpi="http://schemas.microsoft.com/office/word/2010/wordprocessingInk" xmlns:wne="http://schemas.microsoft.com/office/word/2006/wordml" xmlns:wps="http://schemas.microsoft.com/office/word/2010/wordprocessingShape" mc:Ignorable="w14 w15 w16se w16cid w16 w16cex w16sdtdh wp14">
+<w:document xmlns:wpc="http://schemas.microsoft.com/office/word/2010/wordprocessingCanvas" xmlns:cx="http://schemas.microsoft.com/office/drawing/2014/chartex" xmlns:cx1="http://schemas.microsoft.com/office/drawing/2015/9/8/chartex" xmlns:cx2="http://schemas.microsoft.com/office/drawing/2015/10/21/chartex" xmlns:cx3="http://schemas.microsoft.com/office/drawing/2016/5/9/chartex" xmlns:cx4="http://schemas.microsoft.com/office/drawing/2016/5/10/chartex" xmlns:cx5="http://schemas.microsoft.com/office/drawing/2016/5/11/chartex" xmlns:cx6="http://schemas.microsoft.com/office/drawing/2016/5/12/chartex" xmlns:cx7="http://schemas.microsoft.com/office/drawing/2016/5/13/chartex" xmlns:cx8="http://schemas.microsoft.com/office/drawing/2016/5/14/chartex" xmlns:mc="http://schemas.openxmlformats.org/markup-compatibility/2006" xmlns:aink="http://schemas.microsoft.com/office/drawing/2016/ink" xmlns:am3d="http://schemas.microsoft.com/office/drawing/2017/model3d" xmlns:o="urn:schemas-microsoft-com:office:office" xmlns:oel="http://schemas.microsoft.com/office/2019/extlst" xmlns:r="http://schemas.openxmlformats.org/officeDocument/2006/relationships" xmlns:m="http://schemas.openxmlformats.org/officeDocument/2006/math" xmlns:v="urn:schemas-microsoft-com:vml" xmlns:wp14="http://schemas.microsoft.com/office/word/2010/wordprocessingDrawing" xmlns:wp="http://schemas.openxmlformats.org/drawingml/2006/wordprocessingDrawing" xmlns:w10="urn:schemas-microsoft-com:office:word" xmlns:w="http://schemas.openxmlformats.org/wordprocessingml/2006/main" xmlns:w14="http://schemas.microsoft.com/office/word/2010/wordml" xmlns:w15="http://schemas.microsoft.com/office/word/2012/wordml" xmlns:w16cex="http://schemas.microsoft.com/office/word/2018/wordml/cex" xmlns:w16cid="http://schemas.microsoft.com/office/word/2016/wordml/cid" xmlns:w16="http://schemas.microsoft.com/office/word/2018/wordml" xmlns:w16du="http://schemas.microsoft.com/office/word/2023/wordml/word16du" xmlns:w16sdtdh="http://schemas.microsoft.com/office/word/2020/wordml/sdtdatahash" xmlns:w16se="http://schemas.microsoft.com/office/word/2015/wordml/symex" xmlns:wpg="http://schemas.microsoft.com/office/word/2010/wordprocessingGroup" xmlns:wpi="http://schemas.microsoft.com/office/word/2010/wordprocessingInk" xmlns:wne="http://schemas.microsoft.com/office/word/2006/wordml" xmlns:wps="http://schemas.microsoft.com/office/word/2010/wordprocessingShape" mc:Ignorable="w14 w15 w16se w16cid w16 w16cex w16sdtdh w16du wp14">
   <w:body>
     <w:tbl>
       <w:tblPr>
@@ -275,7 +275,29 @@
                 <w:sz w:val="20"/>
                 <w:szCs w:val="20"/>
               </w:rPr>
-              <w:t>. US permanent resident, fully work authorized.</w:t>
+              <w:t xml:space="preserve">. US </w:t>
+            </w:r>
+            <w:r>
+              <w:rPr>
+                <w:b w:val="0"/>
+                <w:i/>
+                <w:iCs/>
+                <w:color w:val="595959" w:themeColor="text1" w:themeTint="A6"/>
+                <w:sz w:val="20"/>
+                <w:szCs w:val="20"/>
+              </w:rPr>
+              <w:t>citizen</w:t>
+            </w:r>
+            <w:r>
+              <w:rPr>
+                <w:b w:val="0"/>
+                <w:i/>
+                <w:iCs/>
+                <w:color w:val="595959" w:themeColor="text1" w:themeTint="A6"/>
+                <w:sz w:val="20"/>
+                <w:szCs w:val="20"/>
+              </w:rPr>
+              <w:t>, fully work authorized.</w:t>
             </w:r>
           </w:p>
         </w:tc>
@@ -297,7 +319,6 @@
         <w:showingPlcHdr/>
         <w15:appearance w15:val="hidden"/>
       </w:sdtPr>
-      <w:sdtEndPr/>
       <w:sdtContent>
         <w:p>
           <w:pPr>
@@ -362,10 +383,22 @@
               <w:t xml:space="preserve">: </w:t>
             </w:r>
             <w:r>
-              <w:t>Cloud,</w:t>
+              <w:t>Cloud</w:t>
             </w:r>
             <w:r>
-              <w:t xml:space="preserve"> Kubernetes,</w:t>
+              <w:t>, Storage</w:t>
+            </w:r>
+            <w:r>
+              <w:t>,</w:t>
+            </w:r>
+            <w:r>
+              <w:t xml:space="preserve"> </w:t>
+            </w:r>
+            <w:r>
+              <w:t>Figma</w:t>
+            </w:r>
+            <w:r>
+              <w:t>,</w:t>
             </w:r>
             <w:r>
               <w:t xml:space="preserve"> </w:t>
@@ -374,40 +407,22 @@
               <w:t xml:space="preserve">Machine Learning, </w:t>
             </w:r>
             <w:r>
-              <w:t>PowerBI, Figma,</w:t>
+              <w:t xml:space="preserve">Networking, </w:t>
+            </w:r>
+            <w:r>
+              <w:t xml:space="preserve">PowerBI, </w:t>
+            </w:r>
+            <w:r>
+              <w:t>Kubernetes</w:t>
+            </w:r>
+            <w:r>
+              <w:t>,</w:t>
             </w:r>
             <w:r>
               <w:t xml:space="preserve"> Photoshop, </w:t>
             </w:r>
             <w:r>
               <w:t>Excel</w:t>
-            </w:r>
-          </w:p>
-          <w:p>
-            <w:pPr>
-              <w:pStyle w:val="ListBullet"/>
-              <w:numPr>
-                <w:ilvl w:val="0"/>
-                <w:numId w:val="0"/>
-              </w:numPr>
-              <w:spacing w:after="20"/>
-              <w:contextualSpacing w:val="0"/>
-            </w:pPr>
-            <w:r>
-              <w:rPr>
-                <w:rFonts w:eastAsiaTheme="majorEastAsia" w:cstheme="majorBidi"/>
-                <w:b/>
-                <w:bCs/>
-                <w:caps/>
-                <w:color w:val="002060"/>
-              </w:rPr>
-              <w:t xml:space="preserve">           Programming</w:t>
-            </w:r>
-            <w:r>
-              <w:t xml:space="preserve">: C++, Python, Java, R, MATLAB, MySQL, </w:t>
-            </w:r>
-            <w:r>
-              <w:t>Kusto Query Language</w:t>
             </w:r>
           </w:p>
           <w:p>
@@ -436,10 +451,16 @@
               <w:t xml:space="preserve"> </w:t>
             </w:r>
             <w:r>
+              <w:t xml:space="preserve">UX, </w:t>
+            </w:r>
+            <w:r>
               <w:t>Systems Thinking</w:t>
             </w:r>
             <w:r>
               <w:t xml:space="preserve">, </w:t>
+            </w:r>
+            <w:r>
+              <w:t xml:space="preserve">Marketing, </w:t>
             </w:r>
             <w:r>
               <w:t>Public Speaking, Event Organization</w:t>
@@ -455,6 +476,30 @@
             </w:r>
             <w:r>
               <w:t>s</w:t>
+            </w:r>
+          </w:p>
+          <w:p>
+            <w:pPr>
+              <w:pStyle w:val="ListBullet"/>
+              <w:numPr>
+                <w:ilvl w:val="0"/>
+                <w:numId w:val="0"/>
+              </w:numPr>
+              <w:spacing w:after="20"/>
+              <w:contextualSpacing w:val="0"/>
+            </w:pPr>
+            <w:r>
+              <w:rPr>
+                <w:rFonts w:eastAsiaTheme="majorEastAsia" w:cstheme="majorBidi"/>
+                <w:b/>
+                <w:bCs/>
+                <w:caps/>
+                <w:color w:val="002060"/>
+              </w:rPr>
+              <w:t xml:space="preserve">           Programming</w:t>
+            </w:r>
+            <w:r>
+              <w:t>: C++, Python, Java, R, MATLAB, MySQL, Kusto Query Language</w:t>
             </w:r>
           </w:p>
         </w:tc>
@@ -485,7 +530,6 @@
           <w:showingPlcHdr/>
           <w15:appearance w15:val="hidden"/>
         </w:sdtPr>
-        <w:sdtEndPr/>
         <w:sdtContent>
           <w:r>
             <w:rPr>
@@ -522,91 +566,9 @@
           </w:tcPr>
           <w:p>
             <w:pPr>
-              <w:keepNext/>
-              <w:keepLines/>
-              <w:outlineLvl w:val="4"/>
-              <w:rPr>
-                <w:rFonts w:eastAsia="Times New Roman" w:cstheme="minorHAnsi"/>
-                <w:color w:val="365F91"/>
-              </w:rPr>
-            </w:pPr>
-            <w:r>
-              <w:rPr>
-                <w:rFonts w:eastAsia="Times New Roman" w:cstheme="minorHAnsi"/>
-                <w:color w:val="365F91"/>
-              </w:rPr>
-              <w:t>J</w:t>
-            </w:r>
-            <w:r>
-              <w:rPr>
-                <w:rFonts w:eastAsia="Times New Roman" w:cstheme="minorHAnsi"/>
-                <w:color w:val="365F91"/>
-              </w:rPr>
-              <w:t>an</w:t>
-            </w:r>
-            <w:r>
-              <w:rPr>
-                <w:rFonts w:eastAsia="Times New Roman" w:cstheme="minorHAnsi"/>
-                <w:color w:val="365F91"/>
-              </w:rPr>
-              <w:t xml:space="preserve"> </w:t>
-            </w:r>
-            <w:r>
-              <w:rPr>
-                <w:rFonts w:eastAsia="Times New Roman" w:cstheme="minorHAnsi"/>
-                <w:color w:val="365F91"/>
-              </w:rPr>
-              <w:t>20</w:t>
-            </w:r>
-            <w:r>
-              <w:rPr>
-                <w:rFonts w:eastAsia="Times New Roman" w:cstheme="minorHAnsi"/>
-                <w:color w:val="365F91"/>
-              </w:rPr>
-              <w:t>21</w:t>
-            </w:r>
-            <w:r>
-              <w:rPr>
-                <w:rFonts w:eastAsia="Times New Roman" w:cstheme="minorHAnsi"/>
-                <w:color w:val="365F91"/>
-              </w:rPr>
-              <w:t xml:space="preserve"> – </w:t>
-            </w:r>
-            <w:r>
-              <w:rPr>
-                <w:rFonts w:eastAsia="Times New Roman" w:cstheme="minorHAnsi"/>
-                <w:color w:val="365F91"/>
-              </w:rPr>
-              <w:t xml:space="preserve">Present </w:t>
-            </w:r>
-            <w:r>
-              <w:rPr>
-                <w:rFonts w:eastAsia="Times New Roman" w:cstheme="minorHAnsi"/>
-                <w:color w:val="365F91"/>
-              </w:rPr>
-              <w:t xml:space="preserve">• </w:t>
-            </w:r>
-            <w:r>
-              <w:rPr>
-                <w:rFonts w:eastAsia="Times New Roman" w:cstheme="minorHAnsi"/>
-                <w:color w:val="365F91"/>
-              </w:rPr>
-              <w:t>Redmond</w:t>
-            </w:r>
-            <w:r>
-              <w:rPr>
-                <w:rFonts w:eastAsia="Times New Roman" w:cstheme="minorHAnsi"/>
-                <w:color w:val="365F91"/>
-              </w:rPr>
-              <w:t xml:space="preserve"> (HQ)</w:t>
-            </w:r>
-          </w:p>
-          <w:p>
-            <w:pPr>
               <w:pStyle w:val="Heading2"/>
               <w:spacing w:after="0"/>
               <w:contextualSpacing w:val="0"/>
-              <w:outlineLvl w:val="1"/>
               <w:rPr>
                 <w:sz w:val="22"/>
                 <w:szCs w:val="22"/>
@@ -614,11 +576,74 @@
             </w:pPr>
             <w:r>
               <w:rPr>
+                <w:color w:val="000000" w:themeColor="text1"/>
+                <w:sz w:val="22"/>
+                <w:szCs w:val="22"/>
+              </w:rPr>
+              <w:t>20</w:t>
+            </w:r>
+            <w:r>
+              <w:rPr>
+                <w:color w:val="000000" w:themeColor="text1"/>
+                <w:sz w:val="22"/>
+                <w:szCs w:val="22"/>
+              </w:rPr>
+              <w:t>21</w:t>
+            </w:r>
+            <w:r>
+              <w:rPr>
+                <w:color w:val="000000" w:themeColor="text1"/>
+                <w:sz w:val="22"/>
+                <w:szCs w:val="22"/>
+              </w:rPr>
+              <w:t>-</w:t>
+            </w:r>
+            <w:r>
+              <w:rPr>
+                <w:color w:val="000000" w:themeColor="text1"/>
+                <w:sz w:val="22"/>
+                <w:szCs w:val="22"/>
+              </w:rPr>
+              <w:t xml:space="preserve">Present </w:t>
+            </w:r>
+            <w:r>
+              <w:rPr>
+                <w:color w:val="000000" w:themeColor="text1"/>
+                <w:sz w:val="22"/>
+                <w:szCs w:val="22"/>
+              </w:rPr>
+              <w:t>•</w:t>
+            </w:r>
+            <w:r>
+              <w:rPr>
+                <w:sz w:val="22"/>
+                <w:szCs w:val="22"/>
+              </w:rPr>
+              <w:t xml:space="preserve"> </w:t>
+            </w:r>
+            <w:r>
+              <w:rPr>
                 <w:color w:val="002060"/>
                 <w:sz w:val="22"/>
                 <w:szCs w:val="22"/>
               </w:rPr>
-              <w:t>Program Manager</w:t>
+              <w:t>Pro</w:t>
+            </w:r>
+            <w:r>
+              <w:rPr>
+                <w:color w:val="002060"/>
+                <w:sz w:val="22"/>
+                <w:szCs w:val="22"/>
+              </w:rPr>
+              <w:t>duct</w:t>
+            </w:r>
+            <w:r>
+              <w:rPr>
+                <w:color w:val="002060"/>
+                <w:sz w:val="22"/>
+                <w:szCs w:val="22"/>
+              </w:rPr>
+              <w:t xml:space="preserve"> Manager</w:t>
             </w:r>
             <w:r>
               <w:rPr>
@@ -671,7 +696,35 @@
                 <w:sz w:val="20"/>
                 <w:szCs w:val="20"/>
               </w:rPr>
-              <w:t>Created customer experiences in Azure Portal that delighted customers, increasing user satisfaction by x%</w:t>
+              <w:t>Dr</w:t>
+            </w:r>
+            <w:r>
+              <w:rPr>
+                <w:sz w:val="20"/>
+                <w:szCs w:val="20"/>
+              </w:rPr>
+              <w:t>iving</w:t>
+            </w:r>
+            <w:r>
+              <w:rPr>
+                <w:sz w:val="20"/>
+                <w:szCs w:val="20"/>
+              </w:rPr>
+              <w:t xml:space="preserve"> product vision for </w:t>
+            </w:r>
+            <w:r>
+              <w:rPr>
+                <w:sz w:val="20"/>
+                <w:szCs w:val="20"/>
+              </w:rPr>
+              <w:t xml:space="preserve">Storage Copilot to </w:t>
+            </w:r>
+            <w:r>
+              <w:rPr>
+                <w:sz w:val="20"/>
+                <w:szCs w:val="20"/>
+              </w:rPr>
+              <w:t>leverage AI and simplify common customer scenarios</w:t>
             </w:r>
           </w:p>
           <w:p>
@@ -691,7 +744,7 @@
                 <w:sz w:val="20"/>
                 <w:szCs w:val="20"/>
               </w:rPr>
-              <w:t>Drove product vision for features that generated $x in revenue</w:t>
+              <w:t>Led the Networking redesign across Azure Portal, creating UX patterns to be used across 100+ extensions</w:t>
             </w:r>
           </w:p>
           <w:p>
@@ -711,14 +764,21 @@
                 <w:sz w:val="20"/>
                 <w:szCs w:val="20"/>
               </w:rPr>
-              <w:t>Speaker at conferences – ignite, build, etc</w:t>
+              <w:t xml:space="preserve">Created customer experiences in Azure Portal that delighted customers, increasing user satisfaction by </w:t>
             </w:r>
             <w:r>
               <w:rPr>
                 <w:sz w:val="20"/>
                 <w:szCs w:val="20"/>
               </w:rPr>
-              <w:t xml:space="preserve"> customer engagement</w:t>
+              <w:t>20</w:t>
+            </w:r>
+            <w:r>
+              <w:rPr>
+                <w:sz w:val="20"/>
+                <w:szCs w:val="20"/>
+              </w:rPr>
+              <w:t>%</w:t>
             </w:r>
           </w:p>
           <w:p>
@@ -738,7 +798,76 @@
                 <w:sz w:val="20"/>
                 <w:szCs w:val="20"/>
               </w:rPr>
-              <w:t>Led philanthropy initiatives that raised $x in scholarships for underprivileged children</w:t>
+              <w:t>Represented Microsoft at conferences and events including MVP summit to connect with expert customers</w:t>
+            </w:r>
+          </w:p>
+          <w:p>
+            <w:pPr>
+              <w:numPr>
+                <w:ilvl w:val="0"/>
+                <w:numId w:val="14"/>
+              </w:numPr>
+              <w:contextualSpacing w:val="0"/>
+              <w:rPr>
+                <w:sz w:val="20"/>
+                <w:szCs w:val="20"/>
+              </w:rPr>
+            </w:pPr>
+            <w:r>
+              <w:rPr>
+                <w:sz w:val="20"/>
+                <w:szCs w:val="20"/>
+              </w:rPr>
+              <w:t xml:space="preserve">Led philanthropy initiatives </w:t>
+            </w:r>
+            <w:r>
+              <w:rPr>
+                <w:sz w:val="20"/>
+                <w:szCs w:val="20"/>
+              </w:rPr>
+              <w:t>including an auction that</w:t>
+            </w:r>
+            <w:r>
+              <w:rPr>
+                <w:sz w:val="20"/>
+                <w:szCs w:val="20"/>
+              </w:rPr>
+              <w:t xml:space="preserve"> raised</w:t>
+            </w:r>
+            <w:r>
+              <w:rPr>
+                <w:sz w:val="20"/>
+                <w:szCs w:val="20"/>
+              </w:rPr>
+              <w:t xml:space="preserve"> over</w:t>
+            </w:r>
+            <w:r>
+              <w:rPr>
+                <w:sz w:val="20"/>
+                <w:szCs w:val="20"/>
+              </w:rPr>
+              <w:t xml:space="preserve"> $</w:t>
+            </w:r>
+            <w:r>
+              <w:rPr>
+                <w:sz w:val="20"/>
+                <w:szCs w:val="20"/>
+              </w:rPr>
+              <w:t>40,000</w:t>
+            </w:r>
+            <w:r>
+              <w:rPr>
+                <w:sz w:val="20"/>
+                <w:szCs w:val="20"/>
+              </w:rPr>
+              <w:t xml:space="preserve"> </w:t>
+            </w:r>
+            <w:r>
+              <w:rPr>
+                <w:sz w:val="20"/>
+                <w:szCs w:val="20"/>
+              </w:rPr>
+              <w:t>for Maui Wildfire Relief</w:t>
             </w:r>
           </w:p>
           <w:p>
@@ -746,7 +875,6 @@
               <w:pStyle w:val="Heading2"/>
               <w:spacing w:after="0"/>
               <w:contextualSpacing w:val="0"/>
-              <w:outlineLvl w:val="1"/>
               <w:rPr>
                 <w:color w:val="000000" w:themeColor="text1"/>
                 <w:sz w:val="22"/>
@@ -759,7 +887,6 @@
               <w:pStyle w:val="Heading2"/>
               <w:spacing w:after="0"/>
               <w:contextualSpacing w:val="0"/>
-              <w:outlineLvl w:val="1"/>
               <w:rPr>
                 <w:sz w:val="22"/>
                 <w:szCs w:val="22"/>
@@ -882,14 +1009,14 @@
                 <w:sz w:val="20"/>
                 <w:szCs w:val="20"/>
               </w:rPr>
-              <w:t xml:space="preserve"> developers</w:t>
+              <w:t xml:space="preserve"> </w:t>
             </w:r>
             <w:r>
               <w:rPr>
                 <w:sz w:val="20"/>
                 <w:szCs w:val="20"/>
               </w:rPr>
-              <w:t xml:space="preserve"> to 2500</w:t>
+              <w:t>to 2500</w:t>
             </w:r>
             <w:r>
               <w:rPr>
@@ -897,6 +1024,20 @@
                 <w:szCs w:val="20"/>
               </w:rPr>
               <w:t>+</w:t>
+            </w:r>
+            <w:r>
+              <w:rPr>
+                <w:sz w:val="20"/>
+                <w:szCs w:val="20"/>
+              </w:rPr>
+              <w:t xml:space="preserve"> </w:t>
+            </w:r>
+            <w:r>
+              <w:rPr>
+                <w:sz w:val="20"/>
+                <w:szCs w:val="20"/>
+              </w:rPr>
+              <w:t>developers</w:t>
             </w:r>
           </w:p>
           <w:p>
@@ -966,7 +1107,6 @@
               <w:pStyle w:val="Heading2"/>
               <w:spacing w:after="0"/>
               <w:contextualSpacing w:val="0"/>
-              <w:outlineLvl w:val="1"/>
               <w:rPr>
                 <w:sz w:val="22"/>
                 <w:szCs w:val="22"/>
@@ -1068,7 +1208,6 @@
               <w:pStyle w:val="Heading2"/>
               <w:spacing w:after="0"/>
               <w:contextualSpacing w:val="0"/>
-              <w:outlineLvl w:val="1"/>
               <w:rPr>
                 <w:color w:val="000000" w:themeColor="text1"/>
                 <w:sz w:val="22"/>
@@ -1081,7 +1220,6 @@
               <w:pStyle w:val="Heading2"/>
               <w:spacing w:after="0"/>
               <w:contextualSpacing w:val="0"/>
-              <w:outlineLvl w:val="1"/>
               <w:rPr>
                 <w:sz w:val="22"/>
                 <w:szCs w:val="22"/>
@@ -1175,7 +1313,6 @@
               <w:pStyle w:val="Heading2"/>
               <w:spacing w:after="0"/>
               <w:contextualSpacing w:val="0"/>
-              <w:outlineLvl w:val="1"/>
               <w:rPr>
                 <w:color w:val="000000" w:themeColor="text1"/>
                 <w:sz w:val="22"/>
@@ -1188,7 +1325,6 @@
               <w:pStyle w:val="Heading2"/>
               <w:spacing w:after="0"/>
               <w:contextualSpacing w:val="0"/>
-              <w:outlineLvl w:val="1"/>
               <w:rPr>
                 <w:sz w:val="22"/>
                 <w:szCs w:val="22"/>
@@ -1296,7 +1432,6 @@
               <w:pStyle w:val="Heading2"/>
               <w:spacing w:after="0"/>
               <w:contextualSpacing w:val="0"/>
-              <w:outlineLvl w:val="1"/>
               <w:rPr>
                 <w:b w:val="0"/>
                 <w:bCs/>
@@ -1311,7 +1446,6 @@
               <w:pStyle w:val="Heading2"/>
               <w:spacing w:after="0"/>
               <w:contextualSpacing w:val="0"/>
-              <w:outlineLvl w:val="1"/>
               <w:rPr>
                 <w:sz w:val="22"/>
                 <w:szCs w:val="22"/>
@@ -1472,7 +1606,6 @@
         <w:showingPlcHdr/>
         <w15:appearance w15:val="hidden"/>
       </w:sdtPr>
-      <w:sdtEndPr/>
       <w:sdtContent>
         <w:p>
           <w:pPr>
@@ -1518,7 +1651,6 @@
               <w:pStyle w:val="Heading2"/>
               <w:spacing w:after="20"/>
               <w:contextualSpacing w:val="0"/>
-              <w:outlineLvl w:val="1"/>
               <w:rPr>
                 <w:rFonts w:eastAsia="Times New Roman" w:cstheme="minorHAnsi"/>
                 <w:caps w:val="0"/>
@@ -1593,7 +1725,6 @@
               <w:pStyle w:val="Heading2"/>
               <w:spacing w:after="0"/>
               <w:contextualSpacing w:val="0"/>
-              <w:outlineLvl w:val="1"/>
               <w:rPr>
                 <w:sz w:val="22"/>
                 <w:szCs w:val="22"/>
@@ -1664,7 +1795,23 @@
                 <w:sz w:val="20"/>
                 <w:szCs w:val="20"/>
               </w:rPr>
-              <w:t xml:space="preserve"> A’s in </w:t>
+              <w:t xml:space="preserve"> </w:t>
+            </w:r>
+            <w:proofErr w:type="gramStart"/>
+            <w:r>
+              <w:rPr>
+                <w:sz w:val="20"/>
+                <w:szCs w:val="20"/>
+              </w:rPr>
+              <w:t>A’s</w:t>
+            </w:r>
+            <w:proofErr w:type="gramEnd"/>
+            <w:r>
+              <w:rPr>
+                <w:sz w:val="20"/>
+                <w:szCs w:val="20"/>
+              </w:rPr>
+              <w:t xml:space="preserve"> in </w:t>
             </w:r>
             <w:r>
               <w:rPr>
@@ -1728,7 +1875,6 @@
               <w:pStyle w:val="Heading2"/>
               <w:spacing w:after="0"/>
               <w:contextualSpacing w:val="0"/>
-              <w:outlineLvl w:val="1"/>
               <w:rPr>
                 <w:color w:val="002060"/>
                 <w:sz w:val="22"/>
@@ -1858,7 +2004,6 @@
             <w:pPr>
               <w:pStyle w:val="Heading2"/>
               <w:spacing w:before="60" w:after="20"/>
-              <w:outlineLvl w:val="1"/>
               <w:rPr>
                 <w:rFonts w:eastAsia="Times New Roman" w:cstheme="minorBidi"/>
                 <w:caps w:val="0"/>
@@ -1882,7 +2027,6 @@
             <w:pPr>
               <w:pStyle w:val="Heading2"/>
               <w:spacing w:after="0"/>
-              <w:outlineLvl w:val="1"/>
               <w:rPr>
                 <w:sz w:val="22"/>
                 <w:szCs w:val="22"/>
@@ -2076,7 +2220,7 @@
 </file>
 
 <file path=word/endnotes.xml><?xml version="1.0" encoding="utf-8"?>
-<w:endnotes xmlns:wpc="http://schemas.microsoft.com/office/word/2010/wordprocessingCanvas" xmlns:cx="http://schemas.microsoft.com/office/drawing/2014/chartex" xmlns:cx1="http://schemas.microsoft.com/office/drawing/2015/9/8/chartex" xmlns:cx2="http://schemas.microsoft.com/office/drawing/2015/10/21/chartex" xmlns:cx3="http://schemas.microsoft.com/office/drawing/2016/5/9/chartex" xmlns:cx4="http://schemas.microsoft.com/office/drawing/2016/5/10/chartex" xmlns:cx5="http://schemas.microsoft.com/office/drawing/2016/5/11/chartex" xmlns:cx6="http://schemas.microsoft.com/office/drawing/2016/5/12/chartex" xmlns:cx7="http://schemas.microsoft.com/office/drawing/2016/5/13/chartex" xmlns:cx8="http://schemas.microsoft.com/office/drawing/2016/5/14/chartex" xmlns:mc="http://schemas.openxmlformats.org/markup-compatibility/2006" xmlns:aink="http://schemas.microsoft.com/office/drawing/2016/ink" xmlns:am3d="http://schemas.microsoft.com/office/drawing/2017/model3d" xmlns:o="urn:schemas-microsoft-com:office:office" xmlns:r="http://schemas.openxmlformats.org/officeDocument/2006/relationships" xmlns:m="http://schemas.openxmlformats.org/officeDocument/2006/math" xmlns:v="urn:schemas-microsoft-com:vml" xmlns:wp14="http://schemas.microsoft.com/office/word/2010/wordprocessingDrawing" xmlns:wp="http://schemas.openxmlformats.org/drawingml/2006/wordprocessingDrawing" xmlns:w10="urn:schemas-microsoft-com:office:word" xmlns:w="http://schemas.openxmlformats.org/wordprocessingml/2006/main" xmlns:w14="http://schemas.microsoft.com/office/word/2010/wordml" xmlns:w15="http://schemas.microsoft.com/office/word/2012/wordml" xmlns:w16cex="http://schemas.microsoft.com/office/word/2018/wordml/cex" xmlns:w16cid="http://schemas.microsoft.com/office/word/2016/wordml/cid" xmlns:w16="http://schemas.microsoft.com/office/word/2018/wordml" xmlns:w16sdtdh="http://schemas.microsoft.com/office/word/2020/wordml/sdtdatahash" xmlns:w16se="http://schemas.microsoft.com/office/word/2015/wordml/symex" xmlns:wpg="http://schemas.microsoft.com/office/word/2010/wordprocessingGroup" xmlns:wpi="http://schemas.microsoft.com/office/word/2010/wordprocessingInk" xmlns:wne="http://schemas.microsoft.com/office/word/2006/wordml" xmlns:wps="http://schemas.microsoft.com/office/word/2010/wordprocessingShape" mc:Ignorable="w14 w15 w16se w16cid w16 w16cex w16sdtdh wp14">
+<w:endnotes xmlns:wpc="http://schemas.microsoft.com/office/word/2010/wordprocessingCanvas" xmlns:cx="http://schemas.microsoft.com/office/drawing/2014/chartex" xmlns:cx1="http://schemas.microsoft.com/office/drawing/2015/9/8/chartex" xmlns:cx2="http://schemas.microsoft.com/office/drawing/2015/10/21/chartex" xmlns:cx3="http://schemas.microsoft.com/office/drawing/2016/5/9/chartex" xmlns:cx4="http://schemas.microsoft.com/office/drawing/2016/5/10/chartex" xmlns:cx5="http://schemas.microsoft.com/office/drawing/2016/5/11/chartex" xmlns:cx6="http://schemas.microsoft.com/office/drawing/2016/5/12/chartex" xmlns:cx7="http://schemas.microsoft.com/office/drawing/2016/5/13/chartex" xmlns:cx8="http://schemas.microsoft.com/office/drawing/2016/5/14/chartex" xmlns:mc="http://schemas.openxmlformats.org/markup-compatibility/2006" xmlns:aink="http://schemas.microsoft.com/office/drawing/2016/ink" xmlns:am3d="http://schemas.microsoft.com/office/drawing/2017/model3d" xmlns:o="urn:schemas-microsoft-com:office:office" xmlns:oel="http://schemas.microsoft.com/office/2019/extlst" xmlns:r="http://schemas.openxmlformats.org/officeDocument/2006/relationships" xmlns:m="http://schemas.openxmlformats.org/officeDocument/2006/math" xmlns:v="urn:schemas-microsoft-com:vml" xmlns:wp14="http://schemas.microsoft.com/office/word/2010/wordprocessingDrawing" xmlns:wp="http://schemas.openxmlformats.org/drawingml/2006/wordprocessingDrawing" xmlns:w10="urn:schemas-microsoft-com:office:word" xmlns:w="http://schemas.openxmlformats.org/wordprocessingml/2006/main" xmlns:w14="http://schemas.microsoft.com/office/word/2010/wordml" xmlns:w15="http://schemas.microsoft.com/office/word/2012/wordml" xmlns:w16cex="http://schemas.microsoft.com/office/word/2018/wordml/cex" xmlns:w16cid="http://schemas.microsoft.com/office/word/2016/wordml/cid" xmlns:w16="http://schemas.microsoft.com/office/word/2018/wordml" xmlns:w16du="http://schemas.microsoft.com/office/word/2023/wordml/word16du" xmlns:w16sdtdh="http://schemas.microsoft.com/office/word/2020/wordml/sdtdatahash" xmlns:w16se="http://schemas.microsoft.com/office/word/2015/wordml/symex" xmlns:wpg="http://schemas.microsoft.com/office/word/2010/wordprocessingGroup" xmlns:wpi="http://schemas.microsoft.com/office/word/2010/wordprocessingInk" xmlns:wne="http://schemas.microsoft.com/office/word/2006/wordml" xmlns:wps="http://schemas.microsoft.com/office/word/2010/wordprocessingShape" mc:Ignorable="w14 w15 w16se w16cid w16 w16cex w16sdtdh w16du wp14">
   <w:endnote w:type="separator" w:id="-1">
     <w:p>
       <w:r>
@@ -2099,7 +2243,7 @@
 </file>
 
 <file path=word/footer1.xml><?xml version="1.0" encoding="utf-8"?>
-<w:ftr xmlns:wpc="http://schemas.microsoft.com/office/word/2010/wordprocessingCanvas" xmlns:cx="http://schemas.microsoft.com/office/drawing/2014/chartex" xmlns:cx1="http://schemas.microsoft.com/office/drawing/2015/9/8/chartex" xmlns:cx2="http://schemas.microsoft.com/office/drawing/2015/10/21/chartex" xmlns:cx3="http://schemas.microsoft.com/office/drawing/2016/5/9/chartex" xmlns:cx4="http://schemas.microsoft.com/office/drawing/2016/5/10/chartex" xmlns:cx5="http://schemas.microsoft.com/office/drawing/2016/5/11/chartex" xmlns:cx6="http://schemas.microsoft.com/office/drawing/2016/5/12/chartex" xmlns:cx7="http://schemas.microsoft.com/office/drawing/2016/5/13/chartex" xmlns:cx8="http://schemas.microsoft.com/office/drawing/2016/5/14/chartex" xmlns:mc="http://schemas.openxmlformats.org/markup-compatibility/2006" xmlns:aink="http://schemas.microsoft.com/office/drawing/2016/ink" xmlns:am3d="http://schemas.microsoft.com/office/drawing/2017/model3d" xmlns:o="urn:schemas-microsoft-com:office:office" xmlns:r="http://schemas.openxmlformats.org/officeDocument/2006/relationships" xmlns:m="http://schemas.openxmlformats.org/officeDocument/2006/math" xmlns:v="urn:schemas-microsoft-com:vml" xmlns:wp14="http://schemas.microsoft.com/office/word/2010/wordprocessingDrawing" xmlns:wp="http://schemas.openxmlformats.org/drawingml/2006/wordprocessingDrawing" xmlns:w10="urn:schemas-microsoft-com:office:word" xmlns:w="http://schemas.openxmlformats.org/wordprocessingml/2006/main" xmlns:w14="http://schemas.microsoft.com/office/word/2010/wordml" xmlns:w15="http://schemas.microsoft.com/office/word/2012/wordml" xmlns:w16cex="http://schemas.microsoft.com/office/word/2018/wordml/cex" xmlns:w16cid="http://schemas.microsoft.com/office/word/2016/wordml/cid" xmlns:w16="http://schemas.microsoft.com/office/word/2018/wordml" xmlns:w16sdtdh="http://schemas.microsoft.com/office/word/2020/wordml/sdtdatahash" xmlns:w16se="http://schemas.microsoft.com/office/word/2015/wordml/symex" xmlns:wpg="http://schemas.microsoft.com/office/word/2010/wordprocessingGroup" xmlns:wpi="http://schemas.microsoft.com/office/word/2010/wordprocessingInk" xmlns:wne="http://schemas.microsoft.com/office/word/2006/wordml" xmlns:wps="http://schemas.microsoft.com/office/word/2010/wordprocessingShape" mc:Ignorable="w14 w15 w16se w16cid w16 w16cex w16sdtdh wp14">
+<w:ftr xmlns:wpc="http://schemas.microsoft.com/office/word/2010/wordprocessingCanvas" xmlns:cx="http://schemas.microsoft.com/office/drawing/2014/chartex" xmlns:cx1="http://schemas.microsoft.com/office/drawing/2015/9/8/chartex" xmlns:cx2="http://schemas.microsoft.com/office/drawing/2015/10/21/chartex" xmlns:cx3="http://schemas.microsoft.com/office/drawing/2016/5/9/chartex" xmlns:cx4="http://schemas.microsoft.com/office/drawing/2016/5/10/chartex" xmlns:cx5="http://schemas.microsoft.com/office/drawing/2016/5/11/chartex" xmlns:cx6="http://schemas.microsoft.com/office/drawing/2016/5/12/chartex" xmlns:cx7="http://schemas.microsoft.com/office/drawing/2016/5/13/chartex" xmlns:cx8="http://schemas.microsoft.com/office/drawing/2016/5/14/chartex" xmlns:mc="http://schemas.openxmlformats.org/markup-compatibility/2006" xmlns:aink="http://schemas.microsoft.com/office/drawing/2016/ink" xmlns:am3d="http://schemas.microsoft.com/office/drawing/2017/model3d" xmlns:o="urn:schemas-microsoft-com:office:office" xmlns:oel="http://schemas.microsoft.com/office/2019/extlst" xmlns:r="http://schemas.openxmlformats.org/officeDocument/2006/relationships" xmlns:m="http://schemas.openxmlformats.org/officeDocument/2006/math" xmlns:v="urn:schemas-microsoft-com:vml" xmlns:wp14="http://schemas.microsoft.com/office/word/2010/wordprocessingDrawing" xmlns:wp="http://schemas.openxmlformats.org/drawingml/2006/wordprocessingDrawing" xmlns:w10="urn:schemas-microsoft-com:office:word" xmlns:w="http://schemas.openxmlformats.org/wordprocessingml/2006/main" xmlns:w14="http://schemas.microsoft.com/office/word/2010/wordml" xmlns:w15="http://schemas.microsoft.com/office/word/2012/wordml" xmlns:w16cex="http://schemas.microsoft.com/office/word/2018/wordml/cex" xmlns:w16cid="http://schemas.microsoft.com/office/word/2016/wordml/cid" xmlns:w16="http://schemas.microsoft.com/office/word/2018/wordml" xmlns:w16du="http://schemas.microsoft.com/office/word/2023/wordml/word16du" xmlns:w16sdtdh="http://schemas.microsoft.com/office/word/2020/wordml/sdtdatahash" xmlns:w16se="http://schemas.microsoft.com/office/word/2015/wordml/symex" xmlns:wpg="http://schemas.microsoft.com/office/word/2010/wordprocessingGroup" xmlns:wpi="http://schemas.microsoft.com/office/word/2010/wordprocessingInk" xmlns:wne="http://schemas.microsoft.com/office/word/2006/wordml" xmlns:wps="http://schemas.microsoft.com/office/word/2010/wordprocessingShape" mc:Ignorable="w14 w15 w16se w16cid w16 w16cex w16sdtdh w16du wp14">
   <w:sdt>
     <w:sdtPr>
       <w:id w:val="-354045513"/>
@@ -2146,7 +2290,7 @@
 </file>
 
 <file path=word/footer2.xml><?xml version="1.0" encoding="utf-8"?>
-<w:ftr xmlns:wpc="http://schemas.microsoft.com/office/word/2010/wordprocessingCanvas" xmlns:cx="http://schemas.microsoft.com/office/drawing/2014/chartex" xmlns:cx1="http://schemas.microsoft.com/office/drawing/2015/9/8/chartex" xmlns:cx2="http://schemas.microsoft.com/office/drawing/2015/10/21/chartex" xmlns:cx3="http://schemas.microsoft.com/office/drawing/2016/5/9/chartex" xmlns:cx4="http://schemas.microsoft.com/office/drawing/2016/5/10/chartex" xmlns:cx5="http://schemas.microsoft.com/office/drawing/2016/5/11/chartex" xmlns:cx6="http://schemas.microsoft.com/office/drawing/2016/5/12/chartex" xmlns:cx7="http://schemas.microsoft.com/office/drawing/2016/5/13/chartex" xmlns:cx8="http://schemas.microsoft.com/office/drawing/2016/5/14/chartex" xmlns:mc="http://schemas.openxmlformats.org/markup-compatibility/2006" xmlns:aink="http://schemas.microsoft.com/office/drawing/2016/ink" xmlns:am3d="http://schemas.microsoft.com/office/drawing/2017/model3d" xmlns:o="urn:schemas-microsoft-com:office:office" xmlns:r="http://schemas.openxmlformats.org/officeDocument/2006/relationships" xmlns:m="http://schemas.openxmlformats.org/officeDocument/2006/math" xmlns:v="urn:schemas-microsoft-com:vml" xmlns:wp14="http://schemas.microsoft.com/office/word/2010/wordprocessingDrawing" xmlns:wp="http://schemas.openxmlformats.org/drawingml/2006/wordprocessingDrawing" xmlns:w10="urn:schemas-microsoft-com:office:word" xmlns:w="http://schemas.openxmlformats.org/wordprocessingml/2006/main" xmlns:w14="http://schemas.microsoft.com/office/word/2010/wordml" xmlns:w15="http://schemas.microsoft.com/office/word/2012/wordml" xmlns:w16cex="http://schemas.microsoft.com/office/word/2018/wordml/cex" xmlns:w16cid="http://schemas.microsoft.com/office/word/2016/wordml/cid" xmlns:w16="http://schemas.microsoft.com/office/word/2018/wordml" xmlns:w16sdtdh="http://schemas.microsoft.com/office/word/2020/wordml/sdtdatahash" xmlns:w16se="http://schemas.microsoft.com/office/word/2015/wordml/symex" xmlns:wpg="http://schemas.microsoft.com/office/word/2010/wordprocessingGroup" xmlns:wpi="http://schemas.microsoft.com/office/word/2010/wordprocessingInk" xmlns:wne="http://schemas.microsoft.com/office/word/2006/wordml" xmlns:wps="http://schemas.microsoft.com/office/word/2010/wordprocessingShape" mc:Ignorable="w14 w15 w16se w16cid w16 w16cex w16sdtdh wp14">
+<w:ftr xmlns:wpc="http://schemas.microsoft.com/office/word/2010/wordprocessingCanvas" xmlns:cx="http://schemas.microsoft.com/office/drawing/2014/chartex" xmlns:cx1="http://schemas.microsoft.com/office/drawing/2015/9/8/chartex" xmlns:cx2="http://schemas.microsoft.com/office/drawing/2015/10/21/chartex" xmlns:cx3="http://schemas.microsoft.com/office/drawing/2016/5/9/chartex" xmlns:cx4="http://schemas.microsoft.com/office/drawing/2016/5/10/chartex" xmlns:cx5="http://schemas.microsoft.com/office/drawing/2016/5/11/chartex" xmlns:cx6="http://schemas.microsoft.com/office/drawing/2016/5/12/chartex" xmlns:cx7="http://schemas.microsoft.com/office/drawing/2016/5/13/chartex" xmlns:cx8="http://schemas.microsoft.com/office/drawing/2016/5/14/chartex" xmlns:mc="http://schemas.openxmlformats.org/markup-compatibility/2006" xmlns:aink="http://schemas.microsoft.com/office/drawing/2016/ink" xmlns:am3d="http://schemas.microsoft.com/office/drawing/2017/model3d" xmlns:o="urn:schemas-microsoft-com:office:office" xmlns:oel="http://schemas.microsoft.com/office/2019/extlst" xmlns:r="http://schemas.openxmlformats.org/officeDocument/2006/relationships" xmlns:m="http://schemas.openxmlformats.org/officeDocument/2006/math" xmlns:v="urn:schemas-microsoft-com:vml" xmlns:wp14="http://schemas.microsoft.com/office/word/2010/wordprocessingDrawing" xmlns:wp="http://schemas.openxmlformats.org/drawingml/2006/wordprocessingDrawing" xmlns:w10="urn:schemas-microsoft-com:office:word" xmlns:w="http://schemas.openxmlformats.org/wordprocessingml/2006/main" xmlns:w14="http://schemas.microsoft.com/office/word/2010/wordml" xmlns:w15="http://schemas.microsoft.com/office/word/2012/wordml" xmlns:w16cex="http://schemas.microsoft.com/office/word/2018/wordml/cex" xmlns:w16cid="http://schemas.microsoft.com/office/word/2016/wordml/cid" xmlns:w16="http://schemas.microsoft.com/office/word/2018/wordml" xmlns:w16du="http://schemas.microsoft.com/office/word/2023/wordml/word16du" xmlns:w16sdtdh="http://schemas.microsoft.com/office/word/2020/wordml/sdtdatahash" xmlns:w16se="http://schemas.microsoft.com/office/word/2015/wordml/symex" xmlns:wpg="http://schemas.microsoft.com/office/word/2010/wordprocessingGroup" xmlns:wpi="http://schemas.microsoft.com/office/word/2010/wordprocessingInk" xmlns:wne="http://schemas.microsoft.com/office/word/2006/wordml" xmlns:wps="http://schemas.microsoft.com/office/word/2010/wordprocessingShape" mc:Ignorable="w14 w15 w16se w16cid w16 w16cex w16sdtdh w16du wp14">
   <w:tbl>
     <w:tblPr>
       <w:tblW w:w="0" w:type="auto"/>
@@ -2204,7 +2348,7 @@
 </file>
 
 <file path=word/footnotes.xml><?xml version="1.0" encoding="utf-8"?>
-<w:footnotes xmlns:wpc="http://schemas.microsoft.com/office/word/2010/wordprocessingCanvas" xmlns:cx="http://schemas.microsoft.com/office/drawing/2014/chartex" xmlns:cx1="http://schemas.microsoft.com/office/drawing/2015/9/8/chartex" xmlns:cx2="http://schemas.microsoft.com/office/drawing/2015/10/21/chartex" xmlns:cx3="http://schemas.microsoft.com/office/drawing/2016/5/9/chartex" xmlns:cx4="http://schemas.microsoft.com/office/drawing/2016/5/10/chartex" xmlns:cx5="http://schemas.microsoft.com/office/drawing/2016/5/11/chartex" xmlns:cx6="http://schemas.microsoft.com/office/drawing/2016/5/12/chartex" xmlns:cx7="http://schemas.microsoft.com/office/drawing/2016/5/13/chartex" xmlns:cx8="http://schemas.microsoft.com/office/drawing/2016/5/14/chartex" xmlns:mc="http://schemas.openxmlformats.org/markup-compatibility/2006" xmlns:aink="http://schemas.microsoft.com/office/drawing/2016/ink" xmlns:am3d="http://schemas.microsoft.com/office/drawing/2017/model3d" xmlns:o="urn:schemas-microsoft-com:office:office" xmlns:r="http://schemas.openxmlformats.org/officeDocument/2006/relationships" xmlns:m="http://schemas.openxmlformats.org/officeDocument/2006/math" xmlns:v="urn:schemas-microsoft-com:vml" xmlns:wp14="http://schemas.microsoft.com/office/word/2010/wordprocessingDrawing" xmlns:wp="http://schemas.openxmlformats.org/drawingml/2006/wordprocessingDrawing" xmlns:w10="urn:schemas-microsoft-com:office:word" xmlns:w="http://schemas.openxmlformats.org/wordprocessingml/2006/main" xmlns:w14="http://schemas.microsoft.com/office/word/2010/wordml" xmlns:w15="http://schemas.microsoft.com/office/word/2012/wordml" xmlns:w16cex="http://schemas.microsoft.com/office/word/2018/wordml/cex" xmlns:w16cid="http://schemas.microsoft.com/office/word/2016/wordml/cid" xmlns:w16="http://schemas.microsoft.com/office/word/2018/wordml" xmlns:w16sdtdh="http://schemas.microsoft.com/office/word/2020/wordml/sdtdatahash" xmlns:w16se="http://schemas.microsoft.com/office/word/2015/wordml/symex" xmlns:wpg="http://schemas.microsoft.com/office/word/2010/wordprocessingGroup" xmlns:wpi="http://schemas.microsoft.com/office/word/2010/wordprocessingInk" xmlns:wne="http://schemas.microsoft.com/office/word/2006/wordml" xmlns:wps="http://schemas.microsoft.com/office/word/2010/wordprocessingShape" mc:Ignorable="w14 w15 w16se w16cid w16 w16cex w16sdtdh wp14">
+<w:footnotes xmlns:wpc="http://schemas.microsoft.com/office/word/2010/wordprocessingCanvas" xmlns:cx="http://schemas.microsoft.com/office/drawing/2014/chartex" xmlns:cx1="http://schemas.microsoft.com/office/drawing/2015/9/8/chartex" xmlns:cx2="http://schemas.microsoft.com/office/drawing/2015/10/21/chartex" xmlns:cx3="http://schemas.microsoft.com/office/drawing/2016/5/9/chartex" xmlns:cx4="http://schemas.microsoft.com/office/drawing/2016/5/10/chartex" xmlns:cx5="http://schemas.microsoft.com/office/drawing/2016/5/11/chartex" xmlns:cx6="http://schemas.microsoft.com/office/drawing/2016/5/12/chartex" xmlns:cx7="http://schemas.microsoft.com/office/drawing/2016/5/13/chartex" xmlns:cx8="http://schemas.microsoft.com/office/drawing/2016/5/14/chartex" xmlns:mc="http://schemas.openxmlformats.org/markup-compatibility/2006" xmlns:aink="http://schemas.microsoft.com/office/drawing/2016/ink" xmlns:am3d="http://schemas.microsoft.com/office/drawing/2017/model3d" xmlns:o="urn:schemas-microsoft-com:office:office" xmlns:oel="http://schemas.microsoft.com/office/2019/extlst" xmlns:r="http://schemas.openxmlformats.org/officeDocument/2006/relationships" xmlns:m="http://schemas.openxmlformats.org/officeDocument/2006/math" xmlns:v="urn:schemas-microsoft-com:vml" xmlns:wp14="http://schemas.microsoft.com/office/word/2010/wordprocessingDrawing" xmlns:wp="http://schemas.openxmlformats.org/drawingml/2006/wordprocessingDrawing" xmlns:w10="urn:schemas-microsoft-com:office:word" xmlns:w="http://schemas.openxmlformats.org/wordprocessingml/2006/main" xmlns:w14="http://schemas.microsoft.com/office/word/2010/wordml" xmlns:w15="http://schemas.microsoft.com/office/word/2012/wordml" xmlns:w16cex="http://schemas.microsoft.com/office/word/2018/wordml/cex" xmlns:w16cid="http://schemas.microsoft.com/office/word/2016/wordml/cid" xmlns:w16="http://schemas.microsoft.com/office/word/2018/wordml" xmlns:w16du="http://schemas.microsoft.com/office/word/2023/wordml/word16du" xmlns:w16sdtdh="http://schemas.microsoft.com/office/word/2020/wordml/sdtdatahash" xmlns:w16se="http://schemas.microsoft.com/office/word/2015/wordml/symex" xmlns:wpg="http://schemas.microsoft.com/office/word/2010/wordprocessingGroup" xmlns:wpi="http://schemas.microsoft.com/office/word/2010/wordprocessingInk" xmlns:wne="http://schemas.microsoft.com/office/word/2006/wordml" xmlns:wps="http://schemas.microsoft.com/office/word/2010/wordprocessingShape" mc:Ignorable="w14 w15 w16se w16cid w16 w16cex w16sdtdh w16du wp14">
   <w:footnote w:type="separator" w:id="-1">
     <w:p>
       <w:r>
@@ -2227,7 +2371,7 @@
 </file>
 
 <file path=word/header1.xml><?xml version="1.0" encoding="utf-8"?>
-<w:hdr xmlns:wpc="http://schemas.microsoft.com/office/word/2010/wordprocessingCanvas" xmlns:cx="http://schemas.microsoft.com/office/drawing/2014/chartex" xmlns:cx1="http://schemas.microsoft.com/office/drawing/2015/9/8/chartex" xmlns:cx2="http://schemas.microsoft.com/office/drawing/2015/10/21/chartex" xmlns:cx3="http://schemas.microsoft.com/office/drawing/2016/5/9/chartex" xmlns:cx4="http://schemas.microsoft.com/office/drawing/2016/5/10/chartex" xmlns:cx5="http://schemas.microsoft.com/office/drawing/2016/5/11/chartex" xmlns:cx6="http://schemas.microsoft.com/office/drawing/2016/5/12/chartex" xmlns:cx7="http://schemas.microsoft.com/office/drawing/2016/5/13/chartex" xmlns:cx8="http://schemas.microsoft.com/office/drawing/2016/5/14/chartex" xmlns:mc="http://schemas.openxmlformats.org/markup-compatibility/2006" xmlns:aink="http://schemas.microsoft.com/office/drawing/2016/ink" xmlns:am3d="http://schemas.microsoft.com/office/drawing/2017/model3d" xmlns:o="urn:schemas-microsoft-com:office:office" xmlns:r="http://schemas.openxmlformats.org/officeDocument/2006/relationships" xmlns:m="http://schemas.openxmlformats.org/officeDocument/2006/math" xmlns:v="urn:schemas-microsoft-com:vml" xmlns:wp14="http://schemas.microsoft.com/office/word/2010/wordprocessingDrawing" xmlns:wp="http://schemas.openxmlformats.org/drawingml/2006/wordprocessingDrawing" xmlns:w10="urn:schemas-microsoft-com:office:word" xmlns:w="http://schemas.openxmlformats.org/wordprocessingml/2006/main" xmlns:w14="http://schemas.microsoft.com/office/word/2010/wordml" xmlns:w15="http://schemas.microsoft.com/office/word/2012/wordml" xmlns:w16cex="http://schemas.microsoft.com/office/word/2018/wordml/cex" xmlns:w16cid="http://schemas.microsoft.com/office/word/2016/wordml/cid" xmlns:w16="http://schemas.microsoft.com/office/word/2018/wordml" xmlns:w16sdtdh="http://schemas.microsoft.com/office/word/2020/wordml/sdtdatahash" xmlns:w16se="http://schemas.microsoft.com/office/word/2015/wordml/symex" xmlns:wpg="http://schemas.microsoft.com/office/word/2010/wordprocessingGroup" xmlns:wpi="http://schemas.microsoft.com/office/word/2010/wordprocessingInk" xmlns:wne="http://schemas.microsoft.com/office/word/2006/wordml" xmlns:wps="http://schemas.microsoft.com/office/word/2010/wordprocessingShape" mc:Ignorable="w14 w15 w16se w16cid w16 w16cex w16sdtdh wp14">
+<w:hdr xmlns:wpc="http://schemas.microsoft.com/office/word/2010/wordprocessingCanvas" xmlns:cx="http://schemas.microsoft.com/office/drawing/2014/chartex" xmlns:cx1="http://schemas.microsoft.com/office/drawing/2015/9/8/chartex" xmlns:cx2="http://schemas.microsoft.com/office/drawing/2015/10/21/chartex" xmlns:cx3="http://schemas.microsoft.com/office/drawing/2016/5/9/chartex" xmlns:cx4="http://schemas.microsoft.com/office/drawing/2016/5/10/chartex" xmlns:cx5="http://schemas.microsoft.com/office/drawing/2016/5/11/chartex" xmlns:cx6="http://schemas.microsoft.com/office/drawing/2016/5/12/chartex" xmlns:cx7="http://schemas.microsoft.com/office/drawing/2016/5/13/chartex" xmlns:cx8="http://schemas.microsoft.com/office/drawing/2016/5/14/chartex" xmlns:mc="http://schemas.openxmlformats.org/markup-compatibility/2006" xmlns:aink="http://schemas.microsoft.com/office/drawing/2016/ink" xmlns:am3d="http://schemas.microsoft.com/office/drawing/2017/model3d" xmlns:o="urn:schemas-microsoft-com:office:office" xmlns:oel="http://schemas.microsoft.com/office/2019/extlst" xmlns:r="http://schemas.openxmlformats.org/officeDocument/2006/relationships" xmlns:m="http://schemas.openxmlformats.org/officeDocument/2006/math" xmlns:v="urn:schemas-microsoft-com:vml" xmlns:wp14="http://schemas.microsoft.com/office/word/2010/wordprocessingDrawing" xmlns:wp="http://schemas.openxmlformats.org/drawingml/2006/wordprocessingDrawing" xmlns:w10="urn:schemas-microsoft-com:office:word" xmlns:w="http://schemas.openxmlformats.org/wordprocessingml/2006/main" xmlns:w14="http://schemas.microsoft.com/office/word/2010/wordml" xmlns:w15="http://schemas.microsoft.com/office/word/2012/wordml" xmlns:w16cex="http://schemas.microsoft.com/office/word/2018/wordml/cex" xmlns:w16cid="http://schemas.microsoft.com/office/word/2016/wordml/cid" xmlns:w16="http://schemas.microsoft.com/office/word/2018/wordml" xmlns:w16du="http://schemas.microsoft.com/office/word/2023/wordml/word16du" xmlns:w16sdtdh="http://schemas.microsoft.com/office/word/2020/wordml/sdtdatahash" xmlns:w16se="http://schemas.microsoft.com/office/word/2015/wordml/symex" xmlns:wpg="http://schemas.microsoft.com/office/word/2010/wordprocessingGroup" xmlns:wpi="http://schemas.microsoft.com/office/word/2010/wordprocessingInk" xmlns:wne="http://schemas.microsoft.com/office/word/2006/wordml" xmlns:wps="http://schemas.microsoft.com/office/word/2010/wordprocessingShape" mc:Ignorable="w14 w15 w16se w16cid w16 w16cex w16sdtdh w16du wp14">
   <w:tbl>
     <w:tblPr>
       <w:tblW w:w="0" w:type="auto"/>
@@ -2285,7 +2429,7 @@
 </file>
 
 <file path=word/header2.xml><?xml version="1.0" encoding="utf-8"?>
-<w:hdr xmlns:wpc="http://schemas.microsoft.com/office/word/2010/wordprocessingCanvas" xmlns:cx="http://schemas.microsoft.com/office/drawing/2014/chartex" xmlns:cx1="http://schemas.microsoft.com/office/drawing/2015/9/8/chartex" xmlns:cx2="http://schemas.microsoft.com/office/drawing/2015/10/21/chartex" xmlns:cx3="http://schemas.microsoft.com/office/drawing/2016/5/9/chartex" xmlns:cx4="http://schemas.microsoft.com/office/drawing/2016/5/10/chartex" xmlns:cx5="http://schemas.microsoft.com/office/drawing/2016/5/11/chartex" xmlns:cx6="http://schemas.microsoft.com/office/drawing/2016/5/12/chartex" xmlns:cx7="http://schemas.microsoft.com/office/drawing/2016/5/13/chartex" xmlns:cx8="http://schemas.microsoft.com/office/drawing/2016/5/14/chartex" xmlns:mc="http://schemas.openxmlformats.org/markup-compatibility/2006" xmlns:aink="http://schemas.microsoft.com/office/drawing/2016/ink" xmlns:am3d="http://schemas.microsoft.com/office/drawing/2017/model3d" xmlns:o="urn:schemas-microsoft-com:office:office" xmlns:r="http://schemas.openxmlformats.org/officeDocument/2006/relationships" xmlns:m="http://schemas.openxmlformats.org/officeDocument/2006/math" xmlns:v="urn:schemas-microsoft-com:vml" xmlns:wp14="http://schemas.microsoft.com/office/word/2010/wordprocessingDrawing" xmlns:wp="http://schemas.openxmlformats.org/drawingml/2006/wordprocessingDrawing" xmlns:w10="urn:schemas-microsoft-com:office:word" xmlns:w="http://schemas.openxmlformats.org/wordprocessingml/2006/main" xmlns:w14="http://schemas.microsoft.com/office/word/2010/wordml" xmlns:w15="http://schemas.microsoft.com/office/word/2012/wordml" xmlns:w16cex="http://schemas.microsoft.com/office/word/2018/wordml/cex" xmlns:w16cid="http://schemas.microsoft.com/office/word/2016/wordml/cid" xmlns:w16="http://schemas.microsoft.com/office/word/2018/wordml" xmlns:w16sdtdh="http://schemas.microsoft.com/office/word/2020/wordml/sdtdatahash" xmlns:w16se="http://schemas.microsoft.com/office/word/2015/wordml/symex" xmlns:wpg="http://schemas.microsoft.com/office/word/2010/wordprocessingGroup" xmlns:wpi="http://schemas.microsoft.com/office/word/2010/wordprocessingInk" xmlns:wne="http://schemas.microsoft.com/office/word/2006/wordml" xmlns:wps="http://schemas.microsoft.com/office/word/2010/wordprocessingShape" mc:Ignorable="w14 w15 w16se w16cid w16 w16cex w16sdtdh wp14">
+<w:hdr xmlns:wpc="http://schemas.microsoft.com/office/word/2010/wordprocessingCanvas" xmlns:cx="http://schemas.microsoft.com/office/drawing/2014/chartex" xmlns:cx1="http://schemas.microsoft.com/office/drawing/2015/9/8/chartex" xmlns:cx2="http://schemas.microsoft.com/office/drawing/2015/10/21/chartex" xmlns:cx3="http://schemas.microsoft.com/office/drawing/2016/5/9/chartex" xmlns:cx4="http://schemas.microsoft.com/office/drawing/2016/5/10/chartex" xmlns:cx5="http://schemas.microsoft.com/office/drawing/2016/5/11/chartex" xmlns:cx6="http://schemas.microsoft.com/office/drawing/2016/5/12/chartex" xmlns:cx7="http://schemas.microsoft.com/office/drawing/2016/5/13/chartex" xmlns:cx8="http://schemas.microsoft.com/office/drawing/2016/5/14/chartex" xmlns:mc="http://schemas.openxmlformats.org/markup-compatibility/2006" xmlns:aink="http://schemas.microsoft.com/office/drawing/2016/ink" xmlns:am3d="http://schemas.microsoft.com/office/drawing/2017/model3d" xmlns:o="urn:schemas-microsoft-com:office:office" xmlns:oel="http://schemas.microsoft.com/office/2019/extlst" xmlns:r="http://schemas.openxmlformats.org/officeDocument/2006/relationships" xmlns:m="http://schemas.openxmlformats.org/officeDocument/2006/math" xmlns:v="urn:schemas-microsoft-com:vml" xmlns:wp14="http://schemas.microsoft.com/office/word/2010/wordprocessingDrawing" xmlns:wp="http://schemas.openxmlformats.org/drawingml/2006/wordprocessingDrawing" xmlns:w10="urn:schemas-microsoft-com:office:word" xmlns:w="http://schemas.openxmlformats.org/wordprocessingml/2006/main" xmlns:w14="http://schemas.microsoft.com/office/word/2010/wordml" xmlns:w15="http://schemas.microsoft.com/office/word/2012/wordml" xmlns:w16cex="http://schemas.microsoft.com/office/word/2018/wordml/cex" xmlns:w16cid="http://schemas.microsoft.com/office/word/2016/wordml/cid" xmlns:w16="http://schemas.microsoft.com/office/word/2018/wordml" xmlns:w16du="http://schemas.microsoft.com/office/word/2023/wordml/word16du" xmlns:w16sdtdh="http://schemas.microsoft.com/office/word/2020/wordml/sdtdatahash" xmlns:w16se="http://schemas.microsoft.com/office/word/2015/wordml/symex" xmlns:wpg="http://schemas.microsoft.com/office/word/2010/wordprocessingGroup" xmlns:wpi="http://schemas.microsoft.com/office/word/2010/wordprocessingInk" xmlns:wne="http://schemas.microsoft.com/office/word/2006/wordml" xmlns:wps="http://schemas.microsoft.com/office/word/2010/wordprocessingShape" mc:Ignorable="w14 w15 w16se w16cid w16 w16cex w16sdtdh w16du wp14">
   <w:p>
     <w:pPr>
       <w:pStyle w:val="Header"/>
@@ -2364,7 +2508,7 @@
             </wp:anchor>
           </w:drawing>
         </mc:Choice>
-        <mc:Fallback xmlns:a="http://schemas.openxmlformats.org/drawingml/2006/main" xmlns:wp14="http://schemas.microsoft.com/office/word/2010/wordml">
+        <mc:Fallback xmlns:wp14="http://schemas.microsoft.com/office/word/2010/wordml" xmlns:a="http://schemas.openxmlformats.org/drawingml/2006/main">
           <w:pict w14:anchorId="032BE556">
             <v:line id="Straight Connector 5" style="position:absolute;z-index:-251657216;visibility:visible;mso-wrap-style:square;mso-width-percent:1000;mso-top-percent:173;mso-wrap-distance-left:9pt;mso-wrap-distance-top:0;mso-wrap-distance-right:9pt;mso-wrap-distance-bottom:0;mso-position-horizontal:center;mso-position-horizontal-relative:page;mso-position-vertical-relative:page;mso-width-percent:1000;mso-top-percent:173;mso-width-relative:page" alt="Header dividing line" o:spid="_x0000_s1026" strokecolor="#5a5a5a [2109]" strokeweight=".5pt" from="0,0" to="612pt,0" w14:anchorId="7C28D1A4" o:gfxdata="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">
               <v:stroke joinstyle="miter"/>
@@ -2379,7 +2523,7 @@
 </file>
 
 <file path=word/numbering.xml><?xml version="1.0" encoding="utf-8"?>
-<w:numbering xmlns:wpc="http://schemas.microsoft.com/office/word/2010/wordprocessingCanvas" xmlns:cx="http://schemas.microsoft.com/office/drawing/2014/chartex" xmlns:cx1="http://schemas.microsoft.com/office/drawing/2015/9/8/chartex" xmlns:cx2="http://schemas.microsoft.com/office/drawing/2015/10/21/chartex" xmlns:cx3="http://schemas.microsoft.com/office/drawing/2016/5/9/chartex" xmlns:cx4="http://schemas.microsoft.com/office/drawing/2016/5/10/chartex" xmlns:cx5="http://schemas.microsoft.com/office/drawing/2016/5/11/chartex" xmlns:cx6="http://schemas.microsoft.com/office/drawing/2016/5/12/chartex" xmlns:cx7="http://schemas.microsoft.com/office/drawing/2016/5/13/chartex" xmlns:cx8="http://schemas.microsoft.com/office/drawing/2016/5/14/chartex" xmlns:mc="http://schemas.openxmlformats.org/markup-compatibility/2006" xmlns:aink="http://schemas.microsoft.com/office/drawing/2016/ink" xmlns:am3d="http://schemas.microsoft.com/office/drawing/2017/model3d" xmlns:o="urn:schemas-microsoft-com:office:office" xmlns:r="http://schemas.openxmlformats.org/officeDocument/2006/relationships" xmlns:m="http://schemas.openxmlformats.org/officeDocument/2006/math" xmlns:v="urn:schemas-microsoft-com:vml" xmlns:wp14="http://schemas.microsoft.com/office/word/2010/wordprocessingDrawing" xmlns:wp="http://schemas.openxmlformats.org/drawingml/2006/wordprocessingDrawing" xmlns:w10="urn:schemas-microsoft-com:office:word" xmlns:w="http://schemas.openxmlformats.org/wordprocessingml/2006/main" xmlns:w14="http://schemas.microsoft.com/office/word/2010/wordml" xmlns:w15="http://schemas.microsoft.com/office/word/2012/wordml" xmlns:w16cex="http://schemas.microsoft.com/office/word/2018/wordml/cex" xmlns:w16cid="http://schemas.microsoft.com/office/word/2016/wordml/cid" xmlns:w16="http://schemas.microsoft.com/office/word/2018/wordml" xmlns:w16sdtdh="http://schemas.microsoft.com/office/word/2020/wordml/sdtdatahash" xmlns:w16se="http://schemas.microsoft.com/office/word/2015/wordml/symex" xmlns:wpg="http://schemas.microsoft.com/office/word/2010/wordprocessingGroup" xmlns:wpi="http://schemas.microsoft.com/office/word/2010/wordprocessingInk" xmlns:wne="http://schemas.microsoft.com/office/word/2006/wordml" xmlns:wps="http://schemas.microsoft.com/office/word/2010/wordprocessingShape" mc:Ignorable="w14 w15 w16se w16cid w16 w16cex w16sdtdh wp14">
+<w:numbering xmlns:wpc="http://schemas.microsoft.com/office/word/2010/wordprocessingCanvas" xmlns:cx="http://schemas.microsoft.com/office/drawing/2014/chartex" xmlns:cx1="http://schemas.microsoft.com/office/drawing/2015/9/8/chartex" xmlns:cx2="http://schemas.microsoft.com/office/drawing/2015/10/21/chartex" xmlns:cx3="http://schemas.microsoft.com/office/drawing/2016/5/9/chartex" xmlns:cx4="http://schemas.microsoft.com/office/drawing/2016/5/10/chartex" xmlns:cx5="http://schemas.microsoft.com/office/drawing/2016/5/11/chartex" xmlns:cx6="http://schemas.microsoft.com/office/drawing/2016/5/12/chartex" xmlns:cx7="http://schemas.microsoft.com/office/drawing/2016/5/13/chartex" xmlns:cx8="http://schemas.microsoft.com/office/drawing/2016/5/14/chartex" xmlns:mc="http://schemas.openxmlformats.org/markup-compatibility/2006" xmlns:aink="http://schemas.microsoft.com/office/drawing/2016/ink" xmlns:am3d="http://schemas.microsoft.com/office/drawing/2017/model3d" xmlns:o="urn:schemas-microsoft-com:office:office" xmlns:oel="http://schemas.microsoft.com/office/2019/extlst" xmlns:r="http://schemas.openxmlformats.org/officeDocument/2006/relationships" xmlns:m="http://schemas.openxmlformats.org/officeDocument/2006/math" xmlns:v="urn:schemas-microsoft-com:vml" xmlns:wp14="http://schemas.microsoft.com/office/word/2010/wordprocessingDrawing" xmlns:wp="http://schemas.openxmlformats.org/drawingml/2006/wordprocessingDrawing" xmlns:w10="urn:schemas-microsoft-com:office:word" xmlns:w="http://schemas.openxmlformats.org/wordprocessingml/2006/main" xmlns:w14="http://schemas.microsoft.com/office/word/2010/wordml" xmlns:w15="http://schemas.microsoft.com/office/word/2012/wordml" xmlns:w16cex="http://schemas.microsoft.com/office/word/2018/wordml/cex" xmlns:w16cid="http://schemas.microsoft.com/office/word/2016/wordml/cid" xmlns:w16="http://schemas.microsoft.com/office/word/2018/wordml" xmlns:w16du="http://schemas.microsoft.com/office/word/2023/wordml/word16du" xmlns:w16sdtdh="http://schemas.microsoft.com/office/word/2020/wordml/sdtdatahash" xmlns:w16se="http://schemas.microsoft.com/office/word/2015/wordml/symex" xmlns:wpg="http://schemas.microsoft.com/office/word/2010/wordprocessingGroup" xmlns:wpi="http://schemas.microsoft.com/office/word/2010/wordprocessingInk" xmlns:wne="http://schemas.microsoft.com/office/word/2006/wordml" xmlns:wps="http://schemas.microsoft.com/office/word/2010/wordprocessingShape" mc:Ignorable="w14 w15 w16se w16cid w16 w16cex w16sdtdh w16du wp14">
   <w:abstractNum w:abstractNumId="0" w15:restartNumberingAfterBreak="0">
     <w:nsid w:val="FFFFFF7C"/>
     <w:multiLevelType w:val="singleLevel"/>
@@ -3465,65 +3609,65 @@
       </w:rPr>
     </w:lvl>
   </w:abstractNum>
-  <w:num w:numId="1">
+  <w:num w:numId="1" w16cid:durableId="538127357">
     <w:abstractNumId w:val="9"/>
   </w:num>
-  <w:num w:numId="2">
+  <w:num w:numId="2" w16cid:durableId="2009358767">
     <w:abstractNumId w:val="8"/>
   </w:num>
-  <w:num w:numId="3">
+  <w:num w:numId="3" w16cid:durableId="2130732175">
     <w:abstractNumId w:val="7"/>
   </w:num>
-  <w:num w:numId="4">
+  <w:num w:numId="4" w16cid:durableId="202644931">
     <w:abstractNumId w:val="6"/>
   </w:num>
-  <w:num w:numId="5">
+  <w:num w:numId="5" w16cid:durableId="330529050">
     <w:abstractNumId w:val="10"/>
   </w:num>
-  <w:num w:numId="6">
+  <w:num w:numId="6" w16cid:durableId="1841309006">
     <w:abstractNumId w:val="3"/>
   </w:num>
-  <w:num w:numId="7">
+  <w:num w:numId="7" w16cid:durableId="839394937">
     <w:abstractNumId w:val="13"/>
   </w:num>
-  <w:num w:numId="8">
+  <w:num w:numId="8" w16cid:durableId="474684523">
     <w:abstractNumId w:val="2"/>
   </w:num>
-  <w:num w:numId="9">
+  <w:num w:numId="9" w16cid:durableId="1709798417">
     <w:abstractNumId w:val="16"/>
   </w:num>
-  <w:num w:numId="10">
+  <w:num w:numId="10" w16cid:durableId="441220009">
     <w:abstractNumId w:val="5"/>
   </w:num>
-  <w:num w:numId="11">
+  <w:num w:numId="11" w16cid:durableId="1770732017">
     <w:abstractNumId w:val="4"/>
   </w:num>
-  <w:num w:numId="12">
+  <w:num w:numId="12" w16cid:durableId="1420374106">
     <w:abstractNumId w:val="1"/>
   </w:num>
-  <w:num w:numId="13">
+  <w:num w:numId="13" w16cid:durableId="2049138205">
     <w:abstractNumId w:val="0"/>
   </w:num>
-  <w:num w:numId="14">
+  <w:num w:numId="14" w16cid:durableId="940145028">
     <w:abstractNumId w:val="17"/>
   </w:num>
-  <w:num w:numId="15">
+  <w:num w:numId="15" w16cid:durableId="890579012">
     <w:abstractNumId w:val="12"/>
   </w:num>
-  <w:num w:numId="16">
+  <w:num w:numId="16" w16cid:durableId="208107620">
     <w:abstractNumId w:val="11"/>
   </w:num>
-  <w:num w:numId="17">
+  <w:num w:numId="17" w16cid:durableId="1002009974">
     <w:abstractNumId w:val="14"/>
   </w:num>
-  <w:num w:numId="18">
+  <w:num w:numId="18" w16cid:durableId="1822772519">
     <w:abstractNumId w:val="15"/>
   </w:num>
 </w:numbering>
 </file>
 
 <file path=word/styles.xml><?xml version="1.0" encoding="utf-8"?>
-<w:styles xmlns:mc="http://schemas.openxmlformats.org/markup-compatibility/2006" xmlns:r="http://schemas.openxmlformats.org/officeDocument/2006/relationships" xmlns:w="http://schemas.openxmlformats.org/wordprocessingml/2006/main" xmlns:w14="http://schemas.microsoft.com/office/word/2010/wordml" xmlns:w15="http://schemas.microsoft.com/office/word/2012/wordml" xmlns:w16cex="http://schemas.microsoft.com/office/word/2018/wordml/cex" xmlns:w16cid="http://schemas.microsoft.com/office/word/2016/wordml/cid" xmlns:w16="http://schemas.microsoft.com/office/word/2018/wordml" xmlns:w16sdtdh="http://schemas.microsoft.com/office/word/2020/wordml/sdtdatahash" xmlns:w16se="http://schemas.microsoft.com/office/word/2015/wordml/symex" mc:Ignorable="w14 w15 w16se w16cid w16 w16cex w16sdtdh">
+<w:styles xmlns:mc="http://schemas.openxmlformats.org/markup-compatibility/2006" xmlns:r="http://schemas.openxmlformats.org/officeDocument/2006/relationships" xmlns:w="http://schemas.openxmlformats.org/wordprocessingml/2006/main" xmlns:w14="http://schemas.microsoft.com/office/word/2010/wordml" xmlns:w15="http://schemas.microsoft.com/office/word/2012/wordml" xmlns:w16cex="http://schemas.microsoft.com/office/word/2018/wordml/cex" xmlns:w16cid="http://schemas.microsoft.com/office/word/2016/wordml/cid" xmlns:w16="http://schemas.microsoft.com/office/word/2018/wordml" xmlns:w16du="http://schemas.microsoft.com/office/word/2023/wordml/word16du" xmlns:w16sdtdh="http://schemas.microsoft.com/office/word/2020/wordml/sdtdatahash" xmlns:w16se="http://schemas.microsoft.com/office/word/2015/wordml/symex" mc:Ignorable="w14 w15 w16se w16cid w16 w16cex w16sdtdh w16du">
   <w:docDefaults>
     <w:rPrDefault>
       <w:rPr>
@@ -28172,7 +28316,7 @@
 </file>
 
 <file path=word/glossary/document.xml><?xml version="1.0" encoding="utf-8"?>
-<w:glossaryDocument xmlns:wpc="http://schemas.microsoft.com/office/word/2010/wordprocessingCanvas" xmlns:cx="http://schemas.microsoft.com/office/drawing/2014/chartex" xmlns:cx1="http://schemas.microsoft.com/office/drawing/2015/9/8/chartex" xmlns:cx2="http://schemas.microsoft.com/office/drawing/2015/10/21/chartex" xmlns:cx3="http://schemas.microsoft.com/office/drawing/2016/5/9/chartex" xmlns:cx4="http://schemas.microsoft.com/office/drawing/2016/5/10/chartex" xmlns:cx5="http://schemas.microsoft.com/office/drawing/2016/5/11/chartex" xmlns:cx6="http://schemas.microsoft.com/office/drawing/2016/5/12/chartex" xmlns:cx7="http://schemas.microsoft.com/office/drawing/2016/5/13/chartex" xmlns:cx8="http://schemas.microsoft.com/office/drawing/2016/5/14/chartex" xmlns:mc="http://schemas.openxmlformats.org/markup-compatibility/2006" xmlns:aink="http://schemas.microsoft.com/office/drawing/2016/ink" xmlns:am3d="http://schemas.microsoft.com/office/drawing/2017/model3d" xmlns:o="urn:schemas-microsoft-com:office:office" xmlns:r="http://schemas.openxmlformats.org/officeDocument/2006/relationships" xmlns:m="http://schemas.openxmlformats.org/officeDocument/2006/math" xmlns:v="urn:schemas-microsoft-com:vml" xmlns:wp14="http://schemas.microsoft.com/office/word/2010/wordprocessingDrawing" xmlns:wp="http://schemas.openxmlformats.org/drawingml/2006/wordprocessingDrawing" xmlns:w10="urn:schemas-microsoft-com:office:word" xmlns:w="http://schemas.openxmlformats.org/wordprocessingml/2006/main" xmlns:w14="http://schemas.microsoft.com/office/word/2010/wordml" xmlns:w15="http://schemas.microsoft.com/office/word/2012/wordml" xmlns:w16cex="http://schemas.microsoft.com/office/word/2018/wordml/cex" xmlns:w16cid="http://schemas.microsoft.com/office/word/2016/wordml/cid" xmlns:w16="http://schemas.microsoft.com/office/word/2018/wordml" xmlns:w16sdtdh="http://schemas.microsoft.com/office/word/2020/wordml/sdtdatahash" xmlns:w16se="http://schemas.microsoft.com/office/word/2015/wordml/symex" xmlns:wpg="http://schemas.microsoft.com/office/word/2010/wordprocessingGroup" xmlns:wpi="http://schemas.microsoft.com/office/word/2010/wordprocessingInk" xmlns:wne="http://schemas.microsoft.com/office/word/2006/wordml" xmlns:wps="http://schemas.microsoft.com/office/word/2010/wordprocessingShape" mc:Ignorable="w14 w15 w16se w16cid w16 w16cex w16sdtdh wp14">
+<w:glossaryDocument xmlns:wpc="http://schemas.microsoft.com/office/word/2010/wordprocessingCanvas" xmlns:cx="http://schemas.microsoft.com/office/drawing/2014/chartex" xmlns:cx1="http://schemas.microsoft.com/office/drawing/2015/9/8/chartex" xmlns:cx2="http://schemas.microsoft.com/office/drawing/2015/10/21/chartex" xmlns:cx3="http://schemas.microsoft.com/office/drawing/2016/5/9/chartex" xmlns:cx4="http://schemas.microsoft.com/office/drawing/2016/5/10/chartex" xmlns:cx5="http://schemas.microsoft.com/office/drawing/2016/5/11/chartex" xmlns:cx6="http://schemas.microsoft.com/office/drawing/2016/5/12/chartex" xmlns:cx7="http://schemas.microsoft.com/office/drawing/2016/5/13/chartex" xmlns:cx8="http://schemas.microsoft.com/office/drawing/2016/5/14/chartex" xmlns:mc="http://schemas.openxmlformats.org/markup-compatibility/2006" xmlns:aink="http://schemas.microsoft.com/office/drawing/2016/ink" xmlns:am3d="http://schemas.microsoft.com/office/drawing/2017/model3d" xmlns:o="urn:schemas-microsoft-com:office:office" xmlns:oel="http://schemas.microsoft.com/office/2019/extlst" xmlns:r="http://schemas.openxmlformats.org/officeDocument/2006/relationships" xmlns:m="http://schemas.openxmlformats.org/officeDocument/2006/math" xmlns:v="urn:schemas-microsoft-com:vml" xmlns:wp14="http://schemas.microsoft.com/office/word/2010/wordprocessingDrawing" xmlns:wp="http://schemas.openxmlformats.org/drawingml/2006/wordprocessingDrawing" xmlns:w10="urn:schemas-microsoft-com:office:word" xmlns:w="http://schemas.openxmlformats.org/wordprocessingml/2006/main" xmlns:w14="http://schemas.microsoft.com/office/word/2010/wordml" xmlns:w15="http://schemas.microsoft.com/office/word/2012/wordml" xmlns:w16cex="http://schemas.microsoft.com/office/word/2018/wordml/cex" xmlns:w16cid="http://schemas.microsoft.com/office/word/2016/wordml/cid" xmlns:w16="http://schemas.microsoft.com/office/word/2018/wordml" xmlns:w16du="http://schemas.microsoft.com/office/word/2023/wordml/word16du" xmlns:w16sdtdh="http://schemas.microsoft.com/office/word/2020/wordml/sdtdatahash" xmlns:w16se="http://schemas.microsoft.com/office/word/2015/wordml/symex" xmlns:wpg="http://schemas.microsoft.com/office/word/2010/wordprocessingGroup" xmlns:wpi="http://schemas.microsoft.com/office/word/2010/wordprocessingInk" xmlns:wne="http://schemas.microsoft.com/office/word/2006/wordml" xmlns:wps="http://schemas.microsoft.com/office/word/2010/wordprocessingShape" mc:Ignorable="w14 w15 w16se w16cid w16 w16cex w16sdtdh w16du wp14">
   <w:docParts>
     <w:docPart>
       <w:docPartPr>
@@ -28309,7 +28453,7 @@
 </file>
 
 <file path=word/glossary/fontTable.xml><?xml version="1.0" encoding="utf-8"?>
-<w:fonts xmlns:mc="http://schemas.openxmlformats.org/markup-compatibility/2006" xmlns:r="http://schemas.openxmlformats.org/officeDocument/2006/relationships" xmlns:w="http://schemas.openxmlformats.org/wordprocessingml/2006/main" xmlns:w14="http://schemas.microsoft.com/office/word/2010/wordml" xmlns:w15="http://schemas.microsoft.com/office/word/2012/wordml" xmlns:w16cex="http://schemas.microsoft.com/office/word/2018/wordml/cex" xmlns:w16cid="http://schemas.microsoft.com/office/word/2016/wordml/cid" xmlns:w16="http://schemas.microsoft.com/office/word/2018/wordml" xmlns:w16sdtdh="http://schemas.microsoft.com/office/word/2020/wordml/sdtdatahash" xmlns:w16se="http://schemas.microsoft.com/office/word/2015/wordml/symex" mc:Ignorable="w14 w15 w16se w16cid w16 w16cex w16sdtdh">
+<w:fonts xmlns:mc="http://schemas.openxmlformats.org/markup-compatibility/2006" xmlns:r="http://schemas.openxmlformats.org/officeDocument/2006/relationships" xmlns:w="http://schemas.openxmlformats.org/wordprocessingml/2006/main" xmlns:w14="http://schemas.microsoft.com/office/word/2010/wordml" xmlns:w15="http://schemas.microsoft.com/office/word/2012/wordml" xmlns:w16cex="http://schemas.microsoft.com/office/word/2018/wordml/cex" xmlns:w16cid="http://schemas.microsoft.com/office/word/2016/wordml/cid" xmlns:w16="http://schemas.microsoft.com/office/word/2018/wordml" xmlns:w16du="http://schemas.microsoft.com/office/word/2023/wordml/word16du" xmlns:w16sdtdh="http://schemas.microsoft.com/office/word/2020/wordml/sdtdatahash" xmlns:w16se="http://schemas.microsoft.com/office/word/2015/wordml/symex" mc:Ignorable="w14 w15 w16se w16cid w16 w16cex w16sdtdh w16du">
   <w:font w:name="Symbol">
     <w:panose1 w:val="05050102010706020507"/>
     <w:charset w:val="02"/>
@@ -28366,18 +28510,23 @@
     <w:pitch w:val="variable"/>
     <w:sig w:usb0="E4002EFF" w:usb1="C000E47F" w:usb2="00000009" w:usb3="00000000" w:csb0="000001FF" w:csb1="00000000"/>
   </w:font>
-  <w:font w:name="Calibri Light">
-    <w:panose1 w:val="020F0302020204030204"/>
+  <w:font w:name="Aptos">
     <w:charset w:val="00"/>
     <w:family w:val="swiss"/>
     <w:pitch w:val="variable"/>
-    <w:sig w:usb0="E4002EFF" w:usb1="C000247B" w:usb2="00000009" w:usb3="00000000" w:csb0="000001FF" w:csb1="00000000"/>
+    <w:sig w:usb0="20000287" w:usb1="00000003" w:usb2="00000000" w:usb3="00000000" w:csb0="0000019F" w:csb1="00000000"/>
+  </w:font>
+  <w:font w:name="Aptos Display">
+    <w:charset w:val="00"/>
+    <w:family w:val="swiss"/>
+    <w:pitch w:val="variable"/>
+    <w:sig w:usb0="20000287" w:usb1="00000003" w:usb2="00000000" w:usb3="00000000" w:csb0="0000019F" w:csb1="00000000"/>
   </w:font>
 </w:fonts>
 </file>
 
 <file path=word/glossary/settings.xml><?xml version="1.0" encoding="utf-8"?>
-<w:settings xmlns:mc="http://schemas.openxmlformats.org/markup-compatibility/2006" xmlns:o="urn:schemas-microsoft-com:office:office" xmlns:r="http://schemas.openxmlformats.org/officeDocument/2006/relationships" xmlns:m="http://schemas.openxmlformats.org/officeDocument/2006/math" xmlns:v="urn:schemas-microsoft-com:vml" xmlns:w10="urn:schemas-microsoft-com:office:word" xmlns:w="http://schemas.openxmlformats.org/wordprocessingml/2006/main" xmlns:w14="http://schemas.microsoft.com/office/word/2010/wordml" xmlns:w15="http://schemas.microsoft.com/office/word/2012/wordml" xmlns:w16cex="http://schemas.microsoft.com/office/word/2018/wordml/cex" xmlns:w16cid="http://schemas.microsoft.com/office/word/2016/wordml/cid" xmlns:w16="http://schemas.microsoft.com/office/word/2018/wordml" xmlns:w16sdtdh="http://schemas.microsoft.com/office/word/2020/wordml/sdtdatahash" xmlns:w16se="http://schemas.microsoft.com/office/word/2015/wordml/symex" xmlns:sl="http://schemas.openxmlformats.org/schemaLibrary/2006/main" mc:Ignorable="w14 w15 w16se w16cid w16 w16cex w16sdtdh">
+<w:settings xmlns:mc="http://schemas.openxmlformats.org/markup-compatibility/2006" xmlns:o="urn:schemas-microsoft-com:office:office" xmlns:r="http://schemas.openxmlformats.org/officeDocument/2006/relationships" xmlns:m="http://schemas.openxmlformats.org/officeDocument/2006/math" xmlns:v="urn:schemas-microsoft-com:vml" xmlns:w10="urn:schemas-microsoft-com:office:word" xmlns:w="http://schemas.openxmlformats.org/wordprocessingml/2006/main" xmlns:w14="http://schemas.microsoft.com/office/word/2010/wordml" xmlns:w15="http://schemas.microsoft.com/office/word/2012/wordml" xmlns:w16cex="http://schemas.microsoft.com/office/word/2018/wordml/cex" xmlns:w16cid="http://schemas.microsoft.com/office/word/2016/wordml/cid" xmlns:w16="http://schemas.microsoft.com/office/word/2018/wordml" xmlns:w16du="http://schemas.microsoft.com/office/word/2023/wordml/word16du" xmlns:w16sdtdh="http://schemas.microsoft.com/office/word/2020/wordml/sdtdatahash" xmlns:w16se="http://schemas.microsoft.com/office/word/2015/wordml/symex" xmlns:sl="http://schemas.openxmlformats.org/schemaLibrary/2006/main" mc:Ignorable="w14 w15 w16se w16cid w16 w16cex w16sdtdh w16du">
   <w:view w:val="normal"/>
   <w:defaultTabStop w:val="720"/>
   <w:characterSpacingControl w:val="doNotCompress"/>
@@ -28395,6 +28544,7 @@
     <w:rsid w:val="0004401C"/>
     <w:rsid w:val="0005492B"/>
     <w:rsid w:val="000E4CFB"/>
+    <w:rsid w:val="001711DC"/>
     <w:rsid w:val="002E1190"/>
     <w:rsid w:val="00326D27"/>
     <w:rsid w:val="005E6FB2"/>
@@ -28438,7 +28588,7 @@
 </file>
 
 <file path=word/glossary/styles.xml><?xml version="1.0" encoding="utf-8"?>
-<w:styles xmlns:mc="http://schemas.openxmlformats.org/markup-compatibility/2006" xmlns:r="http://schemas.openxmlformats.org/officeDocument/2006/relationships" xmlns:w="http://schemas.openxmlformats.org/wordprocessingml/2006/main" xmlns:w14="http://schemas.microsoft.com/office/word/2010/wordml" xmlns:w15="http://schemas.microsoft.com/office/word/2012/wordml" xmlns:w16cex="http://schemas.microsoft.com/office/word/2018/wordml/cex" xmlns:w16cid="http://schemas.microsoft.com/office/word/2016/wordml/cid" xmlns:w16="http://schemas.microsoft.com/office/word/2018/wordml" xmlns:w16sdtdh="http://schemas.microsoft.com/office/word/2020/wordml/sdtdatahash" xmlns:w16se="http://schemas.microsoft.com/office/word/2015/wordml/symex" mc:Ignorable="w14 w15 w16se w16cid w16 w16cex w16sdtdh">
+<w:styles xmlns:mc="http://schemas.openxmlformats.org/markup-compatibility/2006" xmlns:r="http://schemas.openxmlformats.org/officeDocument/2006/relationships" xmlns:w="http://schemas.openxmlformats.org/wordprocessingml/2006/main" xmlns:w14="http://schemas.microsoft.com/office/word/2010/wordml" xmlns:w15="http://schemas.microsoft.com/office/word/2012/wordml" xmlns:w16cex="http://schemas.microsoft.com/office/word/2018/wordml/cex" xmlns:w16cid="http://schemas.microsoft.com/office/word/2016/wordml/cid" xmlns:w16="http://schemas.microsoft.com/office/word/2018/wordml" xmlns:w16du="http://schemas.microsoft.com/office/word/2023/wordml/word16du" xmlns:w16sdtdh="http://schemas.microsoft.com/office/word/2020/wordml/sdtdatahash" xmlns:w16se="http://schemas.microsoft.com/office/word/2015/wordml/symex" mc:Ignorable="w14 w15 w16se w16cid w16 w16cex w16sdtdh w16du">
   <w:docDefaults>
     <w:rPrDefault>
       <w:rPr>
@@ -28913,7 +29063,7 @@
 </file>
 
 <file path=word/glossary/webSettings.xml><?xml version="1.0" encoding="utf-8"?>
-<w:webSettings xmlns:mc="http://schemas.openxmlformats.org/markup-compatibility/2006" xmlns:r="http://schemas.openxmlformats.org/officeDocument/2006/relationships" xmlns:w="http://schemas.openxmlformats.org/wordprocessingml/2006/main" xmlns:w14="http://schemas.microsoft.com/office/word/2010/wordml" xmlns:w15="http://schemas.microsoft.com/office/word/2012/wordml" xmlns:w16cex="http://schemas.microsoft.com/office/word/2018/wordml/cex" xmlns:w16cid="http://schemas.microsoft.com/office/word/2016/wordml/cid" xmlns:w16="http://schemas.microsoft.com/office/word/2018/wordml" xmlns:w16sdtdh="http://schemas.microsoft.com/office/word/2020/wordml/sdtdatahash" xmlns:w16se="http://schemas.microsoft.com/office/word/2015/wordml/symex" mc:Ignorable="w14 w15 w16se w16cid w16 w16cex w16sdtdh">
+<w:webSettings xmlns:mc="http://schemas.openxmlformats.org/markup-compatibility/2006" xmlns:r="http://schemas.openxmlformats.org/officeDocument/2006/relationships" xmlns:w="http://schemas.openxmlformats.org/wordprocessingml/2006/main" xmlns:w14="http://schemas.microsoft.com/office/word/2010/wordml" xmlns:w15="http://schemas.microsoft.com/office/word/2012/wordml" xmlns:w16cex="http://schemas.microsoft.com/office/word/2018/wordml/cex" xmlns:w16cid="http://schemas.microsoft.com/office/word/2016/wordml/cid" xmlns:w16="http://schemas.microsoft.com/office/word/2018/wordml" xmlns:w16du="http://schemas.microsoft.com/office/word/2023/wordml/word16du" xmlns:w16sdtdh="http://schemas.microsoft.com/office/word/2020/wordml/sdtdatahash" xmlns:w16se="http://schemas.microsoft.com/office/word/2015/wordml/symex" mc:Ignorable="w14 w15 w16se w16cid w16 w16cex w16sdtdh w16du">
   <w:optimizeForBrowser/>
   <w:allowPNG/>
 </w:webSettings>
@@ -29130,4 +29280,10 @@
     <ds:schemaRef ds:uri="http://schemas.openxmlformats.org/officeDocument/2006/bibliography"/>
   </ds:schemaRefs>
 </ds:datastoreItem>
+</file>
+
+<file path=docMetadata/LabelInfo.xml><?xml version="1.0" encoding="utf-8"?>
+<clbl:labelList xmlns:clbl="http://schemas.microsoft.com/office/2020/mipLabelMetadata">
+  <clbl:label id="{f42aa342-8706-4288-bd11-ebb85995028c}" enabled="1" method="Standard" siteId="{72f988bf-86f1-41af-91ab-2d7cd011db47}" contentBits="0" removed="0"/>
+</clbl:labelList>
 </file>
</xml_diff>

<commit_message>
new email and design skills
</commit_message>
<xml_diff>
--- a/files/Abhay Sawhney Resume.docx
+++ b/files/Abhay Sawhney Resume.docx
@@ -1,6 +1,6 @@
 
 <file path=word/document.xml><?xml version="1.0" encoding="utf-8"?>
-<w:document xmlns:wpc="http://schemas.microsoft.com/office/word/2010/wordprocessingCanvas" xmlns:cx="http://schemas.microsoft.com/office/drawing/2014/chartex" xmlns:cx1="http://schemas.microsoft.com/office/drawing/2015/9/8/chartex" xmlns:cx2="http://schemas.microsoft.com/office/drawing/2015/10/21/chartex" xmlns:cx3="http://schemas.microsoft.com/office/drawing/2016/5/9/chartex" xmlns:cx4="http://schemas.microsoft.com/office/drawing/2016/5/10/chartex" xmlns:cx5="http://schemas.microsoft.com/office/drawing/2016/5/11/chartex" xmlns:cx6="http://schemas.microsoft.com/office/drawing/2016/5/12/chartex" xmlns:cx7="http://schemas.microsoft.com/office/drawing/2016/5/13/chartex" xmlns:cx8="http://schemas.microsoft.com/office/drawing/2016/5/14/chartex" xmlns:mc="http://schemas.openxmlformats.org/markup-compatibility/2006" xmlns:aink="http://schemas.microsoft.com/office/drawing/2016/ink" xmlns:am3d="http://schemas.microsoft.com/office/drawing/2017/model3d" xmlns:o="urn:schemas-microsoft-com:office:office" xmlns:oel="http://schemas.microsoft.com/office/2019/extlst" xmlns:r="http://schemas.openxmlformats.org/officeDocument/2006/relationships" xmlns:m="http://schemas.openxmlformats.org/officeDocument/2006/math" xmlns:v="urn:schemas-microsoft-com:vml" xmlns:wp14="http://schemas.microsoft.com/office/word/2010/wordprocessingDrawing" xmlns:wp="http://schemas.openxmlformats.org/drawingml/2006/wordprocessingDrawing" xmlns:w10="urn:schemas-microsoft-com:office:word" xmlns:w="http://schemas.openxmlformats.org/wordprocessingml/2006/main" xmlns:w14="http://schemas.microsoft.com/office/word/2010/wordml" xmlns:w15="http://schemas.microsoft.com/office/word/2012/wordml" xmlns:w16cex="http://schemas.microsoft.com/office/word/2018/wordml/cex" xmlns:w16cid="http://schemas.microsoft.com/office/word/2016/wordml/cid" xmlns:w16="http://schemas.microsoft.com/office/word/2018/wordml" xmlns:w16du="http://schemas.microsoft.com/office/word/2023/wordml/word16du" xmlns:w16sdtdh="http://schemas.microsoft.com/office/word/2020/wordml/sdtdatahash" xmlns:w16se="http://schemas.microsoft.com/office/word/2015/wordml/symex" xmlns:wpg="http://schemas.microsoft.com/office/word/2010/wordprocessingGroup" xmlns:wpi="http://schemas.microsoft.com/office/word/2010/wordprocessingInk" xmlns:wne="http://schemas.microsoft.com/office/word/2006/wordml" xmlns:wps="http://schemas.microsoft.com/office/word/2010/wordprocessingShape" mc:Ignorable="w14 w15 w16se w16cid w16 w16cex w16sdtdh w16du wp14">
+<w:document xmlns:wpc="http://schemas.microsoft.com/office/word/2010/wordprocessingCanvas" xmlns:cx="http://schemas.microsoft.com/office/drawing/2014/chartex" xmlns:cx1="http://schemas.microsoft.com/office/drawing/2015/9/8/chartex" xmlns:cx2="http://schemas.microsoft.com/office/drawing/2015/10/21/chartex" xmlns:cx3="http://schemas.microsoft.com/office/drawing/2016/5/9/chartex" xmlns:cx4="http://schemas.microsoft.com/office/drawing/2016/5/10/chartex" xmlns:cx5="http://schemas.microsoft.com/office/drawing/2016/5/11/chartex" xmlns:cx6="http://schemas.microsoft.com/office/drawing/2016/5/12/chartex" xmlns:cx7="http://schemas.microsoft.com/office/drawing/2016/5/13/chartex" xmlns:cx8="http://schemas.microsoft.com/office/drawing/2016/5/14/chartex" xmlns:mc="http://schemas.openxmlformats.org/markup-compatibility/2006" xmlns:aink="http://schemas.microsoft.com/office/drawing/2016/ink" xmlns:am3d="http://schemas.microsoft.com/office/drawing/2017/model3d" xmlns:o="urn:schemas-microsoft-com:office:office" xmlns:oel="http://schemas.microsoft.com/office/2019/extlst" xmlns:r="http://schemas.openxmlformats.org/officeDocument/2006/relationships" xmlns:m="http://schemas.openxmlformats.org/officeDocument/2006/math" xmlns:v="urn:schemas-microsoft-com:vml" xmlns:wp14="http://schemas.microsoft.com/office/word/2010/wordprocessingDrawing" xmlns:wp="http://schemas.openxmlformats.org/drawingml/2006/wordprocessingDrawing" xmlns:w10="urn:schemas-microsoft-com:office:word" xmlns:w="http://schemas.openxmlformats.org/wordprocessingml/2006/main" xmlns:w14="http://schemas.microsoft.com/office/word/2010/wordml" xmlns:w15="http://schemas.microsoft.com/office/word/2012/wordml" xmlns:w16cex="http://schemas.microsoft.com/office/word/2018/wordml/cex" xmlns:w16cid="http://schemas.microsoft.com/office/word/2016/wordml/cid" xmlns:w16="http://schemas.microsoft.com/office/word/2018/wordml" xmlns:w16du="http://schemas.microsoft.com/office/word/2023/wordml/word16du" xmlns:w16sdtdh="http://schemas.microsoft.com/office/word/2020/wordml/sdtdatahash" xmlns:w16sdtfl="http://schemas.microsoft.com/office/word/2024/wordml/sdtformatlock" xmlns:w16se="http://schemas.microsoft.com/office/word/2015/wordml/symex" xmlns:wpg="http://schemas.microsoft.com/office/word/2010/wordprocessingGroup" xmlns:wpi="http://schemas.microsoft.com/office/word/2010/wordprocessingInk" xmlns:wne="http://schemas.microsoft.com/office/word/2006/wordml" xmlns:wps="http://schemas.microsoft.com/office/word/2010/wordprocessingShape" mc:Ignorable="w14 w15 w16se w16cid w16 w16cex w16sdtdh w16sdtfl w16du wp14">
   <w:body>
     <w:tbl>
       <w:tblPr>
@@ -61,7 +61,7 @@
                 <w:rPr>
                   <w:rStyle w:val="Hyperlink"/>
                 </w:rPr>
-                <w:t>amsawhney@ucdavis.edu</w:t>
+                <w:t>abhaymsawhney@gmail.com</w:t>
               </w:r>
             </w:hyperlink>
             <w:r>
@@ -208,6 +208,7 @@
                 <w:b w:val="0"/>
                 <w:i/>
                 <w:iCs/>
+                <w:color w:val="595959" w:themeColor="text1" w:themeTint="A6"/>
                 <w:sz w:val="20"/>
                 <w:szCs w:val="20"/>
               </w:rPr>
@@ -246,7 +247,16 @@
                 <w:sz w:val="20"/>
                 <w:szCs w:val="20"/>
               </w:rPr>
-              <w:t>, business, and marketing</w:t>
+              <w:t xml:space="preserve">, business, and </w:t>
+            </w:r>
+            <w:r>
+              <w:rPr>
+                <w:b w:val="0"/>
+                <w:color w:val="595959" w:themeColor="text1" w:themeTint="A6"/>
+                <w:sz w:val="20"/>
+                <w:szCs w:val="20"/>
+              </w:rPr>
+              <w:t>design</w:t>
             </w:r>
             <w:r>
               <w:rPr>
@@ -264,7 +274,16 @@
                 <w:sz w:val="20"/>
                 <w:szCs w:val="20"/>
               </w:rPr>
-              <w:t>design and scale products, features, and initiatives</w:t>
+              <w:t>build</w:t>
+            </w:r>
+            <w:r>
+              <w:rPr>
+                <w:b w:val="0"/>
+                <w:color w:val="595959" w:themeColor="text1" w:themeTint="A6"/>
+                <w:sz w:val="20"/>
+                <w:szCs w:val="20"/>
+              </w:rPr>
+              <w:t xml:space="preserve"> and scale products</w:t>
             </w:r>
             <w:r>
               <w:rPr>
@@ -275,7 +294,31 @@
                 <w:sz w:val="20"/>
                 <w:szCs w:val="20"/>
               </w:rPr>
-              <w:t xml:space="preserve">. US </w:t>
+              <w:t xml:space="preserve">. </w:t>
+            </w:r>
+          </w:p>
+          <w:p>
+            <w:pPr>
+              <w:pStyle w:val="ContactInfoEmphasis"/>
+              <w:contextualSpacing w:val="0"/>
+              <w:rPr>
+                <w:b w:val="0"/>
+                <w:i/>
+                <w:iCs/>
+                <w:sz w:val="20"/>
+                <w:szCs w:val="20"/>
+              </w:rPr>
+            </w:pPr>
+            <w:r>
+              <w:rPr>
+                <w:b w:val="0"/>
+                <w:i/>
+                <w:iCs/>
+                <w:color w:val="595959" w:themeColor="text1" w:themeTint="A6"/>
+                <w:sz w:val="20"/>
+                <w:szCs w:val="20"/>
+              </w:rPr>
+              <w:t xml:space="preserve">US </w:t>
             </w:r>
             <w:r>
               <w:rPr>
@@ -395,15 +438,6 @@
               <w:t xml:space="preserve"> </w:t>
             </w:r>
             <w:r>
-              <w:t>Figma</w:t>
-            </w:r>
-            <w:r>
-              <w:t>,</w:t>
-            </w:r>
-            <w:r>
-              <w:t xml:space="preserve"> </w:t>
-            </w:r>
-            <w:r>
               <w:t xml:space="preserve">Machine Learning, </w:t>
             </w:r>
             <w:r>
@@ -419,10 +453,10 @@
               <w:t>,</w:t>
             </w:r>
             <w:r>
-              <w:t xml:space="preserve"> Photoshop, </w:t>
+              <w:t xml:space="preserve"> </w:t>
             </w:r>
             <w:r>
-              <w:t>Excel</w:t>
+              <w:t>C++, Python, Kusto</w:t>
             </w:r>
           </w:p>
           <w:p>
@@ -451,9 +485,6 @@
               <w:t xml:space="preserve"> </w:t>
             </w:r>
             <w:r>
-              <w:t xml:space="preserve">UX, </w:t>
-            </w:r>
-            <w:r>
               <w:t>Systems Thinking</w:t>
             </w:r>
             <w:r>
@@ -466,7 +497,13 @@
               <w:t>Public Speaking, Event Organization</w:t>
             </w:r>
             <w:r>
-              <w:t xml:space="preserve">, Data-driven </w:t>
+              <w:t>, Data-</w:t>
+            </w:r>
+            <w:r>
+              <w:t>D</w:t>
+            </w:r>
+            <w:r>
+              <w:t xml:space="preserve">riven </w:t>
             </w:r>
             <w:r>
               <w:t>D</w:t>
@@ -476,6 +513,9 @@
             </w:r>
             <w:r>
               <w:t>s</w:t>
+            </w:r>
+            <w:r>
+              <w:t>, Excel</w:t>
             </w:r>
           </w:p>
           <w:p>
@@ -496,10 +536,26 @@
                 <w:caps/>
                 <w:color w:val="002060"/>
               </w:rPr>
-              <w:t xml:space="preserve">           Programming</w:t>
+              <w:t xml:space="preserve">           </w:t>
             </w:r>
             <w:r>
-              <w:t>: C++, Python, Java, R, MATLAB, MySQL, Kusto Query Language</w:t>
+              <w:rPr>
+                <w:rFonts w:eastAsiaTheme="majorEastAsia" w:cstheme="majorBidi"/>
+                <w:b/>
+                <w:bCs/>
+                <w:caps/>
+                <w:color w:val="002060"/>
+              </w:rPr>
+              <w:t>Design</w:t>
+            </w:r>
+            <w:r>
+              <w:t xml:space="preserve">: </w:t>
+            </w:r>
+            <w:r>
+              <w:t xml:space="preserve">Human-Centered Design, Customer Research, User Journey Mapping, </w:t>
+            </w:r>
+            <w:r>
+              <w:t>Figma, Photoshop</w:t>
             </w:r>
           </w:p>
         </w:tc>
@@ -580,31 +636,7 @@
                 <w:sz w:val="22"/>
                 <w:szCs w:val="22"/>
               </w:rPr>
-              <w:t>20</w:t>
-            </w:r>
-            <w:r>
-              <w:rPr>
-                <w:color w:val="000000" w:themeColor="text1"/>
-                <w:sz w:val="22"/>
-                <w:szCs w:val="22"/>
-              </w:rPr>
-              <w:t>21</w:t>
-            </w:r>
-            <w:r>
-              <w:rPr>
-                <w:color w:val="000000" w:themeColor="text1"/>
-                <w:sz w:val="22"/>
-                <w:szCs w:val="22"/>
-              </w:rPr>
-              <w:t>-</w:t>
-            </w:r>
-            <w:r>
-              <w:rPr>
-                <w:color w:val="000000" w:themeColor="text1"/>
-                <w:sz w:val="22"/>
-                <w:szCs w:val="22"/>
-              </w:rPr>
-              <w:t xml:space="preserve">Present </w:t>
+              <w:t xml:space="preserve">2021-Present </w:t>
             </w:r>
             <w:r>
               <w:rPr>
@@ -764,21 +796,7 @@
                 <w:sz w:val="20"/>
                 <w:szCs w:val="20"/>
               </w:rPr>
-              <w:t xml:space="preserve">Created customer experiences in Azure Portal that delighted customers, increasing user satisfaction by </w:t>
-            </w:r>
-            <w:r>
-              <w:rPr>
-                <w:sz w:val="20"/>
-                <w:szCs w:val="20"/>
-              </w:rPr>
-              <w:t>20</w:t>
-            </w:r>
-            <w:r>
-              <w:rPr>
-                <w:sz w:val="20"/>
-                <w:szCs w:val="20"/>
-              </w:rPr>
-              <w:t>%</w:t>
+              <w:t>Created customer experiences in Azure Portal that delighted customers, increasing user satisfaction by 20%</w:t>
             </w:r>
           </w:p>
           <w:p>
@@ -1030,14 +1048,7 @@
                 <w:sz w:val="20"/>
                 <w:szCs w:val="20"/>
               </w:rPr>
-              <w:t xml:space="preserve"> </w:t>
-            </w:r>
-            <w:r>
-              <w:rPr>
-                <w:sz w:val="20"/>
-                <w:szCs w:val="20"/>
-              </w:rPr>
-              <w:t>developers</w:t>
+              <w:t xml:space="preserve"> developers</w:t>
             </w:r>
           </w:p>
           <w:p>
@@ -2220,7 +2231,7 @@
 </file>
 
 <file path=word/endnotes.xml><?xml version="1.0" encoding="utf-8"?>
-<w:endnotes xmlns:wpc="http://schemas.microsoft.com/office/word/2010/wordprocessingCanvas" xmlns:cx="http://schemas.microsoft.com/office/drawing/2014/chartex" xmlns:cx1="http://schemas.microsoft.com/office/drawing/2015/9/8/chartex" xmlns:cx2="http://schemas.microsoft.com/office/drawing/2015/10/21/chartex" xmlns:cx3="http://schemas.microsoft.com/office/drawing/2016/5/9/chartex" xmlns:cx4="http://schemas.microsoft.com/office/drawing/2016/5/10/chartex" xmlns:cx5="http://schemas.microsoft.com/office/drawing/2016/5/11/chartex" xmlns:cx6="http://schemas.microsoft.com/office/drawing/2016/5/12/chartex" xmlns:cx7="http://schemas.microsoft.com/office/drawing/2016/5/13/chartex" xmlns:cx8="http://schemas.microsoft.com/office/drawing/2016/5/14/chartex" xmlns:mc="http://schemas.openxmlformats.org/markup-compatibility/2006" xmlns:aink="http://schemas.microsoft.com/office/drawing/2016/ink" xmlns:am3d="http://schemas.microsoft.com/office/drawing/2017/model3d" xmlns:o="urn:schemas-microsoft-com:office:office" xmlns:oel="http://schemas.microsoft.com/office/2019/extlst" xmlns:r="http://schemas.openxmlformats.org/officeDocument/2006/relationships" xmlns:m="http://schemas.openxmlformats.org/officeDocument/2006/math" xmlns:v="urn:schemas-microsoft-com:vml" xmlns:wp14="http://schemas.microsoft.com/office/word/2010/wordprocessingDrawing" xmlns:wp="http://schemas.openxmlformats.org/drawingml/2006/wordprocessingDrawing" xmlns:w10="urn:schemas-microsoft-com:office:word" xmlns:w="http://schemas.openxmlformats.org/wordprocessingml/2006/main" xmlns:w14="http://schemas.microsoft.com/office/word/2010/wordml" xmlns:w15="http://schemas.microsoft.com/office/word/2012/wordml" xmlns:w16cex="http://schemas.microsoft.com/office/word/2018/wordml/cex" xmlns:w16cid="http://schemas.microsoft.com/office/word/2016/wordml/cid" xmlns:w16="http://schemas.microsoft.com/office/word/2018/wordml" xmlns:w16du="http://schemas.microsoft.com/office/word/2023/wordml/word16du" xmlns:w16sdtdh="http://schemas.microsoft.com/office/word/2020/wordml/sdtdatahash" xmlns:w16se="http://schemas.microsoft.com/office/word/2015/wordml/symex" xmlns:wpg="http://schemas.microsoft.com/office/word/2010/wordprocessingGroup" xmlns:wpi="http://schemas.microsoft.com/office/word/2010/wordprocessingInk" xmlns:wne="http://schemas.microsoft.com/office/word/2006/wordml" xmlns:wps="http://schemas.microsoft.com/office/word/2010/wordprocessingShape" mc:Ignorable="w14 w15 w16se w16cid w16 w16cex w16sdtdh w16du wp14">
+<w:endnotes xmlns:wpc="http://schemas.microsoft.com/office/word/2010/wordprocessingCanvas" xmlns:cx="http://schemas.microsoft.com/office/drawing/2014/chartex" xmlns:cx1="http://schemas.microsoft.com/office/drawing/2015/9/8/chartex" xmlns:cx2="http://schemas.microsoft.com/office/drawing/2015/10/21/chartex" xmlns:cx3="http://schemas.microsoft.com/office/drawing/2016/5/9/chartex" xmlns:cx4="http://schemas.microsoft.com/office/drawing/2016/5/10/chartex" xmlns:cx5="http://schemas.microsoft.com/office/drawing/2016/5/11/chartex" xmlns:cx6="http://schemas.microsoft.com/office/drawing/2016/5/12/chartex" xmlns:cx7="http://schemas.microsoft.com/office/drawing/2016/5/13/chartex" xmlns:cx8="http://schemas.microsoft.com/office/drawing/2016/5/14/chartex" xmlns:mc="http://schemas.openxmlformats.org/markup-compatibility/2006" xmlns:aink="http://schemas.microsoft.com/office/drawing/2016/ink" xmlns:am3d="http://schemas.microsoft.com/office/drawing/2017/model3d" xmlns:o="urn:schemas-microsoft-com:office:office" xmlns:oel="http://schemas.microsoft.com/office/2019/extlst" xmlns:r="http://schemas.openxmlformats.org/officeDocument/2006/relationships" xmlns:m="http://schemas.openxmlformats.org/officeDocument/2006/math" xmlns:v="urn:schemas-microsoft-com:vml" xmlns:wp14="http://schemas.microsoft.com/office/word/2010/wordprocessingDrawing" xmlns:wp="http://schemas.openxmlformats.org/drawingml/2006/wordprocessingDrawing" xmlns:w10="urn:schemas-microsoft-com:office:word" xmlns:w="http://schemas.openxmlformats.org/wordprocessingml/2006/main" xmlns:w14="http://schemas.microsoft.com/office/word/2010/wordml" xmlns:w15="http://schemas.microsoft.com/office/word/2012/wordml" xmlns:w16cex="http://schemas.microsoft.com/office/word/2018/wordml/cex" xmlns:w16cid="http://schemas.microsoft.com/office/word/2016/wordml/cid" xmlns:w16="http://schemas.microsoft.com/office/word/2018/wordml" xmlns:w16du="http://schemas.microsoft.com/office/word/2023/wordml/word16du" xmlns:w16sdtdh="http://schemas.microsoft.com/office/word/2020/wordml/sdtdatahash" xmlns:w16sdtfl="http://schemas.microsoft.com/office/word/2024/wordml/sdtformatlock" xmlns:w16se="http://schemas.microsoft.com/office/word/2015/wordml/symex" xmlns:wpg="http://schemas.microsoft.com/office/word/2010/wordprocessingGroup" xmlns:wpi="http://schemas.microsoft.com/office/word/2010/wordprocessingInk" xmlns:wne="http://schemas.microsoft.com/office/word/2006/wordml" xmlns:wps="http://schemas.microsoft.com/office/word/2010/wordprocessingShape" mc:Ignorable="w14 w15 w16se w16cid w16 w16cex w16sdtdh w16sdtfl w16du wp14">
   <w:endnote w:type="separator" w:id="-1">
     <w:p>
       <w:r>
@@ -2243,7 +2254,7 @@
 </file>
 
 <file path=word/footer1.xml><?xml version="1.0" encoding="utf-8"?>
-<w:ftr xmlns:wpc="http://schemas.microsoft.com/office/word/2010/wordprocessingCanvas" xmlns:cx="http://schemas.microsoft.com/office/drawing/2014/chartex" xmlns:cx1="http://schemas.microsoft.com/office/drawing/2015/9/8/chartex" xmlns:cx2="http://schemas.microsoft.com/office/drawing/2015/10/21/chartex" xmlns:cx3="http://schemas.microsoft.com/office/drawing/2016/5/9/chartex" xmlns:cx4="http://schemas.microsoft.com/office/drawing/2016/5/10/chartex" xmlns:cx5="http://schemas.microsoft.com/office/drawing/2016/5/11/chartex" xmlns:cx6="http://schemas.microsoft.com/office/drawing/2016/5/12/chartex" xmlns:cx7="http://schemas.microsoft.com/office/drawing/2016/5/13/chartex" xmlns:cx8="http://schemas.microsoft.com/office/drawing/2016/5/14/chartex" xmlns:mc="http://schemas.openxmlformats.org/markup-compatibility/2006" xmlns:aink="http://schemas.microsoft.com/office/drawing/2016/ink" xmlns:am3d="http://schemas.microsoft.com/office/drawing/2017/model3d" xmlns:o="urn:schemas-microsoft-com:office:office" xmlns:oel="http://schemas.microsoft.com/office/2019/extlst" xmlns:r="http://schemas.openxmlformats.org/officeDocument/2006/relationships" xmlns:m="http://schemas.openxmlformats.org/officeDocument/2006/math" xmlns:v="urn:schemas-microsoft-com:vml" xmlns:wp14="http://schemas.microsoft.com/office/word/2010/wordprocessingDrawing" xmlns:wp="http://schemas.openxmlformats.org/drawingml/2006/wordprocessingDrawing" xmlns:w10="urn:schemas-microsoft-com:office:word" xmlns:w="http://schemas.openxmlformats.org/wordprocessingml/2006/main" xmlns:w14="http://schemas.microsoft.com/office/word/2010/wordml" xmlns:w15="http://schemas.microsoft.com/office/word/2012/wordml" xmlns:w16cex="http://schemas.microsoft.com/office/word/2018/wordml/cex" xmlns:w16cid="http://schemas.microsoft.com/office/word/2016/wordml/cid" xmlns:w16="http://schemas.microsoft.com/office/word/2018/wordml" xmlns:w16du="http://schemas.microsoft.com/office/word/2023/wordml/word16du" xmlns:w16sdtdh="http://schemas.microsoft.com/office/word/2020/wordml/sdtdatahash" xmlns:w16se="http://schemas.microsoft.com/office/word/2015/wordml/symex" xmlns:wpg="http://schemas.microsoft.com/office/word/2010/wordprocessingGroup" xmlns:wpi="http://schemas.microsoft.com/office/word/2010/wordprocessingInk" xmlns:wne="http://schemas.microsoft.com/office/word/2006/wordml" xmlns:wps="http://schemas.microsoft.com/office/word/2010/wordprocessingShape" mc:Ignorable="w14 w15 w16se w16cid w16 w16cex w16sdtdh w16du wp14">
+<w:ftr xmlns:wpc="http://schemas.microsoft.com/office/word/2010/wordprocessingCanvas" xmlns:cx="http://schemas.microsoft.com/office/drawing/2014/chartex" xmlns:cx1="http://schemas.microsoft.com/office/drawing/2015/9/8/chartex" xmlns:cx2="http://schemas.microsoft.com/office/drawing/2015/10/21/chartex" xmlns:cx3="http://schemas.microsoft.com/office/drawing/2016/5/9/chartex" xmlns:cx4="http://schemas.microsoft.com/office/drawing/2016/5/10/chartex" xmlns:cx5="http://schemas.microsoft.com/office/drawing/2016/5/11/chartex" xmlns:cx6="http://schemas.microsoft.com/office/drawing/2016/5/12/chartex" xmlns:cx7="http://schemas.microsoft.com/office/drawing/2016/5/13/chartex" xmlns:cx8="http://schemas.microsoft.com/office/drawing/2016/5/14/chartex" xmlns:mc="http://schemas.openxmlformats.org/markup-compatibility/2006" xmlns:aink="http://schemas.microsoft.com/office/drawing/2016/ink" xmlns:am3d="http://schemas.microsoft.com/office/drawing/2017/model3d" xmlns:o="urn:schemas-microsoft-com:office:office" xmlns:oel="http://schemas.microsoft.com/office/2019/extlst" xmlns:r="http://schemas.openxmlformats.org/officeDocument/2006/relationships" xmlns:m="http://schemas.openxmlformats.org/officeDocument/2006/math" xmlns:v="urn:schemas-microsoft-com:vml" xmlns:wp14="http://schemas.microsoft.com/office/word/2010/wordprocessingDrawing" xmlns:wp="http://schemas.openxmlformats.org/drawingml/2006/wordprocessingDrawing" xmlns:w10="urn:schemas-microsoft-com:office:word" xmlns:w="http://schemas.openxmlformats.org/wordprocessingml/2006/main" xmlns:w14="http://schemas.microsoft.com/office/word/2010/wordml" xmlns:w15="http://schemas.microsoft.com/office/word/2012/wordml" xmlns:w16cex="http://schemas.microsoft.com/office/word/2018/wordml/cex" xmlns:w16cid="http://schemas.microsoft.com/office/word/2016/wordml/cid" xmlns:w16="http://schemas.microsoft.com/office/word/2018/wordml" xmlns:w16du="http://schemas.microsoft.com/office/word/2023/wordml/word16du" xmlns:w16sdtdh="http://schemas.microsoft.com/office/word/2020/wordml/sdtdatahash" xmlns:w16sdtfl="http://schemas.microsoft.com/office/word/2024/wordml/sdtformatlock" xmlns:w16se="http://schemas.microsoft.com/office/word/2015/wordml/symex" xmlns:wpg="http://schemas.microsoft.com/office/word/2010/wordprocessingGroup" xmlns:wpi="http://schemas.microsoft.com/office/word/2010/wordprocessingInk" xmlns:wne="http://schemas.microsoft.com/office/word/2006/wordml" xmlns:wps="http://schemas.microsoft.com/office/word/2010/wordprocessingShape" mc:Ignorable="w14 w15 w16se w16cid w16 w16cex w16sdtdh w16sdtfl w16du wp14">
   <w:sdt>
     <w:sdtPr>
       <w:id w:val="-354045513"/>
@@ -2290,7 +2301,7 @@
 </file>
 
 <file path=word/footer2.xml><?xml version="1.0" encoding="utf-8"?>
-<w:ftr xmlns:wpc="http://schemas.microsoft.com/office/word/2010/wordprocessingCanvas" xmlns:cx="http://schemas.microsoft.com/office/drawing/2014/chartex" xmlns:cx1="http://schemas.microsoft.com/office/drawing/2015/9/8/chartex" xmlns:cx2="http://schemas.microsoft.com/office/drawing/2015/10/21/chartex" xmlns:cx3="http://schemas.microsoft.com/office/drawing/2016/5/9/chartex" xmlns:cx4="http://schemas.microsoft.com/office/drawing/2016/5/10/chartex" xmlns:cx5="http://schemas.microsoft.com/office/drawing/2016/5/11/chartex" xmlns:cx6="http://schemas.microsoft.com/office/drawing/2016/5/12/chartex" xmlns:cx7="http://schemas.microsoft.com/office/drawing/2016/5/13/chartex" xmlns:cx8="http://schemas.microsoft.com/office/drawing/2016/5/14/chartex" xmlns:mc="http://schemas.openxmlformats.org/markup-compatibility/2006" xmlns:aink="http://schemas.microsoft.com/office/drawing/2016/ink" xmlns:am3d="http://schemas.microsoft.com/office/drawing/2017/model3d" xmlns:o="urn:schemas-microsoft-com:office:office" xmlns:oel="http://schemas.microsoft.com/office/2019/extlst" xmlns:r="http://schemas.openxmlformats.org/officeDocument/2006/relationships" xmlns:m="http://schemas.openxmlformats.org/officeDocument/2006/math" xmlns:v="urn:schemas-microsoft-com:vml" xmlns:wp14="http://schemas.microsoft.com/office/word/2010/wordprocessingDrawing" xmlns:wp="http://schemas.openxmlformats.org/drawingml/2006/wordprocessingDrawing" xmlns:w10="urn:schemas-microsoft-com:office:word" xmlns:w="http://schemas.openxmlformats.org/wordprocessingml/2006/main" xmlns:w14="http://schemas.microsoft.com/office/word/2010/wordml" xmlns:w15="http://schemas.microsoft.com/office/word/2012/wordml" xmlns:w16cex="http://schemas.microsoft.com/office/word/2018/wordml/cex" xmlns:w16cid="http://schemas.microsoft.com/office/word/2016/wordml/cid" xmlns:w16="http://schemas.microsoft.com/office/word/2018/wordml" xmlns:w16du="http://schemas.microsoft.com/office/word/2023/wordml/word16du" xmlns:w16sdtdh="http://schemas.microsoft.com/office/word/2020/wordml/sdtdatahash" xmlns:w16se="http://schemas.microsoft.com/office/word/2015/wordml/symex" xmlns:wpg="http://schemas.microsoft.com/office/word/2010/wordprocessingGroup" xmlns:wpi="http://schemas.microsoft.com/office/word/2010/wordprocessingInk" xmlns:wne="http://schemas.microsoft.com/office/word/2006/wordml" xmlns:wps="http://schemas.microsoft.com/office/word/2010/wordprocessingShape" mc:Ignorable="w14 w15 w16se w16cid w16 w16cex w16sdtdh w16du wp14">
+<w:ftr xmlns:wpc="http://schemas.microsoft.com/office/word/2010/wordprocessingCanvas" xmlns:cx="http://schemas.microsoft.com/office/drawing/2014/chartex" xmlns:cx1="http://schemas.microsoft.com/office/drawing/2015/9/8/chartex" xmlns:cx2="http://schemas.microsoft.com/office/drawing/2015/10/21/chartex" xmlns:cx3="http://schemas.microsoft.com/office/drawing/2016/5/9/chartex" xmlns:cx4="http://schemas.microsoft.com/office/drawing/2016/5/10/chartex" xmlns:cx5="http://schemas.microsoft.com/office/drawing/2016/5/11/chartex" xmlns:cx6="http://schemas.microsoft.com/office/drawing/2016/5/12/chartex" xmlns:cx7="http://schemas.microsoft.com/office/drawing/2016/5/13/chartex" xmlns:cx8="http://schemas.microsoft.com/office/drawing/2016/5/14/chartex" xmlns:mc="http://schemas.openxmlformats.org/markup-compatibility/2006" xmlns:aink="http://schemas.microsoft.com/office/drawing/2016/ink" xmlns:am3d="http://schemas.microsoft.com/office/drawing/2017/model3d" xmlns:o="urn:schemas-microsoft-com:office:office" xmlns:oel="http://schemas.microsoft.com/office/2019/extlst" xmlns:r="http://schemas.openxmlformats.org/officeDocument/2006/relationships" xmlns:m="http://schemas.openxmlformats.org/officeDocument/2006/math" xmlns:v="urn:schemas-microsoft-com:vml" xmlns:wp14="http://schemas.microsoft.com/office/word/2010/wordprocessingDrawing" xmlns:wp="http://schemas.openxmlformats.org/drawingml/2006/wordprocessingDrawing" xmlns:w10="urn:schemas-microsoft-com:office:word" xmlns:w="http://schemas.openxmlformats.org/wordprocessingml/2006/main" xmlns:w14="http://schemas.microsoft.com/office/word/2010/wordml" xmlns:w15="http://schemas.microsoft.com/office/word/2012/wordml" xmlns:w16cex="http://schemas.microsoft.com/office/word/2018/wordml/cex" xmlns:w16cid="http://schemas.microsoft.com/office/word/2016/wordml/cid" xmlns:w16="http://schemas.microsoft.com/office/word/2018/wordml" xmlns:w16du="http://schemas.microsoft.com/office/word/2023/wordml/word16du" xmlns:w16sdtdh="http://schemas.microsoft.com/office/word/2020/wordml/sdtdatahash" xmlns:w16sdtfl="http://schemas.microsoft.com/office/word/2024/wordml/sdtformatlock" xmlns:w16se="http://schemas.microsoft.com/office/word/2015/wordml/symex" xmlns:wpg="http://schemas.microsoft.com/office/word/2010/wordprocessingGroup" xmlns:wpi="http://schemas.microsoft.com/office/word/2010/wordprocessingInk" xmlns:wne="http://schemas.microsoft.com/office/word/2006/wordml" xmlns:wps="http://schemas.microsoft.com/office/word/2010/wordprocessingShape" mc:Ignorable="w14 w15 w16se w16cid w16 w16cex w16sdtdh w16sdtfl w16du wp14">
   <w:tbl>
     <w:tblPr>
       <w:tblW w:w="0" w:type="auto"/>
@@ -2348,7 +2359,7 @@
 </file>
 
 <file path=word/footnotes.xml><?xml version="1.0" encoding="utf-8"?>
-<w:footnotes xmlns:wpc="http://schemas.microsoft.com/office/word/2010/wordprocessingCanvas" xmlns:cx="http://schemas.microsoft.com/office/drawing/2014/chartex" xmlns:cx1="http://schemas.microsoft.com/office/drawing/2015/9/8/chartex" xmlns:cx2="http://schemas.microsoft.com/office/drawing/2015/10/21/chartex" xmlns:cx3="http://schemas.microsoft.com/office/drawing/2016/5/9/chartex" xmlns:cx4="http://schemas.microsoft.com/office/drawing/2016/5/10/chartex" xmlns:cx5="http://schemas.microsoft.com/office/drawing/2016/5/11/chartex" xmlns:cx6="http://schemas.microsoft.com/office/drawing/2016/5/12/chartex" xmlns:cx7="http://schemas.microsoft.com/office/drawing/2016/5/13/chartex" xmlns:cx8="http://schemas.microsoft.com/office/drawing/2016/5/14/chartex" xmlns:mc="http://schemas.openxmlformats.org/markup-compatibility/2006" xmlns:aink="http://schemas.microsoft.com/office/drawing/2016/ink" xmlns:am3d="http://schemas.microsoft.com/office/drawing/2017/model3d" xmlns:o="urn:schemas-microsoft-com:office:office" xmlns:oel="http://schemas.microsoft.com/office/2019/extlst" xmlns:r="http://schemas.openxmlformats.org/officeDocument/2006/relationships" xmlns:m="http://schemas.openxmlformats.org/officeDocument/2006/math" xmlns:v="urn:schemas-microsoft-com:vml" xmlns:wp14="http://schemas.microsoft.com/office/word/2010/wordprocessingDrawing" xmlns:wp="http://schemas.openxmlformats.org/drawingml/2006/wordprocessingDrawing" xmlns:w10="urn:schemas-microsoft-com:office:word" xmlns:w="http://schemas.openxmlformats.org/wordprocessingml/2006/main" xmlns:w14="http://schemas.microsoft.com/office/word/2010/wordml" xmlns:w15="http://schemas.microsoft.com/office/word/2012/wordml" xmlns:w16cex="http://schemas.microsoft.com/office/word/2018/wordml/cex" xmlns:w16cid="http://schemas.microsoft.com/office/word/2016/wordml/cid" xmlns:w16="http://schemas.microsoft.com/office/word/2018/wordml" xmlns:w16du="http://schemas.microsoft.com/office/word/2023/wordml/word16du" xmlns:w16sdtdh="http://schemas.microsoft.com/office/word/2020/wordml/sdtdatahash" xmlns:w16se="http://schemas.microsoft.com/office/word/2015/wordml/symex" xmlns:wpg="http://schemas.microsoft.com/office/word/2010/wordprocessingGroup" xmlns:wpi="http://schemas.microsoft.com/office/word/2010/wordprocessingInk" xmlns:wne="http://schemas.microsoft.com/office/word/2006/wordml" xmlns:wps="http://schemas.microsoft.com/office/word/2010/wordprocessingShape" mc:Ignorable="w14 w15 w16se w16cid w16 w16cex w16sdtdh w16du wp14">
+<w:footnotes xmlns:wpc="http://schemas.microsoft.com/office/word/2010/wordprocessingCanvas" xmlns:cx="http://schemas.microsoft.com/office/drawing/2014/chartex" xmlns:cx1="http://schemas.microsoft.com/office/drawing/2015/9/8/chartex" xmlns:cx2="http://schemas.microsoft.com/office/drawing/2015/10/21/chartex" xmlns:cx3="http://schemas.microsoft.com/office/drawing/2016/5/9/chartex" xmlns:cx4="http://schemas.microsoft.com/office/drawing/2016/5/10/chartex" xmlns:cx5="http://schemas.microsoft.com/office/drawing/2016/5/11/chartex" xmlns:cx6="http://schemas.microsoft.com/office/drawing/2016/5/12/chartex" xmlns:cx7="http://schemas.microsoft.com/office/drawing/2016/5/13/chartex" xmlns:cx8="http://schemas.microsoft.com/office/drawing/2016/5/14/chartex" xmlns:mc="http://schemas.openxmlformats.org/markup-compatibility/2006" xmlns:aink="http://schemas.microsoft.com/office/drawing/2016/ink" xmlns:am3d="http://schemas.microsoft.com/office/drawing/2017/model3d" xmlns:o="urn:schemas-microsoft-com:office:office" xmlns:oel="http://schemas.microsoft.com/office/2019/extlst" xmlns:r="http://schemas.openxmlformats.org/officeDocument/2006/relationships" xmlns:m="http://schemas.openxmlformats.org/officeDocument/2006/math" xmlns:v="urn:schemas-microsoft-com:vml" xmlns:wp14="http://schemas.microsoft.com/office/word/2010/wordprocessingDrawing" xmlns:wp="http://schemas.openxmlformats.org/drawingml/2006/wordprocessingDrawing" xmlns:w10="urn:schemas-microsoft-com:office:word" xmlns:w="http://schemas.openxmlformats.org/wordprocessingml/2006/main" xmlns:w14="http://schemas.microsoft.com/office/word/2010/wordml" xmlns:w15="http://schemas.microsoft.com/office/word/2012/wordml" xmlns:w16cex="http://schemas.microsoft.com/office/word/2018/wordml/cex" xmlns:w16cid="http://schemas.microsoft.com/office/word/2016/wordml/cid" xmlns:w16="http://schemas.microsoft.com/office/word/2018/wordml" xmlns:w16du="http://schemas.microsoft.com/office/word/2023/wordml/word16du" xmlns:w16sdtdh="http://schemas.microsoft.com/office/word/2020/wordml/sdtdatahash" xmlns:w16sdtfl="http://schemas.microsoft.com/office/word/2024/wordml/sdtformatlock" xmlns:w16se="http://schemas.microsoft.com/office/word/2015/wordml/symex" xmlns:wpg="http://schemas.microsoft.com/office/word/2010/wordprocessingGroup" xmlns:wpi="http://schemas.microsoft.com/office/word/2010/wordprocessingInk" xmlns:wne="http://schemas.microsoft.com/office/word/2006/wordml" xmlns:wps="http://schemas.microsoft.com/office/word/2010/wordprocessingShape" mc:Ignorable="w14 w15 w16se w16cid w16 w16cex w16sdtdh w16sdtfl w16du wp14">
   <w:footnote w:type="separator" w:id="-1">
     <w:p>
       <w:r>
@@ -2371,7 +2382,7 @@
 </file>
 
 <file path=word/header1.xml><?xml version="1.0" encoding="utf-8"?>
-<w:hdr xmlns:wpc="http://schemas.microsoft.com/office/word/2010/wordprocessingCanvas" xmlns:cx="http://schemas.microsoft.com/office/drawing/2014/chartex" xmlns:cx1="http://schemas.microsoft.com/office/drawing/2015/9/8/chartex" xmlns:cx2="http://schemas.microsoft.com/office/drawing/2015/10/21/chartex" xmlns:cx3="http://schemas.microsoft.com/office/drawing/2016/5/9/chartex" xmlns:cx4="http://schemas.microsoft.com/office/drawing/2016/5/10/chartex" xmlns:cx5="http://schemas.microsoft.com/office/drawing/2016/5/11/chartex" xmlns:cx6="http://schemas.microsoft.com/office/drawing/2016/5/12/chartex" xmlns:cx7="http://schemas.microsoft.com/office/drawing/2016/5/13/chartex" xmlns:cx8="http://schemas.microsoft.com/office/drawing/2016/5/14/chartex" xmlns:mc="http://schemas.openxmlformats.org/markup-compatibility/2006" xmlns:aink="http://schemas.microsoft.com/office/drawing/2016/ink" xmlns:am3d="http://schemas.microsoft.com/office/drawing/2017/model3d" xmlns:o="urn:schemas-microsoft-com:office:office" xmlns:oel="http://schemas.microsoft.com/office/2019/extlst" xmlns:r="http://schemas.openxmlformats.org/officeDocument/2006/relationships" xmlns:m="http://schemas.openxmlformats.org/officeDocument/2006/math" xmlns:v="urn:schemas-microsoft-com:vml" xmlns:wp14="http://schemas.microsoft.com/office/word/2010/wordprocessingDrawing" xmlns:wp="http://schemas.openxmlformats.org/drawingml/2006/wordprocessingDrawing" xmlns:w10="urn:schemas-microsoft-com:office:word" xmlns:w="http://schemas.openxmlformats.org/wordprocessingml/2006/main" xmlns:w14="http://schemas.microsoft.com/office/word/2010/wordml" xmlns:w15="http://schemas.microsoft.com/office/word/2012/wordml" xmlns:w16cex="http://schemas.microsoft.com/office/word/2018/wordml/cex" xmlns:w16cid="http://schemas.microsoft.com/office/word/2016/wordml/cid" xmlns:w16="http://schemas.microsoft.com/office/word/2018/wordml" xmlns:w16du="http://schemas.microsoft.com/office/word/2023/wordml/word16du" xmlns:w16sdtdh="http://schemas.microsoft.com/office/word/2020/wordml/sdtdatahash" xmlns:w16se="http://schemas.microsoft.com/office/word/2015/wordml/symex" xmlns:wpg="http://schemas.microsoft.com/office/word/2010/wordprocessingGroup" xmlns:wpi="http://schemas.microsoft.com/office/word/2010/wordprocessingInk" xmlns:wne="http://schemas.microsoft.com/office/word/2006/wordml" xmlns:wps="http://schemas.microsoft.com/office/word/2010/wordprocessingShape" mc:Ignorable="w14 w15 w16se w16cid w16 w16cex w16sdtdh w16du wp14">
+<w:hdr xmlns:wpc="http://schemas.microsoft.com/office/word/2010/wordprocessingCanvas" xmlns:cx="http://schemas.microsoft.com/office/drawing/2014/chartex" xmlns:cx1="http://schemas.microsoft.com/office/drawing/2015/9/8/chartex" xmlns:cx2="http://schemas.microsoft.com/office/drawing/2015/10/21/chartex" xmlns:cx3="http://schemas.microsoft.com/office/drawing/2016/5/9/chartex" xmlns:cx4="http://schemas.microsoft.com/office/drawing/2016/5/10/chartex" xmlns:cx5="http://schemas.microsoft.com/office/drawing/2016/5/11/chartex" xmlns:cx6="http://schemas.microsoft.com/office/drawing/2016/5/12/chartex" xmlns:cx7="http://schemas.microsoft.com/office/drawing/2016/5/13/chartex" xmlns:cx8="http://schemas.microsoft.com/office/drawing/2016/5/14/chartex" xmlns:mc="http://schemas.openxmlformats.org/markup-compatibility/2006" xmlns:aink="http://schemas.microsoft.com/office/drawing/2016/ink" xmlns:am3d="http://schemas.microsoft.com/office/drawing/2017/model3d" xmlns:o="urn:schemas-microsoft-com:office:office" xmlns:oel="http://schemas.microsoft.com/office/2019/extlst" xmlns:r="http://schemas.openxmlformats.org/officeDocument/2006/relationships" xmlns:m="http://schemas.openxmlformats.org/officeDocument/2006/math" xmlns:v="urn:schemas-microsoft-com:vml" xmlns:wp14="http://schemas.microsoft.com/office/word/2010/wordprocessingDrawing" xmlns:wp="http://schemas.openxmlformats.org/drawingml/2006/wordprocessingDrawing" xmlns:w10="urn:schemas-microsoft-com:office:word" xmlns:w="http://schemas.openxmlformats.org/wordprocessingml/2006/main" xmlns:w14="http://schemas.microsoft.com/office/word/2010/wordml" xmlns:w15="http://schemas.microsoft.com/office/word/2012/wordml" xmlns:w16cex="http://schemas.microsoft.com/office/word/2018/wordml/cex" xmlns:w16cid="http://schemas.microsoft.com/office/word/2016/wordml/cid" xmlns:w16="http://schemas.microsoft.com/office/word/2018/wordml" xmlns:w16du="http://schemas.microsoft.com/office/word/2023/wordml/word16du" xmlns:w16sdtdh="http://schemas.microsoft.com/office/word/2020/wordml/sdtdatahash" xmlns:w16sdtfl="http://schemas.microsoft.com/office/word/2024/wordml/sdtformatlock" xmlns:w16se="http://schemas.microsoft.com/office/word/2015/wordml/symex" xmlns:wpg="http://schemas.microsoft.com/office/word/2010/wordprocessingGroup" xmlns:wpi="http://schemas.microsoft.com/office/word/2010/wordprocessingInk" xmlns:wne="http://schemas.microsoft.com/office/word/2006/wordml" xmlns:wps="http://schemas.microsoft.com/office/word/2010/wordprocessingShape" mc:Ignorable="w14 w15 w16se w16cid w16 w16cex w16sdtdh w16sdtfl w16du wp14">
   <w:tbl>
     <w:tblPr>
       <w:tblW w:w="0" w:type="auto"/>
@@ -2429,7 +2440,7 @@
 </file>
 
 <file path=word/header2.xml><?xml version="1.0" encoding="utf-8"?>
-<w:hdr xmlns:wpc="http://schemas.microsoft.com/office/word/2010/wordprocessingCanvas" xmlns:cx="http://schemas.microsoft.com/office/drawing/2014/chartex" xmlns:cx1="http://schemas.microsoft.com/office/drawing/2015/9/8/chartex" xmlns:cx2="http://schemas.microsoft.com/office/drawing/2015/10/21/chartex" xmlns:cx3="http://schemas.microsoft.com/office/drawing/2016/5/9/chartex" xmlns:cx4="http://schemas.microsoft.com/office/drawing/2016/5/10/chartex" xmlns:cx5="http://schemas.microsoft.com/office/drawing/2016/5/11/chartex" xmlns:cx6="http://schemas.microsoft.com/office/drawing/2016/5/12/chartex" xmlns:cx7="http://schemas.microsoft.com/office/drawing/2016/5/13/chartex" xmlns:cx8="http://schemas.microsoft.com/office/drawing/2016/5/14/chartex" xmlns:mc="http://schemas.openxmlformats.org/markup-compatibility/2006" xmlns:aink="http://schemas.microsoft.com/office/drawing/2016/ink" xmlns:am3d="http://schemas.microsoft.com/office/drawing/2017/model3d" xmlns:o="urn:schemas-microsoft-com:office:office" xmlns:oel="http://schemas.microsoft.com/office/2019/extlst" xmlns:r="http://schemas.openxmlformats.org/officeDocument/2006/relationships" xmlns:m="http://schemas.openxmlformats.org/officeDocument/2006/math" xmlns:v="urn:schemas-microsoft-com:vml" xmlns:wp14="http://schemas.microsoft.com/office/word/2010/wordprocessingDrawing" xmlns:wp="http://schemas.openxmlformats.org/drawingml/2006/wordprocessingDrawing" xmlns:w10="urn:schemas-microsoft-com:office:word" xmlns:w="http://schemas.openxmlformats.org/wordprocessingml/2006/main" xmlns:w14="http://schemas.microsoft.com/office/word/2010/wordml" xmlns:w15="http://schemas.microsoft.com/office/word/2012/wordml" xmlns:w16cex="http://schemas.microsoft.com/office/word/2018/wordml/cex" xmlns:w16cid="http://schemas.microsoft.com/office/word/2016/wordml/cid" xmlns:w16="http://schemas.microsoft.com/office/word/2018/wordml" xmlns:w16du="http://schemas.microsoft.com/office/word/2023/wordml/word16du" xmlns:w16sdtdh="http://schemas.microsoft.com/office/word/2020/wordml/sdtdatahash" xmlns:w16se="http://schemas.microsoft.com/office/word/2015/wordml/symex" xmlns:wpg="http://schemas.microsoft.com/office/word/2010/wordprocessingGroup" xmlns:wpi="http://schemas.microsoft.com/office/word/2010/wordprocessingInk" xmlns:wne="http://schemas.microsoft.com/office/word/2006/wordml" xmlns:wps="http://schemas.microsoft.com/office/word/2010/wordprocessingShape" mc:Ignorable="w14 w15 w16se w16cid w16 w16cex w16sdtdh w16du wp14">
+<w:hdr xmlns:wpc="http://schemas.microsoft.com/office/word/2010/wordprocessingCanvas" xmlns:cx="http://schemas.microsoft.com/office/drawing/2014/chartex" xmlns:cx1="http://schemas.microsoft.com/office/drawing/2015/9/8/chartex" xmlns:cx2="http://schemas.microsoft.com/office/drawing/2015/10/21/chartex" xmlns:cx3="http://schemas.microsoft.com/office/drawing/2016/5/9/chartex" xmlns:cx4="http://schemas.microsoft.com/office/drawing/2016/5/10/chartex" xmlns:cx5="http://schemas.microsoft.com/office/drawing/2016/5/11/chartex" xmlns:cx6="http://schemas.microsoft.com/office/drawing/2016/5/12/chartex" xmlns:cx7="http://schemas.microsoft.com/office/drawing/2016/5/13/chartex" xmlns:cx8="http://schemas.microsoft.com/office/drawing/2016/5/14/chartex" xmlns:mc="http://schemas.openxmlformats.org/markup-compatibility/2006" xmlns:aink="http://schemas.microsoft.com/office/drawing/2016/ink" xmlns:am3d="http://schemas.microsoft.com/office/drawing/2017/model3d" xmlns:o="urn:schemas-microsoft-com:office:office" xmlns:oel="http://schemas.microsoft.com/office/2019/extlst" xmlns:r="http://schemas.openxmlformats.org/officeDocument/2006/relationships" xmlns:m="http://schemas.openxmlformats.org/officeDocument/2006/math" xmlns:v="urn:schemas-microsoft-com:vml" xmlns:wp14="http://schemas.microsoft.com/office/word/2010/wordprocessingDrawing" xmlns:wp="http://schemas.openxmlformats.org/drawingml/2006/wordprocessingDrawing" xmlns:w10="urn:schemas-microsoft-com:office:word" xmlns:w="http://schemas.openxmlformats.org/wordprocessingml/2006/main" xmlns:w14="http://schemas.microsoft.com/office/word/2010/wordml" xmlns:w15="http://schemas.microsoft.com/office/word/2012/wordml" xmlns:w16cex="http://schemas.microsoft.com/office/word/2018/wordml/cex" xmlns:w16cid="http://schemas.microsoft.com/office/word/2016/wordml/cid" xmlns:w16="http://schemas.microsoft.com/office/word/2018/wordml" xmlns:w16du="http://schemas.microsoft.com/office/word/2023/wordml/word16du" xmlns:w16sdtdh="http://schemas.microsoft.com/office/word/2020/wordml/sdtdatahash" xmlns:w16sdtfl="http://schemas.microsoft.com/office/word/2024/wordml/sdtformatlock" xmlns:w16se="http://schemas.microsoft.com/office/word/2015/wordml/symex" xmlns:wpg="http://schemas.microsoft.com/office/word/2010/wordprocessingGroup" xmlns:wpi="http://schemas.microsoft.com/office/word/2010/wordprocessingInk" xmlns:wne="http://schemas.microsoft.com/office/word/2006/wordml" xmlns:wps="http://schemas.microsoft.com/office/word/2010/wordprocessingShape" mc:Ignorable="w14 w15 w16se w16cid w16 w16cex w16sdtdh w16sdtfl w16du wp14">
   <w:p>
     <w:pPr>
       <w:pStyle w:val="Header"/>
@@ -2508,7 +2519,7 @@
             </wp:anchor>
           </w:drawing>
         </mc:Choice>
-        <mc:Fallback xmlns:wp14="http://schemas.microsoft.com/office/word/2010/wordml" xmlns:a="http://schemas.openxmlformats.org/drawingml/2006/main">
+        <mc:Fallback xmlns:a="http://schemas.openxmlformats.org/drawingml/2006/main" xmlns:wp14="http://schemas.microsoft.com/office/word/2010/wordml">
           <w:pict w14:anchorId="032BE556">
             <v:line id="Straight Connector 5" style="position:absolute;z-index:-251657216;visibility:visible;mso-wrap-style:square;mso-width-percent:1000;mso-top-percent:173;mso-wrap-distance-left:9pt;mso-wrap-distance-top:0;mso-wrap-distance-right:9pt;mso-wrap-distance-bottom:0;mso-position-horizontal:center;mso-position-horizontal-relative:page;mso-position-vertical-relative:page;mso-width-percent:1000;mso-top-percent:173;mso-width-relative:page" alt="Header dividing line" o:spid="_x0000_s1026" strokecolor="#5a5a5a [2109]" strokeweight=".5pt" from="0,0" to="612pt,0" w14:anchorId="7C28D1A4" o:gfxdata="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">
               <v:stroke joinstyle="miter"/>
@@ -2523,7 +2534,7 @@
 </file>
 
 <file path=word/numbering.xml><?xml version="1.0" encoding="utf-8"?>
-<w:numbering xmlns:wpc="http://schemas.microsoft.com/office/word/2010/wordprocessingCanvas" xmlns:cx="http://schemas.microsoft.com/office/drawing/2014/chartex" xmlns:cx1="http://schemas.microsoft.com/office/drawing/2015/9/8/chartex" xmlns:cx2="http://schemas.microsoft.com/office/drawing/2015/10/21/chartex" xmlns:cx3="http://schemas.microsoft.com/office/drawing/2016/5/9/chartex" xmlns:cx4="http://schemas.microsoft.com/office/drawing/2016/5/10/chartex" xmlns:cx5="http://schemas.microsoft.com/office/drawing/2016/5/11/chartex" xmlns:cx6="http://schemas.microsoft.com/office/drawing/2016/5/12/chartex" xmlns:cx7="http://schemas.microsoft.com/office/drawing/2016/5/13/chartex" xmlns:cx8="http://schemas.microsoft.com/office/drawing/2016/5/14/chartex" xmlns:mc="http://schemas.openxmlformats.org/markup-compatibility/2006" xmlns:aink="http://schemas.microsoft.com/office/drawing/2016/ink" xmlns:am3d="http://schemas.microsoft.com/office/drawing/2017/model3d" xmlns:o="urn:schemas-microsoft-com:office:office" xmlns:oel="http://schemas.microsoft.com/office/2019/extlst" xmlns:r="http://schemas.openxmlformats.org/officeDocument/2006/relationships" xmlns:m="http://schemas.openxmlformats.org/officeDocument/2006/math" xmlns:v="urn:schemas-microsoft-com:vml" xmlns:wp14="http://schemas.microsoft.com/office/word/2010/wordprocessingDrawing" xmlns:wp="http://schemas.openxmlformats.org/drawingml/2006/wordprocessingDrawing" xmlns:w10="urn:schemas-microsoft-com:office:word" xmlns:w="http://schemas.openxmlformats.org/wordprocessingml/2006/main" xmlns:w14="http://schemas.microsoft.com/office/word/2010/wordml" xmlns:w15="http://schemas.microsoft.com/office/word/2012/wordml" xmlns:w16cex="http://schemas.microsoft.com/office/word/2018/wordml/cex" xmlns:w16cid="http://schemas.microsoft.com/office/word/2016/wordml/cid" xmlns:w16="http://schemas.microsoft.com/office/word/2018/wordml" xmlns:w16du="http://schemas.microsoft.com/office/word/2023/wordml/word16du" xmlns:w16sdtdh="http://schemas.microsoft.com/office/word/2020/wordml/sdtdatahash" xmlns:w16se="http://schemas.microsoft.com/office/word/2015/wordml/symex" xmlns:wpg="http://schemas.microsoft.com/office/word/2010/wordprocessingGroup" xmlns:wpi="http://schemas.microsoft.com/office/word/2010/wordprocessingInk" xmlns:wne="http://schemas.microsoft.com/office/word/2006/wordml" xmlns:wps="http://schemas.microsoft.com/office/word/2010/wordprocessingShape" mc:Ignorable="w14 w15 w16se w16cid w16 w16cex w16sdtdh w16du wp14">
+<w:numbering xmlns:wpc="http://schemas.microsoft.com/office/word/2010/wordprocessingCanvas" xmlns:cx="http://schemas.microsoft.com/office/drawing/2014/chartex" xmlns:cx1="http://schemas.microsoft.com/office/drawing/2015/9/8/chartex" xmlns:cx2="http://schemas.microsoft.com/office/drawing/2015/10/21/chartex" xmlns:cx3="http://schemas.microsoft.com/office/drawing/2016/5/9/chartex" xmlns:cx4="http://schemas.microsoft.com/office/drawing/2016/5/10/chartex" xmlns:cx5="http://schemas.microsoft.com/office/drawing/2016/5/11/chartex" xmlns:cx6="http://schemas.microsoft.com/office/drawing/2016/5/12/chartex" xmlns:cx7="http://schemas.microsoft.com/office/drawing/2016/5/13/chartex" xmlns:cx8="http://schemas.microsoft.com/office/drawing/2016/5/14/chartex" xmlns:mc="http://schemas.openxmlformats.org/markup-compatibility/2006" xmlns:aink="http://schemas.microsoft.com/office/drawing/2016/ink" xmlns:am3d="http://schemas.microsoft.com/office/drawing/2017/model3d" xmlns:o="urn:schemas-microsoft-com:office:office" xmlns:oel="http://schemas.microsoft.com/office/2019/extlst" xmlns:r="http://schemas.openxmlformats.org/officeDocument/2006/relationships" xmlns:m="http://schemas.openxmlformats.org/officeDocument/2006/math" xmlns:v="urn:schemas-microsoft-com:vml" xmlns:wp14="http://schemas.microsoft.com/office/word/2010/wordprocessingDrawing" xmlns:wp="http://schemas.openxmlformats.org/drawingml/2006/wordprocessingDrawing" xmlns:w10="urn:schemas-microsoft-com:office:word" xmlns:w="http://schemas.openxmlformats.org/wordprocessingml/2006/main" xmlns:w14="http://schemas.microsoft.com/office/word/2010/wordml" xmlns:w15="http://schemas.microsoft.com/office/word/2012/wordml" xmlns:w16cex="http://schemas.microsoft.com/office/word/2018/wordml/cex" xmlns:w16cid="http://schemas.microsoft.com/office/word/2016/wordml/cid" xmlns:w16="http://schemas.microsoft.com/office/word/2018/wordml" xmlns:w16du="http://schemas.microsoft.com/office/word/2023/wordml/word16du" xmlns:w16sdtdh="http://schemas.microsoft.com/office/word/2020/wordml/sdtdatahash" xmlns:w16sdtfl="http://schemas.microsoft.com/office/word/2024/wordml/sdtformatlock" xmlns:w16se="http://schemas.microsoft.com/office/word/2015/wordml/symex" xmlns:wpg="http://schemas.microsoft.com/office/word/2010/wordprocessingGroup" xmlns:wpi="http://schemas.microsoft.com/office/word/2010/wordprocessingInk" xmlns:wne="http://schemas.microsoft.com/office/word/2006/wordml" xmlns:wps="http://schemas.microsoft.com/office/word/2010/wordprocessingShape" mc:Ignorable="w14 w15 w16se w16cid w16 w16cex w16sdtdh w16sdtfl w16du wp14">
   <w:abstractNum w:abstractNumId="0" w15:restartNumberingAfterBreak="0">
     <w:nsid w:val="FFFFFF7C"/>
     <w:multiLevelType w:val="singleLevel"/>
@@ -3667,7 +3678,7 @@
 </file>
 
 <file path=word/styles.xml><?xml version="1.0" encoding="utf-8"?>
-<w:styles xmlns:mc="http://schemas.openxmlformats.org/markup-compatibility/2006" xmlns:r="http://schemas.openxmlformats.org/officeDocument/2006/relationships" xmlns:w="http://schemas.openxmlformats.org/wordprocessingml/2006/main" xmlns:w14="http://schemas.microsoft.com/office/word/2010/wordml" xmlns:w15="http://schemas.microsoft.com/office/word/2012/wordml" xmlns:w16cex="http://schemas.microsoft.com/office/word/2018/wordml/cex" xmlns:w16cid="http://schemas.microsoft.com/office/word/2016/wordml/cid" xmlns:w16="http://schemas.microsoft.com/office/word/2018/wordml" xmlns:w16du="http://schemas.microsoft.com/office/word/2023/wordml/word16du" xmlns:w16sdtdh="http://schemas.microsoft.com/office/word/2020/wordml/sdtdatahash" xmlns:w16se="http://schemas.microsoft.com/office/word/2015/wordml/symex" mc:Ignorable="w14 w15 w16se w16cid w16 w16cex w16sdtdh w16du">
+<w:styles xmlns:mc="http://schemas.openxmlformats.org/markup-compatibility/2006" xmlns:r="http://schemas.openxmlformats.org/officeDocument/2006/relationships" xmlns:w="http://schemas.openxmlformats.org/wordprocessingml/2006/main" xmlns:w14="http://schemas.microsoft.com/office/word/2010/wordml" xmlns:w15="http://schemas.microsoft.com/office/word/2012/wordml" xmlns:w16cex="http://schemas.microsoft.com/office/word/2018/wordml/cex" xmlns:w16cid="http://schemas.microsoft.com/office/word/2016/wordml/cid" xmlns:w16="http://schemas.microsoft.com/office/word/2018/wordml" xmlns:w16du="http://schemas.microsoft.com/office/word/2023/wordml/word16du" xmlns:w16sdtdh="http://schemas.microsoft.com/office/word/2020/wordml/sdtdatahash" xmlns:w16sdtfl="http://schemas.microsoft.com/office/word/2024/wordml/sdtformatlock" xmlns:w16se="http://schemas.microsoft.com/office/word/2015/wordml/symex" mc:Ignorable="w14 w15 w16se w16cid w16 w16cex w16sdtdh w16sdtfl w16du">
   <w:docDefaults>
     <w:rPrDefault>
       <w:rPr>
@@ -28312,11 +28323,23 @@
       <w:color w:val="1D824C" w:themeColor="accent1"/>
     </w:rPr>
   </w:style>
+  <w:style w:type="character" w:styleId="UnresolvedMention">
+    <w:name w:val="Unresolved Mention"/>
+    <w:basedOn w:val="DefaultParagraphFont"/>
+    <w:uiPriority w:val="99"/>
+    <w:semiHidden/>
+    <w:unhideWhenUsed/>
+    <w:rsid w:val="001740E9"/>
+    <w:rPr>
+      <w:color w:val="605E5C"/>
+      <w:shd w:val="clear" w:color="auto" w:fill="E1DFDD"/>
+    </w:rPr>
+  </w:style>
 </w:styles>
 </file>
 
 <file path=word/glossary/document.xml><?xml version="1.0" encoding="utf-8"?>
-<w:glossaryDocument xmlns:wpc="http://schemas.microsoft.com/office/word/2010/wordprocessingCanvas" xmlns:cx="http://schemas.microsoft.com/office/drawing/2014/chartex" xmlns:cx1="http://schemas.microsoft.com/office/drawing/2015/9/8/chartex" xmlns:cx2="http://schemas.microsoft.com/office/drawing/2015/10/21/chartex" xmlns:cx3="http://schemas.microsoft.com/office/drawing/2016/5/9/chartex" xmlns:cx4="http://schemas.microsoft.com/office/drawing/2016/5/10/chartex" xmlns:cx5="http://schemas.microsoft.com/office/drawing/2016/5/11/chartex" xmlns:cx6="http://schemas.microsoft.com/office/drawing/2016/5/12/chartex" xmlns:cx7="http://schemas.microsoft.com/office/drawing/2016/5/13/chartex" xmlns:cx8="http://schemas.microsoft.com/office/drawing/2016/5/14/chartex" xmlns:mc="http://schemas.openxmlformats.org/markup-compatibility/2006" xmlns:aink="http://schemas.microsoft.com/office/drawing/2016/ink" xmlns:am3d="http://schemas.microsoft.com/office/drawing/2017/model3d" xmlns:o="urn:schemas-microsoft-com:office:office" xmlns:oel="http://schemas.microsoft.com/office/2019/extlst" xmlns:r="http://schemas.openxmlformats.org/officeDocument/2006/relationships" xmlns:m="http://schemas.openxmlformats.org/officeDocument/2006/math" xmlns:v="urn:schemas-microsoft-com:vml" xmlns:wp14="http://schemas.microsoft.com/office/word/2010/wordprocessingDrawing" xmlns:wp="http://schemas.openxmlformats.org/drawingml/2006/wordprocessingDrawing" xmlns:w10="urn:schemas-microsoft-com:office:word" xmlns:w="http://schemas.openxmlformats.org/wordprocessingml/2006/main" xmlns:w14="http://schemas.microsoft.com/office/word/2010/wordml" xmlns:w15="http://schemas.microsoft.com/office/word/2012/wordml" xmlns:w16cex="http://schemas.microsoft.com/office/word/2018/wordml/cex" xmlns:w16cid="http://schemas.microsoft.com/office/word/2016/wordml/cid" xmlns:w16="http://schemas.microsoft.com/office/word/2018/wordml" xmlns:w16du="http://schemas.microsoft.com/office/word/2023/wordml/word16du" xmlns:w16sdtdh="http://schemas.microsoft.com/office/word/2020/wordml/sdtdatahash" xmlns:w16se="http://schemas.microsoft.com/office/word/2015/wordml/symex" xmlns:wpg="http://schemas.microsoft.com/office/word/2010/wordprocessingGroup" xmlns:wpi="http://schemas.microsoft.com/office/word/2010/wordprocessingInk" xmlns:wne="http://schemas.microsoft.com/office/word/2006/wordml" xmlns:wps="http://schemas.microsoft.com/office/word/2010/wordprocessingShape" mc:Ignorable="w14 w15 w16se w16cid w16 w16cex w16sdtdh w16du wp14">
+<w:glossaryDocument xmlns:wpc="http://schemas.microsoft.com/office/word/2010/wordprocessingCanvas" xmlns:cx="http://schemas.microsoft.com/office/drawing/2014/chartex" xmlns:cx1="http://schemas.microsoft.com/office/drawing/2015/9/8/chartex" xmlns:cx2="http://schemas.microsoft.com/office/drawing/2015/10/21/chartex" xmlns:cx3="http://schemas.microsoft.com/office/drawing/2016/5/9/chartex" xmlns:cx4="http://schemas.microsoft.com/office/drawing/2016/5/10/chartex" xmlns:cx5="http://schemas.microsoft.com/office/drawing/2016/5/11/chartex" xmlns:cx6="http://schemas.microsoft.com/office/drawing/2016/5/12/chartex" xmlns:cx7="http://schemas.microsoft.com/office/drawing/2016/5/13/chartex" xmlns:cx8="http://schemas.microsoft.com/office/drawing/2016/5/14/chartex" xmlns:mc="http://schemas.openxmlformats.org/markup-compatibility/2006" xmlns:aink="http://schemas.microsoft.com/office/drawing/2016/ink" xmlns:am3d="http://schemas.microsoft.com/office/drawing/2017/model3d" xmlns:o="urn:schemas-microsoft-com:office:office" xmlns:oel="http://schemas.microsoft.com/office/2019/extlst" xmlns:r="http://schemas.openxmlformats.org/officeDocument/2006/relationships" xmlns:m="http://schemas.openxmlformats.org/officeDocument/2006/math" xmlns:v="urn:schemas-microsoft-com:vml" xmlns:wp14="http://schemas.microsoft.com/office/word/2010/wordprocessingDrawing" xmlns:wp="http://schemas.openxmlformats.org/drawingml/2006/wordprocessingDrawing" xmlns:w10="urn:schemas-microsoft-com:office:word" xmlns:w="http://schemas.openxmlformats.org/wordprocessingml/2006/main" xmlns:w14="http://schemas.microsoft.com/office/word/2010/wordml" xmlns:w15="http://schemas.microsoft.com/office/word/2012/wordml" xmlns:w16cex="http://schemas.microsoft.com/office/word/2018/wordml/cex" xmlns:w16cid="http://schemas.microsoft.com/office/word/2016/wordml/cid" xmlns:w16="http://schemas.microsoft.com/office/word/2018/wordml" xmlns:w16du="http://schemas.microsoft.com/office/word/2023/wordml/word16du" xmlns:w16sdtdh="http://schemas.microsoft.com/office/word/2020/wordml/sdtdatahash" xmlns:w16sdtfl="http://schemas.microsoft.com/office/word/2024/wordml/sdtformatlock" xmlns:w16se="http://schemas.microsoft.com/office/word/2015/wordml/symex" xmlns:wpg="http://schemas.microsoft.com/office/word/2010/wordprocessingGroup" xmlns:wpi="http://schemas.microsoft.com/office/word/2010/wordprocessingInk" xmlns:wne="http://schemas.microsoft.com/office/word/2006/wordml" xmlns:wps="http://schemas.microsoft.com/office/word/2010/wordprocessingShape" mc:Ignorable="w14 w15 w16se w16cid w16 w16cex w16sdtdh w16sdtfl w16du wp14">
   <w:docParts>
     <w:docPart>
       <w:docPartPr>
@@ -28453,7 +28476,7 @@
 </file>
 
 <file path=word/glossary/fontTable.xml><?xml version="1.0" encoding="utf-8"?>
-<w:fonts xmlns:mc="http://schemas.openxmlformats.org/markup-compatibility/2006" xmlns:r="http://schemas.openxmlformats.org/officeDocument/2006/relationships" xmlns:w="http://schemas.openxmlformats.org/wordprocessingml/2006/main" xmlns:w14="http://schemas.microsoft.com/office/word/2010/wordml" xmlns:w15="http://schemas.microsoft.com/office/word/2012/wordml" xmlns:w16cex="http://schemas.microsoft.com/office/word/2018/wordml/cex" xmlns:w16cid="http://schemas.microsoft.com/office/word/2016/wordml/cid" xmlns:w16="http://schemas.microsoft.com/office/word/2018/wordml" xmlns:w16du="http://schemas.microsoft.com/office/word/2023/wordml/word16du" xmlns:w16sdtdh="http://schemas.microsoft.com/office/word/2020/wordml/sdtdatahash" xmlns:w16se="http://schemas.microsoft.com/office/word/2015/wordml/symex" mc:Ignorable="w14 w15 w16se w16cid w16 w16cex w16sdtdh w16du">
+<w:fonts xmlns:mc="http://schemas.openxmlformats.org/markup-compatibility/2006" xmlns:r="http://schemas.openxmlformats.org/officeDocument/2006/relationships" xmlns:w="http://schemas.openxmlformats.org/wordprocessingml/2006/main" xmlns:w14="http://schemas.microsoft.com/office/word/2010/wordml" xmlns:w15="http://schemas.microsoft.com/office/word/2012/wordml" xmlns:w16cex="http://schemas.microsoft.com/office/word/2018/wordml/cex" xmlns:w16cid="http://schemas.microsoft.com/office/word/2016/wordml/cid" xmlns:w16="http://schemas.microsoft.com/office/word/2018/wordml" xmlns:w16du="http://schemas.microsoft.com/office/word/2023/wordml/word16du" xmlns:w16sdtdh="http://schemas.microsoft.com/office/word/2020/wordml/sdtdatahash" xmlns:w16sdtfl="http://schemas.microsoft.com/office/word/2024/wordml/sdtformatlock" xmlns:w16se="http://schemas.microsoft.com/office/word/2015/wordml/symex" mc:Ignorable="w14 w15 w16se w16cid w16 w16cex w16sdtdh w16sdtfl w16du">
   <w:font w:name="Symbol">
     <w:panose1 w:val="05050102010706020507"/>
     <w:charset w:val="02"/>
@@ -28526,7 +28549,7 @@
 </file>
 
 <file path=word/glossary/settings.xml><?xml version="1.0" encoding="utf-8"?>
-<w:settings xmlns:mc="http://schemas.openxmlformats.org/markup-compatibility/2006" xmlns:o="urn:schemas-microsoft-com:office:office" xmlns:r="http://schemas.openxmlformats.org/officeDocument/2006/relationships" xmlns:m="http://schemas.openxmlformats.org/officeDocument/2006/math" xmlns:v="urn:schemas-microsoft-com:vml" xmlns:w10="urn:schemas-microsoft-com:office:word" xmlns:w="http://schemas.openxmlformats.org/wordprocessingml/2006/main" xmlns:w14="http://schemas.microsoft.com/office/word/2010/wordml" xmlns:w15="http://schemas.microsoft.com/office/word/2012/wordml" xmlns:w16cex="http://schemas.microsoft.com/office/word/2018/wordml/cex" xmlns:w16cid="http://schemas.microsoft.com/office/word/2016/wordml/cid" xmlns:w16="http://schemas.microsoft.com/office/word/2018/wordml" xmlns:w16du="http://schemas.microsoft.com/office/word/2023/wordml/word16du" xmlns:w16sdtdh="http://schemas.microsoft.com/office/word/2020/wordml/sdtdatahash" xmlns:w16se="http://schemas.microsoft.com/office/word/2015/wordml/symex" xmlns:sl="http://schemas.openxmlformats.org/schemaLibrary/2006/main" mc:Ignorable="w14 w15 w16se w16cid w16 w16cex w16sdtdh w16du">
+<w:settings xmlns:mc="http://schemas.openxmlformats.org/markup-compatibility/2006" xmlns:o="urn:schemas-microsoft-com:office:office" xmlns:r="http://schemas.openxmlformats.org/officeDocument/2006/relationships" xmlns:m="http://schemas.openxmlformats.org/officeDocument/2006/math" xmlns:v="urn:schemas-microsoft-com:vml" xmlns:w10="urn:schemas-microsoft-com:office:word" xmlns:w="http://schemas.openxmlformats.org/wordprocessingml/2006/main" xmlns:w14="http://schemas.microsoft.com/office/word/2010/wordml" xmlns:w15="http://schemas.microsoft.com/office/word/2012/wordml" xmlns:w16cex="http://schemas.microsoft.com/office/word/2018/wordml/cex" xmlns:w16cid="http://schemas.microsoft.com/office/word/2016/wordml/cid" xmlns:w16="http://schemas.microsoft.com/office/word/2018/wordml" xmlns:w16du="http://schemas.microsoft.com/office/word/2023/wordml/word16du" xmlns:w16sdtdh="http://schemas.microsoft.com/office/word/2020/wordml/sdtdatahash" xmlns:w16sdtfl="http://schemas.microsoft.com/office/word/2024/wordml/sdtformatlock" xmlns:w16se="http://schemas.microsoft.com/office/word/2015/wordml/symex" xmlns:sl="http://schemas.openxmlformats.org/schemaLibrary/2006/main" mc:Ignorable="w14 w15 w16se w16cid w16 w16cex w16sdtdh w16sdtfl w16du">
   <w:view w:val="normal"/>
   <w:defaultTabStop w:val="720"/>
   <w:characterSpacingControl w:val="doNotCompress"/>
@@ -28556,12 +28579,14 @@
     <w:rsid w:val="009274C8"/>
     <w:rsid w:val="009B641D"/>
     <w:rsid w:val="00A636EC"/>
+    <w:rsid w:val="00AE6099"/>
     <w:rsid w:val="00CA71F1"/>
     <w:rsid w:val="00D503AA"/>
     <w:rsid w:val="00D7012A"/>
     <w:rsid w:val="00E2598C"/>
     <w:rsid w:val="00EA10F2"/>
     <w:rsid w:val="00EB6EEE"/>
+    <w:rsid w:val="00F57BAB"/>
     <w:rsid w:val="00F57EB5"/>
     <w:rsid w:val="00FE144A"/>
     <w:rsid w:val="00FF2B10"/>
@@ -28588,7 +28613,7 @@
 </file>
 
 <file path=word/glossary/styles.xml><?xml version="1.0" encoding="utf-8"?>
-<w:styles xmlns:mc="http://schemas.openxmlformats.org/markup-compatibility/2006" xmlns:r="http://schemas.openxmlformats.org/officeDocument/2006/relationships" xmlns:w="http://schemas.openxmlformats.org/wordprocessingml/2006/main" xmlns:w14="http://schemas.microsoft.com/office/word/2010/wordml" xmlns:w15="http://schemas.microsoft.com/office/word/2012/wordml" xmlns:w16cex="http://schemas.microsoft.com/office/word/2018/wordml/cex" xmlns:w16cid="http://schemas.microsoft.com/office/word/2016/wordml/cid" xmlns:w16="http://schemas.microsoft.com/office/word/2018/wordml" xmlns:w16du="http://schemas.microsoft.com/office/word/2023/wordml/word16du" xmlns:w16sdtdh="http://schemas.microsoft.com/office/word/2020/wordml/sdtdatahash" xmlns:w16se="http://schemas.microsoft.com/office/word/2015/wordml/symex" mc:Ignorable="w14 w15 w16se w16cid w16 w16cex w16sdtdh w16du">
+<w:styles xmlns:mc="http://schemas.openxmlformats.org/markup-compatibility/2006" xmlns:r="http://schemas.openxmlformats.org/officeDocument/2006/relationships" xmlns:w="http://schemas.openxmlformats.org/wordprocessingml/2006/main" xmlns:w14="http://schemas.microsoft.com/office/word/2010/wordml" xmlns:w15="http://schemas.microsoft.com/office/word/2012/wordml" xmlns:w16cex="http://schemas.microsoft.com/office/word/2018/wordml/cex" xmlns:w16cid="http://schemas.microsoft.com/office/word/2016/wordml/cid" xmlns:w16="http://schemas.microsoft.com/office/word/2018/wordml" xmlns:w16du="http://schemas.microsoft.com/office/word/2023/wordml/word16du" xmlns:w16sdtdh="http://schemas.microsoft.com/office/word/2020/wordml/sdtdatahash" xmlns:w16sdtfl="http://schemas.microsoft.com/office/word/2024/wordml/sdtformatlock" xmlns:w16se="http://schemas.microsoft.com/office/word/2015/wordml/symex" mc:Ignorable="w14 w15 w16se w16cid w16 w16cex w16sdtdh w16sdtfl w16du">
   <w:docDefaults>
     <w:rPrDefault>
       <w:rPr>
@@ -29063,7 +29088,7 @@
 </file>
 
 <file path=word/glossary/webSettings.xml><?xml version="1.0" encoding="utf-8"?>
-<w:webSettings xmlns:mc="http://schemas.openxmlformats.org/markup-compatibility/2006" xmlns:r="http://schemas.openxmlformats.org/officeDocument/2006/relationships" xmlns:w="http://schemas.openxmlformats.org/wordprocessingml/2006/main" xmlns:w14="http://schemas.microsoft.com/office/word/2010/wordml" xmlns:w15="http://schemas.microsoft.com/office/word/2012/wordml" xmlns:w16cex="http://schemas.microsoft.com/office/word/2018/wordml/cex" xmlns:w16cid="http://schemas.microsoft.com/office/word/2016/wordml/cid" xmlns:w16="http://schemas.microsoft.com/office/word/2018/wordml" xmlns:w16du="http://schemas.microsoft.com/office/word/2023/wordml/word16du" xmlns:w16sdtdh="http://schemas.microsoft.com/office/word/2020/wordml/sdtdatahash" xmlns:w16se="http://schemas.microsoft.com/office/word/2015/wordml/symex" mc:Ignorable="w14 w15 w16se w16cid w16 w16cex w16sdtdh w16du">
+<w:webSettings xmlns:mc="http://schemas.openxmlformats.org/markup-compatibility/2006" xmlns:r="http://schemas.openxmlformats.org/officeDocument/2006/relationships" xmlns:w="http://schemas.openxmlformats.org/wordprocessingml/2006/main" xmlns:w14="http://schemas.microsoft.com/office/word/2010/wordml" xmlns:w15="http://schemas.microsoft.com/office/word/2012/wordml" xmlns:w16cex="http://schemas.microsoft.com/office/word/2018/wordml/cex" xmlns:w16cid="http://schemas.microsoft.com/office/word/2016/wordml/cid" xmlns:w16="http://schemas.microsoft.com/office/word/2018/wordml" xmlns:w16du="http://schemas.microsoft.com/office/word/2023/wordml/word16du" xmlns:w16sdtdh="http://schemas.microsoft.com/office/word/2020/wordml/sdtdatahash" xmlns:w16sdtfl="http://schemas.microsoft.com/office/word/2024/wordml/sdtformatlock" xmlns:w16se="http://schemas.microsoft.com/office/word/2015/wordml/symex" mc:Ignorable="w14 w15 w16se w16cid w16 w16cex w16sdtdh w16sdtfl w16du">
   <w:optimizeForBrowser/>
   <w:allowPNG/>
 </w:webSettings>

</xml_diff>

<commit_message>
added UW w caveat
</commit_message>
<xml_diff>
--- a/files/Abhay Sawhney Resume.docx
+++ b/files/Abhay Sawhney Resume.docx
@@ -552,10 +552,7 @@
               <w:t xml:space="preserve">: </w:t>
             </w:r>
             <w:r>
-              <w:t xml:space="preserve">Human-Centered Design, Customer Research, User Journey Mapping, </w:t>
-            </w:r>
-            <w:r>
-              <w:t>Figma, Photoshop</w:t>
+              <w:t>Human-Centered Design, Customer Research, User Journey Mapping, Figma, Photoshop</w:t>
             </w:r>
           </w:p>
         </w:tc>
@@ -1698,6 +1695,223 @@
                 <w:sz w:val="24"/>
                 <w:szCs w:val="24"/>
               </w:rPr>
+              <w:t xml:space="preserve">of </w:t>
+            </w:r>
+            <w:r>
+              <w:rPr>
+                <w:rFonts w:eastAsia="Times New Roman" w:cstheme="minorHAnsi"/>
+                <w:caps w:val="0"/>
+                <w:color w:val="365F91"/>
+                <w:sz w:val="24"/>
+                <w:szCs w:val="24"/>
+              </w:rPr>
+              <w:t>Washington</w:t>
+            </w:r>
+            <w:r>
+              <w:rPr>
+                <w:rFonts w:eastAsia="Times New Roman" w:cstheme="minorHAnsi"/>
+                <w:caps w:val="0"/>
+                <w:color w:val="365F91"/>
+                <w:sz w:val="24"/>
+                <w:szCs w:val="24"/>
+              </w:rPr>
+              <w:t xml:space="preserve">, </w:t>
+            </w:r>
+            <w:r>
+              <w:rPr>
+                <w:rFonts w:eastAsia="Times New Roman" w:cstheme="minorHAnsi"/>
+                <w:caps w:val="0"/>
+                <w:color w:val="365F91"/>
+                <w:sz w:val="24"/>
+                <w:szCs w:val="24"/>
+              </w:rPr>
+              <w:t>Seattle</w:t>
+            </w:r>
+          </w:p>
+          <w:p>
+            <w:pPr>
+              <w:pStyle w:val="Heading2"/>
+              <w:spacing w:after="0"/>
+              <w:contextualSpacing w:val="0"/>
+              <w:rPr>
+                <w:sz w:val="22"/>
+                <w:szCs w:val="22"/>
+              </w:rPr>
+            </w:pPr>
+            <w:r>
+              <w:rPr>
+                <w:color w:val="002060"/>
+                <w:sz w:val="22"/>
+                <w:szCs w:val="22"/>
+              </w:rPr>
+              <w:t>M</w:t>
+            </w:r>
+            <w:r>
+              <w:rPr>
+                <w:color w:val="002060"/>
+                <w:sz w:val="22"/>
+                <w:szCs w:val="22"/>
+              </w:rPr>
+              <w:t xml:space="preserve">.S. in </w:t>
+            </w:r>
+            <w:r>
+              <w:rPr>
+                <w:color w:val="002060"/>
+                <w:sz w:val="22"/>
+                <w:szCs w:val="22"/>
+              </w:rPr>
+              <w:t xml:space="preserve">Human Centered Design &amp; Engineering </w:t>
+            </w:r>
+            <w:r>
+              <w:rPr>
+                <w:color w:val="000000" w:themeColor="text1"/>
+                <w:sz w:val="22"/>
+                <w:szCs w:val="22"/>
+              </w:rPr>
+              <w:t xml:space="preserve">• </w:t>
+            </w:r>
+            <w:r>
+              <w:rPr>
+                <w:color w:val="000000" w:themeColor="text1"/>
+                <w:sz w:val="22"/>
+                <w:szCs w:val="22"/>
+              </w:rPr>
+              <w:t>Class of 202</w:t>
+            </w:r>
+            <w:r>
+              <w:rPr>
+                <w:color w:val="000000" w:themeColor="text1"/>
+                <w:sz w:val="22"/>
+                <w:szCs w:val="22"/>
+              </w:rPr>
+              <w:t>8</w:t>
+            </w:r>
+          </w:p>
+          <w:p>
+            <w:pPr>
+              <w:pStyle w:val="ListParagraph"/>
+              <w:numPr>
+                <w:ilvl w:val="0"/>
+                <w:numId w:val="17"/>
+              </w:numPr>
+              <w:rPr>
+                <w:sz w:val="20"/>
+                <w:szCs w:val="20"/>
+              </w:rPr>
+            </w:pPr>
+            <w:r>
+              <w:rPr>
+                <w:sz w:val="20"/>
+                <w:szCs w:val="20"/>
+              </w:rPr>
+              <w:t>3.</w:t>
+            </w:r>
+            <w:r>
+              <w:rPr>
+                <w:sz w:val="20"/>
+                <w:szCs w:val="20"/>
+              </w:rPr>
+              <w:t>9</w:t>
+            </w:r>
+            <w:r>
+              <w:rPr>
+                <w:sz w:val="20"/>
+                <w:szCs w:val="20"/>
+              </w:rPr>
+              <w:t xml:space="preserve"> GPA</w:t>
+            </w:r>
+            <w:r>
+              <w:rPr>
+                <w:sz w:val="20"/>
+                <w:szCs w:val="20"/>
+              </w:rPr>
+              <w:t>.</w:t>
+            </w:r>
+            <w:r>
+              <w:rPr>
+                <w:sz w:val="20"/>
+                <w:szCs w:val="20"/>
+              </w:rPr>
+              <w:t xml:space="preserve"> </w:t>
+            </w:r>
+            <w:r>
+              <w:rPr>
+                <w:sz w:val="20"/>
+                <w:szCs w:val="20"/>
+              </w:rPr>
+              <w:t xml:space="preserve">A in </w:t>
+            </w:r>
+            <w:r>
+              <w:rPr>
+                <w:i/>
+                <w:iCs/>
+                <w:sz w:val="20"/>
+                <w:szCs w:val="20"/>
+              </w:rPr>
+              <w:t>User-Centered Design</w:t>
+            </w:r>
+          </w:p>
+          <w:p>
+            <w:pPr>
+              <w:pStyle w:val="ListParagraph"/>
+              <w:numPr>
+                <w:ilvl w:val="0"/>
+                <w:numId w:val="17"/>
+              </w:numPr>
+              <w:rPr>
+                <w:sz w:val="20"/>
+                <w:szCs w:val="20"/>
+              </w:rPr>
+            </w:pPr>
+            <w:r>
+              <w:rPr>
+                <w:sz w:val="20"/>
+                <w:szCs w:val="20"/>
+              </w:rPr>
+              <w:t>Part-time student, currently transferring from Graduate Certificate program to full Master’s</w:t>
+            </w:r>
+          </w:p>
+          <w:p>
+            <w:pPr>
+              <w:pStyle w:val="Heading2"/>
+              <w:spacing w:after="20"/>
+              <w:contextualSpacing w:val="0"/>
+              <w:rPr>
+                <w:rFonts w:eastAsia="Times New Roman" w:cstheme="minorHAnsi"/>
+                <w:caps w:val="0"/>
+                <w:color w:val="365F91"/>
+                <w:sz w:val="24"/>
+                <w:szCs w:val="24"/>
+              </w:rPr>
+            </w:pPr>
+            <w:r>
+              <w:rPr>
+                <w:rFonts w:eastAsia="Times New Roman" w:cstheme="minorHAnsi"/>
+                <w:caps w:val="0"/>
+                <w:color w:val="365F91"/>
+                <w:sz w:val="24"/>
+                <w:szCs w:val="24"/>
+              </w:rPr>
+              <w:t>University</w:t>
+            </w:r>
+            <w:r>
+              <w:rPr>
+                <w:rFonts w:eastAsia="Times New Roman" w:cstheme="minorHAnsi"/>
+                <w:caps w:val="0"/>
+                <w:color w:val="365F91"/>
+                <w:sz w:val="24"/>
+                <w:szCs w:val="24"/>
+              </w:rPr>
+              <w:t xml:space="preserve"> </w:t>
+            </w:r>
+            <w:r>
+              <w:rPr>
+                <w:rFonts w:eastAsia="Times New Roman" w:cstheme="minorHAnsi"/>
+                <w:caps w:val="0"/>
+                <w:color w:val="365F91"/>
+                <w:sz w:val="24"/>
+                <w:szCs w:val="24"/>
+              </w:rPr>
               <w:t>of California</w:t>
             </w:r>
             <w:r>
@@ -1763,15 +1977,7 @@
                 <w:sz w:val="22"/>
                 <w:szCs w:val="22"/>
               </w:rPr>
-              <w:t>Class of</w:t>
-            </w:r>
-            <w:r>
-              <w:rPr>
-                <w:color w:val="000000" w:themeColor="text1"/>
-                <w:sz w:val="22"/>
-                <w:szCs w:val="22"/>
-              </w:rPr>
-              <w:t xml:space="preserve"> 2020</w:t>
+              <w:t>Class of 2020</w:t>
             </w:r>
           </w:p>
           <w:p>
@@ -1806,23 +2012,7 @@
                 <w:sz w:val="20"/>
                 <w:szCs w:val="20"/>
               </w:rPr>
-              <w:t xml:space="preserve"> </w:t>
-            </w:r>
-            <w:proofErr w:type="gramStart"/>
-            <w:r>
-              <w:rPr>
-                <w:sz w:val="20"/>
-                <w:szCs w:val="20"/>
-              </w:rPr>
-              <w:t>A’s</w:t>
-            </w:r>
-            <w:proofErr w:type="gramEnd"/>
-            <w:r>
-              <w:rPr>
-                <w:sz w:val="20"/>
-                <w:szCs w:val="20"/>
-              </w:rPr>
-              <w:t xml:space="preserve"> in </w:t>
+              <w:t xml:space="preserve"> A’s in </w:t>
             </w:r>
             <w:r>
               <w:rPr>
@@ -1908,6 +2098,7 @@
                 <w:ilvl w:val="0"/>
                 <w:numId w:val="16"/>
               </w:numPr>
+              <w:spacing w:line="259" w:lineRule="auto"/>
               <w:rPr>
                 <w:sz w:val="20"/>
                 <w:szCs w:val="20"/>
@@ -1918,14 +2109,7 @@
                 <w:sz w:val="20"/>
                 <w:szCs w:val="20"/>
               </w:rPr>
-              <w:t>Events Chair of CS club</w:t>
-            </w:r>
-            <w:r>
-              <w:rPr>
-                <w:sz w:val="20"/>
-                <w:szCs w:val="20"/>
-              </w:rPr>
-              <w:t>,</w:t>
+              <w:t>Events Chair of CS club,</w:t>
             </w:r>
             <w:r>
               <w:rPr>
@@ -1939,7 +2123,42 @@
                 <w:sz w:val="20"/>
                 <w:szCs w:val="20"/>
               </w:rPr>
-              <w:t xml:space="preserve">Byte (Mentor) </w:t>
+              <w:t>“</w:t>
+            </w:r>
+            <w:r>
+              <w:rPr>
+                <w:sz w:val="20"/>
+                <w:szCs w:val="20"/>
+              </w:rPr>
+              <w:t>Byte</w:t>
+            </w:r>
+            <w:r>
+              <w:rPr>
+                <w:sz w:val="20"/>
+                <w:szCs w:val="20"/>
+              </w:rPr>
+              <w:t>”</w:t>
+            </w:r>
+            <w:r>
+              <w:rPr>
+                <w:sz w:val="20"/>
+                <w:szCs w:val="20"/>
+              </w:rPr>
+              <w:t xml:space="preserve"> (</w:t>
+            </w:r>
+            <w:r>
+              <w:rPr>
+                <w:sz w:val="20"/>
+                <w:szCs w:val="20"/>
+              </w:rPr>
+              <w:t>m</w:t>
+            </w:r>
+            <w:r>
+              <w:rPr>
+                <w:sz w:val="20"/>
+                <w:szCs w:val="20"/>
+              </w:rPr>
+              <w:t xml:space="preserve">entor) </w:t>
             </w:r>
             <w:r>
               <w:rPr>
@@ -1998,6 +2217,7 @@
                 <w:ilvl w:val="0"/>
                 <w:numId w:val="16"/>
               </w:numPr>
+              <w:spacing w:line="259" w:lineRule="auto"/>
               <w:rPr>
                 <w:sz w:val="20"/>
                 <w:szCs w:val="20"/>
@@ -2009,198 +2229,6 @@
                 <w:szCs w:val="20"/>
               </w:rPr>
               <w:t>Led teams for 3 business improvement pitches, including one to HPE execs</w:t>
-            </w:r>
-          </w:p>
-          <w:p>
-            <w:pPr>
-              <w:pStyle w:val="Heading2"/>
-              <w:spacing w:before="60" w:after="20"/>
-              <w:rPr>
-                <w:rFonts w:eastAsia="Times New Roman" w:cstheme="minorBidi"/>
-                <w:caps w:val="0"/>
-                <w:color w:val="365F91"/>
-                <w:sz w:val="24"/>
-                <w:szCs w:val="24"/>
-              </w:rPr>
-            </w:pPr>
-            <w:r>
-              <w:rPr>
-                <w:rFonts w:eastAsia="Times New Roman" w:cstheme="minorBidi"/>
-                <w:caps w:val="0"/>
-                <w:color w:val="365F91"/>
-                <w:sz w:val="24"/>
-                <w:szCs w:val="24"/>
-              </w:rPr>
-              <w:t>Shikshantar School, New Delhi</w:t>
-            </w:r>
-          </w:p>
-          <w:p>
-            <w:pPr>
-              <w:pStyle w:val="Heading2"/>
-              <w:spacing w:after="0"/>
-              <w:rPr>
-                <w:sz w:val="22"/>
-                <w:szCs w:val="22"/>
-              </w:rPr>
-            </w:pPr>
-            <w:r>
-              <w:rPr>
-                <w:color w:val="002060"/>
-                <w:sz w:val="22"/>
-                <w:szCs w:val="22"/>
-              </w:rPr>
-              <w:t xml:space="preserve">High School diploma </w:t>
-            </w:r>
-            <w:r>
-              <w:rPr>
-                <w:color w:val="000000" w:themeColor="text1"/>
-                <w:sz w:val="22"/>
-                <w:szCs w:val="22"/>
-              </w:rPr>
-              <w:t xml:space="preserve">• </w:t>
-            </w:r>
-            <w:r>
-              <w:rPr>
-                <w:smallCaps/>
-                <w:color w:val="000000" w:themeColor="text1"/>
-                <w:sz w:val="22"/>
-                <w:szCs w:val="22"/>
-              </w:rPr>
-              <w:t>Class of</w:t>
-            </w:r>
-            <w:r>
-              <w:rPr>
-                <w:smallCaps/>
-                <w:color w:val="000000" w:themeColor="text1"/>
-                <w:sz w:val="22"/>
-                <w:szCs w:val="22"/>
-              </w:rPr>
-              <w:t xml:space="preserve"> 2016</w:t>
-            </w:r>
-          </w:p>
-          <w:p>
-            <w:pPr>
-              <w:pStyle w:val="ListParagraph"/>
-              <w:numPr>
-                <w:ilvl w:val="0"/>
-                <w:numId w:val="18"/>
-              </w:numPr>
-              <w:rPr>
-                <w:sz w:val="20"/>
-                <w:szCs w:val="20"/>
-              </w:rPr>
-            </w:pPr>
-            <w:r>
-              <w:rPr>
-                <w:sz w:val="20"/>
-                <w:szCs w:val="20"/>
-              </w:rPr>
-              <w:t>4.0 equivalent GPA,</w:t>
-            </w:r>
-            <w:r>
-              <w:rPr>
-                <w:sz w:val="20"/>
-                <w:szCs w:val="20"/>
-              </w:rPr>
-              <w:t xml:space="preserve"> </w:t>
-            </w:r>
-            <w:r>
-              <w:rPr>
-                <w:sz w:val="20"/>
-                <w:szCs w:val="20"/>
-              </w:rPr>
-              <w:t>98% in Computer Science</w:t>
-            </w:r>
-            <w:r>
-              <w:rPr>
-                <w:sz w:val="20"/>
-                <w:szCs w:val="20"/>
-              </w:rPr>
-              <w:t>. Captain of swim team, member of soccer team</w:t>
-            </w:r>
-          </w:p>
-          <w:p>
-            <w:pPr>
-              <w:pStyle w:val="ListParagraph"/>
-              <w:numPr>
-                <w:ilvl w:val="0"/>
-                <w:numId w:val="18"/>
-              </w:numPr>
-              <w:rPr>
-                <w:i/>
-                <w:iCs/>
-              </w:rPr>
-            </w:pPr>
-            <w:r>
-              <w:rPr>
-                <w:sz w:val="20"/>
-                <w:szCs w:val="20"/>
-              </w:rPr>
-              <w:t xml:space="preserve">Top 20 in </w:t>
-            </w:r>
-            <w:r>
-              <w:rPr>
-                <w:rFonts w:ascii="Calibri" w:eastAsia="Calibri" w:hAnsi="Calibri" w:cs="Calibri"/>
-                <w:i/>
-                <w:iCs/>
-                <w:sz w:val="20"/>
-                <w:szCs w:val="20"/>
-              </w:rPr>
-              <w:t>Shell Junior National Science Scholarship</w:t>
-            </w:r>
-            <w:r>
-              <w:rPr>
-                <w:rFonts w:ascii="Calibri" w:eastAsia="Calibri" w:hAnsi="Calibri" w:cs="Calibri"/>
-                <w:sz w:val="20"/>
-                <w:szCs w:val="20"/>
-              </w:rPr>
-              <w:t xml:space="preserve"> (7000 candidates)</w:t>
-            </w:r>
-          </w:p>
-          <w:p>
-            <w:pPr>
-              <w:pStyle w:val="ListParagraph"/>
-              <w:numPr>
-                <w:ilvl w:val="0"/>
-                <w:numId w:val="18"/>
-              </w:numPr>
-              <w:rPr>
-                <w:i/>
-                <w:iCs/>
-              </w:rPr>
-            </w:pPr>
-            <w:r>
-              <w:rPr>
-                <w:rFonts w:ascii="Calibri" w:eastAsia="Calibri" w:hAnsi="Calibri" w:cs="Calibri"/>
-                <w:sz w:val="20"/>
-                <w:szCs w:val="20"/>
-              </w:rPr>
-              <w:t xml:space="preserve">Awarded 5-year fellowship under the </w:t>
-            </w:r>
-            <w:r>
-              <w:rPr>
-                <w:rFonts w:ascii="Calibri" w:eastAsia="Calibri" w:hAnsi="Calibri" w:cs="Calibri"/>
-                <w:i/>
-                <w:sz w:val="20"/>
-                <w:szCs w:val="20"/>
-              </w:rPr>
-              <w:t>National Program of Fellowship in Basic Sciences</w:t>
-            </w:r>
-            <w:r>
-              <w:rPr>
-                <w:rFonts w:ascii="Calibri" w:eastAsia="Calibri" w:hAnsi="Calibri" w:cs="Calibri"/>
-                <w:sz w:val="20"/>
-                <w:szCs w:val="20"/>
-              </w:rPr>
-              <w:t xml:space="preserve"> </w:t>
-            </w:r>
-            <w:r>
-              <w:rPr>
-                <w:rFonts w:ascii="Calibri" w:eastAsia="Calibri" w:hAnsi="Calibri" w:cs="Calibri"/>
-                <w:sz w:val="20"/>
-                <w:szCs w:val="20"/>
-              </w:rPr>
-              <w:t>(KVPY)</w:t>
             </w:r>
           </w:p>
         </w:tc>
@@ -2519,7 +2547,7 @@
             </wp:anchor>
           </w:drawing>
         </mc:Choice>
-        <mc:Fallback xmlns:a="http://schemas.openxmlformats.org/drawingml/2006/main" xmlns:wp14="http://schemas.microsoft.com/office/word/2010/wordml">
+        <mc:Fallback xmlns:wp14="http://schemas.microsoft.com/office/word/2010/wordml" xmlns:a="http://schemas.openxmlformats.org/drawingml/2006/main">
           <w:pict w14:anchorId="032BE556">
             <v:line id="Straight Connector 5" style="position:absolute;z-index:-251657216;visibility:visible;mso-wrap-style:square;mso-width-percent:1000;mso-top-percent:173;mso-wrap-distance-left:9pt;mso-wrap-distance-top:0;mso-wrap-distance-right:9pt;mso-wrap-distance-bottom:0;mso-position-horizontal:center;mso-position-horizontal-relative:page;mso-position-vertical-relative:page;mso-width-percent:1000;mso-top-percent:173;mso-width-relative:page" alt="Header dividing line" o:spid="_x0000_s1026" strokecolor="#5a5a5a [2109]" strokeweight=".5pt" from="0,0" to="612pt,0" w14:anchorId="7C28D1A4" o:gfxdata="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">
               <v:stroke joinstyle="miter"/>
@@ -28573,6 +28601,7 @@
     <w:rsid w:val="005E6FB2"/>
     <w:rsid w:val="00717DDF"/>
     <w:rsid w:val="007F5C47"/>
+    <w:rsid w:val="008636D8"/>
     <w:rsid w:val="00871DC8"/>
     <w:rsid w:val="008C7CC1"/>
     <w:rsid w:val="00905959"/>
@@ -28583,6 +28612,7 @@
     <w:rsid w:val="00CA71F1"/>
     <w:rsid w:val="00D503AA"/>
     <w:rsid w:val="00D7012A"/>
+    <w:rsid w:val="00E02D00"/>
     <w:rsid w:val="00E2598C"/>
     <w:rsid w:val="00EA10F2"/>
     <w:rsid w:val="00EB6EEE"/>

</xml_diff>

<commit_message>
updated w concrete msft accomplishments
</commit_message>
<xml_diff>
--- a/files/Abhay Sawhney Resume.docx
+++ b/files/Abhay Sawhney Resume.docx
@@ -220,81 +220,7 @@
                 <w:sz w:val="20"/>
                 <w:szCs w:val="20"/>
               </w:rPr>
-              <w:t xml:space="preserve">Seeking </w:t>
-            </w:r>
-            <w:r>
-              <w:rPr>
-                <w:b w:val="0"/>
-                <w:color w:val="595959" w:themeColor="text1" w:themeTint="A6"/>
-                <w:sz w:val="20"/>
-                <w:szCs w:val="20"/>
-              </w:rPr>
-              <w:t xml:space="preserve">PM </w:t>
-            </w:r>
-            <w:r>
-              <w:rPr>
-                <w:b w:val="0"/>
-                <w:color w:val="595959" w:themeColor="text1" w:themeTint="A6"/>
-                <w:sz w:val="20"/>
-                <w:szCs w:val="20"/>
-              </w:rPr>
-              <w:t>role where I can use my experience in tech</w:t>
-            </w:r>
-            <w:r>
-              <w:rPr>
-                <w:b w:val="0"/>
-                <w:color w:val="595959" w:themeColor="text1" w:themeTint="A6"/>
-                <w:sz w:val="20"/>
-                <w:szCs w:val="20"/>
-              </w:rPr>
-              <w:t xml:space="preserve">, business, and </w:t>
-            </w:r>
-            <w:r>
-              <w:rPr>
-                <w:b w:val="0"/>
-                <w:color w:val="595959" w:themeColor="text1" w:themeTint="A6"/>
-                <w:sz w:val="20"/>
-                <w:szCs w:val="20"/>
-              </w:rPr>
-              <w:t>design</w:t>
-            </w:r>
-            <w:r>
-              <w:rPr>
-                <w:b w:val="0"/>
-                <w:color w:val="595959" w:themeColor="text1" w:themeTint="A6"/>
-                <w:sz w:val="20"/>
-                <w:szCs w:val="20"/>
-              </w:rPr>
-              <w:t xml:space="preserve"> to help the team </w:t>
-            </w:r>
-            <w:r>
-              <w:rPr>
-                <w:b w:val="0"/>
-                <w:color w:val="595959" w:themeColor="text1" w:themeTint="A6"/>
-                <w:sz w:val="20"/>
-                <w:szCs w:val="20"/>
-              </w:rPr>
-              <w:t>build</w:t>
-            </w:r>
-            <w:r>
-              <w:rPr>
-                <w:b w:val="0"/>
-                <w:color w:val="595959" w:themeColor="text1" w:themeTint="A6"/>
-                <w:sz w:val="20"/>
-                <w:szCs w:val="20"/>
-              </w:rPr>
-              <w:t xml:space="preserve"> and scale products</w:t>
-            </w:r>
-            <w:r>
-              <w:rPr>
-                <w:b w:val="0"/>
-                <w:i/>
-                <w:iCs/>
-                <w:color w:val="595959" w:themeColor="text1" w:themeTint="A6"/>
-                <w:sz w:val="20"/>
-                <w:szCs w:val="20"/>
-              </w:rPr>
-              <w:t xml:space="preserve">. </w:t>
+              <w:t>UX Product Manager with expertise in cloud, storage, and networking. Passionate about creating delightful experiences.</w:t>
             </w:r>
           </w:p>
           <w:p>
@@ -707,6 +633,16 @@
               </w:rPr>
               <w:t>Microsoft</w:t>
             </w:r>
+            <w:r>
+              <w:rPr>
+                <w:b w:val="0"/>
+                <w:smallCaps/>
+                <w:color w:val="000000" w:themeColor="text1"/>
+                <w:sz w:val="22"/>
+                <w:szCs w:val="22"/>
+              </w:rPr>
+              <w:t xml:space="preserve"> (Azure portal)</w:t>
+            </w:r>
           </w:p>
           <w:p>
             <w:pPr>
@@ -716,6 +652,8 @@
               </w:numPr>
               <w:contextualSpacing w:val="0"/>
               <w:rPr>
+                <w:b/>
+                <w:bCs/>
                 <w:sz w:val="20"/>
                 <w:szCs w:val="20"/>
               </w:rPr>
@@ -725,35 +663,95 @@
                 <w:sz w:val="20"/>
                 <w:szCs w:val="20"/>
               </w:rPr>
-              <w:t>Dr</w:t>
+              <w:t xml:space="preserve">Designed </w:t>
             </w:r>
             <w:r>
               <w:rPr>
                 <w:sz w:val="20"/>
                 <w:szCs w:val="20"/>
               </w:rPr>
-              <w:t>iving</w:t>
+              <w:t xml:space="preserve">and launched </w:t>
             </w:r>
             <w:r>
               <w:rPr>
                 <w:sz w:val="20"/>
                 <w:szCs w:val="20"/>
               </w:rPr>
-              <w:t xml:space="preserve"> product vision for </w:t>
+              <w:t>File</w:t>
             </w:r>
             <w:r>
               <w:rPr>
                 <w:sz w:val="20"/>
                 <w:szCs w:val="20"/>
               </w:rPr>
-              <w:t xml:space="preserve">Storage Copilot to </w:t>
+              <w:t xml:space="preserve"> </w:t>
             </w:r>
             <w:r>
               <w:rPr>
                 <w:sz w:val="20"/>
                 <w:szCs w:val="20"/>
               </w:rPr>
-              <w:t>leverage AI and simplify common customer scenarios</w:t>
+              <w:t>Sync</w:t>
+            </w:r>
+            <w:r>
+              <w:rPr>
+                <w:sz w:val="20"/>
+                <w:szCs w:val="20"/>
+              </w:rPr>
+              <w:t xml:space="preserve"> Copilot </w:t>
+            </w:r>
+            <w:r>
+              <w:rPr>
+                <w:sz w:val="20"/>
+                <w:szCs w:val="20"/>
+              </w:rPr>
+              <w:t xml:space="preserve">which </w:t>
+            </w:r>
+            <w:r>
+              <w:rPr>
+                <w:sz w:val="20"/>
+                <w:szCs w:val="20"/>
+              </w:rPr>
+              <w:t xml:space="preserve">leverages AI and </w:t>
+            </w:r>
+            <w:r>
+              <w:rPr>
+                <w:sz w:val="20"/>
+                <w:szCs w:val="20"/>
+              </w:rPr>
+              <w:t>enables</w:t>
+            </w:r>
+            <w:r>
+              <w:rPr>
+                <w:sz w:val="20"/>
+                <w:szCs w:val="20"/>
+              </w:rPr>
+              <w:t xml:space="preserve"> customers to identify and resolve sync issues themselves, reducing </w:t>
+            </w:r>
+            <w:r>
+              <w:rPr>
+                <w:b/>
+                <w:bCs/>
+                <w:sz w:val="20"/>
+                <w:szCs w:val="20"/>
+              </w:rPr>
+              <w:t xml:space="preserve">supportability costs </w:t>
+            </w:r>
+            <w:r>
+              <w:rPr>
+                <w:sz w:val="20"/>
+                <w:szCs w:val="20"/>
+              </w:rPr>
+              <w:t>by</w:t>
+            </w:r>
+            <w:r>
+              <w:rPr>
+                <w:b/>
+                <w:bCs/>
+                <w:sz w:val="20"/>
+                <w:szCs w:val="20"/>
+              </w:rPr>
+              <w:t xml:space="preserve"> 20%</w:t>
             </w:r>
           </w:p>
           <w:p>
@@ -773,7 +771,81 @@
                 <w:sz w:val="20"/>
                 <w:szCs w:val="20"/>
               </w:rPr>
-              <w:t>Led the Networking redesign across Azure Portal, creating UX patterns to be used across 100+ extensions</w:t>
+              <w:t xml:space="preserve">Led the </w:t>
+            </w:r>
+            <w:r>
+              <w:rPr>
+                <w:sz w:val="20"/>
+                <w:szCs w:val="20"/>
+              </w:rPr>
+              <w:t xml:space="preserve">Portal </w:t>
+            </w:r>
+            <w:r>
+              <w:rPr>
+                <w:sz w:val="20"/>
+                <w:szCs w:val="20"/>
+              </w:rPr>
+              <w:t>release</w:t>
+            </w:r>
+            <w:r>
+              <w:rPr>
+                <w:sz w:val="20"/>
+                <w:szCs w:val="20"/>
+              </w:rPr>
+              <w:t xml:space="preserve"> of </w:t>
+            </w:r>
+            <w:r>
+              <w:rPr>
+                <w:sz w:val="20"/>
+                <w:szCs w:val="20"/>
+              </w:rPr>
+              <w:t>Elastic SAN</w:t>
+            </w:r>
+            <w:r>
+              <w:rPr>
+                <w:sz w:val="20"/>
+                <w:szCs w:val="20"/>
+              </w:rPr>
+              <w:t>,</w:t>
+            </w:r>
+            <w:r>
+              <w:rPr>
+                <w:sz w:val="20"/>
+                <w:szCs w:val="20"/>
+              </w:rPr>
+              <w:t xml:space="preserve"> tripling their deployed SANs from </w:t>
+            </w:r>
+            <w:r>
+              <w:rPr>
+                <w:b/>
+                <w:bCs/>
+                <w:sz w:val="20"/>
+                <w:szCs w:val="20"/>
+              </w:rPr>
+              <w:t>375TB</w:t>
+            </w:r>
+            <w:r>
+              <w:rPr>
+                <w:sz w:val="20"/>
+                <w:szCs w:val="20"/>
+              </w:rPr>
+              <w:t xml:space="preserve"> to over </w:t>
+            </w:r>
+            <w:r>
+              <w:rPr>
+                <w:b/>
+                <w:bCs/>
+                <w:sz w:val="20"/>
+                <w:szCs w:val="20"/>
+              </w:rPr>
+              <w:t>1200TB</w:t>
+            </w:r>
+            <w:r>
+              <w:rPr>
+                <w:sz w:val="20"/>
+                <w:szCs w:val="20"/>
+              </w:rPr>
+              <w:t xml:space="preserve"> in 3 months</w:t>
             </w:r>
           </w:p>
           <w:p>
@@ -793,7 +865,46 @@
                 <w:sz w:val="20"/>
                 <w:szCs w:val="20"/>
               </w:rPr>
-              <w:t>Created customer experiences in Azure Portal that delighted customers, increasing user satisfaction by 20%</w:t>
+              <w:t xml:space="preserve">Led the Portal release of Managed File Shares, reducing </w:t>
+            </w:r>
+            <w:r>
+              <w:rPr>
+                <w:sz w:val="20"/>
+                <w:szCs w:val="20"/>
+              </w:rPr>
+              <w:t>customer</w:t>
+            </w:r>
+            <w:r>
+              <w:rPr>
+                <w:b/>
+                <w:bCs/>
+                <w:sz w:val="20"/>
+                <w:szCs w:val="20"/>
+              </w:rPr>
+              <w:t xml:space="preserve"> time-to-value </w:t>
+            </w:r>
+            <w:r>
+              <w:rPr>
+                <w:sz w:val="20"/>
+                <w:szCs w:val="20"/>
+              </w:rPr>
+              <w:t>by</w:t>
+            </w:r>
+            <w:r>
+              <w:rPr>
+                <w:b/>
+                <w:bCs/>
+                <w:sz w:val="20"/>
+                <w:szCs w:val="20"/>
+              </w:rPr>
+              <w:t xml:space="preserve"> 60%</w:t>
+            </w:r>
+            <w:r>
+              <w:rPr>
+                <w:sz w:val="20"/>
+                <w:szCs w:val="20"/>
+              </w:rPr>
+              <w:t xml:space="preserve"> by removing the need for a customer-created Storage account</w:t>
             </w:r>
           </w:p>
           <w:p>
@@ -813,7 +924,44 @@
                 <w:sz w:val="20"/>
                 <w:szCs w:val="20"/>
               </w:rPr>
-              <w:t>Represented Microsoft at conferences and events including MVP summit to connect with expert customers</w:t>
+              <w:t xml:space="preserve">Owned Networking UX redesign for Portal, collaborating </w:t>
+            </w:r>
+            <w:r>
+              <w:rPr>
+                <w:sz w:val="20"/>
+                <w:szCs w:val="20"/>
+              </w:rPr>
+              <w:t>cross-functionally</w:t>
+            </w:r>
+            <w:r>
+              <w:rPr>
+                <w:sz w:val="20"/>
+                <w:szCs w:val="20"/>
+              </w:rPr>
+              <w:t xml:space="preserve"> to develop standardized patterns </w:t>
+            </w:r>
+            <w:r>
+              <w:rPr>
+                <w:sz w:val="20"/>
+                <w:szCs w:val="20"/>
+              </w:rPr>
+              <w:t xml:space="preserve">and shared context panes which were </w:t>
+            </w:r>
+            <w:r>
+              <w:rPr>
+                <w:sz w:val="20"/>
+                <w:szCs w:val="20"/>
+              </w:rPr>
+              <w:t xml:space="preserve">adopted across </w:t>
+            </w:r>
+            <w:r>
+              <w:rPr>
+                <w:b/>
+                <w:bCs/>
+                <w:sz w:val="20"/>
+                <w:szCs w:val="20"/>
+              </w:rPr>
+              <w:t>100+ extensions</w:t>
             </w:r>
           </w:p>
           <w:p>
@@ -833,14 +981,92 @@
                 <w:sz w:val="20"/>
                 <w:szCs w:val="20"/>
               </w:rPr>
-              <w:t xml:space="preserve">Led philanthropy initiatives </w:t>
+              <w:t xml:space="preserve">Redesigned </w:t>
             </w:r>
             <w:r>
               <w:rPr>
                 <w:sz w:val="20"/>
                 <w:szCs w:val="20"/>
               </w:rPr>
-              <w:t>including an auction that</w:t>
+              <w:t xml:space="preserve">Files provisioning model, addressing customer billing complaints and </w:t>
+            </w:r>
+            <w:r>
+              <w:rPr>
+                <w:b/>
+                <w:bCs/>
+                <w:sz w:val="20"/>
+                <w:szCs w:val="20"/>
+              </w:rPr>
+              <w:t>exceeding the 1PiB provisioning target by 50%</w:t>
+            </w:r>
+            <w:r>
+              <w:rPr>
+                <w:sz w:val="20"/>
+                <w:szCs w:val="20"/>
+              </w:rPr>
+              <w:t xml:space="preserve"> in the first month of release</w:t>
+            </w:r>
+          </w:p>
+          <w:p>
+            <w:pPr>
+              <w:numPr>
+                <w:ilvl w:val="0"/>
+                <w:numId w:val="14"/>
+              </w:numPr>
+              <w:contextualSpacing w:val="0"/>
+              <w:rPr>
+                <w:sz w:val="20"/>
+                <w:szCs w:val="20"/>
+              </w:rPr>
+            </w:pPr>
+            <w:r>
+              <w:rPr>
+                <w:sz w:val="20"/>
+                <w:szCs w:val="20"/>
+              </w:rPr>
+              <w:t>Led philanthropy initiatives</w:t>
+            </w:r>
+            <w:r>
+              <w:rPr>
+                <w:sz w:val="20"/>
+                <w:szCs w:val="20"/>
+              </w:rPr>
+              <w:t>: organized volunteering events</w:t>
+            </w:r>
+            <w:r>
+              <w:rPr>
+                <w:sz w:val="20"/>
+                <w:szCs w:val="20"/>
+              </w:rPr>
+              <w:t xml:space="preserve"> and</w:t>
+            </w:r>
+            <w:r>
+              <w:rPr>
+                <w:sz w:val="20"/>
+                <w:szCs w:val="20"/>
+              </w:rPr>
+              <w:t xml:space="preserve"> hosted org-wide </w:t>
+            </w:r>
+            <w:r>
+              <w:rPr>
+                <w:sz w:val="20"/>
+                <w:szCs w:val="20"/>
+              </w:rPr>
+              <w:t>auction</w:t>
+            </w:r>
+            <w:r>
+              <w:rPr>
+                <w:sz w:val="20"/>
+                <w:szCs w:val="20"/>
+              </w:rPr>
+              <w:t>s</w:t>
+            </w:r>
+            <w:r>
+              <w:rPr>
+                <w:sz w:val="20"/>
+                <w:szCs w:val="20"/>
+              </w:rPr>
+              <w:t xml:space="preserve"> that</w:t>
             </w:r>
             <w:r>
               <w:rPr>
@@ -861,14 +1087,43 @@
                 <w:sz w:val="20"/>
                 <w:szCs w:val="20"/>
               </w:rPr>
-              <w:t xml:space="preserve"> $</w:t>
+              <w:t xml:space="preserve"> </w:t>
             </w:r>
             <w:r>
               <w:rPr>
+                <w:b/>
+                <w:bCs/>
                 <w:sz w:val="20"/>
                 <w:szCs w:val="20"/>
               </w:rPr>
-              <w:t>40,000</w:t>
+              <w:t>$</w:t>
+            </w:r>
+            <w:r>
+              <w:rPr>
+                <w:b/>
+                <w:bCs/>
+                <w:sz w:val="20"/>
+                <w:szCs w:val="20"/>
+              </w:rPr>
+              <w:t>50</w:t>
+            </w:r>
+            <w:r>
+              <w:rPr>
+                <w:b/>
+                <w:bCs/>
+                <w:sz w:val="20"/>
+                <w:szCs w:val="20"/>
+              </w:rPr>
+              <w:t>0</w:t>
+            </w:r>
+            <w:r>
+              <w:rPr>
+                <w:b/>
+                <w:bCs/>
+                <w:sz w:val="20"/>
+                <w:szCs w:val="20"/>
+              </w:rPr>
+              <w:t>k</w:t>
             </w:r>
             <w:r>
               <w:rPr>
@@ -882,7 +1137,28 @@
                 <w:sz w:val="20"/>
                 <w:szCs w:val="20"/>
               </w:rPr>
-              <w:t>for Maui Wildfire Relief</w:t>
+              <w:t xml:space="preserve">for </w:t>
+            </w:r>
+            <w:r>
+              <w:rPr>
+                <w:sz w:val="20"/>
+                <w:szCs w:val="20"/>
+              </w:rPr>
+              <w:t xml:space="preserve">causes including </w:t>
+            </w:r>
+            <w:r>
+              <w:rPr>
+                <w:sz w:val="20"/>
+                <w:szCs w:val="20"/>
+              </w:rPr>
+              <w:t>Maui Wildfire Relief</w:t>
+            </w:r>
+            <w:r>
+              <w:rPr>
+                <w:sz w:val="20"/>
+                <w:szCs w:val="20"/>
+              </w:rPr>
+              <w:t xml:space="preserve"> and the Low Income Housing Institute</w:t>
             </w:r>
           </w:p>
           <w:p>
@@ -1010,10 +1286,21 @@
                 <w:sz w:val="20"/>
                 <w:szCs w:val="20"/>
               </w:rPr>
-              <w:t>. Led the team that grew it from 3</w:t>
+              <w:t xml:space="preserve">. Led the team that grew it from </w:t>
             </w:r>
             <w:r>
               <w:rPr>
+                <w:b/>
+                <w:bCs/>
+                <w:sz w:val="20"/>
+                <w:szCs w:val="20"/>
+              </w:rPr>
+              <w:t>3</w:t>
+            </w:r>
+            <w:r>
+              <w:rPr>
+                <w:b/>
+                <w:bCs/>
                 <w:sz w:val="20"/>
                 <w:szCs w:val="20"/>
               </w:rPr>
@@ -1021,6 +1308,8 @@
             </w:r>
             <w:r>
               <w:rPr>
+                <w:b/>
+                <w:bCs/>
                 <w:sz w:val="20"/>
                 <w:szCs w:val="20"/>
               </w:rPr>
@@ -1028,6 +1317,8 @@
             </w:r>
             <w:r>
               <w:rPr>
+                <w:b/>
+                <w:bCs/>
                 <w:sz w:val="20"/>
                 <w:szCs w:val="20"/>
               </w:rPr>
@@ -1035,6 +1326,8 @@
             </w:r>
             <w:r>
               <w:rPr>
+                <w:b/>
+                <w:bCs/>
                 <w:sz w:val="20"/>
                 <w:szCs w:val="20"/>
               </w:rPr>
@@ -1042,6 +1335,8 @@
             </w:r>
             <w:r>
               <w:rPr>
+                <w:b/>
+                <w:bCs/>
                 <w:sz w:val="20"/>
                 <w:szCs w:val="20"/>
               </w:rPr>
@@ -1085,7 +1380,16 @@
                 <w:sz w:val="20"/>
                 <w:szCs w:val="20"/>
               </w:rPr>
-              <w:t>’s reach in 32 cities</w:t>
+              <w:t xml:space="preserve">’s reach in </w:t>
+            </w:r>
+            <w:r>
+              <w:rPr>
+                <w:b/>
+                <w:bCs/>
+                <w:sz w:val="20"/>
+                <w:szCs w:val="20"/>
+              </w:rPr>
+              <w:t>32 cities</w:t>
             </w:r>
             <w:r>
               <w:rPr>
@@ -1099,7 +1403,21 @@
                 <w:sz w:val="20"/>
                 <w:szCs w:val="20"/>
               </w:rPr>
-              <w:t>strategy for each region</w:t>
+              <w:t>strateg</w:t>
+            </w:r>
+            <w:r>
+              <w:rPr>
+                <w:sz w:val="20"/>
+                <w:szCs w:val="20"/>
+              </w:rPr>
+              <w:t>ies</w:t>
+            </w:r>
+            <w:r>
+              <w:rPr>
+                <w:sz w:val="20"/>
+                <w:szCs w:val="20"/>
+              </w:rPr>
+              <w:t xml:space="preserve"> for each region</w:t>
             </w:r>
           </w:p>
           <w:p>
@@ -1201,14 +1519,32 @@
                 <w:sz w:val="20"/>
                 <w:szCs w:val="20"/>
               </w:rPr>
-              <w:t>. Built an ML model that cut their credit losses by 30</w:t>
+              <w:t xml:space="preserve">. Built an ML model that </w:t>
+            </w:r>
+            <w:r>
+              <w:rPr>
+                <w:b/>
+                <w:bCs/>
+                <w:sz w:val="20"/>
+                <w:szCs w:val="20"/>
+              </w:rPr>
+              <w:t xml:space="preserve">cut their credit losses </w:t>
             </w:r>
             <w:r>
               <w:rPr>
                 <w:sz w:val="20"/>
                 <w:szCs w:val="20"/>
               </w:rPr>
-              <w:t>%</w:t>
+              <w:t>by</w:t>
+            </w:r>
+            <w:r>
+              <w:rPr>
+                <w:b/>
+                <w:bCs/>
+                <w:sz w:val="20"/>
+                <w:szCs w:val="20"/>
+              </w:rPr>
+              <w:t xml:space="preserve"> 30%</w:t>
             </w:r>
           </w:p>
           <w:p>
@@ -1313,7 +1649,7 @@
                 <w:sz w:val="20"/>
                 <w:szCs w:val="20"/>
               </w:rPr>
-              <w:t xml:space="preserve"> Proof of Concept for new Hadoop architecture with supporting documentation in 10 weeks</w:t>
+              <w:t xml:space="preserve"> Proof of Concept for new Hadoop architecture with supporting documentation</w:t>
             </w:r>
           </w:p>
           <w:p>
@@ -1418,7 +1754,21 @@
                 <w:sz w:val="20"/>
                 <w:szCs w:val="20"/>
               </w:rPr>
-              <w:t xml:space="preserve"> website to kaizen record keeping</w:t>
+              <w:t xml:space="preserve"> website to </w:t>
+            </w:r>
+            <w:r>
+              <w:rPr>
+                <w:sz w:val="20"/>
+                <w:szCs w:val="20"/>
+              </w:rPr>
+              <w:t>replace their Excel-based</w:t>
+            </w:r>
+            <w:r>
+              <w:rPr>
+                <w:sz w:val="20"/>
+                <w:szCs w:val="20"/>
+              </w:rPr>
+              <w:t xml:space="preserve"> record keeping</w:t>
             </w:r>
             <w:r>
               <w:rPr>
@@ -1432,7 +1782,40 @@
                 <w:sz w:val="20"/>
                 <w:szCs w:val="20"/>
               </w:rPr>
-              <w:t xml:space="preserve"> reducing manual data entry by over 50%</w:t>
+              <w:t xml:space="preserve"> </w:t>
+            </w:r>
+            <w:r>
+              <w:rPr>
+                <w:b/>
+                <w:bCs/>
+                <w:sz w:val="20"/>
+                <w:szCs w:val="20"/>
+              </w:rPr>
+              <w:t xml:space="preserve">reducing manual data entry </w:t>
+            </w:r>
+            <w:r>
+              <w:rPr>
+                <w:sz w:val="20"/>
+                <w:szCs w:val="20"/>
+              </w:rPr>
+              <w:t xml:space="preserve">by </w:t>
+            </w:r>
+            <w:r>
+              <w:rPr>
+                <w:b/>
+                <w:sz w:val="20"/>
+                <w:szCs w:val="20"/>
+              </w:rPr>
+              <w:t>6</w:t>
+            </w:r>
+            <w:r>
+              <w:rPr>
+                <w:b/>
+                <w:bCs/>
+                <w:sz w:val="20"/>
+                <w:szCs w:val="20"/>
+              </w:rPr>
+              <w:t>0%</w:t>
             </w:r>
           </w:p>
           <w:p>
@@ -1533,6 +1916,8 @@
                 <w:numId w:val="14"/>
               </w:numPr>
               <w:rPr>
+                <w:b/>
+                <w:bCs/>
                 <w:sz w:val="20"/>
                 <w:szCs w:val="20"/>
               </w:rPr>
@@ -1549,10 +1934,21 @@
                 <w:sz w:val="20"/>
                 <w:szCs w:val="20"/>
               </w:rPr>
-              <w:t>, i</w:t>
+              <w:t xml:space="preserve">, </w:t>
             </w:r>
             <w:r>
               <w:rPr>
+                <w:b/>
+                <w:bCs/>
+                <w:sz w:val="20"/>
+                <w:szCs w:val="20"/>
+              </w:rPr>
+              <w:t>i</w:t>
+            </w:r>
+            <w:r>
+              <w:rPr>
+                <w:b/>
+                <w:bCs/>
                 <w:sz w:val="20"/>
                 <w:szCs w:val="20"/>
               </w:rPr>
@@ -1560,6 +1956,8 @@
             </w:r>
             <w:r>
               <w:rPr>
+                <w:b/>
+                <w:bCs/>
                 <w:sz w:val="20"/>
                 <w:szCs w:val="20"/>
               </w:rPr>
@@ -1567,13 +1965,33 @@
             </w:r>
             <w:r>
               <w:rPr>
+                <w:b/>
+                <w:bCs/>
                 <w:sz w:val="20"/>
                 <w:szCs w:val="20"/>
               </w:rPr>
-              <w:t xml:space="preserve"> website traffic by 6</w:t>
+              <w:t xml:space="preserve"> website traffic </w:t>
             </w:r>
             <w:r>
               <w:rPr>
+                <w:sz w:val="20"/>
+                <w:szCs w:val="20"/>
+              </w:rPr>
+              <w:t>by</w:t>
+            </w:r>
+            <w:r>
+              <w:rPr>
+                <w:b/>
+                <w:bCs/>
+                <w:sz w:val="20"/>
+                <w:szCs w:val="20"/>
+              </w:rPr>
+              <w:t xml:space="preserve"> 6</w:t>
+            </w:r>
+            <w:r>
+              <w:rPr>
+                <w:b/>
+                <w:bCs/>
                 <w:sz w:val="20"/>
                 <w:szCs w:val="20"/>
               </w:rPr>
@@ -1581,6 +1999,8 @@
             </w:r>
             <w:r>
               <w:rPr>
+                <w:b/>
+                <w:bCs/>
                 <w:sz w:val="20"/>
                 <w:szCs w:val="20"/>
               </w:rPr>
@@ -1695,17 +2115,7 @@
                 <w:sz w:val="24"/>
                 <w:szCs w:val="24"/>
               </w:rPr>
-              <w:t xml:space="preserve">of </w:t>
-            </w:r>
-            <w:r>
-              <w:rPr>
-                <w:rFonts w:eastAsia="Times New Roman" w:cstheme="minorHAnsi"/>
-                <w:caps w:val="0"/>
-                <w:color w:val="365F91"/>
-                <w:sz w:val="24"/>
-                <w:szCs w:val="24"/>
-              </w:rPr>
-              <w:t>Washington</w:t>
+              <w:t>of Washington</w:t>
             </w:r>
             <w:r>
               <w:rPr>
@@ -1776,15 +2186,7 @@
                 <w:sz w:val="22"/>
                 <w:szCs w:val="22"/>
               </w:rPr>
-              <w:t>Class of 202</w:t>
-            </w:r>
-            <w:r>
-              <w:rPr>
-                <w:color w:val="000000" w:themeColor="text1"/>
-                <w:sz w:val="22"/>
-                <w:szCs w:val="22"/>
-              </w:rPr>
-              <w:t>8</w:t>
+              <w:t>Class of 2028</w:t>
             </w:r>
           </w:p>
           <w:p>
@@ -1839,7 +2241,21 @@
                 <w:sz w:val="20"/>
                 <w:szCs w:val="20"/>
               </w:rPr>
-              <w:t xml:space="preserve">A in </w:t>
+              <w:t>A</w:t>
+            </w:r>
+            <w:r>
+              <w:rPr>
+                <w:sz w:val="20"/>
+                <w:szCs w:val="20"/>
+              </w:rPr>
+              <w:t>’s</w:t>
+            </w:r>
+            <w:r>
+              <w:rPr>
+                <w:sz w:val="20"/>
+                <w:szCs w:val="20"/>
+              </w:rPr>
+              <w:t xml:space="preserve"> in </w:t>
             </w:r>
             <w:r>
               <w:rPr>
@@ -1849,6 +2265,31 @@
                 <w:szCs w:val="20"/>
               </w:rPr>
               <w:t>User-Centered Design</w:t>
+            </w:r>
+            <w:r>
+              <w:rPr>
+                <w:i/>
+                <w:iCs/>
+                <w:sz w:val="20"/>
+                <w:szCs w:val="20"/>
+              </w:rPr>
+              <w:t xml:space="preserve"> </w:t>
+            </w:r>
+            <w:r>
+              <w:rPr>
+                <w:sz w:val="20"/>
+                <w:szCs w:val="20"/>
+              </w:rPr>
+              <w:t xml:space="preserve">and </w:t>
+            </w:r>
+            <w:r>
+              <w:rPr>
+                <w:i/>
+                <w:iCs/>
+                <w:sz w:val="20"/>
+                <w:szCs w:val="20"/>
+              </w:rPr>
+              <w:t>Usability Studies</w:t>
             </w:r>
           </w:p>
           <w:p>
@@ -2030,74 +2471,6 @@
                 <w:ilvl w:val="0"/>
                 <w:numId w:val="16"/>
               </w:numPr>
-              <w:rPr>
-                <w:sz w:val="20"/>
-                <w:szCs w:val="20"/>
-              </w:rPr>
-            </w:pPr>
-            <w:r>
-              <w:rPr>
-                <w:sz w:val="20"/>
-                <w:szCs w:val="20"/>
-              </w:rPr>
-              <w:t>Residential Computing Advisor (campus job)</w:t>
-            </w:r>
-            <w:r>
-              <w:rPr>
-                <w:sz w:val="20"/>
-                <w:szCs w:val="20"/>
-              </w:rPr>
-              <w:t xml:space="preserve">. Member of </w:t>
-            </w:r>
-            <w:r>
-              <w:rPr>
-                <w:sz w:val="20"/>
-                <w:szCs w:val="20"/>
-              </w:rPr>
-              <w:t>AI Society, Water Polo Club</w:t>
-            </w:r>
-            <w:r>
-              <w:rPr>
-                <w:sz w:val="20"/>
-                <w:szCs w:val="20"/>
-              </w:rPr>
-              <w:t>,</w:t>
-            </w:r>
-            <w:r>
-              <w:rPr>
-                <w:sz w:val="20"/>
-                <w:szCs w:val="20"/>
-              </w:rPr>
-              <w:t xml:space="preserve"> and Surf Club</w:t>
-            </w:r>
-          </w:p>
-          <w:p>
-            <w:pPr>
-              <w:pStyle w:val="Heading2"/>
-              <w:spacing w:after="0"/>
-              <w:contextualSpacing w:val="0"/>
-              <w:rPr>
-                <w:color w:val="002060"/>
-                <w:sz w:val="22"/>
-                <w:szCs w:val="22"/>
-              </w:rPr>
-            </w:pPr>
-            <w:r>
-              <w:rPr>
-                <w:color w:val="002060"/>
-                <w:sz w:val="22"/>
-                <w:szCs w:val="22"/>
-              </w:rPr>
-              <w:t>Campus Leadership</w:t>
-            </w:r>
-          </w:p>
-          <w:p>
-            <w:pPr>
-              <w:pStyle w:val="ListParagraph"/>
-              <w:numPr>
-                <w:ilvl w:val="0"/>
-                <w:numId w:val="16"/>
-              </w:numPr>
               <w:spacing w:line="259" w:lineRule="auto"/>
               <w:rPr>
                 <w:sz w:val="20"/>
@@ -2187,48 +2560,6 @@
                 <w:szCs w:val="20"/>
               </w:rPr>
               <w:t>. Tutor in CS Department</w:t>
-            </w:r>
-          </w:p>
-          <w:p>
-            <w:pPr>
-              <w:pStyle w:val="ListParagraph"/>
-              <w:numPr>
-                <w:ilvl w:val="0"/>
-                <w:numId w:val="16"/>
-              </w:numPr>
-              <w:spacing w:line="259" w:lineRule="auto"/>
-              <w:rPr>
-                <w:sz w:val="20"/>
-                <w:szCs w:val="20"/>
-              </w:rPr>
-            </w:pPr>
-            <w:r>
-              <w:rPr>
-                <w:sz w:val="20"/>
-                <w:szCs w:val="20"/>
-              </w:rPr>
-              <w:t>Led product introduction on UCD campus for SF-based RPA company</w:t>
-            </w:r>
-          </w:p>
-          <w:p>
-            <w:pPr>
-              <w:pStyle w:val="ListParagraph"/>
-              <w:numPr>
-                <w:ilvl w:val="0"/>
-                <w:numId w:val="16"/>
-              </w:numPr>
-              <w:spacing w:line="259" w:lineRule="auto"/>
-              <w:rPr>
-                <w:sz w:val="20"/>
-                <w:szCs w:val="20"/>
-              </w:rPr>
-            </w:pPr>
-            <w:r>
-              <w:rPr>
-                <w:sz w:val="20"/>
-                <w:szCs w:val="20"/>
-              </w:rPr>
-              <w:t>Led teams for 3 business improvement pitches, including one to HPE execs</w:t>
             </w:r>
           </w:p>
         </w:tc>
@@ -2547,7 +2878,7 @@
             </wp:anchor>
           </w:drawing>
         </mc:Choice>
-        <mc:Fallback xmlns:wp14="http://schemas.microsoft.com/office/word/2010/wordml" xmlns:a="http://schemas.openxmlformats.org/drawingml/2006/main">
+        <mc:Fallback xmlns:a="http://schemas.openxmlformats.org/drawingml/2006/main" xmlns:wp14="http://schemas.microsoft.com/office/word/2010/wordml">
           <w:pict w14:anchorId="032BE556">
             <v:line id="Straight Connector 5" style="position:absolute;z-index:-251657216;visibility:visible;mso-wrap-style:square;mso-width-percent:1000;mso-top-percent:173;mso-wrap-distance-left:9pt;mso-wrap-distance-top:0;mso-wrap-distance-right:9pt;mso-wrap-distance-bottom:0;mso-position-horizontal:center;mso-position-horizontal-relative:page;mso-position-vertical-relative:page;mso-width-percent:1000;mso-top-percent:173;mso-width-relative:page" alt="Header dividing line" o:spid="_x0000_s1026" strokecolor="#5a5a5a [2109]" strokeweight=".5pt" from="0,0" to="612pt,0" w14:anchorId="7C28D1A4" o:gfxdata="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">
               <v:stroke joinstyle="miter"/>
@@ -4302,7 +4633,6 @@
   <w:style w:type="character" w:default="1" w:styleId="DefaultParagraphFont">
     <w:name w:val="Default Paragraph Font"/>
     <w:uiPriority w:val="1"/>
-    <w:semiHidden/>
     <w:unhideWhenUsed/>
   </w:style>
   <w:style w:type="table" w:default="1" w:styleId="TableNormal">
@@ -28607,6 +28937,7 @@
     <w:rsid w:val="00905959"/>
     <w:rsid w:val="009274C8"/>
     <w:rsid w:val="009B641D"/>
+    <w:rsid w:val="00A50F5A"/>
     <w:rsid w:val="00A636EC"/>
     <w:rsid w:val="00AE6099"/>
     <w:rsid w:val="00CA71F1"/>

</xml_diff>

<commit_message>
updated with star stories
</commit_message>
<xml_diff>
--- a/files/Abhay Sawhney Resume.docx
+++ b/files/Abhay Sawhney Resume.docx
@@ -694,117 +694,6 @@
                 <w:ilvl w:val="0"/>
                 <w:numId w:val="14"/>
               </w:numPr>
-              <w:contextualSpacing w:val="0"/>
-              <w:rPr>
-                <w:b/>
-                <w:bCs/>
-                <w:sz w:val="20"/>
-                <w:szCs w:val="20"/>
-              </w:rPr>
-            </w:pPr>
-            <w:r>
-              <w:rPr>
-                <w:sz w:val="20"/>
-                <w:szCs w:val="20"/>
-              </w:rPr>
-              <w:t xml:space="preserve">Designed </w:t>
-            </w:r>
-            <w:r>
-              <w:rPr>
-                <w:sz w:val="20"/>
-                <w:szCs w:val="20"/>
-              </w:rPr>
-              <w:t xml:space="preserve">and launched </w:t>
-            </w:r>
-            <w:r>
-              <w:rPr>
-                <w:sz w:val="20"/>
-                <w:szCs w:val="20"/>
-              </w:rPr>
-              <w:t>File</w:t>
-            </w:r>
-            <w:r>
-              <w:rPr>
-                <w:sz w:val="20"/>
-                <w:szCs w:val="20"/>
-              </w:rPr>
-              <w:t xml:space="preserve"> </w:t>
-            </w:r>
-            <w:r>
-              <w:rPr>
-                <w:sz w:val="20"/>
-                <w:szCs w:val="20"/>
-              </w:rPr>
-              <w:t>Sync</w:t>
-            </w:r>
-            <w:r>
-              <w:rPr>
-                <w:sz w:val="20"/>
-                <w:szCs w:val="20"/>
-              </w:rPr>
-              <w:t xml:space="preserve"> Copilot </w:t>
-            </w:r>
-            <w:r>
-              <w:rPr>
-                <w:sz w:val="20"/>
-                <w:szCs w:val="20"/>
-              </w:rPr>
-              <w:t xml:space="preserve">which </w:t>
-            </w:r>
-            <w:r>
-              <w:rPr>
-                <w:sz w:val="20"/>
-                <w:szCs w:val="20"/>
-              </w:rPr>
-              <w:t xml:space="preserve">leverages AI and </w:t>
-            </w:r>
-            <w:r>
-              <w:rPr>
-                <w:sz w:val="20"/>
-                <w:szCs w:val="20"/>
-              </w:rPr>
-              <w:t>enables</w:t>
-            </w:r>
-            <w:r>
-              <w:rPr>
-                <w:sz w:val="20"/>
-                <w:szCs w:val="20"/>
-              </w:rPr>
-              <w:t xml:space="preserve"> customers to identify and resolve sync issues themselves, reducing </w:t>
-            </w:r>
-            <w:r>
-              <w:rPr>
-                <w:b/>
-                <w:bCs/>
-                <w:sz w:val="20"/>
-                <w:szCs w:val="20"/>
-              </w:rPr>
-              <w:t xml:space="preserve">supportability costs </w:t>
-            </w:r>
-            <w:r>
-              <w:rPr>
-                <w:sz w:val="20"/>
-                <w:szCs w:val="20"/>
-              </w:rPr>
-              <w:t>by</w:t>
-            </w:r>
-            <w:r>
-              <w:rPr>
-                <w:b/>
-                <w:bCs/>
-                <w:sz w:val="20"/>
-                <w:szCs w:val="20"/>
-              </w:rPr>
-              <w:t xml:space="preserve"> 20%</w:t>
-            </w:r>
-          </w:p>
-          <w:p>
-            <w:pPr>
-              <w:numPr>
-                <w:ilvl w:val="0"/>
-                <w:numId w:val="14"/>
-              </w:numPr>
-              <w:contextualSpacing w:val="0"/>
               <w:rPr>
                 <w:sz w:val="20"/>
                 <w:szCs w:val="20"/>
@@ -815,49 +704,7 @@
                 <w:sz w:val="20"/>
                 <w:szCs w:val="20"/>
               </w:rPr>
-              <w:t xml:space="preserve">Led the </w:t>
-            </w:r>
-            <w:r>
-              <w:rPr>
-                <w:sz w:val="20"/>
-                <w:szCs w:val="20"/>
-              </w:rPr>
-              <w:t xml:space="preserve">Portal </w:t>
-            </w:r>
-            <w:r>
-              <w:rPr>
-                <w:sz w:val="20"/>
-                <w:szCs w:val="20"/>
-              </w:rPr>
-              <w:t>release</w:t>
-            </w:r>
-            <w:r>
-              <w:rPr>
-                <w:sz w:val="20"/>
-                <w:szCs w:val="20"/>
-              </w:rPr>
-              <w:t xml:space="preserve"> of </w:t>
-            </w:r>
-            <w:r>
-              <w:rPr>
-                <w:sz w:val="20"/>
-                <w:szCs w:val="20"/>
-              </w:rPr>
-              <w:t>Elastic SAN</w:t>
-            </w:r>
-            <w:r>
-              <w:rPr>
-                <w:sz w:val="20"/>
-                <w:szCs w:val="20"/>
-              </w:rPr>
-              <w:t>,</w:t>
-            </w:r>
-            <w:r>
-              <w:rPr>
-                <w:sz w:val="20"/>
-                <w:szCs w:val="20"/>
-              </w:rPr>
-              <w:t xml:space="preserve"> tripling their deployed SANs from </w:t>
+              <w:t xml:space="preserve">Launched File Sync Copilot, an AI-powered troubleshooting assistant, reducing </w:t>
             </w:r>
             <w:r>
               <w:rPr>
@@ -866,30 +713,28 @@
                 <w:sz w:val="20"/>
                 <w:szCs w:val="20"/>
               </w:rPr>
-              <w:t>375TB</w:t>
+              <w:t>customer support costs by 20%</w:t>
             </w:r>
             <w:r>
               <w:rPr>
                 <w:sz w:val="20"/>
                 <w:szCs w:val="20"/>
               </w:rPr>
-              <w:t xml:space="preserve"> to over </w:t>
-            </w:r>
-            <w:r>
-              <w:rPr>
-                <w:b/>
-                <w:bCs/>
-                <w:sz w:val="20"/>
-                <w:szCs w:val="20"/>
-              </w:rPr>
-              <w:t>1200TB</w:t>
+              <w:t xml:space="preserve"> through intuitive self-serve guidance </w:t>
             </w:r>
             <w:r>
               <w:rPr>
                 <w:sz w:val="20"/>
                 <w:szCs w:val="20"/>
               </w:rPr>
-              <w:t xml:space="preserve"> in 3 months</w:t>
+              <w:t xml:space="preserve">and automation </w:t>
+            </w:r>
+            <w:r>
+              <w:rPr>
+                <w:sz w:val="20"/>
+                <w:szCs w:val="20"/>
+              </w:rPr>
+              <w:t>for common sync errors.</w:t>
             </w:r>
           </w:p>
           <w:p>
@@ -898,7 +743,6 @@
                 <w:ilvl w:val="0"/>
                 <w:numId w:val="14"/>
               </w:numPr>
-              <w:contextualSpacing w:val="0"/>
               <w:rPr>
                 <w:sz w:val="20"/>
                 <w:szCs w:val="20"/>
@@ -909,14 +753,35 @@
                 <w:sz w:val="20"/>
                 <w:szCs w:val="20"/>
               </w:rPr>
-              <w:t xml:space="preserve">Led the Portal release of Managed File Shares, reducing </w:t>
+              <w:t xml:space="preserve">Redesigned Azure Files provisioning flow to </w:t>
             </w:r>
             <w:r>
               <w:rPr>
                 <w:sz w:val="20"/>
                 <w:szCs w:val="20"/>
               </w:rPr>
-              <w:t>customer</w:t>
+              <w:t>boost</w:t>
+            </w:r>
+            <w:r>
+              <w:rPr>
+                <w:sz w:val="20"/>
+                <w:szCs w:val="20"/>
+              </w:rPr>
+              <w:t xml:space="preserve"> cost transparency</w:t>
+            </w:r>
+            <w:r>
+              <w:rPr>
+                <w:sz w:val="20"/>
+                <w:szCs w:val="20"/>
+              </w:rPr>
+              <w:t xml:space="preserve"> and management ease</w:t>
+            </w:r>
+            <w:r>
+              <w:rPr>
+                <w:sz w:val="20"/>
+                <w:szCs w:val="20"/>
+              </w:rPr>
+              <w:t xml:space="preserve">, </w:t>
             </w:r>
             <w:r>
               <w:rPr>
@@ -925,222 +790,7 @@
                 <w:sz w:val="20"/>
                 <w:szCs w:val="20"/>
               </w:rPr>
-              <w:t xml:space="preserve"> time-to-value </w:t>
-            </w:r>
-            <w:r>
-              <w:rPr>
-                <w:sz w:val="20"/>
-                <w:szCs w:val="20"/>
-              </w:rPr>
-              <w:t>by</w:t>
-            </w:r>
-            <w:r>
-              <w:rPr>
-                <w:b/>
-                <w:bCs/>
-                <w:sz w:val="20"/>
-                <w:szCs w:val="20"/>
-              </w:rPr>
-              <w:t xml:space="preserve"> 60%</w:t>
-            </w:r>
-            <w:r>
-              <w:rPr>
-                <w:sz w:val="20"/>
-                <w:szCs w:val="20"/>
-              </w:rPr>
-              <w:t xml:space="preserve"> by removing the need for a customer-created Storage account</w:t>
-            </w:r>
-          </w:p>
-          <w:p>
-            <w:pPr>
-              <w:numPr>
-                <w:ilvl w:val="0"/>
-                <w:numId w:val="14"/>
-              </w:numPr>
-              <w:contextualSpacing w:val="0"/>
-              <w:rPr>
-                <w:sz w:val="20"/>
-                <w:szCs w:val="20"/>
-              </w:rPr>
-            </w:pPr>
-            <w:r>
-              <w:rPr>
-                <w:sz w:val="20"/>
-                <w:szCs w:val="20"/>
-              </w:rPr>
-              <w:t xml:space="preserve">Owned Networking UX redesign for Portal, collaborating </w:t>
-            </w:r>
-            <w:r>
-              <w:rPr>
-                <w:sz w:val="20"/>
-                <w:szCs w:val="20"/>
-              </w:rPr>
-              <w:t>cross-functionally</w:t>
-            </w:r>
-            <w:r>
-              <w:rPr>
-                <w:sz w:val="20"/>
-                <w:szCs w:val="20"/>
-              </w:rPr>
-              <w:t xml:space="preserve"> to develop standardized patterns </w:t>
-            </w:r>
-            <w:r>
-              <w:rPr>
-                <w:sz w:val="20"/>
-                <w:szCs w:val="20"/>
-              </w:rPr>
-              <w:t xml:space="preserve">and shared context panes which were </w:t>
-            </w:r>
-            <w:r>
-              <w:rPr>
-                <w:sz w:val="20"/>
-                <w:szCs w:val="20"/>
-              </w:rPr>
-              <w:t xml:space="preserve">adopted across </w:t>
-            </w:r>
-            <w:r>
-              <w:rPr>
-                <w:b/>
-                <w:bCs/>
-                <w:sz w:val="20"/>
-                <w:szCs w:val="20"/>
-              </w:rPr>
-              <w:t>100+ extensions</w:t>
-            </w:r>
-          </w:p>
-          <w:p>
-            <w:pPr>
-              <w:numPr>
-                <w:ilvl w:val="0"/>
-                <w:numId w:val="14"/>
-              </w:numPr>
-              <w:contextualSpacing w:val="0"/>
-              <w:rPr>
-                <w:sz w:val="20"/>
-                <w:szCs w:val="20"/>
-              </w:rPr>
-            </w:pPr>
-            <w:r>
-              <w:rPr>
-                <w:sz w:val="20"/>
-                <w:szCs w:val="20"/>
-              </w:rPr>
-              <w:t xml:space="preserve">Redesigned </w:t>
-            </w:r>
-            <w:r>
-              <w:rPr>
-                <w:sz w:val="20"/>
-                <w:szCs w:val="20"/>
-              </w:rPr>
-              <w:t xml:space="preserve">Files provisioning model, addressing customer billing complaints and </w:t>
-            </w:r>
-            <w:r>
-              <w:rPr>
-                <w:b/>
-                <w:bCs/>
-                <w:sz w:val="20"/>
-                <w:szCs w:val="20"/>
-              </w:rPr>
-              <w:t xml:space="preserve">exceeding the 1PiB provisioning target </w:t>
-            </w:r>
-            <w:r>
-              <w:rPr>
-                <w:sz w:val="20"/>
-                <w:szCs w:val="20"/>
-              </w:rPr>
-              <w:t>by</w:t>
-            </w:r>
-            <w:r>
-              <w:rPr>
-                <w:b/>
-                <w:bCs/>
-                <w:sz w:val="20"/>
-                <w:szCs w:val="20"/>
-              </w:rPr>
-              <w:t xml:space="preserve"> 50%</w:t>
-            </w:r>
-            <w:r>
-              <w:rPr>
-                <w:sz w:val="20"/>
-                <w:szCs w:val="20"/>
-              </w:rPr>
-              <w:t xml:space="preserve"> in the first month of release</w:t>
-            </w:r>
-          </w:p>
-          <w:p>
-            <w:pPr>
-              <w:numPr>
-                <w:ilvl w:val="0"/>
-                <w:numId w:val="14"/>
-              </w:numPr>
-              <w:contextualSpacing w:val="0"/>
-              <w:rPr>
-                <w:sz w:val="20"/>
-                <w:szCs w:val="20"/>
-              </w:rPr>
-            </w:pPr>
-            <w:r>
-              <w:rPr>
-                <w:sz w:val="20"/>
-                <w:szCs w:val="20"/>
-              </w:rPr>
-              <w:t>Led philanthropy initiatives</w:t>
-            </w:r>
-            <w:r>
-              <w:rPr>
-                <w:sz w:val="20"/>
-                <w:szCs w:val="20"/>
-              </w:rPr>
-              <w:t>: organized volunteering events</w:t>
-            </w:r>
-            <w:r>
-              <w:rPr>
-                <w:sz w:val="20"/>
-                <w:szCs w:val="20"/>
-              </w:rPr>
-              <w:t xml:space="preserve"> and</w:t>
-            </w:r>
-            <w:r>
-              <w:rPr>
-                <w:sz w:val="20"/>
-                <w:szCs w:val="20"/>
-              </w:rPr>
-              <w:t xml:space="preserve"> hosted org-wide </w:t>
-            </w:r>
-            <w:r>
-              <w:rPr>
-                <w:sz w:val="20"/>
-                <w:szCs w:val="20"/>
-              </w:rPr>
-              <w:t>auction</w:t>
-            </w:r>
-            <w:r>
-              <w:rPr>
-                <w:sz w:val="20"/>
-                <w:szCs w:val="20"/>
-              </w:rPr>
-              <w:t>s</w:t>
-            </w:r>
-            <w:r>
-              <w:rPr>
-                <w:sz w:val="20"/>
-                <w:szCs w:val="20"/>
-              </w:rPr>
-              <w:t xml:space="preserve"> that</w:t>
-            </w:r>
-            <w:r>
-              <w:rPr>
-                <w:sz w:val="20"/>
-                <w:szCs w:val="20"/>
-              </w:rPr>
-              <w:t xml:space="preserve"> raised</w:t>
-            </w:r>
-            <w:r>
-              <w:rPr>
-                <w:sz w:val="20"/>
-                <w:szCs w:val="20"/>
-              </w:rPr>
-              <w:t xml:space="preserve"> over</w:t>
+              <w:t>exceeding</w:t>
             </w:r>
             <w:r>
               <w:rPr>
@@ -1156,7 +806,61 @@
                 <w:sz w:val="20"/>
                 <w:szCs w:val="20"/>
               </w:rPr>
-              <w:t>$</w:t>
+              <w:t xml:space="preserve">1 PiB provisioning target by 50% </w:t>
+            </w:r>
+            <w:r>
+              <w:rPr>
+                <w:sz w:val="20"/>
+                <w:szCs w:val="20"/>
+              </w:rPr>
+              <w:t>and aligning UX with other storage products to reduce customer friction.</w:t>
+            </w:r>
+          </w:p>
+          <w:p>
+            <w:pPr>
+              <w:numPr>
+                <w:ilvl w:val="0"/>
+                <w:numId w:val="14"/>
+              </w:numPr>
+              <w:rPr>
+                <w:sz w:val="20"/>
+                <w:szCs w:val="20"/>
+              </w:rPr>
+            </w:pPr>
+            <w:r>
+              <w:rPr>
+                <w:sz w:val="20"/>
+                <w:szCs w:val="20"/>
+              </w:rPr>
+              <w:t xml:space="preserve">Drove </w:t>
+            </w:r>
+            <w:r>
+              <w:rPr>
+                <w:sz w:val="20"/>
+                <w:szCs w:val="20"/>
+              </w:rPr>
+              <w:t>release</w:t>
+            </w:r>
+            <w:r>
+              <w:rPr>
+                <w:sz w:val="20"/>
+                <w:szCs w:val="20"/>
+              </w:rPr>
+              <w:t xml:space="preserve"> planning for Elastic SAN, </w:t>
+            </w:r>
+            <w:r>
+              <w:rPr>
+                <w:sz w:val="20"/>
+                <w:szCs w:val="20"/>
+              </w:rPr>
+              <w:t>tripling</w:t>
+            </w:r>
+            <w:r>
+              <w:rPr>
+                <w:sz w:val="20"/>
+                <w:szCs w:val="20"/>
+              </w:rPr>
+              <w:t xml:space="preserve"> deployments from </w:t>
             </w:r>
             <w:r>
               <w:rPr>
@@ -1165,7 +869,14 @@
                 <w:sz w:val="20"/>
                 <w:szCs w:val="20"/>
               </w:rPr>
-              <w:t>50</w:t>
+              <w:t>375 TB</w:t>
+            </w:r>
+            <w:r>
+              <w:rPr>
+                <w:sz w:val="20"/>
+                <w:szCs w:val="20"/>
+              </w:rPr>
+              <w:t xml:space="preserve"> to </w:t>
             </w:r>
             <w:r>
               <w:rPr>
@@ -1174,7 +885,75 @@
                 <w:sz w:val="20"/>
                 <w:szCs w:val="20"/>
               </w:rPr>
-              <w:t>0</w:t>
+              <w:t>1.2 PB</w:t>
+            </w:r>
+            <w:r>
+              <w:rPr>
+                <w:sz w:val="20"/>
+                <w:szCs w:val="20"/>
+              </w:rPr>
+              <w:t xml:space="preserve"> in 3 </w:t>
+            </w:r>
+            <w:r>
+              <w:rPr>
+                <w:sz w:val="20"/>
+                <w:szCs w:val="20"/>
+              </w:rPr>
+              <w:t>months</w:t>
+            </w:r>
+            <w:r>
+              <w:rPr>
+                <w:sz w:val="20"/>
+                <w:szCs w:val="20"/>
+              </w:rPr>
+              <w:t>.</w:t>
+            </w:r>
+          </w:p>
+          <w:p>
+            <w:pPr>
+              <w:numPr>
+                <w:ilvl w:val="0"/>
+                <w:numId w:val="14"/>
+              </w:numPr>
+              <w:rPr>
+                <w:sz w:val="20"/>
+                <w:szCs w:val="20"/>
+              </w:rPr>
+            </w:pPr>
+            <w:r>
+              <w:rPr>
+                <w:sz w:val="20"/>
+                <w:szCs w:val="20"/>
+              </w:rPr>
+              <w:t>Streamlined semester planning across storage teams by building shared ADO templates</w:t>
+            </w:r>
+            <w:r>
+              <w:rPr>
+                <w:sz w:val="20"/>
+                <w:szCs w:val="20"/>
+              </w:rPr>
+              <w:t>/queries</w:t>
+            </w:r>
+            <w:r>
+              <w:rPr>
+                <w:sz w:val="20"/>
+                <w:szCs w:val="20"/>
+              </w:rPr>
+              <w:t xml:space="preserve"> and cross-org communications</w:t>
+            </w:r>
+            <w:r>
+              <w:rPr>
+                <w:sz w:val="20"/>
+                <w:szCs w:val="20"/>
+              </w:rPr>
+              <w:t xml:space="preserve">, </w:t>
+            </w:r>
+            <w:r>
+              <w:rPr>
+                <w:sz w:val="20"/>
+                <w:szCs w:val="20"/>
+              </w:rPr>
+              <w:t xml:space="preserve">reducing backlog churn and </w:t>
             </w:r>
             <w:r>
               <w:rPr>
@@ -1183,7 +962,85 @@
                 <w:sz w:val="20"/>
                 <w:szCs w:val="20"/>
               </w:rPr>
-              <w:t>k</w:t>
+              <w:t>saving 3 weeks of</w:t>
+            </w:r>
+            <w:r>
+              <w:rPr>
+                <w:b/>
+                <w:bCs/>
+                <w:sz w:val="20"/>
+                <w:szCs w:val="20"/>
+              </w:rPr>
+              <w:t xml:space="preserve"> </w:t>
+            </w:r>
+            <w:r>
+              <w:rPr>
+                <w:b/>
+                <w:bCs/>
+                <w:sz w:val="20"/>
+                <w:szCs w:val="20"/>
+              </w:rPr>
+              <w:t>team</w:t>
+            </w:r>
+            <w:r>
+              <w:rPr>
+                <w:b/>
+                <w:bCs/>
+                <w:sz w:val="20"/>
+                <w:szCs w:val="20"/>
+              </w:rPr>
+              <w:t xml:space="preserve"> </w:t>
+            </w:r>
+            <w:r>
+              <w:rPr>
+                <w:b/>
+                <w:bCs/>
+                <w:sz w:val="20"/>
+                <w:szCs w:val="20"/>
+              </w:rPr>
+              <w:t>bandwidth</w:t>
+            </w:r>
+            <w:r>
+              <w:rPr>
+                <w:sz w:val="20"/>
+                <w:szCs w:val="20"/>
+              </w:rPr>
+              <w:t xml:space="preserve"> every semester</w:t>
+            </w:r>
+            <w:r>
+              <w:rPr>
+                <w:sz w:val="20"/>
+                <w:szCs w:val="20"/>
+              </w:rPr>
+              <w:t>.</w:t>
+            </w:r>
+          </w:p>
+          <w:p>
+            <w:pPr>
+              <w:numPr>
+                <w:ilvl w:val="0"/>
+                <w:numId w:val="14"/>
+              </w:numPr>
+              <w:rPr>
+                <w:sz w:val="20"/>
+                <w:szCs w:val="20"/>
+              </w:rPr>
+            </w:pPr>
+            <w:r>
+              <w:rPr>
+                <w:sz w:val="20"/>
+                <w:szCs w:val="20"/>
+              </w:rPr>
+              <w:t xml:space="preserve">Led </w:t>
+            </w:r>
+            <w:r>
+              <w:rPr>
+                <w:b/>
+                <w:bCs/>
+                <w:sz w:val="20"/>
+                <w:szCs w:val="20"/>
+              </w:rPr>
+              <w:t>Networking UX standardization</w:t>
             </w:r>
             <w:r>
               <w:rPr>
@@ -1194,6 +1051,8 @@
             </w:r>
             <w:r>
               <w:rPr>
+                <w:b/>
+                <w:bCs/>
                 <w:sz w:val="20"/>
                 <w:szCs w:val="20"/>
               </w:rPr>
@@ -1201,35 +1060,94 @@
             </w:r>
             <w:r>
               <w:rPr>
+                <w:b/>
+                <w:bCs/>
                 <w:sz w:val="20"/>
                 <w:szCs w:val="20"/>
               </w:rPr>
-              <w:t xml:space="preserve">causes including </w:t>
+              <w:t>100+ extensions</w:t>
             </w:r>
             <w:r>
               <w:rPr>
                 <w:sz w:val="20"/>
                 <w:szCs w:val="20"/>
               </w:rPr>
-              <w:t>Maui Wildfire Relief</w:t>
+              <w:t xml:space="preserve"> behind a shared framework</w:t>
             </w:r>
             <w:r>
               <w:rPr>
                 <w:sz w:val="20"/>
                 <w:szCs w:val="20"/>
               </w:rPr>
-              <w:t xml:space="preserve"> and the Low Income Housing Institute</w:t>
+              <w:t xml:space="preserve">, navigating </w:t>
+            </w:r>
+            <w:r>
+              <w:rPr>
+                <w:sz w:val="20"/>
+                <w:szCs w:val="20"/>
+              </w:rPr>
+              <w:t>conflict through cross-team alignment and iterative design proposals adopted across the Portal.</w:t>
             </w:r>
           </w:p>
           <w:p>
             <w:pPr>
-              <w:pStyle w:val="Heading2"/>
-              <w:spacing w:after="0"/>
-              <w:contextualSpacing w:val="0"/>
+              <w:numPr>
+                <w:ilvl w:val="0"/>
+                <w:numId w:val="14"/>
+              </w:numPr>
               <w:rPr>
-                <w:color w:val="000000" w:themeColor="text1"/>
-                <w:sz w:val="22"/>
-                <w:szCs w:val="22"/>
+                <w:sz w:val="20"/>
+                <w:szCs w:val="20"/>
+              </w:rPr>
+            </w:pPr>
+            <w:r>
+              <w:rPr>
+                <w:sz w:val="20"/>
+                <w:szCs w:val="20"/>
+              </w:rPr>
+              <w:t xml:space="preserve">Spearheaded philanthropic initiatives, organizing Give Month campaigns that raised </w:t>
+            </w:r>
+            <w:r>
+              <w:rPr>
+                <w:b/>
+                <w:bCs/>
+                <w:sz w:val="20"/>
+                <w:szCs w:val="20"/>
+              </w:rPr>
+              <w:t xml:space="preserve">$500K+ for </w:t>
+            </w:r>
+            <w:r>
+              <w:rPr>
+                <w:b/>
+                <w:bCs/>
+                <w:sz w:val="20"/>
+                <w:szCs w:val="20"/>
+              </w:rPr>
+              <w:t>children’s hospitals</w:t>
+            </w:r>
+            <w:r>
+              <w:rPr>
+                <w:b/>
+                <w:bCs/>
+                <w:sz w:val="20"/>
+                <w:szCs w:val="20"/>
+              </w:rPr>
+              <w:t xml:space="preserve"> and housing equity</w:t>
+            </w:r>
+            <w:r>
+              <w:rPr>
+                <w:sz w:val="20"/>
+                <w:szCs w:val="20"/>
+              </w:rPr>
+              <w:t>, with recognition from VP leadership for cultural impact.</w:t>
+            </w:r>
+          </w:p>
+          <w:p>
+            <w:pPr>
+              <w:ind w:left="720"/>
+              <w:rPr>
+                <w:sz w:val="20"/>
+                <w:szCs w:val="20"/>
               </w:rPr>
             </w:pPr>
           </w:p>
@@ -1469,6 +1387,13 @@
               </w:rPr>
               <w:t>our platform</w:t>
             </w:r>
+            <w:r>
+              <w:rPr>
+                <w:sz w:val="20"/>
+                <w:szCs w:val="20"/>
+              </w:rPr>
+              <w:t>.</w:t>
+            </w:r>
           </w:p>
           <w:p>
             <w:pPr>
@@ -1567,6 +1492,13 @@
               </w:rPr>
               <w:t xml:space="preserve"> for each region</w:t>
             </w:r>
+            <w:r>
+              <w:rPr>
+                <w:sz w:val="20"/>
+                <w:szCs w:val="20"/>
+              </w:rPr>
+              <w:t>.</w:t>
+            </w:r>
           </w:p>
           <w:p>
             <w:pPr>
@@ -1641,6 +1573,13 @@
                 <w:szCs w:val="20"/>
               </w:rPr>
               <w:t>60+ students</w:t>
+            </w:r>
+            <w:r>
+              <w:rPr>
+                <w:sz w:val="20"/>
+                <w:szCs w:val="20"/>
+              </w:rPr>
+              <w:t>.</w:t>
             </w:r>
           </w:p>
           <w:p>
@@ -1769,6 +1708,13 @@
               </w:rPr>
               <w:t xml:space="preserve"> 30%</w:t>
             </w:r>
+            <w:r>
+              <w:rPr>
+                <w:sz w:val="20"/>
+                <w:szCs w:val="20"/>
+              </w:rPr>
+              <w:t>.</w:t>
+            </w:r>
           </w:p>
           <w:p>
             <w:pPr>
@@ -1873,6 +1819,13 @@
                 <w:szCs w:val="20"/>
               </w:rPr>
               <w:t xml:space="preserve"> Proof of Concept for new Hadoop architecture with supporting documentation</w:t>
+            </w:r>
+            <w:r>
+              <w:rPr>
+                <w:sz w:val="20"/>
+                <w:szCs w:val="20"/>
+              </w:rPr>
+              <w:t>.</w:t>
             </w:r>
           </w:p>
           <w:p>
@@ -2060,6 +2013,13 @@
                 <w:szCs w:val="20"/>
               </w:rPr>
               <w:t>0%</w:t>
+            </w:r>
+            <w:r>
+              <w:rPr>
+                <w:sz w:val="20"/>
+                <w:szCs w:val="20"/>
+              </w:rPr>
+              <w:t>.</w:t>
             </w:r>
           </w:p>
           <w:p>
@@ -2249,6 +2209,13 @@
                 <w:szCs w:val="20"/>
               </w:rPr>
               <w:t>%</w:t>
+            </w:r>
+            <w:r>
+              <w:rPr>
+                <w:sz w:val="20"/>
+                <w:szCs w:val="20"/>
+              </w:rPr>
+              <w:t>.</w:t>
             </w:r>
           </w:p>
           <w:p>
@@ -3066,7 +3033,7 @@
             </wp:anchor>
           </w:drawing>
         </mc:Choice>
-        <mc:Fallback xmlns:a="http://schemas.openxmlformats.org/drawingml/2006/main" xmlns:wp14="http://schemas.microsoft.com/office/word/2010/wordml">
+        <mc:Fallback xmlns:wp14="http://schemas.microsoft.com/office/word/2010/wordml" xmlns:a="http://schemas.openxmlformats.org/drawingml/2006/main">
           <w:pict w14:anchorId="032BE556">
             <v:line id="Straight Connector 5" style="position:absolute;z-index:-251657216;visibility:visible;mso-wrap-style:square;mso-width-percent:1000;mso-top-percent:173;mso-wrap-distance-left:9pt;mso-wrap-distance-top:0;mso-wrap-distance-right:9pt;mso-wrap-distance-bottom:0;mso-position-horizontal:center;mso-position-horizontal-relative:page;mso-position-vertical-relative:page;mso-width-percent:1000;mso-top-percent:173;mso-width-relative:page" alt="Header dividing line" o:spid="_x0000_s1026" strokecolor="#5a5a5a [2109]" strokeweight=".5pt" from="0,0" to="612pt,0" w14:anchorId="7C28D1A4" o:gfxdata="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">
               <v:stroke joinstyle="miter"/>
@@ -29030,7 +28997,7 @@
   <w:font w:name="Symbol">
     <w:panose1 w:val="05050102010706020507"/>
     <w:charset w:val="02"/>
-    <w:family w:val="roman"/>
+    <w:family w:val="decorative"/>
     <w:pitch w:val="variable"/>
     <w:sig w:usb0="00000000" w:usb1="10000000" w:usb2="00000000" w:usb3="00000000" w:csb0="80000000" w:csb1="00000000"/>
   </w:font>
@@ -29050,10 +29017,10 @@
   </w:font>
   <w:font w:name="Wingdings">
     <w:panose1 w:val="05000000000000000000"/>
-    <w:charset w:val="02"/>
-    <w:family w:val="auto"/>
+    <w:charset w:val="4D"/>
+    <w:family w:val="decorative"/>
     <w:pitch w:val="variable"/>
-    <w:sig w:usb0="00000000" w:usb1="10000000" w:usb2="00000000" w:usb3="00000000" w:csb0="80000000" w:csb1="00000000"/>
+    <w:sig w:usb0="00000003" w:usb1="00000000" w:usb2="00000000" w:usb3="00000000" w:csb0="80000001" w:csb1="00000000"/>
   </w:font>
   <w:font w:name="Calibri">
     <w:panose1 w:val="020F0502020204030204"/>
@@ -29074,7 +29041,7 @@
     <w:charset w:val="00"/>
     <w:family w:val="modern"/>
     <w:pitch w:val="fixed"/>
-    <w:sig w:usb0="E00006FF" w:usb1="0000FCFF" w:usb2="00000001" w:usb3="00000000" w:csb0="0000019F" w:csb1="00000000"/>
+    <w:sig w:usb0="E10006FF" w:usb1="4000FCFF" w:usb2="00000009" w:usb3="00000000" w:csb0="0000019F" w:csb1="00000000"/>
   </w:font>
   <w:font w:name="Segoe UI">
     <w:panose1 w:val="020B0502040204020203"/>
@@ -29083,17 +29050,12 @@
     <w:pitch w:val="variable"/>
     <w:sig w:usb0="E4002EFF" w:usb1="C000E47F" w:usb2="00000009" w:usb3="00000000" w:csb0="000001FF" w:csb1="00000000"/>
   </w:font>
-  <w:font w:name="Aptos">
+  <w:font w:name="Calibri Light">
+    <w:panose1 w:val="020F0302020204030204"/>
     <w:charset w:val="00"/>
-    <w:family w:val="swiss"/>
+    <w:family w:val="modern"/>
     <w:pitch w:val="variable"/>
-    <w:sig w:usb0="20000287" w:usb1="00000003" w:usb2="00000000" w:usb3="00000000" w:csb0="0000019F" w:csb1="00000000"/>
-  </w:font>
-  <w:font w:name="Aptos Display">
-    <w:charset w:val="00"/>
-    <w:family w:val="swiss"/>
-    <w:pitch w:val="variable"/>
-    <w:sig w:usb0="20000287" w:usb1="00000003" w:usb2="00000000" w:usb3="00000000" w:csb0="0000019F" w:csb1="00000000"/>
+    <w:sig w:usb0="00000003" w:usb1="00000000" w:usb2="00000000" w:usb3="00000000" w:csb0="00000001" w:csb1="00000000"/>
   </w:font>
 </w:fonts>
 </file>
@@ -29122,6 +29084,7 @@
     <w:rsid w:val="002E1190"/>
     <w:rsid w:val="00326D27"/>
     <w:rsid w:val="00356093"/>
+    <w:rsid w:val="00552E69"/>
     <w:rsid w:val="005E6FB2"/>
     <w:rsid w:val="00717DDF"/>
     <w:rsid w:val="007E55CC"/>
@@ -29134,6 +29097,7 @@
     <w:rsid w:val="009B641D"/>
     <w:rsid w:val="00A636EC"/>
     <w:rsid w:val="00AE6099"/>
+    <w:rsid w:val="00B35B19"/>
     <w:rsid w:val="00CA71F1"/>
     <w:rsid w:val="00D503AA"/>
     <w:rsid w:val="00D7012A"/>

</xml_diff>